<commit_message>
Refactored code, created function_utils.py helper class, added unit tests test_function_utils.py for this helper class.
</commit_message>
<xml_diff>
--- a/fn_odbc_query/doc/Resilient Integrations ODBC Query Function Guide.docx
+++ b/fn_odbc_query/doc/Resilient Integrations ODBC Query Function Guide.docx
@@ -243,8 +243,6 @@
       <w:r>
         <w:t xml:space="preserve">Overview </w:t>
       </w:r>
-      <w:bookmarkStart w:id="1" w:name="_GoBack"/>
-      <w:bookmarkEnd w:id="1"/>
     </w:p>
     <w:p>
       <w:pPr>
@@ -471,7 +469,7 @@
         <w:pStyle w:val="BodyText"/>
         <w:keepNext/>
       </w:pPr>
-      <w:bookmarkStart w:id="2" w:name="_Toc510253265"/>
+      <w:bookmarkStart w:id="1" w:name="_Toc510253265"/>
       <w:r>
         <w:rPr>
           <w:rFonts w:cs="Arial"/>
@@ -545,12 +543,12 @@
       <w:pPr>
         <w:pStyle w:val="Heading20"/>
       </w:pPr>
-      <w:bookmarkStart w:id="3" w:name="_Toc509305886"/>
+      <w:bookmarkStart w:id="2" w:name="_Toc509305886"/>
       <w:r>
         <w:lastRenderedPageBreak/>
         <w:t>Install the Python components</w:t>
       </w:r>
-      <w:bookmarkEnd w:id="3"/>
+      <w:bookmarkEnd w:id="2"/>
     </w:p>
     <w:p>
       <w:pPr>
@@ -1024,7 +1022,21 @@
         <w:rPr>
           <w:rFonts w:eastAsia="Cambria"/>
         </w:rPr>
-        <w:t>Adress</w:t>
+        <w:t>Ad</w:t>
+      </w:r>
+      <w:ins w:id="3" w:author="Tamara Zlender" w:date="2018-06-04T10:38:00Z">
+        <w:r>
+          <w:rPr>
+            <w:rFonts w:eastAsia="Cambria"/>
+          </w:rPr>
+          <w:t>d</w:t>
+        </w:r>
+      </w:ins>
+      <w:r>
+        <w:rPr>
+          <w:rFonts w:eastAsia="Cambria"/>
+        </w:rPr>
+        <w:t>ress</w:t>
       </w:r>
       <w:r>
         <w:rPr>
@@ -1157,8 +1169,60 @@
         <w:rPr>
           <w:rFonts w:eastAsia="Cambria"/>
         </w:rPr>
-        <w:t># Define a list of restricted SQL statements, separated by a comma.</w:t>
-      </w:r>
+        <w:t xml:space="preserve"># </w:t>
+      </w:r>
+      <w:ins w:id="4" w:author="Tamara Zlender" w:date="2018-06-04T10:39:00Z">
+        <w:r>
+          <w:rPr>
+            <w:rFonts w:eastAsia="Cambria"/>
+            <w:rPrChange w:id="5" w:author="Tamara Zlender" w:date="2018-06-04T10:40:00Z">
+              <w:rPr>
+                <w:rFonts w:ascii="Helvetica" w:eastAsia="Cambria" w:hAnsi="Helvetica" w:cs="Helvetica"/>
+              </w:rPr>
+            </w:rPrChange>
+          </w:rPr>
+          <w:t>Define restricted SQL statements as a list</w:t>
+        </w:r>
+      </w:ins>
+      <w:ins w:id="6" w:author="Tamara Zlender" w:date="2018-06-04T10:44:00Z">
+        <w:r>
+          <w:rPr>
+            <w:rFonts w:eastAsia="Cambria"/>
+          </w:rPr>
+          <w:t>, separated by a comma,</w:t>
+        </w:r>
+      </w:ins>
+      <w:ins w:id="7" w:author="Tamara Zlender" w:date="2018-06-04T10:39:00Z">
+        <w:r>
+          <w:rPr>
+            <w:rFonts w:eastAsia="Cambria"/>
+            <w:rPrChange w:id="8" w:author="Tamara Zlender" w:date="2018-06-04T10:40:00Z">
+              <w:rPr>
+                <w:rFonts w:ascii="Helvetica" w:eastAsia="Cambria" w:hAnsi="Helvetica" w:cs="Helvetica"/>
+              </w:rPr>
+            </w:rPrChange>
+          </w:rPr>
+          <w:t xml:space="preserve"> using square brackets</w:t>
+        </w:r>
+      </w:ins>
+      <w:bookmarkStart w:id="9" w:name="_GoBack"/>
+      <w:bookmarkEnd w:id="9"/>
+      <w:ins w:id="10" w:author="Tamara Zlender" w:date="2018-06-04T10:40:00Z">
+        <w:r>
+          <w:rPr>
+            <w:rFonts w:eastAsia="Cambria"/>
+          </w:rPr>
+          <w:t>.</w:t>
+        </w:r>
+      </w:ins>
+      <w:del w:id="11" w:author="Tamara Zlender" w:date="2018-06-04T10:40:00Z">
+        <w:r>
+          <w:rPr>
+            <w:rFonts w:eastAsia="Cambria"/>
+          </w:rPr>
+          <w:delText>Define a list of restricted SQL statements, separated by a comma.</w:delText>
+        </w:r>
+      </w:del>
     </w:p>
     <w:p>
       <w:pPr>
@@ -1412,6 +1476,7 @@
         <w:spacing w:before="0" w:after="0"/>
         <w:ind w:left="547"/>
         <w:rPr>
+          <w:del w:id="12" w:author="Tamara Zlender" w:date="2018-06-04T10:41:00Z"/>
           <w:rFonts w:eastAsia="Cambria"/>
         </w:rPr>
       </w:pPr>
@@ -2359,47 +2424,106 @@
           <w:rFonts w:ascii="Helvetica" w:eastAsia="Cambria" w:hAnsi="Helvetica" w:cs="Helvetica"/>
         </w:rPr>
       </w:pPr>
-      <w:r>
-        <w:rPr>
-          <w:rFonts w:ascii="Helvetica" w:eastAsia="Cambria" w:hAnsi="Helvetica" w:cs="Helvetica"/>
-          <w:noProof/>
-        </w:rPr>
-        <w:drawing>
-          <wp:inline distT="0" distB="0" distL="0" distR="0" wp14:anchorId="457DEC72" wp14:editId="2E5CB0E8">
-            <wp:extent cx="5486400" cy="1301750"/>
-            <wp:effectExtent l="0" t="0" r="0" b="6350"/>
-            <wp:docPr id="19" name="Picture 19"/>
-            <wp:cNvGraphicFramePr>
-              <a:graphicFrameLocks xmlns:a="http://schemas.openxmlformats.org/drawingml/2006/main" noChangeAspect="1"/>
-            </wp:cNvGraphicFramePr>
-            <a:graphic xmlns:a="http://schemas.openxmlformats.org/drawingml/2006/main">
-              <a:graphicData uri="http://schemas.openxmlformats.org/drawingml/2006/picture">
-                <pic:pic xmlns:pic="http://schemas.openxmlformats.org/drawingml/2006/picture">
-                  <pic:nvPicPr>
-                    <pic:cNvPr id="19" name="Screen Shot 2018-05-29 at 3.19.04 PM.png"/>
-                    <pic:cNvPicPr/>
-                  </pic:nvPicPr>
-                  <pic:blipFill>
-                    <a:blip r:embed="rId12"/>
-                    <a:stretch>
-                      <a:fillRect/>
-                    </a:stretch>
-                  </pic:blipFill>
-                  <pic:spPr>
-                    <a:xfrm>
-                      <a:off x="0" y="0"/>
-                      <a:ext cx="5486400" cy="1301750"/>
-                    </a:xfrm>
-                    <a:prstGeom prst="rect">
-                      <a:avLst/>
-                    </a:prstGeom>
-                  </pic:spPr>
-                </pic:pic>
-              </a:graphicData>
-            </a:graphic>
-          </wp:inline>
-        </w:drawing>
-      </w:r>
+      <w:ins w:id="13" w:author="Tamara Zlender" w:date="2018-05-31T11:25:00Z">
+        <w:r>
+          <w:rPr>
+            <w:rFonts w:ascii="Helvetica" w:eastAsia="Cambria" w:hAnsi="Helvetica" w:cs="Helvetica"/>
+            <w:noProof/>
+          </w:rPr>
+          <w:drawing>
+            <wp:inline distT="0" distB="0" distL="0" distR="0" wp14:anchorId="77692B75" wp14:editId="469EE176">
+              <wp:extent cx="5486400" cy="1689100"/>
+              <wp:effectExtent l="25400" t="25400" r="88900" b="88900"/>
+              <wp:docPr id="9" name="Picture 9"/>
+              <wp:cNvGraphicFramePr>
+                <a:graphicFrameLocks xmlns:a="http://schemas.openxmlformats.org/drawingml/2006/main" noChangeAspect="1"/>
+              </wp:cNvGraphicFramePr>
+              <a:graphic xmlns:a="http://schemas.openxmlformats.org/drawingml/2006/main">
+                <a:graphicData uri="http://schemas.openxmlformats.org/drawingml/2006/picture">
+                  <pic:pic xmlns:pic="http://schemas.openxmlformats.org/drawingml/2006/picture">
+                    <pic:nvPicPr>
+                      <pic:cNvPr id="9" name="Screen Shot 2018-05-31 at 11.23.00 AM.png"/>
+                      <pic:cNvPicPr/>
+                    </pic:nvPicPr>
+                    <pic:blipFill>
+                      <a:blip r:embed="rId12"/>
+                      <a:stretch>
+                        <a:fillRect/>
+                      </a:stretch>
+                    </pic:blipFill>
+                    <pic:spPr>
+                      <a:xfrm>
+                        <a:off x="0" y="0"/>
+                        <a:ext cx="5486400" cy="1689100"/>
+                      </a:xfrm>
+                      <a:prstGeom prst="rect">
+                        <a:avLst/>
+                      </a:prstGeom>
+                      <a:effectLst>
+                        <a:outerShdw blurRad="50800" dist="38100" dir="2700000" algn="tl" rotWithShape="0">
+                          <a:prstClr val="black">
+                            <a:alpha val="40000"/>
+                          </a:prstClr>
+                        </a:outerShdw>
+                      </a:effectLst>
+                    </pic:spPr>
+                  </pic:pic>
+                </a:graphicData>
+              </a:graphic>
+            </wp:inline>
+          </w:drawing>
+        </w:r>
+      </w:ins>
+      <w:del w:id="14" w:author="Tamara Zlender" w:date="2018-05-31T11:21:00Z">
+        <w:r>
+          <w:rPr>
+            <w:rFonts w:ascii="Helvetica" w:eastAsia="Cambria" w:hAnsi="Helvetica" w:cs="Helvetica"/>
+            <w:noProof/>
+          </w:rPr>
+          <w:drawing>
+            <wp:inline distT="0" distB="0" distL="0" distR="0" wp14:anchorId="457DEC72" wp14:editId="1D34D2B1">
+              <wp:extent cx="5486400" cy="1301750"/>
+              <wp:effectExtent l="25400" t="25400" r="88900" b="95250"/>
+              <wp:docPr id="19" name="Picture 19"/>
+              <wp:cNvGraphicFramePr>
+                <a:graphicFrameLocks xmlns:a="http://schemas.openxmlformats.org/drawingml/2006/main" noChangeAspect="1"/>
+              </wp:cNvGraphicFramePr>
+              <a:graphic xmlns:a="http://schemas.openxmlformats.org/drawingml/2006/main">
+                <a:graphicData uri="http://schemas.openxmlformats.org/drawingml/2006/picture">
+                  <pic:pic xmlns:pic="http://schemas.openxmlformats.org/drawingml/2006/picture">
+                    <pic:nvPicPr>
+                      <pic:cNvPr id="19" name="Screen Shot 2018-05-29 at 3.19.04 PM.png"/>
+                      <pic:cNvPicPr/>
+                    </pic:nvPicPr>
+                    <pic:blipFill>
+                      <a:blip r:embed="rId13"/>
+                      <a:stretch>
+                        <a:fillRect/>
+                      </a:stretch>
+                    </pic:blipFill>
+                    <pic:spPr>
+                      <a:xfrm>
+                        <a:off x="0" y="0"/>
+                        <a:ext cx="5486400" cy="1301750"/>
+                      </a:xfrm>
+                      <a:prstGeom prst="rect">
+                        <a:avLst/>
+                      </a:prstGeom>
+                      <a:effectLst>
+                        <a:outerShdw blurRad="50800" dist="38100" dir="2700000" algn="tl" rotWithShape="0">
+                          <a:prstClr val="black">
+                            <a:alpha val="40000"/>
+                          </a:prstClr>
+                        </a:outerShdw>
+                      </a:effectLst>
+                    </pic:spPr>
+                  </pic:pic>
+                </a:graphicData>
+              </a:graphic>
+            </wp:inline>
+          </w:drawing>
+        </w:r>
+      </w:del>
     </w:p>
     <w:p>
       <w:pPr>
@@ -2415,7 +2539,7 @@
         </w:rPr>
         <w:t xml:space="preserve">More information on Unicode settings is available on </w:t>
       </w:r>
-      <w:hyperlink r:id="rId13" w:history="1">
+      <w:hyperlink r:id="rId14" w:history="1">
         <w:r>
           <w:rPr>
             <w:rStyle w:val="Hyperlink"/>
@@ -2523,7 +2647,7 @@
         <w:t xml:space="preserve"> functions, message destinations, workflows and rules.</w:t>
       </w:r>
     </w:p>
-    <w:bookmarkEnd w:id="2"/>
+    <w:bookmarkEnd w:id="1"/>
     <w:p>
       <w:pPr>
         <w:pStyle w:val="Heading20"/>
@@ -2998,7 +3122,7 @@
           <w:color w:val="000000"/>
         </w:rPr>
       </w:pPr>
-      <w:bookmarkStart w:id="4" w:name="_Toc510253268"/>
+      <w:bookmarkStart w:id="15" w:name="_Toc510253268"/>
       <w:r>
         <w:rPr>
           <w:rFonts w:cs="Arial"/>
@@ -3152,8 +3276,8 @@
       <w:r>
         <w:t>o"</w:t>
       </w:r>
-      <w:bookmarkStart w:id="5" w:name="_Toc510253272"/>
-      <w:bookmarkEnd w:id="4"/>
+      <w:bookmarkStart w:id="16" w:name="_Toc510253272"/>
+      <w:bookmarkEnd w:id="15"/>
       <w:r>
         <w:br w:type="page"/>
       </w:r>
@@ -3269,9 +3393,9 @@
           <w:noProof/>
         </w:rPr>
         <w:drawing>
-          <wp:inline distT="0" distB="0" distL="0" distR="0" wp14:anchorId="176AFC03" wp14:editId="6037CA3A">
+          <wp:inline distT="0" distB="0" distL="0" distR="0" wp14:anchorId="176AFC03" wp14:editId="60716E93">
             <wp:extent cx="5486400" cy="4575175"/>
-            <wp:effectExtent l="0" t="0" r="0" b="0"/>
+            <wp:effectExtent l="25400" t="25400" r="88900" b="85725"/>
             <wp:docPr id="5" name="Picture 5"/>
             <wp:cNvGraphicFramePr>
               <a:graphicFrameLocks xmlns:a="http://schemas.openxmlformats.org/drawingml/2006/main" noChangeAspect="1"/>
@@ -3284,7 +3408,7 @@
                     <pic:cNvPicPr/>
                   </pic:nvPicPr>
                   <pic:blipFill>
-                    <a:blip r:embed="rId14"/>
+                    <a:blip r:embed="rId15"/>
                     <a:stretch>
                       <a:fillRect/>
                     </a:stretch>
@@ -3297,6 +3421,13 @@
                     <a:prstGeom prst="rect">
                       <a:avLst/>
                     </a:prstGeom>
+                    <a:effectLst>
+                      <a:outerShdw blurRad="50800" dist="38100" dir="2700000" algn="tl" rotWithShape="0">
+                        <a:prstClr val="black">
+                          <a:alpha val="40000"/>
+                        </a:prstClr>
+                      </a:outerShdw>
+                    </a:effectLst>
                   </pic:spPr>
                 </pic:pic>
               </a:graphicData>
@@ -3591,9 +3722,9 @@
           <w:noProof/>
         </w:rPr>
         <w:drawing>
-          <wp:inline distT="0" distB="0" distL="0" distR="0" wp14:anchorId="26813962" wp14:editId="447D6841">
+          <wp:inline distT="0" distB="0" distL="0" distR="0" wp14:anchorId="26813962" wp14:editId="5B5B7FBB">
             <wp:extent cx="5486400" cy="4737100"/>
-            <wp:effectExtent l="0" t="0" r="0" b="0"/>
+            <wp:effectExtent l="25400" t="25400" r="88900" b="88900"/>
             <wp:docPr id="16" name="Picture 16"/>
             <wp:cNvGraphicFramePr>
               <a:graphicFrameLocks xmlns:a="http://schemas.openxmlformats.org/drawingml/2006/main" noChangeAspect="1"/>
@@ -3606,7 +3737,7 @@
                     <pic:cNvPicPr/>
                   </pic:nvPicPr>
                   <pic:blipFill>
-                    <a:blip r:embed="rId15"/>
+                    <a:blip r:embed="rId16"/>
                     <a:stretch>
                       <a:fillRect/>
                     </a:stretch>
@@ -3619,6 +3750,13 @@
                     <a:prstGeom prst="rect">
                       <a:avLst/>
                     </a:prstGeom>
+                    <a:effectLst>
+                      <a:outerShdw blurRad="50800" dist="38100" dir="2700000" algn="tl" rotWithShape="0">
+                        <a:prstClr val="black">
+                          <a:alpha val="40000"/>
+                        </a:prstClr>
+                      </a:outerShdw>
+                    </a:effectLst>
                   </pic:spPr>
                 </pic:pic>
               </a:graphicData>
@@ -3809,9 +3947,9 @@
           <w:noProof/>
         </w:rPr>
         <w:drawing>
-          <wp:inline distT="0" distB="0" distL="0" distR="0" wp14:anchorId="32AE4B79" wp14:editId="64B337E3">
+          <wp:inline distT="0" distB="0" distL="0" distR="0" wp14:anchorId="32AE4B79" wp14:editId="6D69120C">
             <wp:extent cx="5486400" cy="1798955"/>
-            <wp:effectExtent l="0" t="0" r="0" b="4445"/>
+            <wp:effectExtent l="25400" t="25400" r="88900" b="93345"/>
             <wp:docPr id="6" name="Picture 6"/>
             <wp:cNvGraphicFramePr>
               <a:graphicFrameLocks xmlns:a="http://schemas.openxmlformats.org/drawingml/2006/main" noChangeAspect="1"/>
@@ -3824,7 +3962,7 @@
                     <pic:cNvPicPr/>
                   </pic:nvPicPr>
                   <pic:blipFill>
-                    <a:blip r:embed="rId16"/>
+                    <a:blip r:embed="rId17"/>
                     <a:stretch>
                       <a:fillRect/>
                     </a:stretch>
@@ -3837,6 +3975,13 @@
                     <a:prstGeom prst="rect">
                       <a:avLst/>
                     </a:prstGeom>
+                    <a:effectLst>
+                      <a:outerShdw blurRad="50800" dist="38100" dir="2700000" algn="tl" rotWithShape="0">
+                        <a:prstClr val="black">
+                          <a:alpha val="40000"/>
+                        </a:prstClr>
+                      </a:outerShdw>
+                    </a:effectLst>
                   </pic:spPr>
                 </pic:pic>
               </a:graphicData>
@@ -3900,9 +4045,9 @@
           <w:noProof/>
         </w:rPr>
         <w:drawing>
-          <wp:inline distT="0" distB="0" distL="0" distR="0" wp14:anchorId="23892EBE" wp14:editId="7DD3B513">
+          <wp:inline distT="0" distB="0" distL="0" distR="0" wp14:anchorId="23892EBE" wp14:editId="0834F3D7">
             <wp:extent cx="5486400" cy="1205865"/>
-            <wp:effectExtent l="0" t="0" r="0" b="635"/>
+            <wp:effectExtent l="25400" t="25400" r="88900" b="89535"/>
             <wp:docPr id="8" name="Picture 8"/>
             <wp:cNvGraphicFramePr>
               <a:graphicFrameLocks xmlns:a="http://schemas.openxmlformats.org/drawingml/2006/main" noChangeAspect="1"/>
@@ -3915,7 +4060,7 @@
                     <pic:cNvPicPr/>
                   </pic:nvPicPr>
                   <pic:blipFill>
-                    <a:blip r:embed="rId17"/>
+                    <a:blip r:embed="rId18"/>
                     <a:stretch>
                       <a:fillRect/>
                     </a:stretch>
@@ -3928,6 +4073,13 @@
                     <a:prstGeom prst="rect">
                       <a:avLst/>
                     </a:prstGeom>
+                    <a:effectLst>
+                      <a:outerShdw blurRad="50800" dist="38100" dir="2700000" algn="tl" rotWithShape="0">
+                        <a:prstClr val="black">
+                          <a:alpha val="40000"/>
+                        </a:prstClr>
+                      </a:outerShdw>
+                    </a:effectLst>
                   </pic:spPr>
                 </pic:pic>
               </a:graphicData>
@@ -4199,9 +4351,9 @@
           <w:noProof/>
         </w:rPr>
         <w:drawing>
-          <wp:inline distT="0" distB="0" distL="0" distR="0" wp14:anchorId="79BA1060" wp14:editId="2FCDE730">
+          <wp:inline distT="0" distB="0" distL="0" distR="0" wp14:anchorId="79BA1060" wp14:editId="7CE87D6F">
             <wp:extent cx="5486400" cy="3451860"/>
-            <wp:effectExtent l="0" t="0" r="0" b="2540"/>
+            <wp:effectExtent l="25400" t="25400" r="88900" b="91440"/>
             <wp:docPr id="10" name="Picture 10"/>
             <wp:cNvGraphicFramePr>
               <a:graphicFrameLocks xmlns:a="http://schemas.openxmlformats.org/drawingml/2006/main" noChangeAspect="1"/>
@@ -4214,7 +4366,7 @@
                     <pic:cNvPicPr/>
                   </pic:nvPicPr>
                   <pic:blipFill>
-                    <a:blip r:embed="rId18"/>
+                    <a:blip r:embed="rId19"/>
                     <a:stretch>
                       <a:fillRect/>
                     </a:stretch>
@@ -4227,6 +4379,13 @@
                     <a:prstGeom prst="rect">
                       <a:avLst/>
                     </a:prstGeom>
+                    <a:effectLst>
+                      <a:outerShdw blurRad="50800" dist="38100" dir="2700000" algn="tl" rotWithShape="0">
+                        <a:prstClr val="black">
+                          <a:alpha val="40000"/>
+                        </a:prstClr>
+                      </a:outerShdw>
+                    </a:effectLst>
                   </pic:spPr>
                 </pic:pic>
               </a:graphicData>
@@ -4299,9 +4458,9 @@
           <w:noProof/>
         </w:rPr>
         <w:drawing>
-          <wp:inline distT="0" distB="0" distL="0" distR="0" wp14:anchorId="2D548EB8" wp14:editId="19711FEC">
+          <wp:inline distT="0" distB="0" distL="0" distR="0" wp14:anchorId="2D548EB8" wp14:editId="533D1D61">
             <wp:extent cx="5486400" cy="3582035"/>
-            <wp:effectExtent l="0" t="0" r="0" b="0"/>
+            <wp:effectExtent l="25400" t="25400" r="88900" b="88265"/>
             <wp:docPr id="22" name="Picture 22"/>
             <wp:cNvGraphicFramePr>
               <a:graphicFrameLocks xmlns:a="http://schemas.openxmlformats.org/drawingml/2006/main" noChangeAspect="1"/>
@@ -4314,7 +4473,7 @@
                     <pic:cNvPicPr/>
                   </pic:nvPicPr>
                   <pic:blipFill>
-                    <a:blip r:embed="rId19"/>
+                    <a:blip r:embed="rId20"/>
                     <a:stretch>
                       <a:fillRect/>
                     </a:stretch>
@@ -4327,6 +4486,13 @@
                     <a:prstGeom prst="rect">
                       <a:avLst/>
                     </a:prstGeom>
+                    <a:effectLst>
+                      <a:outerShdw blurRad="50800" dist="38100" dir="2700000" algn="tl" rotWithShape="0">
+                        <a:prstClr val="black">
+                          <a:alpha val="40000"/>
+                        </a:prstClr>
+                      </a:outerShdw>
+                    </a:effectLst>
                   </pic:spPr>
                 </pic:pic>
               </a:graphicData>
@@ -4429,9 +4595,9 @@
           <w:noProof/>
         </w:rPr>
         <w:drawing>
-          <wp:inline distT="0" distB="0" distL="0" distR="0" wp14:anchorId="26405A86" wp14:editId="0041CFB9">
+          <wp:inline distT="0" distB="0" distL="0" distR="0" wp14:anchorId="26405A86" wp14:editId="1FD79B6D">
             <wp:extent cx="5486400" cy="2389505"/>
-            <wp:effectExtent l="0" t="0" r="0" b="0"/>
+            <wp:effectExtent l="25400" t="25400" r="88900" b="86995"/>
             <wp:docPr id="17" name="Picture 17"/>
             <wp:cNvGraphicFramePr>
               <a:graphicFrameLocks xmlns:a="http://schemas.openxmlformats.org/drawingml/2006/main" noChangeAspect="1"/>
@@ -4444,7 +4610,7 @@
                     <pic:cNvPicPr/>
                   </pic:nvPicPr>
                   <pic:blipFill>
-                    <a:blip r:embed="rId20"/>
+                    <a:blip r:embed="rId21"/>
                     <a:stretch>
                       <a:fillRect/>
                     </a:stretch>
@@ -4457,6 +4623,13 @@
                     <a:prstGeom prst="rect">
                       <a:avLst/>
                     </a:prstGeom>
+                    <a:effectLst>
+                      <a:outerShdw blurRad="50800" dist="38100" dir="2700000" algn="tl" rotWithShape="0">
+                        <a:prstClr val="black">
+                          <a:alpha val="40000"/>
+                        </a:prstClr>
+                      </a:outerShdw>
+                    </a:effectLst>
                   </pic:spPr>
                 </pic:pic>
               </a:graphicData>
@@ -4518,9 +4691,9 @@
           <w:noProof/>
         </w:rPr>
         <w:drawing>
-          <wp:inline distT="0" distB="0" distL="0" distR="0" wp14:anchorId="12BBCE08" wp14:editId="5D3BF23B">
+          <wp:inline distT="0" distB="0" distL="0" distR="0" wp14:anchorId="12BBCE08" wp14:editId="16C66149">
             <wp:extent cx="5486400" cy="1087755"/>
-            <wp:effectExtent l="0" t="0" r="0" b="4445"/>
+            <wp:effectExtent l="25400" t="25400" r="88900" b="93345"/>
             <wp:docPr id="14" name="Picture 14"/>
             <wp:cNvGraphicFramePr>
               <a:graphicFrameLocks xmlns:a="http://schemas.openxmlformats.org/drawingml/2006/main" noChangeAspect="1"/>
@@ -4533,7 +4706,7 @@
                     <pic:cNvPicPr/>
                   </pic:nvPicPr>
                   <pic:blipFill>
-                    <a:blip r:embed="rId21"/>
+                    <a:blip r:embed="rId22"/>
                     <a:stretch>
                       <a:fillRect/>
                     </a:stretch>
@@ -4546,6 +4719,13 @@
                     <a:prstGeom prst="rect">
                       <a:avLst/>
                     </a:prstGeom>
+                    <a:effectLst>
+                      <a:outerShdw blurRad="50800" dist="38100" dir="2700000" algn="tl" rotWithShape="0">
+                        <a:prstClr val="black">
+                          <a:alpha val="40000"/>
+                        </a:prstClr>
+                      </a:outerShdw>
+                    </a:effectLst>
                   </pic:spPr>
                 </pic:pic>
               </a:graphicData>
@@ -4706,9 +4886,9 @@
           <w:noProof/>
         </w:rPr>
         <w:drawing>
-          <wp:inline distT="0" distB="0" distL="0" distR="0" wp14:anchorId="7F76BE86" wp14:editId="15333049">
+          <wp:inline distT="0" distB="0" distL="0" distR="0" wp14:anchorId="7F76BE86" wp14:editId="2ADBEE00">
             <wp:extent cx="5486400" cy="2348230"/>
-            <wp:effectExtent l="0" t="0" r="0" b="1270"/>
+            <wp:effectExtent l="25400" t="25400" r="88900" b="90170"/>
             <wp:docPr id="15" name="Picture 15"/>
             <wp:cNvGraphicFramePr>
               <a:graphicFrameLocks xmlns:a="http://schemas.openxmlformats.org/drawingml/2006/main" noChangeAspect="1"/>
@@ -4721,7 +4901,7 @@
                     <pic:cNvPicPr/>
                   </pic:nvPicPr>
                   <pic:blipFill>
-                    <a:blip r:embed="rId22"/>
+                    <a:blip r:embed="rId23"/>
                     <a:stretch>
                       <a:fillRect/>
                     </a:stretch>
@@ -4734,6 +4914,13 @@
                     <a:prstGeom prst="rect">
                       <a:avLst/>
                     </a:prstGeom>
+                    <a:effectLst>
+                      <a:outerShdw blurRad="50800" dist="38100" dir="2700000" algn="tl" rotWithShape="0">
+                        <a:prstClr val="black">
+                          <a:alpha val="40000"/>
+                        </a:prstClr>
+                      </a:outerShdw>
+                    </a:effectLst>
                   </pic:spPr>
                 </pic:pic>
               </a:graphicData>
@@ -4922,9 +5109,9 @@
           <w:noProof/>
         </w:rPr>
         <w:drawing>
-          <wp:inline distT="0" distB="0" distL="0" distR="0" wp14:anchorId="6E5A75FF" wp14:editId="2CDC8129">
+          <wp:inline distT="0" distB="0" distL="0" distR="0" wp14:anchorId="6E5A75FF" wp14:editId="6CCE0FA8">
             <wp:extent cx="5486400" cy="2225040"/>
-            <wp:effectExtent l="0" t="0" r="0" b="0"/>
+            <wp:effectExtent l="25400" t="25400" r="88900" b="86360"/>
             <wp:docPr id="20" name="Picture 20"/>
             <wp:cNvGraphicFramePr>
               <a:graphicFrameLocks xmlns:a="http://schemas.openxmlformats.org/drawingml/2006/main" noChangeAspect="1"/>
@@ -4937,7 +5124,7 @@
                     <pic:cNvPicPr/>
                   </pic:nvPicPr>
                   <pic:blipFill>
-                    <a:blip r:embed="rId23"/>
+                    <a:blip r:embed="rId24"/>
                     <a:stretch>
                       <a:fillRect/>
                     </a:stretch>
@@ -4950,6 +5137,13 @@
                     <a:prstGeom prst="rect">
                       <a:avLst/>
                     </a:prstGeom>
+                    <a:effectLst>
+                      <a:outerShdw blurRad="50800" dist="38100" dir="2700000" algn="tl" rotWithShape="0">
+                        <a:prstClr val="black">
+                          <a:alpha val="40000"/>
+                        </a:prstClr>
+                      </a:outerShdw>
+                    </a:effectLst>
                   </pic:spPr>
                 </pic:pic>
               </a:graphicData>
@@ -5057,8 +5251,8 @@
           <w:szCs w:val="36"/>
         </w:rPr>
       </w:pPr>
-      <w:bookmarkStart w:id="6" w:name="_Toc510253273"/>
-      <w:bookmarkEnd w:id="5"/>
+      <w:bookmarkStart w:id="17" w:name="_Toc510253273"/>
+      <w:bookmarkEnd w:id="16"/>
       <w:r>
         <w:br w:type="page"/>
       </w:r>
@@ -5331,9 +5525,9 @@
           <w:noProof/>
         </w:rPr>
         <w:drawing>
-          <wp:inline distT="0" distB="0" distL="0" distR="0" wp14:anchorId="7E8D09E1" wp14:editId="06C31A90">
+          <wp:inline distT="0" distB="0" distL="0" distR="0" wp14:anchorId="7E8D09E1" wp14:editId="75B93DE4">
             <wp:extent cx="5486400" cy="2799080"/>
-            <wp:effectExtent l="0" t="0" r="0" b="0"/>
+            <wp:effectExtent l="25400" t="25400" r="88900" b="83820"/>
             <wp:docPr id="7" name="Picture 7"/>
             <wp:cNvGraphicFramePr>
               <a:graphicFrameLocks xmlns:a="http://schemas.openxmlformats.org/drawingml/2006/main" noChangeAspect="1"/>
@@ -5346,7 +5540,7 @@
                     <pic:cNvPicPr/>
                   </pic:nvPicPr>
                   <pic:blipFill>
-                    <a:blip r:embed="rId24"/>
+                    <a:blip r:embed="rId25"/>
                     <a:stretch>
                       <a:fillRect/>
                     </a:stretch>
@@ -5359,6 +5553,13 @@
                     <a:prstGeom prst="rect">
                       <a:avLst/>
                     </a:prstGeom>
+                    <a:effectLst>
+                      <a:outerShdw blurRad="50800" dist="38100" dir="2700000" algn="tl" rotWithShape="0">
+                        <a:prstClr val="black">
+                          <a:alpha val="40000"/>
+                        </a:prstClr>
+                      </a:outerShdw>
+                    </a:effectLst>
                   </pic:spPr>
                 </pic:pic>
               </a:graphicData>
@@ -5376,7 +5577,7 @@
         <w:lastRenderedPageBreak/>
         <w:t>Troubleshooting</w:t>
       </w:r>
-      <w:bookmarkEnd w:id="6"/>
+      <w:bookmarkEnd w:id="17"/>
     </w:p>
     <w:p>
       <w:pPr>
@@ -5641,11 +5842,11 @@
       <w:pPr>
         <w:pStyle w:val="Heading10"/>
       </w:pPr>
-      <w:bookmarkStart w:id="7" w:name="_Toc510253274"/>
+      <w:bookmarkStart w:id="18" w:name="_Toc510253274"/>
       <w:r>
         <w:t>Support</w:t>
       </w:r>
-      <w:bookmarkEnd w:id="7"/>
+      <w:bookmarkEnd w:id="18"/>
     </w:p>
     <w:p>
       <w:pPr>
@@ -5655,7 +5856,7 @@
       <w:r>
         <w:t xml:space="preserve">For additional support, contact </w:t>
       </w:r>
-      <w:hyperlink r:id="rId25">
+      <w:hyperlink r:id="rId26">
         <w:r>
           <w:rPr>
             <w:rStyle w:val="Hyperlink"/>
@@ -5691,12 +5892,12 @@
       </w:pPr>
     </w:p>
     <w:sectPr>
-      <w:headerReference w:type="even" r:id="rId26"/>
-      <w:headerReference w:type="default" r:id="rId27"/>
-      <w:footerReference w:type="even" r:id="rId28"/>
-      <w:footerReference w:type="default" r:id="rId29"/>
-      <w:headerReference w:type="first" r:id="rId30"/>
-      <w:footerReference w:type="first" r:id="rId31"/>
+      <w:headerReference w:type="even" r:id="rId27"/>
+      <w:headerReference w:type="default" r:id="rId28"/>
+      <w:footerReference w:type="even" r:id="rId29"/>
+      <w:footerReference w:type="default" r:id="rId30"/>
+      <w:headerReference w:type="first" r:id="rId31"/>
+      <w:footerReference w:type="first" r:id="rId32"/>
       <w:pgSz w:w="12240" w:h="15840"/>
       <w:pgMar w:top="1440" w:right="1800" w:bottom="1440" w:left="1800" w:header="720" w:footer="144" w:gutter="0"/>
       <w:pgNumType w:start="1"/>
@@ -8939,6 +9140,14 @@
     <w:abstractNumId w:val="6"/>
   </w:num>
 </w:numbering>
+</file>
+
+<file path=word/people.xml><?xml version="1.0" encoding="utf-8"?>
+<w15:people xmlns:wpc="http://schemas.microsoft.com/office/word/2010/wordprocessingCanvas" xmlns:cx="http://schemas.microsoft.com/office/drawing/2014/chartex" xmlns:cx1="http://schemas.microsoft.com/office/drawing/2015/9/8/chartex" xmlns:cx2="http://schemas.microsoft.com/office/drawing/2015/10/21/chartex" xmlns:cx3="http://schemas.microsoft.com/office/drawing/2016/5/9/chartex" xmlns:cx4="http://schemas.microsoft.com/office/drawing/2016/5/10/chartex" xmlns:cx5="http://schemas.microsoft.com/office/drawing/2016/5/11/chartex" xmlns:cx6="http://schemas.microsoft.com/office/drawing/2016/5/12/chartex" xmlns:cx7="http://schemas.microsoft.com/office/drawing/2016/5/13/chartex" xmlns:cx8="http://schemas.microsoft.com/office/drawing/2016/5/14/chartex" xmlns:mc="http://schemas.openxmlformats.org/markup-compatibility/2006" xmlns:aink="http://schemas.microsoft.com/office/drawing/2016/ink" xmlns:am3d="http://schemas.microsoft.com/office/drawing/2017/model3d" xmlns:o="urn:schemas-microsoft-com:office:office" xmlns:r="http://schemas.openxmlformats.org/officeDocument/2006/relationships" xmlns:m="http://schemas.openxmlformats.org/officeDocument/2006/math" xmlns:v="urn:schemas-microsoft-com:vml" xmlns:wp14="http://schemas.microsoft.com/office/word/2010/wordprocessingDrawing" xmlns:wp="http://schemas.openxmlformats.org/drawingml/2006/wordprocessingDrawing" xmlns:w10="urn:schemas-microsoft-com:office:word" xmlns:w="http://schemas.openxmlformats.org/wordprocessingml/2006/main" xmlns:w14="http://schemas.microsoft.com/office/word/2010/wordml" xmlns:w15="http://schemas.microsoft.com/office/word/2012/wordml" xmlns:w16cid="http://schemas.microsoft.com/office/word/2016/wordml/cid" xmlns:w16se="http://schemas.microsoft.com/office/word/2015/wordml/symex" xmlns:wpg="http://schemas.microsoft.com/office/word/2010/wordprocessingGroup" xmlns:wpi="http://schemas.microsoft.com/office/word/2010/wordprocessingInk" xmlns:wne="http://schemas.microsoft.com/office/word/2006/wordml" xmlns:wps="http://schemas.microsoft.com/office/word/2010/wordprocessingShape" mc:Ignorable="w14 w15 w16se w16cid wp14">
+  <w15:person w15:author="Tamara Zlender">
+    <w15:presenceInfo w15:providerId="Windows Live" w15:userId="9e381da2-9f3d-48c9-ad1b-fd4b7b824386"/>
+  </w15:person>
+</w15:people>
 </file>
 
 <file path=word/styles.xml><?xml version="1.0" encoding="utf-8"?>
@@ -9468,7 +9677,6 @@
   <w:style w:type="character" w:default="1" w:styleId="DefaultParagraphFont">
     <w:name w:val="Default Paragraph Font"/>
     <w:uiPriority w:val="1"/>
-    <w:semiHidden/>
     <w:unhideWhenUsed/>
   </w:style>
   <w:style w:type="table" w:default="1" w:styleId="TableNormal">
@@ -10441,7 +10649,7 @@
 </file>
 
 <file path=customXml/itemProps1.xml><?xml version="1.0" encoding="utf-8"?>
-<ds:datastoreItem xmlns:ds="http://schemas.openxmlformats.org/officeDocument/2006/customXml" ds:itemID="{BBD9F5FE-356C-9B41-8CA6-5B79FE9ADBC2}">
+<ds:datastoreItem xmlns:ds="http://schemas.openxmlformats.org/officeDocument/2006/customXml" ds:itemID="{FE957EFE-9350-AF43-AD11-0A513C6027AB}">
   <ds:schemaRefs>
     <ds:schemaRef ds:uri="http://schemas.openxmlformats.org/officeDocument/2006/bibliography"/>
   </ds:schemaRefs>

</xml_diff>

<commit_message>
INT-266 Updated documentation, added code changes to support python 2.7 and 3.6, renamed function module to odbc_query.py and edited entry points in setup.py, generated new cutomize.py and added test_odbc_utils.py tests.
</commit_message>
<xml_diff>
--- a/fn_odbc_query/doc/Resilient Integrations ODBC Query Function Guide.docx
+++ b/fn_odbc_query/doc/Resilient Integrations ODBC Query Function Guide.docx
@@ -177,18 +177,28 @@
         </w:rPr>
         <w:t xml:space="preserve">Release Date: </w:t>
       </w:r>
-      <w:r>
-        <w:rPr>
-          <w:rFonts w:ascii="Times New Roman" w:eastAsia="Times New Roman" w:hAnsi="Times New Roman" w:cs="Times New Roman"/>
-        </w:rPr>
-        <w:t>May</w:t>
-      </w:r>
-      <w:r>
-        <w:rPr>
-          <w:rFonts w:ascii="Times New Roman" w:eastAsia="Times New Roman" w:hAnsi="Times New Roman" w:cs="Times New Roman"/>
-        </w:rPr>
-        <w:t xml:space="preserve"> </w:t>
-      </w:r>
+      <w:del w:id="1" w:author="Tamara Zlender" w:date="2018-06-07T12:09:00Z">
+        <w:r>
+          <w:rPr>
+            <w:rFonts w:ascii="Times New Roman" w:eastAsia="Times New Roman" w:hAnsi="Times New Roman" w:cs="Times New Roman"/>
+          </w:rPr>
+          <w:delText>May</w:delText>
+        </w:r>
+        <w:r>
+          <w:rPr>
+            <w:rFonts w:ascii="Times New Roman" w:eastAsia="Times New Roman" w:hAnsi="Times New Roman" w:cs="Times New Roman"/>
+          </w:rPr>
+          <w:delText xml:space="preserve"> </w:delText>
+        </w:r>
+      </w:del>
+      <w:ins w:id="2" w:author="Tamara Zlender" w:date="2018-06-07T12:09:00Z">
+        <w:r>
+          <w:rPr>
+            <w:rFonts w:ascii="Times New Roman" w:eastAsia="Times New Roman" w:hAnsi="Times New Roman" w:cs="Times New Roman"/>
+          </w:rPr>
+          <w:t xml:space="preserve">June </w:t>
+        </w:r>
+      </w:ins>
       <w:r>
         <w:rPr>
           <w:rFonts w:ascii="Times New Roman" w:eastAsia="Times New Roman" w:hAnsi="Times New Roman" w:cs="Times New Roman"/>
@@ -469,7 +479,7 @@
         <w:pStyle w:val="BodyText"/>
         <w:keepNext/>
       </w:pPr>
-      <w:bookmarkStart w:id="1" w:name="_Toc510253265"/>
+      <w:bookmarkStart w:id="3" w:name="_Toc510253265"/>
       <w:r>
         <w:rPr>
           <w:rFonts w:cs="Arial"/>
@@ -543,12 +553,12 @@
       <w:pPr>
         <w:pStyle w:val="Heading20"/>
       </w:pPr>
-      <w:bookmarkStart w:id="2" w:name="_Toc509305886"/>
+      <w:bookmarkStart w:id="4" w:name="_Toc509305886"/>
       <w:r>
         <w:lastRenderedPageBreak/>
         <w:t>Install the Python components</w:t>
       </w:r>
-      <w:bookmarkEnd w:id="2"/>
+      <w:bookmarkEnd w:id="4"/>
     </w:p>
     <w:p>
       <w:pPr>
@@ -1024,7 +1034,7 @@
         </w:rPr>
         <w:t>Ad</w:t>
       </w:r>
-      <w:ins w:id="3" w:author="Tamara Zlender" w:date="2018-06-04T10:38:00Z">
+      <w:ins w:id="5" w:author="Tamara Zlender" w:date="2018-06-04T10:38:00Z">
         <w:r>
           <w:rPr>
             <w:rFonts w:eastAsia="Cambria"/>
@@ -1171,11 +1181,11 @@
         </w:rPr>
         <w:t xml:space="preserve"># </w:t>
       </w:r>
-      <w:ins w:id="4" w:author="Tamara Zlender" w:date="2018-06-04T10:39:00Z">
+      <w:ins w:id="6" w:author="Tamara Zlender" w:date="2018-06-04T10:39:00Z">
         <w:r>
           <w:rPr>
             <w:rFonts w:eastAsia="Cambria"/>
-            <w:rPrChange w:id="5" w:author="Tamara Zlender" w:date="2018-06-04T10:40:00Z">
+            <w:rPrChange w:id="7" w:author="Tamara Zlender" w:date="2018-06-04T10:40:00Z">
               <w:rPr>
                 <w:rFonts w:ascii="Helvetica" w:eastAsia="Cambria" w:hAnsi="Helvetica" w:cs="Helvetica"/>
               </w:rPr>
@@ -1184,7 +1194,7 @@
           <w:t>Define restricted SQL statements as a list</w:t>
         </w:r>
       </w:ins>
-      <w:ins w:id="6" w:author="Tamara Zlender" w:date="2018-06-04T10:44:00Z">
+      <w:ins w:id="8" w:author="Tamara Zlender" w:date="2018-06-04T10:44:00Z">
         <w:r>
           <w:rPr>
             <w:rFonts w:eastAsia="Cambria"/>
@@ -1192,11 +1202,11 @@
           <w:t>, separated by a comma,</w:t>
         </w:r>
       </w:ins>
-      <w:ins w:id="7" w:author="Tamara Zlender" w:date="2018-06-04T10:39:00Z">
+      <w:ins w:id="9" w:author="Tamara Zlender" w:date="2018-06-04T10:39:00Z">
         <w:r>
           <w:rPr>
             <w:rFonts w:eastAsia="Cambria"/>
-            <w:rPrChange w:id="8" w:author="Tamara Zlender" w:date="2018-06-04T10:40:00Z">
+            <w:rPrChange w:id="10" w:author="Tamara Zlender" w:date="2018-06-04T10:40:00Z">
               <w:rPr>
                 <w:rFonts w:ascii="Helvetica" w:eastAsia="Cambria" w:hAnsi="Helvetica" w:cs="Helvetica"/>
               </w:rPr>
@@ -1205,9 +1215,7 @@
           <w:t xml:space="preserve"> using square brackets</w:t>
         </w:r>
       </w:ins>
-      <w:bookmarkStart w:id="9" w:name="_GoBack"/>
-      <w:bookmarkEnd w:id="9"/>
-      <w:ins w:id="10" w:author="Tamara Zlender" w:date="2018-06-04T10:40:00Z">
+      <w:ins w:id="11" w:author="Tamara Zlender" w:date="2018-06-04T10:40:00Z">
         <w:r>
           <w:rPr>
             <w:rFonts w:eastAsia="Cambria"/>
@@ -1215,7 +1223,7 @@
           <w:t>.</w:t>
         </w:r>
       </w:ins>
-      <w:del w:id="11" w:author="Tamara Zlender" w:date="2018-06-04T10:40:00Z">
+      <w:del w:id="12" w:author="Tamara Zlender" w:date="2018-06-04T10:40:00Z">
         <w:r>
           <w:rPr>
             <w:rFonts w:eastAsia="Cambria"/>
@@ -1476,7 +1484,7 @@
         <w:spacing w:before="0" w:after="0"/>
         <w:ind w:left="547"/>
         <w:rPr>
-          <w:del w:id="12" w:author="Tamara Zlender" w:date="2018-06-04T10:41:00Z"/>
+          <w:del w:id="13" w:author="Tamara Zlender" w:date="2018-06-04T10:41:00Z"/>
           <w:rFonts w:eastAsia="Cambria"/>
         </w:rPr>
       </w:pPr>
@@ -2355,65 +2363,131 @@
         <w:rPr>
           <w:rFonts w:eastAsia="Cambria"/>
         </w:rPr>
-        <w:t xml:space="preserve"> resilient-community-apps</w:t>
-      </w:r>
-      <w:r>
-        <w:rPr>
-          <w:rFonts w:eastAsia="Cambria"/>
-        </w:rPr>
-        <w:t xml:space="preserve"> and editing the function </w:t>
-      </w:r>
+        <w:t xml:space="preserve"> </w:t>
+      </w:r>
+      <w:del w:id="14" w:author="Tamara Zlender" w:date="2018-06-07T13:05:00Z">
+        <w:r>
+          <w:rPr>
+            <w:rFonts w:eastAsia="Cambria"/>
+          </w:rPr>
+          <w:delText>resilient-community-apps</w:delText>
+        </w:r>
+        <w:r>
+          <w:rPr>
+            <w:rFonts w:eastAsia="Cambria"/>
+          </w:rPr>
+          <w:delText xml:space="preserve"> and editing the</w:delText>
+        </w:r>
+      </w:del>
+      <w:ins w:id="15" w:author="Tamara Zlender" w:date="2018-06-07T13:05:00Z">
+        <w:r>
+          <w:rPr>
+            <w:rFonts w:eastAsia="Cambria"/>
+          </w:rPr>
+          <w:t>this</w:t>
+        </w:r>
+      </w:ins>
+      <w:r>
+        <w:rPr>
+          <w:rFonts w:eastAsia="Cambria"/>
+        </w:rPr>
+        <w:t xml:space="preserve"> </w:t>
+      </w:r>
+      <w:ins w:id="16" w:author="Tamara Zlender" w:date="2018-06-07T13:05:00Z">
+        <w:r>
+          <w:rPr>
+            <w:rFonts w:eastAsia="Cambria"/>
+          </w:rPr>
+          <w:fldChar w:fldCharType="begin"/>
+        </w:r>
+        <w:r>
+          <w:rPr>
+            <w:rFonts w:eastAsia="Cambria"/>
+          </w:rPr>
+          <w:instrText xml:space="preserve"> HYPERLINK "https://github.com/ibmresilient/resilient-community-apps/fn_odbc_query/fn_odbc_query/components/odbc_query.py" </w:instrText>
+        </w:r>
+        <w:r>
+          <w:rPr>
+            <w:rFonts w:eastAsia="Cambria"/>
+          </w:rPr>
+        </w:r>
+        <w:r>
+          <w:rPr>
+            <w:rFonts w:eastAsia="Cambria"/>
+          </w:rPr>
+          <w:fldChar w:fldCharType="separate"/>
+        </w:r>
+        <w:r>
+          <w:rPr>
+            <w:rStyle w:val="Hyperlink"/>
+            <w:rFonts w:eastAsia="Cambria"/>
+          </w:rPr>
+          <w:t>function</w:t>
+        </w:r>
+        <w:r>
+          <w:rPr>
+            <w:rFonts w:eastAsia="Cambria"/>
+          </w:rPr>
+          <w:fldChar w:fldCharType="end"/>
+        </w:r>
+      </w:ins>
+      <w:r>
+        <w:rPr>
+          <w:rFonts w:eastAsia="Cambria"/>
+        </w:rPr>
+        <w:t xml:space="preserve"> </w:t>
+      </w:r>
+      <w:ins w:id="17" w:author="Tamara Zlender" w:date="2018-06-07T13:06:00Z">
+        <w:r>
+          <w:rPr>
+            <w:rFonts w:eastAsia="Cambria"/>
+          </w:rPr>
+          <w:t xml:space="preserve">and editing it </w:t>
+        </w:r>
+      </w:ins>
+      <w:del w:id="18" w:author="Tamara Zlender" w:date="2018-06-07T13:06:00Z">
+        <w:r>
+          <w:rPr>
+            <w:rFonts w:ascii="Helvetica" w:eastAsia="Cambria" w:hAnsi="Helvetica" w:cs="Helvetica"/>
+          </w:rPr>
+          <w:delText>located in resilient-community-apps/fn_odbc_query/fn_odbc_query/components/</w:delText>
+        </w:r>
+      </w:del>
+      <w:del w:id="19" w:author="Tamara Zlender" w:date="2018-06-07T11:53:00Z">
+        <w:r>
+          <w:rPr>
+            <w:rFonts w:ascii="Helvetica" w:eastAsia="Cambria" w:hAnsi="Helvetica" w:cs="Helvetica"/>
+          </w:rPr>
+          <w:delText xml:space="preserve"> </w:delText>
+        </w:r>
+      </w:del>
+      <w:del w:id="20" w:author="Tamara Zlender" w:date="2018-06-07T11:48:00Z">
+        <w:r>
+          <w:rPr>
+            <w:rFonts w:ascii="Helvetica" w:eastAsia="Cambria" w:hAnsi="Helvetica" w:cs="Helvetica"/>
+          </w:rPr>
+          <w:delText>fn_</w:delText>
+        </w:r>
+      </w:del>
+      <w:del w:id="21" w:author="Tamara Zlender" w:date="2018-06-07T13:06:00Z">
+        <w:r>
+          <w:rPr>
+            <w:rFonts w:ascii="Helvetica" w:eastAsia="Cambria" w:hAnsi="Helvetica" w:cs="Helvetica"/>
+          </w:rPr>
+          <w:delText>odbc_query.py</w:delText>
+        </w:r>
+        <w:r>
+          <w:rPr>
+            <w:rFonts w:ascii="Helvetica" w:eastAsia="Cambria" w:hAnsi="Helvetica" w:cs="Helvetica"/>
+          </w:rPr>
+          <w:delText xml:space="preserve"> </w:delText>
+        </w:r>
+      </w:del>
       <w:r>
         <w:rPr>
           <w:rFonts w:ascii="Helvetica" w:eastAsia="Cambria" w:hAnsi="Helvetica" w:cs="Helvetica"/>
         </w:rPr>
-        <w:t>located in resilient-community-apps/</w:t>
-      </w:r>
-      <w:proofErr w:type="spellStart"/>
-      <w:r>
-        <w:rPr>
-          <w:rFonts w:ascii="Helvetica" w:eastAsia="Cambria" w:hAnsi="Helvetica" w:cs="Helvetica"/>
-        </w:rPr>
-        <w:t>fn_odbc_query</w:t>
-      </w:r>
-      <w:proofErr w:type="spellEnd"/>
-      <w:r>
-        <w:rPr>
-          <w:rFonts w:ascii="Helvetica" w:eastAsia="Cambria" w:hAnsi="Helvetica" w:cs="Helvetica"/>
-        </w:rPr>
-        <w:t>/</w:t>
-      </w:r>
-      <w:proofErr w:type="spellStart"/>
-      <w:r>
-        <w:rPr>
-          <w:rFonts w:ascii="Helvetica" w:eastAsia="Cambria" w:hAnsi="Helvetica" w:cs="Helvetica"/>
-        </w:rPr>
-        <w:t>fn_odbc_query</w:t>
-      </w:r>
-      <w:proofErr w:type="spellEnd"/>
-      <w:r>
-        <w:rPr>
-          <w:rFonts w:ascii="Helvetica" w:eastAsia="Cambria" w:hAnsi="Helvetica" w:cs="Helvetica"/>
-        </w:rPr>
-        <w:t>/components/</w:t>
-      </w:r>
-      <w:r>
-        <w:rPr>
-          <w:rFonts w:ascii="Helvetica" w:eastAsia="Cambria" w:hAnsi="Helvetica" w:cs="Helvetica"/>
-        </w:rPr>
-        <w:t xml:space="preserve"> </w:t>
-      </w:r>
-      <w:r>
-        <w:rPr>
-          <w:rFonts w:ascii="Helvetica" w:eastAsia="Cambria" w:hAnsi="Helvetica" w:cs="Helvetica"/>
-        </w:rPr>
-        <w:t>fn_odbc_query.py</w:t>
-      </w:r>
-      <w:r>
-        <w:rPr>
-          <w:rFonts w:ascii="Helvetica" w:eastAsia="Cambria" w:hAnsi="Helvetica" w:cs="Helvetica"/>
-        </w:rPr>
-        <w:t xml:space="preserve"> as shown in the following figure.</w:t>
+        <w:t>as shown in the following figure.</w:t>
       </w:r>
     </w:p>
     <w:p>
@@ -2424,7 +2498,7 @@
           <w:rFonts w:ascii="Helvetica" w:eastAsia="Cambria" w:hAnsi="Helvetica" w:cs="Helvetica"/>
         </w:rPr>
       </w:pPr>
-      <w:ins w:id="13" w:author="Tamara Zlender" w:date="2018-05-31T11:25:00Z">
+      <w:ins w:id="22" w:author="Tamara Zlender" w:date="2018-05-31T11:25:00Z">
         <w:r>
           <w:rPr>
             <w:rFonts w:ascii="Helvetica" w:eastAsia="Cambria" w:hAnsi="Helvetica" w:cs="Helvetica"/>
@@ -2474,7 +2548,7 @@
           </w:drawing>
         </w:r>
       </w:ins>
-      <w:del w:id="14" w:author="Tamara Zlender" w:date="2018-05-31T11:21:00Z">
+      <w:del w:id="23" w:author="Tamara Zlender" w:date="2018-05-31T11:21:00Z">
         <w:r>
           <w:rPr>
             <w:rFonts w:ascii="Helvetica" w:eastAsia="Cambria" w:hAnsi="Helvetica" w:cs="Helvetica"/>
@@ -2647,7 +2721,7 @@
         <w:t xml:space="preserve"> functions, message destinations, workflows and rules.</w:t>
       </w:r>
     </w:p>
-    <w:bookmarkEnd w:id="1"/>
+    <w:bookmarkEnd w:id="3"/>
     <w:p>
       <w:pPr>
         <w:pStyle w:val="Heading20"/>
@@ -3122,7 +3196,7 @@
           <w:color w:val="000000"/>
         </w:rPr>
       </w:pPr>
-      <w:bookmarkStart w:id="15" w:name="_Toc510253268"/>
+      <w:bookmarkStart w:id="24" w:name="_Toc510253268"/>
       <w:r>
         <w:rPr>
           <w:rFonts w:cs="Arial"/>
@@ -3276,8 +3350,8 @@
       <w:r>
         <w:t>o"</w:t>
       </w:r>
-      <w:bookmarkStart w:id="16" w:name="_Toc510253272"/>
-      <w:bookmarkEnd w:id="15"/>
+      <w:bookmarkStart w:id="25" w:name="_Toc510253272"/>
+      <w:bookmarkEnd w:id="24"/>
       <w:r>
         <w:br w:type="page"/>
       </w:r>
@@ -3767,6 +3841,189 @@
     </w:p>
     <w:p>
       <w:pPr>
+        <w:rPr>
+          <w:ins w:id="26" w:author="Tamara Zlender" w:date="2018-06-07T11:53:00Z"/>
+          <w:rFonts w:ascii="Arial" w:eastAsia="Arial" w:hAnsi="Arial"/>
+          <w:sz w:val="20"/>
+        </w:rPr>
+      </w:pPr>
+      <w:ins w:id="27" w:author="Tamara Zlender" w:date="2018-06-07T11:53:00Z">
+        <w:r>
+          <w:rPr>
+            <w:rFonts w:eastAsia="Arial"/>
+          </w:rPr>
+          <w:br w:type="page"/>
+        </w:r>
+      </w:ins>
+    </w:p>
+    <w:p>
+      <w:pPr>
+        <w:pStyle w:val="BodyText"/>
+        <w:spacing w:after="0"/>
+        <w:rPr>
+          <w:ins w:id="28" w:author="Tamara Zlender" w:date="2018-06-07T11:52:00Z"/>
+          <w:rFonts w:ascii="Helvetica" w:eastAsia="Cambria" w:hAnsi="Helvetica" w:cs="Helvetica"/>
+        </w:rPr>
+      </w:pPr>
+      <w:ins w:id="29" w:author="Tamara Zlender" w:date="2018-06-07T13:02:00Z">
+        <w:r>
+          <w:rPr>
+            <w:rFonts w:ascii="Helvetica" w:eastAsia="Cambria" w:hAnsi="Helvetica" w:cs="Helvetica"/>
+          </w:rPr>
+          <w:lastRenderedPageBreak/>
+          <w:t>This function implements three ‘</w:t>
+        </w:r>
+        <w:proofErr w:type="spellStart"/>
+        <w:r>
+          <w:rPr>
+            <w:rFonts w:ascii="Helvetica" w:eastAsia="Cambria" w:hAnsi="Helvetica" w:cs="Helvetica"/>
+          </w:rPr>
+          <w:t>sql_condition_value</w:t>
+        </w:r>
+        <w:proofErr w:type="spellEnd"/>
+        <w:r>
+          <w:rPr>
+            <w:rFonts w:ascii="Helvetica" w:eastAsia="Cambria" w:hAnsi="Helvetica" w:cs="Helvetica"/>
+          </w:rPr>
+          <w:t xml:space="preserve">’ input fields. You can implement additional input fields to set more than three values for the question marks by downloading this </w:t>
+        </w:r>
+      </w:ins>
+      <w:ins w:id="30" w:author="Tamara Zlender" w:date="2018-06-07T13:04:00Z">
+        <w:r>
+          <w:rPr>
+            <w:rFonts w:ascii="Helvetica" w:eastAsia="Cambria" w:hAnsi="Helvetica" w:cs="Helvetica"/>
+          </w:rPr>
+          <w:fldChar w:fldCharType="begin"/>
+        </w:r>
+        <w:r>
+          <w:rPr>
+            <w:rFonts w:ascii="Helvetica" w:eastAsia="Cambria" w:hAnsi="Helvetica" w:cs="Helvetica"/>
+          </w:rPr>
+          <w:instrText xml:space="preserve"> HYPERLINK "https://github.com/ibmresilient/resilient-community-apps/fn_odbc_query/fn_odbc_query/components/odbc_query.py" </w:instrText>
+        </w:r>
+        <w:r>
+          <w:rPr>
+            <w:rFonts w:ascii="Helvetica" w:eastAsia="Cambria" w:hAnsi="Helvetica" w:cs="Helvetica"/>
+          </w:rPr>
+        </w:r>
+        <w:r>
+          <w:rPr>
+            <w:rFonts w:ascii="Helvetica" w:eastAsia="Cambria" w:hAnsi="Helvetica" w:cs="Helvetica"/>
+          </w:rPr>
+          <w:fldChar w:fldCharType="separate"/>
+        </w:r>
+        <w:r>
+          <w:rPr>
+            <w:rStyle w:val="Hyperlink"/>
+            <w:rFonts w:ascii="Helvetica" w:eastAsia="Cambria" w:hAnsi="Helvetica" w:cs="Helvetica"/>
+          </w:rPr>
+          <w:t>function</w:t>
+        </w:r>
+        <w:r>
+          <w:rPr>
+            <w:rFonts w:ascii="Helvetica" w:eastAsia="Cambria" w:hAnsi="Helvetica" w:cs="Helvetica"/>
+          </w:rPr>
+          <w:fldChar w:fldCharType="end"/>
+        </w:r>
+      </w:ins>
+      <w:ins w:id="31" w:author="Tamara Zlender" w:date="2018-06-07T13:02:00Z">
+        <w:r>
+          <w:rPr>
+            <w:rFonts w:ascii="Helvetica" w:eastAsia="Cambria" w:hAnsi="Helvetica" w:cs="Helvetica"/>
+          </w:rPr>
+          <w:t xml:space="preserve"> </w:t>
+        </w:r>
+      </w:ins>
+      <w:ins w:id="32" w:author="Tamara Zlender" w:date="2018-06-07T13:06:00Z">
+        <w:r>
+          <w:rPr>
+            <w:rFonts w:ascii="Helvetica" w:eastAsia="Cambria" w:hAnsi="Helvetica" w:cs="Helvetica"/>
+          </w:rPr>
+          <w:t>and</w:t>
+        </w:r>
+      </w:ins>
+      <w:ins w:id="33" w:author="Tamara Zlender" w:date="2018-06-07T13:02:00Z">
+        <w:r>
+          <w:rPr>
+            <w:rFonts w:ascii="Helvetica" w:eastAsia="Cambria" w:hAnsi="Helvetica" w:cs="Helvetica"/>
+          </w:rPr>
+          <w:t xml:space="preserve"> editing it as shown in the following figure.</w:t>
+        </w:r>
+        <w:r>
+          <w:rPr>
+            <w:rFonts w:ascii="Helvetica" w:eastAsia="Cambria" w:hAnsi="Helvetica" w:cs="Helvetica"/>
+          </w:rPr>
+          <w:t xml:space="preserve"> </w:t>
+        </w:r>
+      </w:ins>
+      <w:bookmarkStart w:id="34" w:name="_GoBack"/>
+      <w:bookmarkEnd w:id="34"/>
+    </w:p>
+    <w:p>
+      <w:pPr>
+        <w:pStyle w:val="BodyText"/>
+        <w:rPr>
+          <w:ins w:id="35" w:author="Tamara Zlender" w:date="2018-06-07T11:45:00Z"/>
+        </w:rPr>
+        <w:pPrChange w:id="36" w:author="Tamara Zlender" w:date="2018-06-07T11:46:00Z">
+          <w:pPr>
+            <w:pStyle w:val="Heading20"/>
+            <w:pageBreakBefore/>
+          </w:pPr>
+        </w:pPrChange>
+      </w:pPr>
+      <w:ins w:id="37" w:author="Tamara Zlender" w:date="2018-06-07T11:55:00Z">
+        <w:r>
+          <w:rPr>
+            <w:noProof/>
+          </w:rPr>
+          <w:drawing>
+            <wp:inline distT="0" distB="0" distL="0" distR="0" wp14:anchorId="0C7793FA" wp14:editId="7956585F">
+              <wp:extent cx="5486400" cy="1752600"/>
+              <wp:effectExtent l="25400" t="25400" r="88900" b="88900"/>
+              <wp:docPr id="13" name="Picture 13"/>
+              <wp:cNvGraphicFramePr>
+                <a:graphicFrameLocks xmlns:a="http://schemas.openxmlformats.org/drawingml/2006/main" noChangeAspect="1"/>
+              </wp:cNvGraphicFramePr>
+              <a:graphic xmlns:a="http://schemas.openxmlformats.org/drawingml/2006/main">
+                <a:graphicData uri="http://schemas.openxmlformats.org/drawingml/2006/picture">
+                  <pic:pic xmlns:pic="http://schemas.openxmlformats.org/drawingml/2006/picture">
+                    <pic:nvPicPr>
+                      <pic:cNvPr id="13" name="Screen Shot 2018-06-07 at 11.55.10 AM.png"/>
+                      <pic:cNvPicPr/>
+                    </pic:nvPicPr>
+                    <pic:blipFill>
+                      <a:blip r:embed="rId17"/>
+                      <a:stretch>
+                        <a:fillRect/>
+                      </a:stretch>
+                    </pic:blipFill>
+                    <pic:spPr>
+                      <a:xfrm>
+                        <a:off x="0" y="0"/>
+                        <a:ext cx="5486400" cy="1752600"/>
+                      </a:xfrm>
+                      <a:prstGeom prst="rect">
+                        <a:avLst/>
+                      </a:prstGeom>
+                      <a:effectLst>
+                        <a:outerShdw blurRad="50800" dist="38100" dir="2700000" algn="tl" rotWithShape="0">
+                          <a:prstClr val="black">
+                            <a:alpha val="40000"/>
+                          </a:prstClr>
+                        </a:outerShdw>
+                      </a:effectLst>
+                    </pic:spPr>
+                  </pic:pic>
+                </a:graphicData>
+              </a:graphic>
+            </wp:inline>
+          </w:drawing>
+        </w:r>
+      </w:ins>
+    </w:p>
+    <w:p>
+      <w:pPr>
         <w:pStyle w:val="Heading20"/>
         <w:pageBreakBefore/>
       </w:pPr>
@@ -3962,7 +4219,7 @@
                     <pic:cNvPicPr/>
                   </pic:nvPicPr>
                   <pic:blipFill>
-                    <a:blip r:embed="rId17"/>
+                    <a:blip r:embed="rId18"/>
                     <a:stretch>
                       <a:fillRect/>
                     </a:stretch>
@@ -4060,7 +4317,7 @@
                     <pic:cNvPicPr/>
                   </pic:nvPicPr>
                   <pic:blipFill>
-                    <a:blip r:embed="rId18"/>
+                    <a:blip r:embed="rId19"/>
                     <a:stretch>
                       <a:fillRect/>
                     </a:stretch>
@@ -4366,7 +4623,7 @@
                     <pic:cNvPicPr/>
                   </pic:nvPicPr>
                   <pic:blipFill>
-                    <a:blip r:embed="rId19"/>
+                    <a:blip r:embed="rId20"/>
                     <a:stretch>
                       <a:fillRect/>
                     </a:stretch>
@@ -4473,7 +4730,7 @@
                     <pic:cNvPicPr/>
                   </pic:nvPicPr>
                   <pic:blipFill>
-                    <a:blip r:embed="rId20"/>
+                    <a:blip r:embed="rId21"/>
                     <a:stretch>
                       <a:fillRect/>
                     </a:stretch>
@@ -4610,7 +4867,7 @@
                     <pic:cNvPicPr/>
                   </pic:nvPicPr>
                   <pic:blipFill>
-                    <a:blip r:embed="rId21"/>
+                    <a:blip r:embed="rId22"/>
                     <a:stretch>
                       <a:fillRect/>
                     </a:stretch>
@@ -4706,7 +4963,7 @@
                     <pic:cNvPicPr/>
                   </pic:nvPicPr>
                   <pic:blipFill>
-                    <a:blip r:embed="rId22"/>
+                    <a:blip r:embed="rId23"/>
                     <a:stretch>
                       <a:fillRect/>
                     </a:stretch>
@@ -4829,7 +5086,15 @@
         <w:t xml:space="preserve">Example ODBC </w:t>
       </w:r>
       <w:r>
-        <w:t>DELTE</w:t>
+        <w:t>DEL</w:t>
+      </w:r>
+      <w:ins w:id="38" w:author="Tamara Zlender" w:date="2018-06-07T11:49:00Z">
+        <w:r>
+          <w:t>E</w:t>
+        </w:r>
+      </w:ins>
+      <w:r>
+        <w:t>TE</w:t>
       </w:r>
       <w:r>
         <w:t xml:space="preserve"> PostgreSQL</w:t>
@@ -4901,7 +5166,7 @@
                     <pic:cNvPicPr/>
                   </pic:nvPicPr>
                   <pic:blipFill>
-                    <a:blip r:embed="rId23"/>
+                    <a:blip r:embed="rId24"/>
                     <a:stretch>
                       <a:fillRect/>
                     </a:stretch>
@@ -5124,7 +5389,7 @@
                     <pic:cNvPicPr/>
                   </pic:nvPicPr>
                   <pic:blipFill>
-                    <a:blip r:embed="rId24"/>
+                    <a:blip r:embed="rId25"/>
                     <a:stretch>
                       <a:fillRect/>
                     </a:stretch>
@@ -5251,8 +5516,8 @@
           <w:szCs w:val="36"/>
         </w:rPr>
       </w:pPr>
-      <w:bookmarkStart w:id="17" w:name="_Toc510253273"/>
-      <w:bookmarkEnd w:id="16"/>
+      <w:bookmarkStart w:id="39" w:name="_Toc510253273"/>
+      <w:bookmarkEnd w:id="25"/>
       <w:r>
         <w:br w:type="page"/>
       </w:r>
@@ -5540,7 +5805,7 @@
                     <pic:cNvPicPr/>
                   </pic:nvPicPr>
                   <pic:blipFill>
-                    <a:blip r:embed="rId25"/>
+                    <a:blip r:embed="rId26"/>
                     <a:stretch>
                       <a:fillRect/>
                     </a:stretch>
@@ -5577,7 +5842,7 @@
         <w:lastRenderedPageBreak/>
         <w:t>Troubleshooting</w:t>
       </w:r>
-      <w:bookmarkEnd w:id="17"/>
+      <w:bookmarkEnd w:id="39"/>
     </w:p>
     <w:p>
       <w:pPr>
@@ -5842,11 +6107,11 @@
       <w:pPr>
         <w:pStyle w:val="Heading10"/>
       </w:pPr>
-      <w:bookmarkStart w:id="18" w:name="_Toc510253274"/>
+      <w:bookmarkStart w:id="40" w:name="_Toc510253274"/>
       <w:r>
         <w:t>Support</w:t>
       </w:r>
-      <w:bookmarkEnd w:id="18"/>
+      <w:bookmarkEnd w:id="40"/>
     </w:p>
     <w:p>
       <w:pPr>
@@ -5856,7 +6121,7 @@
       <w:r>
         <w:t xml:space="preserve">For additional support, contact </w:t>
       </w:r>
-      <w:hyperlink r:id="rId26">
+      <w:hyperlink r:id="rId27">
         <w:r>
           <w:rPr>
             <w:rStyle w:val="Hyperlink"/>
@@ -5892,12 +6157,12 @@
       </w:pPr>
     </w:p>
     <w:sectPr>
-      <w:headerReference w:type="even" r:id="rId27"/>
-      <w:headerReference w:type="default" r:id="rId28"/>
-      <w:footerReference w:type="even" r:id="rId29"/>
-      <w:footerReference w:type="default" r:id="rId30"/>
-      <w:headerReference w:type="first" r:id="rId31"/>
-      <w:footerReference w:type="first" r:id="rId32"/>
+      <w:headerReference w:type="even" r:id="rId28"/>
+      <w:headerReference w:type="default" r:id="rId29"/>
+      <w:footerReference w:type="even" r:id="rId30"/>
+      <w:footerReference w:type="default" r:id="rId31"/>
+      <w:headerReference w:type="first" r:id="rId32"/>
+      <w:footerReference w:type="first" r:id="rId33"/>
       <w:pgSz w:w="12240" w:h="15840"/>
       <w:pgMar w:top="1440" w:right="1800" w:bottom="1440" w:left="1800" w:header="720" w:footer="144" w:gutter="0"/>
       <w:pgNumType w:start="1"/>
@@ -9677,6 +9942,7 @@
   <w:style w:type="character" w:default="1" w:styleId="DefaultParagraphFont">
     <w:name w:val="Default Paragraph Font"/>
     <w:uiPriority w:val="1"/>
+    <w:semiHidden/>
     <w:unhideWhenUsed/>
   </w:style>
   <w:style w:type="table" w:default="1" w:styleId="TableNormal">
@@ -10321,6 +10587,18 @@
       <w:shd w:val="clear" w:color="auto" w:fill="E1DFDD"/>
     </w:rPr>
   </w:style>
+  <w:style w:type="character" w:styleId="UnresolvedMention">
+    <w:name w:val="Unresolved Mention"/>
+    <w:basedOn w:val="DefaultParagraphFont"/>
+    <w:uiPriority w:val="99"/>
+    <w:semiHidden/>
+    <w:unhideWhenUsed/>
+    <w:rsid w:val="00D9593C"/>
+    <w:rPr>
+      <w:color w:val="605E5C"/>
+      <w:shd w:val="clear" w:color="auto" w:fill="E1DFDD"/>
+    </w:rPr>
+  </w:style>
 </w:styles>
 </file>
 
@@ -10649,7 +10927,7 @@
 </file>
 
 <file path=customXml/itemProps1.xml><?xml version="1.0" encoding="utf-8"?>
-<ds:datastoreItem xmlns:ds="http://schemas.openxmlformats.org/officeDocument/2006/customXml" ds:itemID="{FE957EFE-9350-AF43-AD11-0A513C6027AB}">
+<ds:datastoreItem xmlns:ds="http://schemas.openxmlformats.org/officeDocument/2006/customXml" ds:itemID="{E372FD50-6667-0746-AA8B-5C530D623C4D}">
   <ds:schemaRefs>
     <ds:schemaRef ds:uri="http://schemas.openxmlformats.org/officeDocument/2006/bibliography"/>
   </ds:schemaRefs>

</xml_diff>

<commit_message>
INT-266 Updated config section in the documentation, based on the code review updates.
</commit_message>
<xml_diff>
--- a/fn_odbc_query/doc/Resilient Integrations ODBC Query Function Guide.docx
+++ b/fn_odbc_query/doc/Resilient Integrations ODBC Query Function Guide.docx
@@ -590,13 +590,8 @@
         <w:ind w:left="547"/>
         <w:contextualSpacing/>
       </w:pPr>
-      <w:proofErr w:type="spellStart"/>
-      <w:r>
-        <w:t>sudo</w:t>
-      </w:r>
-      <w:proofErr w:type="spellEnd"/>
-      <w:r>
-        <w:t xml:space="preserve"> pip install --upgrade pip</w:t>
+      <w:r>
+        <w:t>sudo pip install --upgrade pip</w:t>
       </w:r>
     </w:p>
     <w:p>
@@ -605,19 +600,9 @@
         <w:ind w:left="547"/>
         <w:contextualSpacing/>
       </w:pPr>
-      <w:proofErr w:type="spellStart"/>
-      <w:r>
-        <w:t>sudo</w:t>
-      </w:r>
-      <w:proofErr w:type="spellEnd"/>
-      <w:r>
-        <w:t xml:space="preserve"> pip install --upgrade </w:t>
-      </w:r>
-      <w:proofErr w:type="spellStart"/>
-      <w:r>
-        <w:t>setuptools</w:t>
-      </w:r>
-      <w:proofErr w:type="spellEnd"/>
+      <w:r>
+        <w:t>sudo pip install --upgrade setuptools</w:t>
+      </w:r>
     </w:p>
     <w:p>
       <w:pPr>
@@ -625,13 +610,8 @@
         <w:ind w:left="547"/>
         <w:contextualSpacing/>
       </w:pPr>
-      <w:proofErr w:type="spellStart"/>
-      <w:r>
-        <w:t>sudo</w:t>
-      </w:r>
-      <w:proofErr w:type="spellEnd"/>
-      <w:r>
-        <w:t xml:space="preserve"> pip install </w:t>
+      <w:r>
+        <w:t xml:space="preserve">sudo pip install </w:t>
       </w:r>
       <w:r>
         <w:t xml:space="preserve">--upgrade </w:t>
@@ -655,19 +635,9 @@
       <w:pPr>
         <w:pStyle w:val="Code0"/>
       </w:pPr>
-      <w:proofErr w:type="spellStart"/>
-      <w:r>
-        <w:t>sudo</w:t>
-      </w:r>
-      <w:proofErr w:type="spellEnd"/>
-      <w:r>
-        <w:t xml:space="preserve"> pip install --upgrade </w:t>
-      </w:r>
-      <w:proofErr w:type="spellStart"/>
-      <w:r>
-        <w:t>fn_odbc_query</w:t>
-      </w:r>
-      <w:proofErr w:type="spellEnd"/>
+      <w:r>
+        <w:t>sudo pip install --upgrade fn_odbc_query</w:t>
+      </w:r>
       <w:r>
         <w:t>-&lt;</w:t>
       </w:r>
@@ -767,23 +737,7 @@
           <w:rFonts w:cs="Arial"/>
           <w:color w:val="000000"/>
         </w:rPr>
-        <w:t xml:space="preserve">Using </w:t>
-      </w:r>
-      <w:proofErr w:type="spellStart"/>
-      <w:r>
-        <w:rPr>
-          <w:rFonts w:cs="Arial"/>
-          <w:color w:val="000000"/>
-        </w:rPr>
-        <w:t>sudo</w:t>
-      </w:r>
-      <w:proofErr w:type="spellEnd"/>
-      <w:r>
-        <w:rPr>
-          <w:rFonts w:cs="Arial"/>
-          <w:color w:val="000000"/>
-        </w:rPr>
-        <w:t>, become the integration user.</w:t>
+        <w:t>Using sudo, become the integration user.</w:t>
       </w:r>
       <w:r>
         <w:rPr>
@@ -799,21 +753,8 @@
         <w:keepNext/>
         <w:ind w:left="720"/>
       </w:pPr>
-      <w:proofErr w:type="spellStart"/>
-      <w:r>
-        <w:t>sudo</w:t>
-      </w:r>
-      <w:proofErr w:type="spellEnd"/>
-      <w:r>
-        <w:t xml:space="preserve"> </w:t>
-      </w:r>
-      <w:proofErr w:type="spellStart"/>
-      <w:r>
-        <w:t>su</w:t>
-      </w:r>
-      <w:proofErr w:type="spellEnd"/>
-      <w:r>
-        <w:t xml:space="preserve"> - integration</w:t>
+      <w:r>
+        <w:t>sudo su - integration</w:t>
       </w:r>
     </w:p>
     <w:p>
@@ -937,7 +878,6 @@
         </w:rPr>
         <w:t>In the [</w:t>
       </w:r>
-      <w:proofErr w:type="spellStart"/>
       <w:r>
         <w:rPr>
           <w:rFonts w:cs="Arial"/>
@@ -952,7 +892,6 @@
         </w:rPr>
         <w:t>_odbc_query</w:t>
       </w:r>
-      <w:proofErr w:type="spellEnd"/>
       <w:r>
         <w:rPr>
           <w:rFonts w:cs="Arial"/>
@@ -993,19 +932,11 @@
           <w:rFonts w:eastAsia="Cambria"/>
         </w:rPr>
       </w:pPr>
-      <w:proofErr w:type="spellStart"/>
-      <w:r>
-        <w:rPr>
-          <w:rFonts w:eastAsia="Cambria"/>
-        </w:rPr>
-        <w:t>sql_connection_string</w:t>
-      </w:r>
-      <w:proofErr w:type="spellEnd"/>
-      <w:r>
-        <w:rPr>
-          <w:rFonts w:eastAsia="Cambria"/>
-        </w:rPr>
-        <w:t>=Driver={PostgreSQL</w:t>
+      <w:r>
+        <w:rPr>
+          <w:rFonts w:eastAsia="Cambria"/>
+        </w:rPr>
+        <w:t>sql_connection_string=Driver={PostgreSQL</w:t>
       </w:r>
       <w:proofErr w:type="gramStart"/>
       <w:r>
@@ -1025,14 +956,7 @@
         <w:rPr>
           <w:rFonts w:eastAsia="Cambria"/>
         </w:rPr>
-        <w:t xml:space="preserve">IP </w:t>
-      </w:r>
-      <w:proofErr w:type="spellStart"/>
-      <w:r>
-        <w:rPr>
-          <w:rFonts w:eastAsia="Cambria"/>
-        </w:rPr>
-        <w:t>Ad</w:t>
+        <w:t>IP Ad</w:t>
       </w:r>
       <w:ins w:id="5" w:author="Tamara Zlender" w:date="2018-06-04T10:38:00Z">
         <w:r>
@@ -1052,14 +976,7 @@
         <w:rPr>
           <w:rFonts w:eastAsia="Cambria"/>
         </w:rPr>
-        <w:t>;Port</w:t>
-      </w:r>
-      <w:proofErr w:type="spellEnd"/>
-      <w:r>
-        <w:rPr>
-          <w:rFonts w:eastAsia="Cambria"/>
-        </w:rPr>
-        <w:t>=5432;</w:t>
+        <w:t>;Port=5432;</w:t>
       </w:r>
     </w:p>
     <w:p>
@@ -1077,7 +994,6 @@
         </w:rPr>
         <w:t>Database=</w:t>
       </w:r>
-      <w:proofErr w:type="spellStart"/>
       <w:proofErr w:type="gramStart"/>
       <w:r>
         <w:rPr>
@@ -1091,7 +1007,6 @@
         </w:rPr>
         <w:t>;Uid</w:t>
       </w:r>
-      <w:proofErr w:type="spellEnd"/>
       <w:proofErr w:type="gramEnd"/>
       <w:r>
         <w:rPr>
@@ -1099,7 +1014,6 @@
         </w:rPr>
         <w:t>=</w:t>
       </w:r>
-      <w:proofErr w:type="spellStart"/>
       <w:r>
         <w:rPr>
           <w:rFonts w:eastAsia="Cambria"/>
@@ -1110,16 +1024,8 @@
         <w:rPr>
           <w:rFonts w:eastAsia="Cambria"/>
         </w:rPr>
-        <w:t>;Pwd</w:t>
-      </w:r>
-      <w:proofErr w:type="spellEnd"/>
-      <w:r>
-        <w:rPr>
-          <w:rFonts w:eastAsia="Cambria"/>
-        </w:rPr>
-        <w:t>=</w:t>
-      </w:r>
-      <w:proofErr w:type="spellStart"/>
+        <w:t>;Pwd=</w:t>
+      </w:r>
       <w:r>
         <w:rPr>
           <w:rFonts w:eastAsia="Cambria"/>
@@ -1130,14 +1036,7 @@
         <w:rPr>
           <w:rFonts w:eastAsia="Cambria"/>
         </w:rPr>
-        <w:t>assword</w:t>
-      </w:r>
-      <w:proofErr w:type="spellEnd"/>
-      <w:r>
-        <w:rPr>
-          <w:rFonts w:eastAsia="Cambria"/>
-        </w:rPr>
-        <w:t>;</w:t>
+        <w:t>assword;</w:t>
       </w:r>
     </w:p>
     <w:p>
@@ -1156,66 +1055,1053 @@
         <w:spacing w:before="0" w:after="0"/>
         <w:ind w:left="547"/>
         <w:rPr>
-          <w:rFonts w:eastAsia="Cambria"/>
-        </w:rPr>
-      </w:pPr>
-      <w:r>
-        <w:rPr>
-          <w:rFonts w:eastAsia="Cambria"/>
-        </w:rPr>
-        <w:t># Optional setting</w:t>
-      </w:r>
-    </w:p>
-    <w:p>
-      <w:pPr>
-        <w:pStyle w:val="Code0"/>
-        <w:spacing w:before="0" w:after="0"/>
-        <w:ind w:left="547"/>
-        <w:rPr>
-          <w:rFonts w:eastAsia="Cambria"/>
-        </w:rPr>
-      </w:pPr>
-      <w:r>
-        <w:rPr>
-          <w:rFonts w:eastAsia="Cambria"/>
-        </w:rPr>
-        <w:t xml:space="preserve"># </w:t>
-      </w:r>
-      <w:ins w:id="6" w:author="Tamara Zlender" w:date="2018-06-04T10:39:00Z">
-        <w:r>
-          <w:rPr>
-            <w:rFonts w:eastAsia="Cambria"/>
-            <w:rPrChange w:id="7" w:author="Tamara Zlender" w:date="2018-06-04T10:40:00Z">
-              <w:rPr>
-                <w:rFonts w:ascii="Helvetica" w:eastAsia="Cambria" w:hAnsi="Helvetica" w:cs="Helvetica"/>
-              </w:rPr>
-            </w:rPrChange>
-          </w:rPr>
-          <w:t>Define restricted SQL statements as a list</w:t>
-        </w:r>
-      </w:ins>
-      <w:ins w:id="8" w:author="Tamara Zlender" w:date="2018-06-04T10:44:00Z">
+          <w:ins w:id="6" w:author="Tamara Zlender" w:date="2018-06-11T11:47:00Z"/>
+          <w:rFonts w:eastAsia="Cambria"/>
+        </w:rPr>
+        <w:pPrChange w:id="7" w:author="Tamara Zlender" w:date="2018-06-11T11:47:00Z">
+          <w:pPr>
+            <w:tabs>
+              <w:tab w:val="left" w:pos="560"/>
+              <w:tab w:val="left" w:pos="1120"/>
+              <w:tab w:val="left" w:pos="1680"/>
+              <w:tab w:val="left" w:pos="2240"/>
+              <w:tab w:val="left" w:pos="2800"/>
+              <w:tab w:val="left" w:pos="3360"/>
+              <w:tab w:val="left" w:pos="3920"/>
+              <w:tab w:val="left" w:pos="4480"/>
+              <w:tab w:val="left" w:pos="5040"/>
+              <w:tab w:val="left" w:pos="5600"/>
+              <w:tab w:val="left" w:pos="6160"/>
+              <w:tab w:val="left" w:pos="6720"/>
+            </w:tabs>
+            <w:autoSpaceDE w:val="0"/>
+            <w:autoSpaceDN w:val="0"/>
+            <w:adjustRightInd w:val="0"/>
+          </w:pPr>
+        </w:pPrChange>
+      </w:pPr>
+      <w:ins w:id="8" w:author="Tamara Zlender" w:date="2018-06-11T11:47:00Z">
         <w:r>
           <w:rPr>
             <w:rFonts w:eastAsia="Cambria"/>
           </w:rPr>
-          <w:t>, separated by a comma,</w:t>
+          <w:t># Optional settings:</w:t>
         </w:r>
       </w:ins>
-      <w:ins w:id="9" w:author="Tamara Zlender" w:date="2018-06-04T10:39:00Z">
+    </w:p>
+    <w:p>
+      <w:pPr>
+        <w:pStyle w:val="Code0"/>
+        <w:spacing w:before="0" w:after="0"/>
+        <w:ind w:left="547"/>
+        <w:rPr>
+          <w:ins w:id="9" w:author="Tamara Zlender" w:date="2018-06-11T11:47:00Z"/>
+          <w:rFonts w:eastAsia="Cambria"/>
+        </w:rPr>
+        <w:pPrChange w:id="10" w:author="Tamara Zlender" w:date="2018-06-11T11:47:00Z">
+          <w:pPr>
+            <w:tabs>
+              <w:tab w:val="left" w:pos="560"/>
+              <w:tab w:val="left" w:pos="1120"/>
+              <w:tab w:val="left" w:pos="1680"/>
+              <w:tab w:val="left" w:pos="2240"/>
+              <w:tab w:val="left" w:pos="2800"/>
+              <w:tab w:val="left" w:pos="3360"/>
+              <w:tab w:val="left" w:pos="3920"/>
+              <w:tab w:val="left" w:pos="4480"/>
+              <w:tab w:val="left" w:pos="5040"/>
+              <w:tab w:val="left" w:pos="5600"/>
+              <w:tab w:val="left" w:pos="6160"/>
+              <w:tab w:val="left" w:pos="6720"/>
+            </w:tabs>
+            <w:autoSpaceDE w:val="0"/>
+            <w:autoSpaceDN w:val="0"/>
+            <w:adjustRightInd w:val="0"/>
+          </w:pPr>
+        </w:pPrChange>
+      </w:pPr>
+    </w:p>
+    <w:p>
+      <w:pPr>
+        <w:pStyle w:val="Code0"/>
+        <w:spacing w:before="0" w:after="0"/>
+        <w:ind w:left="547"/>
+        <w:rPr>
+          <w:ins w:id="11" w:author="Tamara Zlender" w:date="2018-06-11T11:47:00Z"/>
+          <w:rFonts w:eastAsia="Cambria"/>
+        </w:rPr>
+        <w:pPrChange w:id="12" w:author="Tamara Zlender" w:date="2018-06-11T11:47:00Z">
+          <w:pPr>
+            <w:tabs>
+              <w:tab w:val="left" w:pos="560"/>
+              <w:tab w:val="left" w:pos="1120"/>
+              <w:tab w:val="left" w:pos="1680"/>
+              <w:tab w:val="left" w:pos="2240"/>
+              <w:tab w:val="left" w:pos="2800"/>
+              <w:tab w:val="left" w:pos="3360"/>
+              <w:tab w:val="left" w:pos="3920"/>
+              <w:tab w:val="left" w:pos="4480"/>
+              <w:tab w:val="left" w:pos="5040"/>
+              <w:tab w:val="left" w:pos="5600"/>
+              <w:tab w:val="left" w:pos="6160"/>
+              <w:tab w:val="left" w:pos="6720"/>
+            </w:tabs>
+            <w:autoSpaceDE w:val="0"/>
+            <w:autoSpaceDN w:val="0"/>
+            <w:adjustRightInd w:val="0"/>
+          </w:pPr>
+        </w:pPrChange>
+      </w:pPr>
+      <w:ins w:id="13" w:author="Tamara Zlender" w:date="2018-06-11T11:47:00Z">
         <w:r>
           <w:rPr>
             <w:rFonts w:eastAsia="Cambria"/>
-            <w:rPrChange w:id="10" w:author="Tamara Zlender" w:date="2018-06-04T10:40:00Z">
-              <w:rPr>
-                <w:rFonts w:ascii="Helvetica" w:eastAsia="Cambria" w:hAnsi="Helvetica" w:cs="Helvetica"/>
-              </w:rPr>
-            </w:rPrChange>
           </w:rPr>
-          <w:t xml:space="preserve"> using square brackets</w:t>
+          <w:t># Define restricted SQL statements as a list, separated by a comma, using square brackets.</w:t>
         </w:r>
       </w:ins>
-      <w:ins w:id="11" w:author="Tamara Zlender" w:date="2018-06-04T10:40:00Z">
+    </w:p>
+    <w:p>
+      <w:pPr>
+        <w:pStyle w:val="Code0"/>
+        <w:spacing w:before="0" w:after="0"/>
+        <w:ind w:left="547"/>
+        <w:rPr>
+          <w:ins w:id="14" w:author="Tamara Zlender" w:date="2018-06-11T11:47:00Z"/>
+          <w:rFonts w:eastAsia="Cambria"/>
+        </w:rPr>
+        <w:pPrChange w:id="15" w:author="Tamara Zlender" w:date="2018-06-11T11:47:00Z">
+          <w:pPr>
+            <w:tabs>
+              <w:tab w:val="left" w:pos="560"/>
+              <w:tab w:val="left" w:pos="1120"/>
+              <w:tab w:val="left" w:pos="1680"/>
+              <w:tab w:val="left" w:pos="2240"/>
+              <w:tab w:val="left" w:pos="2800"/>
+              <w:tab w:val="left" w:pos="3360"/>
+              <w:tab w:val="left" w:pos="3920"/>
+              <w:tab w:val="left" w:pos="4480"/>
+              <w:tab w:val="left" w:pos="5040"/>
+              <w:tab w:val="left" w:pos="5600"/>
+              <w:tab w:val="left" w:pos="6160"/>
+              <w:tab w:val="left" w:pos="6720"/>
+            </w:tabs>
+            <w:autoSpaceDE w:val="0"/>
+            <w:autoSpaceDN w:val="0"/>
+            <w:adjustRightInd w:val="0"/>
+          </w:pPr>
+        </w:pPrChange>
+      </w:pPr>
+      <w:ins w:id="16" w:author="Tamara Zlender" w:date="2018-06-11T11:47:00Z">
+        <w:r>
+          <w:rPr>
+            <w:rFonts w:eastAsia="Cambria"/>
+          </w:rPr>
+          <w:t xml:space="preserve"># Example ["delete", "update", "insert"]. </w:t>
+        </w:r>
+      </w:ins>
+    </w:p>
+    <w:p>
+      <w:pPr>
+        <w:pStyle w:val="Code0"/>
+        <w:spacing w:before="0" w:after="0"/>
+        <w:ind w:left="547"/>
+        <w:rPr>
+          <w:ins w:id="17" w:author="Tamara Zlender" w:date="2018-06-11T11:47:00Z"/>
+          <w:rFonts w:eastAsia="Cambria"/>
+        </w:rPr>
+        <w:pPrChange w:id="18" w:author="Tamara Zlender" w:date="2018-06-11T11:47:00Z">
+          <w:pPr>
+            <w:tabs>
+              <w:tab w:val="left" w:pos="560"/>
+              <w:tab w:val="left" w:pos="1120"/>
+              <w:tab w:val="left" w:pos="1680"/>
+              <w:tab w:val="left" w:pos="2240"/>
+              <w:tab w:val="left" w:pos="2800"/>
+              <w:tab w:val="left" w:pos="3360"/>
+              <w:tab w:val="left" w:pos="3920"/>
+              <w:tab w:val="left" w:pos="4480"/>
+              <w:tab w:val="left" w:pos="5040"/>
+              <w:tab w:val="left" w:pos="5600"/>
+              <w:tab w:val="left" w:pos="6160"/>
+              <w:tab w:val="left" w:pos="6720"/>
+            </w:tabs>
+            <w:autoSpaceDE w:val="0"/>
+            <w:autoSpaceDN w:val="0"/>
+            <w:adjustRightInd w:val="0"/>
+          </w:pPr>
+        </w:pPrChange>
+      </w:pPr>
+      <w:ins w:id="19" w:author="Tamara Zlender" w:date="2018-06-11T11:47:00Z">
+        <w:r>
+          <w:rPr>
+            <w:rFonts w:eastAsia="Cambria"/>
+          </w:rPr>
+          <w:t># Comment this line if there are no restrictions.</w:t>
+        </w:r>
+      </w:ins>
+    </w:p>
+    <w:p>
+      <w:pPr>
+        <w:pStyle w:val="Code0"/>
+        <w:spacing w:before="0" w:after="0"/>
+        <w:ind w:left="547"/>
+        <w:rPr>
+          <w:ins w:id="20" w:author="Tamara Zlender" w:date="2018-06-11T11:47:00Z"/>
+          <w:rFonts w:eastAsia="Cambria"/>
+        </w:rPr>
+        <w:pPrChange w:id="21" w:author="Tamara Zlender" w:date="2018-06-11T11:47:00Z">
+          <w:pPr>
+            <w:tabs>
+              <w:tab w:val="left" w:pos="560"/>
+              <w:tab w:val="left" w:pos="1120"/>
+              <w:tab w:val="left" w:pos="1680"/>
+              <w:tab w:val="left" w:pos="2240"/>
+              <w:tab w:val="left" w:pos="2800"/>
+              <w:tab w:val="left" w:pos="3360"/>
+              <w:tab w:val="left" w:pos="3920"/>
+              <w:tab w:val="left" w:pos="4480"/>
+              <w:tab w:val="left" w:pos="5040"/>
+              <w:tab w:val="left" w:pos="5600"/>
+              <w:tab w:val="left" w:pos="6160"/>
+              <w:tab w:val="left" w:pos="6720"/>
+            </w:tabs>
+            <w:autoSpaceDE w:val="0"/>
+            <w:autoSpaceDN w:val="0"/>
+            <w:adjustRightInd w:val="0"/>
+          </w:pPr>
+        </w:pPrChange>
+      </w:pPr>
+      <w:ins w:id="22" w:author="Tamara Zlender" w:date="2018-06-11T11:47:00Z">
+        <w:r>
+          <w:rPr>
+            <w:rFonts w:eastAsia="Cambria"/>
+          </w:rPr>
+          <w:t>sql_restricted_sql_statements</w:t>
+        </w:r>
+        <w:proofErr w:type="gramStart"/>
+        <w:r>
+          <w:rPr>
+            <w:rFonts w:eastAsia="Cambria"/>
+          </w:rPr>
+          <w:t>=[</w:t>
+        </w:r>
+        <w:proofErr w:type="gramEnd"/>
+        <w:r>
+          <w:rPr>
+            <w:rFonts w:eastAsia="Cambria"/>
+          </w:rPr>
+          <w:t>"delete", "insert", "update"]</w:t>
+        </w:r>
+      </w:ins>
+    </w:p>
+    <w:p>
+      <w:pPr>
+        <w:pStyle w:val="Code0"/>
+        <w:spacing w:before="0" w:after="0"/>
+        <w:ind w:left="547"/>
+        <w:rPr>
+          <w:ins w:id="23" w:author="Tamara Zlender" w:date="2018-06-11T11:47:00Z"/>
+          <w:rFonts w:eastAsia="Cambria"/>
+        </w:rPr>
+        <w:pPrChange w:id="24" w:author="Tamara Zlender" w:date="2018-06-11T11:47:00Z">
+          <w:pPr>
+            <w:tabs>
+              <w:tab w:val="left" w:pos="560"/>
+              <w:tab w:val="left" w:pos="1120"/>
+              <w:tab w:val="left" w:pos="1680"/>
+              <w:tab w:val="left" w:pos="2240"/>
+              <w:tab w:val="left" w:pos="2800"/>
+              <w:tab w:val="left" w:pos="3360"/>
+              <w:tab w:val="left" w:pos="3920"/>
+              <w:tab w:val="left" w:pos="4480"/>
+              <w:tab w:val="left" w:pos="5040"/>
+              <w:tab w:val="left" w:pos="5600"/>
+              <w:tab w:val="left" w:pos="6160"/>
+              <w:tab w:val="left" w:pos="6720"/>
+            </w:tabs>
+            <w:autoSpaceDE w:val="0"/>
+            <w:autoSpaceDN w:val="0"/>
+            <w:adjustRightInd w:val="0"/>
+          </w:pPr>
+        </w:pPrChange>
+      </w:pPr>
+    </w:p>
+    <w:p>
+      <w:pPr>
+        <w:pStyle w:val="Code0"/>
+        <w:spacing w:before="0" w:after="0"/>
+        <w:ind w:left="547"/>
+        <w:rPr>
+          <w:ins w:id="25" w:author="Tamara Zlender" w:date="2018-06-11T11:47:00Z"/>
+          <w:rFonts w:eastAsia="Cambria"/>
+        </w:rPr>
+        <w:pPrChange w:id="26" w:author="Tamara Zlender" w:date="2018-06-11T11:47:00Z">
+          <w:pPr>
+            <w:tabs>
+              <w:tab w:val="left" w:pos="560"/>
+              <w:tab w:val="left" w:pos="1120"/>
+              <w:tab w:val="left" w:pos="1680"/>
+              <w:tab w:val="left" w:pos="2240"/>
+              <w:tab w:val="left" w:pos="2800"/>
+              <w:tab w:val="left" w:pos="3360"/>
+              <w:tab w:val="left" w:pos="3920"/>
+              <w:tab w:val="left" w:pos="4480"/>
+              <w:tab w:val="left" w:pos="5040"/>
+              <w:tab w:val="left" w:pos="5600"/>
+              <w:tab w:val="left" w:pos="6160"/>
+              <w:tab w:val="left" w:pos="6720"/>
+            </w:tabs>
+            <w:autoSpaceDE w:val="0"/>
+            <w:autoSpaceDN w:val="0"/>
+            <w:adjustRightInd w:val="0"/>
+          </w:pPr>
+        </w:pPrChange>
+      </w:pPr>
+      <w:ins w:id="27" w:author="Tamara Zlender" w:date="2018-06-11T11:47:00Z">
+        <w:r>
+          <w:rPr>
+            <w:rFonts w:eastAsia="Cambria"/>
+          </w:rPr>
+          <w:t># Define if you wish to execute commits automatically after every SQL statement.</w:t>
+        </w:r>
+      </w:ins>
+    </w:p>
+    <w:p>
+      <w:pPr>
+        <w:pStyle w:val="Code0"/>
+        <w:spacing w:before="0" w:after="0"/>
+        <w:ind w:left="547"/>
+        <w:rPr>
+          <w:ins w:id="28" w:author="Tamara Zlender" w:date="2018-06-11T11:47:00Z"/>
+          <w:rFonts w:eastAsia="Cambria"/>
+        </w:rPr>
+        <w:pPrChange w:id="29" w:author="Tamara Zlender" w:date="2018-06-11T11:47:00Z">
+          <w:pPr>
+            <w:tabs>
+              <w:tab w:val="left" w:pos="560"/>
+              <w:tab w:val="left" w:pos="1120"/>
+              <w:tab w:val="left" w:pos="1680"/>
+              <w:tab w:val="left" w:pos="2240"/>
+              <w:tab w:val="left" w:pos="2800"/>
+              <w:tab w:val="left" w:pos="3360"/>
+              <w:tab w:val="left" w:pos="3920"/>
+              <w:tab w:val="left" w:pos="4480"/>
+              <w:tab w:val="left" w:pos="5040"/>
+              <w:tab w:val="left" w:pos="5600"/>
+              <w:tab w:val="left" w:pos="6160"/>
+              <w:tab w:val="left" w:pos="6720"/>
+            </w:tabs>
+            <w:autoSpaceDE w:val="0"/>
+            <w:autoSpaceDN w:val="0"/>
+            <w:adjustRightInd w:val="0"/>
+          </w:pPr>
+        </w:pPrChange>
+      </w:pPr>
+      <w:ins w:id="30" w:author="Tamara Zlender" w:date="2018-06-11T11:47:00Z">
+        <w:r>
+          <w:rPr>
+            <w:rFonts w:eastAsia="Cambria"/>
+          </w:rPr>
+          <w:t># Comment this line to use false - the default.</w:t>
+        </w:r>
+      </w:ins>
+    </w:p>
+    <w:p>
+      <w:pPr>
+        <w:pStyle w:val="Code0"/>
+        <w:spacing w:before="0" w:after="0"/>
+        <w:ind w:left="547"/>
+        <w:rPr>
+          <w:ins w:id="31" w:author="Tamara Zlender" w:date="2018-06-11T11:47:00Z"/>
+          <w:rFonts w:eastAsia="Cambria"/>
+        </w:rPr>
+        <w:pPrChange w:id="32" w:author="Tamara Zlender" w:date="2018-06-11T11:47:00Z">
+          <w:pPr>
+            <w:tabs>
+              <w:tab w:val="left" w:pos="560"/>
+              <w:tab w:val="left" w:pos="1120"/>
+              <w:tab w:val="left" w:pos="1680"/>
+              <w:tab w:val="left" w:pos="2240"/>
+              <w:tab w:val="left" w:pos="2800"/>
+              <w:tab w:val="left" w:pos="3360"/>
+              <w:tab w:val="left" w:pos="3920"/>
+              <w:tab w:val="left" w:pos="4480"/>
+              <w:tab w:val="left" w:pos="5040"/>
+              <w:tab w:val="left" w:pos="5600"/>
+              <w:tab w:val="left" w:pos="6160"/>
+              <w:tab w:val="left" w:pos="6720"/>
+            </w:tabs>
+            <w:autoSpaceDE w:val="0"/>
+            <w:autoSpaceDN w:val="0"/>
+            <w:adjustRightInd w:val="0"/>
+          </w:pPr>
+        </w:pPrChange>
+      </w:pPr>
+      <w:ins w:id="33" w:author="Tamara Zlender" w:date="2018-06-11T11:47:00Z">
+        <w:r>
+          <w:rPr>
+            <w:rFonts w:eastAsia="Cambria"/>
+          </w:rPr>
+          <w:t>sql_autocommit=true</w:t>
+        </w:r>
+      </w:ins>
+    </w:p>
+    <w:p>
+      <w:pPr>
+        <w:pStyle w:val="Code0"/>
+        <w:spacing w:before="0" w:after="0"/>
+        <w:ind w:left="547"/>
+        <w:rPr>
+          <w:ins w:id="34" w:author="Tamara Zlender" w:date="2018-06-11T11:47:00Z"/>
+          <w:rFonts w:eastAsia="Cambria"/>
+        </w:rPr>
+        <w:pPrChange w:id="35" w:author="Tamara Zlender" w:date="2018-06-11T11:47:00Z">
+          <w:pPr>
+            <w:tabs>
+              <w:tab w:val="left" w:pos="560"/>
+              <w:tab w:val="left" w:pos="1120"/>
+              <w:tab w:val="left" w:pos="1680"/>
+              <w:tab w:val="left" w:pos="2240"/>
+              <w:tab w:val="left" w:pos="2800"/>
+              <w:tab w:val="left" w:pos="3360"/>
+              <w:tab w:val="left" w:pos="3920"/>
+              <w:tab w:val="left" w:pos="4480"/>
+              <w:tab w:val="left" w:pos="5040"/>
+              <w:tab w:val="left" w:pos="5600"/>
+              <w:tab w:val="left" w:pos="6160"/>
+              <w:tab w:val="left" w:pos="6720"/>
+            </w:tabs>
+            <w:autoSpaceDE w:val="0"/>
+            <w:autoSpaceDN w:val="0"/>
+            <w:adjustRightInd w:val="0"/>
+          </w:pPr>
+        </w:pPrChange>
+      </w:pPr>
+    </w:p>
+    <w:p>
+      <w:pPr>
+        <w:pStyle w:val="Code0"/>
+        <w:spacing w:before="0" w:after="0"/>
+        <w:ind w:left="547"/>
+        <w:rPr>
+          <w:ins w:id="36" w:author="Tamara Zlender" w:date="2018-06-11T11:47:00Z"/>
+          <w:rFonts w:eastAsia="Cambria"/>
+        </w:rPr>
+        <w:pPrChange w:id="37" w:author="Tamara Zlender" w:date="2018-06-11T11:47:00Z">
+          <w:pPr>
+            <w:tabs>
+              <w:tab w:val="left" w:pos="560"/>
+              <w:tab w:val="left" w:pos="1120"/>
+              <w:tab w:val="left" w:pos="1680"/>
+              <w:tab w:val="left" w:pos="2240"/>
+              <w:tab w:val="left" w:pos="2800"/>
+              <w:tab w:val="left" w:pos="3360"/>
+              <w:tab w:val="left" w:pos="3920"/>
+              <w:tab w:val="left" w:pos="4480"/>
+              <w:tab w:val="left" w:pos="5040"/>
+              <w:tab w:val="left" w:pos="5600"/>
+              <w:tab w:val="left" w:pos="6160"/>
+              <w:tab w:val="left" w:pos="6720"/>
+            </w:tabs>
+            <w:autoSpaceDE w:val="0"/>
+            <w:autoSpaceDN w:val="0"/>
+            <w:adjustRightInd w:val="0"/>
+          </w:pPr>
+        </w:pPrChange>
+      </w:pPr>
+      <w:ins w:id="38" w:author="Tamara Zlender" w:date="2018-06-11T11:47:00Z">
+        <w:r>
+          <w:rPr>
+            <w:rFonts w:eastAsia="Cambria"/>
+          </w:rPr>
+          <w:t xml:space="preserve"># Define a query timeout in seconds. </w:t>
+        </w:r>
+      </w:ins>
+    </w:p>
+    <w:p>
+      <w:pPr>
+        <w:pStyle w:val="Code0"/>
+        <w:spacing w:before="0" w:after="0"/>
+        <w:ind w:left="547"/>
+        <w:rPr>
+          <w:ins w:id="39" w:author="Tamara Zlender" w:date="2018-06-11T11:47:00Z"/>
+          <w:rFonts w:eastAsia="Cambria"/>
+        </w:rPr>
+        <w:pPrChange w:id="40" w:author="Tamara Zlender" w:date="2018-06-11T11:47:00Z">
+          <w:pPr>
+            <w:tabs>
+              <w:tab w:val="left" w:pos="560"/>
+              <w:tab w:val="left" w:pos="1120"/>
+              <w:tab w:val="left" w:pos="1680"/>
+              <w:tab w:val="left" w:pos="2240"/>
+              <w:tab w:val="left" w:pos="2800"/>
+              <w:tab w:val="left" w:pos="3360"/>
+              <w:tab w:val="left" w:pos="3920"/>
+              <w:tab w:val="left" w:pos="4480"/>
+              <w:tab w:val="left" w:pos="5040"/>
+              <w:tab w:val="left" w:pos="5600"/>
+              <w:tab w:val="left" w:pos="6160"/>
+              <w:tab w:val="left" w:pos="6720"/>
+            </w:tabs>
+            <w:autoSpaceDE w:val="0"/>
+            <w:autoSpaceDN w:val="0"/>
+            <w:adjustRightInd w:val="0"/>
+          </w:pPr>
+        </w:pPrChange>
+      </w:pPr>
+      <w:ins w:id="41" w:author="Tamara Zlender" w:date="2018-06-11T11:47:00Z">
+        <w:r>
+          <w:rPr>
+            <w:rFonts w:eastAsia="Cambria"/>
+          </w:rPr>
+          <w:t># Comment this line to use the default 0, which means "no timeout".</w:t>
+        </w:r>
+      </w:ins>
+    </w:p>
+    <w:p>
+      <w:pPr>
+        <w:pStyle w:val="Code0"/>
+        <w:spacing w:before="0" w:after="0"/>
+        <w:ind w:left="547"/>
+        <w:rPr>
+          <w:ins w:id="42" w:author="Tamara Zlender" w:date="2018-06-11T11:47:00Z"/>
+          <w:rFonts w:eastAsia="Cambria"/>
+        </w:rPr>
+        <w:pPrChange w:id="43" w:author="Tamara Zlender" w:date="2018-06-11T11:47:00Z">
+          <w:pPr>
+            <w:tabs>
+              <w:tab w:val="left" w:pos="560"/>
+              <w:tab w:val="left" w:pos="1120"/>
+              <w:tab w:val="left" w:pos="1680"/>
+              <w:tab w:val="left" w:pos="2240"/>
+              <w:tab w:val="left" w:pos="2800"/>
+              <w:tab w:val="left" w:pos="3360"/>
+              <w:tab w:val="left" w:pos="3920"/>
+              <w:tab w:val="left" w:pos="4480"/>
+              <w:tab w:val="left" w:pos="5040"/>
+              <w:tab w:val="left" w:pos="5600"/>
+              <w:tab w:val="left" w:pos="6160"/>
+              <w:tab w:val="left" w:pos="6720"/>
+            </w:tabs>
+            <w:autoSpaceDE w:val="0"/>
+            <w:autoSpaceDN w:val="0"/>
+            <w:adjustRightInd w:val="0"/>
+          </w:pPr>
+        </w:pPrChange>
+      </w:pPr>
+      <w:ins w:id="44" w:author="Tamara Zlender" w:date="2018-06-11T11:47:00Z">
+        <w:r>
+          <w:rPr>
+            <w:rFonts w:eastAsia="Cambria"/>
+          </w:rPr>
+          <w:t># Might not be supported for all database drivers.</w:t>
+        </w:r>
+      </w:ins>
+    </w:p>
+    <w:p>
+      <w:pPr>
+        <w:pStyle w:val="Code0"/>
+        <w:spacing w:before="0" w:after="0"/>
+        <w:ind w:left="547"/>
+        <w:rPr>
+          <w:ins w:id="45" w:author="Tamara Zlender" w:date="2018-06-11T11:47:00Z"/>
+          <w:rFonts w:eastAsia="Cambria"/>
+        </w:rPr>
+        <w:pPrChange w:id="46" w:author="Tamara Zlender" w:date="2018-06-11T11:47:00Z">
+          <w:pPr>
+            <w:tabs>
+              <w:tab w:val="left" w:pos="560"/>
+              <w:tab w:val="left" w:pos="1120"/>
+              <w:tab w:val="left" w:pos="1680"/>
+              <w:tab w:val="left" w:pos="2240"/>
+              <w:tab w:val="left" w:pos="2800"/>
+              <w:tab w:val="left" w:pos="3360"/>
+              <w:tab w:val="left" w:pos="3920"/>
+              <w:tab w:val="left" w:pos="4480"/>
+              <w:tab w:val="left" w:pos="5040"/>
+              <w:tab w:val="left" w:pos="5600"/>
+              <w:tab w:val="left" w:pos="6160"/>
+              <w:tab w:val="left" w:pos="6720"/>
+            </w:tabs>
+            <w:autoSpaceDE w:val="0"/>
+            <w:autoSpaceDN w:val="0"/>
+            <w:adjustRightInd w:val="0"/>
+          </w:pPr>
+        </w:pPrChange>
+      </w:pPr>
+      <w:ins w:id="47" w:author="Tamara Zlender" w:date="2018-06-11T11:47:00Z">
+        <w:r>
+          <w:rPr>
+            <w:rFonts w:eastAsia="Cambria"/>
+          </w:rPr>
+          <w:t>sql_query_timeout=10</w:t>
+        </w:r>
+      </w:ins>
+    </w:p>
+    <w:p>
+      <w:pPr>
+        <w:pStyle w:val="Code0"/>
+        <w:spacing w:before="0" w:after="0"/>
+        <w:ind w:left="547"/>
+        <w:rPr>
+          <w:ins w:id="48" w:author="Tamara Zlender" w:date="2018-06-11T11:47:00Z"/>
+          <w:rFonts w:eastAsia="Cambria"/>
+        </w:rPr>
+        <w:pPrChange w:id="49" w:author="Tamara Zlender" w:date="2018-06-11T11:47:00Z">
+          <w:pPr>
+            <w:tabs>
+              <w:tab w:val="left" w:pos="560"/>
+              <w:tab w:val="left" w:pos="1120"/>
+              <w:tab w:val="left" w:pos="1680"/>
+              <w:tab w:val="left" w:pos="2240"/>
+              <w:tab w:val="left" w:pos="2800"/>
+              <w:tab w:val="left" w:pos="3360"/>
+              <w:tab w:val="left" w:pos="3920"/>
+              <w:tab w:val="left" w:pos="4480"/>
+              <w:tab w:val="left" w:pos="5040"/>
+              <w:tab w:val="left" w:pos="5600"/>
+              <w:tab w:val="left" w:pos="6160"/>
+              <w:tab w:val="left" w:pos="6720"/>
+            </w:tabs>
+            <w:autoSpaceDE w:val="0"/>
+            <w:autoSpaceDN w:val="0"/>
+            <w:adjustRightInd w:val="0"/>
+          </w:pPr>
+        </w:pPrChange>
+      </w:pPr>
+    </w:p>
+    <w:p>
+      <w:pPr>
+        <w:pStyle w:val="Code0"/>
+        <w:spacing w:before="0" w:after="0"/>
+        <w:ind w:left="547"/>
+        <w:rPr>
+          <w:ins w:id="50" w:author="Tamara Zlender" w:date="2018-06-11T11:47:00Z"/>
+          <w:rFonts w:eastAsia="Cambria"/>
+        </w:rPr>
+        <w:pPrChange w:id="51" w:author="Tamara Zlender" w:date="2018-06-11T11:47:00Z">
+          <w:pPr>
+            <w:tabs>
+              <w:tab w:val="left" w:pos="560"/>
+              <w:tab w:val="left" w:pos="1120"/>
+              <w:tab w:val="left" w:pos="1680"/>
+              <w:tab w:val="left" w:pos="2240"/>
+              <w:tab w:val="left" w:pos="2800"/>
+              <w:tab w:val="left" w:pos="3360"/>
+              <w:tab w:val="left" w:pos="3920"/>
+              <w:tab w:val="left" w:pos="4480"/>
+              <w:tab w:val="left" w:pos="5040"/>
+              <w:tab w:val="left" w:pos="5600"/>
+              <w:tab w:val="left" w:pos="6160"/>
+              <w:tab w:val="left" w:pos="6720"/>
+            </w:tabs>
+            <w:autoSpaceDE w:val="0"/>
+            <w:autoSpaceDN w:val="0"/>
+            <w:adjustRightInd w:val="0"/>
+          </w:pPr>
+        </w:pPrChange>
+      </w:pPr>
+      <w:ins w:id="52" w:author="Tamara Zlender" w:date="2018-06-11T11:47:00Z">
+        <w:r>
+          <w:rPr>
+            <w:rFonts w:eastAsia="Cambria"/>
+          </w:rPr>
+          <w:lastRenderedPageBreak/>
+          <w:t># Encoding and decoding settings needed for your SQL database.</w:t>
+        </w:r>
+      </w:ins>
+    </w:p>
+    <w:p>
+      <w:pPr>
+        <w:pStyle w:val="Code0"/>
+        <w:spacing w:before="0" w:after="0"/>
+        <w:ind w:left="547"/>
+        <w:rPr>
+          <w:ins w:id="53" w:author="Tamara Zlender" w:date="2018-06-11T11:47:00Z"/>
+          <w:rFonts w:eastAsia="Cambria"/>
+        </w:rPr>
+        <w:pPrChange w:id="54" w:author="Tamara Zlender" w:date="2018-06-11T11:47:00Z">
+          <w:pPr>
+            <w:tabs>
+              <w:tab w:val="left" w:pos="560"/>
+              <w:tab w:val="left" w:pos="1120"/>
+              <w:tab w:val="left" w:pos="1680"/>
+              <w:tab w:val="left" w:pos="2240"/>
+              <w:tab w:val="left" w:pos="2800"/>
+              <w:tab w:val="left" w:pos="3360"/>
+              <w:tab w:val="left" w:pos="3920"/>
+              <w:tab w:val="left" w:pos="4480"/>
+              <w:tab w:val="left" w:pos="5040"/>
+              <w:tab w:val="left" w:pos="5600"/>
+              <w:tab w:val="left" w:pos="6160"/>
+              <w:tab w:val="left" w:pos="6720"/>
+            </w:tabs>
+            <w:autoSpaceDE w:val="0"/>
+            <w:autoSpaceDN w:val="0"/>
+            <w:adjustRightInd w:val="0"/>
+          </w:pPr>
+        </w:pPrChange>
+      </w:pPr>
+      <w:ins w:id="55" w:author="Tamara Zlender" w:date="2018-06-11T11:47:00Z">
+        <w:r>
+          <w:rPr>
+            <w:rFonts w:eastAsia="Cambria"/>
+          </w:rPr>
+          <w:t xml:space="preserve"># Define which one of supported SQL Server database settings you want to use. </w:t>
+        </w:r>
+      </w:ins>
+    </w:p>
+    <w:p>
+      <w:pPr>
+        <w:pStyle w:val="Code0"/>
+        <w:spacing w:before="0" w:after="0"/>
+        <w:ind w:left="547"/>
+        <w:rPr>
+          <w:ins w:id="56" w:author="Tamara Zlender" w:date="2018-06-11T11:47:00Z"/>
+          <w:rFonts w:eastAsia="Cambria"/>
+        </w:rPr>
+        <w:pPrChange w:id="57" w:author="Tamara Zlender" w:date="2018-06-11T11:47:00Z">
+          <w:pPr>
+            <w:tabs>
+              <w:tab w:val="left" w:pos="560"/>
+              <w:tab w:val="left" w:pos="1120"/>
+              <w:tab w:val="left" w:pos="1680"/>
+              <w:tab w:val="left" w:pos="2240"/>
+              <w:tab w:val="left" w:pos="2800"/>
+              <w:tab w:val="left" w:pos="3360"/>
+              <w:tab w:val="left" w:pos="3920"/>
+              <w:tab w:val="left" w:pos="4480"/>
+              <w:tab w:val="left" w:pos="5040"/>
+              <w:tab w:val="left" w:pos="5600"/>
+              <w:tab w:val="left" w:pos="6160"/>
+              <w:tab w:val="left" w:pos="6720"/>
+            </w:tabs>
+            <w:autoSpaceDE w:val="0"/>
+            <w:autoSpaceDN w:val="0"/>
+            <w:adjustRightInd w:val="0"/>
+          </w:pPr>
+        </w:pPrChange>
+      </w:pPr>
+      <w:ins w:id="58" w:author="Tamara Zlender" w:date="2018-06-11T11:47:00Z">
+        <w:r>
+          <w:rPr>
+            <w:rFonts w:eastAsia="Cambria"/>
+          </w:rPr>
+          <w:t># At the moment MariaDB, PostgreSQL and MySQL are supported.</w:t>
+        </w:r>
+      </w:ins>
+    </w:p>
+    <w:p>
+      <w:pPr>
+        <w:pStyle w:val="Code0"/>
+        <w:spacing w:before="0" w:after="0"/>
+        <w:ind w:left="547"/>
+        <w:rPr>
+          <w:ins w:id="59" w:author="Tamara Zlender" w:date="2018-06-11T11:47:00Z"/>
+          <w:rFonts w:eastAsia="Cambria"/>
+        </w:rPr>
+        <w:pPrChange w:id="60" w:author="Tamara Zlender" w:date="2018-06-11T11:47:00Z">
+          <w:pPr>
+            <w:tabs>
+              <w:tab w:val="left" w:pos="560"/>
+              <w:tab w:val="left" w:pos="1120"/>
+              <w:tab w:val="left" w:pos="1680"/>
+              <w:tab w:val="left" w:pos="2240"/>
+              <w:tab w:val="left" w:pos="2800"/>
+              <w:tab w:val="left" w:pos="3360"/>
+              <w:tab w:val="left" w:pos="3920"/>
+              <w:tab w:val="left" w:pos="4480"/>
+              <w:tab w:val="left" w:pos="5040"/>
+              <w:tab w:val="left" w:pos="5600"/>
+              <w:tab w:val="left" w:pos="6160"/>
+              <w:tab w:val="left" w:pos="6720"/>
+            </w:tabs>
+            <w:autoSpaceDE w:val="0"/>
+            <w:autoSpaceDN w:val="0"/>
+            <w:adjustRightInd w:val="0"/>
+          </w:pPr>
+        </w:pPrChange>
+      </w:pPr>
+      <w:ins w:id="61" w:author="Tamara Zlender" w:date="2018-06-11T11:47:00Z">
+        <w:r>
+          <w:rPr>
+            <w:rFonts w:eastAsia="Cambria"/>
+          </w:rPr>
+          <w:t># Comment this line if you don't wish to configure decoding/encoding.</w:t>
+        </w:r>
+      </w:ins>
+    </w:p>
+    <w:p>
+      <w:pPr>
+        <w:pStyle w:val="Code0"/>
+        <w:spacing w:before="0" w:after="0"/>
+        <w:ind w:left="547"/>
+        <w:rPr>
+          <w:ins w:id="62" w:author="Tamara Zlender" w:date="2018-06-11T11:47:00Z"/>
+          <w:rFonts w:eastAsia="Cambria"/>
+        </w:rPr>
+        <w:pPrChange w:id="63" w:author="Tamara Zlender" w:date="2018-06-11T11:47:00Z">
+          <w:pPr>
+            <w:tabs>
+              <w:tab w:val="left" w:pos="560"/>
+              <w:tab w:val="left" w:pos="1120"/>
+              <w:tab w:val="left" w:pos="1680"/>
+              <w:tab w:val="left" w:pos="2240"/>
+              <w:tab w:val="left" w:pos="2800"/>
+              <w:tab w:val="left" w:pos="3360"/>
+              <w:tab w:val="left" w:pos="3920"/>
+              <w:tab w:val="left" w:pos="4480"/>
+              <w:tab w:val="left" w:pos="5040"/>
+              <w:tab w:val="left" w:pos="5600"/>
+              <w:tab w:val="left" w:pos="6160"/>
+              <w:tab w:val="left" w:pos="6720"/>
+            </w:tabs>
+            <w:autoSpaceDE w:val="0"/>
+            <w:autoSpaceDN w:val="0"/>
+            <w:adjustRightInd w:val="0"/>
+          </w:pPr>
+        </w:pPrChange>
+      </w:pPr>
+      <w:ins w:id="64" w:author="Tamara Zlender" w:date="2018-06-11T11:47:00Z">
+        <w:r>
+          <w:rPr>
+            <w:rFonts w:eastAsia="Cambria"/>
+          </w:rPr>
+          <w:t>sql_database_type=MariaDB</w:t>
+        </w:r>
+      </w:ins>
+    </w:p>
+    <w:p>
+      <w:pPr>
+        <w:pStyle w:val="Code0"/>
+        <w:spacing w:before="0" w:after="0"/>
+        <w:ind w:left="547"/>
+        <w:rPr>
+          <w:ins w:id="65" w:author="Tamara Zlender" w:date="2018-06-11T11:47:00Z"/>
+          <w:rFonts w:eastAsia="Cambria"/>
+        </w:rPr>
+        <w:pPrChange w:id="66" w:author="Tamara Zlender" w:date="2018-06-11T11:47:00Z">
+          <w:pPr>
+            <w:tabs>
+              <w:tab w:val="left" w:pos="560"/>
+              <w:tab w:val="left" w:pos="1120"/>
+              <w:tab w:val="left" w:pos="1680"/>
+              <w:tab w:val="left" w:pos="2240"/>
+              <w:tab w:val="left" w:pos="2800"/>
+              <w:tab w:val="left" w:pos="3360"/>
+              <w:tab w:val="left" w:pos="3920"/>
+              <w:tab w:val="left" w:pos="4480"/>
+              <w:tab w:val="left" w:pos="5040"/>
+              <w:tab w:val="left" w:pos="5600"/>
+              <w:tab w:val="left" w:pos="6160"/>
+              <w:tab w:val="left" w:pos="6720"/>
+            </w:tabs>
+            <w:autoSpaceDE w:val="0"/>
+            <w:autoSpaceDN w:val="0"/>
+            <w:adjustRightInd w:val="0"/>
+          </w:pPr>
+        </w:pPrChange>
+      </w:pPr>
+    </w:p>
+    <w:p>
+      <w:pPr>
+        <w:pStyle w:val="Code0"/>
+        <w:spacing w:before="0" w:after="0"/>
+        <w:ind w:left="547"/>
+        <w:rPr>
+          <w:ins w:id="67" w:author="Tamara Zlender" w:date="2018-06-11T11:47:00Z"/>
+          <w:rFonts w:eastAsia="Cambria"/>
+        </w:rPr>
+        <w:pPrChange w:id="68" w:author="Tamara Zlender" w:date="2018-06-11T11:47:00Z">
+          <w:pPr>
+            <w:tabs>
+              <w:tab w:val="left" w:pos="560"/>
+              <w:tab w:val="left" w:pos="1120"/>
+              <w:tab w:val="left" w:pos="1680"/>
+              <w:tab w:val="left" w:pos="2240"/>
+              <w:tab w:val="left" w:pos="2800"/>
+              <w:tab w:val="left" w:pos="3360"/>
+              <w:tab w:val="left" w:pos="3920"/>
+              <w:tab w:val="left" w:pos="4480"/>
+              <w:tab w:val="left" w:pos="5040"/>
+              <w:tab w:val="left" w:pos="5600"/>
+              <w:tab w:val="left" w:pos="6160"/>
+              <w:tab w:val="left" w:pos="6720"/>
+            </w:tabs>
+            <w:autoSpaceDE w:val="0"/>
+            <w:autoSpaceDN w:val="0"/>
+            <w:adjustRightInd w:val="0"/>
+          </w:pPr>
+        </w:pPrChange>
+      </w:pPr>
+      <w:ins w:id="69" w:author="Tamara Zlender" w:date="2018-06-11T11:47:00Z">
+        <w:r>
+          <w:rPr>
+            <w:rFonts w:eastAsia="Cambria"/>
+          </w:rPr>
+          <w:t xml:space="preserve"># Define number of rows to fetch. </w:t>
+        </w:r>
+      </w:ins>
+    </w:p>
+    <w:p>
+      <w:pPr>
+        <w:pStyle w:val="Code0"/>
+        <w:spacing w:before="0" w:after="0"/>
+        <w:ind w:left="547"/>
+        <w:rPr>
+          <w:ins w:id="70" w:author="Tamara Zlender" w:date="2018-06-11T11:47:00Z"/>
+          <w:rFonts w:eastAsia="Cambria"/>
+        </w:rPr>
+        <w:pPrChange w:id="71" w:author="Tamara Zlender" w:date="2018-06-11T11:47:00Z">
+          <w:pPr>
+            <w:tabs>
+              <w:tab w:val="left" w:pos="560"/>
+              <w:tab w:val="left" w:pos="1120"/>
+              <w:tab w:val="left" w:pos="1680"/>
+              <w:tab w:val="left" w:pos="2240"/>
+              <w:tab w:val="left" w:pos="2800"/>
+              <w:tab w:val="left" w:pos="3360"/>
+              <w:tab w:val="left" w:pos="3920"/>
+              <w:tab w:val="left" w:pos="4480"/>
+              <w:tab w:val="left" w:pos="5040"/>
+              <w:tab w:val="left" w:pos="5600"/>
+              <w:tab w:val="left" w:pos="6160"/>
+              <w:tab w:val="left" w:pos="6720"/>
+            </w:tabs>
+            <w:autoSpaceDE w:val="0"/>
+            <w:autoSpaceDN w:val="0"/>
+            <w:adjustRightInd w:val="0"/>
+          </w:pPr>
+        </w:pPrChange>
+      </w:pPr>
+      <w:ins w:id="72" w:author="Tamara Zlender" w:date="2018-06-11T11:47:00Z">
+        <w:r>
+          <w:rPr>
+            <w:rFonts w:eastAsia="Cambria"/>
+          </w:rPr>
+          <w:t># Comment this line to fetch all.</w:t>
+        </w:r>
+      </w:ins>
+    </w:p>
+    <w:p>
+      <w:pPr>
+        <w:pStyle w:val="Code0"/>
+        <w:spacing w:before="0" w:after="0"/>
+        <w:ind w:left="547"/>
+        <w:rPr>
+          <w:ins w:id="73" w:author="Tamara Zlender" w:date="2018-06-11T11:47:00Z"/>
+          <w:rFonts w:eastAsia="Cambria"/>
+        </w:rPr>
+        <w:pPrChange w:id="74" w:author="Tamara Zlender" w:date="2018-06-11T11:47:00Z">
+          <w:pPr>
+            <w:tabs>
+              <w:tab w:val="left" w:pos="560"/>
+              <w:tab w:val="left" w:pos="1120"/>
+              <w:tab w:val="left" w:pos="1680"/>
+              <w:tab w:val="left" w:pos="2240"/>
+              <w:tab w:val="left" w:pos="2800"/>
+              <w:tab w:val="left" w:pos="3360"/>
+              <w:tab w:val="left" w:pos="3920"/>
+              <w:tab w:val="left" w:pos="4480"/>
+              <w:tab w:val="left" w:pos="5040"/>
+              <w:tab w:val="left" w:pos="5600"/>
+              <w:tab w:val="left" w:pos="6160"/>
+              <w:tab w:val="left" w:pos="6720"/>
+            </w:tabs>
+            <w:autoSpaceDE w:val="0"/>
+            <w:autoSpaceDN w:val="0"/>
+            <w:adjustRightInd w:val="0"/>
+          </w:pPr>
+        </w:pPrChange>
+      </w:pPr>
+      <w:ins w:id="75" w:author="Tamara Zlender" w:date="2018-06-11T11:47:00Z">
+        <w:r>
+          <w:rPr>
+            <w:rFonts w:eastAsia="Cambria"/>
+          </w:rPr>
+          <w:t>sql_number_of_records_returned=10</w:t>
+        </w:r>
+      </w:ins>
+    </w:p>
+    <w:p>
+      <w:pPr>
+        <w:pStyle w:val="Code0"/>
+        <w:spacing w:before="0" w:after="0"/>
+        <w:ind w:left="547"/>
+        <w:rPr>
+          <w:ins w:id="76" w:author="Tamara Zlender" w:date="2018-06-11T11:47:00Z"/>
+          <w:rFonts w:eastAsia="Cambria"/>
+        </w:rPr>
+        <w:pPrChange w:id="77" w:author="Tamara Zlender" w:date="2018-06-11T11:47:00Z">
+          <w:pPr>
+            <w:tabs>
+              <w:tab w:val="left" w:pos="560"/>
+              <w:tab w:val="left" w:pos="1120"/>
+              <w:tab w:val="left" w:pos="1680"/>
+              <w:tab w:val="left" w:pos="2240"/>
+              <w:tab w:val="left" w:pos="2800"/>
+              <w:tab w:val="left" w:pos="3360"/>
+              <w:tab w:val="left" w:pos="3920"/>
+              <w:tab w:val="left" w:pos="4480"/>
+              <w:tab w:val="left" w:pos="5040"/>
+              <w:tab w:val="left" w:pos="5600"/>
+              <w:tab w:val="left" w:pos="6160"/>
+              <w:tab w:val="left" w:pos="6720"/>
+            </w:tabs>
+            <w:autoSpaceDE w:val="0"/>
+            <w:autoSpaceDN w:val="0"/>
+            <w:adjustRightInd w:val="0"/>
+          </w:pPr>
+        </w:pPrChange>
+      </w:pPr>
+    </w:p>
+    <w:p>
+      <w:pPr>
+        <w:pStyle w:val="Code0"/>
+        <w:spacing w:before="0" w:after="0"/>
+        <w:ind w:left="547"/>
+        <w:rPr>
+          <w:ins w:id="78" w:author="Tamara Zlender" w:date="2018-06-11T11:47:00Z"/>
+          <w:rFonts w:eastAsia="Cambria"/>
+        </w:rPr>
+        <w:pPrChange w:id="79" w:author="Tamara Zlender" w:date="2018-06-11T11:47:00Z">
+          <w:pPr>
+            <w:tabs>
+              <w:tab w:val="left" w:pos="560"/>
+              <w:tab w:val="left" w:pos="1120"/>
+              <w:tab w:val="left" w:pos="1680"/>
+              <w:tab w:val="left" w:pos="2240"/>
+              <w:tab w:val="left" w:pos="2800"/>
+              <w:tab w:val="left" w:pos="3360"/>
+              <w:tab w:val="left" w:pos="3920"/>
+              <w:tab w:val="left" w:pos="4480"/>
+              <w:tab w:val="left" w:pos="5040"/>
+              <w:tab w:val="left" w:pos="5600"/>
+              <w:tab w:val="left" w:pos="6160"/>
+              <w:tab w:val="left" w:pos="6720"/>
+            </w:tabs>
+            <w:autoSpaceDE w:val="0"/>
+            <w:autoSpaceDN w:val="0"/>
+            <w:adjustRightInd w:val="0"/>
+          </w:pPr>
+        </w:pPrChange>
+      </w:pPr>
+      <w:ins w:id="80" w:author="Tamara Zlender" w:date="2018-06-11T11:47:00Z">
+        <w:r>
+          <w:rPr>
+            <w:rFonts w:eastAsia="Cambria"/>
+          </w:rPr>
+          <w:t># Some ODBC drivers might throw an error while setting db_</w:t>
+        </w:r>
+        <w:proofErr w:type="gramStart"/>
+        <w:r>
+          <w:rPr>
+            <w:rFonts w:eastAsia="Cambria"/>
+          </w:rPr>
+          <w:t>connection.timeout</w:t>
+        </w:r>
+        <w:proofErr w:type="gramEnd"/>
         <w:r>
           <w:rPr>
             <w:rFonts w:eastAsia="Cambria"/>
@@ -1223,7 +2109,133 @@
           <w:t>.</w:t>
         </w:r>
       </w:ins>
-      <w:del w:id="12" w:author="Tamara Zlender" w:date="2018-06-04T10:40:00Z">
+    </w:p>
+    <w:p>
+      <w:pPr>
+        <w:pStyle w:val="Code0"/>
+        <w:spacing w:before="0" w:after="0"/>
+        <w:ind w:left="547"/>
+        <w:rPr>
+          <w:ins w:id="81" w:author="Tamara Zlender" w:date="2018-06-11T11:47:00Z"/>
+          <w:rFonts w:eastAsia="Cambria"/>
+        </w:rPr>
+        <w:pPrChange w:id="82" w:author="Tamara Zlender" w:date="2018-06-11T11:47:00Z">
+          <w:pPr>
+            <w:tabs>
+              <w:tab w:val="left" w:pos="560"/>
+              <w:tab w:val="left" w:pos="1120"/>
+              <w:tab w:val="left" w:pos="1680"/>
+              <w:tab w:val="left" w:pos="2240"/>
+              <w:tab w:val="left" w:pos="2800"/>
+              <w:tab w:val="left" w:pos="3360"/>
+              <w:tab w:val="left" w:pos="3920"/>
+              <w:tab w:val="left" w:pos="4480"/>
+              <w:tab w:val="left" w:pos="5040"/>
+              <w:tab w:val="left" w:pos="5600"/>
+              <w:tab w:val="left" w:pos="6160"/>
+              <w:tab w:val="left" w:pos="6720"/>
+            </w:tabs>
+            <w:autoSpaceDE w:val="0"/>
+            <w:autoSpaceDN w:val="0"/>
+            <w:adjustRightInd w:val="0"/>
+          </w:pPr>
+        </w:pPrChange>
+      </w:pPr>
+      <w:ins w:id="83" w:author="Tamara Zlender" w:date="2018-06-11T11:47:00Z">
+        <w:r>
+          <w:rPr>
+            <w:rFonts w:eastAsia="Cambria"/>
+          </w:rPr>
+          <w:t># Psqlodbc driver (PostgreSQL) throws a general error 'HY000'</w:t>
+        </w:r>
+      </w:ins>
+    </w:p>
+    <w:p>
+      <w:pPr>
+        <w:pStyle w:val="Code0"/>
+        <w:spacing w:before="0" w:after="0"/>
+        <w:ind w:left="547"/>
+        <w:rPr>
+          <w:ins w:id="84" w:author="Tamara Zlender" w:date="2018-06-11T11:47:00Z"/>
+          <w:rFonts w:eastAsia="Cambria"/>
+        </w:rPr>
+        <w:pPrChange w:id="85" w:author="Tamara Zlender" w:date="2018-06-11T11:47:00Z">
+          <w:pPr>
+            <w:tabs>
+              <w:tab w:val="left" w:pos="560"/>
+              <w:tab w:val="left" w:pos="1120"/>
+              <w:tab w:val="left" w:pos="1680"/>
+              <w:tab w:val="left" w:pos="2240"/>
+              <w:tab w:val="left" w:pos="2800"/>
+              <w:tab w:val="left" w:pos="3360"/>
+              <w:tab w:val="left" w:pos="3920"/>
+              <w:tab w:val="left" w:pos="4480"/>
+              <w:tab w:val="left" w:pos="5040"/>
+              <w:tab w:val="left" w:pos="5600"/>
+              <w:tab w:val="left" w:pos="6160"/>
+              <w:tab w:val="left" w:pos="6720"/>
+            </w:tabs>
+            <w:autoSpaceDE w:val="0"/>
+            <w:autoSpaceDN w:val="0"/>
+            <w:adjustRightInd w:val="0"/>
+          </w:pPr>
+        </w:pPrChange>
+      </w:pPr>
+      <w:ins w:id="86" w:author="Tamara Zlender" w:date="2018-06-11T11:47:00Z">
+        <w:r>
+          <w:rPr>
+            <w:rFonts w:eastAsia="Cambria"/>
+          </w:rPr>
+          <w:t># Override this SQLSTATE if your odbc driver is throwing a different error.</w:t>
+        </w:r>
+      </w:ins>
+    </w:p>
+    <w:p>
+      <w:pPr>
+        <w:pStyle w:val="Code0"/>
+        <w:spacing w:before="0" w:after="0"/>
+        <w:ind w:left="547"/>
+        <w:rPr>
+          <w:del w:id="87" w:author="Tamara Zlender" w:date="2018-06-11T11:47:00Z"/>
+          <w:rFonts w:eastAsia="Cambria"/>
+        </w:rPr>
+      </w:pPr>
+      <w:ins w:id="88" w:author="Tamara Zlender" w:date="2018-06-11T11:47:00Z">
+        <w:r>
+          <w:rPr>
+            <w:rFonts w:eastAsia="Cambria"/>
+          </w:rPr>
+          <w:t>sql_pyodbc_timeout_error_state=HY000</w:t>
+        </w:r>
+      </w:ins>
+      <w:del w:id="89" w:author="Tamara Zlender" w:date="2018-06-11T11:47:00Z">
+        <w:r>
+          <w:rPr>
+            <w:rFonts w:eastAsia="Cambria"/>
+          </w:rPr>
+          <w:delText># Optional setting</w:delText>
+        </w:r>
+      </w:del>
+    </w:p>
+    <w:p>
+      <w:pPr>
+        <w:pStyle w:val="Code0"/>
+        <w:spacing w:before="0" w:after="0"/>
+        <w:ind w:left="547"/>
+        <w:rPr>
+          <w:del w:id="90" w:author="Tamara Zlender" w:date="2018-06-11T11:47:00Z"/>
+          <w:rFonts w:eastAsia="Cambria"/>
+        </w:rPr>
+      </w:pPr>
+      <w:del w:id="91" w:author="Tamara Zlender" w:date="2018-06-11T11:47:00Z">
+        <w:r>
+          <w:rPr>
+            <w:rFonts w:eastAsia="Cambria"/>
+          </w:rPr>
+          <w:delText xml:space="preserve"># </w:delText>
+        </w:r>
+      </w:del>
+      <w:del w:id="92" w:author="Tamara Zlender" w:date="2018-06-04T10:40:00Z">
         <w:r>
           <w:rPr>
             <w:rFonts w:eastAsia="Cambria"/>
@@ -1238,15 +2250,18 @@
         <w:spacing w:before="0" w:after="0"/>
         <w:ind w:left="547"/>
         <w:rPr>
-          <w:rFonts w:eastAsia="Cambria"/>
-        </w:rPr>
-      </w:pPr>
-      <w:r>
-        <w:rPr>
-          <w:rFonts w:eastAsia="Cambria"/>
-        </w:rPr>
-        <w:t xml:space="preserve"># Example ["delete", "update", "insert"]. </w:t>
-      </w:r>
+          <w:del w:id="93" w:author="Tamara Zlender" w:date="2018-06-11T11:47:00Z"/>
+          <w:rFonts w:eastAsia="Cambria"/>
+        </w:rPr>
+      </w:pPr>
+      <w:del w:id="94" w:author="Tamara Zlender" w:date="2018-06-11T11:47:00Z">
+        <w:r>
+          <w:rPr>
+            <w:rFonts w:eastAsia="Cambria"/>
+          </w:rPr>
+          <w:delText xml:space="preserve"># Example ["delete", "update", "insert"]. </w:delText>
+        </w:r>
+      </w:del>
     </w:p>
     <w:p>
       <w:pPr>
@@ -1254,15 +2269,18 @@
         <w:spacing w:before="0" w:after="0"/>
         <w:ind w:left="547"/>
         <w:rPr>
-          <w:rFonts w:eastAsia="Cambria"/>
-        </w:rPr>
-      </w:pPr>
-      <w:r>
-        <w:rPr>
-          <w:rFonts w:eastAsia="Cambria"/>
-        </w:rPr>
-        <w:t># Comment this line if there are no restrictions.</w:t>
-      </w:r>
+          <w:del w:id="95" w:author="Tamara Zlender" w:date="2018-06-11T11:47:00Z"/>
+          <w:rFonts w:eastAsia="Cambria"/>
+        </w:rPr>
+      </w:pPr>
+      <w:del w:id="96" w:author="Tamara Zlender" w:date="2018-06-11T11:47:00Z">
+        <w:r>
+          <w:rPr>
+            <w:rFonts w:eastAsia="Cambria"/>
+          </w:rPr>
+          <w:delText># Comment this line if there are no restrictions.</w:delText>
+        </w:r>
+      </w:del>
     </w:p>
     <w:p>
       <w:pPr>
@@ -1270,31 +2288,18 @@
         <w:spacing w:before="0" w:after="0"/>
         <w:ind w:left="547"/>
         <w:rPr>
-          <w:rFonts w:eastAsia="Cambria"/>
-        </w:rPr>
-      </w:pPr>
-      <w:proofErr w:type="spellStart"/>
-      <w:r>
-        <w:rPr>
-          <w:rFonts w:eastAsia="Cambria"/>
-        </w:rPr>
-        <w:t>sql_restricted_sql_statements</w:t>
-      </w:r>
-      <w:proofErr w:type="spellEnd"/>
-      <w:proofErr w:type="gramStart"/>
-      <w:r>
-        <w:rPr>
-          <w:rFonts w:eastAsia="Cambria"/>
-        </w:rPr>
-        <w:t>=[</w:t>
-      </w:r>
-      <w:proofErr w:type="gramEnd"/>
-      <w:r>
-        <w:rPr>
-          <w:rFonts w:eastAsia="Cambria"/>
-        </w:rPr>
-        <w:t>"delete", "insert", "update"]</w:t>
-      </w:r>
+          <w:del w:id="97" w:author="Tamara Zlender" w:date="2018-06-11T11:47:00Z"/>
+          <w:rFonts w:eastAsia="Cambria"/>
+        </w:rPr>
+      </w:pPr>
+      <w:del w:id="98" w:author="Tamara Zlender" w:date="2018-06-11T11:47:00Z">
+        <w:r>
+          <w:rPr>
+            <w:rFonts w:eastAsia="Cambria"/>
+          </w:rPr>
+          <w:delText>sql_restricted_sql_statements=["delete", "insert", "update"]</w:delText>
+        </w:r>
+      </w:del>
     </w:p>
     <w:p>
       <w:pPr>
@@ -1302,6 +2307,7 @@
         <w:spacing w:before="0" w:after="0"/>
         <w:ind w:left="547"/>
         <w:rPr>
+          <w:del w:id="99" w:author="Tamara Zlender" w:date="2018-06-11T11:47:00Z"/>
           <w:rFonts w:eastAsia="Cambria"/>
         </w:rPr>
       </w:pPr>
@@ -1312,15 +2318,18 @@
         <w:spacing w:before="0" w:after="0"/>
         <w:ind w:left="547"/>
         <w:rPr>
-          <w:rFonts w:eastAsia="Cambria"/>
-        </w:rPr>
-      </w:pPr>
-      <w:r>
-        <w:rPr>
-          <w:rFonts w:eastAsia="Cambria"/>
-        </w:rPr>
-        <w:t># Optional setting</w:t>
-      </w:r>
+          <w:del w:id="100" w:author="Tamara Zlender" w:date="2018-06-11T11:47:00Z"/>
+          <w:rFonts w:eastAsia="Cambria"/>
+        </w:rPr>
+      </w:pPr>
+      <w:del w:id="101" w:author="Tamara Zlender" w:date="2018-06-11T11:47:00Z">
+        <w:r>
+          <w:rPr>
+            <w:rFonts w:eastAsia="Cambria"/>
+          </w:rPr>
+          <w:delText># Optional setting</w:delText>
+        </w:r>
+      </w:del>
     </w:p>
     <w:p>
       <w:pPr>
@@ -1328,15 +2337,18 @@
         <w:spacing w:before="0" w:after="0"/>
         <w:ind w:left="547"/>
         <w:rPr>
-          <w:rFonts w:eastAsia="Cambria"/>
-        </w:rPr>
-      </w:pPr>
-      <w:r>
-        <w:rPr>
-          <w:rFonts w:eastAsia="Cambria"/>
-        </w:rPr>
-        <w:t># Define if you wish to execute commits automatically after every SQL statement.</w:t>
-      </w:r>
+          <w:del w:id="102" w:author="Tamara Zlender" w:date="2018-06-11T11:47:00Z"/>
+          <w:rFonts w:eastAsia="Cambria"/>
+        </w:rPr>
+      </w:pPr>
+      <w:del w:id="103" w:author="Tamara Zlender" w:date="2018-06-11T11:47:00Z">
+        <w:r>
+          <w:rPr>
+            <w:rFonts w:eastAsia="Cambria"/>
+          </w:rPr>
+          <w:delText># Define if you wish to execute commits automatically after every SQL statement.</w:delText>
+        </w:r>
+      </w:del>
     </w:p>
     <w:p>
       <w:pPr>
@@ -1344,15 +2356,18 @@
         <w:spacing w:before="0" w:after="0"/>
         <w:ind w:left="547"/>
         <w:rPr>
-          <w:rFonts w:eastAsia="Cambria"/>
-        </w:rPr>
-      </w:pPr>
-      <w:r>
-        <w:rPr>
-          <w:rFonts w:eastAsia="Cambria"/>
-        </w:rPr>
-        <w:t># Comment this line to use false - the default.</w:t>
-      </w:r>
+          <w:del w:id="104" w:author="Tamara Zlender" w:date="2018-06-11T11:47:00Z"/>
+          <w:rFonts w:eastAsia="Cambria"/>
+        </w:rPr>
+      </w:pPr>
+      <w:del w:id="105" w:author="Tamara Zlender" w:date="2018-06-11T11:47:00Z">
+        <w:r>
+          <w:rPr>
+            <w:rFonts w:eastAsia="Cambria"/>
+          </w:rPr>
+          <w:delText># Comment this line to use false - the default.</w:delText>
+        </w:r>
+      </w:del>
     </w:p>
     <w:p>
       <w:pPr>
@@ -1360,23 +2375,18 @@
         <w:spacing w:before="0" w:after="0"/>
         <w:ind w:left="547"/>
         <w:rPr>
-          <w:rFonts w:eastAsia="Cambria"/>
-        </w:rPr>
-      </w:pPr>
-      <w:proofErr w:type="spellStart"/>
-      <w:r>
-        <w:rPr>
-          <w:rFonts w:eastAsia="Cambria"/>
-        </w:rPr>
-        <w:t>sql_autocommit</w:t>
-      </w:r>
-      <w:proofErr w:type="spellEnd"/>
-      <w:r>
-        <w:rPr>
-          <w:rFonts w:eastAsia="Cambria"/>
-        </w:rPr>
-        <w:t>=true</w:t>
-      </w:r>
+          <w:del w:id="106" w:author="Tamara Zlender" w:date="2018-06-11T11:47:00Z"/>
+          <w:rFonts w:eastAsia="Cambria"/>
+        </w:rPr>
+      </w:pPr>
+      <w:del w:id="107" w:author="Tamara Zlender" w:date="2018-06-11T11:47:00Z">
+        <w:r>
+          <w:rPr>
+            <w:rFonts w:eastAsia="Cambria"/>
+          </w:rPr>
+          <w:delText>sql_autocommit=true</w:delText>
+        </w:r>
+      </w:del>
     </w:p>
     <w:p>
       <w:pPr>
@@ -1384,6 +2394,7 @@
         <w:spacing w:before="0" w:after="0"/>
         <w:ind w:left="547"/>
         <w:rPr>
+          <w:del w:id="108" w:author="Tamara Zlender" w:date="2018-06-11T11:47:00Z"/>
           <w:rFonts w:eastAsia="Cambria"/>
         </w:rPr>
       </w:pPr>
@@ -1394,15 +2405,18 @@
         <w:spacing w:before="0" w:after="0"/>
         <w:ind w:left="547"/>
         <w:rPr>
-          <w:rFonts w:eastAsia="Cambria"/>
-        </w:rPr>
-      </w:pPr>
-      <w:r>
-        <w:rPr>
-          <w:rFonts w:eastAsia="Cambria"/>
-        </w:rPr>
-        <w:t># Optional setting</w:t>
-      </w:r>
+          <w:del w:id="109" w:author="Tamara Zlender" w:date="2018-06-11T11:47:00Z"/>
+          <w:rFonts w:eastAsia="Cambria"/>
+        </w:rPr>
+      </w:pPr>
+      <w:del w:id="110" w:author="Tamara Zlender" w:date="2018-06-11T11:47:00Z">
+        <w:r>
+          <w:rPr>
+            <w:rFonts w:eastAsia="Cambria"/>
+          </w:rPr>
+          <w:delText># Optional setting</w:delText>
+        </w:r>
+      </w:del>
     </w:p>
     <w:p>
       <w:pPr>
@@ -1410,21 +2424,18 @@
         <w:spacing w:before="0" w:after="0"/>
         <w:ind w:left="547"/>
         <w:rPr>
-          <w:rFonts w:eastAsia="Cambria"/>
-        </w:rPr>
-      </w:pPr>
-      <w:r>
-        <w:rPr>
-          <w:rFonts w:eastAsia="Cambria"/>
-        </w:rPr>
-        <w:t># Define a</w:t>
-      </w:r>
-      <w:r>
-        <w:rPr>
-          <w:rFonts w:eastAsia="Cambria"/>
-        </w:rPr>
-        <w:t xml:space="preserve"> query timeout in seconds. </w:t>
-      </w:r>
+          <w:del w:id="111" w:author="Tamara Zlender" w:date="2018-06-11T11:47:00Z"/>
+          <w:rFonts w:eastAsia="Cambria"/>
+        </w:rPr>
+      </w:pPr>
+      <w:del w:id="112" w:author="Tamara Zlender" w:date="2018-06-11T11:47:00Z">
+        <w:r>
+          <w:rPr>
+            <w:rFonts w:eastAsia="Cambria"/>
+          </w:rPr>
+          <w:delText xml:space="preserve"># Define a query timeout in seconds. </w:delText>
+        </w:r>
+      </w:del>
     </w:p>
     <w:p>
       <w:pPr>
@@ -1432,27 +2443,18 @@
         <w:spacing w:before="0" w:after="0"/>
         <w:ind w:left="547"/>
         <w:rPr>
-          <w:rFonts w:eastAsia="Cambria"/>
-        </w:rPr>
-      </w:pPr>
-      <w:r>
-        <w:rPr>
-          <w:rFonts w:eastAsia="Cambria"/>
-        </w:rPr>
-        <w:t xml:space="preserve"># Comment this line to use the </w:t>
-      </w:r>
-      <w:r>
-        <w:rPr>
-          <w:rFonts w:eastAsia="Cambria"/>
-        </w:rPr>
-        <w:t>default</w:t>
-      </w:r>
-      <w:r>
-        <w:rPr>
-          <w:rFonts w:eastAsia="Cambria"/>
-        </w:rPr>
-        <w:t xml:space="preserve"> 0, which means "no timeout".</w:t>
-      </w:r>
+          <w:del w:id="113" w:author="Tamara Zlender" w:date="2018-06-11T11:47:00Z"/>
+          <w:rFonts w:eastAsia="Cambria"/>
+        </w:rPr>
+      </w:pPr>
+      <w:del w:id="114" w:author="Tamara Zlender" w:date="2018-06-11T11:47:00Z">
+        <w:r>
+          <w:rPr>
+            <w:rFonts w:eastAsia="Cambria"/>
+          </w:rPr>
+          <w:delText># Comment this line to use the default 0, which means "no timeout".</w:delText>
+        </w:r>
+      </w:del>
     </w:p>
     <w:p>
       <w:pPr>
@@ -1460,23 +2462,18 @@
         <w:spacing w:before="0" w:after="0"/>
         <w:ind w:left="547"/>
         <w:rPr>
-          <w:rFonts w:eastAsia="Cambria"/>
-        </w:rPr>
-      </w:pPr>
-      <w:proofErr w:type="spellStart"/>
-      <w:r>
-        <w:rPr>
-          <w:rFonts w:eastAsia="Cambria"/>
-        </w:rPr>
-        <w:t>sql_query_timeout</w:t>
-      </w:r>
-      <w:proofErr w:type="spellEnd"/>
-      <w:r>
-        <w:rPr>
-          <w:rFonts w:eastAsia="Cambria"/>
-        </w:rPr>
-        <w:t>=10</w:t>
-      </w:r>
+          <w:del w:id="115" w:author="Tamara Zlender" w:date="2018-06-11T11:47:00Z"/>
+          <w:rFonts w:eastAsia="Cambria"/>
+        </w:rPr>
+      </w:pPr>
+      <w:del w:id="116" w:author="Tamara Zlender" w:date="2018-06-11T11:47:00Z">
+        <w:r>
+          <w:rPr>
+            <w:rFonts w:eastAsia="Cambria"/>
+          </w:rPr>
+          <w:delText>sql_query_timeout=10</w:delText>
+        </w:r>
+      </w:del>
     </w:p>
     <w:p>
       <w:pPr>
@@ -1484,25 +2481,10 @@
         <w:spacing w:before="0" w:after="0"/>
         <w:ind w:left="547"/>
         <w:rPr>
-          <w:del w:id="13" w:author="Tamara Zlender" w:date="2018-06-04T10:41:00Z"/>
-          <w:rFonts w:eastAsia="Cambria"/>
-        </w:rPr>
-      </w:pPr>
-    </w:p>
-    <w:p>
-      <w:pPr>
-        <w:rPr>
-          <w:rFonts w:ascii="Courier New" w:eastAsia="Cambria" w:hAnsi="Courier New"/>
-          <w:sz w:val="18"/>
-          <w:szCs w:val="20"/>
-        </w:rPr>
-      </w:pPr>
-      <w:r>
-        <w:rPr>
-          <w:rFonts w:eastAsia="Cambria"/>
-        </w:rPr>
-        <w:br w:type="page"/>
-      </w:r>
+          <w:del w:id="117" w:author="Tamara Zlender" w:date="2018-06-04T10:41:00Z"/>
+          <w:rFonts w:eastAsia="Cambria"/>
+        </w:rPr>
+      </w:pPr>
     </w:p>
     <w:p>
       <w:pPr>
@@ -1510,16 +2492,21 @@
         <w:spacing w:before="0" w:after="0"/>
         <w:ind w:left="547"/>
         <w:rPr>
-          <w:rFonts w:eastAsia="Cambria"/>
-        </w:rPr>
-      </w:pPr>
-      <w:r>
-        <w:rPr>
-          <w:rFonts w:eastAsia="Cambria"/>
-        </w:rPr>
-        <w:lastRenderedPageBreak/>
-        <w:t># Optional setting</w:t>
-      </w:r>
+          <w:del w:id="118" w:author="Tamara Zlender" w:date="2018-06-11T11:47:00Z"/>
+          <w:rFonts w:eastAsia="Cambria"/>
+        </w:rPr>
+        <w:pPrChange w:id="119" w:author="Tamara Zlender" w:date="2018-06-11T11:48:00Z">
+          <w:pPr/>
+        </w:pPrChange>
+      </w:pPr>
+      <w:del w:id="120" w:author="Tamara Zlender" w:date="2018-06-11T11:47:00Z">
+        <w:r>
+          <w:rPr>
+            <w:rFonts w:eastAsia="Cambria"/>
+          </w:rPr>
+          <w:br w:type="page"/>
+        </w:r>
+      </w:del>
     </w:p>
     <w:p>
       <w:pPr>
@@ -1527,27 +2514,18 @@
         <w:spacing w:before="0" w:after="0"/>
         <w:ind w:left="547"/>
         <w:rPr>
-          <w:rFonts w:eastAsia="Cambria"/>
-        </w:rPr>
-      </w:pPr>
-      <w:r>
-        <w:rPr>
-          <w:rFonts w:eastAsia="Cambria"/>
-        </w:rPr>
-        <w:t xml:space="preserve"># Encoding and decoding settings needed for your </w:t>
-      </w:r>
-      <w:r>
-        <w:rPr>
-          <w:rFonts w:eastAsia="Cambria"/>
-        </w:rPr>
-        <w:t xml:space="preserve">SQL </w:t>
-      </w:r>
-      <w:r>
-        <w:rPr>
-          <w:rFonts w:eastAsia="Cambria"/>
-        </w:rPr>
-        <w:t>database.</w:t>
-      </w:r>
+          <w:del w:id="121" w:author="Tamara Zlender" w:date="2018-06-11T11:47:00Z"/>
+          <w:rFonts w:eastAsia="Cambria"/>
+        </w:rPr>
+      </w:pPr>
+      <w:del w:id="122" w:author="Tamara Zlender" w:date="2018-06-11T11:47:00Z">
+        <w:r>
+          <w:rPr>
+            <w:rFonts w:eastAsia="Cambria"/>
+          </w:rPr>
+          <w:delText># Optional setting</w:delText>
+        </w:r>
+      </w:del>
     </w:p>
     <w:p>
       <w:pPr>
@@ -1555,15 +2533,18 @@
         <w:spacing w:before="0" w:after="0"/>
         <w:ind w:left="547"/>
         <w:rPr>
-          <w:rFonts w:eastAsia="Cambria"/>
-        </w:rPr>
-      </w:pPr>
-      <w:r>
-        <w:rPr>
-          <w:rFonts w:eastAsia="Cambria"/>
-        </w:rPr>
-        <w:t># Choose one of the supported database types MariaDB, PostgreSQL or MySQL.</w:t>
-      </w:r>
+          <w:del w:id="123" w:author="Tamara Zlender" w:date="2018-06-11T11:47:00Z"/>
+          <w:rFonts w:eastAsia="Cambria"/>
+        </w:rPr>
+      </w:pPr>
+      <w:del w:id="124" w:author="Tamara Zlender" w:date="2018-06-11T11:47:00Z">
+        <w:r>
+          <w:rPr>
+            <w:rFonts w:eastAsia="Cambria"/>
+          </w:rPr>
+          <w:delText># Encoding and decoding settings needed for your SQL database.</w:delText>
+        </w:r>
+      </w:del>
     </w:p>
     <w:p>
       <w:pPr>
@@ -1571,21 +2552,18 @@
         <w:spacing w:before="0" w:after="0"/>
         <w:ind w:left="547"/>
         <w:rPr>
-          <w:rFonts w:eastAsia="Cambria"/>
-        </w:rPr>
-      </w:pPr>
-      <w:r>
-        <w:rPr>
-          <w:rFonts w:eastAsia="Cambria"/>
-        </w:rPr>
-        <w:t xml:space="preserve"># </w:t>
-      </w:r>
-      <w:r>
-        <w:rPr>
-          <w:rFonts w:eastAsia="Cambria"/>
-        </w:rPr>
-        <w:t>Define which one of supported SQL Server database settings you want to use.</w:t>
-      </w:r>
+          <w:del w:id="125" w:author="Tamara Zlender" w:date="2018-06-11T11:47:00Z"/>
+          <w:rFonts w:eastAsia="Cambria"/>
+        </w:rPr>
+      </w:pPr>
+      <w:del w:id="126" w:author="Tamara Zlender" w:date="2018-06-11T11:47:00Z">
+        <w:r>
+          <w:rPr>
+            <w:rFonts w:eastAsia="Cambria"/>
+          </w:rPr>
+          <w:delText># Choose one of the supported database types MariaDB, PostgreSQL or MySQL.</w:delText>
+        </w:r>
+      </w:del>
     </w:p>
     <w:p>
       <w:pPr>
@@ -1593,45 +2571,24 @@
         <w:spacing w:before="0" w:after="0"/>
         <w:ind w:left="547"/>
         <w:rPr>
-          <w:rFonts w:eastAsia="Cambria"/>
-        </w:rPr>
-      </w:pPr>
-      <w:r>
-        <w:rPr>
-          <w:rFonts w:eastAsia="Cambria"/>
-        </w:rPr>
-        <w:t xml:space="preserve"># </w:t>
-      </w:r>
-      <w:r>
-        <w:rPr>
-          <w:rFonts w:eastAsia="Cambria"/>
-        </w:rPr>
-        <w:t xml:space="preserve">At the moment MariaDB, PostgreSQL </w:t>
-      </w:r>
-      <w:r>
-        <w:rPr>
-          <w:rFonts w:eastAsia="Cambria"/>
-        </w:rPr>
-        <w:t>and</w:t>
-      </w:r>
-      <w:r>
-        <w:rPr>
-          <w:rFonts w:eastAsia="Cambria"/>
-        </w:rPr>
-        <w:t xml:space="preserve"> MySQL</w:t>
-      </w:r>
-      <w:r>
-        <w:rPr>
-          <w:rFonts w:eastAsia="Cambria"/>
-        </w:rPr>
-        <w:t xml:space="preserve"> are</w:t>
-      </w:r>
-      <w:r>
-        <w:rPr>
-          <w:rFonts w:eastAsia="Cambria"/>
-        </w:rPr>
-        <w:t xml:space="preserve"> supported.</w:t>
-      </w:r>
+          <w:del w:id="127" w:author="Tamara Zlender" w:date="2018-06-11T11:47:00Z"/>
+          <w:rFonts w:eastAsia="Cambria"/>
+        </w:rPr>
+      </w:pPr>
+      <w:del w:id="128" w:author="Tamara Zlender" w:date="2018-06-11T11:47:00Z">
+        <w:r>
+          <w:rPr>
+            <w:rFonts w:eastAsia="Cambria"/>
+          </w:rPr>
+          <w:delText xml:space="preserve"># </w:delText>
+        </w:r>
+        <w:r>
+          <w:rPr>
+            <w:rFonts w:eastAsia="Cambria"/>
+          </w:rPr>
+          <w:delText>Define which one of supported SQL Server database settings you want to use.</w:delText>
+        </w:r>
+      </w:del>
     </w:p>
     <w:p>
       <w:pPr>
@@ -1639,15 +2596,18 @@
         <w:spacing w:before="0" w:after="0"/>
         <w:ind w:left="547"/>
         <w:rPr>
-          <w:rFonts w:eastAsia="Cambria"/>
-        </w:rPr>
-      </w:pPr>
-      <w:r>
-        <w:rPr>
-          <w:rFonts w:eastAsia="Cambria"/>
-        </w:rPr>
-        <w:t># Comment this line if you don't wish to configure decoding/encoding.</w:t>
-      </w:r>
+          <w:del w:id="129" w:author="Tamara Zlender" w:date="2018-06-11T11:47:00Z"/>
+          <w:rFonts w:eastAsia="Cambria"/>
+        </w:rPr>
+      </w:pPr>
+      <w:del w:id="130" w:author="Tamara Zlender" w:date="2018-06-11T11:47:00Z">
+        <w:r>
+          <w:rPr>
+            <w:rFonts w:eastAsia="Cambria"/>
+          </w:rPr>
+          <w:delText># At the moment MariaDB, PostgreSQL and MySQL are supported.</w:delText>
+        </w:r>
+      </w:del>
     </w:p>
     <w:p>
       <w:pPr>
@@ -1655,23 +2615,18 @@
         <w:spacing w:before="0" w:after="0"/>
         <w:ind w:left="547"/>
         <w:rPr>
-          <w:rFonts w:eastAsia="Cambria"/>
-        </w:rPr>
-      </w:pPr>
-      <w:proofErr w:type="spellStart"/>
-      <w:r>
-        <w:rPr>
-          <w:rFonts w:eastAsia="Cambria"/>
-        </w:rPr>
-        <w:t>sql_database_type</w:t>
-      </w:r>
-      <w:proofErr w:type="spellEnd"/>
-      <w:r>
-        <w:rPr>
-          <w:rFonts w:eastAsia="Cambria"/>
-        </w:rPr>
-        <w:t>=MariaDB</w:t>
-      </w:r>
+          <w:del w:id="131" w:author="Tamara Zlender" w:date="2018-06-11T11:47:00Z"/>
+          <w:rFonts w:eastAsia="Cambria"/>
+        </w:rPr>
+      </w:pPr>
+      <w:del w:id="132" w:author="Tamara Zlender" w:date="2018-06-11T11:47:00Z">
+        <w:r>
+          <w:rPr>
+            <w:rFonts w:eastAsia="Cambria"/>
+          </w:rPr>
+          <w:delText># Comment this line if you don't wish to configure decoding/encoding.</w:delText>
+        </w:r>
+      </w:del>
     </w:p>
     <w:p>
       <w:pPr>
@@ -1679,9 +2634,18 @@
         <w:spacing w:before="0" w:after="0"/>
         <w:ind w:left="547"/>
         <w:rPr>
-          <w:rFonts w:eastAsia="Cambria"/>
-        </w:rPr>
-      </w:pPr>
+          <w:del w:id="133" w:author="Tamara Zlender" w:date="2018-06-11T11:47:00Z"/>
+          <w:rFonts w:eastAsia="Cambria"/>
+        </w:rPr>
+      </w:pPr>
+      <w:del w:id="134" w:author="Tamara Zlender" w:date="2018-06-11T11:47:00Z">
+        <w:r>
+          <w:rPr>
+            <w:rFonts w:eastAsia="Cambria"/>
+          </w:rPr>
+          <w:delText>sql_database_type=MariaDB</w:delText>
+        </w:r>
+      </w:del>
     </w:p>
     <w:p>
       <w:pPr>
@@ -1689,15 +2653,10 @@
         <w:spacing w:before="0" w:after="0"/>
         <w:ind w:left="547"/>
         <w:rPr>
-          <w:rFonts w:eastAsia="Cambria"/>
-        </w:rPr>
-      </w:pPr>
-      <w:r>
-        <w:rPr>
-          <w:rFonts w:eastAsia="Cambria"/>
-        </w:rPr>
-        <w:t># Optional setting</w:t>
-      </w:r>
+          <w:del w:id="135" w:author="Tamara Zlender" w:date="2018-06-11T11:47:00Z"/>
+          <w:rFonts w:eastAsia="Cambria"/>
+        </w:rPr>
+      </w:pPr>
     </w:p>
     <w:p>
       <w:pPr>
@@ -1705,15 +2664,18 @@
         <w:spacing w:before="0" w:after="0"/>
         <w:ind w:left="547"/>
         <w:rPr>
-          <w:rFonts w:eastAsia="Cambria"/>
-        </w:rPr>
-      </w:pPr>
-      <w:r>
-        <w:rPr>
-          <w:rFonts w:eastAsia="Cambria"/>
-        </w:rPr>
-        <w:t xml:space="preserve"># Define number of rows to fetch. </w:t>
-      </w:r>
+          <w:del w:id="136" w:author="Tamara Zlender" w:date="2018-06-11T11:47:00Z"/>
+          <w:rFonts w:eastAsia="Cambria"/>
+        </w:rPr>
+      </w:pPr>
+      <w:del w:id="137" w:author="Tamara Zlender" w:date="2018-06-11T11:47:00Z">
+        <w:r>
+          <w:rPr>
+            <w:rFonts w:eastAsia="Cambria"/>
+          </w:rPr>
+          <w:delText># Optional setting</w:delText>
+        </w:r>
+      </w:del>
     </w:p>
     <w:p>
       <w:pPr>
@@ -1721,36 +2683,52 @@
         <w:spacing w:before="0" w:after="0"/>
         <w:ind w:left="547"/>
         <w:rPr>
-          <w:rFonts w:eastAsia="Cambria"/>
-        </w:rPr>
-      </w:pPr>
-      <w:r>
-        <w:rPr>
-          <w:rFonts w:eastAsia="Cambria"/>
-        </w:rPr>
-        <w:t># Comment this line to fetch all.</w:t>
-      </w:r>
+          <w:del w:id="138" w:author="Tamara Zlender" w:date="2018-06-11T11:47:00Z"/>
+          <w:rFonts w:eastAsia="Cambria"/>
+        </w:rPr>
+      </w:pPr>
+      <w:del w:id="139" w:author="Tamara Zlender" w:date="2018-06-11T11:47:00Z">
+        <w:r>
+          <w:rPr>
+            <w:rFonts w:eastAsia="Cambria"/>
+          </w:rPr>
+          <w:delText xml:space="preserve"># Define number of rows to fetch. </w:delText>
+        </w:r>
+      </w:del>
     </w:p>
     <w:p>
       <w:pPr>
         <w:pStyle w:val="Code0"/>
         <w:spacing w:before="0" w:after="0"/>
         <w:ind w:left="547"/>
-      </w:pPr>
-      <w:proofErr w:type="spellStart"/>
-      <w:r>
-        <w:rPr>
-          <w:rFonts w:eastAsia="Cambria"/>
-        </w:rPr>
-        <w:t>sql_number_of_records_returned</w:t>
-      </w:r>
-      <w:proofErr w:type="spellEnd"/>
-      <w:r>
-        <w:rPr>
-          <w:rFonts w:eastAsia="Cambria"/>
-        </w:rPr>
-        <w:t>=10</w:t>
-      </w:r>
+        <w:rPr>
+          <w:del w:id="140" w:author="Tamara Zlender" w:date="2018-06-11T11:47:00Z"/>
+          <w:rFonts w:eastAsia="Cambria"/>
+        </w:rPr>
+      </w:pPr>
+      <w:del w:id="141" w:author="Tamara Zlender" w:date="2018-06-11T11:47:00Z">
+        <w:r>
+          <w:rPr>
+            <w:rFonts w:eastAsia="Cambria"/>
+          </w:rPr>
+          <w:delText># Comment this line to fetch all.</w:delText>
+        </w:r>
+      </w:del>
+    </w:p>
+    <w:p>
+      <w:pPr>
+        <w:pStyle w:val="Code0"/>
+        <w:spacing w:before="0" w:after="0"/>
+        <w:ind w:left="547"/>
+      </w:pPr>
+      <w:del w:id="142" w:author="Tamara Zlender" w:date="2018-06-11T11:47:00Z">
+        <w:r>
+          <w:rPr>
+            <w:rFonts w:eastAsia="Cambria"/>
+          </w:rPr>
+          <w:delText>sql_number_of_records_returned=10</w:delText>
+        </w:r>
+      </w:del>
     </w:p>
     <w:p>
       <w:pPr>
@@ -1792,65 +2770,43 @@
         <w:rPr>
           <w:rFonts w:ascii="Helvetica" w:eastAsia="Cambria" w:hAnsi="Helvetica" w:cs="Helvetica"/>
         </w:rPr>
+        <w:t xml:space="preserve"> pyodbc</w:t>
+      </w:r>
+      <w:r>
+        <w:rPr>
+          <w:rFonts w:ascii="Helvetica" w:eastAsia="Cambria" w:hAnsi="Helvetica" w:cs="Helvetica"/>
+        </w:rPr>
+        <w:t>,</w:t>
+      </w:r>
+      <w:r>
+        <w:rPr>
+          <w:rFonts w:ascii="Helvetica" w:eastAsia="Cambria" w:hAnsi="Helvetica" w:cs="Helvetica"/>
+        </w:rPr>
         <w:t xml:space="preserve"> </w:t>
       </w:r>
-      <w:proofErr w:type="spellStart"/>
       <w:r>
         <w:rPr>
           <w:rFonts w:ascii="Helvetica" w:eastAsia="Cambria" w:hAnsi="Helvetica" w:cs="Helvetica"/>
         </w:rPr>
-        <w:t>pyodbc</w:t>
-      </w:r>
-      <w:proofErr w:type="spellEnd"/>
+        <w:t xml:space="preserve">and an ODBC driver </w:t>
+      </w:r>
       <w:r>
         <w:rPr>
           <w:rFonts w:ascii="Helvetica" w:eastAsia="Cambria" w:hAnsi="Helvetica" w:cs="Helvetica"/>
         </w:rPr>
-        <w:t>,</w:t>
+        <w:t xml:space="preserve">to connect to </w:t>
       </w:r>
       <w:r>
         <w:rPr>
           <w:rFonts w:ascii="Helvetica" w:eastAsia="Cambria" w:hAnsi="Helvetica" w:cs="Helvetica"/>
         </w:rPr>
-        <w:t xml:space="preserve"> </w:t>
+        <w:t>a data source</w:t>
       </w:r>
       <w:r>
         <w:rPr>
           <w:rFonts w:ascii="Helvetica" w:eastAsia="Cambria" w:hAnsi="Helvetica" w:cs="Helvetica"/>
         </w:rPr>
-        <w:t xml:space="preserve">and an ODBC driver </w:t>
-      </w:r>
-      <w:r>
-        <w:rPr>
-          <w:rFonts w:ascii="Helvetica" w:eastAsia="Cambria" w:hAnsi="Helvetica" w:cs="Helvetica"/>
-        </w:rPr>
-        <w:t xml:space="preserve">to connect to </w:t>
-      </w:r>
-      <w:r>
-        <w:rPr>
-          <w:rFonts w:ascii="Helvetica" w:eastAsia="Cambria" w:hAnsi="Helvetica" w:cs="Helvetica"/>
-        </w:rPr>
-        <w:t>a data source</w:t>
-      </w:r>
-      <w:r>
-        <w:rPr>
-          <w:rFonts w:ascii="Helvetica" w:eastAsia="Cambria" w:hAnsi="Helvetica" w:cs="Helvetica"/>
-        </w:rPr>
-        <w:t xml:space="preserve">. ODBC drivers are database-specific and are typically written by the manufacturer of the database. More information on </w:t>
-      </w:r>
-      <w:proofErr w:type="spellStart"/>
-      <w:r>
-        <w:rPr>
-          <w:rFonts w:ascii="Helvetica" w:eastAsia="Cambria" w:hAnsi="Helvetica" w:cs="Helvetica"/>
-        </w:rPr>
-        <w:t>pyodbc</w:t>
-      </w:r>
-      <w:proofErr w:type="spellEnd"/>
-      <w:r>
-        <w:rPr>
-          <w:rFonts w:ascii="Helvetica" w:eastAsia="Cambria" w:hAnsi="Helvetica" w:cs="Helvetica"/>
-        </w:rPr>
-        <w:t xml:space="preserve"> and ODBC drivers is available </w:t>
+        <w:t xml:space="preserve">. ODBC drivers are database-specific and are typically written by the manufacturer of the database. More information on pyodbc and ODBC drivers is available </w:t>
       </w:r>
       <w:r>
         <w:rPr>
@@ -1876,23 +2832,7 @@
             <w:rStyle w:val="Hyperlink"/>
             <w:rFonts w:ascii="Helvetica" w:eastAsia="Cambria" w:hAnsi="Helvetica" w:cs="Helvetica"/>
           </w:rPr>
-          <w:t xml:space="preserve">GitHub </w:t>
-        </w:r>
-        <w:proofErr w:type="spellStart"/>
-        <w:r>
-          <w:rPr>
-            <w:rStyle w:val="Hyperlink"/>
-            <w:rFonts w:ascii="Helvetica" w:eastAsia="Cambria" w:hAnsi="Helvetica" w:cs="Helvetica"/>
-          </w:rPr>
-          <w:t>Pyodbc</w:t>
-        </w:r>
-        <w:proofErr w:type="spellEnd"/>
-        <w:r>
-          <w:rPr>
-            <w:rStyle w:val="Hyperlink"/>
-            <w:rFonts w:ascii="Helvetica" w:eastAsia="Cambria" w:hAnsi="Helvetica" w:cs="Helvetica"/>
-          </w:rPr>
-          <w:t xml:space="preserve"> Wiki</w:t>
+          <w:t>GitHub Pyodbc Wiki</w:t>
         </w:r>
       </w:hyperlink>
       <w:r>
@@ -2000,48 +2940,12 @@
       </w:r>
       <w:proofErr w:type="gramEnd"/>
       <w:r>
-        <w:t xml:space="preserve">=IP </w:t>
-      </w:r>
-      <w:proofErr w:type="spellStart"/>
-      <w:r>
-        <w:t>address;Port</w:t>
-      </w:r>
-      <w:proofErr w:type="spellEnd"/>
-      <w:r>
-        <w:t>=5432;Database=</w:t>
-      </w:r>
-      <w:proofErr w:type="spellStart"/>
-      <w:r>
-        <w:t>myDataBase</w:t>
-      </w:r>
-      <w:proofErr w:type="spellEnd"/>
-      <w:r>
-        <w:t>;</w:t>
+        <w:t>=IP address;Port=5432;Database=myDataBase;</w:t>
       </w:r>
       <w:r>
         <w:br/>
-      </w:r>
-      <w:proofErr w:type="spellStart"/>
-      <w:r>
-        <w:t>Uid</w:t>
-      </w:r>
-      <w:proofErr w:type="spellEnd"/>
-      <w:r>
-        <w:t>=</w:t>
-      </w:r>
-      <w:proofErr w:type="spellStart"/>
-      <w:r>
-        <w:t>myUsername;Pwd</w:t>
-      </w:r>
-      <w:proofErr w:type="spellEnd"/>
-      <w:r>
-        <w:t>=</w:t>
-      </w:r>
-      <w:proofErr w:type="spellStart"/>
-      <w:r>
-        <w:t>myPassword</w:t>
-      </w:r>
-      <w:proofErr w:type="spellEnd"/>
+        <w:t>Uid=myUsername;Pwd=myPassword</w:t>
+      </w:r>
       <w:r>
         <w:rPr>
           <w:rStyle w:val="value"/>
@@ -2130,61 +3034,31 @@
           <w:shd w:val="clear" w:color="auto" w:fill="auto"/>
         </w:rPr>
         <w:br/>
-      </w:r>
-      <w:proofErr w:type="spellStart"/>
-      <w:r>
-        <w:rPr>
-          <w:rStyle w:val="codeChar"/>
-          <w:rFonts w:cs="Times New Roman"/>
-          <w:spacing w:val="0"/>
-          <w:kern w:val="0"/>
-          <w:szCs w:val="20"/>
-          <w:shd w:val="clear" w:color="auto" w:fill="auto"/>
-        </w:rPr>
-        <w:t>Pwd</w:t>
-      </w:r>
-      <w:proofErr w:type="spellEnd"/>
-      <w:r>
-        <w:rPr>
-          <w:rStyle w:val="codeChar"/>
-          <w:rFonts w:cs="Times New Roman"/>
-          <w:spacing w:val="0"/>
-          <w:kern w:val="0"/>
-          <w:szCs w:val="20"/>
-          <w:shd w:val="clear" w:color="auto" w:fill="auto"/>
-        </w:rPr>
-        <w:t>=</w:t>
-      </w:r>
-      <w:proofErr w:type="spellStart"/>
-      <w:r>
-        <w:rPr>
-          <w:rStyle w:val="codeChar"/>
-          <w:rFonts w:cs="Times New Roman"/>
-          <w:spacing w:val="0"/>
-          <w:kern w:val="0"/>
-          <w:szCs w:val="20"/>
-          <w:shd w:val="clear" w:color="auto" w:fill="auto"/>
-        </w:rPr>
-        <w:t>myPassword</w:t>
-      </w:r>
-      <w:proofErr w:type="spellEnd"/>
-      <w:r>
-        <w:rPr>
-          <w:rStyle w:val="codeChar"/>
-          <w:rFonts w:cs="Times New Roman"/>
-          <w:spacing w:val="0"/>
-          <w:kern w:val="0"/>
-          <w:szCs w:val="20"/>
-          <w:shd w:val="clear" w:color="auto" w:fill="auto"/>
-        </w:rPr>
-        <w:t>;</w:t>
-      </w:r>
+        <w:t>Pwd=myPassword;</w:t>
+      </w:r>
+    </w:p>
+    <w:p>
+      <w:pPr>
+        <w:rPr>
+          <w:ins w:id="143" w:author="Tamara Zlender" w:date="2018-06-11T11:51:00Z"/>
+          <w:rFonts w:ascii="Calibri" w:eastAsia="Calibri" w:hAnsi="Calibri" w:cs="Calibri"/>
+          <w:b/>
+          <w:sz w:val="28"/>
+          <w:szCs w:val="28"/>
+        </w:rPr>
+      </w:pPr>
+      <w:ins w:id="144" w:author="Tamara Zlender" w:date="2018-06-11T11:51:00Z">
+        <w:r>
+          <w:br w:type="page"/>
+        </w:r>
+      </w:ins>
     </w:p>
     <w:p>
       <w:pPr>
         <w:pStyle w:val="Heading20"/>
       </w:pPr>
       <w:r>
+        <w:lastRenderedPageBreak/>
         <w:t>Unicode configuration</w:t>
       </w:r>
     </w:p>
@@ -2200,27 +3074,13 @@
         <w:rPr>
           <w:rFonts w:eastAsia="Cambria"/>
         </w:rPr>
-        <w:t xml:space="preserve">The </w:t>
-      </w:r>
-      <w:proofErr w:type="spellStart"/>
-      <w:r>
-        <w:rPr>
-          <w:rFonts w:eastAsia="Cambria"/>
-        </w:rPr>
-        <w:t>p</w:t>
-      </w:r>
-      <w:r>
-        <w:rPr>
-          <w:rFonts w:eastAsia="Cambria"/>
-        </w:rPr>
-        <w:t>yodbc</w:t>
-      </w:r>
-      <w:proofErr w:type="spellEnd"/>
-      <w:r>
-        <w:rPr>
-          <w:rFonts w:eastAsia="Cambria"/>
-        </w:rPr>
-        <w:t xml:space="preserve"> module recommends </w:t>
+        <w:t>The p</w:t>
+      </w:r>
+      <w:r>
+        <w:rPr>
+          <w:rFonts w:eastAsia="Cambria"/>
+        </w:rPr>
+        <w:t xml:space="preserve">yodbc module recommends </w:t>
       </w:r>
       <w:r>
         <w:rPr>
@@ -2365,7 +3225,7 @@
         </w:rPr>
         <w:t xml:space="preserve"> </w:t>
       </w:r>
-      <w:del w:id="14" w:author="Tamara Zlender" w:date="2018-06-07T13:05:00Z">
+      <w:del w:id="145" w:author="Tamara Zlender" w:date="2018-06-07T13:05:00Z">
         <w:r>
           <w:rPr>
             <w:rFonts w:eastAsia="Cambria"/>
@@ -2379,7 +3239,7 @@
           <w:delText xml:space="preserve"> and editing the</w:delText>
         </w:r>
       </w:del>
-      <w:ins w:id="15" w:author="Tamara Zlender" w:date="2018-06-07T13:05:00Z">
+      <w:ins w:id="146" w:author="Tamara Zlender" w:date="2018-06-07T13:05:00Z">
         <w:r>
           <w:rPr>
             <w:rFonts w:eastAsia="Cambria"/>
@@ -2393,7 +3253,7 @@
         </w:rPr>
         <w:t xml:space="preserve"> </w:t>
       </w:r>
-      <w:ins w:id="16" w:author="Tamara Zlender" w:date="2018-06-07T13:05:00Z">
+      <w:ins w:id="147" w:author="Tamara Zlender" w:date="2018-06-07T13:05:00Z">
         <w:r>
           <w:rPr>
             <w:rFonts w:eastAsia="Cambria"/>
@@ -2405,11 +3265,6 @@
             <w:rFonts w:eastAsia="Cambria"/>
           </w:rPr>
           <w:instrText xml:space="preserve"> HYPERLINK "https://github.com/ibmresilient/resilient-community-apps/fn_odbc_query/fn_odbc_query/components/odbc_query.py" </w:instrText>
-        </w:r>
-        <w:r>
-          <w:rPr>
-            <w:rFonts w:eastAsia="Cambria"/>
-          </w:rPr>
         </w:r>
         <w:r>
           <w:rPr>
@@ -2437,7 +3292,7 @@
         </w:rPr>
         <w:t xml:space="preserve"> </w:t>
       </w:r>
-      <w:ins w:id="17" w:author="Tamara Zlender" w:date="2018-06-07T13:06:00Z">
+      <w:ins w:id="148" w:author="Tamara Zlender" w:date="2018-06-07T13:06:00Z">
         <w:r>
           <w:rPr>
             <w:rFonts w:eastAsia="Cambria"/>
@@ -2445,7 +3300,7 @@
           <w:t xml:space="preserve">and editing it </w:t>
         </w:r>
       </w:ins>
-      <w:del w:id="18" w:author="Tamara Zlender" w:date="2018-06-07T13:06:00Z">
+      <w:del w:id="149" w:author="Tamara Zlender" w:date="2018-06-07T13:06:00Z">
         <w:r>
           <w:rPr>
             <w:rFonts w:ascii="Helvetica" w:eastAsia="Cambria" w:hAnsi="Helvetica" w:cs="Helvetica"/>
@@ -2453,7 +3308,7 @@
           <w:delText>located in resilient-community-apps/fn_odbc_query/fn_odbc_query/components/</w:delText>
         </w:r>
       </w:del>
-      <w:del w:id="19" w:author="Tamara Zlender" w:date="2018-06-07T11:53:00Z">
+      <w:del w:id="150" w:author="Tamara Zlender" w:date="2018-06-07T11:53:00Z">
         <w:r>
           <w:rPr>
             <w:rFonts w:ascii="Helvetica" w:eastAsia="Cambria" w:hAnsi="Helvetica" w:cs="Helvetica"/>
@@ -2461,7 +3316,7 @@
           <w:delText xml:space="preserve"> </w:delText>
         </w:r>
       </w:del>
-      <w:del w:id="20" w:author="Tamara Zlender" w:date="2018-06-07T11:48:00Z">
+      <w:del w:id="151" w:author="Tamara Zlender" w:date="2018-06-07T11:48:00Z">
         <w:r>
           <w:rPr>
             <w:rFonts w:ascii="Helvetica" w:eastAsia="Cambria" w:hAnsi="Helvetica" w:cs="Helvetica"/>
@@ -2469,7 +3324,7 @@
           <w:delText>fn_</w:delText>
         </w:r>
       </w:del>
-      <w:del w:id="21" w:author="Tamara Zlender" w:date="2018-06-07T13:06:00Z">
+      <w:del w:id="152" w:author="Tamara Zlender" w:date="2018-06-07T13:06:00Z">
         <w:r>
           <w:rPr>
             <w:rFonts w:ascii="Helvetica" w:eastAsia="Cambria" w:hAnsi="Helvetica" w:cs="Helvetica"/>
@@ -2498,7 +3353,7 @@
           <w:rFonts w:ascii="Helvetica" w:eastAsia="Cambria" w:hAnsi="Helvetica" w:cs="Helvetica"/>
         </w:rPr>
       </w:pPr>
-      <w:ins w:id="22" w:author="Tamara Zlender" w:date="2018-05-31T11:25:00Z">
+      <w:ins w:id="153" w:author="Tamara Zlender" w:date="2018-05-31T11:25:00Z">
         <w:r>
           <w:rPr>
             <w:rFonts w:ascii="Helvetica" w:eastAsia="Cambria" w:hAnsi="Helvetica" w:cs="Helvetica"/>
@@ -2548,7 +3403,7 @@
           </w:drawing>
         </w:r>
       </w:ins>
-      <w:del w:id="23" w:author="Tamara Zlender" w:date="2018-05-31T11:21:00Z">
+      <w:del w:id="154" w:author="Tamara Zlender" w:date="2018-05-31T11:21:00Z">
         <w:r>
           <w:rPr>
             <w:rFonts w:ascii="Helvetica" w:eastAsia="Cambria" w:hAnsi="Helvetica" w:cs="Helvetica"/>
@@ -2619,23 +3474,7 @@
             <w:rStyle w:val="Hyperlink"/>
             <w:rFonts w:ascii="Helvetica" w:eastAsia="Cambria" w:hAnsi="Helvetica" w:cs="Helvetica"/>
           </w:rPr>
-          <w:t xml:space="preserve">GitHub </w:t>
-        </w:r>
-        <w:proofErr w:type="spellStart"/>
-        <w:r>
-          <w:rPr>
-            <w:rStyle w:val="Hyperlink"/>
-            <w:rFonts w:ascii="Helvetica" w:eastAsia="Cambria" w:hAnsi="Helvetica" w:cs="Helvetica"/>
-          </w:rPr>
-          <w:t>Pyodbc</w:t>
-        </w:r>
-        <w:proofErr w:type="spellEnd"/>
-        <w:r>
-          <w:rPr>
-            <w:rStyle w:val="Hyperlink"/>
-            <w:rFonts w:ascii="Helvetica" w:eastAsia="Cambria" w:hAnsi="Helvetica" w:cs="Helvetica"/>
-          </w:rPr>
-          <w:t xml:space="preserve"> Wiki</w:t>
+          <w:t>GitHub Pyodbc Wiki</w:t>
         </w:r>
       </w:hyperlink>
       <w:r>
@@ -2650,7 +3489,6 @@
         <w:pStyle w:val="Heading20"/>
       </w:pPr>
       <w:r>
-        <w:lastRenderedPageBreak/>
         <w:t>Deploy customizations to the Resilient platform</w:t>
       </w:r>
     </w:p>
@@ -2804,13 +3642,8 @@
         <w:t xml:space="preserve">Configuration of </w:t>
       </w:r>
       <w:r>
-        <w:t xml:space="preserve">resilient-circuits for </w:t>
-      </w:r>
-      <w:proofErr w:type="spellStart"/>
-      <w:r>
-        <w:t>restartability</w:t>
-      </w:r>
-      <w:proofErr w:type="spellEnd"/>
+        <w:t>resilient-circuits for restartability</w:t>
+      </w:r>
     </w:p>
     <w:p>
       <w:pPr>
@@ -2861,123 +3694,64 @@
           <w:rFonts w:cs="Arial"/>
           <w:color w:val="000000"/>
         </w:rPr>
-        <w:t xml:space="preserve">automatically run at startup. On a Red Hat appliance, this is done using a </w:t>
-      </w:r>
-      <w:proofErr w:type="spellStart"/>
-      <w:r>
+        <w:t>automatically run at startup. On a Red Hat appliance, this is done using a systemd unit file such as the one below. You may need to change the paths to your working directory and app.config.</w:t>
+      </w:r>
+    </w:p>
+    <w:p>
+      <w:pPr>
+        <w:pStyle w:val="BodyText"/>
         <w:rPr>
           <w:rFonts w:cs="Arial"/>
           <w:color w:val="000000"/>
         </w:rPr>
-        <w:t>systemd</w:t>
-      </w:r>
-      <w:proofErr w:type="spellEnd"/>
+      </w:pPr>
       <w:r>
         <w:rPr>
           <w:rFonts w:cs="Arial"/>
           <w:color w:val="000000"/>
         </w:rPr>
-        <w:t xml:space="preserve"> unit file such as the one below. You may need to change the paths to your working directory and </w:t>
-      </w:r>
-      <w:proofErr w:type="spellStart"/>
+        <w:t>The unit file should be named ‘</w:t>
+      </w:r>
+      <w:r>
+        <w:t>resilient_</w:t>
+      </w:r>
+      <w:proofErr w:type="gramStart"/>
+      <w:r>
+        <w:t>circuits.service</w:t>
+      </w:r>
+      <w:proofErr w:type="gramEnd"/>
       <w:r>
         <w:rPr>
           <w:rFonts w:cs="Arial"/>
           <w:color w:val="000000"/>
         </w:rPr>
-        <w:t>app.config</w:t>
-      </w:r>
-      <w:proofErr w:type="spellEnd"/>
-      <w:r>
+        <w:t>’:</w:t>
+      </w:r>
+    </w:p>
+    <w:p>
+      <w:pPr>
+        <w:pStyle w:val="Code0"/>
+        <w:ind w:left="547"/>
+      </w:pPr>
+      <w:r>
+        <w:t>sudo vi /etc/systemd/system/resilient_circuits.service</w:t>
+      </w:r>
+    </w:p>
+    <w:p>
+      <w:pPr>
+        <w:pStyle w:val="BodyText"/>
+        <w:keepNext/>
         <w:rPr>
           <w:rFonts w:cs="Arial"/>
           <w:color w:val="000000"/>
         </w:rPr>
-        <w:t>.</w:t>
-      </w:r>
-    </w:p>
-    <w:p>
-      <w:pPr>
-        <w:pStyle w:val="BodyText"/>
+      </w:pPr>
+      <w:r>
         <w:rPr>
           <w:rFonts w:cs="Arial"/>
           <w:color w:val="000000"/>
         </w:rPr>
-      </w:pPr>
-      <w:r>
-        <w:rPr>
-          <w:rFonts w:cs="Arial"/>
-          <w:color w:val="000000"/>
-        </w:rPr>
-        <w:t>The unit file should be named ‘</w:t>
-      </w:r>
-      <w:proofErr w:type="spellStart"/>
-      <w:r>
-        <w:t>resilient_</w:t>
-      </w:r>
-      <w:proofErr w:type="gramStart"/>
-      <w:r>
-        <w:t>circuits.service</w:t>
-      </w:r>
-      <w:proofErr w:type="spellEnd"/>
-      <w:proofErr w:type="gramEnd"/>
-      <w:r>
-        <w:rPr>
-          <w:rFonts w:cs="Arial"/>
-          <w:color w:val="000000"/>
-        </w:rPr>
-        <w:t>’:</w:t>
-      </w:r>
-    </w:p>
-    <w:p>
-      <w:pPr>
-        <w:pStyle w:val="Code0"/>
-        <w:ind w:left="547"/>
-      </w:pPr>
-      <w:proofErr w:type="spellStart"/>
-      <w:r>
-        <w:t>sudo</w:t>
-      </w:r>
-      <w:proofErr w:type="spellEnd"/>
-      <w:r>
-        <w:t xml:space="preserve"> vi /</w:t>
-      </w:r>
-      <w:proofErr w:type="spellStart"/>
-      <w:r>
-        <w:t>etc</w:t>
-      </w:r>
-      <w:proofErr w:type="spellEnd"/>
-      <w:r>
-        <w:t>/</w:t>
-      </w:r>
-      <w:proofErr w:type="spellStart"/>
-      <w:r>
-        <w:t>systemd</w:t>
-      </w:r>
-      <w:proofErr w:type="spellEnd"/>
-      <w:r>
-        <w:t>/system/</w:t>
-      </w:r>
-      <w:proofErr w:type="spellStart"/>
-      <w:r>
-        <w:t>resilient_circuits.service</w:t>
-      </w:r>
-      <w:proofErr w:type="spellEnd"/>
-    </w:p>
-    <w:p>
-      <w:pPr>
-        <w:pStyle w:val="BodyText"/>
-        <w:keepNext/>
-        <w:rPr>
-          <w:rFonts w:cs="Arial"/>
-          <w:color w:val="000000"/>
-        </w:rPr>
-      </w:pPr>
-      <w:r>
-        <w:rPr>
-          <w:rFonts w:cs="Arial"/>
-          <w:color w:val="000000"/>
-        </w:rPr>
+        <w:lastRenderedPageBreak/>
         <w:t>The contents:</w:t>
       </w:r>
     </w:p>
@@ -3001,24 +3775,14 @@
         <w:br/>
       </w:r>
       <w:r>
-        <w:t>After=</w:t>
-      </w:r>
-      <w:proofErr w:type="spellStart"/>
-      <w:r>
-        <w:t>resilient.service</w:t>
-      </w:r>
-      <w:proofErr w:type="spellEnd"/>
+        <w:t>After=resilient.service</w:t>
+      </w:r>
       <w:r>
         <w:br/>
       </w:r>
       <w:r>
-        <w:t>Requires=</w:t>
-      </w:r>
-      <w:proofErr w:type="spellStart"/>
-      <w:r>
-        <w:t>resilient.service</w:t>
-      </w:r>
-      <w:proofErr w:type="spellEnd"/>
+        <w:t>Requires=resilient.service</w:t>
+      </w:r>
     </w:p>
     <w:p>
       <w:pPr>
@@ -3043,32 +3807,14 @@
       <w:r>
         <w:br/>
       </w:r>
-      <w:proofErr w:type="spellStart"/>
-      <w:r>
-        <w:t>WorkingDirectory</w:t>
-      </w:r>
-      <w:proofErr w:type="spellEnd"/>
-      <w:r>
-        <w:t>=/home/integration</w:t>
+      <w:r>
+        <w:t>WorkingDirectory=/home/integration</w:t>
       </w:r>
       <w:r>
         <w:br/>
       </w:r>
-      <w:proofErr w:type="spellStart"/>
-      <w:r>
-        <w:t>ExecStart</w:t>
-      </w:r>
-      <w:proofErr w:type="spellEnd"/>
-      <w:r>
-        <w:t>=/</w:t>
-      </w:r>
-      <w:proofErr w:type="spellStart"/>
-      <w:r>
-        <w:t>usr</w:t>
-      </w:r>
-      <w:proofErr w:type="spellEnd"/>
-      <w:r>
-        <w:t>/local/bin/resilient-circuits run</w:t>
+      <w:r>
+        <w:t>ExecStart=/usr/local/bin/resilient-circuits run</w:t>
       </w:r>
       <w:r>
         <w:br/>
@@ -3079,13 +3825,8 @@
       <w:r>
         <w:br/>
       </w:r>
-      <w:proofErr w:type="spellStart"/>
-      <w:r>
-        <w:t>TimeoutSec</w:t>
-      </w:r>
-      <w:proofErr w:type="spellEnd"/>
-      <w:r>
-        <w:t>=10</w:t>
+      <w:r>
+        <w:t>TimeoutSec=10</w:t>
       </w:r>
       <w:r>
         <w:br/>
@@ -3114,20 +3855,13 @@
       <w:r>
         <w:br/>
       </w:r>
-      <w:proofErr w:type="spellStart"/>
-      <w:r>
-        <w:t>WantedBy</w:t>
-      </w:r>
-      <w:proofErr w:type="spellEnd"/>
-      <w:r>
-        <w:t>=multi-</w:t>
-      </w:r>
-      <w:proofErr w:type="spellStart"/>
+      <w:r>
+        <w:t>WantedBy=multi-</w:t>
+      </w:r>
       <w:proofErr w:type="gramStart"/>
       <w:r>
         <w:t>user.target</w:t>
       </w:r>
-      <w:proofErr w:type="spellEnd"/>
       <w:proofErr w:type="gramEnd"/>
     </w:p>
     <w:p>
@@ -3150,43 +3884,9 @@
       <w:pPr>
         <w:pStyle w:val="Code0"/>
       </w:pPr>
-      <w:proofErr w:type="spellStart"/>
-      <w:r>
-        <w:t>sudo</w:t>
-      </w:r>
-      <w:proofErr w:type="spellEnd"/>
-      <w:r>
-        <w:t xml:space="preserve"> </w:t>
-      </w:r>
-      <w:proofErr w:type="spellStart"/>
-      <w:r>
-        <w:t>chmod</w:t>
-      </w:r>
-      <w:proofErr w:type="spellEnd"/>
-      <w:r>
-        <w:t xml:space="preserve"> 664 /</w:t>
-      </w:r>
-      <w:proofErr w:type="spellStart"/>
-      <w:r>
-        <w:t>etc</w:t>
-      </w:r>
-      <w:proofErr w:type="spellEnd"/>
-      <w:r>
-        <w:t>/</w:t>
-      </w:r>
-      <w:proofErr w:type="spellStart"/>
-      <w:r>
-        <w:t>systemd</w:t>
-      </w:r>
-      <w:proofErr w:type="spellEnd"/>
-      <w:r>
-        <w:t>/system/</w:t>
-      </w:r>
-      <w:proofErr w:type="spellStart"/>
-      <w:r>
-        <w:t>resilient_circuits.service</w:t>
-      </w:r>
-      <w:proofErr w:type="spellEnd"/>
+      <w:r>
+        <w:t>sudo chmod 664 /etc/systemd/system/resilient_circuits.service</w:t>
+      </w:r>
     </w:p>
     <w:p>
       <w:pPr>
@@ -3196,114 +3896,37 @@
           <w:color w:val="000000"/>
         </w:rPr>
       </w:pPr>
-      <w:bookmarkStart w:id="24" w:name="_Toc510253268"/>
+      <w:bookmarkStart w:id="155" w:name="_Toc510253268"/>
       <w:r>
         <w:rPr>
           <w:rFonts w:cs="Arial"/>
           <w:color w:val="000000"/>
         </w:rPr>
-        <w:t xml:space="preserve">Use the </w:t>
-      </w:r>
-      <w:proofErr w:type="spellStart"/>
-      <w:r>
+        <w:t>Use the systemctl command to manually start, stop, restart and return status on the service:</w:t>
+      </w:r>
+    </w:p>
+    <w:p>
+      <w:pPr>
+        <w:pStyle w:val="Code0"/>
+      </w:pPr>
+      <w:r>
+        <w:t>sudo systemctl resilient_circuits [start|stop|restart|status]</w:t>
+      </w:r>
+    </w:p>
+    <w:p>
+      <w:pPr>
+        <w:pStyle w:val="BodyText"/>
         <w:rPr>
           <w:rFonts w:cs="Arial"/>
           <w:color w:val="000000"/>
         </w:rPr>
-        <w:t>systemctl</w:t>
-      </w:r>
-      <w:proofErr w:type="spellEnd"/>
+      </w:pPr>
       <w:r>
         <w:rPr>
           <w:rFonts w:cs="Arial"/>
           <w:color w:val="000000"/>
         </w:rPr>
-        <w:t xml:space="preserve"> command to manually start, stop, restart and return status on the service:</w:t>
-      </w:r>
-    </w:p>
-    <w:p>
-      <w:pPr>
-        <w:pStyle w:val="Code0"/>
-      </w:pPr>
-      <w:proofErr w:type="spellStart"/>
-      <w:r>
-        <w:t>sudo</w:t>
-      </w:r>
-      <w:proofErr w:type="spellEnd"/>
-      <w:r>
-        <w:t xml:space="preserve"> </w:t>
-      </w:r>
-      <w:proofErr w:type="spellStart"/>
-      <w:r>
-        <w:t>systemctl</w:t>
-      </w:r>
-      <w:proofErr w:type="spellEnd"/>
-      <w:r>
-        <w:t xml:space="preserve"> </w:t>
-      </w:r>
-      <w:proofErr w:type="spellStart"/>
-      <w:r>
-        <w:t>resilient_circuits</w:t>
-      </w:r>
-      <w:proofErr w:type="spellEnd"/>
-      <w:r>
-        <w:t xml:space="preserve"> [</w:t>
-      </w:r>
-      <w:proofErr w:type="spellStart"/>
-      <w:r>
-        <w:t>start|stop|restart|status</w:t>
-      </w:r>
-      <w:proofErr w:type="spellEnd"/>
-      <w:r>
-        <w:t>]</w:t>
-      </w:r>
-    </w:p>
-    <w:p>
-      <w:pPr>
-        <w:pStyle w:val="BodyText"/>
-        <w:rPr>
-          <w:rFonts w:cs="Arial"/>
-          <w:color w:val="000000"/>
-        </w:rPr>
-      </w:pPr>
-      <w:r>
-        <w:rPr>
-          <w:rFonts w:cs="Arial"/>
-          <w:color w:val="000000"/>
-        </w:rPr>
-        <w:t xml:space="preserve">Log files for </w:t>
-      </w:r>
-      <w:proofErr w:type="spellStart"/>
-      <w:r>
-        <w:rPr>
-          <w:rFonts w:cs="Arial"/>
-          <w:color w:val="000000"/>
-        </w:rPr>
-        <w:t>systemd</w:t>
-      </w:r>
-      <w:proofErr w:type="spellEnd"/>
-      <w:r>
-        <w:rPr>
-          <w:rFonts w:cs="Arial"/>
-          <w:color w:val="000000"/>
-        </w:rPr>
-        <w:t xml:space="preserve"> and the resilient-circuits service can be viewed through the </w:t>
-      </w:r>
-      <w:proofErr w:type="spellStart"/>
-      <w:r>
-        <w:rPr>
-          <w:rFonts w:cs="Arial"/>
-          <w:color w:val="000000"/>
-        </w:rPr>
-        <w:t>journalctl</w:t>
-      </w:r>
-      <w:proofErr w:type="spellEnd"/>
-      <w:r>
-        <w:rPr>
-          <w:rFonts w:cs="Arial"/>
-          <w:color w:val="000000"/>
-        </w:rPr>
-        <w:t xml:space="preserve"> command:</w:t>
+        <w:t>Log files for systemd and the resilient-circuits service can be viewed through the journalctl command:</w:t>
       </w:r>
     </w:p>
     <w:p>
@@ -3317,32 +3940,11 @@
           <w:szCs w:val="36"/>
         </w:rPr>
       </w:pPr>
-      <w:proofErr w:type="spellStart"/>
-      <w:r>
-        <w:t>sudo</w:t>
-      </w:r>
-      <w:proofErr w:type="spellEnd"/>
-      <w:r>
-        <w:t xml:space="preserve"> </w:t>
-      </w:r>
-      <w:proofErr w:type="spellStart"/>
-      <w:r>
-        <w:t>journalct</w:t>
-      </w:r>
-      <w:r>
-        <w:t>l</w:t>
-      </w:r>
-      <w:proofErr w:type="spellEnd"/>
-      <w:r>
-        <w:t xml:space="preserve"> -u </w:t>
-      </w:r>
-      <w:proofErr w:type="spellStart"/>
-      <w:r>
-        <w:t>resilient_circuits</w:t>
-      </w:r>
-      <w:proofErr w:type="spellEnd"/>
-      <w:r>
-        <w:t xml:space="preserve"> --since "</w:t>
+      <w:r>
+        <w:t>sudo journalct</w:t>
+      </w:r>
+      <w:r>
+        <w:t>l -u resilient_circuits --since "</w:t>
       </w:r>
       <w:r>
         <w:t>2 hours ag</w:t>
@@ -3350,8 +3952,8 @@
       <w:r>
         <w:t>o"</w:t>
       </w:r>
-      <w:bookmarkStart w:id="25" w:name="_Toc510253272"/>
-      <w:bookmarkEnd w:id="24"/>
+      <w:bookmarkStart w:id="156" w:name="_Toc510253272"/>
+      <w:bookmarkEnd w:id="155"/>
       <w:r>
         <w:br w:type="page"/>
       </w:r>
@@ -3518,11 +4120,9 @@
         <w:lastRenderedPageBreak/>
         <w:t xml:space="preserve">ODBC Query: </w:t>
       </w:r>
-      <w:proofErr w:type="spellStart"/>
       <w:r>
         <w:t>fn_odbc_query</w:t>
       </w:r>
-      <w:proofErr w:type="spellEnd"/>
     </w:p>
     <w:p>
       <w:pPr>
@@ -3574,14 +4174,12 @@
           <w:rFonts w:eastAsia="Arial"/>
         </w:rPr>
       </w:pPr>
-      <w:proofErr w:type="spellStart"/>
       <w:r>
         <w:rPr>
           <w:rFonts w:eastAsia="Arial"/>
         </w:rPr>
         <w:t>sql_query</w:t>
       </w:r>
-      <w:proofErr w:type="spellEnd"/>
       <w:r>
         <w:rPr>
           <w:rFonts w:eastAsia="Arial"/>
@@ -3842,12 +4440,12 @@
     <w:p>
       <w:pPr>
         <w:rPr>
-          <w:ins w:id="26" w:author="Tamara Zlender" w:date="2018-06-07T11:53:00Z"/>
+          <w:ins w:id="157" w:author="Tamara Zlender" w:date="2018-06-07T11:53:00Z"/>
           <w:rFonts w:ascii="Arial" w:eastAsia="Arial" w:hAnsi="Arial"/>
           <w:sz w:val="20"/>
         </w:rPr>
       </w:pPr>
-      <w:ins w:id="27" w:author="Tamara Zlender" w:date="2018-06-07T11:53:00Z">
+      <w:ins w:id="158" w:author="Tamara Zlender" w:date="2018-06-07T11:53:00Z">
         <w:r>
           <w:rPr>
             <w:rFonts w:eastAsia="Arial"/>
@@ -3861,34 +4459,20 @@
         <w:pStyle w:val="BodyText"/>
         <w:spacing w:after="0"/>
         <w:rPr>
-          <w:ins w:id="28" w:author="Tamara Zlender" w:date="2018-06-07T11:52:00Z"/>
+          <w:ins w:id="159" w:author="Tamara Zlender" w:date="2018-06-07T11:52:00Z"/>
           <w:rFonts w:ascii="Helvetica" w:eastAsia="Cambria" w:hAnsi="Helvetica" w:cs="Helvetica"/>
         </w:rPr>
       </w:pPr>
-      <w:ins w:id="29" w:author="Tamara Zlender" w:date="2018-06-07T13:02:00Z">
+      <w:ins w:id="160" w:author="Tamara Zlender" w:date="2018-06-07T13:02:00Z">
         <w:r>
           <w:rPr>
             <w:rFonts w:ascii="Helvetica" w:eastAsia="Cambria" w:hAnsi="Helvetica" w:cs="Helvetica"/>
           </w:rPr>
           <w:lastRenderedPageBreak/>
-          <w:t>This function implements three ‘</w:t>
-        </w:r>
-        <w:proofErr w:type="spellStart"/>
-        <w:r>
-          <w:rPr>
-            <w:rFonts w:ascii="Helvetica" w:eastAsia="Cambria" w:hAnsi="Helvetica" w:cs="Helvetica"/>
-          </w:rPr>
-          <w:t>sql_condition_value</w:t>
-        </w:r>
-        <w:proofErr w:type="spellEnd"/>
-        <w:r>
-          <w:rPr>
-            <w:rFonts w:ascii="Helvetica" w:eastAsia="Cambria" w:hAnsi="Helvetica" w:cs="Helvetica"/>
-          </w:rPr>
-          <w:t xml:space="preserve">’ input fields. You can implement additional input fields to set more than three values for the question marks by downloading this </w:t>
+          <w:t xml:space="preserve">This function implements three ‘sql_condition_value’ input fields. You can implement additional input fields to set more than three values for the question marks by downloading this </w:t>
         </w:r>
       </w:ins>
-      <w:ins w:id="30" w:author="Tamara Zlender" w:date="2018-06-07T13:04:00Z">
+      <w:ins w:id="161" w:author="Tamara Zlender" w:date="2018-06-07T13:04:00Z">
         <w:r>
           <w:rPr>
             <w:rFonts w:ascii="Helvetica" w:eastAsia="Cambria" w:hAnsi="Helvetica" w:cs="Helvetica"/>
@@ -3900,11 +4484,6 @@
             <w:rFonts w:ascii="Helvetica" w:eastAsia="Cambria" w:hAnsi="Helvetica" w:cs="Helvetica"/>
           </w:rPr>
           <w:instrText xml:space="preserve"> HYPERLINK "https://github.com/ibmresilient/resilient-community-apps/fn_odbc_query/fn_odbc_query/components/odbc_query.py" </w:instrText>
-        </w:r>
-        <w:r>
-          <w:rPr>
-            <w:rFonts w:ascii="Helvetica" w:eastAsia="Cambria" w:hAnsi="Helvetica" w:cs="Helvetica"/>
-          </w:rPr>
         </w:r>
         <w:r>
           <w:rPr>
@@ -3926,7 +4505,7 @@
           <w:fldChar w:fldCharType="end"/>
         </w:r>
       </w:ins>
-      <w:ins w:id="31" w:author="Tamara Zlender" w:date="2018-06-07T13:02:00Z">
+      <w:ins w:id="162" w:author="Tamara Zlender" w:date="2018-06-07T13:02:00Z">
         <w:r>
           <w:rPr>
             <w:rFonts w:ascii="Helvetica" w:eastAsia="Cambria" w:hAnsi="Helvetica" w:cs="Helvetica"/>
@@ -3934,7 +4513,7 @@
           <w:t xml:space="preserve"> </w:t>
         </w:r>
       </w:ins>
-      <w:ins w:id="32" w:author="Tamara Zlender" w:date="2018-06-07T13:06:00Z">
+      <w:ins w:id="163" w:author="Tamara Zlender" w:date="2018-06-07T13:06:00Z">
         <w:r>
           <w:rPr>
             <w:rFonts w:ascii="Helvetica" w:eastAsia="Cambria" w:hAnsi="Helvetica" w:cs="Helvetica"/>
@@ -3942,37 +4521,29 @@
           <w:t>and</w:t>
         </w:r>
       </w:ins>
-      <w:ins w:id="33" w:author="Tamara Zlender" w:date="2018-06-07T13:02:00Z">
+      <w:ins w:id="164" w:author="Tamara Zlender" w:date="2018-06-07T13:02:00Z">
         <w:r>
           <w:rPr>
             <w:rFonts w:ascii="Helvetica" w:eastAsia="Cambria" w:hAnsi="Helvetica" w:cs="Helvetica"/>
           </w:rPr>
-          <w:t xml:space="preserve"> editing it as shown in the following figure.</w:t>
-        </w:r>
-        <w:r>
-          <w:rPr>
-            <w:rFonts w:ascii="Helvetica" w:eastAsia="Cambria" w:hAnsi="Helvetica" w:cs="Helvetica"/>
-          </w:rPr>
-          <w:t xml:space="preserve"> </w:t>
+          <w:t xml:space="preserve"> editing it as shown in the following figure. </w:t>
         </w:r>
       </w:ins>
-      <w:bookmarkStart w:id="34" w:name="_GoBack"/>
-      <w:bookmarkEnd w:id="34"/>
     </w:p>
     <w:p>
       <w:pPr>
         <w:pStyle w:val="BodyText"/>
         <w:rPr>
-          <w:ins w:id="35" w:author="Tamara Zlender" w:date="2018-06-07T11:45:00Z"/>
-        </w:rPr>
-        <w:pPrChange w:id="36" w:author="Tamara Zlender" w:date="2018-06-07T11:46:00Z">
+          <w:ins w:id="165" w:author="Tamara Zlender" w:date="2018-06-07T11:45:00Z"/>
+        </w:rPr>
+        <w:pPrChange w:id="166" w:author="Tamara Zlender" w:date="2018-06-07T11:46:00Z">
           <w:pPr>
             <w:pStyle w:val="Heading20"/>
             <w:pageBreakBefore/>
           </w:pPr>
         </w:pPrChange>
       </w:pPr>
-      <w:ins w:id="37" w:author="Tamara Zlender" w:date="2018-06-07T11:55:00Z">
+      <w:ins w:id="167" w:author="Tamara Zlender" w:date="2018-06-07T11:55:00Z">
         <w:r>
           <w:rPr>
             <w:noProof/>
@@ -4375,14 +4946,12 @@
       <w:r>
         <w:t>“</w:t>
       </w:r>
-      <w:proofErr w:type="spellStart"/>
       <w:r>
         <w:rPr>
           <w:rFonts w:eastAsia="Cambria"/>
         </w:rPr>
         <w:t>sql_query_results_dt</w:t>
       </w:r>
-      <w:proofErr w:type="spellEnd"/>
       <w:r>
         <w:rPr>
           <w:rFonts w:eastAsia="Cambria"/>
@@ -4465,21 +5034,7 @@
         <w:rPr>
           <w:rFonts w:eastAsia="Cambria"/>
         </w:rPr>
-        <w:t xml:space="preserve"> ‘</w:t>
-      </w:r>
-      <w:proofErr w:type="spellStart"/>
-      <w:r>
-        <w:rPr>
-          <w:rFonts w:eastAsia="Cambria"/>
-        </w:rPr>
-        <w:t>sql_artifact_value</w:t>
-      </w:r>
-      <w:proofErr w:type="spellEnd"/>
-      <w:r>
-        <w:rPr>
-          <w:rFonts w:eastAsia="Cambria"/>
-        </w:rPr>
-        <w:t>’</w:t>
+        <w:t xml:space="preserve"> ‘sql_artifact_value’</w:t>
       </w:r>
       <w:r>
         <w:rPr>
@@ -4517,14 +5072,12 @@
         </w:rPr>
         <w:t>‘</w:t>
       </w:r>
-      <w:proofErr w:type="spellStart"/>
       <w:r>
         <w:rPr>
           <w:rFonts w:eastAsia="Cambria"/>
         </w:rPr>
         <w:t>sql_timestamp</w:t>
       </w:r>
-      <w:proofErr w:type="spellEnd"/>
       <w:r>
         <w:rPr>
           <w:rFonts w:eastAsia="Cambria"/>
@@ -4663,14 +5216,12 @@
       <w:r>
         <w:t>“</w:t>
       </w:r>
-      <w:proofErr w:type="spellStart"/>
       <w:r>
         <w:rPr>
           <w:rFonts w:eastAsia="Cambria"/>
         </w:rPr>
         <w:t>sql_query_results_dt</w:t>
       </w:r>
-      <w:proofErr w:type="spellEnd"/>
       <w:r>
         <w:rPr>
           <w:rFonts w:eastAsia="Cambria"/>
@@ -5088,7 +5639,7 @@
       <w:r>
         <w:t>DEL</w:t>
       </w:r>
-      <w:ins w:id="38" w:author="Tamara Zlender" w:date="2018-06-07T11:49:00Z">
+      <w:ins w:id="168" w:author="Tamara Zlender" w:date="2018-06-07T11:49:00Z">
         <w:r>
           <w:t>E</w:t>
         </w:r>
@@ -5468,7 +6019,12 @@
         <w:pStyle w:val="BodyText"/>
       </w:pPr>
       <w:r>
-        <w:t>A Menu Item rule called “Example ODBC INSERT PostgreSQL” is also included. This rule calls the provided workflow.</w:t>
+        <w:t xml:space="preserve">A Menu Item rule called “Example ODBC </w:t>
+      </w:r>
+      <w:bookmarkStart w:id="169" w:name="_GoBack"/>
+      <w:bookmarkEnd w:id="169"/>
+      <w:r>
+        <w:t>INSERT PostgreSQL” is also included. This rule calls the provided workflow.</w:t>
       </w:r>
     </w:p>
     <w:p>
@@ -5516,8 +6072,8 @@
           <w:szCs w:val="36"/>
         </w:rPr>
       </w:pPr>
-      <w:bookmarkStart w:id="39" w:name="_Toc510253273"/>
-      <w:bookmarkEnd w:id="25"/>
+      <w:bookmarkStart w:id="170" w:name="_Toc510253273"/>
+      <w:bookmarkEnd w:id="156"/>
       <w:r>
         <w:br w:type="page"/>
       </w:r>
@@ -5842,7 +6398,7 @@
         <w:lastRenderedPageBreak/>
         <w:t>Troubleshooting</w:t>
       </w:r>
-      <w:bookmarkEnd w:id="39"/>
+      <w:bookmarkEnd w:id="170"/>
     </w:p>
     <w:p>
       <w:pPr>
@@ -5932,21 +6488,7 @@
         <w:rPr>
           <w:rStyle w:val="codeChar"/>
         </w:rPr>
-        <w:t>/</w:t>
-      </w:r>
-      <w:proofErr w:type="spellStart"/>
-      <w:r>
-        <w:rPr>
-          <w:rStyle w:val="codeChar"/>
-        </w:rPr>
-        <w:t>var</w:t>
-      </w:r>
-      <w:proofErr w:type="spellEnd"/>
-      <w:r>
-        <w:rPr>
-          <w:rStyle w:val="codeChar"/>
-        </w:rPr>
-        <w:t>/log/resilient-scripting/resilient-scripting.log</w:t>
+        <w:t>/var/log/resilient-scripting/resilient-scripting.log</w:t>
       </w:r>
       <w:r>
         <w:t>.</w:t>
@@ -5981,21 +6523,7 @@
         <w:rPr>
           <w:rStyle w:val="codeChar"/>
         </w:rPr>
-        <w:t>/</w:t>
-      </w:r>
-      <w:proofErr w:type="spellStart"/>
-      <w:r>
-        <w:rPr>
-          <w:rStyle w:val="codeChar"/>
-        </w:rPr>
-        <w:t>usr</w:t>
-      </w:r>
-      <w:proofErr w:type="spellEnd"/>
-      <w:r>
-        <w:rPr>
-          <w:rStyle w:val="codeChar"/>
-        </w:rPr>
-        <w:t>/share/co3/logs</w:t>
+        <w:t>/usr/share/co3/logs</w:t>
       </w:r>
       <w:r>
         <w:t xml:space="preserve">. The </w:t>
@@ -6036,55 +6564,45 @@
         <w:rPr>
           <w:rStyle w:val="codeChar"/>
         </w:rPr>
-        <w:t>.resilient/</w:t>
-      </w:r>
-      <w:proofErr w:type="spellStart"/>
+        <w:t>.resilient/app.config</w:t>
+      </w:r>
+      <w:r>
+        <w:t xml:space="preserve"> file under the section </w:t>
+      </w:r>
       <w:r>
         <w:rPr>
           <w:rStyle w:val="codeChar"/>
         </w:rPr>
-        <w:t>app.config</w:t>
-      </w:r>
-      <w:proofErr w:type="spellEnd"/>
-      <w:r>
-        <w:t xml:space="preserve"> file under the section </w:t>
+        <w:t>[resil</w:t>
       </w:r>
       <w:r>
         <w:rPr>
           <w:rStyle w:val="codeChar"/>
         </w:rPr>
-        <w:t>[resil</w:t>
+        <w:t>i</w:t>
       </w:r>
       <w:r>
         <w:rPr>
           <w:rStyle w:val="codeChar"/>
         </w:rPr>
-        <w:t>i</w:t>
+        <w:t>ent]</w:t>
+      </w:r>
+      <w:r>
+        <w:t xml:space="preserve"> and the property </w:t>
       </w:r>
       <w:r>
         <w:rPr>
           <w:rStyle w:val="codeChar"/>
         </w:rPr>
-        <w:t>ent]</w:t>
-      </w:r>
-      <w:r>
-        <w:t xml:space="preserve"> and the property </w:t>
-      </w:r>
-      <w:proofErr w:type="spellStart"/>
+        <w:t>logdir</w:t>
+      </w:r>
+      <w:r>
+        <w:t xml:space="preserve">. The default file name is </w:t>
+      </w:r>
       <w:r>
         <w:rPr>
           <w:rStyle w:val="codeChar"/>
         </w:rPr>
-        <w:t>logdir</w:t>
-      </w:r>
-      <w:proofErr w:type="spellEnd"/>
-      <w:r>
-        <w:t xml:space="preserve">. The default file name is </w:t>
-      </w:r>
-      <w:r>
-        <w:rPr>
-          <w:rStyle w:val="codeChar"/>
-        </w:rPr>
         <w:t>app.log</w:t>
       </w:r>
       <w:r>
@@ -6107,11 +6625,11 @@
       <w:pPr>
         <w:pStyle w:val="Heading10"/>
       </w:pPr>
-      <w:bookmarkStart w:id="40" w:name="_Toc510253274"/>
+      <w:bookmarkStart w:id="171" w:name="_Toc510253274"/>
       <w:r>
         <w:t>Support</w:t>
       </w:r>
-      <w:bookmarkEnd w:id="40"/>
+      <w:bookmarkEnd w:id="171"/>
     </w:p>
     <w:p>
       <w:pPr>
@@ -10927,7 +11445,7 @@
 </file>
 
 <file path=customXml/itemProps1.xml><?xml version="1.0" encoding="utf-8"?>
-<ds:datastoreItem xmlns:ds="http://schemas.openxmlformats.org/officeDocument/2006/customXml" ds:itemID="{E372FD50-6667-0746-AA8B-5C530D623C4D}">
+<ds:datastoreItem xmlns:ds="http://schemas.openxmlformats.org/officeDocument/2006/customXml" ds:itemID="{B9BBBA6D-50FE-2149-977C-CBAE185F4D5C}">
   <ds:schemaRefs>
     <ds:schemaRef ds:uri="http://schemas.openxmlformats.org/officeDocument/2006/bibliography"/>
   </ds:schemaRefs>

</xml_diff>

<commit_message>
INT-266 Made a change in preprocess script for the Example ODBC UPDATE PostgreSQL - artifact.description changed to artifact.description.content, created new screenshots for the documentation, added new docx and pdf file, changed LOG.info to LOG.debug in odbc_query.py line 146 and 161.
</commit_message>
<xml_diff>
--- a/fn_odbc_query/doc/Resilient Integrations ODBC Query Function Guide.docx
+++ b/fn_odbc_query/doc/Resilient Integrations ODBC Query Function Guide.docx
@@ -590,8 +590,13 @@
         <w:ind w:left="547"/>
         <w:contextualSpacing/>
       </w:pPr>
-      <w:r>
-        <w:t>sudo pip install --upgrade pip</w:t>
+      <w:proofErr w:type="spellStart"/>
+      <w:r>
+        <w:t>sudo</w:t>
+      </w:r>
+      <w:proofErr w:type="spellEnd"/>
+      <w:r>
+        <w:t xml:space="preserve"> pip install --upgrade pip</w:t>
       </w:r>
     </w:p>
     <w:p>
@@ -600,9 +605,19 @@
         <w:ind w:left="547"/>
         <w:contextualSpacing/>
       </w:pPr>
-      <w:r>
-        <w:t>sudo pip install --upgrade setuptools</w:t>
-      </w:r>
+      <w:proofErr w:type="spellStart"/>
+      <w:r>
+        <w:t>sudo</w:t>
+      </w:r>
+      <w:proofErr w:type="spellEnd"/>
+      <w:r>
+        <w:t xml:space="preserve"> pip install --upgrade </w:t>
+      </w:r>
+      <w:proofErr w:type="spellStart"/>
+      <w:r>
+        <w:t>setuptools</w:t>
+      </w:r>
+      <w:proofErr w:type="spellEnd"/>
     </w:p>
     <w:p>
       <w:pPr>
@@ -610,8 +625,13 @@
         <w:ind w:left="547"/>
         <w:contextualSpacing/>
       </w:pPr>
-      <w:r>
-        <w:t xml:space="preserve">sudo pip install </w:t>
+      <w:proofErr w:type="spellStart"/>
+      <w:r>
+        <w:t>sudo</w:t>
+      </w:r>
+      <w:proofErr w:type="spellEnd"/>
+      <w:r>
+        <w:t xml:space="preserve"> pip install </w:t>
       </w:r>
       <w:r>
         <w:t xml:space="preserve">--upgrade </w:t>
@@ -635,9 +655,19 @@
       <w:pPr>
         <w:pStyle w:val="Code0"/>
       </w:pPr>
-      <w:r>
-        <w:t>sudo pip install --upgrade fn_odbc_query</w:t>
-      </w:r>
+      <w:proofErr w:type="spellStart"/>
+      <w:r>
+        <w:t>sudo</w:t>
+      </w:r>
+      <w:proofErr w:type="spellEnd"/>
+      <w:r>
+        <w:t xml:space="preserve"> pip install --upgrade </w:t>
+      </w:r>
+      <w:proofErr w:type="spellStart"/>
+      <w:r>
+        <w:t>fn_odbc_query</w:t>
+      </w:r>
+      <w:proofErr w:type="spellEnd"/>
       <w:r>
         <w:t>-&lt;</w:t>
       </w:r>
@@ -737,7 +767,23 @@
           <w:rFonts w:cs="Arial"/>
           <w:color w:val="000000"/>
         </w:rPr>
-        <w:t>Using sudo, become the integration user.</w:t>
+        <w:t xml:space="preserve">Using </w:t>
+      </w:r>
+      <w:proofErr w:type="spellStart"/>
+      <w:r>
+        <w:rPr>
+          <w:rFonts w:cs="Arial"/>
+          <w:color w:val="000000"/>
+        </w:rPr>
+        <w:t>sudo</w:t>
+      </w:r>
+      <w:proofErr w:type="spellEnd"/>
+      <w:r>
+        <w:rPr>
+          <w:rFonts w:cs="Arial"/>
+          <w:color w:val="000000"/>
+        </w:rPr>
+        <w:t>, become the integration user.</w:t>
       </w:r>
       <w:r>
         <w:rPr>
@@ -753,8 +799,21 @@
         <w:keepNext/>
         <w:ind w:left="720"/>
       </w:pPr>
-      <w:r>
-        <w:t>sudo su - integration</w:t>
+      <w:proofErr w:type="spellStart"/>
+      <w:r>
+        <w:t>sudo</w:t>
+      </w:r>
+      <w:proofErr w:type="spellEnd"/>
+      <w:r>
+        <w:t xml:space="preserve"> </w:t>
+      </w:r>
+      <w:proofErr w:type="spellStart"/>
+      <w:r>
+        <w:t>su</w:t>
+      </w:r>
+      <w:proofErr w:type="spellEnd"/>
+      <w:r>
+        <w:t xml:space="preserve"> - integration</w:t>
       </w:r>
     </w:p>
     <w:p>
@@ -878,6 +937,7 @@
         </w:rPr>
         <w:t>In the [</w:t>
       </w:r>
+      <w:proofErr w:type="spellStart"/>
       <w:r>
         <w:rPr>
           <w:rFonts w:cs="Arial"/>
@@ -892,6 +952,7 @@
         </w:rPr>
         <w:t>_odbc_query</w:t>
       </w:r>
+      <w:proofErr w:type="spellEnd"/>
       <w:r>
         <w:rPr>
           <w:rFonts w:cs="Arial"/>
@@ -932,11 +993,19 @@
           <w:rFonts w:eastAsia="Cambria"/>
         </w:rPr>
       </w:pPr>
-      <w:r>
-        <w:rPr>
-          <w:rFonts w:eastAsia="Cambria"/>
-        </w:rPr>
-        <w:t>sql_connection_string=Driver={PostgreSQL</w:t>
+      <w:proofErr w:type="spellStart"/>
+      <w:r>
+        <w:rPr>
+          <w:rFonts w:eastAsia="Cambria"/>
+        </w:rPr>
+        <w:t>sql_connection_string</w:t>
+      </w:r>
+      <w:proofErr w:type="spellEnd"/>
+      <w:r>
+        <w:rPr>
+          <w:rFonts w:eastAsia="Cambria"/>
+        </w:rPr>
+        <w:t>=Driver={PostgreSQL</w:t>
       </w:r>
       <w:proofErr w:type="gramStart"/>
       <w:r>
@@ -956,7 +1025,14 @@
         <w:rPr>
           <w:rFonts w:eastAsia="Cambria"/>
         </w:rPr>
-        <w:t>IP Ad</w:t>
+        <w:t xml:space="preserve">IP </w:t>
+      </w:r>
+      <w:proofErr w:type="spellStart"/>
+      <w:r>
+        <w:rPr>
+          <w:rFonts w:eastAsia="Cambria"/>
+        </w:rPr>
+        <w:t>Ad</w:t>
       </w:r>
       <w:ins w:id="5" w:author="Tamara Zlender" w:date="2018-06-04T10:38:00Z">
         <w:r>
@@ -976,7 +1052,14 @@
         <w:rPr>
           <w:rFonts w:eastAsia="Cambria"/>
         </w:rPr>
-        <w:t>;Port=5432;</w:t>
+        <w:t>;Port</w:t>
+      </w:r>
+      <w:proofErr w:type="spellEnd"/>
+      <w:r>
+        <w:rPr>
+          <w:rFonts w:eastAsia="Cambria"/>
+        </w:rPr>
+        <w:t>=5432;</w:t>
       </w:r>
     </w:p>
     <w:p>
@@ -994,6 +1077,7 @@
         </w:rPr>
         <w:t>Database=</w:t>
       </w:r>
+      <w:proofErr w:type="spellStart"/>
       <w:proofErr w:type="gramStart"/>
       <w:r>
         <w:rPr>
@@ -1007,6 +1091,7 @@
         </w:rPr>
         <w:t>;Uid</w:t>
       </w:r>
+      <w:proofErr w:type="spellEnd"/>
       <w:proofErr w:type="gramEnd"/>
       <w:r>
         <w:rPr>
@@ -1014,6 +1099,7 @@
         </w:rPr>
         <w:t>=</w:t>
       </w:r>
+      <w:proofErr w:type="spellStart"/>
       <w:r>
         <w:rPr>
           <w:rFonts w:eastAsia="Cambria"/>
@@ -1024,8 +1110,16 @@
         <w:rPr>
           <w:rFonts w:eastAsia="Cambria"/>
         </w:rPr>
-        <w:t>;Pwd=</w:t>
-      </w:r>
+        <w:t>;Pwd</w:t>
+      </w:r>
+      <w:proofErr w:type="spellEnd"/>
+      <w:r>
+        <w:rPr>
+          <w:rFonts w:eastAsia="Cambria"/>
+        </w:rPr>
+        <w:t>=</w:t>
+      </w:r>
+      <w:proofErr w:type="spellStart"/>
       <w:r>
         <w:rPr>
           <w:rFonts w:eastAsia="Cambria"/>
@@ -1036,7 +1130,14 @@
         <w:rPr>
           <w:rFonts w:eastAsia="Cambria"/>
         </w:rPr>
-        <w:t>assword;</w:t>
+        <w:t>assword</w:t>
+      </w:r>
+      <w:proofErr w:type="spellEnd"/>
+      <w:r>
+        <w:rPr>
+          <w:rFonts w:eastAsia="Cambria"/>
+        </w:rPr>
+        <w:t>;</w:t>
       </w:r>
     </w:p>
     <w:p>
@@ -1272,6 +1373,7 @@
           </w:pPr>
         </w:pPrChange>
       </w:pPr>
+      <w:proofErr w:type="spellStart"/>
       <w:ins w:id="22" w:author="Tamara Zlender" w:date="2018-06-11T11:47:00Z">
         <w:r>
           <w:rPr>
@@ -1279,6 +1381,7 @@
           </w:rPr>
           <w:t>sql_restricted_sql_statements</w:t>
         </w:r>
+        <w:proofErr w:type="spellEnd"/>
         <w:proofErr w:type="gramStart"/>
         <w:r>
           <w:rPr>
@@ -1438,12 +1541,20 @@
           </w:pPr>
         </w:pPrChange>
       </w:pPr>
+      <w:proofErr w:type="spellStart"/>
       <w:ins w:id="33" w:author="Tamara Zlender" w:date="2018-06-11T11:47:00Z">
         <w:r>
           <w:rPr>
             <w:rFonts w:eastAsia="Cambria"/>
           </w:rPr>
-          <w:t>sql_autocommit=true</w:t>
+          <w:t>sql_autocommit</w:t>
+        </w:r>
+        <w:proofErr w:type="spellEnd"/>
+        <w:r>
+          <w:rPr>
+            <w:rFonts w:eastAsia="Cambria"/>
+          </w:rPr>
+          <w:t>=true</w:t>
         </w:r>
       </w:ins>
     </w:p>
@@ -1630,12 +1741,20 @@
           </w:pPr>
         </w:pPrChange>
       </w:pPr>
+      <w:proofErr w:type="spellStart"/>
       <w:ins w:id="47" w:author="Tamara Zlender" w:date="2018-06-11T11:47:00Z">
         <w:r>
           <w:rPr>
             <w:rFonts w:eastAsia="Cambria"/>
           </w:rPr>
-          <w:t>sql_query_timeout=10</w:t>
+          <w:t>sql_query_timeout</w:t>
+        </w:r>
+        <w:proofErr w:type="spellEnd"/>
+        <w:r>
+          <w:rPr>
+            <w:rFonts w:eastAsia="Cambria"/>
+          </w:rPr>
+          <w:t>=10</w:t>
         </w:r>
       </w:ins>
     </w:p>
@@ -1863,12 +1982,20 @@
           </w:pPr>
         </w:pPrChange>
       </w:pPr>
+      <w:proofErr w:type="spellStart"/>
       <w:ins w:id="64" w:author="Tamara Zlender" w:date="2018-06-11T11:47:00Z">
         <w:r>
           <w:rPr>
             <w:rFonts w:eastAsia="Cambria"/>
           </w:rPr>
-          <w:t>sql_database_type=MariaDB</w:t>
+          <w:t>sql_database_type</w:t>
+        </w:r>
+        <w:proofErr w:type="spellEnd"/>
+        <w:r>
+          <w:rPr>
+            <w:rFonts w:eastAsia="Cambria"/>
+          </w:rPr>
+          <w:t>=MariaDB</w:t>
         </w:r>
       </w:ins>
     </w:p>
@@ -2015,12 +2142,20 @@
           </w:pPr>
         </w:pPrChange>
       </w:pPr>
+      <w:proofErr w:type="spellStart"/>
       <w:ins w:id="75" w:author="Tamara Zlender" w:date="2018-06-11T11:47:00Z">
         <w:r>
           <w:rPr>
             <w:rFonts w:eastAsia="Cambria"/>
           </w:rPr>
-          <w:t>sql_number_of_records_returned=10</w:t>
+          <w:t>sql_number_of_records_returned</w:t>
+        </w:r>
+        <w:proofErr w:type="spellEnd"/>
+        <w:r>
+          <w:rPr>
+            <w:rFonts w:eastAsia="Cambria"/>
+          </w:rPr>
+          <w:t>=10</w:t>
         </w:r>
       </w:ins>
     </w:p>
@@ -2092,7 +2227,14 @@
           <w:rPr>
             <w:rFonts w:eastAsia="Cambria"/>
           </w:rPr>
-          <w:t># Some ODBC drivers might throw an error while setting db_</w:t>
+          <w:t xml:space="preserve"># Some ODBC drivers might throw an error while setting </w:t>
+        </w:r>
+        <w:proofErr w:type="spellStart"/>
+        <w:r>
+          <w:rPr>
+            <w:rFonts w:eastAsia="Cambria"/>
+          </w:rPr>
+          <w:t>db_</w:t>
         </w:r>
         <w:proofErr w:type="gramStart"/>
         <w:r>
@@ -2101,6 +2243,7 @@
           </w:rPr>
           <w:t>connection.timeout</w:t>
         </w:r>
+        <w:proofErr w:type="spellEnd"/>
         <w:proofErr w:type="gramEnd"/>
         <w:r>
           <w:rPr>
@@ -2146,7 +2289,21 @@
           <w:rPr>
             <w:rFonts w:eastAsia="Cambria"/>
           </w:rPr>
-          <w:t># Psqlodbc driver (PostgreSQL) throws a general error 'HY000'</w:t>
+          <w:t xml:space="preserve"># </w:t>
+        </w:r>
+        <w:proofErr w:type="spellStart"/>
+        <w:r>
+          <w:rPr>
+            <w:rFonts w:eastAsia="Cambria"/>
+          </w:rPr>
+          <w:t>Psqlodbc</w:t>
+        </w:r>
+        <w:proofErr w:type="spellEnd"/>
+        <w:r>
+          <w:rPr>
+            <w:rFonts w:eastAsia="Cambria"/>
+          </w:rPr>
+          <w:t xml:space="preserve"> driver (PostgreSQL) throws a general error 'HY000'</w:t>
         </w:r>
       </w:ins>
     </w:p>
@@ -2186,7 +2343,21 @@
           <w:rPr>
             <w:rFonts w:eastAsia="Cambria"/>
           </w:rPr>
-          <w:t># Override this SQLSTATE if your odbc driver is throwing a different error.</w:t>
+          <w:t xml:space="preserve"># Override this SQLSTATE if your </w:t>
+        </w:r>
+        <w:proofErr w:type="spellStart"/>
+        <w:r>
+          <w:rPr>
+            <w:rFonts w:eastAsia="Cambria"/>
+          </w:rPr>
+          <w:t>odbc</w:t>
+        </w:r>
+        <w:proofErr w:type="spellEnd"/>
+        <w:r>
+          <w:rPr>
+            <w:rFonts w:eastAsia="Cambria"/>
+          </w:rPr>
+          <w:t xml:space="preserve"> driver is throwing a different error.</w:t>
         </w:r>
       </w:ins>
     </w:p>
@@ -2200,12 +2371,20 @@
           <w:rFonts w:eastAsia="Cambria"/>
         </w:rPr>
       </w:pPr>
+      <w:proofErr w:type="spellStart"/>
       <w:ins w:id="88" w:author="Tamara Zlender" w:date="2018-06-11T11:47:00Z">
         <w:r>
           <w:rPr>
             <w:rFonts w:eastAsia="Cambria"/>
           </w:rPr>
-          <w:t>sql_pyodbc_timeout_error_state=HY000</w:t>
+          <w:t>sql_pyodbc_timeout_error_state</w:t>
+        </w:r>
+        <w:proofErr w:type="spellEnd"/>
+        <w:r>
+          <w:rPr>
+            <w:rFonts w:eastAsia="Cambria"/>
+          </w:rPr>
+          <w:t>=HY000</w:t>
         </w:r>
       </w:ins>
       <w:del w:id="89" w:author="Tamara Zlender" w:date="2018-06-11T11:47:00Z">
@@ -2770,12 +2949,20 @@
         <w:rPr>
           <w:rFonts w:ascii="Helvetica" w:eastAsia="Cambria" w:hAnsi="Helvetica" w:cs="Helvetica"/>
         </w:rPr>
-        <w:t xml:space="preserve"> pyodbc</w:t>
-      </w:r>
+        <w:t xml:space="preserve"> </w:t>
+      </w:r>
+      <w:proofErr w:type="spellStart"/>
       <w:r>
         <w:rPr>
           <w:rFonts w:ascii="Helvetica" w:eastAsia="Cambria" w:hAnsi="Helvetica" w:cs="Helvetica"/>
         </w:rPr>
+        <w:t>pyodbc</w:t>
+      </w:r>
+      <w:proofErr w:type="spellEnd"/>
+      <w:r>
+        <w:rPr>
+          <w:rFonts w:ascii="Helvetica" w:eastAsia="Cambria" w:hAnsi="Helvetica" w:cs="Helvetica"/>
+        </w:rPr>
         <w:t>,</w:t>
       </w:r>
       <w:r>
@@ -2806,7 +2993,21 @@
         <w:rPr>
           <w:rFonts w:ascii="Helvetica" w:eastAsia="Cambria" w:hAnsi="Helvetica" w:cs="Helvetica"/>
         </w:rPr>
-        <w:t xml:space="preserve">. ODBC drivers are database-specific and are typically written by the manufacturer of the database. More information on pyodbc and ODBC drivers is available </w:t>
+        <w:t xml:space="preserve">. ODBC drivers are database-specific and are typically written by the manufacturer of the database. More information on </w:t>
+      </w:r>
+      <w:proofErr w:type="spellStart"/>
+      <w:r>
+        <w:rPr>
+          <w:rFonts w:ascii="Helvetica" w:eastAsia="Cambria" w:hAnsi="Helvetica" w:cs="Helvetica"/>
+        </w:rPr>
+        <w:t>pyodbc</w:t>
+      </w:r>
+      <w:proofErr w:type="spellEnd"/>
+      <w:r>
+        <w:rPr>
+          <w:rFonts w:ascii="Helvetica" w:eastAsia="Cambria" w:hAnsi="Helvetica" w:cs="Helvetica"/>
+        </w:rPr>
+        <w:t xml:space="preserve"> and ODBC drivers is available </w:t>
       </w:r>
       <w:r>
         <w:rPr>
@@ -2832,7 +3033,23 @@
             <w:rStyle w:val="Hyperlink"/>
             <w:rFonts w:ascii="Helvetica" w:eastAsia="Cambria" w:hAnsi="Helvetica" w:cs="Helvetica"/>
           </w:rPr>
-          <w:t>GitHub Pyodbc Wiki</w:t>
+          <w:t xml:space="preserve">GitHub </w:t>
+        </w:r>
+        <w:proofErr w:type="spellStart"/>
+        <w:r>
+          <w:rPr>
+            <w:rStyle w:val="Hyperlink"/>
+            <w:rFonts w:ascii="Helvetica" w:eastAsia="Cambria" w:hAnsi="Helvetica" w:cs="Helvetica"/>
+          </w:rPr>
+          <w:t>Pyodbc</w:t>
+        </w:r>
+        <w:proofErr w:type="spellEnd"/>
+        <w:r>
+          <w:rPr>
+            <w:rStyle w:val="Hyperlink"/>
+            <w:rFonts w:ascii="Helvetica" w:eastAsia="Cambria" w:hAnsi="Helvetica" w:cs="Helvetica"/>
+          </w:rPr>
+          <w:t xml:space="preserve"> Wiki</w:t>
         </w:r>
       </w:hyperlink>
       <w:r>
@@ -2940,12 +3157,48 @@
       </w:r>
       <w:proofErr w:type="gramEnd"/>
       <w:r>
-        <w:t>=IP address;Port=5432;Database=myDataBase;</w:t>
+        <w:t xml:space="preserve">=IP </w:t>
+      </w:r>
+      <w:proofErr w:type="spellStart"/>
+      <w:r>
+        <w:t>address;Port</w:t>
+      </w:r>
+      <w:proofErr w:type="spellEnd"/>
+      <w:r>
+        <w:t>=5432;Database=</w:t>
+      </w:r>
+      <w:proofErr w:type="spellStart"/>
+      <w:r>
+        <w:t>myDataBase</w:t>
+      </w:r>
+      <w:proofErr w:type="spellEnd"/>
+      <w:r>
+        <w:t>;</w:t>
       </w:r>
       <w:r>
         <w:br/>
-        <w:t>Uid=myUsername;Pwd=myPassword</w:t>
-      </w:r>
+      </w:r>
+      <w:proofErr w:type="spellStart"/>
+      <w:r>
+        <w:t>Uid</w:t>
+      </w:r>
+      <w:proofErr w:type="spellEnd"/>
+      <w:r>
+        <w:t>=</w:t>
+      </w:r>
+      <w:proofErr w:type="spellStart"/>
+      <w:r>
+        <w:t>myUsername;Pwd</w:t>
+      </w:r>
+      <w:proofErr w:type="spellEnd"/>
+      <w:r>
+        <w:t>=</w:t>
+      </w:r>
+      <w:proofErr w:type="spellStart"/>
+      <w:r>
+        <w:t>myPassword</w:t>
+      </w:r>
+      <w:proofErr w:type="spellEnd"/>
       <w:r>
         <w:rPr>
           <w:rStyle w:val="value"/>
@@ -3034,7 +3287,54 @@
           <w:shd w:val="clear" w:color="auto" w:fill="auto"/>
         </w:rPr>
         <w:br/>
-        <w:t>Pwd=myPassword;</w:t>
+      </w:r>
+      <w:proofErr w:type="spellStart"/>
+      <w:r>
+        <w:rPr>
+          <w:rStyle w:val="codeChar"/>
+          <w:rFonts w:cs="Times New Roman"/>
+          <w:spacing w:val="0"/>
+          <w:kern w:val="0"/>
+          <w:szCs w:val="20"/>
+          <w:shd w:val="clear" w:color="auto" w:fill="auto"/>
+        </w:rPr>
+        <w:t>Pwd</w:t>
+      </w:r>
+      <w:proofErr w:type="spellEnd"/>
+      <w:r>
+        <w:rPr>
+          <w:rStyle w:val="codeChar"/>
+          <w:rFonts w:cs="Times New Roman"/>
+          <w:spacing w:val="0"/>
+          <w:kern w:val="0"/>
+          <w:szCs w:val="20"/>
+          <w:shd w:val="clear" w:color="auto" w:fill="auto"/>
+        </w:rPr>
+        <w:t>=</w:t>
+      </w:r>
+      <w:proofErr w:type="spellStart"/>
+      <w:r>
+        <w:rPr>
+          <w:rStyle w:val="codeChar"/>
+          <w:rFonts w:cs="Times New Roman"/>
+          <w:spacing w:val="0"/>
+          <w:kern w:val="0"/>
+          <w:szCs w:val="20"/>
+          <w:shd w:val="clear" w:color="auto" w:fill="auto"/>
+        </w:rPr>
+        <w:t>myPassword</w:t>
+      </w:r>
+      <w:proofErr w:type="spellEnd"/>
+      <w:r>
+        <w:rPr>
+          <w:rStyle w:val="codeChar"/>
+          <w:rFonts w:cs="Times New Roman"/>
+          <w:spacing w:val="0"/>
+          <w:kern w:val="0"/>
+          <w:szCs w:val="20"/>
+          <w:shd w:val="clear" w:color="auto" w:fill="auto"/>
+        </w:rPr>
+        <w:t>;</w:t>
       </w:r>
     </w:p>
     <w:p>
@@ -3074,13 +3374,27 @@
         <w:rPr>
           <w:rFonts w:eastAsia="Cambria"/>
         </w:rPr>
-        <w:t>The p</w:t>
-      </w:r>
-      <w:r>
-        <w:rPr>
-          <w:rFonts w:eastAsia="Cambria"/>
-        </w:rPr>
-        <w:t xml:space="preserve">yodbc module recommends </w:t>
+        <w:t xml:space="preserve">The </w:t>
+      </w:r>
+      <w:proofErr w:type="spellStart"/>
+      <w:r>
+        <w:rPr>
+          <w:rFonts w:eastAsia="Cambria"/>
+        </w:rPr>
+        <w:t>p</w:t>
+      </w:r>
+      <w:r>
+        <w:rPr>
+          <w:rFonts w:eastAsia="Cambria"/>
+        </w:rPr>
+        <w:t>yodbc</w:t>
+      </w:r>
+      <w:proofErr w:type="spellEnd"/>
+      <w:r>
+        <w:rPr>
+          <w:rFonts w:eastAsia="Cambria"/>
+        </w:rPr>
+        <w:t xml:space="preserve"> module recommends </w:t>
       </w:r>
       <w:r>
         <w:rPr>
@@ -3474,7 +3788,23 @@
             <w:rStyle w:val="Hyperlink"/>
             <w:rFonts w:ascii="Helvetica" w:eastAsia="Cambria" w:hAnsi="Helvetica" w:cs="Helvetica"/>
           </w:rPr>
-          <w:t>GitHub Pyodbc Wiki</w:t>
+          <w:t xml:space="preserve">GitHub </w:t>
+        </w:r>
+        <w:proofErr w:type="spellStart"/>
+        <w:r>
+          <w:rPr>
+            <w:rStyle w:val="Hyperlink"/>
+            <w:rFonts w:ascii="Helvetica" w:eastAsia="Cambria" w:hAnsi="Helvetica" w:cs="Helvetica"/>
+          </w:rPr>
+          <w:t>Pyodbc</w:t>
+        </w:r>
+        <w:proofErr w:type="spellEnd"/>
+        <w:r>
+          <w:rPr>
+            <w:rStyle w:val="Hyperlink"/>
+            <w:rFonts w:ascii="Helvetica" w:eastAsia="Cambria" w:hAnsi="Helvetica" w:cs="Helvetica"/>
+          </w:rPr>
+          <w:t xml:space="preserve"> Wiki</w:t>
         </w:r>
       </w:hyperlink>
       <w:r>
@@ -3642,8 +3972,13 @@
         <w:t xml:space="preserve">Configuration of </w:t>
       </w:r>
       <w:r>
-        <w:t>resilient-circuits for restartability</w:t>
-      </w:r>
+        <w:t xml:space="preserve">resilient-circuits for </w:t>
+      </w:r>
+      <w:proofErr w:type="spellStart"/>
+      <w:r>
+        <w:t>restartability</w:t>
+      </w:r>
+      <w:proofErr w:type="spellEnd"/>
     </w:p>
     <w:p>
       <w:pPr>
@@ -3694,37 +4029,71 @@
           <w:rFonts w:cs="Arial"/>
           <w:color w:val="000000"/>
         </w:rPr>
-        <w:t>automatically run at startup. On a Red Hat appliance, this is done using a systemd unit file such as the one below. You may need to change the paths to your working directory and app.config.</w:t>
-      </w:r>
-    </w:p>
-    <w:p>
-      <w:pPr>
-        <w:pStyle w:val="BodyText"/>
+        <w:t xml:space="preserve">automatically run at startup. On a Red Hat appliance, this is done using a </w:t>
+      </w:r>
+      <w:proofErr w:type="spellStart"/>
+      <w:r>
         <w:rPr>
           <w:rFonts w:cs="Arial"/>
           <w:color w:val="000000"/>
         </w:rPr>
-      </w:pPr>
+        <w:t>systemd</w:t>
+      </w:r>
+      <w:proofErr w:type="spellEnd"/>
       <w:r>
         <w:rPr>
           <w:rFonts w:cs="Arial"/>
           <w:color w:val="000000"/>
         </w:rPr>
-        <w:t>The unit file should be named ‘</w:t>
-      </w:r>
-      <w:r>
-        <w:t>resilient_</w:t>
-      </w:r>
-      <w:proofErr w:type="gramStart"/>
-      <w:r>
-        <w:t>circuits.service</w:t>
-      </w:r>
-      <w:proofErr w:type="gramEnd"/>
+        <w:t xml:space="preserve"> unit file such as the one below. You may need to change the paths to your working directory and </w:t>
+      </w:r>
+      <w:proofErr w:type="spellStart"/>
       <w:r>
         <w:rPr>
           <w:rFonts w:cs="Arial"/>
           <w:color w:val="000000"/>
         </w:rPr>
+        <w:t>app.config</w:t>
+      </w:r>
+      <w:proofErr w:type="spellEnd"/>
+      <w:r>
+        <w:rPr>
+          <w:rFonts w:cs="Arial"/>
+          <w:color w:val="000000"/>
+        </w:rPr>
+        <w:t>.</w:t>
+      </w:r>
+    </w:p>
+    <w:p>
+      <w:pPr>
+        <w:pStyle w:val="BodyText"/>
+        <w:rPr>
+          <w:rFonts w:cs="Arial"/>
+          <w:color w:val="000000"/>
+        </w:rPr>
+      </w:pPr>
+      <w:r>
+        <w:rPr>
+          <w:rFonts w:cs="Arial"/>
+          <w:color w:val="000000"/>
+        </w:rPr>
+        <w:t>The unit file should be named ‘</w:t>
+      </w:r>
+      <w:proofErr w:type="spellStart"/>
+      <w:r>
+        <w:t>resilient_</w:t>
+      </w:r>
+      <w:proofErr w:type="gramStart"/>
+      <w:r>
+        <w:t>circuits.service</w:t>
+      </w:r>
+      <w:proofErr w:type="spellEnd"/>
+      <w:proofErr w:type="gramEnd"/>
+      <w:r>
+        <w:rPr>
+          <w:rFonts w:cs="Arial"/>
+          <w:color w:val="000000"/>
+        </w:rPr>
         <w:t>’:</w:t>
       </w:r>
     </w:p>
@@ -3733,9 +4102,35 @@
         <w:pStyle w:val="Code0"/>
         <w:ind w:left="547"/>
       </w:pPr>
-      <w:r>
-        <w:t>sudo vi /etc/systemd/system/resilient_circuits.service</w:t>
-      </w:r>
+      <w:proofErr w:type="spellStart"/>
+      <w:r>
+        <w:t>sudo</w:t>
+      </w:r>
+      <w:proofErr w:type="spellEnd"/>
+      <w:r>
+        <w:t xml:space="preserve"> vi /</w:t>
+      </w:r>
+      <w:proofErr w:type="spellStart"/>
+      <w:r>
+        <w:t>etc</w:t>
+      </w:r>
+      <w:proofErr w:type="spellEnd"/>
+      <w:r>
+        <w:t>/</w:t>
+      </w:r>
+      <w:proofErr w:type="spellStart"/>
+      <w:r>
+        <w:t>systemd</w:t>
+      </w:r>
+      <w:proofErr w:type="spellEnd"/>
+      <w:r>
+        <w:t>/system/</w:t>
+      </w:r>
+      <w:proofErr w:type="spellStart"/>
+      <w:r>
+        <w:t>resilient_circuits.service</w:t>
+      </w:r>
+      <w:proofErr w:type="spellEnd"/>
     </w:p>
     <w:p>
       <w:pPr>
@@ -3775,14 +4170,24 @@
         <w:br/>
       </w:r>
       <w:r>
-        <w:t>After=resilient.service</w:t>
-      </w:r>
+        <w:t>After=</w:t>
+      </w:r>
+      <w:proofErr w:type="spellStart"/>
+      <w:r>
+        <w:t>resilient.service</w:t>
+      </w:r>
+      <w:proofErr w:type="spellEnd"/>
       <w:r>
         <w:br/>
       </w:r>
       <w:r>
-        <w:t>Requires=resilient.service</w:t>
-      </w:r>
+        <w:t>Requires=</w:t>
+      </w:r>
+      <w:proofErr w:type="spellStart"/>
+      <w:r>
+        <w:t>resilient.service</w:t>
+      </w:r>
+      <w:proofErr w:type="spellEnd"/>
     </w:p>
     <w:p>
       <w:pPr>
@@ -3807,14 +4212,32 @@
       <w:r>
         <w:br/>
       </w:r>
-      <w:r>
-        <w:t>WorkingDirectory=/home/integration</w:t>
+      <w:proofErr w:type="spellStart"/>
+      <w:r>
+        <w:t>WorkingDirectory</w:t>
+      </w:r>
+      <w:proofErr w:type="spellEnd"/>
+      <w:r>
+        <w:t>=/home/integration</w:t>
       </w:r>
       <w:r>
         <w:br/>
       </w:r>
-      <w:r>
-        <w:t>ExecStart=/usr/local/bin/resilient-circuits run</w:t>
+      <w:proofErr w:type="spellStart"/>
+      <w:r>
+        <w:t>ExecStart</w:t>
+      </w:r>
+      <w:proofErr w:type="spellEnd"/>
+      <w:r>
+        <w:t>=/</w:t>
+      </w:r>
+      <w:proofErr w:type="spellStart"/>
+      <w:r>
+        <w:t>usr</w:t>
+      </w:r>
+      <w:proofErr w:type="spellEnd"/>
+      <w:r>
+        <w:t>/local/bin/resilient-circuits run</w:t>
       </w:r>
       <w:r>
         <w:br/>
@@ -3825,8 +4248,13 @@
       <w:r>
         <w:br/>
       </w:r>
-      <w:r>
-        <w:t>TimeoutSec=10</w:t>
+      <w:proofErr w:type="spellStart"/>
+      <w:r>
+        <w:t>TimeoutSec</w:t>
+      </w:r>
+      <w:proofErr w:type="spellEnd"/>
+      <w:r>
+        <w:t>=10</w:t>
       </w:r>
       <w:r>
         <w:br/>
@@ -3855,13 +4283,20 @@
       <w:r>
         <w:br/>
       </w:r>
-      <w:r>
-        <w:t>WantedBy=multi-</w:t>
-      </w:r>
+      <w:proofErr w:type="spellStart"/>
+      <w:r>
+        <w:t>WantedBy</w:t>
+      </w:r>
+      <w:proofErr w:type="spellEnd"/>
+      <w:r>
+        <w:t>=multi-</w:t>
+      </w:r>
+      <w:proofErr w:type="spellStart"/>
       <w:proofErr w:type="gramStart"/>
       <w:r>
         <w:t>user.target</w:t>
       </w:r>
+      <w:proofErr w:type="spellEnd"/>
       <w:proofErr w:type="gramEnd"/>
     </w:p>
     <w:p>
@@ -3884,9 +4319,43 @@
       <w:pPr>
         <w:pStyle w:val="Code0"/>
       </w:pPr>
-      <w:r>
-        <w:t>sudo chmod 664 /etc/systemd/system/resilient_circuits.service</w:t>
-      </w:r>
+      <w:proofErr w:type="spellStart"/>
+      <w:r>
+        <w:t>sudo</w:t>
+      </w:r>
+      <w:proofErr w:type="spellEnd"/>
+      <w:r>
+        <w:t xml:space="preserve"> </w:t>
+      </w:r>
+      <w:proofErr w:type="spellStart"/>
+      <w:r>
+        <w:t>chmod</w:t>
+      </w:r>
+      <w:proofErr w:type="spellEnd"/>
+      <w:r>
+        <w:t xml:space="preserve"> 664 /</w:t>
+      </w:r>
+      <w:proofErr w:type="spellStart"/>
+      <w:r>
+        <w:t>etc</w:t>
+      </w:r>
+      <w:proofErr w:type="spellEnd"/>
+      <w:r>
+        <w:t>/</w:t>
+      </w:r>
+      <w:proofErr w:type="spellStart"/>
+      <w:r>
+        <w:t>systemd</w:t>
+      </w:r>
+      <w:proofErr w:type="spellEnd"/>
+      <w:r>
+        <w:t>/system/</w:t>
+      </w:r>
+      <w:proofErr w:type="spellStart"/>
+      <w:r>
+        <w:t>resilient_circuits.service</w:t>
+      </w:r>
+      <w:proofErr w:type="spellEnd"/>
     </w:p>
     <w:p>
       <w:pPr>
@@ -3902,31 +4371,108 @@
           <w:rFonts w:cs="Arial"/>
           <w:color w:val="000000"/>
         </w:rPr>
-        <w:t>Use the systemctl command to manually start, stop, restart and return status on the service:</w:t>
-      </w:r>
-    </w:p>
-    <w:p>
-      <w:pPr>
-        <w:pStyle w:val="Code0"/>
-      </w:pPr>
-      <w:r>
-        <w:t>sudo systemctl resilient_circuits [start|stop|restart|status]</w:t>
-      </w:r>
-    </w:p>
-    <w:p>
-      <w:pPr>
-        <w:pStyle w:val="BodyText"/>
+        <w:t xml:space="preserve">Use the </w:t>
+      </w:r>
+      <w:proofErr w:type="spellStart"/>
+      <w:r>
         <w:rPr>
           <w:rFonts w:cs="Arial"/>
           <w:color w:val="000000"/>
         </w:rPr>
-      </w:pPr>
+        <w:t>systemctl</w:t>
+      </w:r>
+      <w:proofErr w:type="spellEnd"/>
       <w:r>
         <w:rPr>
           <w:rFonts w:cs="Arial"/>
           <w:color w:val="000000"/>
         </w:rPr>
-        <w:t>Log files for systemd and the resilient-circuits service can be viewed through the journalctl command:</w:t>
+        <w:t xml:space="preserve"> command to manually start, stop, restart and return status on the service:</w:t>
+      </w:r>
+    </w:p>
+    <w:p>
+      <w:pPr>
+        <w:pStyle w:val="Code0"/>
+      </w:pPr>
+      <w:proofErr w:type="spellStart"/>
+      <w:r>
+        <w:t>sudo</w:t>
+      </w:r>
+      <w:proofErr w:type="spellEnd"/>
+      <w:r>
+        <w:t xml:space="preserve"> </w:t>
+      </w:r>
+      <w:proofErr w:type="spellStart"/>
+      <w:r>
+        <w:t>systemctl</w:t>
+      </w:r>
+      <w:proofErr w:type="spellEnd"/>
+      <w:r>
+        <w:t xml:space="preserve"> </w:t>
+      </w:r>
+      <w:proofErr w:type="spellStart"/>
+      <w:r>
+        <w:t>resilient_circuits</w:t>
+      </w:r>
+      <w:proofErr w:type="spellEnd"/>
+      <w:r>
+        <w:t xml:space="preserve"> [</w:t>
+      </w:r>
+      <w:proofErr w:type="spellStart"/>
+      <w:r>
+        <w:t>start|stop|restart|status</w:t>
+      </w:r>
+      <w:proofErr w:type="spellEnd"/>
+      <w:r>
+        <w:t>]</w:t>
+      </w:r>
+    </w:p>
+    <w:p>
+      <w:pPr>
+        <w:pStyle w:val="BodyText"/>
+        <w:rPr>
+          <w:rFonts w:cs="Arial"/>
+          <w:color w:val="000000"/>
+        </w:rPr>
+      </w:pPr>
+      <w:r>
+        <w:rPr>
+          <w:rFonts w:cs="Arial"/>
+          <w:color w:val="000000"/>
+        </w:rPr>
+        <w:t xml:space="preserve">Log files for </w:t>
+      </w:r>
+      <w:proofErr w:type="spellStart"/>
+      <w:r>
+        <w:rPr>
+          <w:rFonts w:cs="Arial"/>
+          <w:color w:val="000000"/>
+        </w:rPr>
+        <w:t>systemd</w:t>
+      </w:r>
+      <w:proofErr w:type="spellEnd"/>
+      <w:r>
+        <w:rPr>
+          <w:rFonts w:cs="Arial"/>
+          <w:color w:val="000000"/>
+        </w:rPr>
+        <w:t xml:space="preserve"> and the resilient-circuits service can be viewed through the </w:t>
+      </w:r>
+      <w:proofErr w:type="spellStart"/>
+      <w:r>
+        <w:rPr>
+          <w:rFonts w:cs="Arial"/>
+          <w:color w:val="000000"/>
+        </w:rPr>
+        <w:t>journalctl</w:t>
+      </w:r>
+      <w:proofErr w:type="spellEnd"/>
+      <w:r>
+        <w:rPr>
+          <w:rFonts w:cs="Arial"/>
+          <w:color w:val="000000"/>
+        </w:rPr>
+        <w:t xml:space="preserve"> command:</w:t>
       </w:r>
     </w:p>
     <w:p>
@@ -3940,11 +4486,32 @@
           <w:szCs w:val="36"/>
         </w:rPr>
       </w:pPr>
-      <w:r>
-        <w:t>sudo journalct</w:t>
-      </w:r>
-      <w:r>
-        <w:t>l -u resilient_circuits --since "</w:t>
+      <w:proofErr w:type="spellStart"/>
+      <w:r>
+        <w:t>sudo</w:t>
+      </w:r>
+      <w:proofErr w:type="spellEnd"/>
+      <w:r>
+        <w:t xml:space="preserve"> </w:t>
+      </w:r>
+      <w:proofErr w:type="spellStart"/>
+      <w:r>
+        <w:t>journalct</w:t>
+      </w:r>
+      <w:r>
+        <w:t>l</w:t>
+      </w:r>
+      <w:proofErr w:type="spellEnd"/>
+      <w:r>
+        <w:t xml:space="preserve"> -u </w:t>
+      </w:r>
+      <w:proofErr w:type="spellStart"/>
+      <w:r>
+        <w:t>resilient_circuits</w:t>
+      </w:r>
+      <w:proofErr w:type="spellEnd"/>
+      <w:r>
+        <w:t xml:space="preserve"> --since "</w:t>
       </w:r>
       <w:r>
         <w:t>2 hours ag</w:t>
@@ -4120,9 +4687,11 @@
         <w:lastRenderedPageBreak/>
         <w:t xml:space="preserve">ODBC Query: </w:t>
       </w:r>
+      <w:proofErr w:type="spellStart"/>
       <w:r>
         <w:t>fn_odbc_query</w:t>
       </w:r>
+      <w:proofErr w:type="spellEnd"/>
     </w:p>
     <w:p>
       <w:pPr>
@@ -4174,12 +4743,14 @@
           <w:rFonts w:eastAsia="Arial"/>
         </w:rPr>
       </w:pPr>
+      <w:proofErr w:type="spellStart"/>
       <w:r>
         <w:rPr>
           <w:rFonts w:eastAsia="Arial"/>
         </w:rPr>
         <w:t>sql_query</w:t>
       </w:r>
+      <w:proofErr w:type="spellEnd"/>
       <w:r>
         <w:rPr>
           <w:rFonts w:eastAsia="Arial"/>
@@ -4389,63 +4960,114 @@
       <w:pPr>
         <w:pStyle w:val="Heading7"/>
       </w:pPr>
-      <w:r>
-        <w:rPr>
-          <w:noProof/>
-        </w:rPr>
-        <w:drawing>
-          <wp:inline distT="0" distB="0" distL="0" distR="0" wp14:anchorId="26813962" wp14:editId="5B5B7FBB">
-            <wp:extent cx="5486400" cy="4737100"/>
-            <wp:effectExtent l="25400" t="25400" r="88900" b="88900"/>
-            <wp:docPr id="16" name="Picture 16"/>
-            <wp:cNvGraphicFramePr>
-              <a:graphicFrameLocks xmlns:a="http://schemas.openxmlformats.org/drawingml/2006/main" noChangeAspect="1"/>
-            </wp:cNvGraphicFramePr>
-            <a:graphic xmlns:a="http://schemas.openxmlformats.org/drawingml/2006/main">
-              <a:graphicData uri="http://schemas.openxmlformats.org/drawingml/2006/picture">
-                <pic:pic xmlns:pic="http://schemas.openxmlformats.org/drawingml/2006/picture">
-                  <pic:nvPicPr>
-                    <pic:cNvPr id="16" name="Screen Shot 2018-05-29 at 2.13.44 PM.png"/>
-                    <pic:cNvPicPr/>
-                  </pic:nvPicPr>
-                  <pic:blipFill>
-                    <a:blip r:embed="rId16"/>
-                    <a:stretch>
-                      <a:fillRect/>
-                    </a:stretch>
-                  </pic:blipFill>
-                  <pic:spPr>
-                    <a:xfrm>
-                      <a:off x="0" y="0"/>
-                      <a:ext cx="5486400" cy="4737100"/>
-                    </a:xfrm>
-                    <a:prstGeom prst="rect">
-                      <a:avLst/>
-                    </a:prstGeom>
-                    <a:effectLst>
-                      <a:outerShdw blurRad="50800" dist="38100" dir="2700000" algn="tl" rotWithShape="0">
-                        <a:prstClr val="black">
-                          <a:alpha val="40000"/>
-                        </a:prstClr>
-                      </a:outerShdw>
-                    </a:effectLst>
-                  </pic:spPr>
-                </pic:pic>
-              </a:graphicData>
-            </a:graphic>
-          </wp:inline>
-        </w:drawing>
-      </w:r>
-    </w:p>
-    <w:p>
-      <w:pPr>
-        <w:rPr>
-          <w:ins w:id="157" w:author="Tamara Zlender" w:date="2018-06-07T11:53:00Z"/>
+      <w:ins w:id="157" w:author="Tamara Zlender" w:date="2018-06-12T11:54:00Z">
+        <w:r>
+          <w:rPr>
+            <w:noProof/>
+          </w:rPr>
+          <w:drawing>
+            <wp:inline distT="0" distB="0" distL="0" distR="0" wp14:anchorId="2DEA8907" wp14:editId="6E2A3CC8">
+              <wp:extent cx="5486400" cy="4752340"/>
+              <wp:effectExtent l="25400" t="25400" r="88900" b="86360"/>
+              <wp:docPr id="12" name="Picture 12"/>
+              <wp:cNvGraphicFramePr>
+                <a:graphicFrameLocks xmlns:a="http://schemas.openxmlformats.org/drawingml/2006/main" noChangeAspect="1"/>
+              </wp:cNvGraphicFramePr>
+              <a:graphic xmlns:a="http://schemas.openxmlformats.org/drawingml/2006/main">
+                <a:graphicData uri="http://schemas.openxmlformats.org/drawingml/2006/picture">
+                  <pic:pic xmlns:pic="http://schemas.openxmlformats.org/drawingml/2006/picture">
+                    <pic:nvPicPr>
+                      <pic:cNvPr id="12" name="Screen Shot 2018-06-12 at 11.53.40 AM.png"/>
+                      <pic:cNvPicPr/>
+                    </pic:nvPicPr>
+                    <pic:blipFill>
+                      <a:blip r:embed="rId16"/>
+                      <a:stretch>
+                        <a:fillRect/>
+                      </a:stretch>
+                    </pic:blipFill>
+                    <pic:spPr>
+                      <a:xfrm>
+                        <a:off x="0" y="0"/>
+                        <a:ext cx="5486400" cy="4752340"/>
+                      </a:xfrm>
+                      <a:prstGeom prst="rect">
+                        <a:avLst/>
+                      </a:prstGeom>
+                      <a:effectLst>
+                        <a:outerShdw blurRad="50800" dist="38100" dir="2700000" algn="tl" rotWithShape="0">
+                          <a:prstClr val="black">
+                            <a:alpha val="40000"/>
+                          </a:prstClr>
+                        </a:outerShdw>
+                      </a:effectLst>
+                    </pic:spPr>
+                  </pic:pic>
+                </a:graphicData>
+              </a:graphic>
+            </wp:inline>
+          </w:drawing>
+        </w:r>
+      </w:ins>
+      <w:del w:id="158" w:author="Tamara Zlender" w:date="2018-06-12T11:54:00Z">
+        <w:r>
+          <w:rPr>
+            <w:noProof/>
+          </w:rPr>
+          <w:drawing>
+            <wp:inline distT="0" distB="0" distL="0" distR="0" wp14:anchorId="26813962" wp14:editId="221BDB20">
+              <wp:extent cx="5486400" cy="4737100"/>
+              <wp:effectExtent l="25400" t="25400" r="88900" b="88900"/>
+              <wp:docPr id="16" name="Picture 16"/>
+              <wp:cNvGraphicFramePr>
+                <a:graphicFrameLocks xmlns:a="http://schemas.openxmlformats.org/drawingml/2006/main" noChangeAspect="1"/>
+              </wp:cNvGraphicFramePr>
+              <a:graphic xmlns:a="http://schemas.openxmlformats.org/drawingml/2006/main">
+                <a:graphicData uri="http://schemas.openxmlformats.org/drawingml/2006/picture">
+                  <pic:pic xmlns:pic="http://schemas.openxmlformats.org/drawingml/2006/picture">
+                    <pic:nvPicPr>
+                      <pic:cNvPr id="16" name="Screen Shot 2018-05-29 at 2.13.44 PM.png"/>
+                      <pic:cNvPicPr/>
+                    </pic:nvPicPr>
+                    <pic:blipFill>
+                      <a:blip r:embed="rId17"/>
+                      <a:stretch>
+                        <a:fillRect/>
+                      </a:stretch>
+                    </pic:blipFill>
+                    <pic:spPr>
+                      <a:xfrm>
+                        <a:off x="0" y="0"/>
+                        <a:ext cx="5486400" cy="4737100"/>
+                      </a:xfrm>
+                      <a:prstGeom prst="rect">
+                        <a:avLst/>
+                      </a:prstGeom>
+                      <a:effectLst>
+                        <a:outerShdw blurRad="50800" dist="38100" dir="2700000" algn="tl" rotWithShape="0">
+                          <a:prstClr val="black">
+                            <a:alpha val="40000"/>
+                          </a:prstClr>
+                        </a:outerShdw>
+                      </a:effectLst>
+                    </pic:spPr>
+                  </pic:pic>
+                </a:graphicData>
+              </a:graphic>
+            </wp:inline>
+          </w:drawing>
+        </w:r>
+      </w:del>
+    </w:p>
+    <w:p>
+      <w:pPr>
+        <w:rPr>
+          <w:ins w:id="159" w:author="Tamara Zlender" w:date="2018-06-07T11:53:00Z"/>
           <w:rFonts w:ascii="Arial" w:eastAsia="Arial" w:hAnsi="Arial"/>
           <w:sz w:val="20"/>
         </w:rPr>
       </w:pPr>
-      <w:ins w:id="158" w:author="Tamara Zlender" w:date="2018-06-07T11:53:00Z">
+      <w:ins w:id="160" w:author="Tamara Zlender" w:date="2018-06-07T11:53:00Z">
         <w:r>
           <w:rPr>
             <w:rFonts w:eastAsia="Arial"/>
@@ -4459,20 +5081,34 @@
         <w:pStyle w:val="BodyText"/>
         <w:spacing w:after="0"/>
         <w:rPr>
-          <w:ins w:id="159" w:author="Tamara Zlender" w:date="2018-06-07T11:52:00Z"/>
+          <w:ins w:id="161" w:author="Tamara Zlender" w:date="2018-06-07T11:52:00Z"/>
           <w:rFonts w:ascii="Helvetica" w:eastAsia="Cambria" w:hAnsi="Helvetica" w:cs="Helvetica"/>
         </w:rPr>
       </w:pPr>
-      <w:ins w:id="160" w:author="Tamara Zlender" w:date="2018-06-07T13:02:00Z">
+      <w:ins w:id="162" w:author="Tamara Zlender" w:date="2018-06-07T13:02:00Z">
         <w:r>
           <w:rPr>
             <w:rFonts w:ascii="Helvetica" w:eastAsia="Cambria" w:hAnsi="Helvetica" w:cs="Helvetica"/>
           </w:rPr>
           <w:lastRenderedPageBreak/>
-          <w:t xml:space="preserve">This function implements three ‘sql_condition_value’ input fields. You can implement additional input fields to set more than three values for the question marks by downloading this </w:t>
+          <w:t>This function implements three ‘</w:t>
+        </w:r>
+        <w:proofErr w:type="spellStart"/>
+        <w:r>
+          <w:rPr>
+            <w:rFonts w:ascii="Helvetica" w:eastAsia="Cambria" w:hAnsi="Helvetica" w:cs="Helvetica"/>
+          </w:rPr>
+          <w:t>sql_condition_value</w:t>
+        </w:r>
+        <w:proofErr w:type="spellEnd"/>
+        <w:r>
+          <w:rPr>
+            <w:rFonts w:ascii="Helvetica" w:eastAsia="Cambria" w:hAnsi="Helvetica" w:cs="Helvetica"/>
+          </w:rPr>
+          <w:t xml:space="preserve">’ input fields. You can implement additional input fields to set more than three values for the question marks by downloading this </w:t>
         </w:r>
       </w:ins>
-      <w:ins w:id="161" w:author="Tamara Zlender" w:date="2018-06-07T13:04:00Z">
+      <w:ins w:id="163" w:author="Tamara Zlender" w:date="2018-06-07T13:04:00Z">
         <w:r>
           <w:rPr>
             <w:rFonts w:ascii="Helvetica" w:eastAsia="Cambria" w:hAnsi="Helvetica" w:cs="Helvetica"/>
@@ -4505,7 +5141,7 @@
           <w:fldChar w:fldCharType="end"/>
         </w:r>
       </w:ins>
-      <w:ins w:id="162" w:author="Tamara Zlender" w:date="2018-06-07T13:02:00Z">
+      <w:ins w:id="164" w:author="Tamara Zlender" w:date="2018-06-07T13:02:00Z">
         <w:r>
           <w:rPr>
             <w:rFonts w:ascii="Helvetica" w:eastAsia="Cambria" w:hAnsi="Helvetica" w:cs="Helvetica"/>
@@ -4513,7 +5149,7 @@
           <w:t xml:space="preserve"> </w:t>
         </w:r>
       </w:ins>
-      <w:ins w:id="163" w:author="Tamara Zlender" w:date="2018-06-07T13:06:00Z">
+      <w:ins w:id="165" w:author="Tamara Zlender" w:date="2018-06-07T13:06:00Z">
         <w:r>
           <w:rPr>
             <w:rFonts w:ascii="Helvetica" w:eastAsia="Cambria" w:hAnsi="Helvetica" w:cs="Helvetica"/>
@@ -4521,7 +5157,7 @@
           <w:t>and</w:t>
         </w:r>
       </w:ins>
-      <w:ins w:id="164" w:author="Tamara Zlender" w:date="2018-06-07T13:02:00Z">
+      <w:ins w:id="166" w:author="Tamara Zlender" w:date="2018-06-07T13:02:00Z">
         <w:r>
           <w:rPr>
             <w:rFonts w:ascii="Helvetica" w:eastAsia="Cambria" w:hAnsi="Helvetica" w:cs="Helvetica"/>
@@ -4534,16 +5170,16 @@
       <w:pPr>
         <w:pStyle w:val="BodyText"/>
         <w:rPr>
-          <w:ins w:id="165" w:author="Tamara Zlender" w:date="2018-06-07T11:45:00Z"/>
-        </w:rPr>
-        <w:pPrChange w:id="166" w:author="Tamara Zlender" w:date="2018-06-07T11:46:00Z">
+          <w:ins w:id="167" w:author="Tamara Zlender" w:date="2018-06-07T11:45:00Z"/>
+        </w:rPr>
+        <w:pPrChange w:id="168" w:author="Tamara Zlender" w:date="2018-06-07T11:46:00Z">
           <w:pPr>
             <w:pStyle w:val="Heading20"/>
             <w:pageBreakBefore/>
           </w:pPr>
         </w:pPrChange>
       </w:pPr>
-      <w:ins w:id="167" w:author="Tamara Zlender" w:date="2018-06-07T11:55:00Z">
+      <w:ins w:id="169" w:author="Tamara Zlender" w:date="2018-06-07T11:55:00Z">
         <w:r>
           <w:rPr>
             <w:noProof/>
@@ -4564,7 +5200,7 @@
                       <pic:cNvPicPr/>
                     </pic:nvPicPr>
                     <pic:blipFill>
-                      <a:blip r:embed="rId17"/>
+                      <a:blip r:embed="rId18"/>
                       <a:stretch>
                         <a:fillRect/>
                       </a:stretch>
@@ -4790,7 +5426,7 @@
                     <pic:cNvPicPr/>
                   </pic:nvPicPr>
                   <pic:blipFill>
-                    <a:blip r:embed="rId18"/>
+                    <a:blip r:embed="rId19"/>
                     <a:stretch>
                       <a:fillRect/>
                     </a:stretch>
@@ -4888,7 +5524,7 @@
                     <pic:cNvPicPr/>
                   </pic:nvPicPr>
                   <pic:blipFill>
-                    <a:blip r:embed="rId19"/>
+                    <a:blip r:embed="rId20"/>
                     <a:stretch>
                       <a:fillRect/>
                     </a:stretch>
@@ -4946,12 +5582,14 @@
       <w:r>
         <w:t>“</w:t>
       </w:r>
+      <w:proofErr w:type="spellStart"/>
       <w:r>
         <w:rPr>
           <w:rFonts w:eastAsia="Cambria"/>
         </w:rPr>
         <w:t>sql_query_results_dt</w:t>
       </w:r>
+      <w:proofErr w:type="spellEnd"/>
       <w:r>
         <w:rPr>
           <w:rFonts w:eastAsia="Cambria"/>
@@ -5034,7 +5672,21 @@
         <w:rPr>
           <w:rFonts w:eastAsia="Cambria"/>
         </w:rPr>
-        <w:t xml:space="preserve"> ‘sql_artifact_value’</w:t>
+        <w:t xml:space="preserve"> ‘</w:t>
+      </w:r>
+      <w:proofErr w:type="spellStart"/>
+      <w:r>
+        <w:rPr>
+          <w:rFonts w:eastAsia="Cambria"/>
+        </w:rPr>
+        <w:t>sql_artifact_value</w:t>
+      </w:r>
+      <w:proofErr w:type="spellEnd"/>
+      <w:r>
+        <w:rPr>
+          <w:rFonts w:eastAsia="Cambria"/>
+        </w:rPr>
+        <w:t>’</w:t>
       </w:r>
       <w:r>
         <w:rPr>
@@ -5072,12 +5724,14 @@
         </w:rPr>
         <w:t>‘</w:t>
       </w:r>
+      <w:proofErr w:type="spellStart"/>
       <w:r>
         <w:rPr>
           <w:rFonts w:eastAsia="Cambria"/>
         </w:rPr>
         <w:t>sql_timestamp</w:t>
       </w:r>
+      <w:proofErr w:type="spellEnd"/>
       <w:r>
         <w:rPr>
           <w:rFonts w:eastAsia="Cambria"/>
@@ -5176,7 +5830,7 @@
                     <pic:cNvPicPr/>
                   </pic:nvPicPr>
                   <pic:blipFill>
-                    <a:blip r:embed="rId20"/>
+                    <a:blip r:embed="rId21"/>
                     <a:stretch>
                       <a:fillRect/>
                     </a:stretch>
@@ -5216,12 +5870,14 @@
       <w:r>
         <w:t>“</w:t>
       </w:r>
+      <w:proofErr w:type="spellStart"/>
       <w:r>
         <w:rPr>
           <w:rFonts w:eastAsia="Cambria"/>
         </w:rPr>
         <w:t>sql_query_results_dt</w:t>
       </w:r>
+      <w:proofErr w:type="spellEnd"/>
       <w:r>
         <w:rPr>
           <w:rFonts w:eastAsia="Cambria"/>
@@ -5281,7 +5937,7 @@
                     <pic:cNvPicPr/>
                   </pic:nvPicPr>
                   <pic:blipFill>
-                    <a:blip r:embed="rId21"/>
+                    <a:blip r:embed="rId22"/>
                     <a:stretch>
                       <a:fillRect/>
                     </a:stretch>
@@ -5398,53 +6054,104 @@
       <w:pPr>
         <w:pStyle w:val="BodyText"/>
       </w:pPr>
-      <w:r>
-        <w:rPr>
-          <w:noProof/>
-        </w:rPr>
-        <w:drawing>
-          <wp:inline distT="0" distB="0" distL="0" distR="0" wp14:anchorId="26405A86" wp14:editId="1FD79B6D">
-            <wp:extent cx="5486400" cy="2389505"/>
-            <wp:effectExtent l="25400" t="25400" r="88900" b="86995"/>
-            <wp:docPr id="17" name="Picture 17"/>
-            <wp:cNvGraphicFramePr>
-              <a:graphicFrameLocks xmlns:a="http://schemas.openxmlformats.org/drawingml/2006/main" noChangeAspect="1"/>
-            </wp:cNvGraphicFramePr>
-            <a:graphic xmlns:a="http://schemas.openxmlformats.org/drawingml/2006/main">
-              <a:graphicData uri="http://schemas.openxmlformats.org/drawingml/2006/picture">
-                <pic:pic xmlns:pic="http://schemas.openxmlformats.org/drawingml/2006/picture">
-                  <pic:nvPicPr>
-                    <pic:cNvPr id="17" name="Screen Shot 2018-05-29 at 2.14.19 PM.png"/>
-                    <pic:cNvPicPr/>
-                  </pic:nvPicPr>
-                  <pic:blipFill>
-                    <a:blip r:embed="rId22"/>
-                    <a:stretch>
-                      <a:fillRect/>
-                    </a:stretch>
-                  </pic:blipFill>
-                  <pic:spPr>
-                    <a:xfrm>
-                      <a:off x="0" y="0"/>
-                      <a:ext cx="5486400" cy="2389505"/>
-                    </a:xfrm>
-                    <a:prstGeom prst="rect">
-                      <a:avLst/>
-                    </a:prstGeom>
-                    <a:effectLst>
-                      <a:outerShdw blurRad="50800" dist="38100" dir="2700000" algn="tl" rotWithShape="0">
-                        <a:prstClr val="black">
-                          <a:alpha val="40000"/>
-                        </a:prstClr>
-                      </a:outerShdw>
-                    </a:effectLst>
-                  </pic:spPr>
-                </pic:pic>
-              </a:graphicData>
-            </a:graphic>
-          </wp:inline>
-        </w:drawing>
-      </w:r>
+      <w:del w:id="170" w:author="Tamara Zlender" w:date="2018-06-12T11:57:00Z">
+        <w:r>
+          <w:rPr>
+            <w:noProof/>
+          </w:rPr>
+          <w:drawing>
+            <wp:inline distT="0" distB="0" distL="0" distR="0" wp14:anchorId="26405A86" wp14:editId="03032FC7">
+              <wp:extent cx="5486400" cy="2389505"/>
+              <wp:effectExtent l="25400" t="25400" r="88900" b="86995"/>
+              <wp:docPr id="17" name="Picture 17"/>
+              <wp:cNvGraphicFramePr>
+                <a:graphicFrameLocks xmlns:a="http://schemas.openxmlformats.org/drawingml/2006/main" noChangeAspect="1"/>
+              </wp:cNvGraphicFramePr>
+              <a:graphic xmlns:a="http://schemas.openxmlformats.org/drawingml/2006/main">
+                <a:graphicData uri="http://schemas.openxmlformats.org/drawingml/2006/picture">
+                  <pic:pic xmlns:pic="http://schemas.openxmlformats.org/drawingml/2006/picture">
+                    <pic:nvPicPr>
+                      <pic:cNvPr id="17" name="Screen Shot 2018-05-29 at 2.14.19 PM.png"/>
+                      <pic:cNvPicPr/>
+                    </pic:nvPicPr>
+                    <pic:blipFill>
+                      <a:blip r:embed="rId23"/>
+                      <a:stretch>
+                        <a:fillRect/>
+                      </a:stretch>
+                    </pic:blipFill>
+                    <pic:spPr>
+                      <a:xfrm>
+                        <a:off x="0" y="0"/>
+                        <a:ext cx="5486400" cy="2389505"/>
+                      </a:xfrm>
+                      <a:prstGeom prst="rect">
+                        <a:avLst/>
+                      </a:prstGeom>
+                      <a:effectLst>
+                        <a:outerShdw blurRad="50800" dist="38100" dir="2700000" algn="tl" rotWithShape="0">
+                          <a:prstClr val="black">
+                            <a:alpha val="40000"/>
+                          </a:prstClr>
+                        </a:outerShdw>
+                      </a:effectLst>
+                    </pic:spPr>
+                  </pic:pic>
+                </a:graphicData>
+              </a:graphic>
+            </wp:inline>
+          </w:drawing>
+        </w:r>
+      </w:del>
+      <w:ins w:id="171" w:author="Tamara Zlender" w:date="2018-06-12T11:57:00Z">
+        <w:r>
+          <w:rPr>
+            <w:noProof/>
+          </w:rPr>
+          <w:drawing>
+            <wp:inline distT="0" distB="0" distL="0" distR="0" wp14:anchorId="14DFF754" wp14:editId="50507F17">
+              <wp:extent cx="5486400" cy="2715895"/>
+              <wp:effectExtent l="25400" t="25400" r="88900" b="90805"/>
+              <wp:docPr id="18" name="Picture 18"/>
+              <wp:cNvGraphicFramePr>
+                <a:graphicFrameLocks xmlns:a="http://schemas.openxmlformats.org/drawingml/2006/main" noChangeAspect="1"/>
+              </wp:cNvGraphicFramePr>
+              <a:graphic xmlns:a="http://schemas.openxmlformats.org/drawingml/2006/main">
+                <a:graphicData uri="http://schemas.openxmlformats.org/drawingml/2006/picture">
+                  <pic:pic xmlns:pic="http://schemas.openxmlformats.org/drawingml/2006/picture">
+                    <pic:nvPicPr>
+                      <pic:cNvPr id="18" name="Screen Shot 2018-06-12 at 11.57.05 AM.png"/>
+                      <pic:cNvPicPr/>
+                    </pic:nvPicPr>
+                    <pic:blipFill>
+                      <a:blip r:embed="rId24"/>
+                      <a:stretch>
+                        <a:fillRect/>
+                      </a:stretch>
+                    </pic:blipFill>
+                    <pic:spPr>
+                      <a:xfrm>
+                        <a:off x="0" y="0"/>
+                        <a:ext cx="5486400" cy="2715895"/>
+                      </a:xfrm>
+                      <a:prstGeom prst="rect">
+                        <a:avLst/>
+                      </a:prstGeom>
+                      <a:effectLst>
+                        <a:outerShdw blurRad="50800" dist="38100" dir="2700000" algn="tl" rotWithShape="0">
+                          <a:prstClr val="black">
+                            <a:alpha val="40000"/>
+                          </a:prstClr>
+                        </a:outerShdw>
+                      </a:effectLst>
+                    </pic:spPr>
+                  </pic:pic>
+                </a:graphicData>
+              </a:graphic>
+            </wp:inline>
+          </w:drawing>
+        </w:r>
+      </w:ins>
     </w:p>
     <w:p>
       <w:pPr>
@@ -5494,53 +6201,104 @@
       <w:pPr>
         <w:pStyle w:val="BodyText"/>
       </w:pPr>
-      <w:r>
-        <w:rPr>
-          <w:noProof/>
-        </w:rPr>
-        <w:drawing>
-          <wp:inline distT="0" distB="0" distL="0" distR="0" wp14:anchorId="12BBCE08" wp14:editId="16C66149">
-            <wp:extent cx="5486400" cy="1087755"/>
-            <wp:effectExtent l="25400" t="25400" r="88900" b="93345"/>
-            <wp:docPr id="14" name="Picture 14"/>
-            <wp:cNvGraphicFramePr>
-              <a:graphicFrameLocks xmlns:a="http://schemas.openxmlformats.org/drawingml/2006/main" noChangeAspect="1"/>
-            </wp:cNvGraphicFramePr>
-            <a:graphic xmlns:a="http://schemas.openxmlformats.org/drawingml/2006/main">
-              <a:graphicData uri="http://schemas.openxmlformats.org/drawingml/2006/picture">
-                <pic:pic xmlns:pic="http://schemas.openxmlformats.org/drawingml/2006/picture">
-                  <pic:nvPicPr>
-                    <pic:cNvPr id="14" name="Screen Shot 2018-05-25 at 1.06.37 PM.png"/>
-                    <pic:cNvPicPr/>
-                  </pic:nvPicPr>
-                  <pic:blipFill>
-                    <a:blip r:embed="rId23"/>
-                    <a:stretch>
-                      <a:fillRect/>
-                    </a:stretch>
-                  </pic:blipFill>
-                  <pic:spPr>
-                    <a:xfrm>
-                      <a:off x="0" y="0"/>
-                      <a:ext cx="5486400" cy="1087755"/>
-                    </a:xfrm>
-                    <a:prstGeom prst="rect">
-                      <a:avLst/>
-                    </a:prstGeom>
-                    <a:effectLst>
-                      <a:outerShdw blurRad="50800" dist="38100" dir="2700000" algn="tl" rotWithShape="0">
-                        <a:prstClr val="black">
-                          <a:alpha val="40000"/>
-                        </a:prstClr>
-                      </a:outerShdw>
-                    </a:effectLst>
-                  </pic:spPr>
-                </pic:pic>
-              </a:graphicData>
-            </a:graphic>
-          </wp:inline>
-        </w:drawing>
-      </w:r>
+      <w:del w:id="172" w:author="Tamara Zlender" w:date="2018-06-12T11:58:00Z">
+        <w:r>
+          <w:rPr>
+            <w:noProof/>
+          </w:rPr>
+          <w:drawing>
+            <wp:inline distT="0" distB="0" distL="0" distR="0" wp14:anchorId="12BBCE08" wp14:editId="2EEABEFB">
+              <wp:extent cx="5486400" cy="1087755"/>
+              <wp:effectExtent l="25400" t="25400" r="88900" b="93345"/>
+              <wp:docPr id="14" name="Picture 14"/>
+              <wp:cNvGraphicFramePr>
+                <a:graphicFrameLocks xmlns:a="http://schemas.openxmlformats.org/drawingml/2006/main" noChangeAspect="1"/>
+              </wp:cNvGraphicFramePr>
+              <a:graphic xmlns:a="http://schemas.openxmlformats.org/drawingml/2006/main">
+                <a:graphicData uri="http://schemas.openxmlformats.org/drawingml/2006/picture">
+                  <pic:pic xmlns:pic="http://schemas.openxmlformats.org/drawingml/2006/picture">
+                    <pic:nvPicPr>
+                      <pic:cNvPr id="14" name="Screen Shot 2018-05-25 at 1.06.37 PM.png"/>
+                      <pic:cNvPicPr/>
+                    </pic:nvPicPr>
+                    <pic:blipFill>
+                      <a:blip r:embed="rId25"/>
+                      <a:stretch>
+                        <a:fillRect/>
+                      </a:stretch>
+                    </pic:blipFill>
+                    <pic:spPr>
+                      <a:xfrm>
+                        <a:off x="0" y="0"/>
+                        <a:ext cx="5486400" cy="1087755"/>
+                      </a:xfrm>
+                      <a:prstGeom prst="rect">
+                        <a:avLst/>
+                      </a:prstGeom>
+                      <a:effectLst>
+                        <a:outerShdw blurRad="50800" dist="38100" dir="2700000" algn="tl" rotWithShape="0">
+                          <a:prstClr val="black">
+                            <a:alpha val="40000"/>
+                          </a:prstClr>
+                        </a:outerShdw>
+                      </a:effectLst>
+                    </pic:spPr>
+                  </pic:pic>
+                </a:graphicData>
+              </a:graphic>
+            </wp:inline>
+          </w:drawing>
+        </w:r>
+      </w:del>
+      <w:ins w:id="173" w:author="Tamara Zlender" w:date="2018-06-12T11:58:00Z">
+        <w:r>
+          <w:rPr>
+            <w:noProof/>
+          </w:rPr>
+          <w:drawing>
+            <wp:inline distT="0" distB="0" distL="0" distR="0" wp14:anchorId="64EEFC01" wp14:editId="20206D04">
+              <wp:extent cx="5486400" cy="1243330"/>
+              <wp:effectExtent l="25400" t="25400" r="88900" b="90170"/>
+              <wp:docPr id="21" name="Picture 21"/>
+              <wp:cNvGraphicFramePr>
+                <a:graphicFrameLocks xmlns:a="http://schemas.openxmlformats.org/drawingml/2006/main" noChangeAspect="1"/>
+              </wp:cNvGraphicFramePr>
+              <a:graphic xmlns:a="http://schemas.openxmlformats.org/drawingml/2006/main">
+                <a:graphicData uri="http://schemas.openxmlformats.org/drawingml/2006/picture">
+                  <pic:pic xmlns:pic="http://schemas.openxmlformats.org/drawingml/2006/picture">
+                    <pic:nvPicPr>
+                      <pic:cNvPr id="21" name="Screen Shot 2018-06-12 at 11.57.51 AM.png"/>
+                      <pic:cNvPicPr/>
+                    </pic:nvPicPr>
+                    <pic:blipFill>
+                      <a:blip r:embed="rId26"/>
+                      <a:stretch>
+                        <a:fillRect/>
+                      </a:stretch>
+                    </pic:blipFill>
+                    <pic:spPr>
+                      <a:xfrm>
+                        <a:off x="0" y="0"/>
+                        <a:ext cx="5486400" cy="1243330"/>
+                      </a:xfrm>
+                      <a:prstGeom prst="rect">
+                        <a:avLst/>
+                      </a:prstGeom>
+                      <a:effectLst>
+                        <a:outerShdw blurRad="50800" dist="38100" dir="2700000" algn="tl" rotWithShape="0">
+                          <a:prstClr val="black">
+                            <a:alpha val="40000"/>
+                          </a:prstClr>
+                        </a:outerShdw>
+                      </a:effectLst>
+                    </pic:spPr>
+                  </pic:pic>
+                </a:graphicData>
+              </a:graphic>
+            </wp:inline>
+          </w:drawing>
+        </w:r>
+      </w:ins>
     </w:p>
     <w:p>
       <w:pPr>
@@ -5553,7 +6311,12 @@
         <w:t>UPDATE</w:t>
       </w:r>
       <w:r>
-        <w:t xml:space="preserve"> PostgreSQL” is also included. This rule calls the provided workflow.</w:t>
+        <w:t xml:space="preserve"> PostgreSQL”</w:t>
+      </w:r>
+      <w:bookmarkStart w:id="174" w:name="_GoBack"/>
+      <w:bookmarkEnd w:id="174"/>
+      <w:r>
+        <w:t xml:space="preserve"> is also included. This rule calls the provided workflow.</w:t>
       </w:r>
     </w:p>
     <w:p>
@@ -5639,7 +6402,7 @@
       <w:r>
         <w:t>DEL</w:t>
       </w:r>
-      <w:ins w:id="168" w:author="Tamara Zlender" w:date="2018-06-07T11:49:00Z">
+      <w:ins w:id="175" w:author="Tamara Zlender" w:date="2018-06-07T11:49:00Z">
         <w:r>
           <w:t>E</w:t>
         </w:r>
@@ -5717,7 +6480,7 @@
                     <pic:cNvPicPr/>
                   </pic:nvPicPr>
                   <pic:blipFill>
-                    <a:blip r:embed="rId24"/>
+                    <a:blip r:embed="rId27"/>
                     <a:stretch>
                       <a:fillRect/>
                     </a:stretch>
@@ -5940,7 +6703,7 @@
                     <pic:cNvPicPr/>
                   </pic:nvPicPr>
                   <pic:blipFill>
-                    <a:blip r:embed="rId25"/>
+                    <a:blip r:embed="rId28"/>
                     <a:stretch>
                       <a:fillRect/>
                     </a:stretch>
@@ -6019,12 +6782,7 @@
         <w:pStyle w:val="BodyText"/>
       </w:pPr>
       <w:r>
-        <w:t xml:space="preserve">A Menu Item rule called “Example ODBC </w:t>
-      </w:r>
-      <w:bookmarkStart w:id="169" w:name="_GoBack"/>
-      <w:bookmarkEnd w:id="169"/>
-      <w:r>
-        <w:t>INSERT PostgreSQL” is also included. This rule calls the provided workflow.</w:t>
+        <w:t>A Menu Item rule called “Example ODBC INSERT PostgreSQL” is also included. This rule calls the provided workflow.</w:t>
       </w:r>
     </w:p>
     <w:p>
@@ -6072,7 +6830,7 @@
           <w:szCs w:val="36"/>
         </w:rPr>
       </w:pPr>
-      <w:bookmarkStart w:id="170" w:name="_Toc510253273"/>
+      <w:bookmarkStart w:id="176" w:name="_Toc510253273"/>
       <w:bookmarkEnd w:id="156"/>
       <w:r>
         <w:br w:type="page"/>
@@ -6361,7 +7119,7 @@
                     <pic:cNvPicPr/>
                   </pic:nvPicPr>
                   <pic:blipFill>
-                    <a:blip r:embed="rId26"/>
+                    <a:blip r:embed="rId29"/>
                     <a:stretch>
                       <a:fillRect/>
                     </a:stretch>
@@ -6398,7 +7156,7 @@
         <w:lastRenderedPageBreak/>
         <w:t>Troubleshooting</w:t>
       </w:r>
-      <w:bookmarkEnd w:id="170"/>
+      <w:bookmarkEnd w:id="176"/>
     </w:p>
     <w:p>
       <w:pPr>
@@ -6488,7 +7246,21 @@
         <w:rPr>
           <w:rStyle w:val="codeChar"/>
         </w:rPr>
-        <w:t>/var/log/resilient-scripting/resilient-scripting.log</w:t>
+        <w:t>/</w:t>
+      </w:r>
+      <w:proofErr w:type="spellStart"/>
+      <w:r>
+        <w:rPr>
+          <w:rStyle w:val="codeChar"/>
+        </w:rPr>
+        <w:t>var</w:t>
+      </w:r>
+      <w:proofErr w:type="spellEnd"/>
+      <w:r>
+        <w:rPr>
+          <w:rStyle w:val="codeChar"/>
+        </w:rPr>
+        <w:t>/log/resilient-scripting/resilient-scripting.log</w:t>
       </w:r>
       <w:r>
         <w:t>.</w:t>
@@ -6523,7 +7295,21 @@
         <w:rPr>
           <w:rStyle w:val="codeChar"/>
         </w:rPr>
-        <w:t>/usr/share/co3/logs</w:t>
+        <w:t>/</w:t>
+      </w:r>
+      <w:proofErr w:type="spellStart"/>
+      <w:r>
+        <w:rPr>
+          <w:rStyle w:val="codeChar"/>
+        </w:rPr>
+        <w:t>usr</w:t>
+      </w:r>
+      <w:proofErr w:type="spellEnd"/>
+      <w:r>
+        <w:rPr>
+          <w:rStyle w:val="codeChar"/>
+        </w:rPr>
+        <w:t>/share/co3/logs</w:t>
       </w:r>
       <w:r>
         <w:t xml:space="preserve">. The </w:t>
@@ -6564,8 +7350,16 @@
         <w:rPr>
           <w:rStyle w:val="codeChar"/>
         </w:rPr>
-        <w:t>.resilient/app.config</w:t>
-      </w:r>
+        <w:t>.resilient/</w:t>
+      </w:r>
+      <w:proofErr w:type="spellStart"/>
+      <w:r>
+        <w:rPr>
+          <w:rStyle w:val="codeChar"/>
+        </w:rPr>
+        <w:t>app.config</w:t>
+      </w:r>
+      <w:proofErr w:type="spellEnd"/>
       <w:r>
         <w:t xml:space="preserve"> file under the section </w:t>
       </w:r>
@@ -6590,12 +7384,14 @@
       <w:r>
         <w:t xml:space="preserve"> and the property </w:t>
       </w:r>
+      <w:proofErr w:type="spellStart"/>
       <w:r>
         <w:rPr>
           <w:rStyle w:val="codeChar"/>
         </w:rPr>
         <w:t>logdir</w:t>
       </w:r>
+      <w:proofErr w:type="spellEnd"/>
       <w:r>
         <w:t xml:space="preserve">. The default file name is </w:t>
       </w:r>
@@ -6625,11 +7421,11 @@
       <w:pPr>
         <w:pStyle w:val="Heading10"/>
       </w:pPr>
-      <w:bookmarkStart w:id="171" w:name="_Toc510253274"/>
+      <w:bookmarkStart w:id="177" w:name="_Toc510253274"/>
       <w:r>
         <w:t>Support</w:t>
       </w:r>
-      <w:bookmarkEnd w:id="171"/>
+      <w:bookmarkEnd w:id="177"/>
     </w:p>
     <w:p>
       <w:pPr>
@@ -6639,7 +7435,7 @@
       <w:r>
         <w:t xml:space="preserve">For additional support, contact </w:t>
       </w:r>
-      <w:hyperlink r:id="rId27">
+      <w:hyperlink r:id="rId30">
         <w:r>
           <w:rPr>
             <w:rStyle w:val="Hyperlink"/>
@@ -6675,12 +7471,12 @@
       </w:pPr>
     </w:p>
     <w:sectPr>
-      <w:headerReference w:type="even" r:id="rId28"/>
-      <w:headerReference w:type="default" r:id="rId29"/>
-      <w:footerReference w:type="even" r:id="rId30"/>
-      <w:footerReference w:type="default" r:id="rId31"/>
-      <w:headerReference w:type="first" r:id="rId32"/>
-      <w:footerReference w:type="first" r:id="rId33"/>
+      <w:headerReference w:type="even" r:id="rId31"/>
+      <w:headerReference w:type="default" r:id="rId32"/>
+      <w:footerReference w:type="even" r:id="rId33"/>
+      <w:footerReference w:type="default" r:id="rId34"/>
+      <w:headerReference w:type="first" r:id="rId35"/>
+      <w:footerReference w:type="first" r:id="rId36"/>
       <w:pgSz w:w="12240" w:h="15840"/>
       <w:pgMar w:top="1440" w:right="1800" w:bottom="1440" w:left="1800" w:header="720" w:footer="144" w:gutter="0"/>
       <w:pgNumType w:start="1"/>
@@ -11445,7 +12241,7 @@
 </file>
 
 <file path=customXml/itemProps1.xml><?xml version="1.0" encoding="utf-8"?>
-<ds:datastoreItem xmlns:ds="http://schemas.openxmlformats.org/officeDocument/2006/customXml" ds:itemID="{B9BBBA6D-50FE-2149-977C-CBAE185F4D5C}">
+<ds:datastoreItem xmlns:ds="http://schemas.openxmlformats.org/officeDocument/2006/customXml" ds:itemID="{409CEF3D-9F4D-204B-9252-387836FBAE2D}">
   <ds:schemaRefs>
     <ds:schemaRef ds:uri="http://schemas.openxmlformats.org/officeDocument/2006/bibliography"/>
   </ds:schemaRefs>

</xml_diff>

<commit_message>
INT-266 made a change in config.py/README.md and documentation pdf and docx and added a new class for testing multiple active odbc connections.
</commit_message>
<xml_diff>
--- a/fn_odbc_query/doc/Resilient Integrations ODBC Query Function Guide.docx
+++ b/fn_odbc_query/doc/Resilient Integrations ODBC Query Function Guide.docx
@@ -339,13 +339,8 @@
       <w:r>
         <w:t xml:space="preserve">This package includes </w:t>
       </w:r>
-      <w:proofErr w:type="gramStart"/>
-      <w:r>
-        <w:t>a</w:t>
-      </w:r>
-      <w:proofErr w:type="gramEnd"/>
-      <w:r>
-        <w:t xml:space="preserve"> </w:t>
+      <w:r>
+        <w:t xml:space="preserve">a </w:t>
       </w:r>
       <w:r>
         <w:t xml:space="preserve">SQL </w:t>
@@ -520,18 +515,10 @@
         <w:t>You have a Resilient account to use for the integrations. T</w:t>
       </w:r>
       <w:r>
-        <w:t xml:space="preserve">his can be any account that has the permission to view and modify administrator and customization </w:t>
-      </w:r>
-      <w:proofErr w:type="gramStart"/>
-      <w:r>
-        <w:t>settings</w:t>
-      </w:r>
-      <w:r>
-        <w:t>, and</w:t>
-      </w:r>
-      <w:proofErr w:type="gramEnd"/>
-      <w:r>
-        <w:t xml:space="preserve"> read and update incidents</w:t>
+        <w:t>his can be any account that has the permission to view and modify administrator and customization settings</w:t>
+      </w:r>
+      <w:r>
+        <w:t>, and read and update incidents</w:t>
       </w:r>
       <w:r>
         <w:t>. You need to know the account username and password.</w:t>
@@ -590,13 +577,8 @@
         <w:ind w:left="547"/>
         <w:contextualSpacing/>
       </w:pPr>
-      <w:proofErr w:type="spellStart"/>
-      <w:r>
-        <w:t>sudo</w:t>
-      </w:r>
-      <w:proofErr w:type="spellEnd"/>
-      <w:r>
-        <w:t xml:space="preserve"> pip install --upgrade pip</w:t>
+      <w:r>
+        <w:t>sudo pip install --upgrade pip</w:t>
       </w:r>
     </w:p>
     <w:p>
@@ -605,19 +587,9 @@
         <w:ind w:left="547"/>
         <w:contextualSpacing/>
       </w:pPr>
-      <w:proofErr w:type="spellStart"/>
-      <w:r>
-        <w:t>sudo</w:t>
-      </w:r>
-      <w:proofErr w:type="spellEnd"/>
-      <w:r>
-        <w:t xml:space="preserve"> pip install --upgrade </w:t>
-      </w:r>
-      <w:proofErr w:type="spellStart"/>
-      <w:r>
-        <w:t>setuptools</w:t>
-      </w:r>
-      <w:proofErr w:type="spellEnd"/>
+      <w:r>
+        <w:t>sudo pip install --upgrade setuptools</w:t>
+      </w:r>
     </w:p>
     <w:p>
       <w:pPr>
@@ -625,13 +597,8 @@
         <w:ind w:left="547"/>
         <w:contextualSpacing/>
       </w:pPr>
-      <w:proofErr w:type="spellStart"/>
-      <w:r>
-        <w:t>sudo</w:t>
-      </w:r>
-      <w:proofErr w:type="spellEnd"/>
-      <w:r>
-        <w:t xml:space="preserve"> pip install </w:t>
+      <w:r>
+        <w:t xml:space="preserve">sudo pip install </w:t>
       </w:r>
       <w:r>
         <w:t xml:space="preserve">--upgrade </w:t>
@@ -655,19 +622,9 @@
       <w:pPr>
         <w:pStyle w:val="Code0"/>
       </w:pPr>
-      <w:proofErr w:type="spellStart"/>
-      <w:r>
-        <w:t>sudo</w:t>
-      </w:r>
-      <w:proofErr w:type="spellEnd"/>
-      <w:r>
-        <w:t xml:space="preserve"> pip install --upgrade </w:t>
-      </w:r>
-      <w:proofErr w:type="spellStart"/>
-      <w:r>
-        <w:t>fn_odbc_query</w:t>
-      </w:r>
-      <w:proofErr w:type="spellEnd"/>
+      <w:r>
+        <w:t>sudo pip install --upgrade fn_odbc_query</w:t>
+      </w:r>
       <w:r>
         <w:t>-&lt;</w:t>
       </w:r>
@@ -677,14 +634,12 @@
         </w:rPr>
         <w:t>version</w:t>
       </w:r>
-      <w:proofErr w:type="gramStart"/>
       <w:r>
         <w:t>&gt;</w:t>
       </w:r>
       <w:r>
         <w:t>.tar.gz</w:t>
       </w:r>
-      <w:proofErr w:type="gramEnd"/>
     </w:p>
     <w:p>
       <w:pPr>
@@ -767,23 +722,7 @@
           <w:rFonts w:cs="Arial"/>
           <w:color w:val="000000"/>
         </w:rPr>
-        <w:t xml:space="preserve">Using </w:t>
-      </w:r>
-      <w:proofErr w:type="spellStart"/>
-      <w:r>
-        <w:rPr>
-          <w:rFonts w:cs="Arial"/>
-          <w:color w:val="000000"/>
-        </w:rPr>
-        <w:t>sudo</w:t>
-      </w:r>
-      <w:proofErr w:type="spellEnd"/>
-      <w:r>
-        <w:rPr>
-          <w:rFonts w:cs="Arial"/>
-          <w:color w:val="000000"/>
-        </w:rPr>
-        <w:t>, become the integration user.</w:t>
+        <w:t>Using sudo, become the integration user.</w:t>
       </w:r>
       <w:r>
         <w:rPr>
@@ -799,21 +738,8 @@
         <w:keepNext/>
         <w:ind w:left="720"/>
       </w:pPr>
-      <w:proofErr w:type="spellStart"/>
-      <w:r>
-        <w:t>sudo</w:t>
-      </w:r>
-      <w:proofErr w:type="spellEnd"/>
-      <w:r>
-        <w:t xml:space="preserve"> </w:t>
-      </w:r>
-      <w:proofErr w:type="spellStart"/>
-      <w:r>
-        <w:t>su</w:t>
-      </w:r>
-      <w:proofErr w:type="spellEnd"/>
-      <w:r>
-        <w:t xml:space="preserve"> - integration</w:t>
+      <w:r>
+        <w:t>sudo su - integration</w:t>
       </w:r>
     </w:p>
     <w:p>
@@ -937,7 +863,6 @@
         </w:rPr>
         <w:t>In the [</w:t>
       </w:r>
-      <w:proofErr w:type="spellStart"/>
       <w:r>
         <w:rPr>
           <w:rFonts w:cs="Arial"/>
@@ -952,7 +877,6 @@
         </w:rPr>
         <w:t>_odbc_query</w:t>
       </w:r>
-      <w:proofErr w:type="spellEnd"/>
       <w:r>
         <w:rPr>
           <w:rFonts w:cs="Arial"/>
@@ -993,46 +917,17 @@
           <w:rFonts w:eastAsia="Cambria"/>
         </w:rPr>
       </w:pPr>
-      <w:proofErr w:type="spellStart"/>
-      <w:r>
-        <w:rPr>
-          <w:rFonts w:eastAsia="Cambria"/>
-        </w:rPr>
-        <w:t>sql_connection_string</w:t>
-      </w:r>
-      <w:proofErr w:type="spellEnd"/>
-      <w:r>
-        <w:rPr>
-          <w:rFonts w:eastAsia="Cambria"/>
-        </w:rPr>
-        <w:t>=Driver={PostgreSQL</w:t>
-      </w:r>
-      <w:proofErr w:type="gramStart"/>
-      <w:r>
-        <w:rPr>
-          <w:rFonts w:eastAsia="Cambria"/>
-        </w:rPr>
-        <w:t>};Server</w:t>
-      </w:r>
-      <w:proofErr w:type="gramEnd"/>
-      <w:r>
-        <w:rPr>
-          <w:rFonts w:eastAsia="Cambria"/>
-        </w:rPr>
-        <w:t>=</w:t>
-      </w:r>
-      <w:r>
-        <w:rPr>
-          <w:rFonts w:eastAsia="Cambria"/>
-        </w:rPr>
-        <w:t xml:space="preserve">IP </w:t>
-      </w:r>
-      <w:proofErr w:type="spellStart"/>
-      <w:r>
-        <w:rPr>
-          <w:rFonts w:eastAsia="Cambria"/>
-        </w:rPr>
-        <w:t>Ad</w:t>
+      <w:r>
+        <w:rPr>
+          <w:rFonts w:eastAsia="Cambria"/>
+        </w:rPr>
+        <w:t>sql_connection_string=Driver={PostgreSQL};Server=</w:t>
+      </w:r>
+      <w:r>
+        <w:rPr>
+          <w:rFonts w:eastAsia="Cambria"/>
+        </w:rPr>
+        <w:t>IP Ad</w:t>
       </w:r>
       <w:ins w:id="5" w:author="Tamara Zlender" w:date="2018-06-04T10:38:00Z">
         <w:r>
@@ -1052,14 +947,7 @@
         <w:rPr>
           <w:rFonts w:eastAsia="Cambria"/>
         </w:rPr>
-        <w:t>;Port</w:t>
-      </w:r>
-      <w:proofErr w:type="spellEnd"/>
-      <w:r>
-        <w:rPr>
-          <w:rFonts w:eastAsia="Cambria"/>
-        </w:rPr>
-        <w:t>=5432;</w:t>
+        <w:t>;Port=5432;</w:t>
       </w:r>
     </w:p>
     <w:p>
@@ -1077,8 +965,6 @@
         </w:rPr>
         <w:t>Database=</w:t>
       </w:r>
-      <w:proofErr w:type="spellStart"/>
-      <w:proofErr w:type="gramStart"/>
       <w:r>
         <w:rPr>
           <w:rFonts w:eastAsia="Cambria"/>
@@ -1089,17 +975,8 @@
         <w:rPr>
           <w:rFonts w:eastAsia="Cambria"/>
         </w:rPr>
-        <w:t>;Uid</w:t>
-      </w:r>
-      <w:proofErr w:type="spellEnd"/>
-      <w:proofErr w:type="gramEnd"/>
-      <w:r>
-        <w:rPr>
-          <w:rFonts w:eastAsia="Cambria"/>
-        </w:rPr>
-        <w:t>=</w:t>
-      </w:r>
-      <w:proofErr w:type="spellStart"/>
+        <w:t>;Uid=</w:t>
+      </w:r>
       <w:r>
         <w:rPr>
           <w:rFonts w:eastAsia="Cambria"/>
@@ -1110,16 +987,8 @@
         <w:rPr>
           <w:rFonts w:eastAsia="Cambria"/>
         </w:rPr>
-        <w:t>;Pwd</w:t>
-      </w:r>
-      <w:proofErr w:type="spellEnd"/>
-      <w:r>
-        <w:rPr>
-          <w:rFonts w:eastAsia="Cambria"/>
-        </w:rPr>
-        <w:t>=</w:t>
-      </w:r>
-      <w:proofErr w:type="spellStart"/>
+        <w:t>;Pwd=</w:t>
+      </w:r>
       <w:r>
         <w:rPr>
           <w:rFonts w:eastAsia="Cambria"/>
@@ -1130,14 +999,7 @@
         <w:rPr>
           <w:rFonts w:eastAsia="Cambria"/>
         </w:rPr>
-        <w:t>assword</w:t>
-      </w:r>
-      <w:proofErr w:type="spellEnd"/>
-      <w:r>
-        <w:rPr>
-          <w:rFonts w:eastAsia="Cambria"/>
-        </w:rPr>
-        <w:t>;</w:t>
+        <w:t>assword;</w:t>
       </w:r>
     </w:p>
     <w:p>
@@ -1373,28 +1235,12 @@
           </w:pPr>
         </w:pPrChange>
       </w:pPr>
-      <w:proofErr w:type="spellStart"/>
       <w:ins w:id="22" w:author="Tamara Zlender" w:date="2018-06-11T11:47:00Z">
         <w:r>
           <w:rPr>
             <w:rFonts w:eastAsia="Cambria"/>
           </w:rPr>
-          <w:t>sql_restricted_sql_statements</w:t>
-        </w:r>
-        <w:proofErr w:type="spellEnd"/>
-        <w:proofErr w:type="gramStart"/>
-        <w:r>
-          <w:rPr>
-            <w:rFonts w:eastAsia="Cambria"/>
-          </w:rPr>
-          <w:t>=[</w:t>
-        </w:r>
-        <w:proofErr w:type="gramEnd"/>
-        <w:r>
-          <w:rPr>
-            <w:rFonts w:eastAsia="Cambria"/>
-          </w:rPr>
-          <w:t>"delete", "insert", "update"]</w:t>
+          <w:t>sql_restricted_sql_statements=["delete", "insert", "update"]</w:t>
         </w:r>
       </w:ins>
     </w:p>
@@ -1541,20 +1387,12 @@
           </w:pPr>
         </w:pPrChange>
       </w:pPr>
-      <w:proofErr w:type="spellStart"/>
       <w:ins w:id="33" w:author="Tamara Zlender" w:date="2018-06-11T11:47:00Z">
         <w:r>
           <w:rPr>
             <w:rFonts w:eastAsia="Cambria"/>
           </w:rPr>
-          <w:t>sql_autocommit</w:t>
-        </w:r>
-        <w:proofErr w:type="spellEnd"/>
-        <w:r>
-          <w:rPr>
-            <w:rFonts w:eastAsia="Cambria"/>
-          </w:rPr>
-          <w:t>=true</w:t>
+          <w:t>sql_autocommit=true</w:t>
         </w:r>
       </w:ins>
     </w:p>
@@ -1741,20 +1579,12 @@
           </w:pPr>
         </w:pPrChange>
       </w:pPr>
-      <w:proofErr w:type="spellStart"/>
       <w:ins w:id="47" w:author="Tamara Zlender" w:date="2018-06-11T11:47:00Z">
         <w:r>
           <w:rPr>
             <w:rFonts w:eastAsia="Cambria"/>
           </w:rPr>
-          <w:t>sql_query_timeout</w:t>
-        </w:r>
-        <w:proofErr w:type="spellEnd"/>
-        <w:r>
-          <w:rPr>
-            <w:rFonts w:eastAsia="Cambria"/>
-          </w:rPr>
-          <w:t>=10</w:t>
+          <w:t>sql_query_timeout=10</w:t>
         </w:r>
       </w:ins>
     </w:p>
@@ -1982,54 +1812,24 @@
           </w:pPr>
         </w:pPrChange>
       </w:pPr>
-      <w:proofErr w:type="spellStart"/>
       <w:ins w:id="64" w:author="Tamara Zlender" w:date="2018-06-11T11:47:00Z">
         <w:r>
           <w:rPr>
             <w:rFonts w:eastAsia="Cambria"/>
           </w:rPr>
-          <w:t>sql_database_type</w:t>
+          <w:t>sql_database_type=</w:t>
         </w:r>
-        <w:proofErr w:type="spellEnd"/>
+      </w:ins>
+      <w:ins w:id="65" w:author="Tamara Zlender" w:date="2018-06-14T13:21:00Z">
         <w:r>
           <w:rPr>
             <w:rFonts w:eastAsia="Cambria"/>
           </w:rPr>
-          <w:t>=MariaDB</w:t>
+          <w:t>PostgreSQL</w:t>
         </w:r>
       </w:ins>
-    </w:p>
-    <w:p>
-      <w:pPr>
-        <w:pStyle w:val="Code0"/>
-        <w:spacing w:before="0" w:after="0"/>
-        <w:ind w:left="547"/>
-        <w:rPr>
-          <w:ins w:id="65" w:author="Tamara Zlender" w:date="2018-06-11T11:47:00Z"/>
-          <w:rFonts w:eastAsia="Cambria"/>
-        </w:rPr>
-        <w:pPrChange w:id="66" w:author="Tamara Zlender" w:date="2018-06-11T11:47:00Z">
-          <w:pPr>
-            <w:tabs>
-              <w:tab w:val="left" w:pos="560"/>
-              <w:tab w:val="left" w:pos="1120"/>
-              <w:tab w:val="left" w:pos="1680"/>
-              <w:tab w:val="left" w:pos="2240"/>
-              <w:tab w:val="left" w:pos="2800"/>
-              <w:tab w:val="left" w:pos="3360"/>
-              <w:tab w:val="left" w:pos="3920"/>
-              <w:tab w:val="left" w:pos="4480"/>
-              <w:tab w:val="left" w:pos="5040"/>
-              <w:tab w:val="left" w:pos="5600"/>
-              <w:tab w:val="left" w:pos="6160"/>
-              <w:tab w:val="left" w:pos="6720"/>
-            </w:tabs>
-            <w:autoSpaceDE w:val="0"/>
-            <w:autoSpaceDN w:val="0"/>
-            <w:adjustRightInd w:val="0"/>
-          </w:pPr>
-        </w:pPrChange>
-      </w:pPr>
+      <w:bookmarkStart w:id="66" w:name="_GoBack"/>
+      <w:bookmarkEnd w:id="66"/>
     </w:p>
     <w:p>
       <w:pPr>
@@ -2062,14 +1862,6 @@
           </w:pPr>
         </w:pPrChange>
       </w:pPr>
-      <w:ins w:id="69" w:author="Tamara Zlender" w:date="2018-06-11T11:47:00Z">
-        <w:r>
-          <w:rPr>
-            <w:rFonts w:eastAsia="Cambria"/>
-          </w:rPr>
-          <w:t xml:space="preserve"># Define number of rows to fetch. </w:t>
-        </w:r>
-      </w:ins>
     </w:p>
     <w:p>
       <w:pPr>
@@ -2077,10 +1869,10 @@
         <w:spacing w:before="0" w:after="0"/>
         <w:ind w:left="547"/>
         <w:rPr>
-          <w:ins w:id="70" w:author="Tamara Zlender" w:date="2018-06-11T11:47:00Z"/>
-          <w:rFonts w:eastAsia="Cambria"/>
-        </w:rPr>
-        <w:pPrChange w:id="71" w:author="Tamara Zlender" w:date="2018-06-11T11:47:00Z">
+          <w:ins w:id="69" w:author="Tamara Zlender" w:date="2018-06-11T11:47:00Z"/>
+          <w:rFonts w:eastAsia="Cambria"/>
+        </w:rPr>
+        <w:pPrChange w:id="70" w:author="Tamara Zlender" w:date="2018-06-11T11:47:00Z">
           <w:pPr>
             <w:tabs>
               <w:tab w:val="left" w:pos="560"/>
@@ -2102,12 +1894,12 @@
           </w:pPr>
         </w:pPrChange>
       </w:pPr>
-      <w:ins w:id="72" w:author="Tamara Zlender" w:date="2018-06-11T11:47:00Z">
+      <w:ins w:id="71" w:author="Tamara Zlender" w:date="2018-06-11T11:47:00Z">
         <w:r>
           <w:rPr>
             <w:rFonts w:eastAsia="Cambria"/>
           </w:rPr>
-          <w:t># Comment this line to fetch all.</w:t>
+          <w:t xml:space="preserve"># Define number of rows to fetch. </w:t>
         </w:r>
       </w:ins>
     </w:p>
@@ -2117,10 +1909,10 @@
         <w:spacing w:before="0" w:after="0"/>
         <w:ind w:left="547"/>
         <w:rPr>
-          <w:ins w:id="73" w:author="Tamara Zlender" w:date="2018-06-11T11:47:00Z"/>
-          <w:rFonts w:eastAsia="Cambria"/>
-        </w:rPr>
-        <w:pPrChange w:id="74" w:author="Tamara Zlender" w:date="2018-06-11T11:47:00Z">
+          <w:ins w:id="72" w:author="Tamara Zlender" w:date="2018-06-11T11:47:00Z"/>
+          <w:rFonts w:eastAsia="Cambria"/>
+        </w:rPr>
+        <w:pPrChange w:id="73" w:author="Tamara Zlender" w:date="2018-06-11T11:47:00Z">
           <w:pPr>
             <w:tabs>
               <w:tab w:val="left" w:pos="560"/>
@@ -2142,20 +1934,12 @@
           </w:pPr>
         </w:pPrChange>
       </w:pPr>
-      <w:proofErr w:type="spellStart"/>
-      <w:ins w:id="75" w:author="Tamara Zlender" w:date="2018-06-11T11:47:00Z">
+      <w:ins w:id="74" w:author="Tamara Zlender" w:date="2018-06-11T11:47:00Z">
         <w:r>
           <w:rPr>
             <w:rFonts w:eastAsia="Cambria"/>
           </w:rPr>
-          <w:t>sql_number_of_records_returned</w:t>
-        </w:r>
-        <w:proofErr w:type="spellEnd"/>
-        <w:r>
-          <w:rPr>
-            <w:rFonts w:eastAsia="Cambria"/>
-          </w:rPr>
-          <w:t>=10</w:t>
+          <w:t># Comment this line to fetch all.</w:t>
         </w:r>
       </w:ins>
     </w:p>
@@ -2165,10 +1949,10 @@
         <w:spacing w:before="0" w:after="0"/>
         <w:ind w:left="547"/>
         <w:rPr>
-          <w:ins w:id="76" w:author="Tamara Zlender" w:date="2018-06-11T11:47:00Z"/>
-          <w:rFonts w:eastAsia="Cambria"/>
-        </w:rPr>
-        <w:pPrChange w:id="77" w:author="Tamara Zlender" w:date="2018-06-11T11:47:00Z">
+          <w:ins w:id="75" w:author="Tamara Zlender" w:date="2018-06-11T11:47:00Z"/>
+          <w:rFonts w:eastAsia="Cambria"/>
+        </w:rPr>
+        <w:pPrChange w:id="76" w:author="Tamara Zlender" w:date="2018-06-11T11:47:00Z">
           <w:pPr>
             <w:tabs>
               <w:tab w:val="left" w:pos="560"/>
@@ -2190,6 +1974,14 @@
           </w:pPr>
         </w:pPrChange>
       </w:pPr>
+      <w:ins w:id="77" w:author="Tamara Zlender" w:date="2018-06-11T11:47:00Z">
+        <w:r>
+          <w:rPr>
+            <w:rFonts w:eastAsia="Cambria"/>
+          </w:rPr>
+          <w:t>sql_number_of_records_returned=10</w:t>
+        </w:r>
+      </w:ins>
     </w:p>
     <w:p>
       <w:pPr>
@@ -2222,36 +2014,6 @@
           </w:pPr>
         </w:pPrChange>
       </w:pPr>
-      <w:ins w:id="80" w:author="Tamara Zlender" w:date="2018-06-11T11:47:00Z">
-        <w:r>
-          <w:rPr>
-            <w:rFonts w:eastAsia="Cambria"/>
-          </w:rPr>
-          <w:t xml:space="preserve"># Some ODBC drivers might throw an error while setting </w:t>
-        </w:r>
-        <w:proofErr w:type="spellStart"/>
-        <w:r>
-          <w:rPr>
-            <w:rFonts w:eastAsia="Cambria"/>
-          </w:rPr>
-          <w:t>db_</w:t>
-        </w:r>
-        <w:proofErr w:type="gramStart"/>
-        <w:r>
-          <w:rPr>
-            <w:rFonts w:eastAsia="Cambria"/>
-          </w:rPr>
-          <w:t>connection.timeout</w:t>
-        </w:r>
-        <w:proofErr w:type="spellEnd"/>
-        <w:proofErr w:type="gramEnd"/>
-        <w:r>
-          <w:rPr>
-            <w:rFonts w:eastAsia="Cambria"/>
-          </w:rPr>
-          <w:t>.</w:t>
-        </w:r>
-      </w:ins>
     </w:p>
     <w:p>
       <w:pPr>
@@ -2259,10 +2021,10 @@
         <w:spacing w:before="0" w:after="0"/>
         <w:ind w:left="547"/>
         <w:rPr>
-          <w:ins w:id="81" w:author="Tamara Zlender" w:date="2018-06-11T11:47:00Z"/>
-          <w:rFonts w:eastAsia="Cambria"/>
-        </w:rPr>
-        <w:pPrChange w:id="82" w:author="Tamara Zlender" w:date="2018-06-11T11:47:00Z">
+          <w:ins w:id="80" w:author="Tamara Zlender" w:date="2018-06-11T11:47:00Z"/>
+          <w:rFonts w:eastAsia="Cambria"/>
+        </w:rPr>
+        <w:pPrChange w:id="81" w:author="Tamara Zlender" w:date="2018-06-11T11:47:00Z">
           <w:pPr>
             <w:tabs>
               <w:tab w:val="left" w:pos="560"/>
@@ -2284,26 +2046,12 @@
           </w:pPr>
         </w:pPrChange>
       </w:pPr>
-      <w:ins w:id="83" w:author="Tamara Zlender" w:date="2018-06-11T11:47:00Z">
+      <w:ins w:id="82" w:author="Tamara Zlender" w:date="2018-06-11T11:47:00Z">
         <w:r>
           <w:rPr>
             <w:rFonts w:eastAsia="Cambria"/>
           </w:rPr>
-          <w:t xml:space="preserve"># </w:t>
-        </w:r>
-        <w:proofErr w:type="spellStart"/>
-        <w:r>
-          <w:rPr>
-            <w:rFonts w:eastAsia="Cambria"/>
-          </w:rPr>
-          <w:t>Psqlodbc</w:t>
-        </w:r>
-        <w:proofErr w:type="spellEnd"/>
-        <w:r>
-          <w:rPr>
-            <w:rFonts w:eastAsia="Cambria"/>
-          </w:rPr>
-          <w:t xml:space="preserve"> driver (PostgreSQL) throws a general error 'HY000'</w:t>
+          <w:t># Some ODBC drivers might throw an error while setting db_connection.timeout.</w:t>
         </w:r>
       </w:ins>
     </w:p>
@@ -2313,10 +2061,10 @@
         <w:spacing w:before="0" w:after="0"/>
         <w:ind w:left="547"/>
         <w:rPr>
-          <w:ins w:id="84" w:author="Tamara Zlender" w:date="2018-06-11T11:47:00Z"/>
-          <w:rFonts w:eastAsia="Cambria"/>
-        </w:rPr>
-        <w:pPrChange w:id="85" w:author="Tamara Zlender" w:date="2018-06-11T11:47:00Z">
+          <w:ins w:id="83" w:author="Tamara Zlender" w:date="2018-06-11T11:47:00Z"/>
+          <w:rFonts w:eastAsia="Cambria"/>
+        </w:rPr>
+        <w:pPrChange w:id="84" w:author="Tamara Zlender" w:date="2018-06-11T11:47:00Z">
           <w:pPr>
             <w:tabs>
               <w:tab w:val="left" w:pos="560"/>
@@ -2338,26 +2086,12 @@
           </w:pPr>
         </w:pPrChange>
       </w:pPr>
-      <w:ins w:id="86" w:author="Tamara Zlender" w:date="2018-06-11T11:47:00Z">
+      <w:ins w:id="85" w:author="Tamara Zlender" w:date="2018-06-11T11:47:00Z">
         <w:r>
           <w:rPr>
             <w:rFonts w:eastAsia="Cambria"/>
           </w:rPr>
-          <w:t xml:space="preserve"># Override this SQLSTATE if your </w:t>
-        </w:r>
-        <w:proofErr w:type="spellStart"/>
-        <w:r>
-          <w:rPr>
-            <w:rFonts w:eastAsia="Cambria"/>
-          </w:rPr>
-          <w:t>odbc</w:t>
-        </w:r>
-        <w:proofErr w:type="spellEnd"/>
-        <w:r>
-          <w:rPr>
-            <w:rFonts w:eastAsia="Cambria"/>
-          </w:rPr>
-          <w:t xml:space="preserve"> driver is throwing a different error.</w:t>
+          <w:t># Psqlodbc driver (PostgreSQL) throws a general error 'HY000'</w:t>
         </w:r>
       </w:ins>
     </w:p>
@@ -2367,27 +2101,59 @@
         <w:spacing w:before="0" w:after="0"/>
         <w:ind w:left="547"/>
         <w:rPr>
-          <w:del w:id="87" w:author="Tamara Zlender" w:date="2018-06-11T11:47:00Z"/>
-          <w:rFonts w:eastAsia="Cambria"/>
-        </w:rPr>
-      </w:pPr>
-      <w:proofErr w:type="spellStart"/>
+          <w:ins w:id="86" w:author="Tamara Zlender" w:date="2018-06-11T11:47:00Z"/>
+          <w:rFonts w:eastAsia="Cambria"/>
+        </w:rPr>
+        <w:pPrChange w:id="87" w:author="Tamara Zlender" w:date="2018-06-11T11:47:00Z">
+          <w:pPr>
+            <w:tabs>
+              <w:tab w:val="left" w:pos="560"/>
+              <w:tab w:val="left" w:pos="1120"/>
+              <w:tab w:val="left" w:pos="1680"/>
+              <w:tab w:val="left" w:pos="2240"/>
+              <w:tab w:val="left" w:pos="2800"/>
+              <w:tab w:val="left" w:pos="3360"/>
+              <w:tab w:val="left" w:pos="3920"/>
+              <w:tab w:val="left" w:pos="4480"/>
+              <w:tab w:val="left" w:pos="5040"/>
+              <w:tab w:val="left" w:pos="5600"/>
+              <w:tab w:val="left" w:pos="6160"/>
+              <w:tab w:val="left" w:pos="6720"/>
+            </w:tabs>
+            <w:autoSpaceDE w:val="0"/>
+            <w:autoSpaceDN w:val="0"/>
+            <w:adjustRightInd w:val="0"/>
+          </w:pPr>
+        </w:pPrChange>
+      </w:pPr>
       <w:ins w:id="88" w:author="Tamara Zlender" w:date="2018-06-11T11:47:00Z">
         <w:r>
           <w:rPr>
             <w:rFonts w:eastAsia="Cambria"/>
           </w:rPr>
-          <w:t>sql_pyodbc_timeout_error_state</w:t>
+          <w:t># Override this SQLSTATE if your odbc driver is throwing a different error.</w:t>
         </w:r>
-        <w:proofErr w:type="spellEnd"/>
+      </w:ins>
+    </w:p>
+    <w:p>
+      <w:pPr>
+        <w:pStyle w:val="Code0"/>
+        <w:spacing w:before="0" w:after="0"/>
+        <w:ind w:left="547"/>
+        <w:rPr>
+          <w:del w:id="89" w:author="Tamara Zlender" w:date="2018-06-11T11:47:00Z"/>
+          <w:rFonts w:eastAsia="Cambria"/>
+        </w:rPr>
+      </w:pPr>
+      <w:ins w:id="90" w:author="Tamara Zlender" w:date="2018-06-11T11:47:00Z">
         <w:r>
           <w:rPr>
             <w:rFonts w:eastAsia="Cambria"/>
           </w:rPr>
-          <w:t>=HY000</w:t>
+          <w:t>sql_pyodbc_timeout_error_state=HY000</w:t>
         </w:r>
       </w:ins>
-      <w:del w:id="89" w:author="Tamara Zlender" w:date="2018-06-11T11:47:00Z">
+      <w:del w:id="91" w:author="Tamara Zlender" w:date="2018-06-11T11:47:00Z">
         <w:r>
           <w:rPr>
             <w:rFonts w:eastAsia="Cambria"/>
@@ -2402,11 +2168,11 @@
         <w:spacing w:before="0" w:after="0"/>
         <w:ind w:left="547"/>
         <w:rPr>
-          <w:del w:id="90" w:author="Tamara Zlender" w:date="2018-06-11T11:47:00Z"/>
-          <w:rFonts w:eastAsia="Cambria"/>
-        </w:rPr>
-      </w:pPr>
-      <w:del w:id="91" w:author="Tamara Zlender" w:date="2018-06-11T11:47:00Z">
+          <w:del w:id="92" w:author="Tamara Zlender" w:date="2018-06-11T11:47:00Z"/>
+          <w:rFonts w:eastAsia="Cambria"/>
+        </w:rPr>
+      </w:pPr>
+      <w:del w:id="93" w:author="Tamara Zlender" w:date="2018-06-11T11:47:00Z">
         <w:r>
           <w:rPr>
             <w:rFonts w:eastAsia="Cambria"/>
@@ -2414,7 +2180,7 @@
           <w:delText xml:space="preserve"># </w:delText>
         </w:r>
       </w:del>
-      <w:del w:id="92" w:author="Tamara Zlender" w:date="2018-06-04T10:40:00Z">
+      <w:del w:id="94" w:author="Tamara Zlender" w:date="2018-06-04T10:40:00Z">
         <w:r>
           <w:rPr>
             <w:rFonts w:eastAsia="Cambria"/>
@@ -2429,11 +2195,11 @@
         <w:spacing w:before="0" w:after="0"/>
         <w:ind w:left="547"/>
         <w:rPr>
-          <w:del w:id="93" w:author="Tamara Zlender" w:date="2018-06-11T11:47:00Z"/>
-          <w:rFonts w:eastAsia="Cambria"/>
-        </w:rPr>
-      </w:pPr>
-      <w:del w:id="94" w:author="Tamara Zlender" w:date="2018-06-11T11:47:00Z">
+          <w:del w:id="95" w:author="Tamara Zlender" w:date="2018-06-11T11:47:00Z"/>
+          <w:rFonts w:eastAsia="Cambria"/>
+        </w:rPr>
+      </w:pPr>
+      <w:del w:id="96" w:author="Tamara Zlender" w:date="2018-06-11T11:47:00Z">
         <w:r>
           <w:rPr>
             <w:rFonts w:eastAsia="Cambria"/>
@@ -2448,11 +2214,11 @@
         <w:spacing w:before="0" w:after="0"/>
         <w:ind w:left="547"/>
         <w:rPr>
-          <w:del w:id="95" w:author="Tamara Zlender" w:date="2018-06-11T11:47:00Z"/>
-          <w:rFonts w:eastAsia="Cambria"/>
-        </w:rPr>
-      </w:pPr>
-      <w:del w:id="96" w:author="Tamara Zlender" w:date="2018-06-11T11:47:00Z">
+          <w:del w:id="97" w:author="Tamara Zlender" w:date="2018-06-11T11:47:00Z"/>
+          <w:rFonts w:eastAsia="Cambria"/>
+        </w:rPr>
+      </w:pPr>
+      <w:del w:id="98" w:author="Tamara Zlender" w:date="2018-06-11T11:47:00Z">
         <w:r>
           <w:rPr>
             <w:rFonts w:eastAsia="Cambria"/>
@@ -2467,11 +2233,11 @@
         <w:spacing w:before="0" w:after="0"/>
         <w:ind w:left="547"/>
         <w:rPr>
-          <w:del w:id="97" w:author="Tamara Zlender" w:date="2018-06-11T11:47:00Z"/>
-          <w:rFonts w:eastAsia="Cambria"/>
-        </w:rPr>
-      </w:pPr>
-      <w:del w:id="98" w:author="Tamara Zlender" w:date="2018-06-11T11:47:00Z">
+          <w:del w:id="99" w:author="Tamara Zlender" w:date="2018-06-11T11:47:00Z"/>
+          <w:rFonts w:eastAsia="Cambria"/>
+        </w:rPr>
+      </w:pPr>
+      <w:del w:id="100" w:author="Tamara Zlender" w:date="2018-06-11T11:47:00Z">
         <w:r>
           <w:rPr>
             <w:rFonts w:eastAsia="Cambria"/>
@@ -2486,7 +2252,7 @@
         <w:spacing w:before="0" w:after="0"/>
         <w:ind w:left="547"/>
         <w:rPr>
-          <w:del w:id="99" w:author="Tamara Zlender" w:date="2018-06-11T11:47:00Z"/>
+          <w:del w:id="101" w:author="Tamara Zlender" w:date="2018-06-11T11:47:00Z"/>
           <w:rFonts w:eastAsia="Cambria"/>
         </w:rPr>
       </w:pPr>
@@ -2497,11 +2263,11 @@
         <w:spacing w:before="0" w:after="0"/>
         <w:ind w:left="547"/>
         <w:rPr>
-          <w:del w:id="100" w:author="Tamara Zlender" w:date="2018-06-11T11:47:00Z"/>
-          <w:rFonts w:eastAsia="Cambria"/>
-        </w:rPr>
-      </w:pPr>
-      <w:del w:id="101" w:author="Tamara Zlender" w:date="2018-06-11T11:47:00Z">
+          <w:del w:id="102" w:author="Tamara Zlender" w:date="2018-06-11T11:47:00Z"/>
+          <w:rFonts w:eastAsia="Cambria"/>
+        </w:rPr>
+      </w:pPr>
+      <w:del w:id="103" w:author="Tamara Zlender" w:date="2018-06-11T11:47:00Z">
         <w:r>
           <w:rPr>
             <w:rFonts w:eastAsia="Cambria"/>
@@ -2516,11 +2282,11 @@
         <w:spacing w:before="0" w:after="0"/>
         <w:ind w:left="547"/>
         <w:rPr>
-          <w:del w:id="102" w:author="Tamara Zlender" w:date="2018-06-11T11:47:00Z"/>
-          <w:rFonts w:eastAsia="Cambria"/>
-        </w:rPr>
-      </w:pPr>
-      <w:del w:id="103" w:author="Tamara Zlender" w:date="2018-06-11T11:47:00Z">
+          <w:del w:id="104" w:author="Tamara Zlender" w:date="2018-06-11T11:47:00Z"/>
+          <w:rFonts w:eastAsia="Cambria"/>
+        </w:rPr>
+      </w:pPr>
+      <w:del w:id="105" w:author="Tamara Zlender" w:date="2018-06-11T11:47:00Z">
         <w:r>
           <w:rPr>
             <w:rFonts w:eastAsia="Cambria"/>
@@ -2535,11 +2301,11 @@
         <w:spacing w:before="0" w:after="0"/>
         <w:ind w:left="547"/>
         <w:rPr>
-          <w:del w:id="104" w:author="Tamara Zlender" w:date="2018-06-11T11:47:00Z"/>
-          <w:rFonts w:eastAsia="Cambria"/>
-        </w:rPr>
-      </w:pPr>
-      <w:del w:id="105" w:author="Tamara Zlender" w:date="2018-06-11T11:47:00Z">
+          <w:del w:id="106" w:author="Tamara Zlender" w:date="2018-06-11T11:47:00Z"/>
+          <w:rFonts w:eastAsia="Cambria"/>
+        </w:rPr>
+      </w:pPr>
+      <w:del w:id="107" w:author="Tamara Zlender" w:date="2018-06-11T11:47:00Z">
         <w:r>
           <w:rPr>
             <w:rFonts w:eastAsia="Cambria"/>
@@ -2554,11 +2320,11 @@
         <w:spacing w:before="0" w:after="0"/>
         <w:ind w:left="547"/>
         <w:rPr>
-          <w:del w:id="106" w:author="Tamara Zlender" w:date="2018-06-11T11:47:00Z"/>
-          <w:rFonts w:eastAsia="Cambria"/>
-        </w:rPr>
-      </w:pPr>
-      <w:del w:id="107" w:author="Tamara Zlender" w:date="2018-06-11T11:47:00Z">
+          <w:del w:id="108" w:author="Tamara Zlender" w:date="2018-06-11T11:47:00Z"/>
+          <w:rFonts w:eastAsia="Cambria"/>
+        </w:rPr>
+      </w:pPr>
+      <w:del w:id="109" w:author="Tamara Zlender" w:date="2018-06-11T11:47:00Z">
         <w:r>
           <w:rPr>
             <w:rFonts w:eastAsia="Cambria"/>
@@ -2573,7 +2339,7 @@
         <w:spacing w:before="0" w:after="0"/>
         <w:ind w:left="547"/>
         <w:rPr>
-          <w:del w:id="108" w:author="Tamara Zlender" w:date="2018-06-11T11:47:00Z"/>
+          <w:del w:id="110" w:author="Tamara Zlender" w:date="2018-06-11T11:47:00Z"/>
           <w:rFonts w:eastAsia="Cambria"/>
         </w:rPr>
       </w:pPr>
@@ -2584,11 +2350,11 @@
         <w:spacing w:before="0" w:after="0"/>
         <w:ind w:left="547"/>
         <w:rPr>
-          <w:del w:id="109" w:author="Tamara Zlender" w:date="2018-06-11T11:47:00Z"/>
-          <w:rFonts w:eastAsia="Cambria"/>
-        </w:rPr>
-      </w:pPr>
-      <w:del w:id="110" w:author="Tamara Zlender" w:date="2018-06-11T11:47:00Z">
+          <w:del w:id="111" w:author="Tamara Zlender" w:date="2018-06-11T11:47:00Z"/>
+          <w:rFonts w:eastAsia="Cambria"/>
+        </w:rPr>
+      </w:pPr>
+      <w:del w:id="112" w:author="Tamara Zlender" w:date="2018-06-11T11:47:00Z">
         <w:r>
           <w:rPr>
             <w:rFonts w:eastAsia="Cambria"/>
@@ -2603,11 +2369,11 @@
         <w:spacing w:before="0" w:after="0"/>
         <w:ind w:left="547"/>
         <w:rPr>
-          <w:del w:id="111" w:author="Tamara Zlender" w:date="2018-06-11T11:47:00Z"/>
-          <w:rFonts w:eastAsia="Cambria"/>
-        </w:rPr>
-      </w:pPr>
-      <w:del w:id="112" w:author="Tamara Zlender" w:date="2018-06-11T11:47:00Z">
+          <w:del w:id="113" w:author="Tamara Zlender" w:date="2018-06-11T11:47:00Z"/>
+          <w:rFonts w:eastAsia="Cambria"/>
+        </w:rPr>
+      </w:pPr>
+      <w:del w:id="114" w:author="Tamara Zlender" w:date="2018-06-11T11:47:00Z">
         <w:r>
           <w:rPr>
             <w:rFonts w:eastAsia="Cambria"/>
@@ -2622,11 +2388,11 @@
         <w:spacing w:before="0" w:after="0"/>
         <w:ind w:left="547"/>
         <w:rPr>
-          <w:del w:id="113" w:author="Tamara Zlender" w:date="2018-06-11T11:47:00Z"/>
-          <w:rFonts w:eastAsia="Cambria"/>
-        </w:rPr>
-      </w:pPr>
-      <w:del w:id="114" w:author="Tamara Zlender" w:date="2018-06-11T11:47:00Z">
+          <w:del w:id="115" w:author="Tamara Zlender" w:date="2018-06-11T11:47:00Z"/>
+          <w:rFonts w:eastAsia="Cambria"/>
+        </w:rPr>
+      </w:pPr>
+      <w:del w:id="116" w:author="Tamara Zlender" w:date="2018-06-11T11:47:00Z">
         <w:r>
           <w:rPr>
             <w:rFonts w:eastAsia="Cambria"/>
@@ -2641,11 +2407,11 @@
         <w:spacing w:before="0" w:after="0"/>
         <w:ind w:left="547"/>
         <w:rPr>
-          <w:del w:id="115" w:author="Tamara Zlender" w:date="2018-06-11T11:47:00Z"/>
-          <w:rFonts w:eastAsia="Cambria"/>
-        </w:rPr>
-      </w:pPr>
-      <w:del w:id="116" w:author="Tamara Zlender" w:date="2018-06-11T11:47:00Z">
+          <w:del w:id="117" w:author="Tamara Zlender" w:date="2018-06-11T11:47:00Z"/>
+          <w:rFonts w:eastAsia="Cambria"/>
+        </w:rPr>
+      </w:pPr>
+      <w:del w:id="118" w:author="Tamara Zlender" w:date="2018-06-11T11:47:00Z">
         <w:r>
           <w:rPr>
             <w:rFonts w:eastAsia="Cambria"/>
@@ -2660,7 +2426,7 @@
         <w:spacing w:before="0" w:after="0"/>
         <w:ind w:left="547"/>
         <w:rPr>
-          <w:del w:id="117" w:author="Tamara Zlender" w:date="2018-06-04T10:41:00Z"/>
+          <w:del w:id="119" w:author="Tamara Zlender" w:date="2018-06-04T10:41:00Z"/>
           <w:rFonts w:eastAsia="Cambria"/>
         </w:rPr>
       </w:pPr>
@@ -2671,14 +2437,14 @@
         <w:spacing w:before="0" w:after="0"/>
         <w:ind w:left="547"/>
         <w:rPr>
-          <w:del w:id="118" w:author="Tamara Zlender" w:date="2018-06-11T11:47:00Z"/>
-          <w:rFonts w:eastAsia="Cambria"/>
-        </w:rPr>
-        <w:pPrChange w:id="119" w:author="Tamara Zlender" w:date="2018-06-11T11:48:00Z">
+          <w:del w:id="120" w:author="Tamara Zlender" w:date="2018-06-11T11:47:00Z"/>
+          <w:rFonts w:eastAsia="Cambria"/>
+        </w:rPr>
+        <w:pPrChange w:id="121" w:author="Tamara Zlender" w:date="2018-06-11T11:48:00Z">
           <w:pPr/>
         </w:pPrChange>
       </w:pPr>
-      <w:del w:id="120" w:author="Tamara Zlender" w:date="2018-06-11T11:47:00Z">
+      <w:del w:id="122" w:author="Tamara Zlender" w:date="2018-06-11T11:47:00Z">
         <w:r>
           <w:rPr>
             <w:rFonts w:eastAsia="Cambria"/>
@@ -2693,11 +2459,11 @@
         <w:spacing w:before="0" w:after="0"/>
         <w:ind w:left="547"/>
         <w:rPr>
-          <w:del w:id="121" w:author="Tamara Zlender" w:date="2018-06-11T11:47:00Z"/>
-          <w:rFonts w:eastAsia="Cambria"/>
-        </w:rPr>
-      </w:pPr>
-      <w:del w:id="122" w:author="Tamara Zlender" w:date="2018-06-11T11:47:00Z">
+          <w:del w:id="123" w:author="Tamara Zlender" w:date="2018-06-11T11:47:00Z"/>
+          <w:rFonts w:eastAsia="Cambria"/>
+        </w:rPr>
+      </w:pPr>
+      <w:del w:id="124" w:author="Tamara Zlender" w:date="2018-06-11T11:47:00Z">
         <w:r>
           <w:rPr>
             <w:rFonts w:eastAsia="Cambria"/>
@@ -2712,11 +2478,11 @@
         <w:spacing w:before="0" w:after="0"/>
         <w:ind w:left="547"/>
         <w:rPr>
-          <w:del w:id="123" w:author="Tamara Zlender" w:date="2018-06-11T11:47:00Z"/>
-          <w:rFonts w:eastAsia="Cambria"/>
-        </w:rPr>
-      </w:pPr>
-      <w:del w:id="124" w:author="Tamara Zlender" w:date="2018-06-11T11:47:00Z">
+          <w:del w:id="125" w:author="Tamara Zlender" w:date="2018-06-11T11:47:00Z"/>
+          <w:rFonts w:eastAsia="Cambria"/>
+        </w:rPr>
+      </w:pPr>
+      <w:del w:id="126" w:author="Tamara Zlender" w:date="2018-06-11T11:47:00Z">
         <w:r>
           <w:rPr>
             <w:rFonts w:eastAsia="Cambria"/>
@@ -2731,11 +2497,11 @@
         <w:spacing w:before="0" w:after="0"/>
         <w:ind w:left="547"/>
         <w:rPr>
-          <w:del w:id="125" w:author="Tamara Zlender" w:date="2018-06-11T11:47:00Z"/>
-          <w:rFonts w:eastAsia="Cambria"/>
-        </w:rPr>
-      </w:pPr>
-      <w:del w:id="126" w:author="Tamara Zlender" w:date="2018-06-11T11:47:00Z">
+          <w:del w:id="127" w:author="Tamara Zlender" w:date="2018-06-11T11:47:00Z"/>
+          <w:rFonts w:eastAsia="Cambria"/>
+        </w:rPr>
+      </w:pPr>
+      <w:del w:id="128" w:author="Tamara Zlender" w:date="2018-06-11T11:47:00Z">
         <w:r>
           <w:rPr>
             <w:rFonts w:eastAsia="Cambria"/>
@@ -2750,11 +2516,11 @@
         <w:spacing w:before="0" w:after="0"/>
         <w:ind w:left="547"/>
         <w:rPr>
-          <w:del w:id="127" w:author="Tamara Zlender" w:date="2018-06-11T11:47:00Z"/>
-          <w:rFonts w:eastAsia="Cambria"/>
-        </w:rPr>
-      </w:pPr>
-      <w:del w:id="128" w:author="Tamara Zlender" w:date="2018-06-11T11:47:00Z">
+          <w:del w:id="129" w:author="Tamara Zlender" w:date="2018-06-11T11:47:00Z"/>
+          <w:rFonts w:eastAsia="Cambria"/>
+        </w:rPr>
+      </w:pPr>
+      <w:del w:id="130" w:author="Tamara Zlender" w:date="2018-06-11T11:47:00Z">
         <w:r>
           <w:rPr>
             <w:rFonts w:eastAsia="Cambria"/>
@@ -2775,11 +2541,11 @@
         <w:spacing w:before="0" w:after="0"/>
         <w:ind w:left="547"/>
         <w:rPr>
-          <w:del w:id="129" w:author="Tamara Zlender" w:date="2018-06-11T11:47:00Z"/>
-          <w:rFonts w:eastAsia="Cambria"/>
-        </w:rPr>
-      </w:pPr>
-      <w:del w:id="130" w:author="Tamara Zlender" w:date="2018-06-11T11:47:00Z">
+          <w:del w:id="131" w:author="Tamara Zlender" w:date="2018-06-11T11:47:00Z"/>
+          <w:rFonts w:eastAsia="Cambria"/>
+        </w:rPr>
+      </w:pPr>
+      <w:del w:id="132" w:author="Tamara Zlender" w:date="2018-06-11T11:47:00Z">
         <w:r>
           <w:rPr>
             <w:rFonts w:eastAsia="Cambria"/>
@@ -2794,11 +2560,11 @@
         <w:spacing w:before="0" w:after="0"/>
         <w:ind w:left="547"/>
         <w:rPr>
-          <w:del w:id="131" w:author="Tamara Zlender" w:date="2018-06-11T11:47:00Z"/>
-          <w:rFonts w:eastAsia="Cambria"/>
-        </w:rPr>
-      </w:pPr>
-      <w:del w:id="132" w:author="Tamara Zlender" w:date="2018-06-11T11:47:00Z">
+          <w:del w:id="133" w:author="Tamara Zlender" w:date="2018-06-11T11:47:00Z"/>
+          <w:rFonts w:eastAsia="Cambria"/>
+        </w:rPr>
+      </w:pPr>
+      <w:del w:id="134" w:author="Tamara Zlender" w:date="2018-06-11T11:47:00Z">
         <w:r>
           <w:rPr>
             <w:rFonts w:eastAsia="Cambria"/>
@@ -2813,11 +2579,11 @@
         <w:spacing w:before="0" w:after="0"/>
         <w:ind w:left="547"/>
         <w:rPr>
-          <w:del w:id="133" w:author="Tamara Zlender" w:date="2018-06-11T11:47:00Z"/>
-          <w:rFonts w:eastAsia="Cambria"/>
-        </w:rPr>
-      </w:pPr>
-      <w:del w:id="134" w:author="Tamara Zlender" w:date="2018-06-11T11:47:00Z">
+          <w:del w:id="135" w:author="Tamara Zlender" w:date="2018-06-11T11:47:00Z"/>
+          <w:rFonts w:eastAsia="Cambria"/>
+        </w:rPr>
+      </w:pPr>
+      <w:del w:id="136" w:author="Tamara Zlender" w:date="2018-06-11T11:47:00Z">
         <w:r>
           <w:rPr>
             <w:rFonts w:eastAsia="Cambria"/>
@@ -2832,7 +2598,7 @@
         <w:spacing w:before="0" w:after="0"/>
         <w:ind w:left="547"/>
         <w:rPr>
-          <w:del w:id="135" w:author="Tamara Zlender" w:date="2018-06-11T11:47:00Z"/>
+          <w:del w:id="137" w:author="Tamara Zlender" w:date="2018-06-11T11:47:00Z"/>
           <w:rFonts w:eastAsia="Cambria"/>
         </w:rPr>
       </w:pPr>
@@ -2843,11 +2609,11 @@
         <w:spacing w:before="0" w:after="0"/>
         <w:ind w:left="547"/>
         <w:rPr>
-          <w:del w:id="136" w:author="Tamara Zlender" w:date="2018-06-11T11:47:00Z"/>
-          <w:rFonts w:eastAsia="Cambria"/>
-        </w:rPr>
-      </w:pPr>
-      <w:del w:id="137" w:author="Tamara Zlender" w:date="2018-06-11T11:47:00Z">
+          <w:del w:id="138" w:author="Tamara Zlender" w:date="2018-06-11T11:47:00Z"/>
+          <w:rFonts w:eastAsia="Cambria"/>
+        </w:rPr>
+      </w:pPr>
+      <w:del w:id="139" w:author="Tamara Zlender" w:date="2018-06-11T11:47:00Z">
         <w:r>
           <w:rPr>
             <w:rFonts w:eastAsia="Cambria"/>
@@ -2862,11 +2628,11 @@
         <w:spacing w:before="0" w:after="0"/>
         <w:ind w:left="547"/>
         <w:rPr>
-          <w:del w:id="138" w:author="Tamara Zlender" w:date="2018-06-11T11:47:00Z"/>
-          <w:rFonts w:eastAsia="Cambria"/>
-        </w:rPr>
-      </w:pPr>
-      <w:del w:id="139" w:author="Tamara Zlender" w:date="2018-06-11T11:47:00Z">
+          <w:del w:id="140" w:author="Tamara Zlender" w:date="2018-06-11T11:47:00Z"/>
+          <w:rFonts w:eastAsia="Cambria"/>
+        </w:rPr>
+      </w:pPr>
+      <w:del w:id="141" w:author="Tamara Zlender" w:date="2018-06-11T11:47:00Z">
         <w:r>
           <w:rPr>
             <w:rFonts w:eastAsia="Cambria"/>
@@ -2881,11 +2647,11 @@
         <w:spacing w:before="0" w:after="0"/>
         <w:ind w:left="547"/>
         <w:rPr>
-          <w:del w:id="140" w:author="Tamara Zlender" w:date="2018-06-11T11:47:00Z"/>
-          <w:rFonts w:eastAsia="Cambria"/>
-        </w:rPr>
-      </w:pPr>
-      <w:del w:id="141" w:author="Tamara Zlender" w:date="2018-06-11T11:47:00Z">
+          <w:del w:id="142" w:author="Tamara Zlender" w:date="2018-06-11T11:47:00Z"/>
+          <w:rFonts w:eastAsia="Cambria"/>
+        </w:rPr>
+      </w:pPr>
+      <w:del w:id="143" w:author="Tamara Zlender" w:date="2018-06-11T11:47:00Z">
         <w:r>
           <w:rPr>
             <w:rFonts w:eastAsia="Cambria"/>
@@ -2900,7 +2666,7 @@
         <w:spacing w:before="0" w:after="0"/>
         <w:ind w:left="547"/>
       </w:pPr>
-      <w:del w:id="142" w:author="Tamara Zlender" w:date="2018-06-11T11:47:00Z">
+      <w:del w:id="144" w:author="Tamara Zlender" w:date="2018-06-11T11:47:00Z">
         <w:r>
           <w:rPr>
             <w:rFonts w:eastAsia="Cambria"/>
@@ -2949,65 +2715,43 @@
         <w:rPr>
           <w:rFonts w:ascii="Helvetica" w:eastAsia="Cambria" w:hAnsi="Helvetica" w:cs="Helvetica"/>
         </w:rPr>
+        <w:t xml:space="preserve"> pyodbc</w:t>
+      </w:r>
+      <w:r>
+        <w:rPr>
+          <w:rFonts w:ascii="Helvetica" w:eastAsia="Cambria" w:hAnsi="Helvetica" w:cs="Helvetica"/>
+        </w:rPr>
+        <w:t>,</w:t>
+      </w:r>
+      <w:r>
+        <w:rPr>
+          <w:rFonts w:ascii="Helvetica" w:eastAsia="Cambria" w:hAnsi="Helvetica" w:cs="Helvetica"/>
+        </w:rPr>
         <w:t xml:space="preserve"> </w:t>
       </w:r>
-      <w:proofErr w:type="spellStart"/>
       <w:r>
         <w:rPr>
           <w:rFonts w:ascii="Helvetica" w:eastAsia="Cambria" w:hAnsi="Helvetica" w:cs="Helvetica"/>
         </w:rPr>
-        <w:t>pyodbc</w:t>
-      </w:r>
-      <w:proofErr w:type="spellEnd"/>
+        <w:t xml:space="preserve">and an ODBC driver </w:t>
+      </w:r>
       <w:r>
         <w:rPr>
           <w:rFonts w:ascii="Helvetica" w:eastAsia="Cambria" w:hAnsi="Helvetica" w:cs="Helvetica"/>
         </w:rPr>
-        <w:t>,</w:t>
+        <w:t xml:space="preserve">to connect to </w:t>
       </w:r>
       <w:r>
         <w:rPr>
           <w:rFonts w:ascii="Helvetica" w:eastAsia="Cambria" w:hAnsi="Helvetica" w:cs="Helvetica"/>
         </w:rPr>
-        <w:t xml:space="preserve"> </w:t>
+        <w:t>a data source</w:t>
       </w:r>
       <w:r>
         <w:rPr>
           <w:rFonts w:ascii="Helvetica" w:eastAsia="Cambria" w:hAnsi="Helvetica" w:cs="Helvetica"/>
         </w:rPr>
-        <w:t xml:space="preserve">and an ODBC driver </w:t>
-      </w:r>
-      <w:r>
-        <w:rPr>
-          <w:rFonts w:ascii="Helvetica" w:eastAsia="Cambria" w:hAnsi="Helvetica" w:cs="Helvetica"/>
-        </w:rPr>
-        <w:t xml:space="preserve">to connect to </w:t>
-      </w:r>
-      <w:r>
-        <w:rPr>
-          <w:rFonts w:ascii="Helvetica" w:eastAsia="Cambria" w:hAnsi="Helvetica" w:cs="Helvetica"/>
-        </w:rPr>
-        <w:t>a data source</w:t>
-      </w:r>
-      <w:r>
-        <w:rPr>
-          <w:rFonts w:ascii="Helvetica" w:eastAsia="Cambria" w:hAnsi="Helvetica" w:cs="Helvetica"/>
-        </w:rPr>
-        <w:t xml:space="preserve">. ODBC drivers are database-specific and are typically written by the manufacturer of the database. More information on </w:t>
-      </w:r>
-      <w:proofErr w:type="spellStart"/>
-      <w:r>
-        <w:rPr>
-          <w:rFonts w:ascii="Helvetica" w:eastAsia="Cambria" w:hAnsi="Helvetica" w:cs="Helvetica"/>
-        </w:rPr>
-        <w:t>pyodbc</w:t>
-      </w:r>
-      <w:proofErr w:type="spellEnd"/>
-      <w:r>
-        <w:rPr>
-          <w:rFonts w:ascii="Helvetica" w:eastAsia="Cambria" w:hAnsi="Helvetica" w:cs="Helvetica"/>
-        </w:rPr>
-        <w:t xml:space="preserve"> and ODBC drivers is available </w:t>
+        <w:t xml:space="preserve">. ODBC drivers are database-specific and are typically written by the manufacturer of the database. More information on pyodbc and ODBC drivers is available </w:t>
       </w:r>
       <w:r>
         <w:rPr>
@@ -3033,23 +2777,7 @@
             <w:rStyle w:val="Hyperlink"/>
             <w:rFonts w:ascii="Helvetica" w:eastAsia="Cambria" w:hAnsi="Helvetica" w:cs="Helvetica"/>
           </w:rPr>
-          <w:t xml:space="preserve">GitHub </w:t>
-        </w:r>
-        <w:proofErr w:type="spellStart"/>
-        <w:r>
-          <w:rPr>
-            <w:rStyle w:val="Hyperlink"/>
-            <w:rFonts w:ascii="Helvetica" w:eastAsia="Cambria" w:hAnsi="Helvetica" w:cs="Helvetica"/>
-          </w:rPr>
-          <w:t>Pyodbc</w:t>
-        </w:r>
-        <w:proofErr w:type="spellEnd"/>
-        <w:r>
-          <w:rPr>
-            <w:rStyle w:val="Hyperlink"/>
-            <w:rFonts w:ascii="Helvetica" w:eastAsia="Cambria" w:hAnsi="Helvetica" w:cs="Helvetica"/>
-          </w:rPr>
-          <w:t xml:space="preserve"> Wiki</w:t>
+          <w:t>GitHub Pyodbc Wiki</w:t>
         </w:r>
       </w:hyperlink>
       <w:r>
@@ -3149,56 +2877,12 @@
         <w:pStyle w:val="Code0"/>
       </w:pPr>
       <w:r>
-        <w:t>Driver={PostgreSQL</w:t>
-      </w:r>
-      <w:proofErr w:type="gramStart"/>
-      <w:r>
-        <w:t>};Server</w:t>
-      </w:r>
-      <w:proofErr w:type="gramEnd"/>
-      <w:r>
-        <w:t xml:space="preserve">=IP </w:t>
-      </w:r>
-      <w:proofErr w:type="spellStart"/>
-      <w:r>
-        <w:t>address;Port</w:t>
-      </w:r>
-      <w:proofErr w:type="spellEnd"/>
-      <w:r>
-        <w:t>=5432;Database=</w:t>
-      </w:r>
-      <w:proofErr w:type="spellStart"/>
-      <w:r>
-        <w:t>myDataBase</w:t>
-      </w:r>
-      <w:proofErr w:type="spellEnd"/>
-      <w:r>
-        <w:t>;</w:t>
+        <w:t>Driver={PostgreSQL};Server=IP address;Port=5432;Database=myDataBase;</w:t>
       </w:r>
       <w:r>
         <w:br/>
-      </w:r>
-      <w:proofErr w:type="spellStart"/>
-      <w:r>
-        <w:t>Uid</w:t>
-      </w:r>
-      <w:proofErr w:type="spellEnd"/>
-      <w:r>
-        <w:t>=</w:t>
-      </w:r>
-      <w:proofErr w:type="spellStart"/>
-      <w:r>
-        <w:t>myUsername;Pwd</w:t>
-      </w:r>
-      <w:proofErr w:type="spellEnd"/>
-      <w:r>
-        <w:t>=</w:t>
-      </w:r>
-      <w:proofErr w:type="spellStart"/>
-      <w:r>
-        <w:t>myPassword</w:t>
-      </w:r>
-      <w:proofErr w:type="spellEnd"/>
+        <w:t>Uid=myUsername;Pwd=myPassword</w:t>
+      </w:r>
       <w:r>
         <w:rPr>
           <w:rStyle w:val="value"/>
@@ -3229,9 +2913,8 @@
           <w:szCs w:val="20"/>
           <w:shd w:val="clear" w:color="auto" w:fill="auto"/>
         </w:rPr>
-        <w:t>Server=</w:t>
-      </w:r>
-      <w:proofErr w:type="gramStart"/>
+        <w:t>Server=myServerAddress;Port=</w:t>
+      </w:r>
       <w:r>
         <w:rPr>
           <w:rStyle w:val="codeChar"/>
@@ -3241,9 +2924,8 @@
           <w:szCs w:val="20"/>
           <w:shd w:val="clear" w:color="auto" w:fill="auto"/>
         </w:rPr>
-        <w:t>myServerAddress;Port</w:t>
-      </w:r>
-      <w:proofErr w:type="gramEnd"/>
+        <w:t>3306</w:t>
+      </w:r>
       <w:r>
         <w:rPr>
           <w:rStyle w:val="codeChar"/>
@@ -3253,7 +2935,7 @@
           <w:szCs w:val="20"/>
           <w:shd w:val="clear" w:color="auto" w:fill="auto"/>
         </w:rPr>
-        <w:t>=</w:t>
+        <w:t>;Database=myDataBase;Uid=myUsername;</w:t>
       </w:r>
       <w:r>
         <w:rPr>
@@ -3264,90 +2946,21 @@
           <w:szCs w:val="20"/>
           <w:shd w:val="clear" w:color="auto" w:fill="auto"/>
         </w:rPr>
-        <w:t>3306</w:t>
-      </w:r>
-      <w:r>
-        <w:rPr>
-          <w:rStyle w:val="codeChar"/>
-          <w:rFonts w:cs="Times New Roman"/>
-          <w:spacing w:val="0"/>
-          <w:kern w:val="0"/>
-          <w:szCs w:val="20"/>
-          <w:shd w:val="clear" w:color="auto" w:fill="auto"/>
-        </w:rPr>
-        <w:t>;Database=myDataBase;Uid=myUsername;</w:t>
-      </w:r>
-      <w:r>
-        <w:rPr>
-          <w:rStyle w:val="codeChar"/>
-          <w:rFonts w:cs="Times New Roman"/>
-          <w:spacing w:val="0"/>
-          <w:kern w:val="0"/>
-          <w:szCs w:val="20"/>
-          <w:shd w:val="clear" w:color="auto" w:fill="auto"/>
-        </w:rPr>
         <w:br/>
-      </w:r>
-      <w:proofErr w:type="spellStart"/>
-      <w:r>
-        <w:rPr>
-          <w:rStyle w:val="codeChar"/>
-          <w:rFonts w:cs="Times New Roman"/>
-          <w:spacing w:val="0"/>
-          <w:kern w:val="0"/>
-          <w:szCs w:val="20"/>
-          <w:shd w:val="clear" w:color="auto" w:fill="auto"/>
-        </w:rPr>
-        <w:t>Pwd</w:t>
-      </w:r>
-      <w:proofErr w:type="spellEnd"/>
-      <w:r>
-        <w:rPr>
-          <w:rStyle w:val="codeChar"/>
-          <w:rFonts w:cs="Times New Roman"/>
-          <w:spacing w:val="0"/>
-          <w:kern w:val="0"/>
-          <w:szCs w:val="20"/>
-          <w:shd w:val="clear" w:color="auto" w:fill="auto"/>
-        </w:rPr>
-        <w:t>=</w:t>
-      </w:r>
-      <w:proofErr w:type="spellStart"/>
-      <w:r>
-        <w:rPr>
-          <w:rStyle w:val="codeChar"/>
-          <w:rFonts w:cs="Times New Roman"/>
-          <w:spacing w:val="0"/>
-          <w:kern w:val="0"/>
-          <w:szCs w:val="20"/>
-          <w:shd w:val="clear" w:color="auto" w:fill="auto"/>
-        </w:rPr>
-        <w:t>myPassword</w:t>
-      </w:r>
-      <w:proofErr w:type="spellEnd"/>
-      <w:r>
-        <w:rPr>
-          <w:rStyle w:val="codeChar"/>
-          <w:rFonts w:cs="Times New Roman"/>
-          <w:spacing w:val="0"/>
-          <w:kern w:val="0"/>
-          <w:szCs w:val="20"/>
-          <w:shd w:val="clear" w:color="auto" w:fill="auto"/>
-        </w:rPr>
-        <w:t>;</w:t>
-      </w:r>
-    </w:p>
-    <w:p>
-      <w:pPr>
-        <w:rPr>
-          <w:ins w:id="143" w:author="Tamara Zlender" w:date="2018-06-11T11:51:00Z"/>
+        <w:t>Pwd=myPassword;</w:t>
+      </w:r>
+    </w:p>
+    <w:p>
+      <w:pPr>
+        <w:rPr>
+          <w:ins w:id="145" w:author="Tamara Zlender" w:date="2018-06-11T11:51:00Z"/>
           <w:rFonts w:ascii="Calibri" w:eastAsia="Calibri" w:hAnsi="Calibri" w:cs="Calibri"/>
           <w:b/>
           <w:sz w:val="28"/>
           <w:szCs w:val="28"/>
         </w:rPr>
       </w:pPr>
-      <w:ins w:id="144" w:author="Tamara Zlender" w:date="2018-06-11T11:51:00Z">
+      <w:ins w:id="146" w:author="Tamara Zlender" w:date="2018-06-11T11:51:00Z">
         <w:r>
           <w:br w:type="page"/>
         </w:r>
@@ -3374,27 +2987,13 @@
         <w:rPr>
           <w:rFonts w:eastAsia="Cambria"/>
         </w:rPr>
-        <w:t xml:space="preserve">The </w:t>
-      </w:r>
-      <w:proofErr w:type="spellStart"/>
-      <w:r>
-        <w:rPr>
-          <w:rFonts w:eastAsia="Cambria"/>
-        </w:rPr>
-        <w:t>p</w:t>
-      </w:r>
-      <w:r>
-        <w:rPr>
-          <w:rFonts w:eastAsia="Cambria"/>
-        </w:rPr>
-        <w:t>yodbc</w:t>
-      </w:r>
-      <w:proofErr w:type="spellEnd"/>
-      <w:r>
-        <w:rPr>
-          <w:rFonts w:eastAsia="Cambria"/>
-        </w:rPr>
-        <w:t xml:space="preserve"> module recommends </w:t>
+        <w:t>The p</w:t>
+      </w:r>
+      <w:r>
+        <w:rPr>
+          <w:rFonts w:eastAsia="Cambria"/>
+        </w:rPr>
+        <w:t xml:space="preserve">yodbc module recommends </w:t>
       </w:r>
       <w:r>
         <w:rPr>
@@ -3539,7 +3138,7 @@
         </w:rPr>
         <w:t xml:space="preserve"> </w:t>
       </w:r>
-      <w:del w:id="145" w:author="Tamara Zlender" w:date="2018-06-07T13:05:00Z">
+      <w:del w:id="147" w:author="Tamara Zlender" w:date="2018-06-07T13:05:00Z">
         <w:r>
           <w:rPr>
             <w:rFonts w:eastAsia="Cambria"/>
@@ -3553,7 +3152,7 @@
           <w:delText xml:space="preserve"> and editing the</w:delText>
         </w:r>
       </w:del>
-      <w:ins w:id="146" w:author="Tamara Zlender" w:date="2018-06-07T13:05:00Z">
+      <w:ins w:id="148" w:author="Tamara Zlender" w:date="2018-06-07T13:05:00Z">
         <w:r>
           <w:rPr>
             <w:rFonts w:eastAsia="Cambria"/>
@@ -3567,7 +3166,7 @@
         </w:rPr>
         <w:t xml:space="preserve"> </w:t>
       </w:r>
-      <w:ins w:id="147" w:author="Tamara Zlender" w:date="2018-06-07T13:05:00Z">
+      <w:ins w:id="149" w:author="Tamara Zlender" w:date="2018-06-07T13:05:00Z">
         <w:r>
           <w:rPr>
             <w:rFonts w:eastAsia="Cambria"/>
@@ -3606,7 +3205,7 @@
         </w:rPr>
         <w:t xml:space="preserve"> </w:t>
       </w:r>
-      <w:ins w:id="148" w:author="Tamara Zlender" w:date="2018-06-07T13:06:00Z">
+      <w:ins w:id="150" w:author="Tamara Zlender" w:date="2018-06-07T13:06:00Z">
         <w:r>
           <w:rPr>
             <w:rFonts w:eastAsia="Cambria"/>
@@ -3614,7 +3213,7 @@
           <w:t xml:space="preserve">and editing it </w:t>
         </w:r>
       </w:ins>
-      <w:del w:id="149" w:author="Tamara Zlender" w:date="2018-06-07T13:06:00Z">
+      <w:del w:id="151" w:author="Tamara Zlender" w:date="2018-06-07T13:06:00Z">
         <w:r>
           <w:rPr>
             <w:rFonts w:ascii="Helvetica" w:eastAsia="Cambria" w:hAnsi="Helvetica" w:cs="Helvetica"/>
@@ -3622,7 +3221,7 @@
           <w:delText>located in resilient-community-apps/fn_odbc_query/fn_odbc_query/components/</w:delText>
         </w:r>
       </w:del>
-      <w:del w:id="150" w:author="Tamara Zlender" w:date="2018-06-07T11:53:00Z">
+      <w:del w:id="152" w:author="Tamara Zlender" w:date="2018-06-07T11:53:00Z">
         <w:r>
           <w:rPr>
             <w:rFonts w:ascii="Helvetica" w:eastAsia="Cambria" w:hAnsi="Helvetica" w:cs="Helvetica"/>
@@ -3630,7 +3229,7 @@
           <w:delText xml:space="preserve"> </w:delText>
         </w:r>
       </w:del>
-      <w:del w:id="151" w:author="Tamara Zlender" w:date="2018-06-07T11:48:00Z">
+      <w:del w:id="153" w:author="Tamara Zlender" w:date="2018-06-07T11:48:00Z">
         <w:r>
           <w:rPr>
             <w:rFonts w:ascii="Helvetica" w:eastAsia="Cambria" w:hAnsi="Helvetica" w:cs="Helvetica"/>
@@ -3638,7 +3237,7 @@
           <w:delText>fn_</w:delText>
         </w:r>
       </w:del>
-      <w:del w:id="152" w:author="Tamara Zlender" w:date="2018-06-07T13:06:00Z">
+      <w:del w:id="154" w:author="Tamara Zlender" w:date="2018-06-07T13:06:00Z">
         <w:r>
           <w:rPr>
             <w:rFonts w:ascii="Helvetica" w:eastAsia="Cambria" w:hAnsi="Helvetica" w:cs="Helvetica"/>
@@ -3667,7 +3266,7 @@
           <w:rFonts w:ascii="Helvetica" w:eastAsia="Cambria" w:hAnsi="Helvetica" w:cs="Helvetica"/>
         </w:rPr>
       </w:pPr>
-      <w:ins w:id="153" w:author="Tamara Zlender" w:date="2018-05-31T11:25:00Z">
+      <w:ins w:id="155" w:author="Tamara Zlender" w:date="2018-05-31T11:25:00Z">
         <w:r>
           <w:rPr>
             <w:rFonts w:ascii="Helvetica" w:eastAsia="Cambria" w:hAnsi="Helvetica" w:cs="Helvetica"/>
@@ -3717,7 +3316,7 @@
           </w:drawing>
         </w:r>
       </w:ins>
-      <w:del w:id="154" w:author="Tamara Zlender" w:date="2018-05-31T11:21:00Z">
+      <w:del w:id="156" w:author="Tamara Zlender" w:date="2018-05-31T11:21:00Z">
         <w:r>
           <w:rPr>
             <w:rFonts w:ascii="Helvetica" w:eastAsia="Cambria" w:hAnsi="Helvetica" w:cs="Helvetica"/>
@@ -3788,23 +3387,7 @@
             <w:rStyle w:val="Hyperlink"/>
             <w:rFonts w:ascii="Helvetica" w:eastAsia="Cambria" w:hAnsi="Helvetica" w:cs="Helvetica"/>
           </w:rPr>
-          <w:t xml:space="preserve">GitHub </w:t>
-        </w:r>
-        <w:proofErr w:type="spellStart"/>
-        <w:r>
-          <w:rPr>
-            <w:rStyle w:val="Hyperlink"/>
-            <w:rFonts w:ascii="Helvetica" w:eastAsia="Cambria" w:hAnsi="Helvetica" w:cs="Helvetica"/>
-          </w:rPr>
-          <w:t>Pyodbc</w:t>
-        </w:r>
-        <w:proofErr w:type="spellEnd"/>
-        <w:r>
-          <w:rPr>
-            <w:rStyle w:val="Hyperlink"/>
-            <w:rFonts w:ascii="Helvetica" w:eastAsia="Cambria" w:hAnsi="Helvetica" w:cs="Helvetica"/>
-          </w:rPr>
-          <w:t xml:space="preserve"> Wiki</w:t>
+          <w:t>GitHub Pyodbc Wiki</w:t>
         </w:r>
       </w:hyperlink>
       <w:r>
@@ -3830,21 +3413,13 @@
         <w:t>The package contains function definition</w:t>
       </w:r>
       <w:r>
-        <w:t xml:space="preserve">s that you can use in </w:t>
-      </w:r>
-      <w:proofErr w:type="gramStart"/>
-      <w:r>
-        <w:t>workflows</w:t>
+        <w:t>s that you can use in workflows</w:t>
       </w:r>
       <w:r>
         <w:t>,</w:t>
       </w:r>
       <w:r>
-        <w:t xml:space="preserve"> and</w:t>
-      </w:r>
-      <w:proofErr w:type="gramEnd"/>
-      <w:r>
-        <w:t xml:space="preserve"> includes example workflows and rules that show how to use these functions.</w:t>
+        <w:t xml:space="preserve"> and includes example workflows and rules that show how to use these functions.</w:t>
       </w:r>
     </w:p>
     <w:p>
@@ -3972,13 +3547,8 @@
         <w:t xml:space="preserve">Configuration of </w:t>
       </w:r>
       <w:r>
-        <w:t xml:space="preserve">resilient-circuits for </w:t>
-      </w:r>
-      <w:proofErr w:type="spellStart"/>
-      <w:r>
-        <w:t>restartability</w:t>
-      </w:r>
-      <w:proofErr w:type="spellEnd"/>
+        <w:t>resilient-circuits for restartability</w:t>
+      </w:r>
     </w:p>
     <w:p>
       <w:pPr>
@@ -4029,71 +3599,32 @@
           <w:rFonts w:cs="Arial"/>
           <w:color w:val="000000"/>
         </w:rPr>
-        <w:t xml:space="preserve">automatically run at startup. On a Red Hat appliance, this is done using a </w:t>
-      </w:r>
-      <w:proofErr w:type="spellStart"/>
-      <w:r>
+        <w:t>automatically run at startup. On a Red Hat appliance, this is done using a systemd unit file such as the one below. You may need to change the paths to your working directory and app.config.</w:t>
+      </w:r>
+    </w:p>
+    <w:p>
+      <w:pPr>
+        <w:pStyle w:val="BodyText"/>
         <w:rPr>
           <w:rFonts w:cs="Arial"/>
           <w:color w:val="000000"/>
         </w:rPr>
-        <w:t>systemd</w:t>
-      </w:r>
-      <w:proofErr w:type="spellEnd"/>
+      </w:pPr>
       <w:r>
         <w:rPr>
           <w:rFonts w:cs="Arial"/>
           <w:color w:val="000000"/>
         </w:rPr>
-        <w:t xml:space="preserve"> unit file such as the one below. You may need to change the paths to your working directory and </w:t>
-      </w:r>
-      <w:proofErr w:type="spellStart"/>
+        <w:t>The unit file should be named ‘</w:t>
+      </w:r>
+      <w:r>
+        <w:t>resilient_circuits.service</w:t>
+      </w:r>
       <w:r>
         <w:rPr>
           <w:rFonts w:cs="Arial"/>
           <w:color w:val="000000"/>
         </w:rPr>
-        <w:t>app.config</w:t>
-      </w:r>
-      <w:proofErr w:type="spellEnd"/>
-      <w:r>
-        <w:rPr>
-          <w:rFonts w:cs="Arial"/>
-          <w:color w:val="000000"/>
-        </w:rPr>
-        <w:t>.</w:t>
-      </w:r>
-    </w:p>
-    <w:p>
-      <w:pPr>
-        <w:pStyle w:val="BodyText"/>
-        <w:rPr>
-          <w:rFonts w:cs="Arial"/>
-          <w:color w:val="000000"/>
-        </w:rPr>
-      </w:pPr>
-      <w:r>
-        <w:rPr>
-          <w:rFonts w:cs="Arial"/>
-          <w:color w:val="000000"/>
-        </w:rPr>
-        <w:t>The unit file should be named ‘</w:t>
-      </w:r>
-      <w:proofErr w:type="spellStart"/>
-      <w:r>
-        <w:t>resilient_</w:t>
-      </w:r>
-      <w:proofErr w:type="gramStart"/>
-      <w:r>
-        <w:t>circuits.service</w:t>
-      </w:r>
-      <w:proofErr w:type="spellEnd"/>
-      <w:proofErr w:type="gramEnd"/>
-      <w:r>
-        <w:rPr>
-          <w:rFonts w:cs="Arial"/>
-          <w:color w:val="000000"/>
-        </w:rPr>
         <w:t>’:</w:t>
       </w:r>
     </w:p>
@@ -4102,35 +3633,9 @@
         <w:pStyle w:val="Code0"/>
         <w:ind w:left="547"/>
       </w:pPr>
-      <w:proofErr w:type="spellStart"/>
-      <w:r>
-        <w:t>sudo</w:t>
-      </w:r>
-      <w:proofErr w:type="spellEnd"/>
-      <w:r>
-        <w:t xml:space="preserve"> vi /</w:t>
-      </w:r>
-      <w:proofErr w:type="spellStart"/>
-      <w:r>
-        <w:t>etc</w:t>
-      </w:r>
-      <w:proofErr w:type="spellEnd"/>
-      <w:r>
-        <w:t>/</w:t>
-      </w:r>
-      <w:proofErr w:type="spellStart"/>
-      <w:r>
-        <w:t>systemd</w:t>
-      </w:r>
-      <w:proofErr w:type="spellEnd"/>
-      <w:r>
-        <w:t>/system/</w:t>
-      </w:r>
-      <w:proofErr w:type="spellStart"/>
-      <w:r>
-        <w:t>resilient_circuits.service</w:t>
-      </w:r>
-      <w:proofErr w:type="spellEnd"/>
+      <w:r>
+        <w:t>sudo vi /etc/systemd/system/resilient_circuits.service</w:t>
+      </w:r>
     </w:p>
     <w:p>
       <w:pPr>
@@ -4170,24 +3675,14 @@
         <w:br/>
       </w:r>
       <w:r>
-        <w:t>After=</w:t>
-      </w:r>
-      <w:proofErr w:type="spellStart"/>
-      <w:r>
-        <w:t>resilient.service</w:t>
-      </w:r>
-      <w:proofErr w:type="spellEnd"/>
+        <w:t>After=resilient.service</w:t>
+      </w:r>
       <w:r>
         <w:br/>
       </w:r>
       <w:r>
-        <w:t>Requires=</w:t>
-      </w:r>
-      <w:proofErr w:type="spellStart"/>
-      <w:r>
-        <w:t>resilient.service</w:t>
-      </w:r>
-      <w:proofErr w:type="spellEnd"/>
+        <w:t>Requires=resilient.service</w:t>
+      </w:r>
     </w:p>
     <w:p>
       <w:pPr>
@@ -4212,32 +3707,14 @@
       <w:r>
         <w:br/>
       </w:r>
-      <w:proofErr w:type="spellStart"/>
-      <w:r>
-        <w:t>WorkingDirectory</w:t>
-      </w:r>
-      <w:proofErr w:type="spellEnd"/>
-      <w:r>
-        <w:t>=/home/integration</w:t>
+      <w:r>
+        <w:t>WorkingDirectory=/home/integration</w:t>
       </w:r>
       <w:r>
         <w:br/>
       </w:r>
-      <w:proofErr w:type="spellStart"/>
-      <w:r>
-        <w:t>ExecStart</w:t>
-      </w:r>
-      <w:proofErr w:type="spellEnd"/>
-      <w:r>
-        <w:t>=/</w:t>
-      </w:r>
-      <w:proofErr w:type="spellStart"/>
-      <w:r>
-        <w:t>usr</w:t>
-      </w:r>
-      <w:proofErr w:type="spellEnd"/>
-      <w:r>
-        <w:t>/local/bin/resilient-circuits run</w:t>
+      <w:r>
+        <w:t>ExecStart=/usr/local/bin/resilient-circuits run</w:t>
       </w:r>
       <w:r>
         <w:br/>
@@ -4248,13 +3725,8 @@
       <w:r>
         <w:br/>
       </w:r>
-      <w:proofErr w:type="spellStart"/>
-      <w:r>
-        <w:t>TimeoutSec</w:t>
-      </w:r>
-      <w:proofErr w:type="spellEnd"/>
-      <w:r>
-        <w:t>=10</w:t>
+      <w:r>
+        <w:t>TimeoutSec=10</w:t>
       </w:r>
       <w:r>
         <w:br/>
@@ -4283,21 +3755,9 @@
       <w:r>
         <w:br/>
       </w:r>
-      <w:proofErr w:type="spellStart"/>
-      <w:r>
-        <w:t>WantedBy</w:t>
-      </w:r>
-      <w:proofErr w:type="spellEnd"/>
-      <w:r>
-        <w:t>=multi-</w:t>
-      </w:r>
-      <w:proofErr w:type="spellStart"/>
-      <w:proofErr w:type="gramStart"/>
-      <w:r>
-        <w:t>user.target</w:t>
-      </w:r>
-      <w:proofErr w:type="spellEnd"/>
-      <w:proofErr w:type="gramEnd"/>
+      <w:r>
+        <w:t>WantedBy=multi-user.target</w:t>
+      </w:r>
     </w:p>
     <w:p>
       <w:pPr>
@@ -4319,43 +3779,9 @@
       <w:pPr>
         <w:pStyle w:val="Code0"/>
       </w:pPr>
-      <w:proofErr w:type="spellStart"/>
-      <w:r>
-        <w:t>sudo</w:t>
-      </w:r>
-      <w:proofErr w:type="spellEnd"/>
-      <w:r>
-        <w:t xml:space="preserve"> </w:t>
-      </w:r>
-      <w:proofErr w:type="spellStart"/>
-      <w:r>
-        <w:t>chmod</w:t>
-      </w:r>
-      <w:proofErr w:type="spellEnd"/>
-      <w:r>
-        <w:t xml:space="preserve"> 664 /</w:t>
-      </w:r>
-      <w:proofErr w:type="spellStart"/>
-      <w:r>
-        <w:t>etc</w:t>
-      </w:r>
-      <w:proofErr w:type="spellEnd"/>
-      <w:r>
-        <w:t>/</w:t>
-      </w:r>
-      <w:proofErr w:type="spellStart"/>
-      <w:r>
-        <w:t>systemd</w:t>
-      </w:r>
-      <w:proofErr w:type="spellEnd"/>
-      <w:r>
-        <w:t>/system/</w:t>
-      </w:r>
-      <w:proofErr w:type="spellStart"/>
-      <w:r>
-        <w:t>resilient_circuits.service</w:t>
-      </w:r>
-      <w:proofErr w:type="spellEnd"/>
+      <w:r>
+        <w:t>sudo chmod 664 /etc/systemd/system/resilient_circuits.service</w:t>
+      </w:r>
     </w:p>
     <w:p>
       <w:pPr>
@@ -4365,114 +3791,37 @@
           <w:color w:val="000000"/>
         </w:rPr>
       </w:pPr>
-      <w:bookmarkStart w:id="155" w:name="_Toc510253268"/>
+      <w:bookmarkStart w:id="157" w:name="_Toc510253268"/>
       <w:r>
         <w:rPr>
           <w:rFonts w:cs="Arial"/>
           <w:color w:val="000000"/>
         </w:rPr>
-        <w:t xml:space="preserve">Use the </w:t>
-      </w:r>
-      <w:proofErr w:type="spellStart"/>
-      <w:r>
+        <w:t>Use the systemctl command to manually start, stop, restart and return status on the service:</w:t>
+      </w:r>
+    </w:p>
+    <w:p>
+      <w:pPr>
+        <w:pStyle w:val="Code0"/>
+      </w:pPr>
+      <w:r>
+        <w:t>sudo systemctl resilient_circuits [start|stop|restart|status]</w:t>
+      </w:r>
+    </w:p>
+    <w:p>
+      <w:pPr>
+        <w:pStyle w:val="BodyText"/>
         <w:rPr>
           <w:rFonts w:cs="Arial"/>
           <w:color w:val="000000"/>
         </w:rPr>
-        <w:t>systemctl</w:t>
-      </w:r>
-      <w:proofErr w:type="spellEnd"/>
+      </w:pPr>
       <w:r>
         <w:rPr>
           <w:rFonts w:cs="Arial"/>
           <w:color w:val="000000"/>
         </w:rPr>
-        <w:t xml:space="preserve"> command to manually start, stop, restart and return status on the service:</w:t>
-      </w:r>
-    </w:p>
-    <w:p>
-      <w:pPr>
-        <w:pStyle w:val="Code0"/>
-      </w:pPr>
-      <w:proofErr w:type="spellStart"/>
-      <w:r>
-        <w:t>sudo</w:t>
-      </w:r>
-      <w:proofErr w:type="spellEnd"/>
-      <w:r>
-        <w:t xml:space="preserve"> </w:t>
-      </w:r>
-      <w:proofErr w:type="spellStart"/>
-      <w:r>
-        <w:t>systemctl</w:t>
-      </w:r>
-      <w:proofErr w:type="spellEnd"/>
-      <w:r>
-        <w:t xml:space="preserve"> </w:t>
-      </w:r>
-      <w:proofErr w:type="spellStart"/>
-      <w:r>
-        <w:t>resilient_circuits</w:t>
-      </w:r>
-      <w:proofErr w:type="spellEnd"/>
-      <w:r>
-        <w:t xml:space="preserve"> [</w:t>
-      </w:r>
-      <w:proofErr w:type="spellStart"/>
-      <w:r>
-        <w:t>start|stop|restart|status</w:t>
-      </w:r>
-      <w:proofErr w:type="spellEnd"/>
-      <w:r>
-        <w:t>]</w:t>
-      </w:r>
-    </w:p>
-    <w:p>
-      <w:pPr>
-        <w:pStyle w:val="BodyText"/>
-        <w:rPr>
-          <w:rFonts w:cs="Arial"/>
-          <w:color w:val="000000"/>
-        </w:rPr>
-      </w:pPr>
-      <w:r>
-        <w:rPr>
-          <w:rFonts w:cs="Arial"/>
-          <w:color w:val="000000"/>
-        </w:rPr>
-        <w:t xml:space="preserve">Log files for </w:t>
-      </w:r>
-      <w:proofErr w:type="spellStart"/>
-      <w:r>
-        <w:rPr>
-          <w:rFonts w:cs="Arial"/>
-          <w:color w:val="000000"/>
-        </w:rPr>
-        <w:t>systemd</w:t>
-      </w:r>
-      <w:proofErr w:type="spellEnd"/>
-      <w:r>
-        <w:rPr>
-          <w:rFonts w:cs="Arial"/>
-          <w:color w:val="000000"/>
-        </w:rPr>
-        <w:t xml:space="preserve"> and the resilient-circuits service can be viewed through the </w:t>
-      </w:r>
-      <w:proofErr w:type="spellStart"/>
-      <w:r>
-        <w:rPr>
-          <w:rFonts w:cs="Arial"/>
-          <w:color w:val="000000"/>
-        </w:rPr>
-        <w:t>journalctl</w:t>
-      </w:r>
-      <w:proofErr w:type="spellEnd"/>
-      <w:r>
-        <w:rPr>
-          <w:rFonts w:cs="Arial"/>
-          <w:color w:val="000000"/>
-        </w:rPr>
-        <w:t xml:space="preserve"> command:</w:t>
+        <w:t>Log files for systemd and the resilient-circuits service can be viewed through the journalctl command:</w:t>
       </w:r>
     </w:p>
     <w:p>
@@ -4486,32 +3835,11 @@
           <w:szCs w:val="36"/>
         </w:rPr>
       </w:pPr>
-      <w:proofErr w:type="spellStart"/>
-      <w:r>
-        <w:t>sudo</w:t>
-      </w:r>
-      <w:proofErr w:type="spellEnd"/>
-      <w:r>
-        <w:t xml:space="preserve"> </w:t>
-      </w:r>
-      <w:proofErr w:type="spellStart"/>
-      <w:r>
-        <w:t>journalct</w:t>
-      </w:r>
-      <w:r>
-        <w:t>l</w:t>
-      </w:r>
-      <w:proofErr w:type="spellEnd"/>
-      <w:r>
-        <w:t xml:space="preserve"> -u </w:t>
-      </w:r>
-      <w:proofErr w:type="spellStart"/>
-      <w:r>
-        <w:t>resilient_circuits</w:t>
-      </w:r>
-      <w:proofErr w:type="spellEnd"/>
-      <w:r>
-        <w:t xml:space="preserve"> --since "</w:t>
+      <w:r>
+        <w:t>sudo journalct</w:t>
+      </w:r>
+      <w:r>
+        <w:t>l -u resilient_circuits --since "</w:t>
       </w:r>
       <w:r>
         <w:t>2 hours ag</w:t>
@@ -4519,8 +3847,8 @@
       <w:r>
         <w:t>o"</w:t>
       </w:r>
-      <w:bookmarkStart w:id="156" w:name="_Toc510253272"/>
-      <w:bookmarkEnd w:id="155"/>
+      <w:bookmarkStart w:id="158" w:name="_Toc510253272"/>
+      <w:bookmarkEnd w:id="157"/>
       <w:r>
         <w:br w:type="page"/>
       </w:r>
@@ -4687,11 +4015,9 @@
         <w:lastRenderedPageBreak/>
         <w:t xml:space="preserve">ODBC Query: </w:t>
       </w:r>
-      <w:proofErr w:type="spellStart"/>
       <w:r>
         <w:t>fn_odbc_query</w:t>
       </w:r>
-      <w:proofErr w:type="spellEnd"/>
     </w:p>
     <w:p>
       <w:pPr>
@@ -4743,14 +4069,12 @@
           <w:rFonts w:eastAsia="Arial"/>
         </w:rPr>
       </w:pPr>
-      <w:proofErr w:type="spellStart"/>
       <w:r>
         <w:rPr>
           <w:rFonts w:eastAsia="Arial"/>
         </w:rPr>
         <w:t>sql_query</w:t>
       </w:r>
-      <w:proofErr w:type="spellEnd"/>
       <w:r>
         <w:rPr>
           <w:rFonts w:eastAsia="Arial"/>
@@ -4960,7 +4284,7 @@
       <w:pPr>
         <w:pStyle w:val="Heading7"/>
       </w:pPr>
-      <w:ins w:id="157" w:author="Tamara Zlender" w:date="2018-06-12T11:54:00Z">
+      <w:ins w:id="159" w:author="Tamara Zlender" w:date="2018-06-12T11:54:00Z">
         <w:r>
           <w:rPr>
             <w:noProof/>
@@ -5009,7 +4333,7 @@
           </w:drawing>
         </w:r>
       </w:ins>
-      <w:del w:id="158" w:author="Tamara Zlender" w:date="2018-06-12T11:54:00Z">
+      <w:del w:id="160" w:author="Tamara Zlender" w:date="2018-06-12T11:54:00Z">
         <w:r>
           <w:rPr>
             <w:noProof/>
@@ -5062,12 +4386,12 @@
     <w:p>
       <w:pPr>
         <w:rPr>
-          <w:ins w:id="159" w:author="Tamara Zlender" w:date="2018-06-07T11:53:00Z"/>
+          <w:ins w:id="161" w:author="Tamara Zlender" w:date="2018-06-07T11:53:00Z"/>
           <w:rFonts w:ascii="Arial" w:eastAsia="Arial" w:hAnsi="Arial"/>
           <w:sz w:val="20"/>
         </w:rPr>
       </w:pPr>
-      <w:ins w:id="160" w:author="Tamara Zlender" w:date="2018-06-07T11:53:00Z">
+      <w:ins w:id="162" w:author="Tamara Zlender" w:date="2018-06-07T11:53:00Z">
         <w:r>
           <w:rPr>
             <w:rFonts w:eastAsia="Arial"/>
@@ -5081,34 +4405,20 @@
         <w:pStyle w:val="BodyText"/>
         <w:spacing w:after="0"/>
         <w:rPr>
-          <w:ins w:id="161" w:author="Tamara Zlender" w:date="2018-06-07T11:52:00Z"/>
+          <w:ins w:id="163" w:author="Tamara Zlender" w:date="2018-06-07T11:52:00Z"/>
           <w:rFonts w:ascii="Helvetica" w:eastAsia="Cambria" w:hAnsi="Helvetica" w:cs="Helvetica"/>
         </w:rPr>
       </w:pPr>
-      <w:ins w:id="162" w:author="Tamara Zlender" w:date="2018-06-07T13:02:00Z">
+      <w:ins w:id="164" w:author="Tamara Zlender" w:date="2018-06-07T13:02:00Z">
         <w:r>
           <w:rPr>
             <w:rFonts w:ascii="Helvetica" w:eastAsia="Cambria" w:hAnsi="Helvetica" w:cs="Helvetica"/>
           </w:rPr>
           <w:lastRenderedPageBreak/>
-          <w:t>This function implements three ‘</w:t>
-        </w:r>
-        <w:proofErr w:type="spellStart"/>
-        <w:r>
-          <w:rPr>
-            <w:rFonts w:ascii="Helvetica" w:eastAsia="Cambria" w:hAnsi="Helvetica" w:cs="Helvetica"/>
-          </w:rPr>
-          <w:t>sql_condition_value</w:t>
-        </w:r>
-        <w:proofErr w:type="spellEnd"/>
-        <w:r>
-          <w:rPr>
-            <w:rFonts w:ascii="Helvetica" w:eastAsia="Cambria" w:hAnsi="Helvetica" w:cs="Helvetica"/>
-          </w:rPr>
-          <w:t xml:space="preserve">’ input fields. You can implement additional input fields to set more than three values for the question marks by downloading this </w:t>
+          <w:t xml:space="preserve">This function implements three ‘sql_condition_value’ input fields. You can implement additional input fields to set more than three values for the question marks by downloading this </w:t>
         </w:r>
       </w:ins>
-      <w:ins w:id="163" w:author="Tamara Zlender" w:date="2018-06-07T13:04:00Z">
+      <w:ins w:id="165" w:author="Tamara Zlender" w:date="2018-06-07T13:04:00Z">
         <w:r>
           <w:rPr>
             <w:rFonts w:ascii="Helvetica" w:eastAsia="Cambria" w:hAnsi="Helvetica" w:cs="Helvetica"/>
@@ -5141,7 +4451,7 @@
           <w:fldChar w:fldCharType="end"/>
         </w:r>
       </w:ins>
-      <w:ins w:id="164" w:author="Tamara Zlender" w:date="2018-06-07T13:02:00Z">
+      <w:ins w:id="166" w:author="Tamara Zlender" w:date="2018-06-07T13:02:00Z">
         <w:r>
           <w:rPr>
             <w:rFonts w:ascii="Helvetica" w:eastAsia="Cambria" w:hAnsi="Helvetica" w:cs="Helvetica"/>
@@ -5149,7 +4459,7 @@
           <w:t xml:space="preserve"> </w:t>
         </w:r>
       </w:ins>
-      <w:ins w:id="165" w:author="Tamara Zlender" w:date="2018-06-07T13:06:00Z">
+      <w:ins w:id="167" w:author="Tamara Zlender" w:date="2018-06-07T13:06:00Z">
         <w:r>
           <w:rPr>
             <w:rFonts w:ascii="Helvetica" w:eastAsia="Cambria" w:hAnsi="Helvetica" w:cs="Helvetica"/>
@@ -5157,7 +4467,7 @@
           <w:t>and</w:t>
         </w:r>
       </w:ins>
-      <w:ins w:id="166" w:author="Tamara Zlender" w:date="2018-06-07T13:02:00Z">
+      <w:ins w:id="168" w:author="Tamara Zlender" w:date="2018-06-07T13:02:00Z">
         <w:r>
           <w:rPr>
             <w:rFonts w:ascii="Helvetica" w:eastAsia="Cambria" w:hAnsi="Helvetica" w:cs="Helvetica"/>
@@ -5170,16 +4480,16 @@
       <w:pPr>
         <w:pStyle w:val="BodyText"/>
         <w:rPr>
-          <w:ins w:id="167" w:author="Tamara Zlender" w:date="2018-06-07T11:45:00Z"/>
-        </w:rPr>
-        <w:pPrChange w:id="168" w:author="Tamara Zlender" w:date="2018-06-07T11:46:00Z">
+          <w:ins w:id="169" w:author="Tamara Zlender" w:date="2018-06-07T11:45:00Z"/>
+        </w:rPr>
+        <w:pPrChange w:id="170" w:author="Tamara Zlender" w:date="2018-06-07T11:46:00Z">
           <w:pPr>
             <w:pStyle w:val="Heading20"/>
             <w:pageBreakBefore/>
           </w:pPr>
         </w:pPrChange>
       </w:pPr>
-      <w:ins w:id="169" w:author="Tamara Zlender" w:date="2018-06-07T11:55:00Z">
+      <w:ins w:id="171" w:author="Tamara Zlender" w:date="2018-06-07T11:55:00Z">
         <w:r>
           <w:rPr>
             <w:noProof/>
@@ -5474,21 +4784,13 @@
         <w:t xml:space="preserve">parameters </w:t>
       </w:r>
       <w:r>
-        <w:t xml:space="preserve">on the Input </w:t>
-      </w:r>
-      <w:proofErr w:type="gramStart"/>
-      <w:r>
-        <w:t>tab</w:t>
+        <w:t>on the Input tab</w:t>
       </w:r>
       <w:r>
         <w:t>,</w:t>
       </w:r>
       <w:r>
-        <w:t xml:space="preserve"> or</w:t>
-      </w:r>
-      <w:proofErr w:type="gramEnd"/>
-      <w:r>
-        <w:t xml:space="preserve"> set them in the Pre-Process Script to the value of the artifact associated with thi</w:t>
+        <w:t xml:space="preserve"> or set them in the Pre-Process Script to the value of the artifact associated with thi</w:t>
       </w:r>
       <w:r>
         <w:t>s workflow as shown in</w:t>
@@ -5582,14 +4884,12 @@
       <w:r>
         <w:t>“</w:t>
       </w:r>
-      <w:proofErr w:type="spellStart"/>
       <w:r>
         <w:rPr>
           <w:rFonts w:eastAsia="Cambria"/>
         </w:rPr>
         <w:t>sql_query_results_dt</w:t>
       </w:r>
-      <w:proofErr w:type="spellEnd"/>
       <w:r>
         <w:rPr>
           <w:rFonts w:eastAsia="Cambria"/>
@@ -5672,21 +4972,7 @@
         <w:rPr>
           <w:rFonts w:eastAsia="Cambria"/>
         </w:rPr>
-        <w:t xml:space="preserve"> ‘</w:t>
-      </w:r>
-      <w:proofErr w:type="spellStart"/>
-      <w:r>
-        <w:rPr>
-          <w:rFonts w:eastAsia="Cambria"/>
-        </w:rPr>
-        <w:t>sql_artifact_value</w:t>
-      </w:r>
-      <w:proofErr w:type="spellEnd"/>
-      <w:r>
-        <w:rPr>
-          <w:rFonts w:eastAsia="Cambria"/>
-        </w:rPr>
-        <w:t>’</w:t>
+        <w:t xml:space="preserve"> ‘sql_artifact_value’</w:t>
       </w:r>
       <w:r>
         <w:rPr>
@@ -5724,14 +5010,12 @@
         </w:rPr>
         <w:t>‘</w:t>
       </w:r>
-      <w:proofErr w:type="spellStart"/>
       <w:r>
         <w:rPr>
           <w:rFonts w:eastAsia="Cambria"/>
         </w:rPr>
         <w:t>sql_timestamp</w:t>
       </w:r>
-      <w:proofErr w:type="spellEnd"/>
       <w:r>
         <w:rPr>
           <w:rFonts w:eastAsia="Cambria"/>
@@ -5870,14 +5154,12 @@
       <w:r>
         <w:t>“</w:t>
       </w:r>
-      <w:proofErr w:type="spellStart"/>
       <w:r>
         <w:rPr>
           <w:rFonts w:eastAsia="Cambria"/>
         </w:rPr>
         <w:t>sql_query_results_dt</w:t>
       </w:r>
-      <w:proofErr w:type="spellEnd"/>
       <w:r>
         <w:rPr>
           <w:rFonts w:eastAsia="Cambria"/>
@@ -6054,7 +5336,7 @@
       <w:pPr>
         <w:pStyle w:val="BodyText"/>
       </w:pPr>
-      <w:del w:id="170" w:author="Tamara Zlender" w:date="2018-06-12T11:57:00Z">
+      <w:del w:id="172" w:author="Tamara Zlender" w:date="2018-06-12T11:57:00Z">
         <w:r>
           <w:rPr>
             <w:noProof/>
@@ -6103,7 +5385,7 @@
           </w:drawing>
         </w:r>
       </w:del>
-      <w:ins w:id="171" w:author="Tamara Zlender" w:date="2018-06-12T11:57:00Z">
+      <w:ins w:id="173" w:author="Tamara Zlender" w:date="2018-06-12T11:57:00Z">
         <w:r>
           <w:rPr>
             <w:noProof/>
@@ -6168,21 +5450,13 @@
         <w:t>s</w:t>
       </w:r>
       <w:r>
-        <w:t xml:space="preserve"> sql_condition_value1, sql_condition_value2 and sql_condition_value3 on the Input </w:t>
-      </w:r>
-      <w:proofErr w:type="gramStart"/>
-      <w:r>
-        <w:t>tab</w:t>
+        <w:t xml:space="preserve"> sql_condition_value1, sql_condition_value2 and sql_condition_value3 on the Input tab</w:t>
       </w:r>
       <w:r>
         <w:t>,</w:t>
       </w:r>
       <w:r>
-        <w:t xml:space="preserve"> or</w:t>
-      </w:r>
-      <w:proofErr w:type="gramEnd"/>
-      <w:r>
-        <w:t xml:space="preserve"> set them in the Pre-Process Script to the value and description of the artifact associated with thi</w:t>
+        <w:t xml:space="preserve"> or set them in the Pre-Process Script to the value and description of the artifact associated with thi</w:t>
       </w:r>
       <w:r>
         <w:t xml:space="preserve">s workflow as shown in </w:t>
@@ -6201,7 +5475,7 @@
       <w:pPr>
         <w:pStyle w:val="BodyText"/>
       </w:pPr>
-      <w:del w:id="172" w:author="Tamara Zlender" w:date="2018-06-12T11:58:00Z">
+      <w:del w:id="174" w:author="Tamara Zlender" w:date="2018-06-12T11:58:00Z">
         <w:r>
           <w:rPr>
             <w:noProof/>
@@ -6250,7 +5524,7 @@
           </w:drawing>
         </w:r>
       </w:del>
-      <w:ins w:id="173" w:author="Tamara Zlender" w:date="2018-06-12T11:58:00Z">
+      <w:ins w:id="175" w:author="Tamara Zlender" w:date="2018-06-12T11:58:00Z">
         <w:r>
           <w:rPr>
             <w:noProof/>
@@ -6311,12 +5585,7 @@
         <w:t>UPDATE</w:t>
       </w:r>
       <w:r>
-        <w:t xml:space="preserve"> PostgreSQL”</w:t>
-      </w:r>
-      <w:bookmarkStart w:id="174" w:name="_GoBack"/>
-      <w:bookmarkEnd w:id="174"/>
-      <w:r>
-        <w:t xml:space="preserve"> is also included. This rule calls the provided workflow.</w:t>
+        <w:t xml:space="preserve"> PostgreSQL” is also included. This rule calls the provided workflow.</w:t>
       </w:r>
     </w:p>
     <w:p>
@@ -6402,7 +5671,7 @@
       <w:r>
         <w:t>DEL</w:t>
       </w:r>
-      <w:ins w:id="175" w:author="Tamara Zlender" w:date="2018-06-07T11:49:00Z">
+      <w:ins w:id="176" w:author="Tamara Zlender" w:date="2018-06-07T11:49:00Z">
         <w:r>
           <w:t>E</w:t>
         </w:r>
@@ -6531,21 +5800,13 @@
         <w:t>sers</w:t>
       </w:r>
       <w:r>
-        <w:t xml:space="preserve"> may insert data using parameter sql_condition_value1 on the Input </w:t>
-      </w:r>
-      <w:proofErr w:type="gramStart"/>
-      <w:r>
-        <w:t>tab</w:t>
+        <w:t xml:space="preserve"> may insert data using parameter sql_condition_value1 on the Input tab</w:t>
       </w:r>
       <w:r>
         <w:t>,</w:t>
       </w:r>
       <w:r>
-        <w:t xml:space="preserve"> or</w:t>
-      </w:r>
-      <w:proofErr w:type="gramEnd"/>
-      <w:r>
-        <w:t xml:space="preserve"> set it in the Pre-Process Script to the value of the artifact associated with thi</w:t>
+        <w:t xml:space="preserve"> or set it in the Pre-Process Script to the value of the artifact associated with thi</w:t>
       </w:r>
       <w:r>
         <w:t>s workflow</w:t>
@@ -6757,21 +6018,13 @@
         <w:t>s</w:t>
       </w:r>
       <w:r>
-        <w:t xml:space="preserve"> sql_condition_value1, sql_condition_value2 and sql_condition_value3 on the Input </w:t>
-      </w:r>
-      <w:proofErr w:type="gramStart"/>
-      <w:r>
-        <w:t>tab</w:t>
+        <w:t xml:space="preserve"> sql_condition_value1, sql_condition_value2 and sql_condition_value3 on the Input tab</w:t>
       </w:r>
       <w:r>
         <w:t xml:space="preserve">, </w:t>
       </w:r>
       <w:r>
-        <w:t>or</w:t>
-      </w:r>
-      <w:proofErr w:type="gramEnd"/>
-      <w:r>
-        <w:t xml:space="preserve"> set them</w:t>
+        <w:t>or set them</w:t>
       </w:r>
       <w:r>
         <w:t xml:space="preserve"> in the Pre-Process Script to the value of the artifact associated with this workflow.</w:t>
@@ -6830,8 +6083,8 @@
           <w:szCs w:val="36"/>
         </w:rPr>
       </w:pPr>
-      <w:bookmarkStart w:id="176" w:name="_Toc510253273"/>
-      <w:bookmarkEnd w:id="156"/>
+      <w:bookmarkStart w:id="177" w:name="_Toc510253273"/>
+      <w:bookmarkEnd w:id="158"/>
       <w:r>
         <w:br w:type="page"/>
       </w:r>
@@ -7156,7 +6409,7 @@
         <w:lastRenderedPageBreak/>
         <w:t>Troubleshooting</w:t>
       </w:r>
-      <w:bookmarkEnd w:id="176"/>
+      <w:bookmarkEnd w:id="177"/>
     </w:p>
     <w:p>
       <w:pPr>
@@ -7246,21 +6499,7 @@
         <w:rPr>
           <w:rStyle w:val="codeChar"/>
         </w:rPr>
-        <w:t>/</w:t>
-      </w:r>
-      <w:proofErr w:type="spellStart"/>
-      <w:r>
-        <w:rPr>
-          <w:rStyle w:val="codeChar"/>
-        </w:rPr>
-        <w:t>var</w:t>
-      </w:r>
-      <w:proofErr w:type="spellEnd"/>
-      <w:r>
-        <w:rPr>
-          <w:rStyle w:val="codeChar"/>
-        </w:rPr>
-        <w:t>/log/resilient-scripting/resilient-scripting.log</w:t>
+        <w:t>/var/log/resilient-scripting/resilient-scripting.log</w:t>
       </w:r>
       <w:r>
         <w:t>.</w:t>
@@ -7295,21 +6534,7 @@
         <w:rPr>
           <w:rStyle w:val="codeChar"/>
         </w:rPr>
-        <w:t>/</w:t>
-      </w:r>
-      <w:proofErr w:type="spellStart"/>
-      <w:r>
-        <w:rPr>
-          <w:rStyle w:val="codeChar"/>
-        </w:rPr>
-        <w:t>usr</w:t>
-      </w:r>
-      <w:proofErr w:type="spellEnd"/>
-      <w:r>
-        <w:rPr>
-          <w:rStyle w:val="codeChar"/>
-        </w:rPr>
-        <w:t>/share/co3/logs</w:t>
+        <w:t>/usr/share/co3/logs</w:t>
       </w:r>
       <w:r>
         <w:t xml:space="preserve">. The </w:t>
@@ -7350,55 +6575,45 @@
         <w:rPr>
           <w:rStyle w:val="codeChar"/>
         </w:rPr>
-        <w:t>.resilient/</w:t>
-      </w:r>
-      <w:proofErr w:type="spellStart"/>
+        <w:t>.resilient/app.config</w:t>
+      </w:r>
+      <w:r>
+        <w:t xml:space="preserve"> file under the section </w:t>
+      </w:r>
       <w:r>
         <w:rPr>
           <w:rStyle w:val="codeChar"/>
         </w:rPr>
-        <w:t>app.config</w:t>
-      </w:r>
-      <w:proofErr w:type="spellEnd"/>
-      <w:r>
-        <w:t xml:space="preserve"> file under the section </w:t>
+        <w:t>[resil</w:t>
       </w:r>
       <w:r>
         <w:rPr>
           <w:rStyle w:val="codeChar"/>
         </w:rPr>
-        <w:t>[resil</w:t>
+        <w:t>i</w:t>
       </w:r>
       <w:r>
         <w:rPr>
           <w:rStyle w:val="codeChar"/>
         </w:rPr>
-        <w:t>i</w:t>
+        <w:t>ent]</w:t>
+      </w:r>
+      <w:r>
+        <w:t xml:space="preserve"> and the property </w:t>
       </w:r>
       <w:r>
         <w:rPr>
           <w:rStyle w:val="codeChar"/>
         </w:rPr>
-        <w:t>ent]</w:t>
-      </w:r>
-      <w:r>
-        <w:t xml:space="preserve"> and the property </w:t>
-      </w:r>
-      <w:proofErr w:type="spellStart"/>
+        <w:t>logdir</w:t>
+      </w:r>
+      <w:r>
+        <w:t xml:space="preserve">. The default file name is </w:t>
+      </w:r>
       <w:r>
         <w:rPr>
           <w:rStyle w:val="codeChar"/>
         </w:rPr>
-        <w:t>logdir</w:t>
-      </w:r>
-      <w:proofErr w:type="spellEnd"/>
-      <w:r>
-        <w:t xml:space="preserve">. The default file name is </w:t>
-      </w:r>
-      <w:r>
-        <w:rPr>
-          <w:rStyle w:val="codeChar"/>
-        </w:rPr>
         <w:t>app.log</w:t>
       </w:r>
       <w:r>
@@ -7421,11 +6636,11 @@
       <w:pPr>
         <w:pStyle w:val="Heading10"/>
       </w:pPr>
-      <w:bookmarkStart w:id="177" w:name="_Toc510253274"/>
+      <w:bookmarkStart w:id="178" w:name="_Toc510253274"/>
       <w:r>
         <w:t>Support</w:t>
       </w:r>
-      <w:bookmarkEnd w:id="177"/>
+      <w:bookmarkEnd w:id="178"/>
     </w:p>
     <w:p>
       <w:pPr>
@@ -12241,7 +11456,7 @@
 </file>
 
 <file path=customXml/itemProps1.xml><?xml version="1.0" encoding="utf-8"?>
-<ds:datastoreItem xmlns:ds="http://schemas.openxmlformats.org/officeDocument/2006/customXml" ds:itemID="{409CEF3D-9F4D-204B-9252-387836FBAE2D}">
+<ds:datastoreItem xmlns:ds="http://schemas.openxmlformats.org/officeDocument/2006/customXml" ds:itemID="{8763D9E3-2403-CD4A-BC9F-8F72F9B1D9DD}">
   <ds:schemaRefs>
     <ds:schemaRef ds:uri="http://schemas.openxmlformats.org/officeDocument/2006/bibliography"/>
   </ds:schemaRefs>

</xml_diff>

<commit_message>
INT-266 Updated docx and pdf based on Bob's comments.
</commit_message>
<xml_diff>
--- a/fn_odbc_query/doc/Resilient Integrations ODBC Query Function Guide.docx
+++ b/fn_odbc_query/doc/Resilient Integrations ODBC Query Function Guide.docx
@@ -181,7 +181,7 @@
         <w:rPr>
           <w:rFonts w:ascii="Times New Roman" w:eastAsia="Times New Roman" w:hAnsi="Times New Roman" w:cs="Times New Roman"/>
         </w:rPr>
-        <w:t xml:space="preserve">June </w:t>
+        <w:t xml:space="preserve">July </w:t>
       </w:r>
       <w:r>
         <w:rPr>
@@ -905,7 +905,6 @@
         </w:numPr>
         <w:ind w:left="720"/>
         <w:rPr>
-          <w:ins w:id="3" w:author="Tamara Zlender" w:date="2018-07-20T10:55:00Z"/>
           <w:rFonts w:cs="Arial"/>
           <w:color w:val="000000"/>
         </w:rPr>
@@ -953,116 +952,52 @@
         <w:pStyle w:val="code"/>
         <w:spacing w:after="0"/>
         <w:rPr>
-          <w:ins w:id="4" w:author="Tamara Zlender" w:date="2018-07-20T12:55:00Z"/>
-          <w:rFonts w:eastAsia="Cambria"/>
-        </w:rPr>
-        <w:pPrChange w:id="5" w:author="Tamara Zlender" w:date="2018-07-20T12:56:00Z">
-          <w:pPr>
-            <w:pStyle w:val="Code0"/>
-            <w:numPr>
-              <w:numId w:val="23"/>
-            </w:numPr>
-            <w:spacing w:before="0" w:after="0"/>
-            <w:ind w:left="360" w:hanging="360"/>
-          </w:pPr>
-        </w:pPrChange>
-      </w:pPr>
-      <w:ins w:id="6" w:author="Tamara Zlender" w:date="2018-07-20T12:55:00Z">
-        <w:r>
-          <w:rPr>
-            <w:rFonts w:eastAsia="Cambria"/>
-          </w:rPr>
-          <w:t># Define your connection string</w:t>
-        </w:r>
-      </w:ins>
+          <w:rFonts w:eastAsia="Cambria"/>
+        </w:rPr>
+      </w:pPr>
+      <w:r>
+        <w:rPr>
+          <w:rFonts w:eastAsia="Cambria"/>
+        </w:rPr>
+        <w:t># Define your connection string</w:t>
+      </w:r>
     </w:p>
     <w:p>
       <w:pPr>
         <w:pStyle w:val="code"/>
         <w:spacing w:after="0"/>
         <w:rPr>
-          <w:ins w:id="7" w:author="Tamara Zlender" w:date="2018-07-20T12:55:00Z"/>
-          <w:rFonts w:eastAsia="Cambria"/>
-          <w:rPrChange w:id="8" w:author="Tamara Zlender" w:date="2018-07-20T12:55:00Z">
-            <w:rPr>
-              <w:ins w:id="9" w:author="Tamara Zlender" w:date="2018-07-20T12:55:00Z"/>
-              <w:rFonts w:eastAsia="Cambria"/>
-            </w:rPr>
-          </w:rPrChange>
-        </w:rPr>
-        <w:pPrChange w:id="10" w:author="Tamara Zlender" w:date="2018-07-20T12:56:00Z">
-          <w:pPr>
-            <w:pStyle w:val="Code0"/>
-            <w:numPr>
-              <w:numId w:val="23"/>
-            </w:numPr>
-            <w:spacing w:before="0" w:after="0"/>
-            <w:ind w:left="360" w:hanging="360"/>
-          </w:pPr>
-        </w:pPrChange>
-      </w:pPr>
-      <w:ins w:id="11" w:author="Tamara Zlender" w:date="2018-07-20T12:55:00Z">
-        <w:r>
-          <w:rPr>
-            <w:rFonts w:eastAsia="Cambria"/>
-            <w:rPrChange w:id="12" w:author="Tamara Zlender" w:date="2018-07-20T12:55:00Z">
-              <w:rPr>
-                <w:rFonts w:eastAsia="Cambria"/>
-              </w:rPr>
-            </w:rPrChange>
-          </w:rPr>
-          <w:t>sql_connection_string=Driver={PostgreSQL</w:t>
-        </w:r>
-        <w:proofErr w:type="gramStart"/>
-        <w:r>
-          <w:rPr>
-            <w:rFonts w:eastAsia="Cambria"/>
-            <w:rPrChange w:id="13" w:author="Tamara Zlender" w:date="2018-07-20T12:55:00Z">
-              <w:rPr>
-                <w:rFonts w:eastAsia="Cambria"/>
-              </w:rPr>
-            </w:rPrChange>
-          </w:rPr>
-          <w:t>};Server</w:t>
-        </w:r>
-        <w:proofErr w:type="gramEnd"/>
-        <w:r>
-          <w:rPr>
-            <w:rFonts w:eastAsia="Cambria"/>
-            <w:rPrChange w:id="14" w:author="Tamara Zlender" w:date="2018-07-20T12:55:00Z">
-              <w:rPr>
-                <w:rFonts w:eastAsia="Cambria"/>
-              </w:rPr>
-            </w:rPrChange>
-          </w:rPr>
-          <w:t>=IPAddress;Port=5432;Database=myDataBase;Uid=myUserName;Pwd=myPassword;</w:t>
-        </w:r>
-      </w:ins>
+          <w:rFonts w:eastAsia="Cambria"/>
+        </w:rPr>
+      </w:pPr>
+      <w:r>
+        <w:rPr>
+          <w:rFonts w:eastAsia="Cambria"/>
+        </w:rPr>
+        <w:t>sql_connection_string=Driver={PostgreSQL</w:t>
+      </w:r>
+      <w:proofErr w:type="gramStart"/>
+      <w:r>
+        <w:rPr>
+          <w:rFonts w:eastAsia="Cambria"/>
+        </w:rPr>
+        <w:t>};Server</w:t>
+      </w:r>
+      <w:proofErr w:type="gramEnd"/>
+      <w:r>
+        <w:rPr>
+          <w:rFonts w:eastAsia="Cambria"/>
+        </w:rPr>
+        <w:t>=IPAddress;Port=5432;Database=myDataBase;Uid=myUserName;Pwd=myPassword;</w:t>
+      </w:r>
     </w:p>
     <w:p>
       <w:pPr>
         <w:pStyle w:val="code"/>
         <w:spacing w:after="0"/>
         <w:rPr>
-          <w:ins w:id="15" w:author="Tamara Zlender" w:date="2018-07-20T12:55:00Z"/>
-          <w:rFonts w:eastAsia="Cambria"/>
-          <w:rPrChange w:id="16" w:author="Tamara Zlender" w:date="2018-07-20T12:55:00Z">
-            <w:rPr>
-              <w:ins w:id="17" w:author="Tamara Zlender" w:date="2018-07-20T12:55:00Z"/>
-              <w:rFonts w:eastAsia="Cambria"/>
-            </w:rPr>
-          </w:rPrChange>
-        </w:rPr>
-        <w:pPrChange w:id="18" w:author="Tamara Zlender" w:date="2018-07-20T12:56:00Z">
-          <w:pPr>
-            <w:pStyle w:val="Code0"/>
-            <w:numPr>
-              <w:numId w:val="23"/>
-            </w:numPr>
-            <w:spacing w:before="0" w:after="0"/>
-            <w:ind w:left="360" w:hanging="360"/>
-          </w:pPr>
-        </w:pPrChange>
+          <w:rFonts w:eastAsia="Cambria"/>
+        </w:rPr>
       </w:pPr>
     </w:p>
     <w:p>
@@ -1070,64 +1005,23 @@
         <w:pStyle w:val="code"/>
         <w:spacing w:after="0"/>
         <w:rPr>
-          <w:ins w:id="19" w:author="Tamara Zlender" w:date="2018-07-20T12:55:00Z"/>
-          <w:rFonts w:eastAsia="Cambria"/>
-          <w:rPrChange w:id="20" w:author="Tamara Zlender" w:date="2018-07-20T12:55:00Z">
-            <w:rPr>
-              <w:ins w:id="21" w:author="Tamara Zlender" w:date="2018-07-20T12:55:00Z"/>
-              <w:rFonts w:eastAsia="Cambria"/>
-            </w:rPr>
-          </w:rPrChange>
-        </w:rPr>
-        <w:pPrChange w:id="22" w:author="Tamara Zlender" w:date="2018-07-20T12:56:00Z">
-          <w:pPr>
-            <w:pStyle w:val="Code0"/>
-            <w:numPr>
-              <w:numId w:val="23"/>
-            </w:numPr>
-            <w:spacing w:before="0" w:after="0"/>
-            <w:ind w:left="360" w:hanging="360"/>
-          </w:pPr>
-        </w:pPrChange>
-      </w:pPr>
-      <w:ins w:id="23" w:author="Tamara Zlender" w:date="2018-07-20T12:55:00Z">
-        <w:r>
-          <w:rPr>
-            <w:rFonts w:eastAsia="Cambria"/>
-            <w:rPrChange w:id="24" w:author="Tamara Zlender" w:date="2018-07-20T12:55:00Z">
-              <w:rPr>
-                <w:rFonts w:eastAsia="Cambria"/>
-              </w:rPr>
-            </w:rPrChange>
-          </w:rPr>
-          <w:t># Optional settings:</w:t>
-        </w:r>
-      </w:ins>
+          <w:rFonts w:eastAsia="Cambria"/>
+        </w:rPr>
+      </w:pPr>
+      <w:r>
+        <w:rPr>
+          <w:rFonts w:eastAsia="Cambria"/>
+        </w:rPr>
+        <w:t># Optional settings:</w:t>
+      </w:r>
     </w:p>
     <w:p>
       <w:pPr>
         <w:pStyle w:val="code"/>
         <w:spacing w:after="0"/>
         <w:rPr>
-          <w:ins w:id="25" w:author="Tamara Zlender" w:date="2018-07-20T12:55:00Z"/>
-          <w:rFonts w:eastAsia="Cambria"/>
-          <w:rPrChange w:id="26" w:author="Tamara Zlender" w:date="2018-07-20T12:55:00Z">
-            <w:rPr>
-              <w:ins w:id="27" w:author="Tamara Zlender" w:date="2018-07-20T12:55:00Z"/>
-              <w:rFonts w:eastAsia="Cambria"/>
-            </w:rPr>
-          </w:rPrChange>
-        </w:rPr>
-        <w:pPrChange w:id="28" w:author="Tamara Zlender" w:date="2018-07-20T12:56:00Z">
-          <w:pPr>
-            <w:pStyle w:val="Code0"/>
-            <w:numPr>
-              <w:numId w:val="23"/>
-            </w:numPr>
-            <w:spacing w:before="0" w:after="0"/>
-            <w:ind w:left="360" w:hanging="360"/>
-          </w:pPr>
-        </w:pPrChange>
+          <w:rFonts w:eastAsia="Cambria"/>
+        </w:rPr>
       </w:pPr>
     </w:p>
     <w:p>
@@ -1135,207 +1029,84 @@
         <w:pStyle w:val="code"/>
         <w:spacing w:after="0"/>
         <w:rPr>
-          <w:ins w:id="29" w:author="Tamara Zlender" w:date="2018-07-20T12:55:00Z"/>
-          <w:rFonts w:eastAsia="Cambria"/>
-          <w:rPrChange w:id="30" w:author="Tamara Zlender" w:date="2018-07-20T12:55:00Z">
-            <w:rPr>
-              <w:ins w:id="31" w:author="Tamara Zlender" w:date="2018-07-20T12:55:00Z"/>
-              <w:rFonts w:eastAsia="Cambria"/>
-            </w:rPr>
-          </w:rPrChange>
-        </w:rPr>
-        <w:pPrChange w:id="32" w:author="Tamara Zlender" w:date="2018-07-20T12:56:00Z">
-          <w:pPr>
-            <w:pStyle w:val="Code0"/>
-            <w:numPr>
-              <w:numId w:val="23"/>
-            </w:numPr>
-            <w:spacing w:before="0" w:after="0"/>
-            <w:ind w:left="360" w:hanging="360"/>
-          </w:pPr>
-        </w:pPrChange>
-      </w:pPr>
-      <w:ins w:id="33" w:author="Tamara Zlender" w:date="2018-07-20T12:55:00Z">
-        <w:r>
-          <w:rPr>
-            <w:rFonts w:eastAsia="Cambria"/>
-            <w:rPrChange w:id="34" w:author="Tamara Zlender" w:date="2018-07-20T12:55:00Z">
-              <w:rPr>
-                <w:rFonts w:eastAsia="Cambria"/>
-              </w:rPr>
-            </w:rPrChange>
-          </w:rPr>
-          <w:t># Define restricted SQL statements as a list, separated by a comma, using square brackets.</w:t>
-        </w:r>
-      </w:ins>
+          <w:rFonts w:eastAsia="Cambria"/>
+        </w:rPr>
+      </w:pPr>
+      <w:r>
+        <w:rPr>
+          <w:rFonts w:eastAsia="Cambria"/>
+        </w:rPr>
+        <w:t># Define restricted SQL statements as a list, separated by a comma, using square brackets.</w:t>
+      </w:r>
     </w:p>
     <w:p>
       <w:pPr>
         <w:pStyle w:val="code"/>
         <w:spacing w:after="0"/>
         <w:rPr>
-          <w:ins w:id="35" w:author="Tamara Zlender" w:date="2018-07-20T12:55:00Z"/>
-          <w:rFonts w:eastAsia="Cambria"/>
-          <w:rPrChange w:id="36" w:author="Tamara Zlender" w:date="2018-07-20T12:55:00Z">
-            <w:rPr>
-              <w:ins w:id="37" w:author="Tamara Zlender" w:date="2018-07-20T12:55:00Z"/>
-              <w:rFonts w:eastAsia="Cambria"/>
-            </w:rPr>
-          </w:rPrChange>
-        </w:rPr>
-        <w:pPrChange w:id="38" w:author="Tamara Zlender" w:date="2018-07-20T12:56:00Z">
-          <w:pPr>
-            <w:pStyle w:val="Code0"/>
-            <w:numPr>
-              <w:numId w:val="23"/>
-            </w:numPr>
-            <w:spacing w:before="0" w:after="0"/>
-            <w:ind w:left="360" w:hanging="360"/>
-          </w:pPr>
-        </w:pPrChange>
-      </w:pPr>
-      <w:ins w:id="39" w:author="Tamara Zlender" w:date="2018-07-20T12:55:00Z">
-        <w:r>
-          <w:rPr>
-            <w:rFonts w:eastAsia="Cambria"/>
-            <w:rPrChange w:id="40" w:author="Tamara Zlender" w:date="2018-07-20T12:55:00Z">
-              <w:rPr>
-                <w:rFonts w:eastAsia="Cambria"/>
-              </w:rPr>
-            </w:rPrChange>
-          </w:rPr>
-          <w:t># Example: ["delete", "update", "insert"].</w:t>
-        </w:r>
-      </w:ins>
+          <w:rFonts w:eastAsia="Cambria"/>
+        </w:rPr>
+      </w:pPr>
+      <w:r>
+        <w:rPr>
+          <w:rFonts w:eastAsia="Cambria"/>
+        </w:rPr>
+        <w:t># Example: ["delete", "update", "insert"].</w:t>
+      </w:r>
     </w:p>
     <w:p>
       <w:pPr>
         <w:pStyle w:val="code"/>
         <w:spacing w:after="0"/>
         <w:rPr>
-          <w:ins w:id="41" w:author="Tamara Zlender" w:date="2018-07-20T12:55:00Z"/>
-          <w:rFonts w:eastAsia="Cambria"/>
-          <w:rPrChange w:id="42" w:author="Tamara Zlender" w:date="2018-07-20T12:55:00Z">
-            <w:rPr>
-              <w:ins w:id="43" w:author="Tamara Zlender" w:date="2018-07-20T12:55:00Z"/>
-              <w:rFonts w:eastAsia="Cambria"/>
-            </w:rPr>
-          </w:rPrChange>
-        </w:rPr>
-        <w:pPrChange w:id="44" w:author="Tamara Zlender" w:date="2018-07-20T12:56:00Z">
-          <w:pPr>
-            <w:pStyle w:val="Code0"/>
-            <w:numPr>
-              <w:numId w:val="23"/>
-            </w:numPr>
-            <w:spacing w:before="0" w:after="0"/>
-            <w:ind w:left="360" w:hanging="360"/>
-          </w:pPr>
-        </w:pPrChange>
-      </w:pPr>
-      <w:ins w:id="45" w:author="Tamara Zlender" w:date="2018-07-20T12:55:00Z">
-        <w:r>
-          <w:rPr>
-            <w:rFonts w:eastAsia="Cambria"/>
-            <w:rPrChange w:id="46" w:author="Tamara Zlender" w:date="2018-07-20T12:55:00Z">
-              <w:rPr>
-                <w:rFonts w:eastAsia="Cambria"/>
-              </w:rPr>
-            </w:rPrChange>
-          </w:rPr>
-          <w:t># Comment out this line if there are no restrictions.</w:t>
-        </w:r>
-      </w:ins>
+          <w:rFonts w:eastAsia="Cambria"/>
+        </w:rPr>
+      </w:pPr>
+      <w:r>
+        <w:rPr>
+          <w:rFonts w:eastAsia="Cambria"/>
+        </w:rPr>
+        <w:t># Comment out this line if there are no restrictions.</w:t>
+      </w:r>
     </w:p>
     <w:p>
       <w:pPr>
         <w:pStyle w:val="code"/>
         <w:spacing w:after="0"/>
         <w:rPr>
-          <w:ins w:id="47" w:author="Tamara Zlender" w:date="2018-07-20T12:55:00Z"/>
-          <w:rFonts w:eastAsia="Cambria"/>
-          <w:rPrChange w:id="48" w:author="Tamara Zlender" w:date="2018-07-20T12:55:00Z">
-            <w:rPr>
-              <w:ins w:id="49" w:author="Tamara Zlender" w:date="2018-07-20T12:55:00Z"/>
-              <w:rFonts w:eastAsia="Cambria"/>
-            </w:rPr>
-          </w:rPrChange>
-        </w:rPr>
-        <w:pPrChange w:id="50" w:author="Tamara Zlender" w:date="2018-07-20T12:56:00Z">
-          <w:pPr>
-            <w:pStyle w:val="Code0"/>
-            <w:numPr>
-              <w:numId w:val="23"/>
-            </w:numPr>
-            <w:spacing w:before="0" w:after="0"/>
-            <w:ind w:left="360" w:hanging="360"/>
-          </w:pPr>
-        </w:pPrChange>
+          <w:rFonts w:eastAsia="Cambria"/>
+        </w:rPr>
       </w:pPr>
       <w:proofErr w:type="spellStart"/>
-      <w:ins w:id="51" w:author="Tamara Zlender" w:date="2018-07-20T12:55:00Z">
-        <w:r>
-          <w:rPr>
-            <w:rFonts w:eastAsia="Cambria"/>
-            <w:rPrChange w:id="52" w:author="Tamara Zlender" w:date="2018-07-20T12:55:00Z">
-              <w:rPr>
-                <w:rFonts w:eastAsia="Cambria"/>
-              </w:rPr>
-            </w:rPrChange>
-          </w:rPr>
-          <w:t>sql_restricted_sql_statements</w:t>
-        </w:r>
-        <w:proofErr w:type="spellEnd"/>
-        <w:proofErr w:type="gramStart"/>
-        <w:r>
-          <w:rPr>
-            <w:rFonts w:eastAsia="Cambria"/>
-            <w:rPrChange w:id="53" w:author="Tamara Zlender" w:date="2018-07-20T12:55:00Z">
-              <w:rPr>
-                <w:rFonts w:eastAsia="Cambria"/>
-              </w:rPr>
-            </w:rPrChange>
-          </w:rPr>
-          <w:t>=[</w:t>
-        </w:r>
-        <w:proofErr w:type="gramEnd"/>
-        <w:r>
-          <w:rPr>
-            <w:rFonts w:eastAsia="Cambria"/>
-            <w:rPrChange w:id="54" w:author="Tamara Zlender" w:date="2018-07-20T12:55:00Z">
-              <w:rPr>
-                <w:rFonts w:eastAsia="Cambria"/>
-              </w:rPr>
-            </w:rPrChange>
-          </w:rPr>
-          <w:t>"delete", "insert", "update"]</w:t>
-        </w:r>
-      </w:ins>
+      <w:r>
+        <w:rPr>
+          <w:rFonts w:eastAsia="Cambria"/>
+        </w:rPr>
+        <w:t>sql_restricted_sql_statements</w:t>
+      </w:r>
+      <w:proofErr w:type="spellEnd"/>
+      <w:proofErr w:type="gramStart"/>
+      <w:r>
+        <w:rPr>
+          <w:rFonts w:eastAsia="Cambria"/>
+        </w:rPr>
+        <w:t>=[</w:t>
+      </w:r>
+      <w:proofErr w:type="gramEnd"/>
+      <w:r>
+        <w:rPr>
+          <w:rFonts w:eastAsia="Cambria"/>
+        </w:rPr>
+        <w:t>"delete", "insert", "update"]</w:t>
+      </w:r>
     </w:p>
     <w:p>
       <w:pPr>
         <w:pStyle w:val="code"/>
         <w:spacing w:after="0"/>
         <w:rPr>
-          <w:ins w:id="55" w:author="Tamara Zlender" w:date="2018-07-20T12:55:00Z"/>
-          <w:rFonts w:eastAsia="Cambria"/>
-          <w:rPrChange w:id="56" w:author="Tamara Zlender" w:date="2018-07-20T12:55:00Z">
-            <w:rPr>
-              <w:ins w:id="57" w:author="Tamara Zlender" w:date="2018-07-20T12:55:00Z"/>
-              <w:rFonts w:eastAsia="Cambria"/>
-            </w:rPr>
-          </w:rPrChange>
-        </w:rPr>
-        <w:pPrChange w:id="58" w:author="Tamara Zlender" w:date="2018-07-20T12:56:00Z">
-          <w:pPr>
-            <w:pStyle w:val="Code0"/>
-            <w:numPr>
-              <w:numId w:val="23"/>
-            </w:numPr>
-            <w:spacing w:before="0" w:after="0"/>
-            <w:ind w:left="360" w:hanging="360"/>
-          </w:pPr>
-        </w:pPrChange>
+          <w:rFonts w:eastAsia="Cambria"/>
+        </w:rPr>
       </w:pPr>
     </w:p>
     <w:p>
@@ -1343,155 +1114,61 @@
         <w:pStyle w:val="code"/>
         <w:spacing w:after="0"/>
         <w:rPr>
-          <w:ins w:id="59" w:author="Tamara Zlender" w:date="2018-07-20T12:55:00Z"/>
-          <w:rFonts w:eastAsia="Cambria"/>
-          <w:rPrChange w:id="60" w:author="Tamara Zlender" w:date="2018-07-20T12:55:00Z">
-            <w:rPr>
-              <w:ins w:id="61" w:author="Tamara Zlender" w:date="2018-07-20T12:55:00Z"/>
-              <w:rFonts w:eastAsia="Cambria"/>
-            </w:rPr>
-          </w:rPrChange>
-        </w:rPr>
-        <w:pPrChange w:id="62" w:author="Tamara Zlender" w:date="2018-07-20T12:56:00Z">
-          <w:pPr>
-            <w:pStyle w:val="Code0"/>
-            <w:numPr>
-              <w:numId w:val="23"/>
-            </w:numPr>
-            <w:spacing w:before="0" w:after="0"/>
-            <w:ind w:left="360" w:hanging="360"/>
-          </w:pPr>
-        </w:pPrChange>
-      </w:pPr>
-      <w:ins w:id="63" w:author="Tamara Zlender" w:date="2018-07-20T12:55:00Z">
-        <w:r>
-          <w:rPr>
-            <w:rFonts w:eastAsia="Cambria"/>
-            <w:rPrChange w:id="64" w:author="Tamara Zlender" w:date="2018-07-20T12:55:00Z">
-              <w:rPr>
-                <w:rFonts w:eastAsia="Cambria"/>
-              </w:rPr>
-            </w:rPrChange>
-          </w:rPr>
-          <w:t># Executes commits automatically after every SQL statement.</w:t>
-        </w:r>
-      </w:ins>
+          <w:rFonts w:eastAsia="Cambria"/>
+        </w:rPr>
+      </w:pPr>
+      <w:r>
+        <w:rPr>
+          <w:rFonts w:eastAsia="Cambria"/>
+        </w:rPr>
+        <w:t># Executes commits automatically after every SQL statement.</w:t>
+      </w:r>
     </w:p>
     <w:p>
       <w:pPr>
         <w:pStyle w:val="code"/>
         <w:spacing w:after="0"/>
         <w:rPr>
-          <w:ins w:id="65" w:author="Tamara Zlender" w:date="2018-07-20T12:55:00Z"/>
-          <w:rFonts w:eastAsia="Cambria"/>
-          <w:rPrChange w:id="66" w:author="Tamara Zlender" w:date="2018-07-20T12:55:00Z">
-            <w:rPr>
-              <w:ins w:id="67" w:author="Tamara Zlender" w:date="2018-07-20T12:55:00Z"/>
-              <w:rFonts w:eastAsia="Cambria"/>
-            </w:rPr>
-          </w:rPrChange>
-        </w:rPr>
-        <w:pPrChange w:id="68" w:author="Tamara Zlender" w:date="2018-07-20T12:56:00Z">
-          <w:pPr>
-            <w:pStyle w:val="Code0"/>
-            <w:numPr>
-              <w:numId w:val="23"/>
-            </w:numPr>
-            <w:spacing w:before="0" w:after="0"/>
-            <w:ind w:left="360" w:hanging="360"/>
-          </w:pPr>
-        </w:pPrChange>
-      </w:pPr>
-      <w:ins w:id="69" w:author="Tamara Zlender" w:date="2018-07-20T12:55:00Z">
-        <w:r>
-          <w:rPr>
-            <w:rFonts w:eastAsia="Cambria"/>
-            <w:rPrChange w:id="70" w:author="Tamara Zlender" w:date="2018-07-20T12:55:00Z">
-              <w:rPr>
-                <w:rFonts w:eastAsia="Cambria"/>
-              </w:rPr>
-            </w:rPrChange>
-          </w:rPr>
-          <w:t># Comment out this line to use false - the default.</w:t>
-        </w:r>
-      </w:ins>
+          <w:rFonts w:eastAsia="Cambria"/>
+        </w:rPr>
+      </w:pPr>
+      <w:r>
+        <w:rPr>
+          <w:rFonts w:eastAsia="Cambria"/>
+        </w:rPr>
+        <w:t># Comment out this line to use false - the default.</w:t>
+      </w:r>
     </w:p>
     <w:p>
       <w:pPr>
         <w:pStyle w:val="code"/>
         <w:spacing w:after="0"/>
         <w:rPr>
-          <w:ins w:id="71" w:author="Tamara Zlender" w:date="2018-07-20T12:55:00Z"/>
-          <w:rFonts w:eastAsia="Cambria"/>
-          <w:rPrChange w:id="72" w:author="Tamara Zlender" w:date="2018-07-20T12:55:00Z">
-            <w:rPr>
-              <w:ins w:id="73" w:author="Tamara Zlender" w:date="2018-07-20T12:55:00Z"/>
-              <w:rFonts w:eastAsia="Cambria"/>
-            </w:rPr>
-          </w:rPrChange>
-        </w:rPr>
-        <w:pPrChange w:id="74" w:author="Tamara Zlender" w:date="2018-07-20T12:56:00Z">
-          <w:pPr>
-            <w:pStyle w:val="Code0"/>
-            <w:numPr>
-              <w:numId w:val="23"/>
-            </w:numPr>
-            <w:spacing w:before="0" w:after="0"/>
-            <w:ind w:left="360" w:hanging="360"/>
-          </w:pPr>
-        </w:pPrChange>
+          <w:rFonts w:eastAsia="Cambria"/>
+        </w:rPr>
       </w:pPr>
       <w:proofErr w:type="spellStart"/>
-      <w:ins w:id="75" w:author="Tamara Zlender" w:date="2018-07-20T12:55:00Z">
-        <w:r>
-          <w:rPr>
-            <w:rFonts w:eastAsia="Cambria"/>
-            <w:rPrChange w:id="76" w:author="Tamara Zlender" w:date="2018-07-20T12:55:00Z">
-              <w:rPr>
-                <w:rFonts w:eastAsia="Cambria"/>
-              </w:rPr>
-            </w:rPrChange>
-          </w:rPr>
-          <w:t>sql_autocommit</w:t>
-        </w:r>
-        <w:proofErr w:type="spellEnd"/>
-        <w:r>
-          <w:rPr>
-            <w:rFonts w:eastAsia="Cambria"/>
-            <w:rPrChange w:id="77" w:author="Tamara Zlender" w:date="2018-07-20T12:55:00Z">
-              <w:rPr>
-                <w:rFonts w:eastAsia="Cambria"/>
-              </w:rPr>
-            </w:rPrChange>
-          </w:rPr>
-          <w:t>=true</w:t>
-        </w:r>
-      </w:ins>
+      <w:r>
+        <w:rPr>
+          <w:rFonts w:eastAsia="Cambria"/>
+        </w:rPr>
+        <w:t>sql_autocommit</w:t>
+      </w:r>
+      <w:proofErr w:type="spellEnd"/>
+      <w:r>
+        <w:rPr>
+          <w:rFonts w:eastAsia="Cambria"/>
+        </w:rPr>
+        <w:t>=true</w:t>
+      </w:r>
     </w:p>
     <w:p>
       <w:pPr>
         <w:pStyle w:val="code"/>
         <w:spacing w:after="0"/>
         <w:rPr>
-          <w:ins w:id="78" w:author="Tamara Zlender" w:date="2018-07-20T12:55:00Z"/>
-          <w:rFonts w:eastAsia="Cambria"/>
-          <w:rPrChange w:id="79" w:author="Tamara Zlender" w:date="2018-07-20T12:55:00Z">
-            <w:rPr>
-              <w:ins w:id="80" w:author="Tamara Zlender" w:date="2018-07-20T12:55:00Z"/>
-              <w:rFonts w:eastAsia="Cambria"/>
-            </w:rPr>
-          </w:rPrChange>
-        </w:rPr>
-        <w:pPrChange w:id="81" w:author="Tamara Zlender" w:date="2018-07-20T12:56:00Z">
-          <w:pPr>
-            <w:pStyle w:val="Code0"/>
-            <w:numPr>
-              <w:numId w:val="23"/>
-            </w:numPr>
-            <w:spacing w:before="0" w:after="0"/>
-            <w:ind w:left="360" w:hanging="360"/>
-          </w:pPr>
-        </w:pPrChange>
+          <w:rFonts w:eastAsia="Cambria"/>
+        </w:rPr>
       </w:pPr>
     </w:p>
     <w:p>
@@ -1499,194 +1176,76 @@
         <w:pStyle w:val="code"/>
         <w:spacing w:after="0"/>
         <w:rPr>
-          <w:ins w:id="82" w:author="Tamara Zlender" w:date="2018-07-20T12:55:00Z"/>
-          <w:rFonts w:eastAsia="Cambria"/>
-          <w:rPrChange w:id="83" w:author="Tamara Zlender" w:date="2018-07-20T12:55:00Z">
-            <w:rPr>
-              <w:ins w:id="84" w:author="Tamara Zlender" w:date="2018-07-20T12:55:00Z"/>
-              <w:rFonts w:eastAsia="Cambria"/>
-            </w:rPr>
-          </w:rPrChange>
-        </w:rPr>
-        <w:pPrChange w:id="85" w:author="Tamara Zlender" w:date="2018-07-20T12:56:00Z">
-          <w:pPr>
-            <w:pStyle w:val="Code0"/>
-            <w:numPr>
-              <w:numId w:val="23"/>
-            </w:numPr>
-            <w:spacing w:before="0" w:after="0"/>
-            <w:ind w:left="360" w:hanging="360"/>
-          </w:pPr>
-        </w:pPrChange>
-      </w:pPr>
-      <w:ins w:id="86" w:author="Tamara Zlender" w:date="2018-07-20T12:55:00Z">
-        <w:r>
-          <w:rPr>
-            <w:rFonts w:eastAsia="Cambria"/>
-            <w:rPrChange w:id="87" w:author="Tamara Zlender" w:date="2018-07-20T12:55:00Z">
-              <w:rPr>
-                <w:rFonts w:eastAsia="Cambria"/>
-              </w:rPr>
-            </w:rPrChange>
-          </w:rPr>
-          <w:t># Define a query timeout in seconds.</w:t>
-        </w:r>
-      </w:ins>
+          <w:rFonts w:eastAsia="Cambria"/>
+        </w:rPr>
+      </w:pPr>
+      <w:r>
+        <w:rPr>
+          <w:rFonts w:eastAsia="Cambria"/>
+        </w:rPr>
+        <w:t># Define a query timeout in seconds.</w:t>
+      </w:r>
     </w:p>
     <w:p>
       <w:pPr>
         <w:pStyle w:val="code"/>
         <w:spacing w:after="0"/>
         <w:rPr>
-          <w:ins w:id="88" w:author="Tamara Zlender" w:date="2018-07-20T12:55:00Z"/>
-          <w:rFonts w:eastAsia="Cambria"/>
-          <w:rPrChange w:id="89" w:author="Tamara Zlender" w:date="2018-07-20T12:55:00Z">
-            <w:rPr>
-              <w:ins w:id="90" w:author="Tamara Zlender" w:date="2018-07-20T12:55:00Z"/>
-              <w:rFonts w:eastAsia="Cambria"/>
-            </w:rPr>
-          </w:rPrChange>
-        </w:rPr>
-        <w:pPrChange w:id="91" w:author="Tamara Zlender" w:date="2018-07-20T12:56:00Z">
-          <w:pPr>
-            <w:pStyle w:val="Code0"/>
-            <w:numPr>
-              <w:numId w:val="23"/>
-            </w:numPr>
-            <w:spacing w:before="0" w:after="0"/>
-            <w:ind w:left="360" w:hanging="360"/>
-          </w:pPr>
-        </w:pPrChange>
-      </w:pPr>
-      <w:ins w:id="92" w:author="Tamara Zlender" w:date="2018-07-20T12:55:00Z">
-        <w:r>
-          <w:rPr>
-            <w:rFonts w:eastAsia="Cambria"/>
-            <w:rPrChange w:id="93" w:author="Tamara Zlender" w:date="2018-07-20T12:55:00Z">
-              <w:rPr>
-                <w:rFonts w:eastAsia="Cambria"/>
-              </w:rPr>
-            </w:rPrChange>
-          </w:rPr>
-          <w:t># Comment out this line to use the default 0, which means "no timeout".</w:t>
-        </w:r>
-      </w:ins>
+          <w:rFonts w:eastAsia="Cambria"/>
+        </w:rPr>
+      </w:pPr>
+      <w:r>
+        <w:rPr>
+          <w:rFonts w:eastAsia="Cambria"/>
+        </w:rPr>
+        <w:t># Comment out this line to use the default 0, which means "no timeout".</w:t>
+      </w:r>
     </w:p>
     <w:p>
       <w:pPr>
         <w:pStyle w:val="code"/>
         <w:spacing w:after="0"/>
         <w:rPr>
-          <w:ins w:id="94" w:author="Tamara Zlender" w:date="2018-07-20T12:55:00Z"/>
-          <w:rFonts w:eastAsia="Cambria"/>
-          <w:rPrChange w:id="95" w:author="Tamara Zlender" w:date="2018-07-20T12:55:00Z">
-            <w:rPr>
-              <w:ins w:id="96" w:author="Tamara Zlender" w:date="2018-07-20T12:55:00Z"/>
-              <w:rFonts w:eastAsia="Cambria"/>
-            </w:rPr>
-          </w:rPrChange>
-        </w:rPr>
-        <w:pPrChange w:id="97" w:author="Tamara Zlender" w:date="2018-07-20T12:56:00Z">
-          <w:pPr>
-            <w:pStyle w:val="Code0"/>
-            <w:numPr>
-              <w:numId w:val="23"/>
-            </w:numPr>
-            <w:spacing w:before="0" w:after="0"/>
-            <w:ind w:left="360" w:hanging="360"/>
-          </w:pPr>
-        </w:pPrChange>
-      </w:pPr>
-      <w:ins w:id="98" w:author="Tamara Zlender" w:date="2018-07-20T12:55:00Z">
-        <w:r>
-          <w:rPr>
-            <w:rFonts w:eastAsia="Cambria"/>
-            <w:rPrChange w:id="99" w:author="Tamara Zlender" w:date="2018-07-20T12:55:00Z">
-              <w:rPr>
-                <w:rFonts w:eastAsia="Cambria"/>
-              </w:rPr>
-            </w:rPrChange>
-          </w:rPr>
-          <w:t># Might not be supported for all database drivers.</w:t>
-        </w:r>
-      </w:ins>
+          <w:rFonts w:eastAsia="Cambria"/>
+        </w:rPr>
+      </w:pPr>
+      <w:r>
+        <w:rPr>
+          <w:rFonts w:eastAsia="Cambria"/>
+        </w:rPr>
+        <w:t># Might not be supported for all database drivers.</w:t>
+      </w:r>
     </w:p>
     <w:p>
       <w:pPr>
         <w:pStyle w:val="code"/>
         <w:spacing w:after="0"/>
         <w:rPr>
-          <w:ins w:id="100" w:author="Tamara Zlender" w:date="2018-07-20T12:55:00Z"/>
-          <w:rFonts w:eastAsia="Cambria"/>
-          <w:rPrChange w:id="101" w:author="Tamara Zlender" w:date="2018-07-20T12:55:00Z">
-            <w:rPr>
-              <w:ins w:id="102" w:author="Tamara Zlender" w:date="2018-07-20T12:55:00Z"/>
-              <w:rFonts w:eastAsia="Cambria"/>
-            </w:rPr>
-          </w:rPrChange>
-        </w:rPr>
-        <w:pPrChange w:id="103" w:author="Tamara Zlender" w:date="2018-07-20T12:56:00Z">
-          <w:pPr>
-            <w:pStyle w:val="Code0"/>
-            <w:numPr>
-              <w:numId w:val="23"/>
-            </w:numPr>
-            <w:spacing w:before="0" w:after="0"/>
-            <w:ind w:left="360" w:hanging="360"/>
-          </w:pPr>
-        </w:pPrChange>
+          <w:rFonts w:eastAsia="Cambria"/>
+        </w:rPr>
       </w:pPr>
       <w:proofErr w:type="spellStart"/>
-      <w:ins w:id="104" w:author="Tamara Zlender" w:date="2018-07-20T12:55:00Z">
-        <w:r>
-          <w:rPr>
-            <w:rFonts w:eastAsia="Cambria"/>
-            <w:rPrChange w:id="105" w:author="Tamara Zlender" w:date="2018-07-20T12:55:00Z">
-              <w:rPr>
-                <w:rFonts w:eastAsia="Cambria"/>
-              </w:rPr>
-            </w:rPrChange>
-          </w:rPr>
-          <w:t>sql_query_timeout</w:t>
-        </w:r>
-        <w:proofErr w:type="spellEnd"/>
-        <w:r>
-          <w:rPr>
-            <w:rFonts w:eastAsia="Cambria"/>
-            <w:rPrChange w:id="106" w:author="Tamara Zlender" w:date="2018-07-20T12:55:00Z">
-              <w:rPr>
-                <w:rFonts w:eastAsia="Cambria"/>
-              </w:rPr>
-            </w:rPrChange>
-          </w:rPr>
-          <w:t>=10</w:t>
-        </w:r>
-      </w:ins>
+      <w:r>
+        <w:rPr>
+          <w:rFonts w:eastAsia="Cambria"/>
+        </w:rPr>
+        <w:t>sql_query_timeout</w:t>
+      </w:r>
+      <w:proofErr w:type="spellEnd"/>
+      <w:r>
+        <w:rPr>
+          <w:rFonts w:eastAsia="Cambria"/>
+        </w:rPr>
+        <w:t>=10</w:t>
+      </w:r>
     </w:p>
     <w:p>
       <w:pPr>
         <w:pStyle w:val="code"/>
         <w:spacing w:after="0"/>
         <w:rPr>
-          <w:ins w:id="107" w:author="Tamara Zlender" w:date="2018-07-20T12:55:00Z"/>
-          <w:rFonts w:eastAsia="Cambria"/>
-          <w:rPrChange w:id="108" w:author="Tamara Zlender" w:date="2018-07-20T12:55:00Z">
-            <w:rPr>
-              <w:ins w:id="109" w:author="Tamara Zlender" w:date="2018-07-20T12:55:00Z"/>
-              <w:rFonts w:eastAsia="Cambria"/>
-            </w:rPr>
-          </w:rPrChange>
-        </w:rPr>
-        <w:pPrChange w:id="110" w:author="Tamara Zlender" w:date="2018-07-20T12:56:00Z">
-          <w:pPr>
-            <w:pStyle w:val="Code0"/>
-            <w:numPr>
-              <w:numId w:val="23"/>
-            </w:numPr>
-            <w:spacing w:before="0" w:after="0"/>
-            <w:ind w:left="360" w:hanging="360"/>
-          </w:pPr>
-        </w:pPrChange>
+          <w:rFonts w:eastAsia="Cambria"/>
+        </w:rPr>
       </w:pPr>
     </w:p>
     <w:p>
@@ -1694,19 +1253,8 @@
         <w:pStyle w:val="code"/>
         <w:spacing w:after="0"/>
         <w:rPr>
-          <w:ins w:id="111" w:author="Tamara Zlender" w:date="2018-07-20T12:56:00Z"/>
-          <w:rFonts w:eastAsia="Cambria"/>
-        </w:rPr>
-        <w:pPrChange w:id="112" w:author="Tamara Zlender" w:date="2018-07-20T12:56:00Z">
-          <w:pPr>
-            <w:pStyle w:val="Code0"/>
-            <w:numPr>
-              <w:numId w:val="23"/>
-            </w:numPr>
-            <w:spacing w:before="0" w:after="0"/>
-            <w:ind w:left="360" w:hanging="360"/>
-          </w:pPr>
-        </w:pPrChange>
+          <w:rFonts w:eastAsia="Cambria"/>
+        </w:rPr>
       </w:pPr>
     </w:p>
     <w:p>
@@ -1714,373 +1262,170 @@
         <w:pStyle w:val="code"/>
         <w:spacing w:after="0"/>
         <w:rPr>
-          <w:ins w:id="113" w:author="Tamara Zlender" w:date="2018-07-20T12:55:00Z"/>
-          <w:rFonts w:eastAsia="Cambria"/>
-        </w:rPr>
-        <w:pPrChange w:id="114" w:author="Tamara Zlender" w:date="2018-07-20T12:56:00Z">
-          <w:pPr>
-            <w:pStyle w:val="Code0"/>
-            <w:numPr>
-              <w:numId w:val="23"/>
-            </w:numPr>
-            <w:spacing w:before="0" w:after="0"/>
-            <w:ind w:left="360" w:hanging="360"/>
-          </w:pPr>
-        </w:pPrChange>
-      </w:pPr>
-      <w:ins w:id="115" w:author="Tamara Zlender" w:date="2018-07-20T12:55:00Z">
-        <w:r>
-          <w:rPr>
-            <w:rFonts w:eastAsia="Cambria"/>
-          </w:rPr>
-          <w:lastRenderedPageBreak/>
-          <w:t xml:space="preserve"># Unicode </w:t>
-        </w:r>
-        <w:proofErr w:type="gramStart"/>
-        <w:r>
-          <w:rPr>
-            <w:rFonts w:eastAsia="Cambria"/>
-          </w:rPr>
-          <w:t>encoding</w:t>
-        </w:r>
-        <w:proofErr w:type="gramEnd"/>
-        <w:r>
-          <w:rPr>
-            <w:rFonts w:eastAsia="Cambria"/>
-          </w:rPr>
-          <w:t xml:space="preserve"> and decoding settings needed for your SQL database.</w:t>
-        </w:r>
-      </w:ins>
+          <w:rFonts w:eastAsia="Cambria"/>
+        </w:rPr>
+      </w:pPr>
+      <w:r>
+        <w:rPr>
+          <w:rFonts w:eastAsia="Cambria"/>
+        </w:rPr>
+        <w:lastRenderedPageBreak/>
+        <w:t xml:space="preserve"># Unicode </w:t>
+      </w:r>
+      <w:proofErr w:type="gramStart"/>
+      <w:r>
+        <w:rPr>
+          <w:rFonts w:eastAsia="Cambria"/>
+        </w:rPr>
+        <w:t>encoding</w:t>
+      </w:r>
+      <w:proofErr w:type="gramEnd"/>
+      <w:r>
+        <w:rPr>
+          <w:rFonts w:eastAsia="Cambria"/>
+        </w:rPr>
+        <w:t xml:space="preserve"> and decoding settings needed for your SQL database.</w:t>
+      </w:r>
     </w:p>
     <w:p>
       <w:pPr>
         <w:pStyle w:val="code"/>
         <w:spacing w:after="0"/>
         <w:rPr>
-          <w:ins w:id="116" w:author="Tamara Zlender" w:date="2018-07-20T12:55:00Z"/>
-          <w:rFonts w:eastAsia="Cambria"/>
-          <w:rPrChange w:id="117" w:author="Tamara Zlender" w:date="2018-07-20T12:55:00Z">
-            <w:rPr>
-              <w:ins w:id="118" w:author="Tamara Zlender" w:date="2018-07-20T12:55:00Z"/>
-              <w:rFonts w:eastAsia="Cambria"/>
-            </w:rPr>
-          </w:rPrChange>
-        </w:rPr>
-        <w:pPrChange w:id="119" w:author="Tamara Zlender" w:date="2018-07-20T12:56:00Z">
-          <w:pPr>
-            <w:pStyle w:val="Code0"/>
-            <w:numPr>
-              <w:numId w:val="23"/>
-            </w:numPr>
-            <w:spacing w:before="0" w:after="0"/>
-            <w:ind w:left="360" w:hanging="360"/>
-          </w:pPr>
-        </w:pPrChange>
-      </w:pPr>
-      <w:ins w:id="120" w:author="Tamara Zlender" w:date="2018-07-20T12:55:00Z">
-        <w:r>
-          <w:rPr>
-            <w:rFonts w:eastAsia="Cambria"/>
-            <w:rPrChange w:id="121" w:author="Tamara Zlender" w:date="2018-07-20T12:55:00Z">
-              <w:rPr>
-                <w:rFonts w:eastAsia="Cambria"/>
-              </w:rPr>
-            </w:rPrChange>
-          </w:rPr>
-          <w:t># Currently MariaDB, PostgreSQL and MySQL encoding/decoding settings are supported out of the box.</w:t>
-        </w:r>
-      </w:ins>
+          <w:rFonts w:eastAsia="Cambria"/>
+        </w:rPr>
+      </w:pPr>
+      <w:r>
+        <w:rPr>
+          <w:rFonts w:eastAsia="Cambria"/>
+        </w:rPr>
+        <w:t># Currently MariaDB, PostgreSQL and MySQL encoding/decoding settings are supported out of the box.</w:t>
+      </w:r>
     </w:p>
     <w:p>
       <w:pPr>
         <w:pStyle w:val="code"/>
         <w:spacing w:after="0"/>
         <w:rPr>
-          <w:ins w:id="122" w:author="Tamara Zlender" w:date="2018-07-20T12:55:00Z"/>
-          <w:rFonts w:eastAsia="Cambria"/>
-        </w:rPr>
-        <w:pPrChange w:id="123" w:author="Tamara Zlender" w:date="2018-07-20T12:56:00Z">
-          <w:pPr>
-            <w:pStyle w:val="Code0"/>
-            <w:numPr>
-              <w:numId w:val="23"/>
-            </w:numPr>
-            <w:spacing w:before="0" w:after="0"/>
-            <w:ind w:left="360" w:hanging="360"/>
-          </w:pPr>
-        </w:pPrChange>
-      </w:pPr>
-      <w:ins w:id="124" w:author="Tamara Zlender" w:date="2018-07-20T12:55:00Z">
-        <w:r>
-          <w:rPr>
-            <w:rFonts w:eastAsia="Cambria"/>
-            <w:rPrChange w:id="125" w:author="Tamara Zlender" w:date="2018-07-20T12:55:00Z">
-              <w:rPr>
-                <w:rFonts w:eastAsia="Cambria"/>
-              </w:rPr>
-            </w:rPrChange>
-          </w:rPr>
-          <w:t xml:space="preserve"># Recent </w:t>
-        </w:r>
-        <w:proofErr w:type="spellStart"/>
-        <w:r>
-          <w:rPr>
-            <w:rFonts w:eastAsia="Cambria"/>
-            <w:rPrChange w:id="126" w:author="Tamara Zlender" w:date="2018-07-20T12:55:00Z">
-              <w:rPr>
-                <w:rFonts w:eastAsia="Cambria"/>
-              </w:rPr>
-            </w:rPrChange>
-          </w:rPr>
-          <w:t>SQLServer</w:t>
-        </w:r>
-        <w:proofErr w:type="spellEnd"/>
-        <w:r>
-          <w:rPr>
-            <w:rFonts w:eastAsia="Cambria"/>
-            <w:rPrChange w:id="127" w:author="Tamara Zlender" w:date="2018-07-20T12:55:00Z">
-              <w:rPr>
-                <w:rFonts w:eastAsia="Cambria"/>
-              </w:rPr>
-            </w:rPrChange>
-          </w:rPr>
-          <w:t xml:space="preserve"> drivers match th</w:t>
-        </w:r>
-        <w:r>
-          <w:rPr>
-            <w:rFonts w:eastAsia="Cambria"/>
-            <w:rPrChange w:id="128" w:author="Tamara Zlender" w:date="2018-07-20T12:55:00Z">
-              <w:rPr>
-                <w:rFonts w:eastAsia="Cambria"/>
-              </w:rPr>
-            </w:rPrChange>
-          </w:rPr>
-          <w:t xml:space="preserve">e specification, no additional </w:t>
-        </w:r>
-      </w:ins>
-      <w:ins w:id="129" w:author="Tamara Zlender" w:date="2018-07-20T12:56:00Z">
-        <w:r>
-          <w:rPr>
-            <w:rFonts w:eastAsia="Cambria"/>
-          </w:rPr>
-          <w:t>U</w:t>
-        </w:r>
-      </w:ins>
-      <w:ins w:id="130" w:author="Tamara Zlender" w:date="2018-07-20T12:55:00Z">
-        <w:r>
-          <w:rPr>
-            <w:rFonts w:eastAsia="Cambria"/>
-          </w:rPr>
-          <w:t>nicode configuration is necessary.</w:t>
-        </w:r>
-      </w:ins>
+          <w:rFonts w:eastAsia="Cambria"/>
+        </w:rPr>
+      </w:pPr>
+      <w:r>
+        <w:rPr>
+          <w:rFonts w:eastAsia="Cambria"/>
+        </w:rPr>
+        <w:t xml:space="preserve"># Recent </w:t>
+      </w:r>
+      <w:proofErr w:type="spellStart"/>
+      <w:r>
+        <w:rPr>
+          <w:rFonts w:eastAsia="Cambria"/>
+        </w:rPr>
+        <w:t>SQLServer</w:t>
+      </w:r>
+      <w:proofErr w:type="spellEnd"/>
+      <w:r>
+        <w:rPr>
+          <w:rFonts w:eastAsia="Cambria"/>
+        </w:rPr>
+        <w:t xml:space="preserve"> drivers match the specification, no additional </w:t>
+      </w:r>
+      <w:r>
+        <w:rPr>
+          <w:rFonts w:eastAsia="Cambria"/>
+        </w:rPr>
+        <w:t>U</w:t>
+      </w:r>
+      <w:r>
+        <w:rPr>
+          <w:rFonts w:eastAsia="Cambria"/>
+        </w:rPr>
+        <w:t>nicode configuration is necessary.</w:t>
+      </w:r>
     </w:p>
     <w:p>
       <w:pPr>
         <w:pStyle w:val="code"/>
         <w:spacing w:after="0"/>
         <w:rPr>
-          <w:ins w:id="131" w:author="Tamara Zlender" w:date="2018-07-20T12:55:00Z"/>
-          <w:rFonts w:eastAsia="Cambria"/>
-          <w:rPrChange w:id="132" w:author="Tamara Zlender" w:date="2018-07-20T12:55:00Z">
-            <w:rPr>
-              <w:ins w:id="133" w:author="Tamara Zlender" w:date="2018-07-20T12:55:00Z"/>
-              <w:rFonts w:eastAsia="Cambria"/>
-            </w:rPr>
-          </w:rPrChange>
-        </w:rPr>
-        <w:pPrChange w:id="134" w:author="Tamara Zlender" w:date="2018-07-20T12:56:00Z">
-          <w:pPr>
-            <w:pStyle w:val="Code0"/>
-            <w:numPr>
-              <w:numId w:val="23"/>
-            </w:numPr>
-            <w:spacing w:before="0" w:after="0"/>
-            <w:ind w:left="360" w:hanging="360"/>
-          </w:pPr>
-        </w:pPrChange>
-      </w:pPr>
-      <w:ins w:id="135" w:author="Tamara Zlender" w:date="2018-07-20T12:55:00Z">
-        <w:r>
-          <w:rPr>
-            <w:rFonts w:eastAsia="Cambria"/>
-            <w:rPrChange w:id="136" w:author="Tamara Zlender" w:date="2018-07-20T12:55:00Z">
-              <w:rPr>
-                <w:rFonts w:eastAsia="Cambria"/>
-              </w:rPr>
-            </w:rPrChange>
-          </w:rPr>
-          <w:t># Define which supported setting to use by using one of the keywords:</w:t>
-        </w:r>
-      </w:ins>
+          <w:rFonts w:eastAsia="Cambria"/>
+        </w:rPr>
+      </w:pPr>
+      <w:r>
+        <w:rPr>
+          <w:rFonts w:eastAsia="Cambria"/>
+        </w:rPr>
+        <w:t># Define which supported setting to use by using one of the keywords:</w:t>
+      </w:r>
     </w:p>
     <w:p>
       <w:pPr>
         <w:pStyle w:val="code"/>
         <w:spacing w:after="0"/>
         <w:rPr>
-          <w:ins w:id="137" w:author="Tamara Zlender" w:date="2018-07-20T12:55:00Z"/>
-          <w:rFonts w:eastAsia="Cambria"/>
-          <w:rPrChange w:id="138" w:author="Tamara Zlender" w:date="2018-07-20T12:55:00Z">
-            <w:rPr>
-              <w:ins w:id="139" w:author="Tamara Zlender" w:date="2018-07-20T12:55:00Z"/>
-              <w:rFonts w:eastAsia="Cambria"/>
-            </w:rPr>
-          </w:rPrChange>
-        </w:rPr>
-        <w:pPrChange w:id="140" w:author="Tamara Zlender" w:date="2018-07-20T12:56:00Z">
-          <w:pPr>
-            <w:pStyle w:val="Code0"/>
-            <w:numPr>
-              <w:numId w:val="23"/>
-            </w:numPr>
-            <w:spacing w:before="0" w:after="0"/>
-            <w:ind w:left="360" w:hanging="360"/>
-          </w:pPr>
-        </w:pPrChange>
-      </w:pPr>
-      <w:ins w:id="141" w:author="Tamara Zlender" w:date="2018-07-20T12:55:00Z">
-        <w:r>
-          <w:rPr>
-            <w:rFonts w:eastAsia="Cambria"/>
-            <w:rPrChange w:id="142" w:author="Tamara Zlender" w:date="2018-07-20T12:55:00Z">
-              <w:rPr>
-                <w:rFonts w:eastAsia="Cambria"/>
-              </w:rPr>
-            </w:rPrChange>
-          </w:rPr>
-          <w:t xml:space="preserve"># MariaDB, PostgreSQL, MySQL, </w:t>
-        </w:r>
-        <w:proofErr w:type="spellStart"/>
-        <w:r>
-          <w:rPr>
-            <w:rFonts w:eastAsia="Cambria"/>
-            <w:rPrChange w:id="143" w:author="Tamara Zlender" w:date="2018-07-20T12:55:00Z">
-              <w:rPr>
-                <w:rFonts w:eastAsia="Cambria"/>
-              </w:rPr>
-            </w:rPrChange>
-          </w:rPr>
-          <w:t>SQLServer</w:t>
-        </w:r>
-        <w:proofErr w:type="spellEnd"/>
-      </w:ins>
+          <w:rFonts w:eastAsia="Cambria"/>
+        </w:rPr>
+      </w:pPr>
+      <w:r>
+        <w:rPr>
+          <w:rFonts w:eastAsia="Cambria"/>
+        </w:rPr>
+        <w:t xml:space="preserve"># MariaDB, PostgreSQL, MySQL, </w:t>
+      </w:r>
+      <w:proofErr w:type="spellStart"/>
+      <w:r>
+        <w:rPr>
+          <w:rFonts w:eastAsia="Cambria"/>
+        </w:rPr>
+        <w:t>SQLServer</w:t>
+      </w:r>
+      <w:proofErr w:type="spellEnd"/>
     </w:p>
     <w:p>
       <w:pPr>
         <w:pStyle w:val="code"/>
         <w:spacing w:after="0"/>
         <w:rPr>
-          <w:ins w:id="144" w:author="Tamara Zlender" w:date="2018-07-20T12:55:00Z"/>
-          <w:rFonts w:eastAsia="Cambria"/>
-          <w:rPrChange w:id="145" w:author="Tamara Zlender" w:date="2018-07-20T12:55:00Z">
-            <w:rPr>
-              <w:ins w:id="146" w:author="Tamara Zlender" w:date="2018-07-20T12:55:00Z"/>
-              <w:rFonts w:eastAsia="Cambria"/>
-            </w:rPr>
-          </w:rPrChange>
-        </w:rPr>
-        <w:pPrChange w:id="147" w:author="Tamara Zlender" w:date="2018-07-20T12:56:00Z">
-          <w:pPr>
-            <w:pStyle w:val="Code0"/>
-            <w:numPr>
-              <w:numId w:val="23"/>
-            </w:numPr>
-            <w:spacing w:before="0" w:after="0"/>
-            <w:ind w:left="360" w:hanging="360"/>
-          </w:pPr>
-        </w:pPrChange>
-      </w:pPr>
-      <w:ins w:id="148" w:author="Tamara Zlender" w:date="2018-07-20T12:55:00Z">
-        <w:r>
-          <w:rPr>
-            <w:rFonts w:eastAsia="Cambria"/>
-            <w:rPrChange w:id="149" w:author="Tamara Zlender" w:date="2018-07-20T12:55:00Z">
-              <w:rPr>
-                <w:rFonts w:eastAsia="Cambria"/>
-              </w:rPr>
-            </w:rPrChange>
-          </w:rPr>
-          <w:t># Comment out this line to not configure any supported encoding/decoding settings, or to use your own.</w:t>
-        </w:r>
-      </w:ins>
+          <w:rFonts w:eastAsia="Cambria"/>
+        </w:rPr>
+      </w:pPr>
+      <w:r>
+        <w:rPr>
+          <w:rFonts w:eastAsia="Cambria"/>
+        </w:rPr>
+        <w:t># Comment out this line to not configure any supported encoding/decoding settings, or to use your own.</w:t>
+      </w:r>
     </w:p>
     <w:p>
       <w:pPr>
         <w:pStyle w:val="code"/>
         <w:spacing w:after="0"/>
         <w:rPr>
-          <w:ins w:id="150" w:author="Tamara Zlender" w:date="2018-07-20T12:55:00Z"/>
-          <w:rFonts w:eastAsia="Cambria"/>
-          <w:rPrChange w:id="151" w:author="Tamara Zlender" w:date="2018-07-20T12:55:00Z">
-            <w:rPr>
-              <w:ins w:id="152" w:author="Tamara Zlender" w:date="2018-07-20T12:55:00Z"/>
-              <w:rFonts w:eastAsia="Cambria"/>
-            </w:rPr>
-          </w:rPrChange>
-        </w:rPr>
-        <w:pPrChange w:id="153" w:author="Tamara Zlender" w:date="2018-07-20T12:56:00Z">
-          <w:pPr>
-            <w:pStyle w:val="Code0"/>
-            <w:numPr>
-              <w:numId w:val="23"/>
-            </w:numPr>
-            <w:spacing w:before="0" w:after="0"/>
-            <w:ind w:left="360" w:hanging="360"/>
-          </w:pPr>
-        </w:pPrChange>
+          <w:rFonts w:eastAsia="Cambria"/>
+        </w:rPr>
       </w:pPr>
       <w:proofErr w:type="spellStart"/>
-      <w:ins w:id="154" w:author="Tamara Zlender" w:date="2018-07-20T12:55:00Z">
-        <w:r>
-          <w:rPr>
-            <w:rFonts w:eastAsia="Cambria"/>
-            <w:rPrChange w:id="155" w:author="Tamara Zlender" w:date="2018-07-20T12:55:00Z">
-              <w:rPr>
-                <w:rFonts w:eastAsia="Cambria"/>
-              </w:rPr>
-            </w:rPrChange>
-          </w:rPr>
-          <w:t>sql_database_type</w:t>
-        </w:r>
-        <w:proofErr w:type="spellEnd"/>
-        <w:r>
-          <w:rPr>
-            <w:rFonts w:eastAsia="Cambria"/>
-            <w:rPrChange w:id="156" w:author="Tamara Zlender" w:date="2018-07-20T12:55:00Z">
-              <w:rPr>
-                <w:rFonts w:eastAsia="Cambria"/>
-              </w:rPr>
-            </w:rPrChange>
-          </w:rPr>
-          <w:t>=MariaDB</w:t>
-        </w:r>
-      </w:ins>
+      <w:r>
+        <w:rPr>
+          <w:rFonts w:eastAsia="Cambria"/>
+        </w:rPr>
+        <w:t>sql_database_type</w:t>
+      </w:r>
+      <w:proofErr w:type="spellEnd"/>
+      <w:r>
+        <w:rPr>
+          <w:rFonts w:eastAsia="Cambria"/>
+        </w:rPr>
+        <w:t>=MariaDB</w:t>
+      </w:r>
     </w:p>
     <w:p>
       <w:pPr>
         <w:pStyle w:val="code"/>
         <w:spacing w:after="0"/>
         <w:rPr>
-          <w:ins w:id="157" w:author="Tamara Zlender" w:date="2018-07-20T12:55:00Z"/>
-          <w:rFonts w:eastAsia="Cambria"/>
-          <w:rPrChange w:id="158" w:author="Tamara Zlender" w:date="2018-07-20T12:55:00Z">
-            <w:rPr>
-              <w:ins w:id="159" w:author="Tamara Zlender" w:date="2018-07-20T12:55:00Z"/>
-              <w:rFonts w:eastAsia="Cambria"/>
-            </w:rPr>
-          </w:rPrChange>
-        </w:rPr>
-        <w:pPrChange w:id="160" w:author="Tamara Zlender" w:date="2018-07-20T12:56:00Z">
-          <w:pPr>
-            <w:pStyle w:val="Code0"/>
-            <w:numPr>
-              <w:numId w:val="23"/>
-            </w:numPr>
-            <w:spacing w:before="0" w:after="0"/>
-            <w:ind w:left="360" w:hanging="360"/>
-          </w:pPr>
-        </w:pPrChange>
+          <w:rFonts w:eastAsia="Cambria"/>
+        </w:rPr>
       </w:pPr>
     </w:p>
     <w:p>
@@ -2088,155 +1433,61 @@
         <w:pStyle w:val="code"/>
         <w:spacing w:after="0"/>
         <w:rPr>
-          <w:ins w:id="161" w:author="Tamara Zlender" w:date="2018-07-20T12:55:00Z"/>
-          <w:rFonts w:eastAsia="Cambria"/>
-          <w:rPrChange w:id="162" w:author="Tamara Zlender" w:date="2018-07-20T12:55:00Z">
-            <w:rPr>
-              <w:ins w:id="163" w:author="Tamara Zlender" w:date="2018-07-20T12:55:00Z"/>
-              <w:rFonts w:eastAsia="Cambria"/>
-            </w:rPr>
-          </w:rPrChange>
-        </w:rPr>
-        <w:pPrChange w:id="164" w:author="Tamara Zlender" w:date="2018-07-20T12:56:00Z">
-          <w:pPr>
-            <w:pStyle w:val="Code0"/>
-            <w:numPr>
-              <w:numId w:val="23"/>
-            </w:numPr>
-            <w:spacing w:before="0" w:after="0"/>
-            <w:ind w:left="360" w:hanging="360"/>
-          </w:pPr>
-        </w:pPrChange>
-      </w:pPr>
-      <w:ins w:id="165" w:author="Tamara Zlender" w:date="2018-07-20T12:55:00Z">
-        <w:r>
-          <w:rPr>
-            <w:rFonts w:eastAsia="Cambria"/>
-            <w:rPrChange w:id="166" w:author="Tamara Zlender" w:date="2018-07-20T12:55:00Z">
-              <w:rPr>
-                <w:rFonts w:eastAsia="Cambria"/>
-              </w:rPr>
-            </w:rPrChange>
-          </w:rPr>
-          <w:t># Define number of rows to fetch.</w:t>
-        </w:r>
-      </w:ins>
+          <w:rFonts w:eastAsia="Cambria"/>
+        </w:rPr>
+      </w:pPr>
+      <w:r>
+        <w:rPr>
+          <w:rFonts w:eastAsia="Cambria"/>
+        </w:rPr>
+        <w:t># Define number of rows to fetch.</w:t>
+      </w:r>
     </w:p>
     <w:p>
       <w:pPr>
         <w:pStyle w:val="code"/>
         <w:spacing w:after="0"/>
         <w:rPr>
-          <w:ins w:id="167" w:author="Tamara Zlender" w:date="2018-07-20T12:55:00Z"/>
-          <w:rFonts w:eastAsia="Cambria"/>
-          <w:rPrChange w:id="168" w:author="Tamara Zlender" w:date="2018-07-20T12:55:00Z">
-            <w:rPr>
-              <w:ins w:id="169" w:author="Tamara Zlender" w:date="2018-07-20T12:55:00Z"/>
-              <w:rFonts w:eastAsia="Cambria"/>
-            </w:rPr>
-          </w:rPrChange>
-        </w:rPr>
-        <w:pPrChange w:id="170" w:author="Tamara Zlender" w:date="2018-07-20T12:56:00Z">
-          <w:pPr>
-            <w:pStyle w:val="Code0"/>
-            <w:numPr>
-              <w:numId w:val="23"/>
-            </w:numPr>
-            <w:spacing w:before="0" w:after="0"/>
-            <w:ind w:left="360" w:hanging="360"/>
-          </w:pPr>
-        </w:pPrChange>
-      </w:pPr>
-      <w:ins w:id="171" w:author="Tamara Zlender" w:date="2018-07-20T12:55:00Z">
-        <w:r>
-          <w:rPr>
-            <w:rFonts w:eastAsia="Cambria"/>
-            <w:rPrChange w:id="172" w:author="Tamara Zlender" w:date="2018-07-20T12:55:00Z">
-              <w:rPr>
-                <w:rFonts w:eastAsia="Cambria"/>
-              </w:rPr>
-            </w:rPrChange>
-          </w:rPr>
-          <w:t># Comment out this line to fetch all.</w:t>
-        </w:r>
-      </w:ins>
+          <w:rFonts w:eastAsia="Cambria"/>
+        </w:rPr>
+      </w:pPr>
+      <w:r>
+        <w:rPr>
+          <w:rFonts w:eastAsia="Cambria"/>
+        </w:rPr>
+        <w:t># Comment out this line to fetch all.</w:t>
+      </w:r>
     </w:p>
     <w:p>
       <w:pPr>
         <w:pStyle w:val="code"/>
         <w:spacing w:after="0"/>
         <w:rPr>
-          <w:ins w:id="173" w:author="Tamara Zlender" w:date="2018-07-20T12:55:00Z"/>
-          <w:rFonts w:eastAsia="Cambria"/>
-          <w:rPrChange w:id="174" w:author="Tamara Zlender" w:date="2018-07-20T12:55:00Z">
-            <w:rPr>
-              <w:ins w:id="175" w:author="Tamara Zlender" w:date="2018-07-20T12:55:00Z"/>
-              <w:rFonts w:eastAsia="Cambria"/>
-            </w:rPr>
-          </w:rPrChange>
-        </w:rPr>
-        <w:pPrChange w:id="176" w:author="Tamara Zlender" w:date="2018-07-20T12:56:00Z">
-          <w:pPr>
-            <w:pStyle w:val="Code0"/>
-            <w:numPr>
-              <w:numId w:val="23"/>
-            </w:numPr>
-            <w:spacing w:before="0" w:after="0"/>
-            <w:ind w:left="360" w:hanging="360"/>
-          </w:pPr>
-        </w:pPrChange>
+          <w:rFonts w:eastAsia="Cambria"/>
+        </w:rPr>
       </w:pPr>
       <w:proofErr w:type="spellStart"/>
-      <w:ins w:id="177" w:author="Tamara Zlender" w:date="2018-07-20T12:55:00Z">
-        <w:r>
-          <w:rPr>
-            <w:rFonts w:eastAsia="Cambria"/>
-            <w:rPrChange w:id="178" w:author="Tamara Zlender" w:date="2018-07-20T12:55:00Z">
-              <w:rPr>
-                <w:rFonts w:eastAsia="Cambria"/>
-              </w:rPr>
-            </w:rPrChange>
-          </w:rPr>
-          <w:t>sql_number_of_records_returned</w:t>
-        </w:r>
-        <w:proofErr w:type="spellEnd"/>
-        <w:r>
-          <w:rPr>
-            <w:rFonts w:eastAsia="Cambria"/>
-            <w:rPrChange w:id="179" w:author="Tamara Zlender" w:date="2018-07-20T12:55:00Z">
-              <w:rPr>
-                <w:rFonts w:eastAsia="Cambria"/>
-              </w:rPr>
-            </w:rPrChange>
-          </w:rPr>
-          <w:t>=10</w:t>
-        </w:r>
-      </w:ins>
+      <w:r>
+        <w:rPr>
+          <w:rFonts w:eastAsia="Cambria"/>
+        </w:rPr>
+        <w:t>sql_number_of_records_returned</w:t>
+      </w:r>
+      <w:proofErr w:type="spellEnd"/>
+      <w:r>
+        <w:rPr>
+          <w:rFonts w:eastAsia="Cambria"/>
+        </w:rPr>
+        <w:t>=10</w:t>
+      </w:r>
     </w:p>
     <w:p>
       <w:pPr>
         <w:pStyle w:val="code"/>
         <w:spacing w:after="0"/>
         <w:rPr>
-          <w:ins w:id="180" w:author="Tamara Zlender" w:date="2018-07-20T12:55:00Z"/>
-          <w:rFonts w:eastAsia="Cambria"/>
-          <w:rPrChange w:id="181" w:author="Tamara Zlender" w:date="2018-07-20T12:55:00Z">
-            <w:rPr>
-              <w:ins w:id="182" w:author="Tamara Zlender" w:date="2018-07-20T12:55:00Z"/>
-              <w:rFonts w:eastAsia="Cambria"/>
-            </w:rPr>
-          </w:rPrChange>
-        </w:rPr>
-        <w:pPrChange w:id="183" w:author="Tamara Zlender" w:date="2018-07-20T12:56:00Z">
-          <w:pPr>
-            <w:pStyle w:val="Code0"/>
-            <w:numPr>
-              <w:numId w:val="23"/>
-            </w:numPr>
-            <w:spacing w:before="0" w:after="0"/>
-            <w:ind w:left="360" w:hanging="360"/>
-          </w:pPr>
-        </w:pPrChange>
+          <w:rFonts w:eastAsia="Cambria"/>
+        </w:rPr>
       </w:pPr>
     </w:p>
     <w:p>
@@ -2244,202 +1495,95 @@
         <w:pStyle w:val="code"/>
         <w:spacing w:after="0"/>
         <w:rPr>
-          <w:ins w:id="184" w:author="Tamara Zlender" w:date="2018-07-20T12:55:00Z"/>
-          <w:rFonts w:eastAsia="Cambria"/>
-          <w:rPrChange w:id="185" w:author="Tamara Zlender" w:date="2018-07-20T12:55:00Z">
-            <w:rPr>
-              <w:ins w:id="186" w:author="Tamara Zlender" w:date="2018-07-20T12:55:00Z"/>
-              <w:rFonts w:eastAsia="Cambria"/>
-            </w:rPr>
-          </w:rPrChange>
-        </w:rPr>
-        <w:pPrChange w:id="187" w:author="Tamara Zlender" w:date="2018-07-20T12:56:00Z">
-          <w:pPr>
-            <w:pStyle w:val="Code0"/>
-            <w:numPr>
-              <w:numId w:val="23"/>
-            </w:numPr>
-            <w:spacing w:before="0" w:after="0"/>
-            <w:ind w:left="360" w:hanging="360"/>
-          </w:pPr>
-        </w:pPrChange>
-      </w:pPr>
-      <w:ins w:id="188" w:author="Tamara Zlender" w:date="2018-07-20T12:55:00Z">
-        <w:r>
-          <w:rPr>
-            <w:rFonts w:eastAsia="Cambria"/>
-            <w:rPrChange w:id="189" w:author="Tamara Zlender" w:date="2018-07-20T12:55:00Z">
-              <w:rPr>
-                <w:rFonts w:eastAsia="Cambria"/>
-              </w:rPr>
-            </w:rPrChange>
-          </w:rPr>
-          <w:t xml:space="preserve"># Some ODBC drivers might throw an error while setting </w:t>
-        </w:r>
-        <w:proofErr w:type="spellStart"/>
-        <w:r>
-          <w:rPr>
-            <w:rFonts w:eastAsia="Cambria"/>
-            <w:rPrChange w:id="190" w:author="Tamara Zlender" w:date="2018-07-20T12:55:00Z">
-              <w:rPr>
-                <w:rFonts w:eastAsia="Cambria"/>
-              </w:rPr>
-            </w:rPrChange>
-          </w:rPr>
-          <w:t>db_</w:t>
-        </w:r>
-        <w:proofErr w:type="gramStart"/>
-        <w:r>
-          <w:rPr>
-            <w:rFonts w:eastAsia="Cambria"/>
-            <w:rPrChange w:id="191" w:author="Tamara Zlender" w:date="2018-07-20T12:55:00Z">
-              <w:rPr>
-                <w:rFonts w:eastAsia="Cambria"/>
-              </w:rPr>
-            </w:rPrChange>
-          </w:rPr>
-          <w:t>connection.timeout</w:t>
-        </w:r>
-        <w:proofErr w:type="spellEnd"/>
-        <w:proofErr w:type="gramEnd"/>
-        <w:r>
-          <w:rPr>
-            <w:rFonts w:eastAsia="Cambria"/>
-            <w:rPrChange w:id="192" w:author="Tamara Zlender" w:date="2018-07-20T12:55:00Z">
-              <w:rPr>
-                <w:rFonts w:eastAsia="Cambria"/>
-              </w:rPr>
-            </w:rPrChange>
-          </w:rPr>
-          <w:t>.</w:t>
-        </w:r>
-      </w:ins>
+          <w:rFonts w:eastAsia="Cambria"/>
+        </w:rPr>
+      </w:pPr>
+      <w:r>
+        <w:rPr>
+          <w:rFonts w:eastAsia="Cambria"/>
+        </w:rPr>
+        <w:t xml:space="preserve"># Some ODBC drivers might throw an error while setting </w:t>
+      </w:r>
+      <w:proofErr w:type="spellStart"/>
+      <w:r>
+        <w:rPr>
+          <w:rFonts w:eastAsia="Cambria"/>
+        </w:rPr>
+        <w:t>db_</w:t>
+      </w:r>
+      <w:proofErr w:type="gramStart"/>
+      <w:r>
+        <w:rPr>
+          <w:rFonts w:eastAsia="Cambria"/>
+        </w:rPr>
+        <w:t>connection.timeout</w:t>
+      </w:r>
+      <w:proofErr w:type="spellEnd"/>
+      <w:proofErr w:type="gramEnd"/>
+      <w:r>
+        <w:rPr>
+          <w:rFonts w:eastAsia="Cambria"/>
+        </w:rPr>
+        <w:t>.</w:t>
+      </w:r>
     </w:p>
     <w:p>
       <w:pPr>
         <w:pStyle w:val="code"/>
         <w:spacing w:after="0"/>
         <w:rPr>
-          <w:ins w:id="193" w:author="Tamara Zlender" w:date="2018-07-20T12:55:00Z"/>
-          <w:rFonts w:eastAsia="Cambria"/>
-          <w:rPrChange w:id="194" w:author="Tamara Zlender" w:date="2018-07-20T12:55:00Z">
-            <w:rPr>
-              <w:ins w:id="195" w:author="Tamara Zlender" w:date="2018-07-20T12:55:00Z"/>
-              <w:rFonts w:eastAsia="Cambria"/>
-            </w:rPr>
-          </w:rPrChange>
-        </w:rPr>
-        <w:pPrChange w:id="196" w:author="Tamara Zlender" w:date="2018-07-20T12:56:00Z">
-          <w:pPr>
-            <w:pStyle w:val="Code0"/>
-            <w:numPr>
-              <w:numId w:val="23"/>
-            </w:numPr>
-            <w:spacing w:before="0" w:after="0"/>
-            <w:ind w:left="360" w:hanging="360"/>
-          </w:pPr>
-        </w:pPrChange>
-      </w:pPr>
-      <w:ins w:id="197" w:author="Tamara Zlender" w:date="2018-07-20T12:55:00Z">
-        <w:r>
-          <w:rPr>
-            <w:rFonts w:eastAsia="Cambria"/>
-            <w:rPrChange w:id="198" w:author="Tamara Zlender" w:date="2018-07-20T12:55:00Z">
-              <w:rPr>
-                <w:rFonts w:eastAsia="Cambria"/>
-              </w:rPr>
-            </w:rPrChange>
-          </w:rPr>
-          <w:t xml:space="preserve"># </w:t>
-        </w:r>
-        <w:proofErr w:type="spellStart"/>
-        <w:r>
-          <w:rPr>
-            <w:rFonts w:eastAsia="Cambria"/>
-            <w:rPrChange w:id="199" w:author="Tamara Zlender" w:date="2018-07-20T12:55:00Z">
-              <w:rPr>
-                <w:rFonts w:eastAsia="Cambria"/>
-              </w:rPr>
-            </w:rPrChange>
-          </w:rPr>
-          <w:t>Psqlodbc</w:t>
-        </w:r>
-        <w:proofErr w:type="spellEnd"/>
-        <w:r>
-          <w:rPr>
-            <w:rFonts w:eastAsia="Cambria"/>
-            <w:rPrChange w:id="200" w:author="Tamara Zlender" w:date="2018-07-20T12:55:00Z">
-              <w:rPr>
-                <w:rFonts w:eastAsia="Cambria"/>
-              </w:rPr>
-            </w:rPrChange>
-          </w:rPr>
-          <w:t xml:space="preserve"> driver (PostgreSQL) throws a general error 'HY000'</w:t>
-        </w:r>
-      </w:ins>
+          <w:rFonts w:eastAsia="Cambria"/>
+        </w:rPr>
+      </w:pPr>
+      <w:r>
+        <w:rPr>
+          <w:rFonts w:eastAsia="Cambria"/>
+        </w:rPr>
+        <w:t xml:space="preserve"># </w:t>
+      </w:r>
+      <w:proofErr w:type="spellStart"/>
+      <w:r>
+        <w:rPr>
+          <w:rFonts w:eastAsia="Cambria"/>
+        </w:rPr>
+        <w:t>Psqlodbc</w:t>
+      </w:r>
+      <w:proofErr w:type="spellEnd"/>
+      <w:r>
+        <w:rPr>
+          <w:rFonts w:eastAsia="Cambria"/>
+        </w:rPr>
+        <w:t xml:space="preserve"> driver (PostgreSQL) throws a general error 'HY000'</w:t>
+      </w:r>
     </w:p>
     <w:p>
       <w:pPr>
         <w:pStyle w:val="code"/>
         <w:spacing w:after="0"/>
         <w:rPr>
-          <w:ins w:id="201" w:author="Tamara Zlender" w:date="2018-07-20T12:55:00Z"/>
-          <w:rFonts w:eastAsia="Cambria"/>
-          <w:rPrChange w:id="202" w:author="Tamara Zlender" w:date="2018-07-20T12:55:00Z">
-            <w:rPr>
-              <w:ins w:id="203" w:author="Tamara Zlender" w:date="2018-07-20T12:55:00Z"/>
-              <w:rFonts w:eastAsia="Cambria"/>
-            </w:rPr>
-          </w:rPrChange>
-        </w:rPr>
-        <w:pPrChange w:id="204" w:author="Tamara Zlender" w:date="2018-07-20T12:56:00Z">
-          <w:pPr>
-            <w:pStyle w:val="Code0"/>
-            <w:numPr>
-              <w:numId w:val="23"/>
-            </w:numPr>
-            <w:spacing w:before="0" w:after="0"/>
-            <w:ind w:left="360" w:hanging="360"/>
-          </w:pPr>
-        </w:pPrChange>
-      </w:pPr>
-      <w:ins w:id="205" w:author="Tamara Zlender" w:date="2018-07-20T12:55:00Z">
-        <w:r>
-          <w:rPr>
-            <w:rFonts w:eastAsia="Cambria"/>
-            <w:rPrChange w:id="206" w:author="Tamara Zlender" w:date="2018-07-20T12:55:00Z">
-              <w:rPr>
-                <w:rFonts w:eastAsia="Cambria"/>
-              </w:rPr>
-            </w:rPrChange>
-          </w:rPr>
-          <w:t xml:space="preserve"># Override this SQLSTATE if your </w:t>
-        </w:r>
-        <w:proofErr w:type="spellStart"/>
-        <w:r>
-          <w:rPr>
-            <w:rFonts w:eastAsia="Cambria"/>
-            <w:rPrChange w:id="207" w:author="Tamara Zlender" w:date="2018-07-20T12:55:00Z">
-              <w:rPr>
-                <w:rFonts w:eastAsia="Cambria"/>
-              </w:rPr>
-            </w:rPrChange>
-          </w:rPr>
-          <w:t>odbc</w:t>
-        </w:r>
-        <w:proofErr w:type="spellEnd"/>
-        <w:r>
-          <w:rPr>
-            <w:rFonts w:eastAsia="Cambria"/>
-            <w:rPrChange w:id="208" w:author="Tamara Zlender" w:date="2018-07-20T12:55:00Z">
-              <w:rPr>
-                <w:rFonts w:eastAsia="Cambria"/>
-              </w:rPr>
-            </w:rPrChange>
-          </w:rPr>
-          <w:t xml:space="preserve"> driver is throwing a different error.</w:t>
-        </w:r>
-      </w:ins>
+          <w:rFonts w:eastAsia="Cambria"/>
+        </w:rPr>
+      </w:pPr>
+      <w:r>
+        <w:rPr>
+          <w:rFonts w:eastAsia="Cambria"/>
+        </w:rPr>
+        <w:t xml:space="preserve"># Override this SQLSTATE if your </w:t>
+      </w:r>
+      <w:proofErr w:type="spellStart"/>
+      <w:r>
+        <w:rPr>
+          <w:rFonts w:eastAsia="Cambria"/>
+        </w:rPr>
+        <w:t>odbc</w:t>
+      </w:r>
+      <w:proofErr w:type="spellEnd"/>
+      <w:r>
+        <w:rPr>
+          <w:rFonts w:eastAsia="Cambria"/>
+        </w:rPr>
+        <w:t xml:space="preserve"> driver is throwing a different error.</w:t>
+      </w:r>
     </w:p>
     <w:p>
       <w:pPr>
@@ -2447,729 +1591,22 @@
         <w:spacing w:after="0"/>
         <w:rPr>
           <w:rFonts w:eastAsia="Cambria"/>
-          <w:rPrChange w:id="209" w:author="Tamara Zlender" w:date="2018-07-20T12:59:00Z">
-            <w:rPr/>
-          </w:rPrChange>
-        </w:rPr>
-        <w:pPrChange w:id="210" w:author="Tamara Zlender" w:date="2018-07-20T12:59:00Z">
-          <w:pPr>
-            <w:pStyle w:val="BodyText"/>
-            <w:keepNext/>
-            <w:numPr>
-              <w:ilvl w:val="1"/>
-              <w:numId w:val="23"/>
-            </w:numPr>
-            <w:ind w:left="720" w:hanging="360"/>
-          </w:pPr>
-        </w:pPrChange>
+        </w:rPr>
       </w:pPr>
       <w:proofErr w:type="spellStart"/>
-      <w:ins w:id="211" w:author="Tamara Zlender" w:date="2018-07-20T12:55:00Z">
-        <w:r>
-          <w:rPr>
-            <w:rFonts w:eastAsia="Cambria"/>
-            <w:rPrChange w:id="212" w:author="Tamara Zlender" w:date="2018-07-20T12:55:00Z">
-              <w:rPr>
-                <w:rFonts w:eastAsia="Cambria"/>
-              </w:rPr>
-            </w:rPrChange>
-          </w:rPr>
-          <w:t>sql_pyodbc_timeout_error_state</w:t>
-        </w:r>
-        <w:proofErr w:type="spellEnd"/>
-        <w:r>
-          <w:rPr>
-            <w:rFonts w:eastAsia="Cambria"/>
-            <w:rPrChange w:id="213" w:author="Tamara Zlender" w:date="2018-07-20T12:55:00Z">
-              <w:rPr>
-                <w:rFonts w:eastAsia="Cambria"/>
-              </w:rPr>
-            </w:rPrChange>
-          </w:rPr>
-          <w:t>=HY000</w:t>
-        </w:r>
-      </w:ins>
-    </w:p>
-    <w:p>
-      <w:pPr>
-        <w:pStyle w:val="Code0"/>
-        <w:spacing w:before="0" w:after="0"/>
-        <w:ind w:left="547"/>
-        <w:rPr>
-          <w:del w:id="214" w:author="Tamara Zlender" w:date="2018-07-20T10:55:00Z"/>
-          <w:rFonts w:eastAsia="Cambria"/>
-        </w:rPr>
-      </w:pPr>
-      <w:del w:id="215" w:author="Tamara Zlender" w:date="2018-07-20T10:55:00Z">
-        <w:r>
-          <w:rPr>
-            <w:rFonts w:eastAsia="Cambria"/>
-          </w:rPr>
-          <w:delText># Define your connection string</w:delText>
-        </w:r>
-      </w:del>
-    </w:p>
-    <w:p>
-      <w:pPr>
-        <w:pStyle w:val="Code0"/>
-        <w:spacing w:before="0" w:after="0"/>
-        <w:ind w:left="547"/>
-        <w:rPr>
-          <w:del w:id="216" w:author="Tamara Zlender" w:date="2018-07-20T10:55:00Z"/>
-          <w:rFonts w:eastAsia="Cambria"/>
-        </w:rPr>
-      </w:pPr>
-      <w:del w:id="217" w:author="Tamara Zlender" w:date="2018-07-20T10:55:00Z">
-        <w:r>
-          <w:rPr>
-            <w:rFonts w:eastAsia="Cambria"/>
-          </w:rPr>
-          <w:delText>sql_connection_string=Driver={PostgreSQL};Server=</w:delText>
-        </w:r>
-        <w:r>
-          <w:rPr>
-            <w:rFonts w:eastAsia="Cambria"/>
-          </w:rPr>
-          <w:delText>IP Ad</w:delText>
-        </w:r>
-        <w:r>
-          <w:rPr>
-            <w:rFonts w:eastAsia="Cambria"/>
-          </w:rPr>
-          <w:delText>d</w:delText>
-        </w:r>
-        <w:r>
-          <w:rPr>
-            <w:rFonts w:eastAsia="Cambria"/>
-          </w:rPr>
-          <w:delText>ress</w:delText>
-        </w:r>
-        <w:r>
-          <w:rPr>
-            <w:rFonts w:eastAsia="Cambria"/>
-          </w:rPr>
-          <w:delText>;Port=5432;</w:delText>
-        </w:r>
-      </w:del>
-    </w:p>
-    <w:p>
-      <w:pPr>
-        <w:pStyle w:val="Code0"/>
-        <w:spacing w:before="0" w:after="0"/>
-        <w:ind w:left="547"/>
-        <w:rPr>
-          <w:del w:id="218" w:author="Tamara Zlender" w:date="2018-07-20T10:55:00Z"/>
-          <w:rFonts w:eastAsia="Cambria"/>
-        </w:rPr>
-      </w:pPr>
-      <w:del w:id="219" w:author="Tamara Zlender" w:date="2018-07-20T10:55:00Z">
-        <w:r>
-          <w:rPr>
-            <w:rFonts w:eastAsia="Cambria"/>
-          </w:rPr>
-          <w:delText>Database=</w:delText>
-        </w:r>
-        <w:r>
-          <w:rPr>
-            <w:rFonts w:eastAsia="Cambria"/>
-          </w:rPr>
-          <w:delText>myDataBase</w:delText>
-        </w:r>
-        <w:r>
-          <w:rPr>
-            <w:rFonts w:eastAsia="Cambria"/>
-          </w:rPr>
-          <w:delText>;Uid=</w:delText>
-        </w:r>
-        <w:r>
-          <w:rPr>
-            <w:rFonts w:eastAsia="Cambria"/>
-          </w:rPr>
-          <w:delText>myUserName</w:delText>
-        </w:r>
-        <w:r>
-          <w:rPr>
-            <w:rFonts w:eastAsia="Cambria"/>
-          </w:rPr>
-          <w:delText>;Pwd=</w:delText>
-        </w:r>
-        <w:r>
-          <w:rPr>
-            <w:rFonts w:eastAsia="Cambria"/>
-          </w:rPr>
-          <w:delText>myP</w:delText>
-        </w:r>
-        <w:r>
-          <w:rPr>
-            <w:rFonts w:eastAsia="Cambria"/>
-          </w:rPr>
-          <w:delText>assword;</w:delText>
-        </w:r>
-      </w:del>
-    </w:p>
-    <w:p>
-      <w:pPr>
-        <w:pStyle w:val="Code0"/>
-        <w:spacing w:before="0" w:after="0"/>
-        <w:ind w:left="547"/>
-        <w:rPr>
-          <w:del w:id="220" w:author="Tamara Zlender" w:date="2018-07-20T10:55:00Z"/>
-          <w:rFonts w:eastAsia="Cambria"/>
-        </w:rPr>
-      </w:pPr>
-    </w:p>
-    <w:p>
-      <w:pPr>
-        <w:pStyle w:val="Code0"/>
-        <w:spacing w:before="0" w:after="0"/>
-        <w:ind w:left="547"/>
-        <w:rPr>
-          <w:del w:id="221" w:author="Tamara Zlender" w:date="2018-07-20T10:55:00Z"/>
-          <w:rFonts w:eastAsia="Cambria"/>
-        </w:rPr>
-      </w:pPr>
-      <w:del w:id="222" w:author="Tamara Zlender" w:date="2018-07-20T10:55:00Z">
-        <w:r>
-          <w:rPr>
-            <w:rFonts w:eastAsia="Cambria"/>
-          </w:rPr>
-          <w:delText># Optional settings:</w:delText>
-        </w:r>
-      </w:del>
-    </w:p>
-    <w:p>
-      <w:pPr>
-        <w:pStyle w:val="Code0"/>
-        <w:spacing w:before="0" w:after="0"/>
-        <w:ind w:left="547"/>
-        <w:rPr>
-          <w:del w:id="223" w:author="Tamara Zlender" w:date="2018-07-20T10:55:00Z"/>
-          <w:rFonts w:eastAsia="Cambria"/>
-        </w:rPr>
-      </w:pPr>
-    </w:p>
-    <w:p>
-      <w:pPr>
-        <w:pStyle w:val="Code0"/>
-        <w:spacing w:before="0" w:after="0"/>
-        <w:ind w:left="547"/>
-        <w:rPr>
-          <w:del w:id="224" w:author="Tamara Zlender" w:date="2018-07-20T10:55:00Z"/>
-          <w:rFonts w:eastAsia="Cambria"/>
-        </w:rPr>
-      </w:pPr>
-      <w:del w:id="225" w:author="Tamara Zlender" w:date="2018-07-20T10:55:00Z">
-        <w:r>
-          <w:rPr>
-            <w:rFonts w:eastAsia="Cambria"/>
-          </w:rPr>
-          <w:delText># Define restricted SQL statements as a list, separated by a comma, using square brackets.</w:delText>
-        </w:r>
-      </w:del>
-    </w:p>
-    <w:p>
-      <w:pPr>
-        <w:pStyle w:val="Code0"/>
-        <w:spacing w:before="0" w:after="0"/>
-        <w:ind w:left="547"/>
-        <w:rPr>
-          <w:del w:id="226" w:author="Tamara Zlender" w:date="2018-07-20T10:55:00Z"/>
-          <w:rFonts w:eastAsia="Cambria"/>
-        </w:rPr>
-      </w:pPr>
-      <w:del w:id="227" w:author="Tamara Zlender" w:date="2018-07-20T10:55:00Z">
-        <w:r>
-          <w:rPr>
-            <w:rFonts w:eastAsia="Cambria"/>
-          </w:rPr>
-          <w:delText xml:space="preserve"># Example ["delete", "update", "insert"]. </w:delText>
-        </w:r>
-      </w:del>
-    </w:p>
-    <w:p>
-      <w:pPr>
-        <w:pStyle w:val="Code0"/>
-        <w:spacing w:before="0" w:after="0"/>
-        <w:ind w:left="547"/>
-        <w:rPr>
-          <w:del w:id="228" w:author="Tamara Zlender" w:date="2018-07-20T10:55:00Z"/>
-          <w:rFonts w:eastAsia="Cambria"/>
-        </w:rPr>
-      </w:pPr>
-      <w:del w:id="229" w:author="Tamara Zlender" w:date="2018-07-20T10:55:00Z">
-        <w:r>
-          <w:rPr>
-            <w:rFonts w:eastAsia="Cambria"/>
-          </w:rPr>
-          <w:delText># Comment this line if there are no restrictions.</w:delText>
-        </w:r>
-      </w:del>
-    </w:p>
-    <w:p>
-      <w:pPr>
-        <w:pStyle w:val="Code0"/>
-        <w:spacing w:before="0" w:after="0"/>
-        <w:ind w:left="547"/>
-        <w:rPr>
-          <w:del w:id="230" w:author="Tamara Zlender" w:date="2018-07-20T10:55:00Z"/>
-          <w:rFonts w:eastAsia="Cambria"/>
-        </w:rPr>
-      </w:pPr>
-      <w:del w:id="231" w:author="Tamara Zlender" w:date="2018-07-20T10:55:00Z">
-        <w:r>
-          <w:rPr>
-            <w:rFonts w:eastAsia="Cambria"/>
-          </w:rPr>
-          <w:delText>sql_restricted_sql_statements=["delete", "insert", "update"]</w:delText>
-        </w:r>
-      </w:del>
-    </w:p>
-    <w:p>
-      <w:pPr>
-        <w:pStyle w:val="Code0"/>
-        <w:spacing w:before="0" w:after="0"/>
-        <w:ind w:left="547"/>
-        <w:rPr>
-          <w:del w:id="232" w:author="Tamara Zlender" w:date="2018-07-20T10:55:00Z"/>
-          <w:rFonts w:eastAsia="Cambria"/>
-        </w:rPr>
-      </w:pPr>
-    </w:p>
-    <w:p>
-      <w:pPr>
-        <w:pStyle w:val="Code0"/>
-        <w:spacing w:before="0" w:after="0"/>
-        <w:ind w:left="547"/>
-        <w:rPr>
-          <w:del w:id="233" w:author="Tamara Zlender" w:date="2018-07-20T10:55:00Z"/>
-          <w:rFonts w:eastAsia="Cambria"/>
-        </w:rPr>
-      </w:pPr>
-      <w:del w:id="234" w:author="Tamara Zlender" w:date="2018-07-20T10:55:00Z">
-        <w:r>
-          <w:rPr>
-            <w:rFonts w:eastAsia="Cambria"/>
-          </w:rPr>
-          <w:delText># Define if you wish to execute commits automatically after every SQL statement.</w:delText>
-        </w:r>
-      </w:del>
-    </w:p>
-    <w:p>
-      <w:pPr>
-        <w:pStyle w:val="Code0"/>
-        <w:spacing w:before="0" w:after="0"/>
-        <w:ind w:left="547"/>
-        <w:rPr>
-          <w:del w:id="235" w:author="Tamara Zlender" w:date="2018-07-20T10:55:00Z"/>
-          <w:rFonts w:eastAsia="Cambria"/>
-        </w:rPr>
-      </w:pPr>
-      <w:del w:id="236" w:author="Tamara Zlender" w:date="2018-07-20T10:55:00Z">
-        <w:r>
-          <w:rPr>
-            <w:rFonts w:eastAsia="Cambria"/>
-          </w:rPr>
-          <w:delText># Comment this line to use false - the default.</w:delText>
-        </w:r>
-      </w:del>
-    </w:p>
-    <w:p>
-      <w:pPr>
-        <w:pStyle w:val="Code0"/>
-        <w:spacing w:before="0" w:after="0"/>
-        <w:ind w:left="547"/>
-        <w:rPr>
-          <w:del w:id="237" w:author="Tamara Zlender" w:date="2018-07-20T10:55:00Z"/>
-          <w:rFonts w:eastAsia="Cambria"/>
-        </w:rPr>
-      </w:pPr>
-      <w:del w:id="238" w:author="Tamara Zlender" w:date="2018-07-20T10:55:00Z">
-        <w:r>
-          <w:rPr>
-            <w:rFonts w:eastAsia="Cambria"/>
-          </w:rPr>
-          <w:delText>sql_autocommit=true</w:delText>
-        </w:r>
-      </w:del>
-    </w:p>
-    <w:p>
-      <w:pPr>
-        <w:pStyle w:val="Code0"/>
-        <w:spacing w:before="0" w:after="0"/>
-        <w:ind w:left="547"/>
-        <w:rPr>
-          <w:del w:id="239" w:author="Tamara Zlender" w:date="2018-07-20T10:55:00Z"/>
-          <w:rFonts w:eastAsia="Cambria"/>
-        </w:rPr>
-      </w:pPr>
-    </w:p>
-    <w:p>
-      <w:pPr>
-        <w:pStyle w:val="Code0"/>
-        <w:spacing w:before="0" w:after="0"/>
-        <w:ind w:left="547"/>
-        <w:rPr>
-          <w:del w:id="240" w:author="Tamara Zlender" w:date="2018-07-20T10:55:00Z"/>
-          <w:rFonts w:eastAsia="Cambria"/>
-        </w:rPr>
-      </w:pPr>
-      <w:del w:id="241" w:author="Tamara Zlender" w:date="2018-07-20T10:55:00Z">
-        <w:r>
-          <w:rPr>
-            <w:rFonts w:eastAsia="Cambria"/>
-          </w:rPr>
-          <w:delText xml:space="preserve"># Define a query timeout in seconds. </w:delText>
-        </w:r>
-      </w:del>
-    </w:p>
-    <w:p>
-      <w:pPr>
-        <w:pStyle w:val="Code0"/>
-        <w:spacing w:before="0" w:after="0"/>
-        <w:ind w:left="547"/>
-        <w:rPr>
-          <w:del w:id="242" w:author="Tamara Zlender" w:date="2018-07-20T10:55:00Z"/>
-          <w:rFonts w:eastAsia="Cambria"/>
-        </w:rPr>
-      </w:pPr>
-      <w:del w:id="243" w:author="Tamara Zlender" w:date="2018-07-20T10:55:00Z">
-        <w:r>
-          <w:rPr>
-            <w:rFonts w:eastAsia="Cambria"/>
-          </w:rPr>
-          <w:delText># Comment this line to use the default 0, which means "no timeout".</w:delText>
-        </w:r>
-      </w:del>
-    </w:p>
-    <w:p>
-      <w:pPr>
-        <w:pStyle w:val="Code0"/>
-        <w:spacing w:before="0" w:after="0"/>
-        <w:ind w:left="547"/>
-        <w:rPr>
-          <w:del w:id="244" w:author="Tamara Zlender" w:date="2018-07-20T10:55:00Z"/>
-          <w:rFonts w:eastAsia="Cambria"/>
-        </w:rPr>
-      </w:pPr>
-      <w:del w:id="245" w:author="Tamara Zlender" w:date="2018-07-20T10:55:00Z">
-        <w:r>
-          <w:rPr>
-            <w:rFonts w:eastAsia="Cambria"/>
-          </w:rPr>
-          <w:delText># Might not be supported for all database drivers.</w:delText>
-        </w:r>
-      </w:del>
-    </w:p>
-    <w:p>
-      <w:pPr>
-        <w:pStyle w:val="Code0"/>
-        <w:spacing w:before="0" w:after="0"/>
-        <w:ind w:left="547"/>
-        <w:rPr>
-          <w:del w:id="246" w:author="Tamara Zlender" w:date="2018-07-20T10:55:00Z"/>
-          <w:rFonts w:eastAsia="Cambria"/>
-        </w:rPr>
-      </w:pPr>
-      <w:del w:id="247" w:author="Tamara Zlender" w:date="2018-07-20T10:55:00Z">
-        <w:r>
-          <w:rPr>
-            <w:rFonts w:eastAsia="Cambria"/>
-          </w:rPr>
-          <w:delText>sql_query_timeout=10</w:delText>
-        </w:r>
-      </w:del>
-    </w:p>
-    <w:p>
-      <w:pPr>
-        <w:pStyle w:val="Code0"/>
-        <w:spacing w:before="0" w:after="0"/>
-        <w:ind w:left="547"/>
-        <w:rPr>
-          <w:del w:id="248" w:author="Tamara Zlender" w:date="2018-07-20T10:55:00Z"/>
-          <w:rFonts w:eastAsia="Cambria"/>
-        </w:rPr>
-      </w:pPr>
-    </w:p>
-    <w:p>
-      <w:pPr>
-        <w:pStyle w:val="Code0"/>
-        <w:spacing w:before="0" w:after="0"/>
-        <w:ind w:left="547"/>
-        <w:rPr>
-          <w:del w:id="249" w:author="Tamara Zlender" w:date="2018-07-20T10:55:00Z"/>
-          <w:rFonts w:eastAsia="Cambria"/>
-        </w:rPr>
-      </w:pPr>
-      <w:del w:id="250" w:author="Tamara Zlender" w:date="2018-07-20T10:55:00Z">
-        <w:r>
-          <w:rPr>
-            <w:rFonts w:eastAsia="Cambria"/>
-          </w:rPr>
-          <w:delText># Encoding and decoding settings needed for your SQL database.</w:delText>
-        </w:r>
-      </w:del>
-    </w:p>
-    <w:p>
-      <w:pPr>
-        <w:pStyle w:val="Code0"/>
-        <w:spacing w:before="0" w:after="0"/>
-        <w:ind w:left="547"/>
-        <w:rPr>
-          <w:del w:id="251" w:author="Tamara Zlender" w:date="2018-07-20T10:55:00Z"/>
-          <w:rFonts w:eastAsia="Cambria"/>
-        </w:rPr>
-      </w:pPr>
-      <w:del w:id="252" w:author="Tamara Zlender" w:date="2018-07-20T10:55:00Z">
-        <w:r>
-          <w:rPr>
-            <w:rFonts w:eastAsia="Cambria"/>
-          </w:rPr>
-          <w:delText xml:space="preserve"># Define which one of supported SQL Server database settings you want to use. </w:delText>
-        </w:r>
-      </w:del>
-    </w:p>
-    <w:p>
-      <w:pPr>
-        <w:pStyle w:val="Code0"/>
-        <w:spacing w:before="0" w:after="0"/>
-        <w:ind w:left="547"/>
-        <w:rPr>
-          <w:del w:id="253" w:author="Tamara Zlender" w:date="2018-07-20T10:55:00Z"/>
-          <w:rFonts w:eastAsia="Cambria"/>
-        </w:rPr>
-      </w:pPr>
-      <w:del w:id="254" w:author="Tamara Zlender" w:date="2018-07-20T10:55:00Z">
-        <w:r>
-          <w:rPr>
-            <w:rFonts w:eastAsia="Cambria"/>
-          </w:rPr>
-          <w:delText># At the moment MariaDB, PostgreSQL</w:delText>
-        </w:r>
-      </w:del>
-      <w:del w:id="255" w:author="Tamara Zlender" w:date="2018-07-19T15:51:00Z">
-        <w:r>
-          <w:rPr>
-            <w:rFonts w:eastAsia="Cambria"/>
-          </w:rPr>
-          <w:delText xml:space="preserve"> and </w:delText>
-        </w:r>
-      </w:del>
-      <w:del w:id="256" w:author="Tamara Zlender" w:date="2018-07-20T10:55:00Z">
-        <w:r>
-          <w:rPr>
-            <w:rFonts w:eastAsia="Cambria"/>
-          </w:rPr>
-          <w:delText>MySQL are supported.</w:delText>
-        </w:r>
-      </w:del>
-    </w:p>
-    <w:p>
-      <w:pPr>
-        <w:pStyle w:val="Code0"/>
-        <w:spacing w:before="0" w:after="0"/>
-        <w:ind w:left="547"/>
-        <w:rPr>
-          <w:del w:id="257" w:author="Tamara Zlender" w:date="2018-07-20T10:55:00Z"/>
-          <w:rFonts w:eastAsia="Cambria"/>
-        </w:rPr>
-      </w:pPr>
-      <w:del w:id="258" w:author="Tamara Zlender" w:date="2018-07-20T10:55:00Z">
-        <w:r>
-          <w:rPr>
-            <w:rFonts w:eastAsia="Cambria"/>
-          </w:rPr>
-          <w:delText xml:space="preserve"># Comment this line if you don't wish to </w:delText>
-        </w:r>
-      </w:del>
-      <w:del w:id="259" w:author="Tamara Zlender" w:date="2018-07-19T15:52:00Z">
-        <w:r>
-          <w:rPr>
-            <w:rFonts w:eastAsia="Cambria"/>
-          </w:rPr>
-          <w:delText xml:space="preserve">configure </w:delText>
-        </w:r>
-      </w:del>
-      <w:del w:id="260" w:author="Tamara Zlender" w:date="2018-07-20T10:55:00Z">
-        <w:r>
-          <w:rPr>
-            <w:rFonts w:eastAsia="Cambria"/>
-          </w:rPr>
-          <w:delText>decoding/encoding.</w:delText>
-        </w:r>
-      </w:del>
-    </w:p>
-    <w:p>
-      <w:pPr>
-        <w:pStyle w:val="Code0"/>
-        <w:spacing w:before="0" w:after="0"/>
-        <w:ind w:left="547"/>
-        <w:rPr>
-          <w:del w:id="261" w:author="Tamara Zlender" w:date="2018-07-20T10:55:00Z"/>
-          <w:rFonts w:eastAsia="Cambria"/>
-        </w:rPr>
-      </w:pPr>
-      <w:del w:id="262" w:author="Tamara Zlender" w:date="2018-07-20T10:55:00Z">
-        <w:r>
-          <w:rPr>
-            <w:rFonts w:eastAsia="Cambria"/>
-          </w:rPr>
-          <w:delText>sql_database_type=MariaDB</w:delText>
-        </w:r>
-      </w:del>
-    </w:p>
-    <w:p>
-      <w:pPr>
-        <w:pStyle w:val="Code0"/>
-        <w:spacing w:before="0" w:after="0"/>
-        <w:ind w:left="547"/>
-        <w:rPr>
-          <w:del w:id="263" w:author="Tamara Zlender" w:date="2018-07-20T10:55:00Z"/>
-          <w:rFonts w:eastAsia="Cambria"/>
-        </w:rPr>
-      </w:pPr>
-    </w:p>
-    <w:p>
-      <w:pPr>
-        <w:pStyle w:val="Code0"/>
-        <w:spacing w:before="0" w:after="0"/>
-        <w:ind w:left="547"/>
-        <w:rPr>
-          <w:del w:id="264" w:author="Tamara Zlender" w:date="2018-07-20T10:55:00Z"/>
-          <w:rFonts w:eastAsia="Cambria"/>
-        </w:rPr>
-      </w:pPr>
-      <w:del w:id="265" w:author="Tamara Zlender" w:date="2018-07-20T10:55:00Z">
-        <w:r>
-          <w:rPr>
-            <w:rFonts w:eastAsia="Cambria"/>
-          </w:rPr>
-          <w:delText xml:space="preserve"># Define number of rows to fetch. </w:delText>
-        </w:r>
-      </w:del>
-    </w:p>
-    <w:p>
-      <w:pPr>
-        <w:pStyle w:val="Code0"/>
-        <w:spacing w:before="0" w:after="0"/>
-        <w:ind w:left="547"/>
-        <w:rPr>
-          <w:del w:id="266" w:author="Tamara Zlender" w:date="2018-07-20T10:55:00Z"/>
-          <w:rFonts w:eastAsia="Cambria"/>
-        </w:rPr>
-      </w:pPr>
-      <w:del w:id="267" w:author="Tamara Zlender" w:date="2018-07-20T10:55:00Z">
-        <w:r>
-          <w:rPr>
-            <w:rFonts w:eastAsia="Cambria"/>
-          </w:rPr>
-          <w:delText># Comment this line to fetch all.</w:delText>
-        </w:r>
-      </w:del>
-    </w:p>
-    <w:p>
-      <w:pPr>
-        <w:pStyle w:val="Code0"/>
-        <w:spacing w:before="0" w:after="0"/>
-        <w:ind w:left="547"/>
-        <w:rPr>
-          <w:del w:id="268" w:author="Tamara Zlender" w:date="2018-07-20T10:55:00Z"/>
-          <w:rFonts w:eastAsia="Cambria"/>
-        </w:rPr>
-      </w:pPr>
-      <w:del w:id="269" w:author="Tamara Zlender" w:date="2018-07-20T10:55:00Z">
-        <w:r>
-          <w:rPr>
-            <w:rFonts w:eastAsia="Cambria"/>
-          </w:rPr>
-          <w:delText>sql_number_of_records_returned=10</w:delText>
-        </w:r>
-      </w:del>
-    </w:p>
-    <w:p>
-      <w:pPr>
-        <w:pStyle w:val="Code0"/>
-        <w:spacing w:before="0" w:after="0"/>
-        <w:ind w:left="547"/>
-        <w:rPr>
-          <w:del w:id="270" w:author="Tamara Zlender" w:date="2018-07-20T10:55:00Z"/>
-          <w:rFonts w:eastAsia="Cambria"/>
-        </w:rPr>
-      </w:pPr>
-    </w:p>
-    <w:p>
-      <w:pPr>
-        <w:pStyle w:val="Code0"/>
-        <w:spacing w:before="0" w:after="0"/>
-        <w:ind w:left="547"/>
-        <w:rPr>
-          <w:del w:id="271" w:author="Tamara Zlender" w:date="2018-07-20T10:55:00Z"/>
-          <w:rFonts w:eastAsia="Cambria"/>
-        </w:rPr>
-      </w:pPr>
-      <w:del w:id="272" w:author="Tamara Zlender" w:date="2018-07-20T10:55:00Z">
-        <w:r>
-          <w:rPr>
-            <w:rFonts w:eastAsia="Cambria"/>
-          </w:rPr>
-          <w:delText># Some ODBC drivers might throw an error while setting db_connection.timeout.</w:delText>
-        </w:r>
-      </w:del>
-    </w:p>
-    <w:p>
-      <w:pPr>
-        <w:pStyle w:val="Code0"/>
-        <w:spacing w:before="0" w:after="0"/>
-        <w:ind w:left="547"/>
-        <w:rPr>
-          <w:del w:id="273" w:author="Tamara Zlender" w:date="2018-07-20T10:55:00Z"/>
-          <w:rFonts w:eastAsia="Cambria"/>
-        </w:rPr>
-      </w:pPr>
-      <w:del w:id="274" w:author="Tamara Zlender" w:date="2018-07-20T10:55:00Z">
-        <w:r>
-          <w:rPr>
-            <w:rFonts w:eastAsia="Cambria"/>
-          </w:rPr>
-          <w:delText># Psqlodbc driver (PostgreSQL) throws a general error 'HY000'</w:delText>
-        </w:r>
-      </w:del>
-    </w:p>
-    <w:p>
-      <w:pPr>
-        <w:pStyle w:val="Code0"/>
-        <w:spacing w:before="0" w:after="0"/>
-        <w:ind w:left="547"/>
-        <w:rPr>
-          <w:del w:id="275" w:author="Tamara Zlender" w:date="2018-07-20T10:55:00Z"/>
-          <w:rFonts w:eastAsia="Cambria"/>
-        </w:rPr>
-      </w:pPr>
-      <w:del w:id="276" w:author="Tamara Zlender" w:date="2018-07-20T10:55:00Z">
-        <w:r>
-          <w:rPr>
-            <w:rFonts w:eastAsia="Cambria"/>
-          </w:rPr>
-          <w:delText># Override this SQLSTATE if your odbc driver is throwing a different error.</w:delText>
-        </w:r>
-      </w:del>
-    </w:p>
-    <w:p>
-      <w:pPr>
-        <w:pStyle w:val="Code0"/>
-        <w:spacing w:before="0" w:after="0"/>
-        <w:ind w:left="547"/>
-        <w:rPr>
-          <w:del w:id="277" w:author="Tamara Zlender" w:date="2018-07-20T10:55:00Z"/>
-        </w:rPr>
-      </w:pPr>
-      <w:del w:id="278" w:author="Tamara Zlender" w:date="2018-07-20T10:55:00Z">
-        <w:r>
-          <w:rPr>
-            <w:rFonts w:eastAsia="Cambria"/>
-          </w:rPr>
-          <w:delText>sql_pyodbc_timeout_error_state=HY000</w:delText>
-        </w:r>
-      </w:del>
+      <w:r>
+        <w:rPr>
+          <w:rFonts w:eastAsia="Cambria"/>
+        </w:rPr>
+        <w:t>sql_pyodbc_timeout_error_state</w:t>
+      </w:r>
+      <w:proofErr w:type="spellEnd"/>
+      <w:r>
+        <w:rPr>
+          <w:rFonts w:eastAsia="Cambria"/>
+        </w:rPr>
+        <w:t>=HY000</w:t>
+      </w:r>
     </w:p>
     <w:p>
       <w:pPr>
@@ -3186,7 +1623,6 @@
       <w:pPr>
         <w:pStyle w:val="BodyText"/>
         <w:rPr>
-          <w:ins w:id="279" w:author="Tamara Zlender" w:date="2018-07-20T13:17:00Z"/>
           <w:rFonts w:ascii="Helvetica" w:eastAsia="Cambria" w:hAnsi="Helvetica" w:cs="Helvetica"/>
         </w:rPr>
       </w:pPr>
@@ -3258,376 +1694,183 @@
         </w:rPr>
         <w:t xml:space="preserve">. </w:t>
       </w:r>
-      <w:moveFromRangeStart w:id="280" w:author="Tamara Zlender" w:date="2018-07-20T13:17:00Z" w:name="move519855975"/>
-      <w:moveFrom w:id="281" w:author="Tamara Zlender" w:date="2018-07-20T13:17:00Z">
-        <w:r>
-          <w:rPr>
-            <w:rFonts w:ascii="Helvetica" w:eastAsia="Cambria" w:hAnsi="Helvetica" w:cs="Helvetica"/>
-          </w:rPr>
-          <w:t xml:space="preserve">ODBC drivers are database-specific and are typically written by the manufacturer of the database. </w:t>
-        </w:r>
-        <w:moveFromRangeStart w:id="282" w:author="Tamara Zlender" w:date="2018-07-20T13:17:00Z" w:name="move519855952"/>
-        <w:moveFromRangeEnd w:id="280"/>
-        <w:r>
-          <w:rPr>
-            <w:rFonts w:ascii="Helvetica" w:eastAsia="Cambria" w:hAnsi="Helvetica" w:cs="Helvetica"/>
-          </w:rPr>
-          <w:t xml:space="preserve">More information on pyodbc and ODBC drivers is available </w:t>
-        </w:r>
-        <w:r>
-          <w:rPr>
-            <w:rFonts w:ascii="Helvetica" w:eastAsia="Cambria" w:hAnsi="Helvetica" w:cs="Helvetica"/>
-          </w:rPr>
-          <w:t>on</w:t>
-        </w:r>
-        <w:r>
-          <w:rPr>
-            <w:rFonts w:ascii="Helvetica" w:eastAsia="Cambria" w:hAnsi="Helvetica" w:cs="Helvetica"/>
-          </w:rPr>
-          <w:t xml:space="preserve"> </w:t>
-        </w:r>
-        <w:r>
-          <w:rPr>
-            <w:rFonts w:ascii="Helvetica" w:eastAsia="Cambria" w:hAnsi="Helvetica" w:cs="Helvetica"/>
-          </w:rPr>
-          <w:t xml:space="preserve">the </w:t>
-        </w:r>
-        <w:r>
-          <w:rPr>
-            <w:rStyle w:val="Hyperlink"/>
-            <w:rFonts w:ascii="Helvetica" w:eastAsia="Cambria" w:hAnsi="Helvetica" w:cs="Helvetica"/>
-          </w:rPr>
-          <w:fldChar w:fldCharType="begin"/>
-        </w:r>
-        <w:r>
-          <w:rPr>
-            <w:rStyle w:val="Hyperlink"/>
-            <w:rFonts w:ascii="Helvetica" w:eastAsia="Cambria" w:hAnsi="Helvetica" w:cs="Helvetica"/>
-          </w:rPr>
-          <w:instrText xml:space="preserve"> HYPERLINK "https://github.com/mkleehammer/pyodbc/wiki/Drivers-and-Driver-Managers" </w:instrText>
-        </w:r>
-        <w:r>
-          <w:rPr>
-            <w:rStyle w:val="Hyperlink"/>
-            <w:rFonts w:ascii="Helvetica" w:eastAsia="Cambria" w:hAnsi="Helvetica" w:cs="Helvetica"/>
-          </w:rPr>
-          <w:fldChar w:fldCharType="separate"/>
-        </w:r>
-        <w:r>
-          <w:rPr>
-            <w:rStyle w:val="Hyperlink"/>
-            <w:rFonts w:ascii="Helvetica" w:eastAsia="Cambria" w:hAnsi="Helvetica" w:cs="Helvetica"/>
-          </w:rPr>
-          <w:t>GitHub Pyodbc Wiki</w:t>
-        </w:r>
-        <w:r>
-          <w:rPr>
-            <w:rStyle w:val="Hyperlink"/>
-            <w:rFonts w:ascii="Helvetica" w:eastAsia="Cambria" w:hAnsi="Helvetica" w:cs="Helvetica"/>
-          </w:rPr>
-          <w:fldChar w:fldCharType="end"/>
-        </w:r>
-        <w:r>
-          <w:rPr>
-            <w:rFonts w:ascii="Helvetica" w:eastAsia="Cambria" w:hAnsi="Helvetica" w:cs="Helvetica"/>
-          </w:rPr>
-          <w:t>.</w:t>
-        </w:r>
-      </w:moveFrom>
-      <w:moveFromRangeEnd w:id="282"/>
+      <w:r>
+        <w:rPr>
+          <w:rFonts w:ascii="Helvetica" w:eastAsia="Cambria" w:hAnsi="Helvetica" w:cs="Helvetica"/>
+        </w:rPr>
+        <w:t xml:space="preserve">The </w:t>
+      </w:r>
       <w:proofErr w:type="spellStart"/>
-      <w:ins w:id="283" w:author="Tamara Zlender" w:date="2018-07-20T13:14:00Z">
-        <w:r>
-          <w:rPr>
-            <w:rFonts w:ascii="Helvetica" w:eastAsia="Cambria" w:hAnsi="Helvetica" w:cs="Helvetica"/>
-          </w:rPr>
-          <w:t>Pyodbc</w:t>
-        </w:r>
-        <w:proofErr w:type="spellEnd"/>
-        <w:r>
-          <w:rPr>
-            <w:rFonts w:ascii="Helvetica" w:eastAsia="Cambria" w:hAnsi="Helvetica" w:cs="Helvetica"/>
-          </w:rPr>
-          <w:t xml:space="preserve"> package </w:t>
-        </w:r>
-      </w:ins>
-      <w:ins w:id="284" w:author="Tamara Zlender" w:date="2018-07-20T13:17:00Z">
-        <w:r>
-          <w:rPr>
-            <w:rFonts w:ascii="Helvetica" w:eastAsia="Cambria" w:hAnsi="Helvetica" w:cs="Helvetica"/>
-          </w:rPr>
-          <w:t xml:space="preserve">also </w:t>
-        </w:r>
-      </w:ins>
-      <w:ins w:id="285" w:author="Tamara Zlender" w:date="2018-07-20T13:15:00Z">
-        <w:r>
-          <w:rPr>
-            <w:rFonts w:ascii="Helvetica" w:eastAsia="Cambria" w:hAnsi="Helvetica" w:cs="Helvetica"/>
-          </w:rPr>
-          <w:t xml:space="preserve">communicates with a driver manager, which provides the API </w:t>
-        </w:r>
-      </w:ins>
-      <w:ins w:id="286" w:author="Tamara Zlender" w:date="2018-07-20T13:16:00Z">
-        <w:r>
-          <w:rPr>
-            <w:rFonts w:ascii="Helvetica" w:eastAsia="Cambria" w:hAnsi="Helvetica" w:cs="Helvetica"/>
-          </w:rPr>
-          <w:t xml:space="preserve">that conforms to the ODBC standard. </w:t>
-        </w:r>
-      </w:ins>
+      <w:r>
+        <w:rPr>
+          <w:rFonts w:ascii="Helvetica" w:eastAsia="Cambria" w:hAnsi="Helvetica" w:cs="Helvetica"/>
+        </w:rPr>
+        <w:t>p</w:t>
+      </w:r>
+      <w:r>
+        <w:rPr>
+          <w:rFonts w:ascii="Helvetica" w:eastAsia="Cambria" w:hAnsi="Helvetica" w:cs="Helvetica"/>
+        </w:rPr>
+        <w:t>yodbc</w:t>
+      </w:r>
+      <w:proofErr w:type="spellEnd"/>
+      <w:r>
+        <w:rPr>
+          <w:rFonts w:ascii="Helvetica" w:eastAsia="Cambria" w:hAnsi="Helvetica" w:cs="Helvetica"/>
+        </w:rPr>
+        <w:t xml:space="preserve"> package also communicates with a driver manager, which provides the API that conforms to the ODBC standard. </w:t>
+      </w:r>
     </w:p>
     <w:p>
       <w:pPr>
         <w:pStyle w:val="BodyText"/>
         <w:rPr>
-          <w:ins w:id="287" w:author="Tamara Zlender" w:date="2018-07-20T13:18:00Z"/>
           <w:rFonts w:ascii="Helvetica" w:eastAsia="Cambria" w:hAnsi="Helvetica" w:cs="Helvetica"/>
         </w:rPr>
       </w:pPr>
-      <w:moveToRangeStart w:id="288" w:author="Tamara Zlender" w:date="2018-07-20T13:17:00Z" w:name="move519855975"/>
-      <w:moveTo w:id="289" w:author="Tamara Zlender" w:date="2018-07-20T13:17:00Z">
-        <w:r>
-          <w:rPr>
-            <w:rFonts w:ascii="Helvetica" w:eastAsia="Cambria" w:hAnsi="Helvetica" w:cs="Helvetica"/>
-          </w:rPr>
-          <w:t>ODBC drivers are database-specific and are typically written by the manufacturer of the database.</w:t>
-        </w:r>
-      </w:moveTo>
-      <w:moveToRangeEnd w:id="288"/>
+      <w:r>
+        <w:rPr>
+          <w:rFonts w:ascii="Helvetica" w:eastAsia="Cambria" w:hAnsi="Helvetica" w:cs="Helvetica"/>
+        </w:rPr>
+        <w:t>ODBC drivers are database-specific and are typically written by the manufacturer of the database.</w:t>
+      </w:r>
     </w:p>
     <w:p>
       <w:pPr>
         <w:pStyle w:val="BodyText"/>
         <w:rPr>
           <w:rFonts w:ascii="Helvetica" w:eastAsia="Cambria" w:hAnsi="Helvetica" w:cs="Helvetica"/>
-          <w:rPrChange w:id="290" w:author="Tamara Zlender" w:date="2018-07-20T13:18:00Z">
-            <w:rPr>
-              <w:rFonts w:eastAsia="Cambria"/>
-            </w:rPr>
-          </w:rPrChange>
-        </w:rPr>
-      </w:pPr>
-      <w:ins w:id="291" w:author="Tamara Zlender" w:date="2018-07-20T13:18:00Z">
-        <w:r>
-          <w:rPr>
-            <w:rFonts w:ascii="Helvetica" w:eastAsia="Cambria" w:hAnsi="Helvetica" w:cs="Helvetica"/>
-          </w:rPr>
-          <w:t xml:space="preserve">The driver manager that </w:t>
-        </w:r>
-        <w:proofErr w:type="spellStart"/>
-        <w:r>
-          <w:rPr>
-            <w:rFonts w:ascii="Helvetica" w:eastAsia="Cambria" w:hAnsi="Helvetica" w:cs="Helvetica"/>
-          </w:rPr>
-          <w:t>pyodbc</w:t>
-        </w:r>
-        <w:proofErr w:type="spellEnd"/>
-        <w:r>
-          <w:rPr>
-            <w:rFonts w:ascii="Helvetica" w:eastAsia="Cambria" w:hAnsi="Helvetica" w:cs="Helvetica"/>
-          </w:rPr>
-          <w:t xml:space="preserve"> uses is determined when </w:t>
-        </w:r>
-        <w:proofErr w:type="spellStart"/>
-        <w:r>
-          <w:rPr>
-            <w:rFonts w:ascii="Helvetica" w:eastAsia="Cambria" w:hAnsi="Helvetica" w:cs="Helvetica"/>
-          </w:rPr>
-          <w:t>pyodbc</w:t>
-        </w:r>
-        <w:proofErr w:type="spellEnd"/>
-        <w:r>
-          <w:rPr>
-            <w:rFonts w:ascii="Helvetica" w:eastAsia="Cambria" w:hAnsi="Helvetica" w:cs="Helvetica"/>
-          </w:rPr>
-          <w:t xml:space="preserve"> is installed (through the setup.py script)</w:t>
-        </w:r>
-        <w:proofErr w:type="gramStart"/>
-        <w:r>
-          <w:rPr>
-            <w:rFonts w:ascii="Helvetica" w:eastAsia="Cambria" w:hAnsi="Helvetica" w:cs="Helvetica"/>
-          </w:rPr>
-          <w:t xml:space="preserve">. </w:t>
-        </w:r>
-        <w:proofErr w:type="gramEnd"/>
-        <w:r>
-          <w:rPr>
-            <w:rFonts w:ascii="Helvetica" w:eastAsia="Cambria" w:hAnsi="Helvetica" w:cs="Helvetica"/>
-          </w:rPr>
-          <w:t xml:space="preserve">Since version 3.0.8 (April 2015), </w:t>
-        </w:r>
-        <w:proofErr w:type="spellStart"/>
-        <w:r>
-          <w:rPr>
-            <w:rFonts w:ascii="Helvetica" w:eastAsia="Cambria" w:hAnsi="Helvetica" w:cs="Helvetica"/>
-          </w:rPr>
-          <w:t>pyodbc</w:t>
-        </w:r>
-        <w:proofErr w:type="spellEnd"/>
-        <w:r>
-          <w:rPr>
-            <w:rFonts w:ascii="Helvetica" w:eastAsia="Cambria" w:hAnsi="Helvetica" w:cs="Helvetica"/>
-          </w:rPr>
-          <w:t xml:space="preserve"> </w:t>
-        </w:r>
-      </w:ins>
-      <w:ins w:id="292" w:author="Tamara Zlender" w:date="2018-07-20T13:20:00Z">
-        <w:r>
-          <w:rPr>
-            <w:rFonts w:ascii="Helvetica" w:eastAsia="Cambria" w:hAnsi="Helvetica" w:cs="Helvetica"/>
-          </w:rPr>
-          <w:t xml:space="preserve">is precompiled </w:t>
-        </w:r>
-      </w:ins>
-      <w:ins w:id="293" w:author="Tamara Zlender" w:date="2018-07-20T13:22:00Z">
-        <w:r>
-          <w:rPr>
-            <w:rFonts w:ascii="Helvetica" w:eastAsia="Cambria" w:hAnsi="Helvetica" w:cs="Helvetica"/>
-          </w:rPr>
-          <w:t>to use</w:t>
-        </w:r>
-      </w:ins>
-      <w:ins w:id="294" w:author="Tamara Zlender" w:date="2018-07-20T13:18:00Z">
-        <w:r>
-          <w:rPr>
-            <w:rFonts w:ascii="Helvetica" w:eastAsia="Cambria" w:hAnsi="Helvetica" w:cs="Helvetica"/>
-          </w:rPr>
-          <w:t xml:space="preserve"> </w:t>
-        </w:r>
-        <w:proofErr w:type="spellStart"/>
-        <w:r>
-          <w:rPr>
-            <w:rFonts w:ascii="Helvetica" w:eastAsia="Cambria" w:hAnsi="Helvetica" w:cs="Helvetica"/>
-          </w:rPr>
-          <w:t>unixODBC</w:t>
-        </w:r>
-        <w:proofErr w:type="spellEnd"/>
-        <w:r>
-          <w:rPr>
-            <w:rFonts w:ascii="Helvetica" w:eastAsia="Cambria" w:hAnsi="Helvetica" w:cs="Helvetica"/>
-          </w:rPr>
-          <w:t xml:space="preserve"> </w:t>
-        </w:r>
-      </w:ins>
-      <w:ins w:id="295" w:author="Tamara Zlender" w:date="2018-07-20T13:19:00Z">
-        <w:r>
-          <w:rPr>
-            <w:rFonts w:ascii="Helvetica" w:eastAsia="Cambria" w:hAnsi="Helvetica" w:cs="Helvetica"/>
-          </w:rPr>
-          <w:t>driver manage</w:t>
-        </w:r>
-      </w:ins>
-      <w:ins w:id="296" w:author="Tamara Zlender" w:date="2018-07-20T13:20:00Z">
-        <w:r>
-          <w:rPr>
-            <w:rFonts w:ascii="Helvetica" w:eastAsia="Cambria" w:hAnsi="Helvetica" w:cs="Helvetica"/>
-          </w:rPr>
-          <w:t>r</w:t>
-        </w:r>
-      </w:ins>
-      <w:ins w:id="297" w:author="Tamara Zlender" w:date="2018-07-20T13:18:00Z">
-        <w:r>
-          <w:rPr>
-            <w:rFonts w:ascii="Helvetica" w:eastAsia="Cambria" w:hAnsi="Helvetica" w:cs="Helvetica"/>
-          </w:rPr>
-          <w:t>.</w:t>
-        </w:r>
-      </w:ins>
-      <w:ins w:id="298" w:author="Tamara Zlender" w:date="2018-07-20T13:19:00Z">
-        <w:r>
-          <w:rPr>
-            <w:rFonts w:ascii="Helvetica" w:eastAsia="Cambria" w:hAnsi="Helvetica" w:cs="Helvetica"/>
-          </w:rPr>
-          <w:t xml:space="preserve"> </w:t>
-        </w:r>
-      </w:ins>
-      <w:ins w:id="299" w:author="Tamara Zlender" w:date="2018-07-20T13:18:00Z">
-        <w:r>
-          <w:rPr>
-            <w:rFonts w:ascii="Helvetica" w:eastAsia="Cambria" w:hAnsi="Helvetica" w:cs="Helvetica"/>
-          </w:rPr>
-          <w:t xml:space="preserve">If you need to change the driver manager, you have to re-install </w:t>
-        </w:r>
-        <w:proofErr w:type="spellStart"/>
-        <w:r>
-          <w:rPr>
-            <w:rFonts w:ascii="Helvetica" w:eastAsia="Cambria" w:hAnsi="Helvetica" w:cs="Helvetica"/>
-          </w:rPr>
-          <w:t>pyodbc</w:t>
-        </w:r>
-      </w:ins>
+        </w:rPr>
+      </w:pPr>
+      <w:r>
+        <w:rPr>
+          <w:rFonts w:ascii="Helvetica" w:eastAsia="Cambria" w:hAnsi="Helvetica" w:cs="Helvetica"/>
+        </w:rPr>
+        <w:t xml:space="preserve">The driver manager that </w:t>
+      </w:r>
+      <w:proofErr w:type="spellStart"/>
+      <w:r>
+        <w:rPr>
+          <w:rFonts w:ascii="Helvetica" w:eastAsia="Cambria" w:hAnsi="Helvetica" w:cs="Helvetica"/>
+        </w:rPr>
+        <w:t>pyodbc</w:t>
+      </w:r>
       <w:proofErr w:type="spellEnd"/>
-      <w:ins w:id="300" w:author="Tamara Zlender" w:date="2018-07-20T13:19:00Z">
-        <w:r>
-          <w:rPr>
-            <w:rFonts w:ascii="Helvetica" w:eastAsia="Cambria" w:hAnsi="Helvetica" w:cs="Helvetica"/>
-          </w:rPr>
-          <w:t>.</w:t>
-        </w:r>
-      </w:ins>
+      <w:r>
+        <w:rPr>
+          <w:rFonts w:ascii="Helvetica" w:eastAsia="Cambria" w:hAnsi="Helvetica" w:cs="Helvetica"/>
+        </w:rPr>
+        <w:t xml:space="preserve"> uses is determined when </w:t>
+      </w:r>
+      <w:proofErr w:type="spellStart"/>
+      <w:r>
+        <w:rPr>
+          <w:rFonts w:ascii="Helvetica" w:eastAsia="Cambria" w:hAnsi="Helvetica" w:cs="Helvetica"/>
+        </w:rPr>
+        <w:t>pyodbc</w:t>
+      </w:r>
+      <w:proofErr w:type="spellEnd"/>
+      <w:r>
+        <w:rPr>
+          <w:rFonts w:ascii="Helvetica" w:eastAsia="Cambria" w:hAnsi="Helvetica" w:cs="Helvetica"/>
+        </w:rPr>
+        <w:t xml:space="preserve"> is installed (through the setup.py script). Since version 3.0.8 (April 2015), </w:t>
+      </w:r>
+      <w:proofErr w:type="spellStart"/>
+      <w:r>
+        <w:rPr>
+          <w:rFonts w:ascii="Helvetica" w:eastAsia="Cambria" w:hAnsi="Helvetica" w:cs="Helvetica"/>
+        </w:rPr>
+        <w:t>pyodbc</w:t>
+      </w:r>
+      <w:proofErr w:type="spellEnd"/>
+      <w:r>
+        <w:rPr>
+          <w:rFonts w:ascii="Helvetica" w:eastAsia="Cambria" w:hAnsi="Helvetica" w:cs="Helvetica"/>
+        </w:rPr>
+        <w:t xml:space="preserve"> is precompiled </w:t>
+      </w:r>
+      <w:r>
+        <w:rPr>
+          <w:rFonts w:ascii="Helvetica" w:eastAsia="Cambria" w:hAnsi="Helvetica" w:cs="Helvetica"/>
+        </w:rPr>
+        <w:t>to use</w:t>
+      </w:r>
+      <w:r>
+        <w:rPr>
+          <w:rFonts w:ascii="Helvetica" w:eastAsia="Cambria" w:hAnsi="Helvetica" w:cs="Helvetica"/>
+        </w:rPr>
+        <w:t xml:space="preserve"> </w:t>
+      </w:r>
+      <w:r>
+        <w:rPr>
+          <w:rFonts w:ascii="Helvetica" w:eastAsia="Cambria" w:hAnsi="Helvetica" w:cs="Helvetica"/>
+        </w:rPr>
+        <w:t xml:space="preserve">the </w:t>
+      </w:r>
+      <w:proofErr w:type="spellStart"/>
+      <w:r>
+        <w:rPr>
+          <w:rFonts w:ascii="Helvetica" w:eastAsia="Cambria" w:hAnsi="Helvetica" w:cs="Helvetica"/>
+        </w:rPr>
+        <w:t>unixODBC</w:t>
+      </w:r>
+      <w:proofErr w:type="spellEnd"/>
+      <w:r>
+        <w:rPr>
+          <w:rFonts w:ascii="Helvetica" w:eastAsia="Cambria" w:hAnsi="Helvetica" w:cs="Helvetica"/>
+        </w:rPr>
+        <w:t xml:space="preserve"> driver manager. If you need to change the driver manager, you have to re-install </w:t>
+      </w:r>
+      <w:proofErr w:type="spellStart"/>
+      <w:r>
+        <w:rPr>
+          <w:rFonts w:ascii="Helvetica" w:eastAsia="Cambria" w:hAnsi="Helvetica" w:cs="Helvetica"/>
+        </w:rPr>
+        <w:t>pyodbc</w:t>
+      </w:r>
+      <w:proofErr w:type="spellEnd"/>
+      <w:r>
+        <w:rPr>
+          <w:rFonts w:ascii="Helvetica" w:eastAsia="Cambria" w:hAnsi="Helvetica" w:cs="Helvetica"/>
+        </w:rPr>
+        <w:t>.</w:t>
+      </w:r>
     </w:p>
     <w:p>
       <w:pPr>
         <w:pStyle w:val="BodyText"/>
         <w:rPr>
-          <w:del w:id="301" w:author="Tamara Zlender" w:date="2018-07-20T13:17:00Z"/>
-          <w:moveTo w:id="302" w:author="Tamara Zlender" w:date="2018-07-20T13:17:00Z"/>
+          <w:rFonts w:eastAsia="Cambria"/>
+        </w:rPr>
+      </w:pPr>
+      <w:r>
+        <w:rPr>
           <w:rFonts w:ascii="Helvetica" w:eastAsia="Cambria" w:hAnsi="Helvetica" w:cs="Helvetica"/>
         </w:rPr>
-      </w:pPr>
-      <w:moveToRangeStart w:id="303" w:author="Tamara Zlender" w:date="2018-07-20T13:17:00Z" w:name="move519855952"/>
-      <w:moveTo w:id="304" w:author="Tamara Zlender" w:date="2018-07-20T13:17:00Z">
-        <w:r>
-          <w:rPr>
-            <w:rFonts w:ascii="Helvetica" w:eastAsia="Cambria" w:hAnsi="Helvetica" w:cs="Helvetica"/>
-          </w:rPr>
-          <w:t xml:space="preserve">More information on </w:t>
-        </w:r>
-        <w:proofErr w:type="spellStart"/>
-        <w:r>
-          <w:rPr>
-            <w:rFonts w:ascii="Helvetica" w:eastAsia="Cambria" w:hAnsi="Helvetica" w:cs="Helvetica"/>
-          </w:rPr>
-          <w:t>pyodbc</w:t>
-        </w:r>
-      </w:moveTo>
+        <w:t xml:space="preserve">More information on </w:t>
+      </w:r>
+      <w:r>
+        <w:rPr>
+          <w:rFonts w:ascii="Helvetica" w:eastAsia="Cambria" w:hAnsi="Helvetica" w:cs="Helvetica"/>
+        </w:rPr>
+        <w:t xml:space="preserve">the </w:t>
+      </w:r>
+      <w:proofErr w:type="spellStart"/>
+      <w:r>
+        <w:rPr>
+          <w:rFonts w:ascii="Helvetica" w:eastAsia="Cambria" w:hAnsi="Helvetica" w:cs="Helvetica"/>
+        </w:rPr>
+        <w:t>pyodbc</w:t>
+      </w:r>
       <w:proofErr w:type="spellEnd"/>
-      <w:ins w:id="305" w:author="Tamara Zlender" w:date="2018-07-20T13:19:00Z">
-        <w:r>
-          <w:rPr>
-            <w:rFonts w:ascii="Helvetica" w:eastAsia="Cambria" w:hAnsi="Helvetica" w:cs="Helvetica"/>
-          </w:rPr>
-          <w:t>, driver manager</w:t>
-        </w:r>
-      </w:ins>
-      <w:moveTo w:id="306" w:author="Tamara Zlender" w:date="2018-07-20T13:17:00Z">
-        <w:r>
-          <w:rPr>
-            <w:rFonts w:ascii="Helvetica" w:eastAsia="Cambria" w:hAnsi="Helvetica" w:cs="Helvetica"/>
-          </w:rPr>
-          <w:t xml:space="preserve"> and ODBC drivers is available on the </w:t>
-        </w:r>
-        <w:r>
-          <w:rPr>
-            <w:rStyle w:val="Hyperlink"/>
-            <w:rFonts w:ascii="Helvetica" w:eastAsia="Cambria" w:hAnsi="Helvetica" w:cs="Helvetica"/>
-          </w:rPr>
-          <w:fldChar w:fldCharType="begin"/>
-        </w:r>
-        <w:r>
-          <w:rPr>
-            <w:rStyle w:val="Hyperlink"/>
-            <w:rFonts w:ascii="Helvetica" w:eastAsia="Cambria" w:hAnsi="Helvetica" w:cs="Helvetica"/>
-          </w:rPr>
-          <w:instrText xml:space="preserve"> HYPERLINK "https://github.com/mkleehammer/pyodbc/wiki/Drivers-and-Driver-Managers" </w:instrText>
-        </w:r>
-        <w:r>
-          <w:rPr>
-            <w:rStyle w:val="Hyperlink"/>
-            <w:rFonts w:ascii="Helvetica" w:eastAsia="Cambria" w:hAnsi="Helvetica" w:cs="Helvetica"/>
-          </w:rPr>
-          <w:fldChar w:fldCharType="separate"/>
-        </w:r>
+      <w:r>
+        <w:rPr>
+          <w:rFonts w:ascii="Helvetica" w:eastAsia="Cambria" w:hAnsi="Helvetica" w:cs="Helvetica"/>
+        </w:rPr>
+        <w:t xml:space="preserve">, driver manager and ODBC drivers is available on the </w:t>
+      </w:r>
+      <w:hyperlink r:id="rId10" w:history="1">
         <w:r>
           <w:rPr>
             <w:rStyle w:val="Hyperlink"/>
@@ -3651,34 +1894,17 @@
           </w:rPr>
           <w:t xml:space="preserve"> Wiki</w:t>
         </w:r>
-        <w:r>
-          <w:rPr>
-            <w:rStyle w:val="Hyperlink"/>
-            <w:rFonts w:ascii="Helvetica" w:eastAsia="Cambria" w:hAnsi="Helvetica" w:cs="Helvetica"/>
-          </w:rPr>
-          <w:fldChar w:fldCharType="end"/>
-        </w:r>
-        <w:r>
-          <w:rPr>
-            <w:rFonts w:ascii="Helvetica" w:eastAsia="Cambria" w:hAnsi="Helvetica" w:cs="Helvetica"/>
-          </w:rPr>
-          <w:t xml:space="preserve">. </w:t>
-        </w:r>
-      </w:moveTo>
-    </w:p>
-    <w:moveToRangeEnd w:id="303"/>
+      </w:hyperlink>
+      <w:r>
+        <w:rPr>
+          <w:rFonts w:ascii="Helvetica" w:eastAsia="Cambria" w:hAnsi="Helvetica" w:cs="Helvetica"/>
+        </w:rPr>
+        <w:t xml:space="preserve">. </w:t>
+      </w:r>
+    </w:p>
     <w:p>
       <w:pPr>
         <w:pStyle w:val="BodyText"/>
-        <w:rPr>
-          <w:ins w:id="307" w:author="Tamara Zlender" w:date="2018-07-20T13:17:00Z"/>
-          <w:rFonts w:eastAsia="Cambria"/>
-        </w:rPr>
-      </w:pPr>
-    </w:p>
-    <w:p>
-      <w:pPr>
-        <w:pStyle w:val="BodyText"/>
       </w:pPr>
       <w:r>
         <w:rPr>
@@ -3719,7 +1945,7 @@
         </w:rPr>
         <w:t xml:space="preserve"> </w:t>
       </w:r>
-      <w:hyperlink r:id="rId10" w:history="1">
+      <w:hyperlink r:id="rId11" w:history="1">
         <w:r>
           <w:rPr>
             <w:rStyle w:val="Hyperlink"/>
@@ -3774,15 +2000,7 @@
       </w:r>
       <w:proofErr w:type="gramEnd"/>
       <w:r>
-        <w:t>=IP</w:t>
-      </w:r>
-      <w:del w:id="308" w:author="Tamara Zlender" w:date="2018-07-19T15:54:00Z">
-        <w:r>
-          <w:delText xml:space="preserve"> </w:delText>
-        </w:r>
-      </w:del>
-      <w:r>
-        <w:t>address;Port=5432;Database=myDataBase;</w:t>
+        <w:t>=IPaddress;Port=5432;Database=myDataBase;</w:t>
       </w:r>
       <w:r>
         <w:br/>
@@ -3974,12 +2192,6 @@
         <w:rPr>
           <w:rFonts w:eastAsia="Cambria"/>
         </w:rPr>
-        <w:pPrChange w:id="309" w:author="Tamara Zlender" w:date="2018-07-20T13:01:00Z">
-          <w:pPr>
-            <w:pStyle w:val="BodyText"/>
-            <w:spacing w:after="0"/>
-          </w:pPr>
-        </w:pPrChange>
       </w:pPr>
       <w:r>
         <w:rPr>
@@ -4017,7 +2229,19 @@
         <w:rPr>
           <w:rFonts w:eastAsia="Cambria"/>
         </w:rPr>
-        <w:t xml:space="preserve"> ODBC connection's Unicode encoding and decoding settings </w:t>
+        <w:t xml:space="preserve"> </w:t>
+      </w:r>
+      <w:r>
+        <w:rPr>
+          <w:rFonts w:eastAsia="Cambria"/>
+        </w:rPr>
+        <w:t xml:space="preserve">the </w:t>
+      </w:r>
+      <w:r>
+        <w:rPr>
+          <w:rFonts w:eastAsia="Cambria"/>
+        </w:rPr>
+        <w:t xml:space="preserve">ODBC connection's Unicode encoding and decoding settings </w:t>
       </w:r>
       <w:r>
         <w:rPr>
@@ -4073,9 +2297,6 @@
         <w:pStyle w:val="BodyText"/>
         <w:rPr>
           <w:rFonts w:ascii="Helvetica" w:eastAsia="Cambria" w:hAnsi="Helvetica" w:cs="Helvetica"/>
-          <w:rPrChange w:id="310" w:author="Tamara Zlender" w:date="2018-07-20T13:03:00Z">
-            <w:rPr/>
-          </w:rPrChange>
         </w:rPr>
       </w:pPr>
       <w:r>
@@ -4114,14 +2335,6 @@
         </w:rPr>
         <w:t>using</w:t>
       </w:r>
-      <w:ins w:id="311" w:author="Tamara Zlender" w:date="2018-07-20T13:00:00Z">
-        <w:r>
-          <w:rPr>
-            <w:rFonts w:eastAsia="Cambria"/>
-          </w:rPr>
-          <w:t xml:space="preserve"> both</w:t>
-        </w:r>
-      </w:ins>
       <w:r>
         <w:rPr>
           <w:rFonts w:eastAsia="Cambria"/>
@@ -4131,63 +2344,69 @@
       <w:r>
         <w:t>Python 2.7</w:t>
       </w:r>
-      <w:ins w:id="312" w:author="Tamara Zlender" w:date="2018-07-20T13:00:00Z">
-        <w:r>
-          <w:t xml:space="preserve"> or 3.6.</w:t>
-        </w:r>
-      </w:ins>
-      <w:ins w:id="313" w:author="Tamara Zlender" w:date="2018-07-20T13:01:00Z">
-        <w:r>
-          <w:t xml:space="preserve"> </w:t>
-        </w:r>
-      </w:ins>
-      <w:ins w:id="314" w:author="Tamara Zlender" w:date="2018-07-20T13:02:00Z">
-        <w:r>
-          <w:rPr>
-            <w:rFonts w:ascii="Helvetica" w:eastAsia="Cambria" w:hAnsi="Helvetica" w:cs="Helvetica"/>
-          </w:rPr>
-          <w:t xml:space="preserve">Recent </w:t>
-        </w:r>
-        <w:proofErr w:type="spellStart"/>
-        <w:r>
-          <w:rPr>
-            <w:rFonts w:ascii="Helvetica" w:eastAsia="Cambria" w:hAnsi="Helvetica" w:cs="Helvetica"/>
-          </w:rPr>
-          <w:t>SQLServer</w:t>
-        </w:r>
-        <w:proofErr w:type="spellEnd"/>
-        <w:r>
-          <w:rPr>
-            <w:rFonts w:ascii="Helvetica" w:eastAsia="Cambria" w:hAnsi="Helvetica" w:cs="Helvetica"/>
-          </w:rPr>
-          <w:t xml:space="preserve"> drivers match the </w:t>
-        </w:r>
-        <w:proofErr w:type="spellStart"/>
-        <w:r>
-          <w:rPr>
-            <w:rFonts w:ascii="Helvetica" w:eastAsia="Cambria" w:hAnsi="Helvetica" w:cs="Helvetica"/>
-          </w:rPr>
-          <w:t>pyodbc</w:t>
-        </w:r>
-        <w:proofErr w:type="spellEnd"/>
-        <w:r>
-          <w:rPr>
-            <w:rFonts w:ascii="Helvetica" w:eastAsia="Cambria" w:hAnsi="Helvetica" w:cs="Helvetica"/>
-          </w:rPr>
-          <w:t xml:space="preserve"> specification, no additional U</w:t>
-        </w:r>
-        <w:r>
-          <w:rPr>
-            <w:rFonts w:ascii="Helvetica" w:eastAsia="Cambria" w:hAnsi="Helvetica" w:cs="Helvetica"/>
-          </w:rPr>
-          <w:t>nicode configuration is necessary.</w:t>
-        </w:r>
-      </w:ins>
-      <w:del w:id="315" w:author="Tamara Zlender" w:date="2018-07-20T13:00:00Z">
-        <w:r>
-          <w:delText>.</w:delText>
-        </w:r>
-      </w:del>
+      <w:r>
+        <w:t xml:space="preserve"> or 3.6. </w:t>
+      </w:r>
+      <w:r>
+        <w:rPr>
+          <w:rFonts w:ascii="Helvetica" w:eastAsia="Cambria" w:hAnsi="Helvetica" w:cs="Helvetica"/>
+        </w:rPr>
+        <w:t xml:space="preserve">Recent </w:t>
+      </w:r>
+      <w:proofErr w:type="spellStart"/>
+      <w:r>
+        <w:rPr>
+          <w:rFonts w:ascii="Helvetica" w:eastAsia="Cambria" w:hAnsi="Helvetica" w:cs="Helvetica"/>
+        </w:rPr>
+        <w:t>S</w:t>
+      </w:r>
+      <w:bookmarkStart w:id="3" w:name="_GoBack"/>
+      <w:bookmarkEnd w:id="3"/>
+      <w:r>
+        <w:rPr>
+          <w:rFonts w:ascii="Helvetica" w:eastAsia="Cambria" w:hAnsi="Helvetica" w:cs="Helvetica"/>
+        </w:rPr>
+        <w:t>QLServer</w:t>
+      </w:r>
+      <w:proofErr w:type="spellEnd"/>
+      <w:r>
+        <w:rPr>
+          <w:rFonts w:ascii="Helvetica" w:eastAsia="Cambria" w:hAnsi="Helvetica" w:cs="Helvetica"/>
+        </w:rPr>
+        <w:t xml:space="preserve"> drivers match the </w:t>
+      </w:r>
+      <w:proofErr w:type="spellStart"/>
+      <w:r>
+        <w:rPr>
+          <w:rFonts w:ascii="Helvetica" w:eastAsia="Cambria" w:hAnsi="Helvetica" w:cs="Helvetica"/>
+        </w:rPr>
+        <w:t>pyodbc</w:t>
+      </w:r>
+      <w:proofErr w:type="spellEnd"/>
+      <w:r>
+        <w:rPr>
+          <w:rFonts w:ascii="Helvetica" w:eastAsia="Cambria" w:hAnsi="Helvetica" w:cs="Helvetica"/>
+        </w:rPr>
+        <w:t xml:space="preserve"> specification</w:t>
+      </w:r>
+      <w:r>
+        <w:rPr>
+          <w:rFonts w:ascii="Helvetica" w:eastAsia="Cambria" w:hAnsi="Helvetica" w:cs="Helvetica"/>
+        </w:rPr>
+        <w:t>; therefore,</w:t>
+      </w:r>
+      <w:r>
+        <w:rPr>
+          <w:rFonts w:ascii="Helvetica" w:eastAsia="Cambria" w:hAnsi="Helvetica" w:cs="Helvetica"/>
+        </w:rPr>
+        <w:t xml:space="preserve"> no additional U</w:t>
+      </w:r>
+      <w:r>
+        <w:rPr>
+          <w:rFonts w:ascii="Helvetica" w:eastAsia="Cambria" w:hAnsi="Helvetica" w:cs="Helvetica"/>
+        </w:rPr>
+        <w:t>nicode configuration is necessary.</w:t>
+      </w:r>
     </w:p>
     <w:p>
       <w:pPr>
@@ -4239,7 +2458,7 @@
         </w:rPr>
         <w:t xml:space="preserve"> </w:t>
       </w:r>
-      <w:hyperlink r:id="rId11" w:history="1">
+      <w:hyperlink r:id="rId12" w:history="1">
         <w:r>
           <w:rPr>
             <w:rStyle w:val="Hyperlink"/>
@@ -4275,108 +2494,54 @@
           <w:rFonts w:ascii="Helvetica" w:eastAsia="Cambria" w:hAnsi="Helvetica" w:cs="Helvetica"/>
         </w:rPr>
       </w:pPr>
-      <w:del w:id="316" w:author="Tamara Zlender" w:date="2018-07-20T12:58:00Z">
-        <w:r>
-          <w:rPr>
-            <w:rFonts w:ascii="Helvetica" w:eastAsia="Cambria" w:hAnsi="Helvetica" w:cs="Helvetica"/>
-            <w:noProof/>
-          </w:rPr>
-          <w:drawing>
-            <wp:inline distT="0" distB="0" distL="0" distR="0" wp14:anchorId="77692B75" wp14:editId="2D7183EC">
-              <wp:extent cx="5486400" cy="1689100"/>
-              <wp:effectExtent l="25400" t="25400" r="88900" b="88900"/>
-              <wp:docPr id="9" name="Picture 9"/>
-              <wp:cNvGraphicFramePr>
-                <a:graphicFrameLocks xmlns:a="http://schemas.openxmlformats.org/drawingml/2006/main" noChangeAspect="1"/>
-              </wp:cNvGraphicFramePr>
-              <a:graphic xmlns:a="http://schemas.openxmlformats.org/drawingml/2006/main">
-                <a:graphicData uri="http://schemas.openxmlformats.org/drawingml/2006/picture">
-                  <pic:pic xmlns:pic="http://schemas.openxmlformats.org/drawingml/2006/picture">
-                    <pic:nvPicPr>
-                      <pic:cNvPr id="9" name="Screen Shot 2018-05-31 at 11.23.00 AM.png"/>
-                      <pic:cNvPicPr/>
-                    </pic:nvPicPr>
-                    <pic:blipFill>
-                      <a:blip r:embed="rId12"/>
-                      <a:stretch>
-                        <a:fillRect/>
-                      </a:stretch>
-                    </pic:blipFill>
-                    <pic:spPr>
-                      <a:xfrm>
-                        <a:off x="0" y="0"/>
-                        <a:ext cx="5486400" cy="1689100"/>
-                      </a:xfrm>
-                      <a:prstGeom prst="rect">
-                        <a:avLst/>
-                      </a:prstGeom>
-                      <a:effectLst>
-                        <a:outerShdw blurRad="50800" dist="38100" dir="2700000" algn="tl" rotWithShape="0">
-                          <a:prstClr val="black">
-                            <a:alpha val="40000"/>
-                          </a:prstClr>
-                        </a:outerShdw>
-                      </a:effectLst>
-                    </pic:spPr>
-                  </pic:pic>
-                </a:graphicData>
-              </a:graphic>
-            </wp:inline>
-          </w:drawing>
-        </w:r>
-      </w:del>
-      <w:ins w:id="317" w:author="Tamara Zlender" w:date="2018-07-20T13:24:00Z">
-        <w:r>
-          <w:rPr>
-            <w:rFonts w:ascii="Helvetica" w:eastAsia="Cambria" w:hAnsi="Helvetica" w:cs="Helvetica"/>
-            <w:noProof/>
-          </w:rPr>
-          <w:drawing>
-            <wp:inline distT="0" distB="0" distL="0" distR="0" wp14:anchorId="35D3F8AC" wp14:editId="1E34907E">
-              <wp:extent cx="5486400" cy="1828800"/>
-              <wp:effectExtent l="25400" t="25400" r="88900" b="88900"/>
-              <wp:docPr id="25" name="Picture 25"/>
-              <wp:cNvGraphicFramePr>
-                <a:graphicFrameLocks xmlns:a="http://schemas.openxmlformats.org/drawingml/2006/main" noChangeAspect="1"/>
-              </wp:cNvGraphicFramePr>
-              <a:graphic xmlns:a="http://schemas.openxmlformats.org/drawingml/2006/main">
-                <a:graphicData uri="http://schemas.openxmlformats.org/drawingml/2006/picture">
-                  <pic:pic xmlns:pic="http://schemas.openxmlformats.org/drawingml/2006/picture">
-                    <pic:nvPicPr>
-                      <pic:cNvPr id="25" name="Screen Shot 2018-07-20 at 1.24.37 PM.png"/>
-                      <pic:cNvPicPr/>
-                    </pic:nvPicPr>
-                    <pic:blipFill>
-                      <a:blip r:embed="rId13"/>
-                      <a:stretch>
-                        <a:fillRect/>
-                      </a:stretch>
-                    </pic:blipFill>
-                    <pic:spPr>
-                      <a:xfrm>
-                        <a:off x="0" y="0"/>
-                        <a:ext cx="5486400" cy="1828800"/>
-                      </a:xfrm>
-                      <a:prstGeom prst="rect">
-                        <a:avLst/>
-                      </a:prstGeom>
-                      <a:effectLst>
-                        <a:outerShdw blurRad="50800" dist="38100" dir="2700000" algn="tl" rotWithShape="0">
-                          <a:prstClr val="black">
-                            <a:alpha val="40000"/>
-                          </a:prstClr>
-                        </a:outerShdw>
-                      </a:effectLst>
-                    </pic:spPr>
-                  </pic:pic>
-                </a:graphicData>
-              </a:graphic>
-            </wp:inline>
-          </w:drawing>
-        </w:r>
-      </w:ins>
-      <w:bookmarkStart w:id="318" w:name="_GoBack"/>
-      <w:bookmarkEnd w:id="318"/>
+      <w:r>
+        <w:rPr>
+          <w:rFonts w:ascii="Helvetica" w:eastAsia="Cambria" w:hAnsi="Helvetica" w:cs="Helvetica"/>
+          <w:noProof/>
+        </w:rPr>
+        <w:drawing>
+          <wp:inline distT="0" distB="0" distL="0" distR="0" wp14:anchorId="35D3F8AC" wp14:editId="1E34907E">
+            <wp:extent cx="5486400" cy="1828800"/>
+            <wp:effectExtent l="25400" t="25400" r="88900" b="88900"/>
+            <wp:docPr id="25" name="Picture 25"/>
+            <wp:cNvGraphicFramePr>
+              <a:graphicFrameLocks xmlns:a="http://schemas.openxmlformats.org/drawingml/2006/main" noChangeAspect="1"/>
+            </wp:cNvGraphicFramePr>
+            <a:graphic xmlns:a="http://schemas.openxmlformats.org/drawingml/2006/main">
+              <a:graphicData uri="http://schemas.openxmlformats.org/drawingml/2006/picture">
+                <pic:pic xmlns:pic="http://schemas.openxmlformats.org/drawingml/2006/picture">
+                  <pic:nvPicPr>
+                    <pic:cNvPr id="25" name="Screen Shot 2018-07-20 at 1.24.37 PM.png"/>
+                    <pic:cNvPicPr/>
+                  </pic:nvPicPr>
+                  <pic:blipFill>
+                    <a:blip r:embed="rId13"/>
+                    <a:stretch>
+                      <a:fillRect/>
+                    </a:stretch>
+                  </pic:blipFill>
+                  <pic:spPr>
+                    <a:xfrm>
+                      <a:off x="0" y="0"/>
+                      <a:ext cx="5486400" cy="1828800"/>
+                    </a:xfrm>
+                    <a:prstGeom prst="rect">
+                      <a:avLst/>
+                    </a:prstGeom>
+                    <a:effectLst>
+                      <a:outerShdw blurRad="50800" dist="38100" dir="2700000" algn="tl" rotWithShape="0">
+                        <a:prstClr val="black">
+                          <a:alpha val="40000"/>
+                        </a:prstClr>
+                      </a:outerShdw>
+                    </a:effectLst>
+                  </pic:spPr>
+                </pic:pic>
+              </a:graphicData>
+            </a:graphic>
+          </wp:inline>
+        </w:drawing>
+      </w:r>
     </w:p>
     <w:p>
       <w:pPr>
@@ -4975,7 +3140,7 @@
           <w:color w:val="000000"/>
         </w:rPr>
       </w:pPr>
-      <w:bookmarkStart w:id="319" w:name="_Toc510253268"/>
+      <w:bookmarkStart w:id="4" w:name="_Toc510253268"/>
       <w:r>
         <w:rPr>
           <w:rFonts w:cs="Arial"/>
@@ -5129,8 +3294,8 @@
       <w:r>
         <w:t>o"</w:t>
       </w:r>
-      <w:bookmarkStart w:id="320" w:name="_Toc510253272"/>
-      <w:bookmarkEnd w:id="319"/>
+      <w:bookmarkStart w:id="5" w:name="_Toc510253272"/>
+      <w:bookmarkEnd w:id="4"/>
       <w:r>
         <w:br w:type="page"/>
       </w:r>
@@ -7221,8 +5386,8 @@
           <w:szCs w:val="36"/>
         </w:rPr>
       </w:pPr>
-      <w:bookmarkStart w:id="321" w:name="_Toc510253273"/>
-      <w:bookmarkEnd w:id="320"/>
+      <w:bookmarkStart w:id="6" w:name="_Toc510253273"/>
+      <w:bookmarkEnd w:id="5"/>
       <w:r>
         <w:br w:type="page"/>
       </w:r>
@@ -7547,7 +5712,7 @@
         <w:lastRenderedPageBreak/>
         <w:t>Troubleshooting</w:t>
       </w:r>
-      <w:bookmarkEnd w:id="321"/>
+      <w:bookmarkEnd w:id="6"/>
     </w:p>
     <w:p>
       <w:pPr>
@@ -7812,11 +5977,11 @@
       <w:pPr>
         <w:pStyle w:val="Heading10"/>
       </w:pPr>
-      <w:bookmarkStart w:id="322" w:name="_Toc510253274"/>
+      <w:bookmarkStart w:id="7" w:name="_Toc510253274"/>
       <w:r>
         <w:t>Support</w:t>
       </w:r>
-      <w:bookmarkEnd w:id="322"/>
+      <w:bookmarkEnd w:id="7"/>
     </w:p>
     <w:p>
       <w:pPr>
@@ -7968,7 +6133,7 @@
         <w:sz w:val="18"/>
         <w:szCs w:val="18"/>
       </w:rPr>
-      <w:t>14</w:t>
+      <w:t>16</w:t>
     </w:r>
     <w:r>
       <w:rPr>
@@ -11110,14 +9275,6 @@
     <w:abstractNumId w:val="6"/>
   </w:num>
 </w:numbering>
-</file>
-
-<file path=word/people.xml><?xml version="1.0" encoding="utf-8"?>
-<w15:people xmlns:wpc="http://schemas.microsoft.com/office/word/2010/wordprocessingCanvas" xmlns:cx="http://schemas.microsoft.com/office/drawing/2014/chartex" xmlns:cx1="http://schemas.microsoft.com/office/drawing/2015/9/8/chartex" xmlns:cx2="http://schemas.microsoft.com/office/drawing/2015/10/21/chartex" xmlns:cx3="http://schemas.microsoft.com/office/drawing/2016/5/9/chartex" xmlns:cx4="http://schemas.microsoft.com/office/drawing/2016/5/10/chartex" xmlns:cx5="http://schemas.microsoft.com/office/drawing/2016/5/11/chartex" xmlns:cx6="http://schemas.microsoft.com/office/drawing/2016/5/12/chartex" xmlns:cx7="http://schemas.microsoft.com/office/drawing/2016/5/13/chartex" xmlns:cx8="http://schemas.microsoft.com/office/drawing/2016/5/14/chartex" xmlns:mc="http://schemas.openxmlformats.org/markup-compatibility/2006" xmlns:aink="http://schemas.microsoft.com/office/drawing/2016/ink" xmlns:am3d="http://schemas.microsoft.com/office/drawing/2017/model3d" xmlns:o="urn:schemas-microsoft-com:office:office" xmlns:r="http://schemas.openxmlformats.org/officeDocument/2006/relationships" xmlns:m="http://schemas.openxmlformats.org/officeDocument/2006/math" xmlns:v="urn:schemas-microsoft-com:vml" xmlns:wp14="http://schemas.microsoft.com/office/word/2010/wordprocessingDrawing" xmlns:wp="http://schemas.openxmlformats.org/drawingml/2006/wordprocessingDrawing" xmlns:w10="urn:schemas-microsoft-com:office:word" xmlns:w="http://schemas.openxmlformats.org/wordprocessingml/2006/main" xmlns:w14="http://schemas.microsoft.com/office/word/2010/wordml" xmlns:w15="http://schemas.microsoft.com/office/word/2012/wordml" xmlns:w16cid="http://schemas.microsoft.com/office/word/2016/wordml/cid" xmlns:w16se="http://schemas.microsoft.com/office/word/2015/wordml/symex" xmlns:wpg="http://schemas.microsoft.com/office/word/2010/wordprocessingGroup" xmlns:wpi="http://schemas.microsoft.com/office/word/2010/wordprocessingInk" xmlns:wne="http://schemas.microsoft.com/office/word/2006/wordml" xmlns:wps="http://schemas.microsoft.com/office/word/2010/wordprocessingShape" mc:Ignorable="w14 w15 w16se w16cid wp14">
-  <w15:person w15:author="Tamara Zlender">
-    <w15:presenceInfo w15:providerId="Windows Live" w15:userId="9e381da2-9f3d-48c9-ad1b-fd4b7b824386"/>
-  </w15:person>
-</w15:people>
 </file>
 
 <file path=word/styles.xml><?xml version="1.0" encoding="utf-8"?>
@@ -11240,7 +9397,6 @@
     <w:lsdException w:name="HTML Sample" w:semiHidden="1" w:unhideWhenUsed="1"/>
     <w:lsdException w:name="HTML Typewriter" w:semiHidden="1" w:unhideWhenUsed="1"/>
     <w:lsdException w:name="HTML Variable" w:semiHidden="1" w:unhideWhenUsed="1"/>
-    <w:lsdException w:name="Normal Table" w:semiHidden="1" w:unhideWhenUsed="1"/>
     <w:lsdException w:name="annotation subject" w:semiHidden="1" w:unhideWhenUsed="1"/>
     <w:lsdException w:name="No List" w:semiHidden="1" w:unhideWhenUsed="1"/>
     <w:lsdException w:name="Outline List 1" w:semiHidden="1" w:unhideWhenUsed="1"/>
@@ -11284,10 +9440,8 @@
     <w:lsdException w:name="Table Elegant" w:semiHidden="1" w:unhideWhenUsed="1"/>
     <w:lsdException w:name="Table Professional" w:semiHidden="1" w:unhideWhenUsed="1"/>
     <w:lsdException w:name="Table Subtle 1" w:semiHidden="1" w:unhideWhenUsed="1"/>
-    <w:lsdException w:name="Table Subtle 2" w:semiHidden="1" w:unhideWhenUsed="1"/>
     <w:lsdException w:name="Table Web 1" w:semiHidden="1" w:unhideWhenUsed="1"/>
     <w:lsdException w:name="Table Web 2" w:semiHidden="1" w:unhideWhenUsed="1"/>
-    <w:lsdException w:name="Table Web 3" w:semiHidden="1" w:unhideWhenUsed="1"/>
     <w:lsdException w:name="Balloon Text" w:semiHidden="1" w:unhideWhenUsed="1"/>
     <w:lsdException w:name="Table Grid" w:uiPriority="59"/>
     <w:lsdException w:name="Table Theme" w:semiHidden="1" w:unhideWhenUsed="1"/>
@@ -12292,8 +10446,8 @@
       <w:shd w:val="clear" w:color="auto" w:fill="E1DFDD"/>
     </w:rPr>
   </w:style>
-  <w:style w:type="character" w:styleId="UnresolvedMention">
-    <w:name w:val="Unresolved Mention"/>
+  <w:style w:type="character" w:customStyle="1" w:styleId="UnresolvedMention4">
+    <w:name w:val="Unresolved Mention4"/>
     <w:basedOn w:val="DefaultParagraphFont"/>
     <w:uiPriority w:val="99"/>
     <w:semiHidden/>
@@ -12632,7 +10786,7 @@
 </file>
 
 <file path=customXml/itemProps1.xml><?xml version="1.0" encoding="utf-8"?>
-<ds:datastoreItem xmlns:ds="http://schemas.openxmlformats.org/officeDocument/2006/customXml" ds:itemID="{857AE1EB-EDBF-D144-AD7C-CBCB6D3DF2B3}">
+<ds:datastoreItem xmlns:ds="http://schemas.openxmlformats.org/officeDocument/2006/customXml" ds:itemID="{012D4C0B-5A2F-A942-A28E-8E32C8032491}">
   <ds:schemaRefs>
     <ds:schemaRef ds:uri="http://schemas.openxmlformats.org/officeDocument/2006/bibliography"/>
   </ds:schemaRefs>

</xml_diff>

<commit_message>
INT-819 Updated documentation docx, pdf, README to include installation prerequisites, link to integration server guide, link to pyodbc linux installation wiki and a note that it cannot be installed on default Resilient appliance. INT-657 sql_pyodbc_timeout_error_state param removed from app.config and backed logic. Some ODBC drivers do not implement the connection timeout and will throw pyodbc.Error while trying to set it (Oracle driver, PostgreSQL driver), code tries to catch a pyodbc.Error, log it as warning and pass. INT-593 removed a potential bug from SELECT workflow post-process script, generated new customize.py with the latest 116 resilient-circuits, also updated MANIFEST and setup.py. Code was tested on Resilient v31 with PostgreSQL docker image.
</commit_message>
<xml_diff>
--- a/fn_odbc_query/doc/Resilient Integrations ODBC Query Function Guide.docx
+++ b/fn_odbc_query/doc/Resilient Integrations ODBC Query Function Guide.docx
@@ -163,7 +163,13 @@
         <w:rPr>
           <w:color w:val="FF8300"/>
         </w:rPr>
-        <w:t xml:space="preserve"> Function V1.0.0</w:t>
+        <w:t xml:space="preserve"> Function V1.0.</w:t>
+      </w:r>
+      <w:r>
+        <w:rPr>
+          <w:color w:val="FF8300"/>
+        </w:rPr>
+        <w:t>1</w:t>
       </w:r>
     </w:p>
     <w:p>
@@ -181,7 +187,7 @@
         <w:rPr>
           <w:rFonts w:ascii="Times New Roman" w:eastAsia="Times New Roman" w:hAnsi="Times New Roman" w:cs="Times New Roman"/>
         </w:rPr>
-        <w:t xml:space="preserve">July </w:t>
+        <w:t xml:space="preserve">December </w:t>
       </w:r>
       <w:r>
         <w:rPr>
@@ -499,18 +505,10 @@
         <w:t>You have a Resilient account to use for the integrations. T</w:t>
       </w:r>
       <w:r>
-        <w:t xml:space="preserve">his can be any account that has the permission to view and modify administrator and customization </w:t>
-      </w:r>
-      <w:proofErr w:type="gramStart"/>
-      <w:r>
-        <w:t>settings</w:t>
-      </w:r>
-      <w:r>
-        <w:t>, and</w:t>
-      </w:r>
-      <w:proofErr w:type="gramEnd"/>
-      <w:r>
-        <w:t xml:space="preserve"> read and update incidents</w:t>
+        <w:t>his can be any account that has the permission to view and modify administrator and customization settings</w:t>
+      </w:r>
+      <w:r>
+        <w:t>, and read and update incidents</w:t>
       </w:r>
       <w:r>
         <w:t>. You need to know the account username and password.</w:t>
@@ -525,7 +523,257 @@
         </w:numPr>
       </w:pPr>
       <w:r>
-        <w:t>You have access to the command line of the Resilient appliance, which hosts the Resilient platform; or to a separate integration server where you will deploy and run the functions code. If using a separate integration server, you must install Python version 2.7.10 or later, or version 3.6 or later, and “pip”. (The Resilient appliance is preconfigured with a suitable version of Python.)</w:t>
+        <w:t xml:space="preserve">You have access to a Resilient integration server where you will deploy and run the functions code. If not, you need to install and configure the server as described in the </w:t>
+      </w:r>
+      <w:hyperlink r:id="rId10" w:history="1">
+        <w:r>
+          <w:rPr>
+            <w:rStyle w:val="Hyperlink"/>
+          </w:rPr>
+          <w:t>Integration Server Guide</w:t>
+        </w:r>
+      </w:hyperlink>
+      <w:r>
+        <w:t>.</w:t>
+      </w:r>
+    </w:p>
+    <w:p>
+      <w:pPr>
+        <w:pStyle w:val="ListBullet"/>
+      </w:pPr>
+      <w:r>
+        <w:rPr>
+          <w:rFonts w:eastAsia="Cambria"/>
+        </w:rPr>
+        <w:t>Because of dependencies on other libraries, including GCC, the system hosting the integration server must allow additional components to be installed. Therefore, it cannot be installed on the default Resilient appliance.</w:t>
+      </w:r>
+    </w:p>
+    <w:p>
+      <w:pPr>
+        <w:pStyle w:val="ListBullet"/>
+        <w:numPr>
+          <w:ilvl w:val="0"/>
+          <w:numId w:val="26"/>
+        </w:numPr>
+      </w:pPr>
+      <w:proofErr w:type="spellStart"/>
+      <w:r>
+        <w:rPr>
+          <w:rFonts w:ascii="Helvetica" w:eastAsia="Cambria" w:hAnsi="Helvetica" w:cs="Helvetica"/>
+        </w:rPr>
+        <w:lastRenderedPageBreak/>
+        <w:t>The</w:t>
+      </w:r>
+      <w:proofErr w:type="spellEnd"/>
+      <w:r>
+        <w:rPr>
+          <w:rFonts w:ascii="Helvetica" w:eastAsia="Cambria" w:hAnsi="Helvetica" w:cs="Helvetica"/>
+        </w:rPr>
+        <w:t xml:space="preserve"> ODBC function uses </w:t>
+      </w:r>
+      <w:proofErr w:type="spellStart"/>
+      <w:r>
+        <w:rPr>
+          <w:rFonts w:ascii="Helvetica" w:eastAsia="Cambria" w:hAnsi="Helvetica" w:cs="Helvetica"/>
+        </w:rPr>
+        <w:t>pyodbc</w:t>
+      </w:r>
+      <w:proofErr w:type="spellEnd"/>
+      <w:r>
+        <w:rPr>
+          <w:rFonts w:ascii="Helvetica" w:eastAsia="Cambria" w:hAnsi="Helvetica" w:cs="Helvetica"/>
+        </w:rPr>
+        <w:t xml:space="preserve">, an </w:t>
+      </w:r>
+      <w:r>
+        <w:rPr>
+          <w:rFonts w:ascii="Helvetica" w:eastAsia="Cambria" w:hAnsi="Helvetica" w:cs="Helvetica"/>
+        </w:rPr>
+        <w:t>open source Python module</w:t>
+      </w:r>
+      <w:r>
+        <w:rPr>
+          <w:rFonts w:ascii="Helvetica" w:eastAsia="Cambria" w:hAnsi="Helvetica" w:cs="Helvetica"/>
+        </w:rPr>
+        <w:t>.</w:t>
+      </w:r>
+      <w:r>
+        <w:t xml:space="preserve"> </w:t>
+      </w:r>
+      <w:r>
+        <w:rPr>
+          <w:rFonts w:ascii="Helvetica" w:eastAsia="Cambria" w:hAnsi="Helvetica" w:cs="Helvetica"/>
+        </w:rPr>
+        <w:t xml:space="preserve">For an integration server on Linux, you need to install additional packages to support compiling </w:t>
+      </w:r>
+      <w:proofErr w:type="spellStart"/>
+      <w:r>
+        <w:rPr>
+          <w:rFonts w:ascii="Helvetica" w:eastAsia="Cambria" w:hAnsi="Helvetica" w:cs="Helvetica"/>
+        </w:rPr>
+        <w:t>pyodbc</w:t>
+      </w:r>
+      <w:proofErr w:type="spellEnd"/>
+      <w:r>
+        <w:rPr>
+          <w:rFonts w:ascii="Helvetica" w:eastAsia="Cambria" w:hAnsi="Helvetica" w:cs="Helvetica"/>
+        </w:rPr>
+        <w:t>, before installing the function</w:t>
+      </w:r>
+      <w:r>
+        <w:rPr>
+          <w:rFonts w:ascii="Helvetica" w:eastAsia="Cambria" w:hAnsi="Helvetica" w:cs="Helvetica"/>
+        </w:rPr>
+        <w:t xml:space="preserve">. </w:t>
+      </w:r>
+      <w:r>
+        <w:rPr>
+          <w:rFonts w:ascii="Helvetica" w:eastAsia="Cambria" w:hAnsi="Helvetica" w:cs="Helvetica"/>
+        </w:rPr>
+        <w:t xml:space="preserve">When installing </w:t>
+      </w:r>
+      <w:proofErr w:type="spellStart"/>
+      <w:r>
+        <w:rPr>
+          <w:rFonts w:ascii="Helvetica" w:eastAsia="Cambria" w:hAnsi="Helvetica" w:cs="Helvetica"/>
+        </w:rPr>
+        <w:t>pyodbc</w:t>
+      </w:r>
+      <w:proofErr w:type="spellEnd"/>
+      <w:r>
+        <w:rPr>
+          <w:rFonts w:ascii="Helvetica" w:eastAsia="Cambria" w:hAnsi="Helvetica" w:cs="Helvetica"/>
+        </w:rPr>
+        <w:t xml:space="preserve"> on Linux, </w:t>
+      </w:r>
+      <w:r>
+        <w:rPr>
+          <w:rFonts w:ascii="Helvetica" w:eastAsia="Cambria" w:hAnsi="Helvetica" w:cs="Helvetica"/>
+        </w:rPr>
+        <w:t xml:space="preserve">the </w:t>
+      </w:r>
+      <w:r>
+        <w:rPr>
+          <w:rFonts w:ascii="Helvetica" w:eastAsia="Cambria" w:hAnsi="Helvetica" w:cs="Helvetica"/>
+        </w:rPr>
+        <w:t xml:space="preserve">pip </w:t>
+      </w:r>
+      <w:r>
+        <w:rPr>
+          <w:rFonts w:ascii="Helvetica" w:eastAsia="Cambria" w:hAnsi="Helvetica" w:cs="Helvetica"/>
+        </w:rPr>
+        <w:t xml:space="preserve">utility </w:t>
+      </w:r>
+      <w:r>
+        <w:rPr>
+          <w:rFonts w:ascii="Helvetica" w:eastAsia="Cambria" w:hAnsi="Helvetica" w:cs="Helvetica"/>
+        </w:rPr>
+        <w:t xml:space="preserve">downloads and compiles the </w:t>
+      </w:r>
+      <w:proofErr w:type="spellStart"/>
+      <w:r>
+        <w:rPr>
+          <w:rFonts w:ascii="Helvetica" w:eastAsia="Cambria" w:hAnsi="Helvetica" w:cs="Helvetica"/>
+        </w:rPr>
+        <w:t>pyodbc</w:t>
+      </w:r>
+      <w:proofErr w:type="spellEnd"/>
+      <w:r>
+        <w:rPr>
+          <w:rFonts w:ascii="Helvetica" w:eastAsia="Cambria" w:hAnsi="Helvetica" w:cs="Helvetica"/>
+        </w:rPr>
+        <w:t xml:space="preserve"> source code. This requires that related components and source files are available for the compile to succeed. </w:t>
+      </w:r>
+      <w:r>
+        <w:rPr>
+          <w:rFonts w:ascii="Helvetica" w:eastAsia="Cambria" w:hAnsi="Helvetica" w:cs="Helvetica"/>
+        </w:rPr>
+        <w:t xml:space="preserve">Got to </w:t>
+      </w:r>
+      <w:hyperlink r:id="rId11" w:history="1">
+        <w:r>
+          <w:rPr>
+            <w:rStyle w:val="Hyperlink"/>
+            <w:rFonts w:ascii="Helvetica" w:eastAsia="Cambria" w:hAnsi="Helvetica" w:cs="Helvetica"/>
+          </w:rPr>
+          <w:t xml:space="preserve">GitHub </w:t>
+        </w:r>
+        <w:proofErr w:type="spellStart"/>
+        <w:r>
+          <w:rPr>
+            <w:rStyle w:val="Hyperlink"/>
+            <w:rFonts w:ascii="Helvetica" w:eastAsia="Cambria" w:hAnsi="Helvetica" w:cs="Helvetica"/>
+          </w:rPr>
+          <w:t>Pyodbc</w:t>
+        </w:r>
+        <w:proofErr w:type="spellEnd"/>
+        <w:r>
+          <w:rPr>
+            <w:rStyle w:val="Hyperlink"/>
+            <w:rFonts w:ascii="Helvetica" w:eastAsia="Cambria" w:hAnsi="Helvetica" w:cs="Helvetica"/>
+          </w:rPr>
+          <w:t xml:space="preserve"> Wiki page</w:t>
+        </w:r>
+      </w:hyperlink>
+      <w:r>
+        <w:rPr>
+          <w:rFonts w:ascii="Helvetica" w:eastAsia="Cambria" w:hAnsi="Helvetica" w:cs="Helvetica"/>
+        </w:rPr>
+        <w:t xml:space="preserve"> f</w:t>
+      </w:r>
+      <w:r>
+        <w:rPr>
+          <w:rFonts w:ascii="Helvetica" w:eastAsia="Cambria" w:hAnsi="Helvetica" w:cs="Helvetica"/>
+        </w:rPr>
+        <w:t>or</w:t>
+      </w:r>
+      <w:r>
+        <w:rPr>
+          <w:rFonts w:ascii="Helvetica" w:eastAsia="Cambria" w:hAnsi="Helvetica" w:cs="Helvetica"/>
+        </w:rPr>
+        <w:t xml:space="preserve"> </w:t>
+      </w:r>
+      <w:r>
+        <w:rPr>
+          <w:rFonts w:ascii="Helvetica" w:eastAsia="Cambria" w:hAnsi="Helvetica" w:cs="Helvetica"/>
+        </w:rPr>
+        <w:t>the</w:t>
+      </w:r>
+      <w:r>
+        <w:rPr>
+          <w:rFonts w:ascii="Helvetica" w:eastAsia="Cambria" w:hAnsi="Helvetica" w:cs="Helvetica"/>
+        </w:rPr>
+        <w:t xml:space="preserve"> list of </w:t>
+      </w:r>
+      <w:r>
+        <w:rPr>
+          <w:rFonts w:ascii="Helvetica" w:eastAsia="Cambria" w:hAnsi="Helvetica" w:cs="Helvetica"/>
+        </w:rPr>
+        <w:t>all</w:t>
+      </w:r>
+      <w:r>
+        <w:rPr>
+          <w:rFonts w:ascii="Helvetica" w:eastAsia="Cambria" w:hAnsi="Helvetica" w:cs="Helvetica"/>
+        </w:rPr>
+        <w:t xml:space="preserve"> </w:t>
+      </w:r>
+      <w:r>
+        <w:rPr>
+          <w:rFonts w:ascii="Helvetica" w:eastAsia="Cambria" w:hAnsi="Helvetica" w:cs="Helvetica"/>
+        </w:rPr>
+        <w:t>needed packages</w:t>
+      </w:r>
+      <w:r>
+        <w:rPr>
+          <w:rFonts w:ascii="Helvetica" w:eastAsia="Cambria" w:hAnsi="Helvetica" w:cs="Helvetica"/>
+        </w:rPr>
+        <w:t xml:space="preserve"> and installation instructions</w:t>
+      </w:r>
+      <w:r>
+        <w:rPr>
+          <w:rFonts w:ascii="Helvetica" w:eastAsia="Cambria" w:hAnsi="Helvetica" w:cs="Helvetica"/>
+        </w:rPr>
+        <w:t>.</w:t>
       </w:r>
     </w:p>
     <w:p>
@@ -534,7 +782,6 @@
       </w:pPr>
       <w:bookmarkStart w:id="2" w:name="_Toc509305886"/>
       <w:r>
-        <w:lastRenderedPageBreak/>
         <w:t>Install the Python components</w:t>
       </w:r>
       <w:bookmarkEnd w:id="2"/>
@@ -569,13 +816,8 @@
         <w:ind w:left="547"/>
         <w:contextualSpacing/>
       </w:pPr>
-      <w:proofErr w:type="spellStart"/>
-      <w:r>
-        <w:t>sudo</w:t>
-      </w:r>
-      <w:proofErr w:type="spellEnd"/>
-      <w:r>
-        <w:t xml:space="preserve"> pip install --upgrade pip</w:t>
+      <w:r>
+        <w:t>sudo pip install --upgrade pip</w:t>
       </w:r>
     </w:p>
     <w:p>
@@ -584,13 +826,8 @@
         <w:ind w:left="547"/>
         <w:contextualSpacing/>
       </w:pPr>
-      <w:proofErr w:type="spellStart"/>
-      <w:r>
-        <w:t>sudo</w:t>
-      </w:r>
-      <w:proofErr w:type="spellEnd"/>
-      <w:r>
-        <w:t xml:space="preserve"> pip install --upgrade </w:t>
+      <w:r>
+        <w:t xml:space="preserve">sudo pip install --upgrade </w:t>
       </w:r>
       <w:proofErr w:type="spellStart"/>
       <w:r>
@@ -604,13 +841,8 @@
         <w:ind w:left="547"/>
         <w:contextualSpacing/>
       </w:pPr>
-      <w:proofErr w:type="spellStart"/>
-      <w:r>
-        <w:t>sudo</w:t>
-      </w:r>
-      <w:proofErr w:type="spellEnd"/>
-      <w:r>
-        <w:t xml:space="preserve"> pip install </w:t>
+      <w:r>
+        <w:t xml:space="preserve">sudo pip install </w:t>
       </w:r>
       <w:r>
         <w:t xml:space="preserve">--upgrade </w:t>
@@ -634,13 +866,8 @@
       <w:pPr>
         <w:pStyle w:val="Code0"/>
       </w:pPr>
-      <w:proofErr w:type="spellStart"/>
-      <w:r>
-        <w:t>sudo</w:t>
-      </w:r>
-      <w:proofErr w:type="spellEnd"/>
-      <w:r>
-        <w:t xml:space="preserve"> pip install --upgrade </w:t>
+      <w:r>
+        <w:t xml:space="preserve">sudo pip install --upgrade </w:t>
       </w:r>
       <w:proofErr w:type="spellStart"/>
       <w:r>
@@ -746,23 +973,7 @@
           <w:rFonts w:cs="Arial"/>
           <w:color w:val="000000"/>
         </w:rPr>
-        <w:t xml:space="preserve">Using </w:t>
-      </w:r>
-      <w:proofErr w:type="spellStart"/>
-      <w:r>
-        <w:rPr>
-          <w:rFonts w:cs="Arial"/>
-          <w:color w:val="000000"/>
-        </w:rPr>
-        <w:t>sudo</w:t>
-      </w:r>
-      <w:proofErr w:type="spellEnd"/>
-      <w:r>
-        <w:rPr>
-          <w:rFonts w:cs="Arial"/>
-          <w:color w:val="000000"/>
-        </w:rPr>
-        <w:t>, become the integration user.</w:t>
+        <w:t>Using sudo, become the integration user.</w:t>
       </w:r>
       <w:r>
         <w:rPr>
@@ -959,7 +1170,21 @@
         <w:rPr>
           <w:rFonts w:eastAsia="Cambria"/>
         </w:rPr>
-        <w:t># Define your connection string</w:t>
+        <w:t>[</w:t>
+      </w:r>
+      <w:proofErr w:type="spellStart"/>
+      <w:r>
+        <w:rPr>
+          <w:rFonts w:eastAsia="Cambria"/>
+        </w:rPr>
+        <w:t>fn_odbc_query</w:t>
+      </w:r>
+      <w:proofErr w:type="spellEnd"/>
+      <w:r>
+        <w:rPr>
+          <w:rFonts w:eastAsia="Cambria"/>
+        </w:rPr>
+        <w:t>]</w:t>
       </w:r>
     </w:p>
     <w:p>
@@ -970,26 +1195,6 @@
           <w:rFonts w:eastAsia="Cambria"/>
         </w:rPr>
       </w:pPr>
-      <w:r>
-        <w:rPr>
-          <w:rFonts w:eastAsia="Cambria"/>
-        </w:rPr>
-        <w:t>sql_connection_string=Driver={PostgreSQL</w:t>
-      </w:r>
-      <w:proofErr w:type="gramStart"/>
-      <w:r>
-        <w:rPr>
-          <w:rFonts w:eastAsia="Cambria"/>
-        </w:rPr>
-        <w:t>};Server</w:t>
-      </w:r>
-      <w:proofErr w:type="gramEnd"/>
-      <w:r>
-        <w:rPr>
-          <w:rFonts w:eastAsia="Cambria"/>
-        </w:rPr>
-        <w:t>=IPAddress;Port=5432;Database=myDataBase;Uid=myUserName;Pwd=myPassword;</w:t>
-      </w:r>
     </w:p>
     <w:p>
       <w:pPr>
@@ -999,6 +1204,12 @@
           <w:rFonts w:eastAsia="Cambria"/>
         </w:rPr>
       </w:pPr>
+      <w:r>
+        <w:rPr>
+          <w:rFonts w:eastAsia="Cambria"/>
+        </w:rPr>
+        <w:t># Define your connection string</w:t>
+      </w:r>
     </w:p>
     <w:p>
       <w:pPr>
@@ -1012,7 +1223,21 @@
         <w:rPr>
           <w:rFonts w:eastAsia="Cambria"/>
         </w:rPr>
-        <w:t># Optional settings:</w:t>
+        <w:t>sql_connection_string=Driver={PostgreSQL</w:t>
+      </w:r>
+      <w:proofErr w:type="gramStart"/>
+      <w:r>
+        <w:rPr>
+          <w:rFonts w:eastAsia="Cambria"/>
+        </w:rPr>
+        <w:t>};Server</w:t>
+      </w:r>
+      <w:proofErr w:type="gramEnd"/>
+      <w:r>
+        <w:rPr>
+          <w:rFonts w:eastAsia="Cambria"/>
+        </w:rPr>
+        <w:t>=IPAddress;Port=5432;Database=myDataBase;Uid=myUserName;Pwd=myPassword;</w:t>
       </w:r>
     </w:p>
     <w:p>
@@ -1036,7 +1261,7 @@
         <w:rPr>
           <w:rFonts w:eastAsia="Cambria"/>
         </w:rPr>
-        <w:t># Define restricted SQL statements as a list, separated by a comma, using square brackets.</w:t>
+        <w:t># Optional settings:</w:t>
       </w:r>
     </w:p>
     <w:p>
@@ -1047,12 +1272,6 @@
           <w:rFonts w:eastAsia="Cambria"/>
         </w:rPr>
       </w:pPr>
-      <w:r>
-        <w:rPr>
-          <w:rFonts w:eastAsia="Cambria"/>
-        </w:rPr>
-        <w:t># Example: ["delete", "update", "insert"].</w:t>
-      </w:r>
     </w:p>
     <w:p>
       <w:pPr>
@@ -1066,7 +1285,7 @@
         <w:rPr>
           <w:rFonts w:eastAsia="Cambria"/>
         </w:rPr>
-        <w:t># Comment out this line if there are no restrictions.</w:t>
+        <w:t># Define restricted SQL statements as a list, separated by a comma, using square brackets.</w:t>
       </w:r>
     </w:p>
     <w:p>
@@ -1077,6 +1296,36 @@
           <w:rFonts w:eastAsia="Cambria"/>
         </w:rPr>
       </w:pPr>
+      <w:r>
+        <w:rPr>
+          <w:rFonts w:eastAsia="Cambria"/>
+        </w:rPr>
+        <w:t># Example: ["delete", "update", "insert"].</w:t>
+      </w:r>
+    </w:p>
+    <w:p>
+      <w:pPr>
+        <w:pStyle w:val="code"/>
+        <w:spacing w:after="0"/>
+        <w:rPr>
+          <w:rFonts w:eastAsia="Cambria"/>
+        </w:rPr>
+      </w:pPr>
+      <w:r>
+        <w:rPr>
+          <w:rFonts w:eastAsia="Cambria"/>
+        </w:rPr>
+        <w:t># Comment out this line if there are no restrictions.</w:t>
+      </w:r>
+    </w:p>
+    <w:p>
+      <w:pPr>
+        <w:pStyle w:val="code"/>
+        <w:spacing w:after="0"/>
+        <w:rPr>
+          <w:rFonts w:eastAsia="Cambria"/>
+        </w:rPr>
+      </w:pPr>
       <w:proofErr w:type="spellStart"/>
       <w:r>
         <w:rPr>
@@ -1121,7 +1370,8 @@
         <w:rPr>
           <w:rFonts w:eastAsia="Cambria"/>
         </w:rPr>
-        <w:t># Executes commits automatically after every SQL statement.</w:t>
+        <w:lastRenderedPageBreak/>
+        <w:t># Define number of rows to fetch.</w:t>
       </w:r>
     </w:p>
     <w:p>
@@ -1136,7 +1386,7 @@
         <w:rPr>
           <w:rFonts w:eastAsia="Cambria"/>
         </w:rPr>
-        <w:t># Comment out this line to use false - the default.</w:t>
+        <w:t># Comment out this line to fetch all.</w:t>
       </w:r>
     </w:p>
     <w:p>
@@ -1152,14 +1402,14 @@
         <w:rPr>
           <w:rFonts w:eastAsia="Cambria"/>
         </w:rPr>
-        <w:t>sql_autocommit</w:t>
+        <w:t>sql_number_of_records_returned</w:t>
       </w:r>
       <w:proofErr w:type="spellEnd"/>
       <w:r>
         <w:rPr>
           <w:rFonts w:eastAsia="Cambria"/>
         </w:rPr>
-        <w:t>=true</w:t>
+        <w:t>=10</w:t>
       </w:r>
     </w:p>
     <w:p>
@@ -1183,7 +1433,7 @@
         <w:rPr>
           <w:rFonts w:eastAsia="Cambria"/>
         </w:rPr>
-        <w:t># Define a query timeout in seconds.</w:t>
+        <w:t># Executes commits automatically after every SQL statement.</w:t>
       </w:r>
     </w:p>
     <w:p>
@@ -1198,7 +1448,7 @@
         <w:rPr>
           <w:rFonts w:eastAsia="Cambria"/>
         </w:rPr>
-        <w:t># Comment out this line to use the default 0, which means "no timeout".</w:t>
+        <w:t># Comment out this line to use false - the default.</w:t>
       </w:r>
     </w:p>
     <w:p>
@@ -1209,11 +1459,19 @@
           <w:rFonts w:eastAsia="Cambria"/>
         </w:rPr>
       </w:pPr>
-      <w:r>
-        <w:rPr>
-          <w:rFonts w:eastAsia="Cambria"/>
-        </w:rPr>
-        <w:t># Might not be supported for all database drivers.</w:t>
+      <w:proofErr w:type="spellStart"/>
+      <w:r>
+        <w:rPr>
+          <w:rFonts w:eastAsia="Cambria"/>
+        </w:rPr>
+        <w:t>sql_autocommit</w:t>
+      </w:r>
+      <w:proofErr w:type="spellEnd"/>
+      <w:r>
+        <w:rPr>
+          <w:rFonts w:eastAsia="Cambria"/>
+        </w:rPr>
+        <w:t>=true</w:t>
       </w:r>
     </w:p>
     <w:p>
@@ -1224,20 +1482,6 @@
           <w:rFonts w:eastAsia="Cambria"/>
         </w:rPr>
       </w:pPr>
-      <w:proofErr w:type="spellStart"/>
-      <w:r>
-        <w:rPr>
-          <w:rFonts w:eastAsia="Cambria"/>
-        </w:rPr>
-        <w:t>sql_query_timeout</w:t>
-      </w:r>
-      <w:proofErr w:type="spellEnd"/>
-      <w:r>
-        <w:rPr>
-          <w:rFonts w:eastAsia="Cambria"/>
-        </w:rPr>
-        <w:t>=10</w:t>
-      </w:r>
     </w:p>
     <w:p>
       <w:pPr>
@@ -1247,6 +1491,26 @@
           <w:rFonts w:eastAsia="Cambria"/>
         </w:rPr>
       </w:pPr>
+      <w:r>
+        <w:rPr>
+          <w:rFonts w:eastAsia="Cambria"/>
+        </w:rPr>
+        <w:t xml:space="preserve"># Unicode </w:t>
+      </w:r>
+      <w:proofErr w:type="gramStart"/>
+      <w:r>
+        <w:rPr>
+          <w:rFonts w:eastAsia="Cambria"/>
+        </w:rPr>
+        <w:t>encoding</w:t>
+      </w:r>
+      <w:proofErr w:type="gramEnd"/>
+      <w:r>
+        <w:rPr>
+          <w:rFonts w:eastAsia="Cambria"/>
+        </w:rPr>
+        <w:t xml:space="preserve"> and decoding settings needed for your SQL database.</w:t>
+      </w:r>
     </w:p>
     <w:p>
       <w:pPr>
@@ -1256,6 +1520,12 @@
           <w:rFonts w:eastAsia="Cambria"/>
         </w:rPr>
       </w:pPr>
+      <w:r>
+        <w:rPr>
+          <w:rFonts w:eastAsia="Cambria"/>
+        </w:rPr>
+        <w:t># MariaDB, PostgreSQL and MySQL encoding/decoding settings are supported out of the box.</w:t>
+      </w:r>
     </w:p>
     <w:p>
       <w:pPr>
@@ -1269,22 +1539,21 @@
         <w:rPr>
           <w:rFonts w:eastAsia="Cambria"/>
         </w:rPr>
-        <w:lastRenderedPageBreak/>
-        <w:t xml:space="preserve"># Unicode </w:t>
-      </w:r>
-      <w:proofErr w:type="gramStart"/>
-      <w:r>
-        <w:rPr>
-          <w:rFonts w:eastAsia="Cambria"/>
-        </w:rPr>
-        <w:t>encoding</w:t>
-      </w:r>
-      <w:proofErr w:type="gramEnd"/>
-      <w:r>
-        <w:rPr>
-          <w:rFonts w:eastAsia="Cambria"/>
-        </w:rPr>
-        <w:t xml:space="preserve"> and decoding settings needed for your SQL database.</w:t>
+        <w:t xml:space="preserve"># Recent </w:t>
+      </w:r>
+      <w:proofErr w:type="spellStart"/>
+      <w:r>
+        <w:rPr>
+          <w:rFonts w:eastAsia="Cambria"/>
+        </w:rPr>
+        <w:t>SQLServer</w:t>
+      </w:r>
+      <w:proofErr w:type="spellEnd"/>
+      <w:r>
+        <w:rPr>
+          <w:rFonts w:eastAsia="Cambria"/>
+        </w:rPr>
+        <w:t xml:space="preserve"> drivers match the specification, no additional Unicode configuration is necessary.</w:t>
       </w:r>
     </w:p>
     <w:p>
@@ -1299,7 +1568,7 @@
         <w:rPr>
           <w:rFonts w:eastAsia="Cambria"/>
         </w:rPr>
-        <w:t># Currently MariaDB, PostgreSQL and MySQL encoding/decoding settings are supported out of the box.</w:t>
+        <w:t># Define which supported setting to use by using one of the keywords:</w:t>
       </w:r>
     </w:p>
     <w:p>
@@ -1314,7 +1583,7 @@
         <w:rPr>
           <w:rFonts w:eastAsia="Cambria"/>
         </w:rPr>
-        <w:t xml:space="preserve"># Recent </w:t>
+        <w:t xml:space="preserve"># MariaDB, PostgreSQL, MySQL, </w:t>
       </w:r>
       <w:proofErr w:type="spellStart"/>
       <w:r>
@@ -1324,24 +1593,6 @@
         <w:t>SQLServer</w:t>
       </w:r>
       <w:proofErr w:type="spellEnd"/>
-      <w:r>
-        <w:rPr>
-          <w:rFonts w:eastAsia="Cambria"/>
-        </w:rPr>
-        <w:t xml:space="preserve"> drivers match the specification, no additional </w:t>
-      </w:r>
-      <w:r>
-        <w:rPr>
-          <w:rFonts w:eastAsia="Cambria"/>
-        </w:rPr>
-        <w:t>U</w:t>
-      </w:r>
-      <w:r>
-        <w:rPr>
-          <w:rFonts w:eastAsia="Cambria"/>
-        </w:rPr>
-        <w:t>nicode configuration is necessary.</w:t>
-      </w:r>
     </w:p>
     <w:p>
       <w:pPr>
@@ -1355,7 +1606,7 @@
         <w:rPr>
           <w:rFonts w:eastAsia="Cambria"/>
         </w:rPr>
-        <w:t># Define which supported setting to use by using one of the keywords:</w:t>
+        <w:t># If commented out, none of the supported encoding/decoding settings will be configured.</w:t>
       </w:r>
     </w:p>
     <w:p>
@@ -1366,20 +1617,20 @@
           <w:rFonts w:eastAsia="Cambria"/>
         </w:rPr>
       </w:pPr>
-      <w:r>
-        <w:rPr>
-          <w:rFonts w:eastAsia="Cambria"/>
-        </w:rPr>
-        <w:t xml:space="preserve"># MariaDB, PostgreSQL, MySQL, </w:t>
-      </w:r>
       <w:proofErr w:type="spellStart"/>
       <w:r>
         <w:rPr>
           <w:rFonts w:eastAsia="Cambria"/>
         </w:rPr>
-        <w:t>SQLServer</w:t>
+        <w:t>sql_database_type</w:t>
       </w:r>
       <w:proofErr w:type="spellEnd"/>
+      <w:r>
+        <w:rPr>
+          <w:rFonts w:eastAsia="Cambria"/>
+        </w:rPr>
+        <w:t>=PostgreSQL</w:t>
+      </w:r>
     </w:p>
     <w:p>
       <w:pPr>
@@ -1389,12 +1640,6 @@
           <w:rFonts w:eastAsia="Cambria"/>
         </w:rPr>
       </w:pPr>
-      <w:r>
-        <w:rPr>
-          <w:rFonts w:eastAsia="Cambria"/>
-        </w:rPr>
-        <w:t># Comment out this line to not configure any supported encoding/decoding settings, or to use your own.</w:t>
-      </w:r>
     </w:p>
     <w:p>
       <w:pPr>
@@ -1404,19 +1649,11 @@
           <w:rFonts w:eastAsia="Cambria"/>
         </w:rPr>
       </w:pPr>
-      <w:proofErr w:type="spellStart"/>
-      <w:r>
-        <w:rPr>
-          <w:rFonts w:eastAsia="Cambria"/>
-        </w:rPr>
-        <w:t>sql_database_type</w:t>
-      </w:r>
-      <w:proofErr w:type="spellEnd"/>
-      <w:r>
-        <w:rPr>
-          <w:rFonts w:eastAsia="Cambria"/>
-        </w:rPr>
-        <w:t>=MariaDB</w:t>
+      <w:r>
+        <w:rPr>
+          <w:rFonts w:eastAsia="Cambria"/>
+        </w:rPr>
+        <w:t># Define query timeout in seconds.</w:t>
       </w:r>
     </w:p>
     <w:p>
@@ -1427,6 +1664,12 @@
           <w:rFonts w:eastAsia="Cambria"/>
         </w:rPr>
       </w:pPr>
+      <w:r>
+        <w:rPr>
+          <w:rFonts w:eastAsia="Cambria"/>
+        </w:rPr>
+        <w:t># If commented out, the default value 0 is used, which means "no timeout".</w:t>
+      </w:r>
     </w:p>
     <w:p>
       <w:pPr>
@@ -1440,7 +1683,23 @@
         <w:rPr>
           <w:rFonts w:eastAsia="Cambria"/>
         </w:rPr>
-        <w:t># Define number of rows to fetch.</w:t>
+        <w:t xml:space="preserve"># Some ODBC drivers do not implement the connection timeout and will throw </w:t>
+      </w:r>
+      <w:proofErr w:type="spellStart"/>
+      <w:proofErr w:type="gramStart"/>
+      <w:r>
+        <w:rPr>
+          <w:rFonts w:eastAsia="Cambria"/>
+        </w:rPr>
+        <w:t>pyodbc.Error</w:t>
+      </w:r>
+      <w:proofErr w:type="spellEnd"/>
+      <w:proofErr w:type="gramEnd"/>
+      <w:r>
+        <w:rPr>
+          <w:rFonts w:eastAsia="Cambria"/>
+        </w:rPr>
+        <w:t xml:space="preserve"> while trying to set it.</w:t>
       </w:r>
     </w:p>
     <w:p>
@@ -1455,7 +1714,7 @@
         <w:rPr>
           <w:rFonts w:eastAsia="Cambria"/>
         </w:rPr>
-        <w:t># Comment out this line to fetch all.</w:t>
+        <w:t># The error will be logged as a warning and will not terminate the workflow.</w:t>
       </w:r>
     </w:p>
     <w:p>
@@ -1466,12 +1725,18 @@
           <w:rFonts w:eastAsia="Cambria"/>
         </w:rPr>
       </w:pPr>
+      <w:r>
+        <w:rPr>
+          <w:rFonts w:eastAsia="Cambria"/>
+        </w:rPr>
+        <w:t>#</w:t>
+      </w:r>
       <w:proofErr w:type="spellStart"/>
       <w:r>
         <w:rPr>
           <w:rFonts w:eastAsia="Cambria"/>
         </w:rPr>
-        <w:t>sql_number_of_records_returned</w:t>
+        <w:t>sql_query_timeout</w:t>
       </w:r>
       <w:proofErr w:type="spellEnd"/>
       <w:r>
@@ -1492,385 +1757,263 @@
     </w:p>
     <w:p>
       <w:pPr>
-        <w:pStyle w:val="code"/>
-        <w:spacing w:after="0"/>
-        <w:rPr>
-          <w:rFonts w:eastAsia="Cambria"/>
-        </w:rPr>
-      </w:pPr>
-      <w:r>
-        <w:rPr>
-          <w:rFonts w:eastAsia="Cambria"/>
-        </w:rPr>
-        <w:t xml:space="preserve"># Some ODBC drivers might throw an error while setting </w:t>
+        <w:pStyle w:val="Heading20"/>
+      </w:pPr>
+      <w:r>
+        <w:t xml:space="preserve">Connecting to </w:t>
+      </w:r>
+      <w:r>
+        <w:t>a database</w:t>
+      </w:r>
+    </w:p>
+    <w:p>
+      <w:pPr>
+        <w:pStyle w:val="BodyText"/>
+        <w:keepNext/>
+        <w:rPr>
+          <w:rFonts w:ascii="Helvetica" w:eastAsia="Cambria" w:hAnsi="Helvetica" w:cs="Helvetica"/>
+        </w:rPr>
+      </w:pPr>
+      <w:r>
+        <w:rPr>
+          <w:rFonts w:ascii="Helvetica" w:eastAsia="Cambria" w:hAnsi="Helvetica" w:cs="Helvetica"/>
+        </w:rPr>
+        <w:t xml:space="preserve">In addition to </w:t>
       </w:r>
       <w:proofErr w:type="spellStart"/>
       <w:r>
         <w:rPr>
-          <w:rFonts w:eastAsia="Cambria"/>
-        </w:rPr>
-        <w:t>db_</w:t>
-      </w:r>
-      <w:proofErr w:type="gramStart"/>
-      <w:r>
-        <w:rPr>
-          <w:rFonts w:eastAsia="Cambria"/>
-        </w:rPr>
-        <w:t>connection.timeout</w:t>
+          <w:rFonts w:ascii="Helvetica" w:eastAsia="Cambria" w:hAnsi="Helvetica" w:cs="Helvetica"/>
+        </w:rPr>
+        <w:t>pyodbc</w:t>
       </w:r>
       <w:proofErr w:type="spellEnd"/>
-      <w:proofErr w:type="gramEnd"/>
-      <w:r>
-        <w:rPr>
-          <w:rFonts w:eastAsia="Cambria"/>
+      <w:r>
+        <w:rPr>
+          <w:rFonts w:ascii="Helvetica" w:eastAsia="Cambria" w:hAnsi="Helvetica" w:cs="Helvetica"/>
+        </w:rPr>
+        <w:t xml:space="preserve"> module</w:t>
+      </w:r>
+      <w:r>
+        <w:rPr>
+          <w:rFonts w:ascii="Helvetica" w:eastAsia="Cambria" w:hAnsi="Helvetica" w:cs="Helvetica"/>
+        </w:rPr>
+        <w:t>, t</w:t>
+      </w:r>
+      <w:r>
+        <w:rPr>
+          <w:rFonts w:ascii="Helvetica" w:eastAsia="Cambria" w:hAnsi="Helvetica" w:cs="Helvetica"/>
+        </w:rPr>
+        <w:t xml:space="preserve">he </w:t>
+      </w:r>
+      <w:r>
+        <w:rPr>
+          <w:rFonts w:ascii="Helvetica" w:eastAsia="Cambria" w:hAnsi="Helvetica" w:cs="Helvetica"/>
+        </w:rPr>
+        <w:t xml:space="preserve">ODBC function uses </w:t>
+      </w:r>
+      <w:r>
+        <w:rPr>
+          <w:rFonts w:ascii="Helvetica" w:eastAsia="Cambria" w:hAnsi="Helvetica" w:cs="Helvetica"/>
+        </w:rPr>
+        <w:t xml:space="preserve">an ODBC driver </w:t>
+      </w:r>
+      <w:r>
+        <w:rPr>
+          <w:rFonts w:ascii="Helvetica" w:eastAsia="Cambria" w:hAnsi="Helvetica" w:cs="Helvetica"/>
+        </w:rPr>
+        <w:t xml:space="preserve">to connect to </w:t>
+      </w:r>
+      <w:r>
+        <w:rPr>
+          <w:rFonts w:ascii="Helvetica" w:eastAsia="Cambria" w:hAnsi="Helvetica" w:cs="Helvetica"/>
+        </w:rPr>
+        <w:t>a data source</w:t>
+      </w:r>
+      <w:r>
+        <w:rPr>
+          <w:rFonts w:ascii="Helvetica" w:eastAsia="Cambria" w:hAnsi="Helvetica" w:cs="Helvetica"/>
+        </w:rPr>
+        <w:t xml:space="preserve">. </w:t>
+      </w:r>
+      <w:r>
+        <w:rPr>
+          <w:rFonts w:ascii="Helvetica" w:eastAsia="Cambria" w:hAnsi="Helvetica" w:cs="Helvetica"/>
+        </w:rPr>
+        <w:t xml:space="preserve">The </w:t>
+      </w:r>
+      <w:proofErr w:type="spellStart"/>
+      <w:r>
+        <w:rPr>
+          <w:rFonts w:ascii="Helvetica" w:eastAsia="Cambria" w:hAnsi="Helvetica" w:cs="Helvetica"/>
+        </w:rPr>
+        <w:t>p</w:t>
+      </w:r>
+      <w:r>
+        <w:rPr>
+          <w:rFonts w:ascii="Helvetica" w:eastAsia="Cambria" w:hAnsi="Helvetica" w:cs="Helvetica"/>
+        </w:rPr>
+        <w:t>yodbc</w:t>
+      </w:r>
+      <w:proofErr w:type="spellEnd"/>
+      <w:r>
+        <w:rPr>
+          <w:rFonts w:ascii="Helvetica" w:eastAsia="Cambria" w:hAnsi="Helvetica" w:cs="Helvetica"/>
+        </w:rPr>
+        <w:t xml:space="preserve"> package also communicates with a driver manager, which provides the API that conforms to the ODBC standard. </w:t>
+      </w:r>
+    </w:p>
+    <w:p>
+      <w:pPr>
+        <w:pStyle w:val="BodyText"/>
+        <w:keepNext/>
+        <w:rPr>
+          <w:rFonts w:ascii="Helvetica" w:eastAsia="Cambria" w:hAnsi="Helvetica" w:cs="Helvetica"/>
+        </w:rPr>
+      </w:pPr>
+      <w:r>
+        <w:rPr>
+          <w:rFonts w:ascii="Helvetica" w:eastAsia="Cambria" w:hAnsi="Helvetica" w:cs="Helvetica"/>
+        </w:rPr>
+        <w:t>ODBC drivers are database-specific and are typically written by the manufacturer of the database.</w:t>
+      </w:r>
+    </w:p>
+    <w:p>
+      <w:pPr>
+        <w:pStyle w:val="BodyText"/>
+        <w:rPr>
+          <w:rFonts w:ascii="Helvetica" w:eastAsia="Cambria" w:hAnsi="Helvetica" w:cs="Helvetica"/>
+        </w:rPr>
+      </w:pPr>
+      <w:r>
+        <w:rPr>
+          <w:rFonts w:ascii="Helvetica" w:eastAsia="Cambria" w:hAnsi="Helvetica" w:cs="Helvetica"/>
+        </w:rPr>
+        <w:t xml:space="preserve">The driver manager that </w:t>
+      </w:r>
+      <w:proofErr w:type="spellStart"/>
+      <w:r>
+        <w:rPr>
+          <w:rFonts w:ascii="Helvetica" w:eastAsia="Cambria" w:hAnsi="Helvetica" w:cs="Helvetica"/>
+        </w:rPr>
+        <w:t>pyodbc</w:t>
+      </w:r>
+      <w:proofErr w:type="spellEnd"/>
+      <w:r>
+        <w:rPr>
+          <w:rFonts w:ascii="Helvetica" w:eastAsia="Cambria" w:hAnsi="Helvetica" w:cs="Helvetica"/>
+        </w:rPr>
+        <w:t xml:space="preserve"> uses is determined when </w:t>
+      </w:r>
+      <w:proofErr w:type="spellStart"/>
+      <w:r>
+        <w:rPr>
+          <w:rFonts w:ascii="Helvetica" w:eastAsia="Cambria" w:hAnsi="Helvetica" w:cs="Helvetica"/>
+        </w:rPr>
+        <w:t>pyodbc</w:t>
+      </w:r>
+      <w:proofErr w:type="spellEnd"/>
+      <w:r>
+        <w:rPr>
+          <w:rFonts w:ascii="Helvetica" w:eastAsia="Cambria" w:hAnsi="Helvetica" w:cs="Helvetica"/>
+        </w:rPr>
+        <w:t xml:space="preserve"> is installed (through the setup.py script). Since version 3.0.8 (April 2015), </w:t>
+      </w:r>
+      <w:proofErr w:type="spellStart"/>
+      <w:r>
+        <w:rPr>
+          <w:rFonts w:ascii="Helvetica" w:eastAsia="Cambria" w:hAnsi="Helvetica" w:cs="Helvetica"/>
+        </w:rPr>
+        <w:t>pyodbc</w:t>
+      </w:r>
+      <w:proofErr w:type="spellEnd"/>
+      <w:r>
+        <w:rPr>
+          <w:rFonts w:ascii="Helvetica" w:eastAsia="Cambria" w:hAnsi="Helvetica" w:cs="Helvetica"/>
+        </w:rPr>
+        <w:t xml:space="preserve"> is precompiled </w:t>
+      </w:r>
+      <w:r>
+        <w:rPr>
+          <w:rFonts w:ascii="Helvetica" w:eastAsia="Cambria" w:hAnsi="Helvetica" w:cs="Helvetica"/>
+        </w:rPr>
+        <w:t>to use</w:t>
+      </w:r>
+      <w:r>
+        <w:rPr>
+          <w:rFonts w:ascii="Helvetica" w:eastAsia="Cambria" w:hAnsi="Helvetica" w:cs="Helvetica"/>
+        </w:rPr>
+        <w:t xml:space="preserve"> </w:t>
+      </w:r>
+      <w:r>
+        <w:rPr>
+          <w:rFonts w:ascii="Helvetica" w:eastAsia="Cambria" w:hAnsi="Helvetica" w:cs="Helvetica"/>
+        </w:rPr>
+        <w:t xml:space="preserve">the </w:t>
+      </w:r>
+      <w:proofErr w:type="spellStart"/>
+      <w:r>
+        <w:rPr>
+          <w:rFonts w:ascii="Helvetica" w:eastAsia="Cambria" w:hAnsi="Helvetica" w:cs="Helvetica"/>
+        </w:rPr>
+        <w:t>unixODBC</w:t>
+      </w:r>
+      <w:proofErr w:type="spellEnd"/>
+      <w:r>
+        <w:rPr>
+          <w:rFonts w:ascii="Helvetica" w:eastAsia="Cambria" w:hAnsi="Helvetica" w:cs="Helvetica"/>
+        </w:rPr>
+        <w:t xml:space="preserve"> driver manager. If you need to change the driver manager, you have to re-install </w:t>
+      </w:r>
+      <w:proofErr w:type="spellStart"/>
+      <w:r>
+        <w:rPr>
+          <w:rFonts w:ascii="Helvetica" w:eastAsia="Cambria" w:hAnsi="Helvetica" w:cs="Helvetica"/>
+        </w:rPr>
+        <w:t>pyodbc</w:t>
+      </w:r>
+      <w:proofErr w:type="spellEnd"/>
+      <w:r>
+        <w:rPr>
+          <w:rFonts w:ascii="Helvetica" w:eastAsia="Cambria" w:hAnsi="Helvetica" w:cs="Helvetica"/>
         </w:rPr>
         <w:t>.</w:t>
       </w:r>
     </w:p>
     <w:p>
       <w:pPr>
-        <w:pStyle w:val="code"/>
-        <w:spacing w:after="0"/>
-        <w:rPr>
-          <w:rFonts w:eastAsia="Cambria"/>
-        </w:rPr>
-      </w:pPr>
-      <w:r>
-        <w:rPr>
-          <w:rFonts w:eastAsia="Cambria"/>
-        </w:rPr>
-        <w:t xml:space="preserve"># </w:t>
+        <w:pStyle w:val="BodyText"/>
+        <w:rPr>
+          <w:rFonts w:eastAsia="Cambria"/>
+        </w:rPr>
+      </w:pPr>
+      <w:r>
+        <w:rPr>
+          <w:rFonts w:ascii="Helvetica" w:eastAsia="Cambria" w:hAnsi="Helvetica" w:cs="Helvetica"/>
+        </w:rPr>
+        <w:t xml:space="preserve">More information on </w:t>
+      </w:r>
+      <w:r>
+        <w:rPr>
+          <w:rFonts w:ascii="Helvetica" w:eastAsia="Cambria" w:hAnsi="Helvetica" w:cs="Helvetica"/>
+        </w:rPr>
+        <w:t xml:space="preserve">the </w:t>
       </w:r>
       <w:proofErr w:type="spellStart"/>
       <w:r>
         <w:rPr>
-          <w:rFonts w:eastAsia="Cambria"/>
-        </w:rPr>
-        <w:t>Psqlodbc</w:t>
+          <w:rFonts w:ascii="Helvetica" w:eastAsia="Cambria" w:hAnsi="Helvetica" w:cs="Helvetica"/>
+        </w:rPr>
+        <w:t>pyodbc</w:t>
       </w:r>
       <w:proofErr w:type="spellEnd"/>
       <w:r>
         <w:rPr>
-          <w:rFonts w:eastAsia="Cambria"/>
-        </w:rPr>
-        <w:t xml:space="preserve"> driver (PostgreSQL) throws a general error 'HY000'</w:t>
-      </w:r>
-    </w:p>
-    <w:p>
-      <w:pPr>
-        <w:pStyle w:val="code"/>
-        <w:spacing w:after="0"/>
-        <w:rPr>
-          <w:rFonts w:eastAsia="Cambria"/>
-        </w:rPr>
-      </w:pPr>
-      <w:r>
-        <w:rPr>
-          <w:rFonts w:eastAsia="Cambria"/>
-        </w:rPr>
-        <w:t xml:space="preserve"># Override this SQLSTATE if your </w:t>
-      </w:r>
-      <w:proofErr w:type="spellStart"/>
-      <w:r>
-        <w:rPr>
-          <w:rFonts w:eastAsia="Cambria"/>
-        </w:rPr>
-        <w:t>odbc</w:t>
-      </w:r>
-      <w:proofErr w:type="spellEnd"/>
-      <w:r>
-        <w:rPr>
-          <w:rFonts w:eastAsia="Cambria"/>
-        </w:rPr>
-        <w:t xml:space="preserve"> driver is throwing a different error.</w:t>
-      </w:r>
-    </w:p>
-    <w:p>
-      <w:pPr>
-        <w:pStyle w:val="code"/>
-        <w:spacing w:after="0"/>
-        <w:rPr>
-          <w:rFonts w:eastAsia="Cambria"/>
-        </w:rPr>
-      </w:pPr>
-      <w:proofErr w:type="spellStart"/>
-      <w:r>
-        <w:rPr>
-          <w:rFonts w:eastAsia="Cambria"/>
-        </w:rPr>
-        <w:t>sql_pyodbc_timeout_error_state</w:t>
-      </w:r>
-      <w:proofErr w:type="spellEnd"/>
-      <w:r>
-        <w:rPr>
-          <w:rFonts w:eastAsia="Cambria"/>
-        </w:rPr>
-        <w:t>=HY000</w:t>
-      </w:r>
-    </w:p>
-    <w:p>
-      <w:pPr>
-        <w:pStyle w:val="Heading20"/>
-      </w:pPr>
-      <w:r>
-        <w:t xml:space="preserve">Connecting to </w:t>
-      </w:r>
-      <w:r>
-        <w:t>a database</w:t>
-      </w:r>
-    </w:p>
-    <w:p>
-      <w:pPr>
-        <w:pStyle w:val="BodyText"/>
-        <w:rPr>
-          <w:rFonts w:ascii="Helvetica" w:eastAsia="Cambria" w:hAnsi="Helvetica" w:cs="Helvetica"/>
-        </w:rPr>
-      </w:pPr>
-      <w:r>
-        <w:rPr>
-          <w:rFonts w:ascii="Helvetica" w:eastAsia="Cambria" w:hAnsi="Helvetica" w:cs="Helvetica"/>
-        </w:rPr>
-        <w:t xml:space="preserve">The </w:t>
-      </w:r>
-      <w:r>
-        <w:rPr>
-          <w:rFonts w:ascii="Helvetica" w:eastAsia="Cambria" w:hAnsi="Helvetica" w:cs="Helvetica"/>
-        </w:rPr>
-        <w:t>ODBC function uses an open source Python module</w:t>
-      </w:r>
-      <w:r>
-        <w:rPr>
-          <w:rFonts w:ascii="Helvetica" w:eastAsia="Cambria" w:hAnsi="Helvetica" w:cs="Helvetica"/>
-        </w:rPr>
-        <w:t>,</w:t>
-      </w:r>
-      <w:r>
-        <w:rPr>
-          <w:rFonts w:ascii="Helvetica" w:eastAsia="Cambria" w:hAnsi="Helvetica" w:cs="Helvetica"/>
-        </w:rPr>
-        <w:t xml:space="preserve"> </w:t>
-      </w:r>
-      <w:proofErr w:type="spellStart"/>
-      <w:r>
-        <w:rPr>
-          <w:rFonts w:ascii="Helvetica" w:eastAsia="Cambria" w:hAnsi="Helvetica" w:cs="Helvetica"/>
-        </w:rPr>
-        <w:t>pyodbc</w:t>
-      </w:r>
-      <w:proofErr w:type="spellEnd"/>
-      <w:r>
-        <w:rPr>
-          <w:rFonts w:ascii="Helvetica" w:eastAsia="Cambria" w:hAnsi="Helvetica" w:cs="Helvetica"/>
-        </w:rPr>
-        <w:t>,</w:t>
-      </w:r>
-      <w:r>
-        <w:rPr>
-          <w:rFonts w:ascii="Helvetica" w:eastAsia="Cambria" w:hAnsi="Helvetica" w:cs="Helvetica"/>
-        </w:rPr>
-        <w:t xml:space="preserve"> </w:t>
-      </w:r>
-      <w:r>
-        <w:rPr>
-          <w:rFonts w:ascii="Helvetica" w:eastAsia="Cambria" w:hAnsi="Helvetica" w:cs="Helvetica"/>
-        </w:rPr>
-        <w:t xml:space="preserve">and an ODBC driver </w:t>
-      </w:r>
-      <w:r>
-        <w:rPr>
-          <w:rFonts w:ascii="Helvetica" w:eastAsia="Cambria" w:hAnsi="Helvetica" w:cs="Helvetica"/>
-        </w:rPr>
-        <w:t xml:space="preserve">to connect to </w:t>
-      </w:r>
-      <w:r>
-        <w:rPr>
-          <w:rFonts w:ascii="Helvetica" w:eastAsia="Cambria" w:hAnsi="Helvetica" w:cs="Helvetica"/>
-        </w:rPr>
-        <w:t>a data source</w:t>
-      </w:r>
-      <w:r>
-        <w:rPr>
-          <w:rFonts w:ascii="Helvetica" w:eastAsia="Cambria" w:hAnsi="Helvetica" w:cs="Helvetica"/>
-        </w:rPr>
-        <w:t xml:space="preserve">. </w:t>
-      </w:r>
-      <w:r>
-        <w:rPr>
-          <w:rFonts w:ascii="Helvetica" w:eastAsia="Cambria" w:hAnsi="Helvetica" w:cs="Helvetica"/>
-        </w:rPr>
-        <w:t xml:space="preserve">The </w:t>
-      </w:r>
-      <w:proofErr w:type="spellStart"/>
-      <w:r>
-        <w:rPr>
-          <w:rFonts w:ascii="Helvetica" w:eastAsia="Cambria" w:hAnsi="Helvetica" w:cs="Helvetica"/>
-        </w:rPr>
-        <w:t>p</w:t>
-      </w:r>
-      <w:r>
-        <w:rPr>
-          <w:rFonts w:ascii="Helvetica" w:eastAsia="Cambria" w:hAnsi="Helvetica" w:cs="Helvetica"/>
-        </w:rPr>
-        <w:t>yodbc</w:t>
-      </w:r>
-      <w:proofErr w:type="spellEnd"/>
-      <w:r>
-        <w:rPr>
-          <w:rFonts w:ascii="Helvetica" w:eastAsia="Cambria" w:hAnsi="Helvetica" w:cs="Helvetica"/>
-        </w:rPr>
-        <w:t xml:space="preserve"> package also communicates with a driver manager, which provides the API that conforms to the ODBC standard. </w:t>
-      </w:r>
-    </w:p>
-    <w:p>
-      <w:pPr>
-        <w:pStyle w:val="BodyText"/>
-        <w:rPr>
-          <w:rFonts w:ascii="Helvetica" w:eastAsia="Cambria" w:hAnsi="Helvetica" w:cs="Helvetica"/>
-        </w:rPr>
-      </w:pPr>
-      <w:r>
-        <w:rPr>
-          <w:rFonts w:ascii="Helvetica" w:eastAsia="Cambria" w:hAnsi="Helvetica" w:cs="Helvetica"/>
-        </w:rPr>
-        <w:t>ODBC drivers are database-specific and are typically written by the manufacturer of the database.</w:t>
-      </w:r>
-    </w:p>
-    <w:p>
-      <w:pPr>
-        <w:pStyle w:val="BodyText"/>
-        <w:rPr>
-          <w:rFonts w:ascii="Helvetica" w:eastAsia="Cambria" w:hAnsi="Helvetica" w:cs="Helvetica"/>
-        </w:rPr>
-      </w:pPr>
-      <w:r>
-        <w:rPr>
-          <w:rFonts w:ascii="Helvetica" w:eastAsia="Cambria" w:hAnsi="Helvetica" w:cs="Helvetica"/>
-        </w:rPr>
-        <w:t xml:space="preserve">The driver manager that </w:t>
-      </w:r>
-      <w:proofErr w:type="spellStart"/>
-      <w:r>
-        <w:rPr>
-          <w:rFonts w:ascii="Helvetica" w:eastAsia="Cambria" w:hAnsi="Helvetica" w:cs="Helvetica"/>
-        </w:rPr>
-        <w:t>pyodbc</w:t>
-      </w:r>
-      <w:proofErr w:type="spellEnd"/>
-      <w:r>
-        <w:rPr>
-          <w:rFonts w:ascii="Helvetica" w:eastAsia="Cambria" w:hAnsi="Helvetica" w:cs="Helvetica"/>
-        </w:rPr>
-        <w:t xml:space="preserve"> uses is determined when </w:t>
-      </w:r>
-      <w:proofErr w:type="spellStart"/>
-      <w:r>
-        <w:rPr>
-          <w:rFonts w:ascii="Helvetica" w:eastAsia="Cambria" w:hAnsi="Helvetica" w:cs="Helvetica"/>
-        </w:rPr>
-        <w:t>pyodbc</w:t>
-      </w:r>
-      <w:proofErr w:type="spellEnd"/>
-      <w:r>
-        <w:rPr>
-          <w:rFonts w:ascii="Helvetica" w:eastAsia="Cambria" w:hAnsi="Helvetica" w:cs="Helvetica"/>
-        </w:rPr>
-        <w:t xml:space="preserve"> is installed (through the setup.py script). Since version 3.0.8 (April 2015), </w:t>
-      </w:r>
-      <w:proofErr w:type="spellStart"/>
-      <w:r>
-        <w:rPr>
-          <w:rFonts w:ascii="Helvetica" w:eastAsia="Cambria" w:hAnsi="Helvetica" w:cs="Helvetica"/>
-        </w:rPr>
-        <w:t>pyodbc</w:t>
-      </w:r>
-      <w:proofErr w:type="spellEnd"/>
-      <w:r>
-        <w:rPr>
-          <w:rFonts w:ascii="Helvetica" w:eastAsia="Cambria" w:hAnsi="Helvetica" w:cs="Helvetica"/>
-        </w:rPr>
-        <w:t xml:space="preserve"> is precompiled </w:t>
-      </w:r>
-      <w:r>
-        <w:rPr>
-          <w:rFonts w:ascii="Helvetica" w:eastAsia="Cambria" w:hAnsi="Helvetica" w:cs="Helvetica"/>
-        </w:rPr>
-        <w:t>to use</w:t>
-      </w:r>
-      <w:r>
-        <w:rPr>
-          <w:rFonts w:ascii="Helvetica" w:eastAsia="Cambria" w:hAnsi="Helvetica" w:cs="Helvetica"/>
-        </w:rPr>
-        <w:t xml:space="preserve"> </w:t>
-      </w:r>
-      <w:r>
-        <w:rPr>
-          <w:rFonts w:ascii="Helvetica" w:eastAsia="Cambria" w:hAnsi="Helvetica" w:cs="Helvetica"/>
-        </w:rPr>
-        <w:t xml:space="preserve">the </w:t>
-      </w:r>
-      <w:proofErr w:type="spellStart"/>
-      <w:r>
-        <w:rPr>
-          <w:rFonts w:ascii="Helvetica" w:eastAsia="Cambria" w:hAnsi="Helvetica" w:cs="Helvetica"/>
-        </w:rPr>
-        <w:t>unixODBC</w:t>
-      </w:r>
-      <w:proofErr w:type="spellEnd"/>
-      <w:r>
-        <w:rPr>
-          <w:rFonts w:ascii="Helvetica" w:eastAsia="Cambria" w:hAnsi="Helvetica" w:cs="Helvetica"/>
-        </w:rPr>
-        <w:t xml:space="preserve"> driver manager. If you need to change the driver manager, you have to re-install </w:t>
-      </w:r>
-      <w:proofErr w:type="spellStart"/>
-      <w:r>
-        <w:rPr>
-          <w:rFonts w:ascii="Helvetica" w:eastAsia="Cambria" w:hAnsi="Helvetica" w:cs="Helvetica"/>
-        </w:rPr>
-        <w:t>pyodbc</w:t>
-      </w:r>
-      <w:proofErr w:type="spellEnd"/>
-      <w:r>
-        <w:rPr>
-          <w:rFonts w:ascii="Helvetica" w:eastAsia="Cambria" w:hAnsi="Helvetica" w:cs="Helvetica"/>
-        </w:rPr>
-        <w:t>.</w:t>
-      </w:r>
-    </w:p>
-    <w:p>
-      <w:pPr>
-        <w:pStyle w:val="BodyText"/>
-        <w:rPr>
-          <w:rFonts w:eastAsia="Cambria"/>
-        </w:rPr>
-      </w:pPr>
-      <w:r>
-        <w:rPr>
-          <w:rFonts w:ascii="Helvetica" w:eastAsia="Cambria" w:hAnsi="Helvetica" w:cs="Helvetica"/>
-        </w:rPr>
-        <w:t xml:space="preserve">More information on </w:t>
-      </w:r>
-      <w:r>
-        <w:rPr>
-          <w:rFonts w:ascii="Helvetica" w:eastAsia="Cambria" w:hAnsi="Helvetica" w:cs="Helvetica"/>
-        </w:rPr>
-        <w:t xml:space="preserve">the </w:t>
-      </w:r>
-      <w:proofErr w:type="spellStart"/>
-      <w:r>
-        <w:rPr>
-          <w:rFonts w:ascii="Helvetica" w:eastAsia="Cambria" w:hAnsi="Helvetica" w:cs="Helvetica"/>
-        </w:rPr>
-        <w:t>pyodbc</w:t>
-      </w:r>
-      <w:proofErr w:type="spellEnd"/>
-      <w:r>
-        <w:rPr>
           <w:rFonts w:ascii="Helvetica" w:eastAsia="Cambria" w:hAnsi="Helvetica" w:cs="Helvetica"/>
         </w:rPr>
         <w:t xml:space="preserve">, driver manager and ODBC drivers is available on the </w:t>
       </w:r>
-      <w:hyperlink r:id="rId10" w:history="1">
+      <w:hyperlink r:id="rId12" w:history="1">
         <w:r>
           <w:rPr>
             <w:rStyle w:val="Hyperlink"/>
@@ -1945,7 +2088,7 @@
         </w:rPr>
         <w:t xml:space="preserve"> </w:t>
       </w:r>
-      <w:hyperlink r:id="rId11" w:history="1">
+      <w:hyperlink r:id="rId13" w:history="1">
         <w:r>
           <w:rPr>
             <w:rStyle w:val="Hyperlink"/>
@@ -2166,15 +2309,77 @@
     </w:p>
     <w:p>
       <w:pPr>
-        <w:rPr>
-          <w:rFonts w:ascii="Calibri" w:eastAsia="Calibri" w:hAnsi="Calibri" w:cs="Calibri"/>
-          <w:b/>
-          <w:sz w:val="28"/>
-          <w:szCs w:val="28"/>
-        </w:rPr>
-      </w:pPr>
-      <w:r>
-        <w:br w:type="page"/>
+        <w:pStyle w:val="Heading20"/>
+      </w:pPr>
+      <w:r>
+        <w:t xml:space="preserve">Supported </w:t>
+      </w:r>
+      <w:r>
+        <w:t>databases</w:t>
+      </w:r>
+    </w:p>
+    <w:p>
+      <w:pPr>
+        <w:pStyle w:val="BodyText"/>
+        <w:rPr>
+          <w:rFonts w:ascii="Helvetica" w:eastAsia="Cambria" w:hAnsi="Helvetica" w:cs="Helvetica"/>
+        </w:rPr>
+      </w:pPr>
+      <w:r>
+        <w:rPr>
+          <w:rFonts w:eastAsia="Cambria"/>
+        </w:rPr>
+        <w:t xml:space="preserve">The </w:t>
+      </w:r>
+      <w:r>
+        <w:rPr>
+          <w:rFonts w:ascii="Helvetica" w:eastAsia="Cambria" w:hAnsi="Helvetica" w:cs="Helvetica"/>
+        </w:rPr>
+        <w:t xml:space="preserve">ODBC </w:t>
+      </w:r>
+      <w:r>
+        <w:rPr>
+          <w:rFonts w:eastAsia="Cambria"/>
+        </w:rPr>
+        <w:t xml:space="preserve">function has been successfully tested with the </w:t>
+      </w:r>
+      <w:r>
+        <w:rPr>
+          <w:rFonts w:eastAsia="Cambria"/>
+        </w:rPr>
+        <w:t xml:space="preserve">MariaDB, PostgreSQL, MySQL, </w:t>
+      </w:r>
+      <w:proofErr w:type="spellStart"/>
+      <w:r>
+        <w:rPr>
+          <w:rFonts w:ascii="Helvetica" w:eastAsia="Cambria" w:hAnsi="Helvetica" w:cs="Helvetica"/>
+        </w:rPr>
+        <w:t>SQLServer</w:t>
+      </w:r>
+      <w:proofErr w:type="spellEnd"/>
+      <w:r>
+        <w:rPr>
+          <w:rFonts w:ascii="Helvetica" w:eastAsia="Cambria" w:hAnsi="Helvetica" w:cs="Helvetica"/>
+        </w:rPr>
+        <w:t xml:space="preserve"> and Oracle database</w:t>
+      </w:r>
+      <w:r>
+        <w:rPr>
+          <w:rFonts w:ascii="Helvetica" w:eastAsia="Cambria" w:hAnsi="Helvetica" w:cs="Helvetica"/>
+        </w:rPr>
+        <w:t>. T</w:t>
+      </w:r>
+      <w:r>
+        <w:rPr>
+          <w:rFonts w:ascii="Helvetica" w:eastAsia="Cambria" w:hAnsi="Helvetica" w:cs="Helvetica"/>
+        </w:rPr>
+        <w:t xml:space="preserve">he function </w:t>
+      </w:r>
+      <w:r>
+        <w:rPr>
+          <w:rFonts w:ascii="Helvetica" w:eastAsia="Cambria" w:hAnsi="Helvetica" w:cs="Helvetica"/>
+        </w:rPr>
+        <w:t>may work with other databases, but they have not been tested.</w:t>
       </w:r>
     </w:p>
     <w:p>
@@ -2189,6 +2394,7 @@
     <w:p>
       <w:pPr>
         <w:pStyle w:val="BodyText"/>
+        <w:keepNext/>
         <w:rPr>
           <w:rFonts w:eastAsia="Cambria"/>
         </w:rPr>
@@ -2295,6 +2501,7 @@
     <w:p>
       <w:pPr>
         <w:pStyle w:val="BodyText"/>
+        <w:keepNext/>
         <w:rPr>
           <w:rFonts w:ascii="Helvetica" w:eastAsia="Cambria" w:hAnsi="Helvetica" w:cs="Helvetica"/>
         </w:rPr>
@@ -2309,7 +2516,19 @@
         <w:rPr>
           <w:rFonts w:eastAsia="Cambria"/>
         </w:rPr>
-        <w:t xml:space="preserve">V1.0.0 </w:t>
+        <w:t>V1.0.</w:t>
+      </w:r>
+      <w:r>
+        <w:rPr>
+          <w:rFonts w:eastAsia="Cambria"/>
+        </w:rPr>
+        <w:t>1</w:t>
+      </w:r>
+      <w:r>
+        <w:rPr>
+          <w:rFonts w:eastAsia="Cambria"/>
+        </w:rPr>
+        <w:t xml:space="preserve"> </w:t>
       </w:r>
       <w:r>
         <w:rPr>
@@ -2358,15 +2577,7 @@
         <w:rPr>
           <w:rFonts w:ascii="Helvetica" w:eastAsia="Cambria" w:hAnsi="Helvetica" w:cs="Helvetica"/>
         </w:rPr>
-        <w:t>S</w:t>
-      </w:r>
-      <w:bookmarkStart w:id="3" w:name="_GoBack"/>
-      <w:bookmarkEnd w:id="3"/>
-      <w:r>
-        <w:rPr>
-          <w:rFonts w:ascii="Helvetica" w:eastAsia="Cambria" w:hAnsi="Helvetica" w:cs="Helvetica"/>
-        </w:rPr>
-        <w:t>QLServer</w:t>
+        <w:t>SQLServer</w:t>
       </w:r>
       <w:proofErr w:type="spellEnd"/>
       <w:r>
@@ -2411,6 +2622,7 @@
     <w:p>
       <w:pPr>
         <w:pStyle w:val="BodyText"/>
+        <w:keepNext/>
         <w:spacing w:after="0"/>
         <w:rPr>
           <w:rFonts w:ascii="Helvetica" w:eastAsia="Cambria" w:hAnsi="Helvetica" w:cs="Helvetica"/>
@@ -2458,7 +2670,7 @@
         </w:rPr>
         <w:t xml:space="preserve"> </w:t>
       </w:r>
-      <w:hyperlink r:id="rId12" w:history="1">
+      <w:hyperlink r:id="rId14" w:history="1">
         <w:r>
           <w:rPr>
             <w:rStyle w:val="Hyperlink"/>
@@ -2489,6 +2701,7 @@
     <w:p>
       <w:pPr>
         <w:pStyle w:val="BodyText"/>
+        <w:keepNext/>
         <w:spacing w:after="0"/>
         <w:rPr>
           <w:rFonts w:ascii="Helvetica" w:eastAsia="Cambria" w:hAnsi="Helvetica" w:cs="Helvetica"/>
@@ -2515,7 +2728,7 @@
                     <pic:cNvPicPr/>
                   </pic:nvPicPr>
                   <pic:blipFill>
-                    <a:blip r:embed="rId13"/>
+                    <a:blip r:embed="rId15"/>
                     <a:stretch>
                       <a:fillRect/>
                     </a:stretch>
@@ -2546,6 +2759,7 @@
     <w:p>
       <w:pPr>
         <w:pStyle w:val="BodyText"/>
+        <w:keepNext/>
         <w:spacing w:after="0"/>
         <w:rPr>
           <w:rFonts w:eastAsia="Cambria"/>
@@ -2557,7 +2771,7 @@
         </w:rPr>
         <w:t xml:space="preserve">More information on Unicode settings is available on </w:t>
       </w:r>
-      <w:hyperlink r:id="rId14" w:history="1">
+      <w:hyperlink r:id="rId16" w:history="1">
         <w:r>
           <w:rPr>
             <w:rStyle w:val="Hyperlink"/>
@@ -2605,21 +2819,13 @@
         <w:t>The package contains function definition</w:t>
       </w:r>
       <w:r>
-        <w:t xml:space="preserve">s that you can use in </w:t>
-      </w:r>
-      <w:proofErr w:type="gramStart"/>
-      <w:r>
-        <w:t>workflows</w:t>
+        <w:t>s that you can use in workflows</w:t>
       </w:r>
       <w:r>
         <w:t>,</w:t>
       </w:r>
       <w:r>
-        <w:t xml:space="preserve"> and</w:t>
-      </w:r>
-      <w:proofErr w:type="gramEnd"/>
-      <w:r>
-        <w:t xml:space="preserve"> includes example workflows and rules that show how to use these functions.</w:t>
+        <w:t xml:space="preserve"> and includes example workflows and rules that show how to use these functions.</w:t>
       </w:r>
     </w:p>
     <w:p>
@@ -2804,7 +3010,7 @@
           <w:rFonts w:cs="Arial"/>
           <w:color w:val="000000"/>
         </w:rPr>
-        <w:t xml:space="preserve">automatically run at startup. On a Red Hat appliance, this is done using a </w:t>
+        <w:t xml:space="preserve">automatically run at startup. On a Red Hat appliance, this is done using a systemd unit file such as the one below. You may need to change the paths to your working directory and </w:t>
       </w:r>
       <w:proofErr w:type="spellStart"/>
       <w:r>
@@ -2812,7 +3018,7 @@
           <w:rFonts w:cs="Arial"/>
           <w:color w:val="000000"/>
         </w:rPr>
-        <w:t>systemd</w:t>
+        <w:t>app.config</w:t>
       </w:r>
       <w:proofErr w:type="spellEnd"/>
       <w:r>
@@ -2820,50 +3026,29 @@
           <w:rFonts w:cs="Arial"/>
           <w:color w:val="000000"/>
         </w:rPr>
-        <w:t xml:space="preserve"> unit file such as the one below. You may need to change the paths to your working directory and </w:t>
-      </w:r>
-      <w:proofErr w:type="spellStart"/>
-      <w:r>
+        <w:t>.</w:t>
+      </w:r>
+    </w:p>
+    <w:p>
+      <w:pPr>
+        <w:pStyle w:val="BodyText"/>
         <w:rPr>
           <w:rFonts w:cs="Arial"/>
           <w:color w:val="000000"/>
         </w:rPr>
-        <w:t>app.config</w:t>
-      </w:r>
-      <w:proofErr w:type="spellEnd"/>
+      </w:pPr>
       <w:r>
         <w:rPr>
           <w:rFonts w:cs="Arial"/>
           <w:color w:val="000000"/>
         </w:rPr>
-        <w:t>.</w:t>
-      </w:r>
-    </w:p>
-    <w:p>
-      <w:pPr>
-        <w:pStyle w:val="BodyText"/>
-        <w:rPr>
-          <w:rFonts w:cs="Arial"/>
-          <w:color w:val="000000"/>
-        </w:rPr>
-      </w:pPr>
-      <w:r>
-        <w:rPr>
-          <w:rFonts w:cs="Arial"/>
-          <w:color w:val="000000"/>
-        </w:rPr>
         <w:t>The unit file should be named ‘</w:t>
       </w:r>
       <w:proofErr w:type="spellStart"/>
       <w:r>
-        <w:t>resilient_</w:t>
-      </w:r>
-      <w:proofErr w:type="gramStart"/>
-      <w:r>
-        <w:t>circuits.service</w:t>
+        <w:t>resilient_circuits.service</w:t>
       </w:r>
       <w:proofErr w:type="spellEnd"/>
-      <w:proofErr w:type="gramEnd"/>
       <w:r>
         <w:rPr>
           <w:rFonts w:cs="Arial"/>
@@ -3067,12 +3252,10 @@
         <w:t>=multi-</w:t>
       </w:r>
       <w:proofErr w:type="spellStart"/>
-      <w:proofErr w:type="gramStart"/>
       <w:r>
         <w:t>user.target</w:t>
       </w:r>
       <w:proofErr w:type="spellEnd"/>
-      <w:proofErr w:type="gramEnd"/>
     </w:p>
     <w:p>
       <w:pPr>
@@ -3140,114 +3323,61 @@
           <w:color w:val="000000"/>
         </w:rPr>
       </w:pPr>
-      <w:bookmarkStart w:id="4" w:name="_Toc510253268"/>
+      <w:bookmarkStart w:id="3" w:name="_Toc510253268"/>
       <w:r>
         <w:rPr>
           <w:rFonts w:cs="Arial"/>
           <w:color w:val="000000"/>
         </w:rPr>
-        <w:t xml:space="preserve">Use the </w:t>
+        <w:t>Use the systemctl command to manually start, stop, restart and return status on the service:</w:t>
+      </w:r>
+    </w:p>
+    <w:p>
+      <w:pPr>
+        <w:pStyle w:val="Code0"/>
+      </w:pPr>
+      <w:r>
+        <w:t xml:space="preserve">sudo </w:t>
       </w:r>
       <w:proofErr w:type="spellStart"/>
       <w:r>
+        <w:t>systemctl</w:t>
+      </w:r>
+      <w:proofErr w:type="spellEnd"/>
+      <w:r>
+        <w:t xml:space="preserve"> </w:t>
+      </w:r>
+      <w:proofErr w:type="spellStart"/>
+      <w:r>
+        <w:t>resilient_circuits</w:t>
+      </w:r>
+      <w:proofErr w:type="spellEnd"/>
+      <w:r>
+        <w:t xml:space="preserve"> [</w:t>
+      </w:r>
+      <w:proofErr w:type="spellStart"/>
+      <w:r>
+        <w:t>start|stop|restart|status</w:t>
+      </w:r>
+      <w:proofErr w:type="spellEnd"/>
+      <w:r>
+        <w:t>]</w:t>
+      </w:r>
+    </w:p>
+    <w:p>
+      <w:pPr>
+        <w:pStyle w:val="BodyText"/>
         <w:rPr>
           <w:rFonts w:cs="Arial"/>
           <w:color w:val="000000"/>
         </w:rPr>
-        <w:t>systemctl</w:t>
-      </w:r>
-      <w:proofErr w:type="spellEnd"/>
+      </w:pPr>
       <w:r>
         <w:rPr>
           <w:rFonts w:cs="Arial"/>
           <w:color w:val="000000"/>
         </w:rPr>
-        <w:t xml:space="preserve"> command to manually start, stop, restart and return status on the service:</w:t>
-      </w:r>
-    </w:p>
-    <w:p>
-      <w:pPr>
-        <w:pStyle w:val="Code0"/>
-      </w:pPr>
-      <w:proofErr w:type="spellStart"/>
-      <w:r>
-        <w:t>sudo</w:t>
-      </w:r>
-      <w:proofErr w:type="spellEnd"/>
-      <w:r>
-        <w:t xml:space="preserve"> </w:t>
-      </w:r>
-      <w:proofErr w:type="spellStart"/>
-      <w:r>
-        <w:t>systemctl</w:t>
-      </w:r>
-      <w:proofErr w:type="spellEnd"/>
-      <w:r>
-        <w:t xml:space="preserve"> </w:t>
-      </w:r>
-      <w:proofErr w:type="spellStart"/>
-      <w:r>
-        <w:t>resilient_circuits</w:t>
-      </w:r>
-      <w:proofErr w:type="spellEnd"/>
-      <w:r>
-        <w:t xml:space="preserve"> [</w:t>
-      </w:r>
-      <w:proofErr w:type="spellStart"/>
-      <w:r>
-        <w:t>start|stop|restart|status</w:t>
-      </w:r>
-      <w:proofErr w:type="spellEnd"/>
-      <w:r>
-        <w:t>]</w:t>
-      </w:r>
-    </w:p>
-    <w:p>
-      <w:pPr>
-        <w:pStyle w:val="BodyText"/>
-        <w:rPr>
-          <w:rFonts w:cs="Arial"/>
-          <w:color w:val="000000"/>
-        </w:rPr>
-      </w:pPr>
-      <w:r>
-        <w:rPr>
-          <w:rFonts w:cs="Arial"/>
-          <w:color w:val="000000"/>
-        </w:rPr>
-        <w:t xml:space="preserve">Log files for </w:t>
-      </w:r>
-      <w:proofErr w:type="spellStart"/>
-      <w:r>
-        <w:rPr>
-          <w:rFonts w:cs="Arial"/>
-          <w:color w:val="000000"/>
-        </w:rPr>
-        <w:t>systemd</w:t>
-      </w:r>
-      <w:proofErr w:type="spellEnd"/>
-      <w:r>
-        <w:rPr>
-          <w:rFonts w:cs="Arial"/>
-          <w:color w:val="000000"/>
-        </w:rPr>
-        <w:t xml:space="preserve"> and the resilient-circuits service can be viewed through the </w:t>
-      </w:r>
-      <w:proofErr w:type="spellStart"/>
-      <w:r>
-        <w:rPr>
-          <w:rFonts w:cs="Arial"/>
-          <w:color w:val="000000"/>
-        </w:rPr>
-        <w:t>journalctl</w:t>
-      </w:r>
-      <w:proofErr w:type="spellEnd"/>
-      <w:r>
-        <w:rPr>
-          <w:rFonts w:cs="Arial"/>
-          <w:color w:val="000000"/>
-        </w:rPr>
-        <w:t xml:space="preserve"> command:</w:t>
+        <w:t>Log files for systemd and the resilient-circuits service can be viewed through the journalctl command:</w:t>
       </w:r>
     </w:p>
     <w:p>
@@ -3261,32 +3391,11 @@
           <w:szCs w:val="36"/>
         </w:rPr>
       </w:pPr>
-      <w:proofErr w:type="spellStart"/>
-      <w:r>
-        <w:t>sudo</w:t>
-      </w:r>
-      <w:proofErr w:type="spellEnd"/>
-      <w:r>
-        <w:t xml:space="preserve"> </w:t>
-      </w:r>
-      <w:proofErr w:type="spellStart"/>
-      <w:r>
-        <w:t>journalct</w:t>
-      </w:r>
-      <w:r>
-        <w:t>l</w:t>
-      </w:r>
-      <w:proofErr w:type="spellEnd"/>
-      <w:r>
-        <w:t xml:space="preserve"> -u </w:t>
-      </w:r>
-      <w:proofErr w:type="spellStart"/>
-      <w:r>
-        <w:t>resilient_circuits</w:t>
-      </w:r>
-      <w:proofErr w:type="spellEnd"/>
-      <w:r>
-        <w:t xml:space="preserve"> --since "</w:t>
+      <w:r>
+        <w:t>sudo journalct</w:t>
+      </w:r>
+      <w:r>
+        <w:t>l -u resilient_circuits --since "</w:t>
       </w:r>
       <w:r>
         <w:t>2 hours ag</w:t>
@@ -3294,8 +3403,8 @@
       <w:r>
         <w:t>o"</w:t>
       </w:r>
-      <w:bookmarkStart w:id="5" w:name="_Toc510253272"/>
-      <w:bookmarkEnd w:id="4"/>
+      <w:bookmarkStart w:id="4" w:name="_Toc510253272"/>
+      <w:bookmarkEnd w:id="3"/>
       <w:r>
         <w:br w:type="page"/>
       </w:r>
@@ -3426,7 +3535,7 @@
                     <pic:cNvPicPr/>
                   </pic:nvPicPr>
                   <pic:blipFill>
-                    <a:blip r:embed="rId15"/>
+                    <a:blip r:embed="rId17"/>
                     <a:stretch>
                       <a:fillRect/>
                     </a:stretch>
@@ -3755,7 +3864,7 @@
                     <pic:cNvPicPr/>
                   </pic:nvPicPr>
                   <pic:blipFill>
-                    <a:blip r:embed="rId16"/>
+                    <a:blip r:embed="rId18"/>
                     <a:stretch>
                       <a:fillRect/>
                     </a:stretch>
@@ -3826,7 +3935,7 @@
         </w:rPr>
         <w:t xml:space="preserve">’ input fields. You can implement additional input fields to set more than three values for the question marks by downloading this </w:t>
       </w:r>
-      <w:hyperlink r:id="rId17" w:history="1">
+      <w:hyperlink r:id="rId19" w:history="1">
         <w:r>
           <w:rPr>
             <w:rStyle w:val="Hyperlink"/>
@@ -3866,7 +3975,7 @@
                     <pic:cNvPicPr/>
                   </pic:nvPicPr>
                   <pic:blipFill>
-                    <a:blip r:embed="rId18"/>
+                    <a:blip r:embed="rId20"/>
                     <a:stretch>
                       <a:fillRect/>
                     </a:stretch>
@@ -4091,7 +4200,7 @@
                     <pic:cNvPicPr/>
                   </pic:nvPicPr>
                   <pic:blipFill>
-                    <a:blip r:embed="rId19"/>
+                    <a:blip r:embed="rId21"/>
                     <a:stretch>
                       <a:fillRect/>
                     </a:stretch>
@@ -4139,21 +4248,13 @@
         <w:t xml:space="preserve">parameters </w:t>
       </w:r>
       <w:r>
-        <w:t xml:space="preserve">on the Input </w:t>
-      </w:r>
-      <w:proofErr w:type="gramStart"/>
-      <w:r>
-        <w:t>tab</w:t>
+        <w:t>on the Input tab</w:t>
       </w:r>
       <w:r>
         <w:t>,</w:t>
       </w:r>
       <w:r>
-        <w:t xml:space="preserve"> or</w:t>
-      </w:r>
-      <w:proofErr w:type="gramEnd"/>
-      <w:r>
-        <w:t xml:space="preserve"> set them in the Pre-Process Script to the value of the artifact associated with thi</w:t>
+        <w:t xml:space="preserve"> or set them in the Pre-Process Script to the value of the artifact associated with thi</w:t>
       </w:r>
       <w:r>
         <w:t>s workflow as shown in</w:t>
@@ -4189,7 +4290,7 @@
                     <pic:cNvPicPr/>
                   </pic:nvPicPr>
                   <pic:blipFill>
-                    <a:blip r:embed="rId20"/>
+                    <a:blip r:embed="rId22"/>
                     <a:stretch>
                       <a:fillRect/>
                     </a:stretch>
@@ -4495,7 +4596,7 @@
                     <pic:cNvPicPr/>
                   </pic:nvPicPr>
                   <pic:blipFill>
-                    <a:blip r:embed="rId21"/>
+                    <a:blip r:embed="rId23"/>
                     <a:stretch>
                       <a:fillRect/>
                     </a:stretch>
@@ -4582,15 +4683,17 @@
         <w:pStyle w:val="BodyText"/>
         <w:keepNext/>
       </w:pPr>
+      <w:bookmarkStart w:id="5" w:name="_GoBack"/>
+      <w:bookmarkEnd w:id="5"/>
       <w:r>
         <w:rPr>
           <w:noProof/>
         </w:rPr>
         <w:drawing>
-          <wp:inline distT="0" distB="0" distL="0" distR="0" wp14:anchorId="2D548EB8" wp14:editId="533D1D61">
-            <wp:extent cx="5486400" cy="3582035"/>
-            <wp:effectExtent l="25400" t="25400" r="88900" b="88265"/>
-            <wp:docPr id="22" name="Picture 22"/>
+          <wp:inline distT="0" distB="0" distL="0" distR="0" wp14:anchorId="1B25858F" wp14:editId="679834C5">
+            <wp:extent cx="5486400" cy="3642360"/>
+            <wp:effectExtent l="25400" t="25400" r="88900" b="91440"/>
+            <wp:docPr id="9" name="Picture 9"/>
             <wp:cNvGraphicFramePr>
               <a:graphicFrameLocks xmlns:a="http://schemas.openxmlformats.org/drawingml/2006/main" noChangeAspect="1"/>
             </wp:cNvGraphicFramePr>
@@ -4598,11 +4701,11 @@
               <a:graphicData uri="http://schemas.openxmlformats.org/drawingml/2006/picture">
                 <pic:pic xmlns:pic="http://schemas.openxmlformats.org/drawingml/2006/picture">
                   <pic:nvPicPr>
-                    <pic:cNvPr id="22" name="Screen Shot 2018-05-25 at 4.21.36 PM.png"/>
+                    <pic:cNvPr id="9" name="Screen Shot 2018-12-14 at 1.56.01 PM.png"/>
                     <pic:cNvPicPr/>
                   </pic:nvPicPr>
                   <pic:blipFill>
-                    <a:blip r:embed="rId22"/>
+                    <a:blip r:embed="rId24"/>
                     <a:stretch>
                       <a:fillRect/>
                     </a:stretch>
@@ -4610,7 +4713,7 @@
                   <pic:spPr>
                     <a:xfrm>
                       <a:off x="0" y="0"/>
-                      <a:ext cx="5486400" cy="3582035"/>
+                      <a:ext cx="5486400" cy="3642360"/>
                     </a:xfrm>
                     <a:prstGeom prst="rect">
                       <a:avLst/>
@@ -4739,7 +4842,7 @@
                     <pic:cNvPicPr/>
                   </pic:nvPicPr>
                   <pic:blipFill>
-                    <a:blip r:embed="rId23"/>
+                    <a:blip r:embed="rId25"/>
                     <a:stretch>
                       <a:fillRect/>
                     </a:stretch>
@@ -4782,21 +4885,13 @@
         <w:t>s</w:t>
       </w:r>
       <w:r>
-        <w:t xml:space="preserve"> sql_condition_value1, sql_condition_value2 and sql_condition_value3 on the Input </w:t>
-      </w:r>
-      <w:proofErr w:type="gramStart"/>
-      <w:r>
-        <w:t>tab</w:t>
+        <w:t xml:space="preserve"> sql_condition_value1, sql_condition_value2 and sql_condition_value3 on the Input tab</w:t>
       </w:r>
       <w:r>
         <w:t>,</w:t>
       </w:r>
       <w:r>
-        <w:t xml:space="preserve"> or</w:t>
-      </w:r>
-      <w:proofErr w:type="gramEnd"/>
-      <w:r>
-        <w:t xml:space="preserve"> set them in the Pre-Process Script to the value and description of the artifact associated with thi</w:t>
+        <w:t xml:space="preserve"> or set them in the Pre-Process Script to the value and description of the artifact associated with thi</w:t>
       </w:r>
       <w:r>
         <w:t xml:space="preserve">s workflow as shown in </w:t>
@@ -4835,7 +4930,7 @@
                     <pic:cNvPicPr/>
                   </pic:nvPicPr>
                   <pic:blipFill>
-                    <a:blip r:embed="rId24"/>
+                    <a:blip r:embed="rId26"/>
                     <a:stretch>
                       <a:fillRect/>
                     </a:stretch>
@@ -5036,7 +5131,7 @@
                     <pic:cNvPicPr/>
                   </pic:nvPicPr>
                   <pic:blipFill>
-                    <a:blip r:embed="rId25"/>
+                    <a:blip r:embed="rId27"/>
                     <a:stretch>
                       <a:fillRect/>
                     </a:stretch>
@@ -5087,21 +5182,13 @@
         <w:t>sers</w:t>
       </w:r>
       <w:r>
-        <w:t xml:space="preserve"> may insert data using parameter sql_condition_value1 on the Input </w:t>
-      </w:r>
-      <w:proofErr w:type="gramStart"/>
-      <w:r>
-        <w:t>tab</w:t>
+        <w:t xml:space="preserve"> may insert data using parameter sql_condition_value1 on the Input tab</w:t>
       </w:r>
       <w:r>
         <w:t>,</w:t>
       </w:r>
       <w:r>
-        <w:t xml:space="preserve"> or</w:t>
-      </w:r>
-      <w:proofErr w:type="gramEnd"/>
-      <w:r>
-        <w:t xml:space="preserve"> set it in the Pre-Process Script to the value of the artifact associated with thi</w:t>
+        <w:t xml:space="preserve"> or set it in the Pre-Process Script to the value of the artifact associated with thi</w:t>
       </w:r>
       <w:r>
         <w:t>s workflow</w:t>
@@ -5259,7 +5346,7 @@
                     <pic:cNvPicPr/>
                   </pic:nvPicPr>
                   <pic:blipFill>
-                    <a:blip r:embed="rId26"/>
+                    <a:blip r:embed="rId28"/>
                     <a:stretch>
                       <a:fillRect/>
                     </a:stretch>
@@ -5313,21 +5400,13 @@
         <w:t>s</w:t>
       </w:r>
       <w:r>
-        <w:t xml:space="preserve"> sql_condition_value1, sql_condition_value2 and sql_condition_value3 on the Input </w:t>
-      </w:r>
-      <w:proofErr w:type="gramStart"/>
-      <w:r>
-        <w:t>tab</w:t>
+        <w:t xml:space="preserve"> sql_condition_value1, sql_condition_value2 and sql_condition_value3 on the Input tab</w:t>
       </w:r>
       <w:r>
         <w:t xml:space="preserve">, </w:t>
       </w:r>
       <w:r>
-        <w:t>or</w:t>
-      </w:r>
-      <w:proofErr w:type="gramEnd"/>
-      <w:r>
-        <w:t xml:space="preserve"> set them</w:t>
+        <w:t>or set them</w:t>
       </w:r>
       <w:r>
         <w:t xml:space="preserve"> in the Pre-Process Script to the value of the artifact associated with this workflow.</w:t>
@@ -5387,7 +5466,7 @@
         </w:rPr>
       </w:pPr>
       <w:bookmarkStart w:id="6" w:name="_Toc510253273"/>
-      <w:bookmarkEnd w:id="5"/>
+      <w:bookmarkEnd w:id="4"/>
       <w:r>
         <w:br w:type="page"/>
       </w:r>
@@ -5675,7 +5754,7 @@
                     <pic:cNvPicPr/>
                   </pic:nvPicPr>
                   <pic:blipFill>
-                    <a:blip r:embed="rId27"/>
+                    <a:blip r:embed="rId29"/>
                     <a:stretch>
                       <a:fillRect/>
                     </a:stretch>
@@ -5802,21 +5881,7 @@
         <w:rPr>
           <w:rStyle w:val="codeChar"/>
         </w:rPr>
-        <w:t>/</w:t>
-      </w:r>
-      <w:proofErr w:type="spellStart"/>
-      <w:r>
-        <w:rPr>
-          <w:rStyle w:val="codeChar"/>
-        </w:rPr>
-        <w:t>var</w:t>
-      </w:r>
-      <w:proofErr w:type="spellEnd"/>
-      <w:r>
-        <w:rPr>
-          <w:rStyle w:val="codeChar"/>
-        </w:rPr>
-        <w:t>/log/resilient-scripting/resilient-scripting.log</w:t>
+        <w:t>/var/log/resilient-scripting/resilient-scripting.log</w:t>
       </w:r>
       <w:r>
         <w:t>.</w:t>
@@ -5851,21 +5916,7 @@
         <w:rPr>
           <w:rStyle w:val="codeChar"/>
         </w:rPr>
-        <w:t>/</w:t>
-      </w:r>
-      <w:proofErr w:type="spellStart"/>
-      <w:r>
-        <w:rPr>
-          <w:rStyle w:val="codeChar"/>
-        </w:rPr>
-        <w:t>usr</w:t>
-      </w:r>
-      <w:proofErr w:type="spellEnd"/>
-      <w:r>
-        <w:rPr>
-          <w:rStyle w:val="codeChar"/>
-        </w:rPr>
-        <w:t>/share/co3/logs</w:t>
+        <w:t>/usr/share/co3/logs</w:t>
       </w:r>
       <w:r>
         <w:t xml:space="preserve">. The </w:t>
@@ -5940,14 +5991,12 @@
       <w:r>
         <w:t xml:space="preserve"> and the property </w:t>
       </w:r>
-      <w:proofErr w:type="spellStart"/>
       <w:r>
         <w:rPr>
           <w:rStyle w:val="codeChar"/>
         </w:rPr>
         <w:t>logdir</w:t>
       </w:r>
-      <w:proofErr w:type="spellEnd"/>
       <w:r>
         <w:t xml:space="preserve">. The default file name is </w:t>
       </w:r>
@@ -5991,7 +6040,7 @@
       <w:r>
         <w:t xml:space="preserve">For additional support, contact </w:t>
       </w:r>
-      <w:hyperlink r:id="rId28">
+      <w:hyperlink r:id="rId30">
         <w:r>
           <w:rPr>
             <w:rStyle w:val="Hyperlink"/>
@@ -6027,12 +6076,12 @@
       </w:pPr>
     </w:p>
     <w:sectPr>
-      <w:headerReference w:type="even" r:id="rId29"/>
-      <w:headerReference w:type="default" r:id="rId30"/>
-      <w:footerReference w:type="even" r:id="rId31"/>
-      <w:footerReference w:type="default" r:id="rId32"/>
-      <w:headerReference w:type="first" r:id="rId33"/>
-      <w:footerReference w:type="first" r:id="rId34"/>
+      <w:headerReference w:type="even" r:id="rId31"/>
+      <w:headerReference w:type="default" r:id="rId32"/>
+      <w:footerReference w:type="even" r:id="rId33"/>
+      <w:footerReference w:type="default" r:id="rId34"/>
+      <w:headerReference w:type="first" r:id="rId35"/>
+      <w:footerReference w:type="first" r:id="rId36"/>
       <w:pgSz w:w="12240" w:h="15840"/>
       <w:pgMar w:top="1440" w:right="1800" w:bottom="1440" w:left="1800" w:header="720" w:footer="144" w:gutter="0"/>
       <w:pgNumType w:start="1"/>
@@ -6133,7 +6182,7 @@
         <w:sz w:val="18"/>
         <w:szCs w:val="18"/>
       </w:rPr>
-      <w:t>16</w:t>
+      <w:t>3</w:t>
     </w:r>
     <w:r>
       <w:rPr>
@@ -10458,6 +10507,18 @@
       <w:shd w:val="clear" w:color="auto" w:fill="E1DFDD"/>
     </w:rPr>
   </w:style>
+  <w:style w:type="character" w:customStyle="1" w:styleId="UnresolvedMention5">
+    <w:name w:val="Unresolved Mention5"/>
+    <w:basedOn w:val="DefaultParagraphFont"/>
+    <w:uiPriority w:val="99"/>
+    <w:semiHidden/>
+    <w:unhideWhenUsed/>
+    <w:rsid w:val="004C2282"/>
+    <w:rPr>
+      <w:color w:val="605E5C"/>
+      <w:shd w:val="clear" w:color="auto" w:fill="E1DFDD"/>
+    </w:rPr>
+  </w:style>
 </w:styles>
 </file>
 
@@ -10786,7 +10847,7 @@
 </file>
 
 <file path=customXml/itemProps1.xml><?xml version="1.0" encoding="utf-8"?>
-<ds:datastoreItem xmlns:ds="http://schemas.openxmlformats.org/officeDocument/2006/customXml" ds:itemID="{012D4C0B-5A2F-A942-A28E-8E32C8032491}">
+<ds:datastoreItem xmlns:ds="http://schemas.openxmlformats.org/officeDocument/2006/customXml" ds:itemID="{70237EF8-54E6-9742-8F12-6C633BDB0469}">
   <ds:schemaRefs>
     <ds:schemaRef ds:uri="http://schemas.openxmlformats.org/officeDocument/2006/bibliography"/>
   </ds:schemaRefs>

</xml_diff>

<commit_message>
Latest updates of community apps
</commit_message>
<xml_diff>
--- a/fn_odbc_query/doc/Resilient Integrations ODBC Query Function Guide.docx
+++ b/fn_odbc_query/doc/Resilient Integrations ODBC Query Function Guide.docx
@@ -163,7 +163,13 @@
         <w:rPr>
           <w:color w:val="FF8300"/>
         </w:rPr>
-        <w:t xml:space="preserve"> Function V1.0.0</w:t>
+        <w:t xml:space="preserve"> Function V1.0.</w:t>
+      </w:r>
+      <w:r>
+        <w:rPr>
+          <w:color w:val="FF8300"/>
+        </w:rPr>
+        <w:t>1</w:t>
       </w:r>
     </w:p>
     <w:p>
@@ -181,7 +187,7 @@
         <w:rPr>
           <w:rFonts w:ascii="Times New Roman" w:eastAsia="Times New Roman" w:hAnsi="Times New Roman" w:cs="Times New Roman"/>
         </w:rPr>
-        <w:t xml:space="preserve">July </w:t>
+        <w:t xml:space="preserve">December </w:t>
       </w:r>
       <w:r>
         <w:rPr>
@@ -499,18 +505,10 @@
         <w:t>You have a Resilient account to use for the integrations. T</w:t>
       </w:r>
       <w:r>
-        <w:t xml:space="preserve">his can be any account that has the permission to view and modify administrator and customization </w:t>
-      </w:r>
-      <w:proofErr w:type="gramStart"/>
-      <w:r>
-        <w:t>settings</w:t>
-      </w:r>
-      <w:r>
-        <w:t>, and</w:t>
-      </w:r>
-      <w:proofErr w:type="gramEnd"/>
-      <w:r>
-        <w:t xml:space="preserve"> read and update incidents</w:t>
+        <w:t>his can be any account that has the permission to view and modify administrator and customization settings</w:t>
+      </w:r>
+      <w:r>
+        <w:t>, and read and update incidents</w:t>
       </w:r>
       <w:r>
         <w:t>. You need to know the account username and password.</w:t>
@@ -525,7 +523,257 @@
         </w:numPr>
       </w:pPr>
       <w:r>
-        <w:t>You have access to the command line of the Resilient appliance, which hosts the Resilient platform; or to a separate integration server where you will deploy and run the functions code. If using a separate integration server, you must install Python version 2.7.10 or later, or version 3.6 or later, and “pip”. (The Resilient appliance is preconfigured with a suitable version of Python.)</w:t>
+        <w:t xml:space="preserve">You have access to a Resilient integration server where you will deploy and run the functions code. If not, you need to install and configure the server as described in the </w:t>
+      </w:r>
+      <w:hyperlink r:id="rId10" w:history="1">
+        <w:r>
+          <w:rPr>
+            <w:rStyle w:val="Hyperlink"/>
+          </w:rPr>
+          <w:t>Integration Server Guide</w:t>
+        </w:r>
+      </w:hyperlink>
+      <w:r>
+        <w:t>.</w:t>
+      </w:r>
+    </w:p>
+    <w:p>
+      <w:pPr>
+        <w:pStyle w:val="ListBullet"/>
+      </w:pPr>
+      <w:r>
+        <w:rPr>
+          <w:rFonts w:eastAsia="Cambria"/>
+        </w:rPr>
+        <w:t>Because of dependencies on other libraries, including GCC, the system hosting the integration server must allow additional components to be installed. Therefore, it cannot be installed on the default Resilient appliance.</w:t>
+      </w:r>
+    </w:p>
+    <w:p>
+      <w:pPr>
+        <w:pStyle w:val="ListBullet"/>
+        <w:numPr>
+          <w:ilvl w:val="0"/>
+          <w:numId w:val="26"/>
+        </w:numPr>
+      </w:pPr>
+      <w:proofErr w:type="spellStart"/>
+      <w:r>
+        <w:rPr>
+          <w:rFonts w:ascii="Helvetica" w:eastAsia="Cambria" w:hAnsi="Helvetica" w:cs="Helvetica"/>
+        </w:rPr>
+        <w:lastRenderedPageBreak/>
+        <w:t>The</w:t>
+      </w:r>
+      <w:proofErr w:type="spellEnd"/>
+      <w:r>
+        <w:rPr>
+          <w:rFonts w:ascii="Helvetica" w:eastAsia="Cambria" w:hAnsi="Helvetica" w:cs="Helvetica"/>
+        </w:rPr>
+        <w:t xml:space="preserve"> ODBC function uses </w:t>
+      </w:r>
+      <w:proofErr w:type="spellStart"/>
+      <w:r>
+        <w:rPr>
+          <w:rFonts w:ascii="Helvetica" w:eastAsia="Cambria" w:hAnsi="Helvetica" w:cs="Helvetica"/>
+        </w:rPr>
+        <w:t>pyodbc</w:t>
+      </w:r>
+      <w:proofErr w:type="spellEnd"/>
+      <w:r>
+        <w:rPr>
+          <w:rFonts w:ascii="Helvetica" w:eastAsia="Cambria" w:hAnsi="Helvetica" w:cs="Helvetica"/>
+        </w:rPr>
+        <w:t xml:space="preserve">, an </w:t>
+      </w:r>
+      <w:r>
+        <w:rPr>
+          <w:rFonts w:ascii="Helvetica" w:eastAsia="Cambria" w:hAnsi="Helvetica" w:cs="Helvetica"/>
+        </w:rPr>
+        <w:t>open source Python module</w:t>
+      </w:r>
+      <w:r>
+        <w:rPr>
+          <w:rFonts w:ascii="Helvetica" w:eastAsia="Cambria" w:hAnsi="Helvetica" w:cs="Helvetica"/>
+        </w:rPr>
+        <w:t>.</w:t>
+      </w:r>
+      <w:r>
+        <w:t xml:space="preserve"> </w:t>
+      </w:r>
+      <w:r>
+        <w:rPr>
+          <w:rFonts w:ascii="Helvetica" w:eastAsia="Cambria" w:hAnsi="Helvetica" w:cs="Helvetica"/>
+        </w:rPr>
+        <w:t xml:space="preserve">For an integration server on Linux, you need to install additional packages to support compiling </w:t>
+      </w:r>
+      <w:proofErr w:type="spellStart"/>
+      <w:r>
+        <w:rPr>
+          <w:rFonts w:ascii="Helvetica" w:eastAsia="Cambria" w:hAnsi="Helvetica" w:cs="Helvetica"/>
+        </w:rPr>
+        <w:t>pyodbc</w:t>
+      </w:r>
+      <w:proofErr w:type="spellEnd"/>
+      <w:r>
+        <w:rPr>
+          <w:rFonts w:ascii="Helvetica" w:eastAsia="Cambria" w:hAnsi="Helvetica" w:cs="Helvetica"/>
+        </w:rPr>
+        <w:t>, before installing the function</w:t>
+      </w:r>
+      <w:r>
+        <w:rPr>
+          <w:rFonts w:ascii="Helvetica" w:eastAsia="Cambria" w:hAnsi="Helvetica" w:cs="Helvetica"/>
+        </w:rPr>
+        <w:t xml:space="preserve">. </w:t>
+      </w:r>
+      <w:r>
+        <w:rPr>
+          <w:rFonts w:ascii="Helvetica" w:eastAsia="Cambria" w:hAnsi="Helvetica" w:cs="Helvetica"/>
+        </w:rPr>
+        <w:t xml:space="preserve">When installing </w:t>
+      </w:r>
+      <w:proofErr w:type="spellStart"/>
+      <w:r>
+        <w:rPr>
+          <w:rFonts w:ascii="Helvetica" w:eastAsia="Cambria" w:hAnsi="Helvetica" w:cs="Helvetica"/>
+        </w:rPr>
+        <w:t>pyodbc</w:t>
+      </w:r>
+      <w:proofErr w:type="spellEnd"/>
+      <w:r>
+        <w:rPr>
+          <w:rFonts w:ascii="Helvetica" w:eastAsia="Cambria" w:hAnsi="Helvetica" w:cs="Helvetica"/>
+        </w:rPr>
+        <w:t xml:space="preserve"> on Linux, </w:t>
+      </w:r>
+      <w:r>
+        <w:rPr>
+          <w:rFonts w:ascii="Helvetica" w:eastAsia="Cambria" w:hAnsi="Helvetica" w:cs="Helvetica"/>
+        </w:rPr>
+        <w:t xml:space="preserve">the </w:t>
+      </w:r>
+      <w:r>
+        <w:rPr>
+          <w:rFonts w:ascii="Helvetica" w:eastAsia="Cambria" w:hAnsi="Helvetica" w:cs="Helvetica"/>
+        </w:rPr>
+        <w:t xml:space="preserve">pip </w:t>
+      </w:r>
+      <w:r>
+        <w:rPr>
+          <w:rFonts w:ascii="Helvetica" w:eastAsia="Cambria" w:hAnsi="Helvetica" w:cs="Helvetica"/>
+        </w:rPr>
+        <w:t xml:space="preserve">utility </w:t>
+      </w:r>
+      <w:r>
+        <w:rPr>
+          <w:rFonts w:ascii="Helvetica" w:eastAsia="Cambria" w:hAnsi="Helvetica" w:cs="Helvetica"/>
+        </w:rPr>
+        <w:t xml:space="preserve">downloads and compiles the </w:t>
+      </w:r>
+      <w:proofErr w:type="spellStart"/>
+      <w:r>
+        <w:rPr>
+          <w:rFonts w:ascii="Helvetica" w:eastAsia="Cambria" w:hAnsi="Helvetica" w:cs="Helvetica"/>
+        </w:rPr>
+        <w:t>pyodbc</w:t>
+      </w:r>
+      <w:proofErr w:type="spellEnd"/>
+      <w:r>
+        <w:rPr>
+          <w:rFonts w:ascii="Helvetica" w:eastAsia="Cambria" w:hAnsi="Helvetica" w:cs="Helvetica"/>
+        </w:rPr>
+        <w:t xml:space="preserve"> source code. This requires that related components and source files are available for the compile to succeed. </w:t>
+      </w:r>
+      <w:r>
+        <w:rPr>
+          <w:rFonts w:ascii="Helvetica" w:eastAsia="Cambria" w:hAnsi="Helvetica" w:cs="Helvetica"/>
+        </w:rPr>
+        <w:t xml:space="preserve">Got to </w:t>
+      </w:r>
+      <w:hyperlink r:id="rId11" w:history="1">
+        <w:r>
+          <w:rPr>
+            <w:rStyle w:val="Hyperlink"/>
+            <w:rFonts w:ascii="Helvetica" w:eastAsia="Cambria" w:hAnsi="Helvetica" w:cs="Helvetica"/>
+          </w:rPr>
+          <w:t xml:space="preserve">GitHub </w:t>
+        </w:r>
+        <w:proofErr w:type="spellStart"/>
+        <w:r>
+          <w:rPr>
+            <w:rStyle w:val="Hyperlink"/>
+            <w:rFonts w:ascii="Helvetica" w:eastAsia="Cambria" w:hAnsi="Helvetica" w:cs="Helvetica"/>
+          </w:rPr>
+          <w:t>Pyodbc</w:t>
+        </w:r>
+        <w:proofErr w:type="spellEnd"/>
+        <w:r>
+          <w:rPr>
+            <w:rStyle w:val="Hyperlink"/>
+            <w:rFonts w:ascii="Helvetica" w:eastAsia="Cambria" w:hAnsi="Helvetica" w:cs="Helvetica"/>
+          </w:rPr>
+          <w:t xml:space="preserve"> Wiki page</w:t>
+        </w:r>
+      </w:hyperlink>
+      <w:r>
+        <w:rPr>
+          <w:rFonts w:ascii="Helvetica" w:eastAsia="Cambria" w:hAnsi="Helvetica" w:cs="Helvetica"/>
+        </w:rPr>
+        <w:t xml:space="preserve"> f</w:t>
+      </w:r>
+      <w:r>
+        <w:rPr>
+          <w:rFonts w:ascii="Helvetica" w:eastAsia="Cambria" w:hAnsi="Helvetica" w:cs="Helvetica"/>
+        </w:rPr>
+        <w:t>or</w:t>
+      </w:r>
+      <w:r>
+        <w:rPr>
+          <w:rFonts w:ascii="Helvetica" w:eastAsia="Cambria" w:hAnsi="Helvetica" w:cs="Helvetica"/>
+        </w:rPr>
+        <w:t xml:space="preserve"> </w:t>
+      </w:r>
+      <w:r>
+        <w:rPr>
+          <w:rFonts w:ascii="Helvetica" w:eastAsia="Cambria" w:hAnsi="Helvetica" w:cs="Helvetica"/>
+        </w:rPr>
+        <w:t>the</w:t>
+      </w:r>
+      <w:r>
+        <w:rPr>
+          <w:rFonts w:ascii="Helvetica" w:eastAsia="Cambria" w:hAnsi="Helvetica" w:cs="Helvetica"/>
+        </w:rPr>
+        <w:t xml:space="preserve"> list of </w:t>
+      </w:r>
+      <w:r>
+        <w:rPr>
+          <w:rFonts w:ascii="Helvetica" w:eastAsia="Cambria" w:hAnsi="Helvetica" w:cs="Helvetica"/>
+        </w:rPr>
+        <w:t>all</w:t>
+      </w:r>
+      <w:r>
+        <w:rPr>
+          <w:rFonts w:ascii="Helvetica" w:eastAsia="Cambria" w:hAnsi="Helvetica" w:cs="Helvetica"/>
+        </w:rPr>
+        <w:t xml:space="preserve"> </w:t>
+      </w:r>
+      <w:r>
+        <w:rPr>
+          <w:rFonts w:ascii="Helvetica" w:eastAsia="Cambria" w:hAnsi="Helvetica" w:cs="Helvetica"/>
+        </w:rPr>
+        <w:t>needed packages</w:t>
+      </w:r>
+      <w:r>
+        <w:rPr>
+          <w:rFonts w:ascii="Helvetica" w:eastAsia="Cambria" w:hAnsi="Helvetica" w:cs="Helvetica"/>
+        </w:rPr>
+        <w:t xml:space="preserve"> and installation instructions</w:t>
+      </w:r>
+      <w:r>
+        <w:rPr>
+          <w:rFonts w:ascii="Helvetica" w:eastAsia="Cambria" w:hAnsi="Helvetica" w:cs="Helvetica"/>
+        </w:rPr>
+        <w:t>.</w:t>
       </w:r>
     </w:p>
     <w:p>
@@ -534,7 +782,6 @@
       </w:pPr>
       <w:bookmarkStart w:id="2" w:name="_Toc509305886"/>
       <w:r>
-        <w:lastRenderedPageBreak/>
         <w:t>Install the Python components</w:t>
       </w:r>
       <w:bookmarkEnd w:id="2"/>
@@ -569,13 +816,8 @@
         <w:ind w:left="547"/>
         <w:contextualSpacing/>
       </w:pPr>
-      <w:proofErr w:type="spellStart"/>
-      <w:r>
-        <w:t>sudo</w:t>
-      </w:r>
-      <w:proofErr w:type="spellEnd"/>
-      <w:r>
-        <w:t xml:space="preserve"> pip install --upgrade pip</w:t>
+      <w:r>
+        <w:t>sudo pip install --upgrade pip</w:t>
       </w:r>
     </w:p>
     <w:p>
@@ -584,13 +826,8 @@
         <w:ind w:left="547"/>
         <w:contextualSpacing/>
       </w:pPr>
-      <w:proofErr w:type="spellStart"/>
-      <w:r>
-        <w:t>sudo</w:t>
-      </w:r>
-      <w:proofErr w:type="spellEnd"/>
-      <w:r>
-        <w:t xml:space="preserve"> pip install --upgrade </w:t>
+      <w:r>
+        <w:t xml:space="preserve">sudo pip install --upgrade </w:t>
       </w:r>
       <w:proofErr w:type="spellStart"/>
       <w:r>
@@ -604,13 +841,8 @@
         <w:ind w:left="547"/>
         <w:contextualSpacing/>
       </w:pPr>
-      <w:proofErr w:type="spellStart"/>
-      <w:r>
-        <w:t>sudo</w:t>
-      </w:r>
-      <w:proofErr w:type="spellEnd"/>
-      <w:r>
-        <w:t xml:space="preserve"> pip install </w:t>
+      <w:r>
+        <w:t xml:space="preserve">sudo pip install </w:t>
       </w:r>
       <w:r>
         <w:t xml:space="preserve">--upgrade </w:t>
@@ -634,13 +866,8 @@
       <w:pPr>
         <w:pStyle w:val="Code0"/>
       </w:pPr>
-      <w:proofErr w:type="spellStart"/>
-      <w:r>
-        <w:t>sudo</w:t>
-      </w:r>
-      <w:proofErr w:type="spellEnd"/>
-      <w:r>
-        <w:t xml:space="preserve"> pip install --upgrade </w:t>
+      <w:r>
+        <w:t xml:space="preserve">sudo pip install --upgrade </w:t>
       </w:r>
       <w:proofErr w:type="spellStart"/>
       <w:r>
@@ -746,23 +973,7 @@
           <w:rFonts w:cs="Arial"/>
           <w:color w:val="000000"/>
         </w:rPr>
-        <w:t xml:space="preserve">Using </w:t>
-      </w:r>
-      <w:proofErr w:type="spellStart"/>
-      <w:r>
-        <w:rPr>
-          <w:rFonts w:cs="Arial"/>
-          <w:color w:val="000000"/>
-        </w:rPr>
-        <w:t>sudo</w:t>
-      </w:r>
-      <w:proofErr w:type="spellEnd"/>
-      <w:r>
-        <w:rPr>
-          <w:rFonts w:cs="Arial"/>
-          <w:color w:val="000000"/>
-        </w:rPr>
-        <w:t>, become the integration user.</w:t>
+        <w:t>Using sudo, become the integration user.</w:t>
       </w:r>
       <w:r>
         <w:rPr>
@@ -959,7 +1170,21 @@
         <w:rPr>
           <w:rFonts w:eastAsia="Cambria"/>
         </w:rPr>
-        <w:t># Define your connection string</w:t>
+        <w:t>[</w:t>
+      </w:r>
+      <w:proofErr w:type="spellStart"/>
+      <w:r>
+        <w:rPr>
+          <w:rFonts w:eastAsia="Cambria"/>
+        </w:rPr>
+        <w:t>fn_odbc_query</w:t>
+      </w:r>
+      <w:proofErr w:type="spellEnd"/>
+      <w:r>
+        <w:rPr>
+          <w:rFonts w:eastAsia="Cambria"/>
+        </w:rPr>
+        <w:t>]</w:t>
       </w:r>
     </w:p>
     <w:p>
@@ -970,26 +1195,6 @@
           <w:rFonts w:eastAsia="Cambria"/>
         </w:rPr>
       </w:pPr>
-      <w:r>
-        <w:rPr>
-          <w:rFonts w:eastAsia="Cambria"/>
-        </w:rPr>
-        <w:t>sql_connection_string=Driver={PostgreSQL</w:t>
-      </w:r>
-      <w:proofErr w:type="gramStart"/>
-      <w:r>
-        <w:rPr>
-          <w:rFonts w:eastAsia="Cambria"/>
-        </w:rPr>
-        <w:t>};Server</w:t>
-      </w:r>
-      <w:proofErr w:type="gramEnd"/>
-      <w:r>
-        <w:rPr>
-          <w:rFonts w:eastAsia="Cambria"/>
-        </w:rPr>
-        <w:t>=IPAddress;Port=5432;Database=myDataBase;Uid=myUserName;Pwd=myPassword;</w:t>
-      </w:r>
     </w:p>
     <w:p>
       <w:pPr>
@@ -999,6 +1204,12 @@
           <w:rFonts w:eastAsia="Cambria"/>
         </w:rPr>
       </w:pPr>
+      <w:r>
+        <w:rPr>
+          <w:rFonts w:eastAsia="Cambria"/>
+        </w:rPr>
+        <w:t># Define your connection string</w:t>
+      </w:r>
     </w:p>
     <w:p>
       <w:pPr>
@@ -1012,7 +1223,21 @@
         <w:rPr>
           <w:rFonts w:eastAsia="Cambria"/>
         </w:rPr>
-        <w:t># Optional settings:</w:t>
+        <w:t>sql_connection_string=Driver={PostgreSQL</w:t>
+      </w:r>
+      <w:proofErr w:type="gramStart"/>
+      <w:r>
+        <w:rPr>
+          <w:rFonts w:eastAsia="Cambria"/>
+        </w:rPr>
+        <w:t>};Server</w:t>
+      </w:r>
+      <w:proofErr w:type="gramEnd"/>
+      <w:r>
+        <w:rPr>
+          <w:rFonts w:eastAsia="Cambria"/>
+        </w:rPr>
+        <w:t>=IPAddress;Port=5432;Database=myDataBase;Uid=myUserName;Pwd=myPassword;</w:t>
       </w:r>
     </w:p>
     <w:p>
@@ -1036,7 +1261,7 @@
         <w:rPr>
           <w:rFonts w:eastAsia="Cambria"/>
         </w:rPr>
-        <w:t># Define restricted SQL statements as a list, separated by a comma, using square brackets.</w:t>
+        <w:t># Optional settings:</w:t>
       </w:r>
     </w:p>
     <w:p>
@@ -1047,12 +1272,6 @@
           <w:rFonts w:eastAsia="Cambria"/>
         </w:rPr>
       </w:pPr>
-      <w:r>
-        <w:rPr>
-          <w:rFonts w:eastAsia="Cambria"/>
-        </w:rPr>
-        <w:t># Example: ["delete", "update", "insert"].</w:t>
-      </w:r>
     </w:p>
     <w:p>
       <w:pPr>
@@ -1066,7 +1285,7 @@
         <w:rPr>
           <w:rFonts w:eastAsia="Cambria"/>
         </w:rPr>
-        <w:t># Comment out this line if there are no restrictions.</w:t>
+        <w:t># Define restricted SQL statements as a list, separated by a comma, using square brackets.</w:t>
       </w:r>
     </w:p>
     <w:p>
@@ -1077,6 +1296,36 @@
           <w:rFonts w:eastAsia="Cambria"/>
         </w:rPr>
       </w:pPr>
+      <w:r>
+        <w:rPr>
+          <w:rFonts w:eastAsia="Cambria"/>
+        </w:rPr>
+        <w:t># Example: ["delete", "update", "insert"].</w:t>
+      </w:r>
+    </w:p>
+    <w:p>
+      <w:pPr>
+        <w:pStyle w:val="code"/>
+        <w:spacing w:after="0"/>
+        <w:rPr>
+          <w:rFonts w:eastAsia="Cambria"/>
+        </w:rPr>
+      </w:pPr>
+      <w:r>
+        <w:rPr>
+          <w:rFonts w:eastAsia="Cambria"/>
+        </w:rPr>
+        <w:t># Comment out this line if there are no restrictions.</w:t>
+      </w:r>
+    </w:p>
+    <w:p>
+      <w:pPr>
+        <w:pStyle w:val="code"/>
+        <w:spacing w:after="0"/>
+        <w:rPr>
+          <w:rFonts w:eastAsia="Cambria"/>
+        </w:rPr>
+      </w:pPr>
       <w:proofErr w:type="spellStart"/>
       <w:r>
         <w:rPr>
@@ -1121,7 +1370,8 @@
         <w:rPr>
           <w:rFonts w:eastAsia="Cambria"/>
         </w:rPr>
-        <w:t># Executes commits automatically after every SQL statement.</w:t>
+        <w:lastRenderedPageBreak/>
+        <w:t># Define number of rows to fetch.</w:t>
       </w:r>
     </w:p>
     <w:p>
@@ -1136,7 +1386,7 @@
         <w:rPr>
           <w:rFonts w:eastAsia="Cambria"/>
         </w:rPr>
-        <w:t># Comment out this line to use false - the default.</w:t>
+        <w:t># Comment out this line to fetch all.</w:t>
       </w:r>
     </w:p>
     <w:p>
@@ -1152,14 +1402,14 @@
         <w:rPr>
           <w:rFonts w:eastAsia="Cambria"/>
         </w:rPr>
-        <w:t>sql_autocommit</w:t>
+        <w:t>sql_number_of_records_returned</w:t>
       </w:r>
       <w:proofErr w:type="spellEnd"/>
       <w:r>
         <w:rPr>
           <w:rFonts w:eastAsia="Cambria"/>
         </w:rPr>
-        <w:t>=true</w:t>
+        <w:t>=10</w:t>
       </w:r>
     </w:p>
     <w:p>
@@ -1183,7 +1433,7 @@
         <w:rPr>
           <w:rFonts w:eastAsia="Cambria"/>
         </w:rPr>
-        <w:t># Define a query timeout in seconds.</w:t>
+        <w:t># Executes commits automatically after every SQL statement.</w:t>
       </w:r>
     </w:p>
     <w:p>
@@ -1198,7 +1448,7 @@
         <w:rPr>
           <w:rFonts w:eastAsia="Cambria"/>
         </w:rPr>
-        <w:t># Comment out this line to use the default 0, which means "no timeout".</w:t>
+        <w:t># Comment out this line to use false - the default.</w:t>
       </w:r>
     </w:p>
     <w:p>
@@ -1209,11 +1459,19 @@
           <w:rFonts w:eastAsia="Cambria"/>
         </w:rPr>
       </w:pPr>
-      <w:r>
-        <w:rPr>
-          <w:rFonts w:eastAsia="Cambria"/>
-        </w:rPr>
-        <w:t># Might not be supported for all database drivers.</w:t>
+      <w:proofErr w:type="spellStart"/>
+      <w:r>
+        <w:rPr>
+          <w:rFonts w:eastAsia="Cambria"/>
+        </w:rPr>
+        <w:t>sql_autocommit</w:t>
+      </w:r>
+      <w:proofErr w:type="spellEnd"/>
+      <w:r>
+        <w:rPr>
+          <w:rFonts w:eastAsia="Cambria"/>
+        </w:rPr>
+        <w:t>=true</w:t>
       </w:r>
     </w:p>
     <w:p>
@@ -1224,20 +1482,6 @@
           <w:rFonts w:eastAsia="Cambria"/>
         </w:rPr>
       </w:pPr>
-      <w:proofErr w:type="spellStart"/>
-      <w:r>
-        <w:rPr>
-          <w:rFonts w:eastAsia="Cambria"/>
-        </w:rPr>
-        <w:t>sql_query_timeout</w:t>
-      </w:r>
-      <w:proofErr w:type="spellEnd"/>
-      <w:r>
-        <w:rPr>
-          <w:rFonts w:eastAsia="Cambria"/>
-        </w:rPr>
-        <w:t>=10</w:t>
-      </w:r>
     </w:p>
     <w:p>
       <w:pPr>
@@ -1247,6 +1491,26 @@
           <w:rFonts w:eastAsia="Cambria"/>
         </w:rPr>
       </w:pPr>
+      <w:r>
+        <w:rPr>
+          <w:rFonts w:eastAsia="Cambria"/>
+        </w:rPr>
+        <w:t xml:space="preserve"># Unicode </w:t>
+      </w:r>
+      <w:proofErr w:type="gramStart"/>
+      <w:r>
+        <w:rPr>
+          <w:rFonts w:eastAsia="Cambria"/>
+        </w:rPr>
+        <w:t>encoding</w:t>
+      </w:r>
+      <w:proofErr w:type="gramEnd"/>
+      <w:r>
+        <w:rPr>
+          <w:rFonts w:eastAsia="Cambria"/>
+        </w:rPr>
+        <w:t xml:space="preserve"> and decoding settings needed for your SQL database.</w:t>
+      </w:r>
     </w:p>
     <w:p>
       <w:pPr>
@@ -1256,6 +1520,12 @@
           <w:rFonts w:eastAsia="Cambria"/>
         </w:rPr>
       </w:pPr>
+      <w:r>
+        <w:rPr>
+          <w:rFonts w:eastAsia="Cambria"/>
+        </w:rPr>
+        <w:t># MariaDB, PostgreSQL and MySQL encoding/decoding settings are supported out of the box.</w:t>
+      </w:r>
     </w:p>
     <w:p>
       <w:pPr>
@@ -1269,22 +1539,21 @@
         <w:rPr>
           <w:rFonts w:eastAsia="Cambria"/>
         </w:rPr>
-        <w:lastRenderedPageBreak/>
-        <w:t xml:space="preserve"># Unicode </w:t>
-      </w:r>
-      <w:proofErr w:type="gramStart"/>
-      <w:r>
-        <w:rPr>
-          <w:rFonts w:eastAsia="Cambria"/>
-        </w:rPr>
-        <w:t>encoding</w:t>
-      </w:r>
-      <w:proofErr w:type="gramEnd"/>
-      <w:r>
-        <w:rPr>
-          <w:rFonts w:eastAsia="Cambria"/>
-        </w:rPr>
-        <w:t xml:space="preserve"> and decoding settings needed for your SQL database.</w:t>
+        <w:t xml:space="preserve"># Recent </w:t>
+      </w:r>
+      <w:proofErr w:type="spellStart"/>
+      <w:r>
+        <w:rPr>
+          <w:rFonts w:eastAsia="Cambria"/>
+        </w:rPr>
+        <w:t>SQLServer</w:t>
+      </w:r>
+      <w:proofErr w:type="spellEnd"/>
+      <w:r>
+        <w:rPr>
+          <w:rFonts w:eastAsia="Cambria"/>
+        </w:rPr>
+        <w:t xml:space="preserve"> drivers match the specification, no additional Unicode configuration is necessary.</w:t>
       </w:r>
     </w:p>
     <w:p>
@@ -1299,7 +1568,7 @@
         <w:rPr>
           <w:rFonts w:eastAsia="Cambria"/>
         </w:rPr>
-        <w:t># Currently MariaDB, PostgreSQL and MySQL encoding/decoding settings are supported out of the box.</w:t>
+        <w:t># Define which supported setting to use by using one of the keywords:</w:t>
       </w:r>
     </w:p>
     <w:p>
@@ -1314,7 +1583,7 @@
         <w:rPr>
           <w:rFonts w:eastAsia="Cambria"/>
         </w:rPr>
-        <w:t xml:space="preserve"># Recent </w:t>
+        <w:t xml:space="preserve"># MariaDB, PostgreSQL, MySQL, </w:t>
       </w:r>
       <w:proofErr w:type="spellStart"/>
       <w:r>
@@ -1324,24 +1593,6 @@
         <w:t>SQLServer</w:t>
       </w:r>
       <w:proofErr w:type="spellEnd"/>
-      <w:r>
-        <w:rPr>
-          <w:rFonts w:eastAsia="Cambria"/>
-        </w:rPr>
-        <w:t xml:space="preserve"> drivers match the specification, no additional </w:t>
-      </w:r>
-      <w:r>
-        <w:rPr>
-          <w:rFonts w:eastAsia="Cambria"/>
-        </w:rPr>
-        <w:t>U</w:t>
-      </w:r>
-      <w:r>
-        <w:rPr>
-          <w:rFonts w:eastAsia="Cambria"/>
-        </w:rPr>
-        <w:t>nicode configuration is necessary.</w:t>
-      </w:r>
     </w:p>
     <w:p>
       <w:pPr>
@@ -1355,7 +1606,7 @@
         <w:rPr>
           <w:rFonts w:eastAsia="Cambria"/>
         </w:rPr>
-        <w:t># Define which supported setting to use by using one of the keywords:</w:t>
+        <w:t># If commented out, none of the supported encoding/decoding settings will be configured.</w:t>
       </w:r>
     </w:p>
     <w:p>
@@ -1366,20 +1617,20 @@
           <w:rFonts w:eastAsia="Cambria"/>
         </w:rPr>
       </w:pPr>
-      <w:r>
-        <w:rPr>
-          <w:rFonts w:eastAsia="Cambria"/>
-        </w:rPr>
-        <w:t xml:space="preserve"># MariaDB, PostgreSQL, MySQL, </w:t>
-      </w:r>
       <w:proofErr w:type="spellStart"/>
       <w:r>
         <w:rPr>
           <w:rFonts w:eastAsia="Cambria"/>
         </w:rPr>
-        <w:t>SQLServer</w:t>
+        <w:t>sql_database_type</w:t>
       </w:r>
       <w:proofErr w:type="spellEnd"/>
+      <w:r>
+        <w:rPr>
+          <w:rFonts w:eastAsia="Cambria"/>
+        </w:rPr>
+        <w:t>=PostgreSQL</w:t>
+      </w:r>
     </w:p>
     <w:p>
       <w:pPr>
@@ -1389,12 +1640,6 @@
           <w:rFonts w:eastAsia="Cambria"/>
         </w:rPr>
       </w:pPr>
-      <w:r>
-        <w:rPr>
-          <w:rFonts w:eastAsia="Cambria"/>
-        </w:rPr>
-        <w:t># Comment out this line to not configure any supported encoding/decoding settings, or to use your own.</w:t>
-      </w:r>
     </w:p>
     <w:p>
       <w:pPr>
@@ -1404,19 +1649,11 @@
           <w:rFonts w:eastAsia="Cambria"/>
         </w:rPr>
       </w:pPr>
-      <w:proofErr w:type="spellStart"/>
-      <w:r>
-        <w:rPr>
-          <w:rFonts w:eastAsia="Cambria"/>
-        </w:rPr>
-        <w:t>sql_database_type</w:t>
-      </w:r>
-      <w:proofErr w:type="spellEnd"/>
-      <w:r>
-        <w:rPr>
-          <w:rFonts w:eastAsia="Cambria"/>
-        </w:rPr>
-        <w:t>=MariaDB</w:t>
+      <w:r>
+        <w:rPr>
+          <w:rFonts w:eastAsia="Cambria"/>
+        </w:rPr>
+        <w:t># Define query timeout in seconds.</w:t>
       </w:r>
     </w:p>
     <w:p>
@@ -1427,6 +1664,12 @@
           <w:rFonts w:eastAsia="Cambria"/>
         </w:rPr>
       </w:pPr>
+      <w:r>
+        <w:rPr>
+          <w:rFonts w:eastAsia="Cambria"/>
+        </w:rPr>
+        <w:t># If commented out, the default value 0 is used, which means "no timeout".</w:t>
+      </w:r>
     </w:p>
     <w:p>
       <w:pPr>
@@ -1440,7 +1683,23 @@
         <w:rPr>
           <w:rFonts w:eastAsia="Cambria"/>
         </w:rPr>
-        <w:t># Define number of rows to fetch.</w:t>
+        <w:t xml:space="preserve"># Some ODBC drivers do not implement the connection timeout and will throw </w:t>
+      </w:r>
+      <w:proofErr w:type="spellStart"/>
+      <w:proofErr w:type="gramStart"/>
+      <w:r>
+        <w:rPr>
+          <w:rFonts w:eastAsia="Cambria"/>
+        </w:rPr>
+        <w:t>pyodbc.Error</w:t>
+      </w:r>
+      <w:proofErr w:type="spellEnd"/>
+      <w:proofErr w:type="gramEnd"/>
+      <w:r>
+        <w:rPr>
+          <w:rFonts w:eastAsia="Cambria"/>
+        </w:rPr>
+        <w:t xml:space="preserve"> while trying to set it.</w:t>
       </w:r>
     </w:p>
     <w:p>
@@ -1455,7 +1714,7 @@
         <w:rPr>
           <w:rFonts w:eastAsia="Cambria"/>
         </w:rPr>
-        <w:t># Comment out this line to fetch all.</w:t>
+        <w:t># The error will be logged as a warning and will not terminate the workflow.</w:t>
       </w:r>
     </w:p>
     <w:p>
@@ -1466,12 +1725,18 @@
           <w:rFonts w:eastAsia="Cambria"/>
         </w:rPr>
       </w:pPr>
+      <w:r>
+        <w:rPr>
+          <w:rFonts w:eastAsia="Cambria"/>
+        </w:rPr>
+        <w:t>#</w:t>
+      </w:r>
       <w:proofErr w:type="spellStart"/>
       <w:r>
         <w:rPr>
           <w:rFonts w:eastAsia="Cambria"/>
         </w:rPr>
-        <w:t>sql_number_of_records_returned</w:t>
+        <w:t>sql_query_timeout</w:t>
       </w:r>
       <w:proofErr w:type="spellEnd"/>
       <w:r>
@@ -1492,385 +1757,263 @@
     </w:p>
     <w:p>
       <w:pPr>
-        <w:pStyle w:val="code"/>
-        <w:spacing w:after="0"/>
-        <w:rPr>
-          <w:rFonts w:eastAsia="Cambria"/>
-        </w:rPr>
-      </w:pPr>
-      <w:r>
-        <w:rPr>
-          <w:rFonts w:eastAsia="Cambria"/>
-        </w:rPr>
-        <w:t xml:space="preserve"># Some ODBC drivers might throw an error while setting </w:t>
+        <w:pStyle w:val="Heading20"/>
+      </w:pPr>
+      <w:r>
+        <w:t xml:space="preserve">Connecting to </w:t>
+      </w:r>
+      <w:r>
+        <w:t>a database</w:t>
+      </w:r>
+    </w:p>
+    <w:p>
+      <w:pPr>
+        <w:pStyle w:val="BodyText"/>
+        <w:keepNext/>
+        <w:rPr>
+          <w:rFonts w:ascii="Helvetica" w:eastAsia="Cambria" w:hAnsi="Helvetica" w:cs="Helvetica"/>
+        </w:rPr>
+      </w:pPr>
+      <w:r>
+        <w:rPr>
+          <w:rFonts w:ascii="Helvetica" w:eastAsia="Cambria" w:hAnsi="Helvetica" w:cs="Helvetica"/>
+        </w:rPr>
+        <w:t xml:space="preserve">In addition to </w:t>
       </w:r>
       <w:proofErr w:type="spellStart"/>
       <w:r>
         <w:rPr>
-          <w:rFonts w:eastAsia="Cambria"/>
-        </w:rPr>
-        <w:t>db_</w:t>
-      </w:r>
-      <w:proofErr w:type="gramStart"/>
-      <w:r>
-        <w:rPr>
-          <w:rFonts w:eastAsia="Cambria"/>
-        </w:rPr>
-        <w:t>connection.timeout</w:t>
+          <w:rFonts w:ascii="Helvetica" w:eastAsia="Cambria" w:hAnsi="Helvetica" w:cs="Helvetica"/>
+        </w:rPr>
+        <w:t>pyodbc</w:t>
       </w:r>
       <w:proofErr w:type="spellEnd"/>
-      <w:proofErr w:type="gramEnd"/>
-      <w:r>
-        <w:rPr>
-          <w:rFonts w:eastAsia="Cambria"/>
+      <w:r>
+        <w:rPr>
+          <w:rFonts w:ascii="Helvetica" w:eastAsia="Cambria" w:hAnsi="Helvetica" w:cs="Helvetica"/>
+        </w:rPr>
+        <w:t xml:space="preserve"> module</w:t>
+      </w:r>
+      <w:r>
+        <w:rPr>
+          <w:rFonts w:ascii="Helvetica" w:eastAsia="Cambria" w:hAnsi="Helvetica" w:cs="Helvetica"/>
+        </w:rPr>
+        <w:t>, t</w:t>
+      </w:r>
+      <w:r>
+        <w:rPr>
+          <w:rFonts w:ascii="Helvetica" w:eastAsia="Cambria" w:hAnsi="Helvetica" w:cs="Helvetica"/>
+        </w:rPr>
+        <w:t xml:space="preserve">he </w:t>
+      </w:r>
+      <w:r>
+        <w:rPr>
+          <w:rFonts w:ascii="Helvetica" w:eastAsia="Cambria" w:hAnsi="Helvetica" w:cs="Helvetica"/>
+        </w:rPr>
+        <w:t xml:space="preserve">ODBC function uses </w:t>
+      </w:r>
+      <w:r>
+        <w:rPr>
+          <w:rFonts w:ascii="Helvetica" w:eastAsia="Cambria" w:hAnsi="Helvetica" w:cs="Helvetica"/>
+        </w:rPr>
+        <w:t xml:space="preserve">an ODBC driver </w:t>
+      </w:r>
+      <w:r>
+        <w:rPr>
+          <w:rFonts w:ascii="Helvetica" w:eastAsia="Cambria" w:hAnsi="Helvetica" w:cs="Helvetica"/>
+        </w:rPr>
+        <w:t xml:space="preserve">to connect to </w:t>
+      </w:r>
+      <w:r>
+        <w:rPr>
+          <w:rFonts w:ascii="Helvetica" w:eastAsia="Cambria" w:hAnsi="Helvetica" w:cs="Helvetica"/>
+        </w:rPr>
+        <w:t>a data source</w:t>
+      </w:r>
+      <w:r>
+        <w:rPr>
+          <w:rFonts w:ascii="Helvetica" w:eastAsia="Cambria" w:hAnsi="Helvetica" w:cs="Helvetica"/>
+        </w:rPr>
+        <w:t xml:space="preserve">. </w:t>
+      </w:r>
+      <w:r>
+        <w:rPr>
+          <w:rFonts w:ascii="Helvetica" w:eastAsia="Cambria" w:hAnsi="Helvetica" w:cs="Helvetica"/>
+        </w:rPr>
+        <w:t xml:space="preserve">The </w:t>
+      </w:r>
+      <w:proofErr w:type="spellStart"/>
+      <w:r>
+        <w:rPr>
+          <w:rFonts w:ascii="Helvetica" w:eastAsia="Cambria" w:hAnsi="Helvetica" w:cs="Helvetica"/>
+        </w:rPr>
+        <w:t>p</w:t>
+      </w:r>
+      <w:r>
+        <w:rPr>
+          <w:rFonts w:ascii="Helvetica" w:eastAsia="Cambria" w:hAnsi="Helvetica" w:cs="Helvetica"/>
+        </w:rPr>
+        <w:t>yodbc</w:t>
+      </w:r>
+      <w:proofErr w:type="spellEnd"/>
+      <w:r>
+        <w:rPr>
+          <w:rFonts w:ascii="Helvetica" w:eastAsia="Cambria" w:hAnsi="Helvetica" w:cs="Helvetica"/>
+        </w:rPr>
+        <w:t xml:space="preserve"> package also communicates with a driver manager, which provides the API that conforms to the ODBC standard. </w:t>
+      </w:r>
+    </w:p>
+    <w:p>
+      <w:pPr>
+        <w:pStyle w:val="BodyText"/>
+        <w:keepNext/>
+        <w:rPr>
+          <w:rFonts w:ascii="Helvetica" w:eastAsia="Cambria" w:hAnsi="Helvetica" w:cs="Helvetica"/>
+        </w:rPr>
+      </w:pPr>
+      <w:r>
+        <w:rPr>
+          <w:rFonts w:ascii="Helvetica" w:eastAsia="Cambria" w:hAnsi="Helvetica" w:cs="Helvetica"/>
+        </w:rPr>
+        <w:t>ODBC drivers are database-specific and are typically written by the manufacturer of the database.</w:t>
+      </w:r>
+    </w:p>
+    <w:p>
+      <w:pPr>
+        <w:pStyle w:val="BodyText"/>
+        <w:rPr>
+          <w:rFonts w:ascii="Helvetica" w:eastAsia="Cambria" w:hAnsi="Helvetica" w:cs="Helvetica"/>
+        </w:rPr>
+      </w:pPr>
+      <w:r>
+        <w:rPr>
+          <w:rFonts w:ascii="Helvetica" w:eastAsia="Cambria" w:hAnsi="Helvetica" w:cs="Helvetica"/>
+        </w:rPr>
+        <w:t xml:space="preserve">The driver manager that </w:t>
+      </w:r>
+      <w:proofErr w:type="spellStart"/>
+      <w:r>
+        <w:rPr>
+          <w:rFonts w:ascii="Helvetica" w:eastAsia="Cambria" w:hAnsi="Helvetica" w:cs="Helvetica"/>
+        </w:rPr>
+        <w:t>pyodbc</w:t>
+      </w:r>
+      <w:proofErr w:type="spellEnd"/>
+      <w:r>
+        <w:rPr>
+          <w:rFonts w:ascii="Helvetica" w:eastAsia="Cambria" w:hAnsi="Helvetica" w:cs="Helvetica"/>
+        </w:rPr>
+        <w:t xml:space="preserve"> uses is determined when </w:t>
+      </w:r>
+      <w:proofErr w:type="spellStart"/>
+      <w:r>
+        <w:rPr>
+          <w:rFonts w:ascii="Helvetica" w:eastAsia="Cambria" w:hAnsi="Helvetica" w:cs="Helvetica"/>
+        </w:rPr>
+        <w:t>pyodbc</w:t>
+      </w:r>
+      <w:proofErr w:type="spellEnd"/>
+      <w:r>
+        <w:rPr>
+          <w:rFonts w:ascii="Helvetica" w:eastAsia="Cambria" w:hAnsi="Helvetica" w:cs="Helvetica"/>
+        </w:rPr>
+        <w:t xml:space="preserve"> is installed (through the setup.py script). Since version 3.0.8 (April 2015), </w:t>
+      </w:r>
+      <w:proofErr w:type="spellStart"/>
+      <w:r>
+        <w:rPr>
+          <w:rFonts w:ascii="Helvetica" w:eastAsia="Cambria" w:hAnsi="Helvetica" w:cs="Helvetica"/>
+        </w:rPr>
+        <w:t>pyodbc</w:t>
+      </w:r>
+      <w:proofErr w:type="spellEnd"/>
+      <w:r>
+        <w:rPr>
+          <w:rFonts w:ascii="Helvetica" w:eastAsia="Cambria" w:hAnsi="Helvetica" w:cs="Helvetica"/>
+        </w:rPr>
+        <w:t xml:space="preserve"> is precompiled </w:t>
+      </w:r>
+      <w:r>
+        <w:rPr>
+          <w:rFonts w:ascii="Helvetica" w:eastAsia="Cambria" w:hAnsi="Helvetica" w:cs="Helvetica"/>
+        </w:rPr>
+        <w:t>to use</w:t>
+      </w:r>
+      <w:r>
+        <w:rPr>
+          <w:rFonts w:ascii="Helvetica" w:eastAsia="Cambria" w:hAnsi="Helvetica" w:cs="Helvetica"/>
+        </w:rPr>
+        <w:t xml:space="preserve"> </w:t>
+      </w:r>
+      <w:r>
+        <w:rPr>
+          <w:rFonts w:ascii="Helvetica" w:eastAsia="Cambria" w:hAnsi="Helvetica" w:cs="Helvetica"/>
+        </w:rPr>
+        <w:t xml:space="preserve">the </w:t>
+      </w:r>
+      <w:proofErr w:type="spellStart"/>
+      <w:r>
+        <w:rPr>
+          <w:rFonts w:ascii="Helvetica" w:eastAsia="Cambria" w:hAnsi="Helvetica" w:cs="Helvetica"/>
+        </w:rPr>
+        <w:t>unixODBC</w:t>
+      </w:r>
+      <w:proofErr w:type="spellEnd"/>
+      <w:r>
+        <w:rPr>
+          <w:rFonts w:ascii="Helvetica" w:eastAsia="Cambria" w:hAnsi="Helvetica" w:cs="Helvetica"/>
+        </w:rPr>
+        <w:t xml:space="preserve"> driver manager. If you need to change the driver manager, you have to re-install </w:t>
+      </w:r>
+      <w:proofErr w:type="spellStart"/>
+      <w:r>
+        <w:rPr>
+          <w:rFonts w:ascii="Helvetica" w:eastAsia="Cambria" w:hAnsi="Helvetica" w:cs="Helvetica"/>
+        </w:rPr>
+        <w:t>pyodbc</w:t>
+      </w:r>
+      <w:proofErr w:type="spellEnd"/>
+      <w:r>
+        <w:rPr>
+          <w:rFonts w:ascii="Helvetica" w:eastAsia="Cambria" w:hAnsi="Helvetica" w:cs="Helvetica"/>
         </w:rPr>
         <w:t>.</w:t>
       </w:r>
     </w:p>
     <w:p>
       <w:pPr>
-        <w:pStyle w:val="code"/>
-        <w:spacing w:after="0"/>
-        <w:rPr>
-          <w:rFonts w:eastAsia="Cambria"/>
-        </w:rPr>
-      </w:pPr>
-      <w:r>
-        <w:rPr>
-          <w:rFonts w:eastAsia="Cambria"/>
-        </w:rPr>
-        <w:t xml:space="preserve"># </w:t>
+        <w:pStyle w:val="BodyText"/>
+        <w:rPr>
+          <w:rFonts w:eastAsia="Cambria"/>
+        </w:rPr>
+      </w:pPr>
+      <w:r>
+        <w:rPr>
+          <w:rFonts w:ascii="Helvetica" w:eastAsia="Cambria" w:hAnsi="Helvetica" w:cs="Helvetica"/>
+        </w:rPr>
+        <w:t xml:space="preserve">More information on </w:t>
+      </w:r>
+      <w:r>
+        <w:rPr>
+          <w:rFonts w:ascii="Helvetica" w:eastAsia="Cambria" w:hAnsi="Helvetica" w:cs="Helvetica"/>
+        </w:rPr>
+        <w:t xml:space="preserve">the </w:t>
       </w:r>
       <w:proofErr w:type="spellStart"/>
       <w:r>
         <w:rPr>
-          <w:rFonts w:eastAsia="Cambria"/>
-        </w:rPr>
-        <w:t>Psqlodbc</w:t>
+          <w:rFonts w:ascii="Helvetica" w:eastAsia="Cambria" w:hAnsi="Helvetica" w:cs="Helvetica"/>
+        </w:rPr>
+        <w:t>pyodbc</w:t>
       </w:r>
       <w:proofErr w:type="spellEnd"/>
       <w:r>
         <w:rPr>
-          <w:rFonts w:eastAsia="Cambria"/>
-        </w:rPr>
-        <w:t xml:space="preserve"> driver (PostgreSQL) throws a general error 'HY000'</w:t>
-      </w:r>
-    </w:p>
-    <w:p>
-      <w:pPr>
-        <w:pStyle w:val="code"/>
-        <w:spacing w:after="0"/>
-        <w:rPr>
-          <w:rFonts w:eastAsia="Cambria"/>
-        </w:rPr>
-      </w:pPr>
-      <w:r>
-        <w:rPr>
-          <w:rFonts w:eastAsia="Cambria"/>
-        </w:rPr>
-        <w:t xml:space="preserve"># Override this SQLSTATE if your </w:t>
-      </w:r>
-      <w:proofErr w:type="spellStart"/>
-      <w:r>
-        <w:rPr>
-          <w:rFonts w:eastAsia="Cambria"/>
-        </w:rPr>
-        <w:t>odbc</w:t>
-      </w:r>
-      <w:proofErr w:type="spellEnd"/>
-      <w:r>
-        <w:rPr>
-          <w:rFonts w:eastAsia="Cambria"/>
-        </w:rPr>
-        <w:t xml:space="preserve"> driver is throwing a different error.</w:t>
-      </w:r>
-    </w:p>
-    <w:p>
-      <w:pPr>
-        <w:pStyle w:val="code"/>
-        <w:spacing w:after="0"/>
-        <w:rPr>
-          <w:rFonts w:eastAsia="Cambria"/>
-        </w:rPr>
-      </w:pPr>
-      <w:proofErr w:type="spellStart"/>
-      <w:r>
-        <w:rPr>
-          <w:rFonts w:eastAsia="Cambria"/>
-        </w:rPr>
-        <w:t>sql_pyodbc_timeout_error_state</w:t>
-      </w:r>
-      <w:proofErr w:type="spellEnd"/>
-      <w:r>
-        <w:rPr>
-          <w:rFonts w:eastAsia="Cambria"/>
-        </w:rPr>
-        <w:t>=HY000</w:t>
-      </w:r>
-    </w:p>
-    <w:p>
-      <w:pPr>
-        <w:pStyle w:val="Heading20"/>
-      </w:pPr>
-      <w:r>
-        <w:t xml:space="preserve">Connecting to </w:t>
-      </w:r>
-      <w:r>
-        <w:t>a database</w:t>
-      </w:r>
-    </w:p>
-    <w:p>
-      <w:pPr>
-        <w:pStyle w:val="BodyText"/>
-        <w:rPr>
-          <w:rFonts w:ascii="Helvetica" w:eastAsia="Cambria" w:hAnsi="Helvetica" w:cs="Helvetica"/>
-        </w:rPr>
-      </w:pPr>
-      <w:r>
-        <w:rPr>
-          <w:rFonts w:ascii="Helvetica" w:eastAsia="Cambria" w:hAnsi="Helvetica" w:cs="Helvetica"/>
-        </w:rPr>
-        <w:t xml:space="preserve">The </w:t>
-      </w:r>
-      <w:r>
-        <w:rPr>
-          <w:rFonts w:ascii="Helvetica" w:eastAsia="Cambria" w:hAnsi="Helvetica" w:cs="Helvetica"/>
-        </w:rPr>
-        <w:t>ODBC function uses an open source Python module</w:t>
-      </w:r>
-      <w:r>
-        <w:rPr>
-          <w:rFonts w:ascii="Helvetica" w:eastAsia="Cambria" w:hAnsi="Helvetica" w:cs="Helvetica"/>
-        </w:rPr>
-        <w:t>,</w:t>
-      </w:r>
-      <w:r>
-        <w:rPr>
-          <w:rFonts w:ascii="Helvetica" w:eastAsia="Cambria" w:hAnsi="Helvetica" w:cs="Helvetica"/>
-        </w:rPr>
-        <w:t xml:space="preserve"> </w:t>
-      </w:r>
-      <w:proofErr w:type="spellStart"/>
-      <w:r>
-        <w:rPr>
-          <w:rFonts w:ascii="Helvetica" w:eastAsia="Cambria" w:hAnsi="Helvetica" w:cs="Helvetica"/>
-        </w:rPr>
-        <w:t>pyodbc</w:t>
-      </w:r>
-      <w:proofErr w:type="spellEnd"/>
-      <w:r>
-        <w:rPr>
-          <w:rFonts w:ascii="Helvetica" w:eastAsia="Cambria" w:hAnsi="Helvetica" w:cs="Helvetica"/>
-        </w:rPr>
-        <w:t>,</w:t>
-      </w:r>
-      <w:r>
-        <w:rPr>
-          <w:rFonts w:ascii="Helvetica" w:eastAsia="Cambria" w:hAnsi="Helvetica" w:cs="Helvetica"/>
-        </w:rPr>
-        <w:t xml:space="preserve"> </w:t>
-      </w:r>
-      <w:r>
-        <w:rPr>
-          <w:rFonts w:ascii="Helvetica" w:eastAsia="Cambria" w:hAnsi="Helvetica" w:cs="Helvetica"/>
-        </w:rPr>
-        <w:t xml:space="preserve">and an ODBC driver </w:t>
-      </w:r>
-      <w:r>
-        <w:rPr>
-          <w:rFonts w:ascii="Helvetica" w:eastAsia="Cambria" w:hAnsi="Helvetica" w:cs="Helvetica"/>
-        </w:rPr>
-        <w:t xml:space="preserve">to connect to </w:t>
-      </w:r>
-      <w:r>
-        <w:rPr>
-          <w:rFonts w:ascii="Helvetica" w:eastAsia="Cambria" w:hAnsi="Helvetica" w:cs="Helvetica"/>
-        </w:rPr>
-        <w:t>a data source</w:t>
-      </w:r>
-      <w:r>
-        <w:rPr>
-          <w:rFonts w:ascii="Helvetica" w:eastAsia="Cambria" w:hAnsi="Helvetica" w:cs="Helvetica"/>
-        </w:rPr>
-        <w:t xml:space="preserve">. </w:t>
-      </w:r>
-      <w:r>
-        <w:rPr>
-          <w:rFonts w:ascii="Helvetica" w:eastAsia="Cambria" w:hAnsi="Helvetica" w:cs="Helvetica"/>
-        </w:rPr>
-        <w:t xml:space="preserve">The </w:t>
-      </w:r>
-      <w:proofErr w:type="spellStart"/>
-      <w:r>
-        <w:rPr>
-          <w:rFonts w:ascii="Helvetica" w:eastAsia="Cambria" w:hAnsi="Helvetica" w:cs="Helvetica"/>
-        </w:rPr>
-        <w:t>p</w:t>
-      </w:r>
-      <w:r>
-        <w:rPr>
-          <w:rFonts w:ascii="Helvetica" w:eastAsia="Cambria" w:hAnsi="Helvetica" w:cs="Helvetica"/>
-        </w:rPr>
-        <w:t>yodbc</w:t>
-      </w:r>
-      <w:proofErr w:type="spellEnd"/>
-      <w:r>
-        <w:rPr>
-          <w:rFonts w:ascii="Helvetica" w:eastAsia="Cambria" w:hAnsi="Helvetica" w:cs="Helvetica"/>
-        </w:rPr>
-        <w:t xml:space="preserve"> package also communicates with a driver manager, which provides the API that conforms to the ODBC standard. </w:t>
-      </w:r>
-    </w:p>
-    <w:p>
-      <w:pPr>
-        <w:pStyle w:val="BodyText"/>
-        <w:rPr>
-          <w:rFonts w:ascii="Helvetica" w:eastAsia="Cambria" w:hAnsi="Helvetica" w:cs="Helvetica"/>
-        </w:rPr>
-      </w:pPr>
-      <w:r>
-        <w:rPr>
-          <w:rFonts w:ascii="Helvetica" w:eastAsia="Cambria" w:hAnsi="Helvetica" w:cs="Helvetica"/>
-        </w:rPr>
-        <w:t>ODBC drivers are database-specific and are typically written by the manufacturer of the database.</w:t>
-      </w:r>
-    </w:p>
-    <w:p>
-      <w:pPr>
-        <w:pStyle w:val="BodyText"/>
-        <w:rPr>
-          <w:rFonts w:ascii="Helvetica" w:eastAsia="Cambria" w:hAnsi="Helvetica" w:cs="Helvetica"/>
-        </w:rPr>
-      </w:pPr>
-      <w:r>
-        <w:rPr>
-          <w:rFonts w:ascii="Helvetica" w:eastAsia="Cambria" w:hAnsi="Helvetica" w:cs="Helvetica"/>
-        </w:rPr>
-        <w:t xml:space="preserve">The driver manager that </w:t>
-      </w:r>
-      <w:proofErr w:type="spellStart"/>
-      <w:r>
-        <w:rPr>
-          <w:rFonts w:ascii="Helvetica" w:eastAsia="Cambria" w:hAnsi="Helvetica" w:cs="Helvetica"/>
-        </w:rPr>
-        <w:t>pyodbc</w:t>
-      </w:r>
-      <w:proofErr w:type="spellEnd"/>
-      <w:r>
-        <w:rPr>
-          <w:rFonts w:ascii="Helvetica" w:eastAsia="Cambria" w:hAnsi="Helvetica" w:cs="Helvetica"/>
-        </w:rPr>
-        <w:t xml:space="preserve"> uses is determined when </w:t>
-      </w:r>
-      <w:proofErr w:type="spellStart"/>
-      <w:r>
-        <w:rPr>
-          <w:rFonts w:ascii="Helvetica" w:eastAsia="Cambria" w:hAnsi="Helvetica" w:cs="Helvetica"/>
-        </w:rPr>
-        <w:t>pyodbc</w:t>
-      </w:r>
-      <w:proofErr w:type="spellEnd"/>
-      <w:r>
-        <w:rPr>
-          <w:rFonts w:ascii="Helvetica" w:eastAsia="Cambria" w:hAnsi="Helvetica" w:cs="Helvetica"/>
-        </w:rPr>
-        <w:t xml:space="preserve"> is installed (through the setup.py script). Since version 3.0.8 (April 2015), </w:t>
-      </w:r>
-      <w:proofErr w:type="spellStart"/>
-      <w:r>
-        <w:rPr>
-          <w:rFonts w:ascii="Helvetica" w:eastAsia="Cambria" w:hAnsi="Helvetica" w:cs="Helvetica"/>
-        </w:rPr>
-        <w:t>pyodbc</w:t>
-      </w:r>
-      <w:proofErr w:type="spellEnd"/>
-      <w:r>
-        <w:rPr>
-          <w:rFonts w:ascii="Helvetica" w:eastAsia="Cambria" w:hAnsi="Helvetica" w:cs="Helvetica"/>
-        </w:rPr>
-        <w:t xml:space="preserve"> is precompiled </w:t>
-      </w:r>
-      <w:r>
-        <w:rPr>
-          <w:rFonts w:ascii="Helvetica" w:eastAsia="Cambria" w:hAnsi="Helvetica" w:cs="Helvetica"/>
-        </w:rPr>
-        <w:t>to use</w:t>
-      </w:r>
-      <w:r>
-        <w:rPr>
-          <w:rFonts w:ascii="Helvetica" w:eastAsia="Cambria" w:hAnsi="Helvetica" w:cs="Helvetica"/>
-        </w:rPr>
-        <w:t xml:space="preserve"> </w:t>
-      </w:r>
-      <w:r>
-        <w:rPr>
-          <w:rFonts w:ascii="Helvetica" w:eastAsia="Cambria" w:hAnsi="Helvetica" w:cs="Helvetica"/>
-        </w:rPr>
-        <w:t xml:space="preserve">the </w:t>
-      </w:r>
-      <w:proofErr w:type="spellStart"/>
-      <w:r>
-        <w:rPr>
-          <w:rFonts w:ascii="Helvetica" w:eastAsia="Cambria" w:hAnsi="Helvetica" w:cs="Helvetica"/>
-        </w:rPr>
-        <w:t>unixODBC</w:t>
-      </w:r>
-      <w:proofErr w:type="spellEnd"/>
-      <w:r>
-        <w:rPr>
-          <w:rFonts w:ascii="Helvetica" w:eastAsia="Cambria" w:hAnsi="Helvetica" w:cs="Helvetica"/>
-        </w:rPr>
-        <w:t xml:space="preserve"> driver manager. If you need to change the driver manager, you have to re-install </w:t>
-      </w:r>
-      <w:proofErr w:type="spellStart"/>
-      <w:r>
-        <w:rPr>
-          <w:rFonts w:ascii="Helvetica" w:eastAsia="Cambria" w:hAnsi="Helvetica" w:cs="Helvetica"/>
-        </w:rPr>
-        <w:t>pyodbc</w:t>
-      </w:r>
-      <w:proofErr w:type="spellEnd"/>
-      <w:r>
-        <w:rPr>
-          <w:rFonts w:ascii="Helvetica" w:eastAsia="Cambria" w:hAnsi="Helvetica" w:cs="Helvetica"/>
-        </w:rPr>
-        <w:t>.</w:t>
-      </w:r>
-    </w:p>
-    <w:p>
-      <w:pPr>
-        <w:pStyle w:val="BodyText"/>
-        <w:rPr>
-          <w:rFonts w:eastAsia="Cambria"/>
-        </w:rPr>
-      </w:pPr>
-      <w:r>
-        <w:rPr>
-          <w:rFonts w:ascii="Helvetica" w:eastAsia="Cambria" w:hAnsi="Helvetica" w:cs="Helvetica"/>
-        </w:rPr>
-        <w:t xml:space="preserve">More information on </w:t>
-      </w:r>
-      <w:r>
-        <w:rPr>
-          <w:rFonts w:ascii="Helvetica" w:eastAsia="Cambria" w:hAnsi="Helvetica" w:cs="Helvetica"/>
-        </w:rPr>
-        <w:t xml:space="preserve">the </w:t>
-      </w:r>
-      <w:proofErr w:type="spellStart"/>
-      <w:r>
-        <w:rPr>
-          <w:rFonts w:ascii="Helvetica" w:eastAsia="Cambria" w:hAnsi="Helvetica" w:cs="Helvetica"/>
-        </w:rPr>
-        <w:t>pyodbc</w:t>
-      </w:r>
-      <w:proofErr w:type="spellEnd"/>
-      <w:r>
-        <w:rPr>
           <w:rFonts w:ascii="Helvetica" w:eastAsia="Cambria" w:hAnsi="Helvetica" w:cs="Helvetica"/>
         </w:rPr>
         <w:t xml:space="preserve">, driver manager and ODBC drivers is available on the </w:t>
       </w:r>
-      <w:hyperlink r:id="rId10" w:history="1">
+      <w:hyperlink r:id="rId12" w:history="1">
         <w:r>
           <w:rPr>
             <w:rStyle w:val="Hyperlink"/>
@@ -1945,7 +2088,7 @@
         </w:rPr>
         <w:t xml:space="preserve"> </w:t>
       </w:r>
-      <w:hyperlink r:id="rId11" w:history="1">
+      <w:hyperlink r:id="rId13" w:history="1">
         <w:r>
           <w:rPr>
             <w:rStyle w:val="Hyperlink"/>
@@ -2166,15 +2309,77 @@
     </w:p>
     <w:p>
       <w:pPr>
-        <w:rPr>
-          <w:rFonts w:ascii="Calibri" w:eastAsia="Calibri" w:hAnsi="Calibri" w:cs="Calibri"/>
-          <w:b/>
-          <w:sz w:val="28"/>
-          <w:szCs w:val="28"/>
-        </w:rPr>
-      </w:pPr>
-      <w:r>
-        <w:br w:type="page"/>
+        <w:pStyle w:val="Heading20"/>
+      </w:pPr>
+      <w:r>
+        <w:t xml:space="preserve">Supported </w:t>
+      </w:r>
+      <w:r>
+        <w:t>databases</w:t>
+      </w:r>
+    </w:p>
+    <w:p>
+      <w:pPr>
+        <w:pStyle w:val="BodyText"/>
+        <w:rPr>
+          <w:rFonts w:ascii="Helvetica" w:eastAsia="Cambria" w:hAnsi="Helvetica" w:cs="Helvetica"/>
+        </w:rPr>
+      </w:pPr>
+      <w:r>
+        <w:rPr>
+          <w:rFonts w:eastAsia="Cambria"/>
+        </w:rPr>
+        <w:t xml:space="preserve">The </w:t>
+      </w:r>
+      <w:r>
+        <w:rPr>
+          <w:rFonts w:ascii="Helvetica" w:eastAsia="Cambria" w:hAnsi="Helvetica" w:cs="Helvetica"/>
+        </w:rPr>
+        <w:t xml:space="preserve">ODBC </w:t>
+      </w:r>
+      <w:r>
+        <w:rPr>
+          <w:rFonts w:eastAsia="Cambria"/>
+        </w:rPr>
+        <w:t xml:space="preserve">function has been successfully tested with the </w:t>
+      </w:r>
+      <w:r>
+        <w:rPr>
+          <w:rFonts w:eastAsia="Cambria"/>
+        </w:rPr>
+        <w:t xml:space="preserve">MariaDB, PostgreSQL, MySQL, </w:t>
+      </w:r>
+      <w:proofErr w:type="spellStart"/>
+      <w:r>
+        <w:rPr>
+          <w:rFonts w:ascii="Helvetica" w:eastAsia="Cambria" w:hAnsi="Helvetica" w:cs="Helvetica"/>
+        </w:rPr>
+        <w:t>SQLServer</w:t>
+      </w:r>
+      <w:proofErr w:type="spellEnd"/>
+      <w:r>
+        <w:rPr>
+          <w:rFonts w:ascii="Helvetica" w:eastAsia="Cambria" w:hAnsi="Helvetica" w:cs="Helvetica"/>
+        </w:rPr>
+        <w:t xml:space="preserve"> and Oracle database</w:t>
+      </w:r>
+      <w:r>
+        <w:rPr>
+          <w:rFonts w:ascii="Helvetica" w:eastAsia="Cambria" w:hAnsi="Helvetica" w:cs="Helvetica"/>
+        </w:rPr>
+        <w:t>. T</w:t>
+      </w:r>
+      <w:r>
+        <w:rPr>
+          <w:rFonts w:ascii="Helvetica" w:eastAsia="Cambria" w:hAnsi="Helvetica" w:cs="Helvetica"/>
+        </w:rPr>
+        <w:t xml:space="preserve">he function </w:t>
+      </w:r>
+      <w:r>
+        <w:rPr>
+          <w:rFonts w:ascii="Helvetica" w:eastAsia="Cambria" w:hAnsi="Helvetica" w:cs="Helvetica"/>
+        </w:rPr>
+        <w:t>may work with other databases, but they have not been tested.</w:t>
       </w:r>
     </w:p>
     <w:p>
@@ -2189,6 +2394,7 @@
     <w:p>
       <w:pPr>
         <w:pStyle w:val="BodyText"/>
+        <w:keepNext/>
         <w:rPr>
           <w:rFonts w:eastAsia="Cambria"/>
         </w:rPr>
@@ -2295,6 +2501,7 @@
     <w:p>
       <w:pPr>
         <w:pStyle w:val="BodyText"/>
+        <w:keepNext/>
         <w:rPr>
           <w:rFonts w:ascii="Helvetica" w:eastAsia="Cambria" w:hAnsi="Helvetica" w:cs="Helvetica"/>
         </w:rPr>
@@ -2309,7 +2516,19 @@
         <w:rPr>
           <w:rFonts w:eastAsia="Cambria"/>
         </w:rPr>
-        <w:t xml:space="preserve">V1.0.0 </w:t>
+        <w:t>V1.0.</w:t>
+      </w:r>
+      <w:r>
+        <w:rPr>
+          <w:rFonts w:eastAsia="Cambria"/>
+        </w:rPr>
+        <w:t>1</w:t>
+      </w:r>
+      <w:r>
+        <w:rPr>
+          <w:rFonts w:eastAsia="Cambria"/>
+        </w:rPr>
+        <w:t xml:space="preserve"> </w:t>
       </w:r>
       <w:r>
         <w:rPr>
@@ -2358,15 +2577,7 @@
         <w:rPr>
           <w:rFonts w:ascii="Helvetica" w:eastAsia="Cambria" w:hAnsi="Helvetica" w:cs="Helvetica"/>
         </w:rPr>
-        <w:t>S</w:t>
-      </w:r>
-      <w:bookmarkStart w:id="3" w:name="_GoBack"/>
-      <w:bookmarkEnd w:id="3"/>
-      <w:r>
-        <w:rPr>
-          <w:rFonts w:ascii="Helvetica" w:eastAsia="Cambria" w:hAnsi="Helvetica" w:cs="Helvetica"/>
-        </w:rPr>
-        <w:t>QLServer</w:t>
+        <w:t>SQLServer</w:t>
       </w:r>
       <w:proofErr w:type="spellEnd"/>
       <w:r>
@@ -2411,6 +2622,7 @@
     <w:p>
       <w:pPr>
         <w:pStyle w:val="BodyText"/>
+        <w:keepNext/>
         <w:spacing w:after="0"/>
         <w:rPr>
           <w:rFonts w:ascii="Helvetica" w:eastAsia="Cambria" w:hAnsi="Helvetica" w:cs="Helvetica"/>
@@ -2458,7 +2670,7 @@
         </w:rPr>
         <w:t xml:space="preserve"> </w:t>
       </w:r>
-      <w:hyperlink r:id="rId12" w:history="1">
+      <w:hyperlink r:id="rId14" w:history="1">
         <w:r>
           <w:rPr>
             <w:rStyle w:val="Hyperlink"/>
@@ -2489,6 +2701,7 @@
     <w:p>
       <w:pPr>
         <w:pStyle w:val="BodyText"/>
+        <w:keepNext/>
         <w:spacing w:after="0"/>
         <w:rPr>
           <w:rFonts w:ascii="Helvetica" w:eastAsia="Cambria" w:hAnsi="Helvetica" w:cs="Helvetica"/>
@@ -2515,7 +2728,7 @@
                     <pic:cNvPicPr/>
                   </pic:nvPicPr>
                   <pic:blipFill>
-                    <a:blip r:embed="rId13"/>
+                    <a:blip r:embed="rId15"/>
                     <a:stretch>
                       <a:fillRect/>
                     </a:stretch>
@@ -2546,6 +2759,7 @@
     <w:p>
       <w:pPr>
         <w:pStyle w:val="BodyText"/>
+        <w:keepNext/>
         <w:spacing w:after="0"/>
         <w:rPr>
           <w:rFonts w:eastAsia="Cambria"/>
@@ -2557,7 +2771,7 @@
         </w:rPr>
         <w:t xml:space="preserve">More information on Unicode settings is available on </w:t>
       </w:r>
-      <w:hyperlink r:id="rId14" w:history="1">
+      <w:hyperlink r:id="rId16" w:history="1">
         <w:r>
           <w:rPr>
             <w:rStyle w:val="Hyperlink"/>
@@ -2605,21 +2819,13 @@
         <w:t>The package contains function definition</w:t>
       </w:r>
       <w:r>
-        <w:t xml:space="preserve">s that you can use in </w:t>
-      </w:r>
-      <w:proofErr w:type="gramStart"/>
-      <w:r>
-        <w:t>workflows</w:t>
+        <w:t>s that you can use in workflows</w:t>
       </w:r>
       <w:r>
         <w:t>,</w:t>
       </w:r>
       <w:r>
-        <w:t xml:space="preserve"> and</w:t>
-      </w:r>
-      <w:proofErr w:type="gramEnd"/>
-      <w:r>
-        <w:t xml:space="preserve"> includes example workflows and rules that show how to use these functions.</w:t>
+        <w:t xml:space="preserve"> and includes example workflows and rules that show how to use these functions.</w:t>
       </w:r>
     </w:p>
     <w:p>
@@ -2804,7 +3010,7 @@
           <w:rFonts w:cs="Arial"/>
           <w:color w:val="000000"/>
         </w:rPr>
-        <w:t xml:space="preserve">automatically run at startup. On a Red Hat appliance, this is done using a </w:t>
+        <w:t xml:space="preserve">automatically run at startup. On a Red Hat appliance, this is done using a systemd unit file such as the one below. You may need to change the paths to your working directory and </w:t>
       </w:r>
       <w:proofErr w:type="spellStart"/>
       <w:r>
@@ -2812,7 +3018,7 @@
           <w:rFonts w:cs="Arial"/>
           <w:color w:val="000000"/>
         </w:rPr>
-        <w:t>systemd</w:t>
+        <w:t>app.config</w:t>
       </w:r>
       <w:proofErr w:type="spellEnd"/>
       <w:r>
@@ -2820,50 +3026,29 @@
           <w:rFonts w:cs="Arial"/>
           <w:color w:val="000000"/>
         </w:rPr>
-        <w:t xml:space="preserve"> unit file such as the one below. You may need to change the paths to your working directory and </w:t>
-      </w:r>
-      <w:proofErr w:type="spellStart"/>
-      <w:r>
+        <w:t>.</w:t>
+      </w:r>
+    </w:p>
+    <w:p>
+      <w:pPr>
+        <w:pStyle w:val="BodyText"/>
         <w:rPr>
           <w:rFonts w:cs="Arial"/>
           <w:color w:val="000000"/>
         </w:rPr>
-        <w:t>app.config</w:t>
-      </w:r>
-      <w:proofErr w:type="spellEnd"/>
+      </w:pPr>
       <w:r>
         <w:rPr>
           <w:rFonts w:cs="Arial"/>
           <w:color w:val="000000"/>
         </w:rPr>
-        <w:t>.</w:t>
-      </w:r>
-    </w:p>
-    <w:p>
-      <w:pPr>
-        <w:pStyle w:val="BodyText"/>
-        <w:rPr>
-          <w:rFonts w:cs="Arial"/>
-          <w:color w:val="000000"/>
-        </w:rPr>
-      </w:pPr>
-      <w:r>
-        <w:rPr>
-          <w:rFonts w:cs="Arial"/>
-          <w:color w:val="000000"/>
-        </w:rPr>
         <w:t>The unit file should be named ‘</w:t>
       </w:r>
       <w:proofErr w:type="spellStart"/>
       <w:r>
-        <w:t>resilient_</w:t>
-      </w:r>
-      <w:proofErr w:type="gramStart"/>
-      <w:r>
-        <w:t>circuits.service</w:t>
+        <w:t>resilient_circuits.service</w:t>
       </w:r>
       <w:proofErr w:type="spellEnd"/>
-      <w:proofErr w:type="gramEnd"/>
       <w:r>
         <w:rPr>
           <w:rFonts w:cs="Arial"/>
@@ -3067,12 +3252,10 @@
         <w:t>=multi-</w:t>
       </w:r>
       <w:proofErr w:type="spellStart"/>
-      <w:proofErr w:type="gramStart"/>
       <w:r>
         <w:t>user.target</w:t>
       </w:r>
       <w:proofErr w:type="spellEnd"/>
-      <w:proofErr w:type="gramEnd"/>
     </w:p>
     <w:p>
       <w:pPr>
@@ -3140,114 +3323,61 @@
           <w:color w:val="000000"/>
         </w:rPr>
       </w:pPr>
-      <w:bookmarkStart w:id="4" w:name="_Toc510253268"/>
+      <w:bookmarkStart w:id="3" w:name="_Toc510253268"/>
       <w:r>
         <w:rPr>
           <w:rFonts w:cs="Arial"/>
           <w:color w:val="000000"/>
         </w:rPr>
-        <w:t xml:space="preserve">Use the </w:t>
+        <w:t>Use the systemctl command to manually start, stop, restart and return status on the service:</w:t>
+      </w:r>
+    </w:p>
+    <w:p>
+      <w:pPr>
+        <w:pStyle w:val="Code0"/>
+      </w:pPr>
+      <w:r>
+        <w:t xml:space="preserve">sudo </w:t>
       </w:r>
       <w:proofErr w:type="spellStart"/>
       <w:r>
+        <w:t>systemctl</w:t>
+      </w:r>
+      <w:proofErr w:type="spellEnd"/>
+      <w:r>
+        <w:t xml:space="preserve"> </w:t>
+      </w:r>
+      <w:proofErr w:type="spellStart"/>
+      <w:r>
+        <w:t>resilient_circuits</w:t>
+      </w:r>
+      <w:proofErr w:type="spellEnd"/>
+      <w:r>
+        <w:t xml:space="preserve"> [</w:t>
+      </w:r>
+      <w:proofErr w:type="spellStart"/>
+      <w:r>
+        <w:t>start|stop|restart|status</w:t>
+      </w:r>
+      <w:proofErr w:type="spellEnd"/>
+      <w:r>
+        <w:t>]</w:t>
+      </w:r>
+    </w:p>
+    <w:p>
+      <w:pPr>
+        <w:pStyle w:val="BodyText"/>
         <w:rPr>
           <w:rFonts w:cs="Arial"/>
           <w:color w:val="000000"/>
         </w:rPr>
-        <w:t>systemctl</w:t>
-      </w:r>
-      <w:proofErr w:type="spellEnd"/>
+      </w:pPr>
       <w:r>
         <w:rPr>
           <w:rFonts w:cs="Arial"/>
           <w:color w:val="000000"/>
         </w:rPr>
-        <w:t xml:space="preserve"> command to manually start, stop, restart and return status on the service:</w:t>
-      </w:r>
-    </w:p>
-    <w:p>
-      <w:pPr>
-        <w:pStyle w:val="Code0"/>
-      </w:pPr>
-      <w:proofErr w:type="spellStart"/>
-      <w:r>
-        <w:t>sudo</w:t>
-      </w:r>
-      <w:proofErr w:type="spellEnd"/>
-      <w:r>
-        <w:t xml:space="preserve"> </w:t>
-      </w:r>
-      <w:proofErr w:type="spellStart"/>
-      <w:r>
-        <w:t>systemctl</w:t>
-      </w:r>
-      <w:proofErr w:type="spellEnd"/>
-      <w:r>
-        <w:t xml:space="preserve"> </w:t>
-      </w:r>
-      <w:proofErr w:type="spellStart"/>
-      <w:r>
-        <w:t>resilient_circuits</w:t>
-      </w:r>
-      <w:proofErr w:type="spellEnd"/>
-      <w:r>
-        <w:t xml:space="preserve"> [</w:t>
-      </w:r>
-      <w:proofErr w:type="spellStart"/>
-      <w:r>
-        <w:t>start|stop|restart|status</w:t>
-      </w:r>
-      <w:proofErr w:type="spellEnd"/>
-      <w:r>
-        <w:t>]</w:t>
-      </w:r>
-    </w:p>
-    <w:p>
-      <w:pPr>
-        <w:pStyle w:val="BodyText"/>
-        <w:rPr>
-          <w:rFonts w:cs="Arial"/>
-          <w:color w:val="000000"/>
-        </w:rPr>
-      </w:pPr>
-      <w:r>
-        <w:rPr>
-          <w:rFonts w:cs="Arial"/>
-          <w:color w:val="000000"/>
-        </w:rPr>
-        <w:t xml:space="preserve">Log files for </w:t>
-      </w:r>
-      <w:proofErr w:type="spellStart"/>
-      <w:r>
-        <w:rPr>
-          <w:rFonts w:cs="Arial"/>
-          <w:color w:val="000000"/>
-        </w:rPr>
-        <w:t>systemd</w:t>
-      </w:r>
-      <w:proofErr w:type="spellEnd"/>
-      <w:r>
-        <w:rPr>
-          <w:rFonts w:cs="Arial"/>
-          <w:color w:val="000000"/>
-        </w:rPr>
-        <w:t xml:space="preserve"> and the resilient-circuits service can be viewed through the </w:t>
-      </w:r>
-      <w:proofErr w:type="spellStart"/>
-      <w:r>
-        <w:rPr>
-          <w:rFonts w:cs="Arial"/>
-          <w:color w:val="000000"/>
-        </w:rPr>
-        <w:t>journalctl</w:t>
-      </w:r>
-      <w:proofErr w:type="spellEnd"/>
-      <w:r>
-        <w:rPr>
-          <w:rFonts w:cs="Arial"/>
-          <w:color w:val="000000"/>
-        </w:rPr>
-        <w:t xml:space="preserve"> command:</w:t>
+        <w:t>Log files for systemd and the resilient-circuits service can be viewed through the journalctl command:</w:t>
       </w:r>
     </w:p>
     <w:p>
@@ -3261,32 +3391,11 @@
           <w:szCs w:val="36"/>
         </w:rPr>
       </w:pPr>
-      <w:proofErr w:type="spellStart"/>
-      <w:r>
-        <w:t>sudo</w:t>
-      </w:r>
-      <w:proofErr w:type="spellEnd"/>
-      <w:r>
-        <w:t xml:space="preserve"> </w:t>
-      </w:r>
-      <w:proofErr w:type="spellStart"/>
-      <w:r>
-        <w:t>journalct</w:t>
-      </w:r>
-      <w:r>
-        <w:t>l</w:t>
-      </w:r>
-      <w:proofErr w:type="spellEnd"/>
-      <w:r>
-        <w:t xml:space="preserve"> -u </w:t>
-      </w:r>
-      <w:proofErr w:type="spellStart"/>
-      <w:r>
-        <w:t>resilient_circuits</w:t>
-      </w:r>
-      <w:proofErr w:type="spellEnd"/>
-      <w:r>
-        <w:t xml:space="preserve"> --since "</w:t>
+      <w:r>
+        <w:t>sudo journalct</w:t>
+      </w:r>
+      <w:r>
+        <w:t>l -u resilient_circuits --since "</w:t>
       </w:r>
       <w:r>
         <w:t>2 hours ag</w:t>
@@ -3294,8 +3403,8 @@
       <w:r>
         <w:t>o"</w:t>
       </w:r>
-      <w:bookmarkStart w:id="5" w:name="_Toc510253272"/>
-      <w:bookmarkEnd w:id="4"/>
+      <w:bookmarkStart w:id="4" w:name="_Toc510253272"/>
+      <w:bookmarkEnd w:id="3"/>
       <w:r>
         <w:br w:type="page"/>
       </w:r>
@@ -3426,7 +3535,7 @@
                     <pic:cNvPicPr/>
                   </pic:nvPicPr>
                   <pic:blipFill>
-                    <a:blip r:embed="rId15"/>
+                    <a:blip r:embed="rId17"/>
                     <a:stretch>
                       <a:fillRect/>
                     </a:stretch>
@@ -3755,7 +3864,7 @@
                     <pic:cNvPicPr/>
                   </pic:nvPicPr>
                   <pic:blipFill>
-                    <a:blip r:embed="rId16"/>
+                    <a:blip r:embed="rId18"/>
                     <a:stretch>
                       <a:fillRect/>
                     </a:stretch>
@@ -3826,7 +3935,7 @@
         </w:rPr>
         <w:t xml:space="preserve">’ input fields. You can implement additional input fields to set more than three values for the question marks by downloading this </w:t>
       </w:r>
-      <w:hyperlink r:id="rId17" w:history="1">
+      <w:hyperlink r:id="rId19" w:history="1">
         <w:r>
           <w:rPr>
             <w:rStyle w:val="Hyperlink"/>
@@ -3866,7 +3975,7 @@
                     <pic:cNvPicPr/>
                   </pic:nvPicPr>
                   <pic:blipFill>
-                    <a:blip r:embed="rId18"/>
+                    <a:blip r:embed="rId20"/>
                     <a:stretch>
                       <a:fillRect/>
                     </a:stretch>
@@ -4091,7 +4200,7 @@
                     <pic:cNvPicPr/>
                   </pic:nvPicPr>
                   <pic:blipFill>
-                    <a:blip r:embed="rId19"/>
+                    <a:blip r:embed="rId21"/>
                     <a:stretch>
                       <a:fillRect/>
                     </a:stretch>
@@ -4139,21 +4248,13 @@
         <w:t xml:space="preserve">parameters </w:t>
       </w:r>
       <w:r>
-        <w:t xml:space="preserve">on the Input </w:t>
-      </w:r>
-      <w:proofErr w:type="gramStart"/>
-      <w:r>
-        <w:t>tab</w:t>
+        <w:t>on the Input tab</w:t>
       </w:r>
       <w:r>
         <w:t>,</w:t>
       </w:r>
       <w:r>
-        <w:t xml:space="preserve"> or</w:t>
-      </w:r>
-      <w:proofErr w:type="gramEnd"/>
-      <w:r>
-        <w:t xml:space="preserve"> set them in the Pre-Process Script to the value of the artifact associated with thi</w:t>
+        <w:t xml:space="preserve"> or set them in the Pre-Process Script to the value of the artifact associated with thi</w:t>
       </w:r>
       <w:r>
         <w:t>s workflow as shown in</w:t>
@@ -4189,7 +4290,7 @@
                     <pic:cNvPicPr/>
                   </pic:nvPicPr>
                   <pic:blipFill>
-                    <a:blip r:embed="rId20"/>
+                    <a:blip r:embed="rId22"/>
                     <a:stretch>
                       <a:fillRect/>
                     </a:stretch>
@@ -4495,7 +4596,7 @@
                     <pic:cNvPicPr/>
                   </pic:nvPicPr>
                   <pic:blipFill>
-                    <a:blip r:embed="rId21"/>
+                    <a:blip r:embed="rId23"/>
                     <a:stretch>
                       <a:fillRect/>
                     </a:stretch>
@@ -4582,15 +4683,17 @@
         <w:pStyle w:val="BodyText"/>
         <w:keepNext/>
       </w:pPr>
+      <w:bookmarkStart w:id="5" w:name="_GoBack"/>
+      <w:bookmarkEnd w:id="5"/>
       <w:r>
         <w:rPr>
           <w:noProof/>
         </w:rPr>
         <w:drawing>
-          <wp:inline distT="0" distB="0" distL="0" distR="0" wp14:anchorId="2D548EB8" wp14:editId="533D1D61">
-            <wp:extent cx="5486400" cy="3582035"/>
-            <wp:effectExtent l="25400" t="25400" r="88900" b="88265"/>
-            <wp:docPr id="22" name="Picture 22"/>
+          <wp:inline distT="0" distB="0" distL="0" distR="0" wp14:anchorId="1B25858F" wp14:editId="679834C5">
+            <wp:extent cx="5486400" cy="3642360"/>
+            <wp:effectExtent l="25400" t="25400" r="88900" b="91440"/>
+            <wp:docPr id="9" name="Picture 9"/>
             <wp:cNvGraphicFramePr>
               <a:graphicFrameLocks xmlns:a="http://schemas.openxmlformats.org/drawingml/2006/main" noChangeAspect="1"/>
             </wp:cNvGraphicFramePr>
@@ -4598,11 +4701,11 @@
               <a:graphicData uri="http://schemas.openxmlformats.org/drawingml/2006/picture">
                 <pic:pic xmlns:pic="http://schemas.openxmlformats.org/drawingml/2006/picture">
                   <pic:nvPicPr>
-                    <pic:cNvPr id="22" name="Screen Shot 2018-05-25 at 4.21.36 PM.png"/>
+                    <pic:cNvPr id="9" name="Screen Shot 2018-12-14 at 1.56.01 PM.png"/>
                     <pic:cNvPicPr/>
                   </pic:nvPicPr>
                   <pic:blipFill>
-                    <a:blip r:embed="rId22"/>
+                    <a:blip r:embed="rId24"/>
                     <a:stretch>
                       <a:fillRect/>
                     </a:stretch>
@@ -4610,7 +4713,7 @@
                   <pic:spPr>
                     <a:xfrm>
                       <a:off x="0" y="0"/>
-                      <a:ext cx="5486400" cy="3582035"/>
+                      <a:ext cx="5486400" cy="3642360"/>
                     </a:xfrm>
                     <a:prstGeom prst="rect">
                       <a:avLst/>
@@ -4739,7 +4842,7 @@
                     <pic:cNvPicPr/>
                   </pic:nvPicPr>
                   <pic:blipFill>
-                    <a:blip r:embed="rId23"/>
+                    <a:blip r:embed="rId25"/>
                     <a:stretch>
                       <a:fillRect/>
                     </a:stretch>
@@ -4782,21 +4885,13 @@
         <w:t>s</w:t>
       </w:r>
       <w:r>
-        <w:t xml:space="preserve"> sql_condition_value1, sql_condition_value2 and sql_condition_value3 on the Input </w:t>
-      </w:r>
-      <w:proofErr w:type="gramStart"/>
-      <w:r>
-        <w:t>tab</w:t>
+        <w:t xml:space="preserve"> sql_condition_value1, sql_condition_value2 and sql_condition_value3 on the Input tab</w:t>
       </w:r>
       <w:r>
         <w:t>,</w:t>
       </w:r>
       <w:r>
-        <w:t xml:space="preserve"> or</w:t>
-      </w:r>
-      <w:proofErr w:type="gramEnd"/>
-      <w:r>
-        <w:t xml:space="preserve"> set them in the Pre-Process Script to the value and description of the artifact associated with thi</w:t>
+        <w:t xml:space="preserve"> or set them in the Pre-Process Script to the value and description of the artifact associated with thi</w:t>
       </w:r>
       <w:r>
         <w:t xml:space="preserve">s workflow as shown in </w:t>
@@ -4835,7 +4930,7 @@
                     <pic:cNvPicPr/>
                   </pic:nvPicPr>
                   <pic:blipFill>
-                    <a:blip r:embed="rId24"/>
+                    <a:blip r:embed="rId26"/>
                     <a:stretch>
                       <a:fillRect/>
                     </a:stretch>
@@ -5036,7 +5131,7 @@
                     <pic:cNvPicPr/>
                   </pic:nvPicPr>
                   <pic:blipFill>
-                    <a:blip r:embed="rId25"/>
+                    <a:blip r:embed="rId27"/>
                     <a:stretch>
                       <a:fillRect/>
                     </a:stretch>
@@ -5087,21 +5182,13 @@
         <w:t>sers</w:t>
       </w:r>
       <w:r>
-        <w:t xml:space="preserve"> may insert data using parameter sql_condition_value1 on the Input </w:t>
-      </w:r>
-      <w:proofErr w:type="gramStart"/>
-      <w:r>
-        <w:t>tab</w:t>
+        <w:t xml:space="preserve"> may insert data using parameter sql_condition_value1 on the Input tab</w:t>
       </w:r>
       <w:r>
         <w:t>,</w:t>
       </w:r>
       <w:r>
-        <w:t xml:space="preserve"> or</w:t>
-      </w:r>
-      <w:proofErr w:type="gramEnd"/>
-      <w:r>
-        <w:t xml:space="preserve"> set it in the Pre-Process Script to the value of the artifact associated with thi</w:t>
+        <w:t xml:space="preserve"> or set it in the Pre-Process Script to the value of the artifact associated with thi</w:t>
       </w:r>
       <w:r>
         <w:t>s workflow</w:t>
@@ -5259,7 +5346,7 @@
                     <pic:cNvPicPr/>
                   </pic:nvPicPr>
                   <pic:blipFill>
-                    <a:blip r:embed="rId26"/>
+                    <a:blip r:embed="rId28"/>
                     <a:stretch>
                       <a:fillRect/>
                     </a:stretch>
@@ -5313,21 +5400,13 @@
         <w:t>s</w:t>
       </w:r>
       <w:r>
-        <w:t xml:space="preserve"> sql_condition_value1, sql_condition_value2 and sql_condition_value3 on the Input </w:t>
-      </w:r>
-      <w:proofErr w:type="gramStart"/>
-      <w:r>
-        <w:t>tab</w:t>
+        <w:t xml:space="preserve"> sql_condition_value1, sql_condition_value2 and sql_condition_value3 on the Input tab</w:t>
       </w:r>
       <w:r>
         <w:t xml:space="preserve">, </w:t>
       </w:r>
       <w:r>
-        <w:t>or</w:t>
-      </w:r>
-      <w:proofErr w:type="gramEnd"/>
-      <w:r>
-        <w:t xml:space="preserve"> set them</w:t>
+        <w:t>or set them</w:t>
       </w:r>
       <w:r>
         <w:t xml:space="preserve"> in the Pre-Process Script to the value of the artifact associated with this workflow.</w:t>
@@ -5387,7 +5466,7 @@
         </w:rPr>
       </w:pPr>
       <w:bookmarkStart w:id="6" w:name="_Toc510253273"/>
-      <w:bookmarkEnd w:id="5"/>
+      <w:bookmarkEnd w:id="4"/>
       <w:r>
         <w:br w:type="page"/>
       </w:r>
@@ -5675,7 +5754,7 @@
                     <pic:cNvPicPr/>
                   </pic:nvPicPr>
                   <pic:blipFill>
-                    <a:blip r:embed="rId27"/>
+                    <a:blip r:embed="rId29"/>
                     <a:stretch>
                       <a:fillRect/>
                     </a:stretch>
@@ -5802,21 +5881,7 @@
         <w:rPr>
           <w:rStyle w:val="codeChar"/>
         </w:rPr>
-        <w:t>/</w:t>
-      </w:r>
-      <w:proofErr w:type="spellStart"/>
-      <w:r>
-        <w:rPr>
-          <w:rStyle w:val="codeChar"/>
-        </w:rPr>
-        <w:t>var</w:t>
-      </w:r>
-      <w:proofErr w:type="spellEnd"/>
-      <w:r>
-        <w:rPr>
-          <w:rStyle w:val="codeChar"/>
-        </w:rPr>
-        <w:t>/log/resilient-scripting/resilient-scripting.log</w:t>
+        <w:t>/var/log/resilient-scripting/resilient-scripting.log</w:t>
       </w:r>
       <w:r>
         <w:t>.</w:t>
@@ -5851,21 +5916,7 @@
         <w:rPr>
           <w:rStyle w:val="codeChar"/>
         </w:rPr>
-        <w:t>/</w:t>
-      </w:r>
-      <w:proofErr w:type="spellStart"/>
-      <w:r>
-        <w:rPr>
-          <w:rStyle w:val="codeChar"/>
-        </w:rPr>
-        <w:t>usr</w:t>
-      </w:r>
-      <w:proofErr w:type="spellEnd"/>
-      <w:r>
-        <w:rPr>
-          <w:rStyle w:val="codeChar"/>
-        </w:rPr>
-        <w:t>/share/co3/logs</w:t>
+        <w:t>/usr/share/co3/logs</w:t>
       </w:r>
       <w:r>
         <w:t xml:space="preserve">. The </w:t>
@@ -5940,14 +5991,12 @@
       <w:r>
         <w:t xml:space="preserve"> and the property </w:t>
       </w:r>
-      <w:proofErr w:type="spellStart"/>
       <w:r>
         <w:rPr>
           <w:rStyle w:val="codeChar"/>
         </w:rPr>
         <w:t>logdir</w:t>
       </w:r>
-      <w:proofErr w:type="spellEnd"/>
       <w:r>
         <w:t xml:space="preserve">. The default file name is </w:t>
       </w:r>
@@ -5991,7 +6040,7 @@
       <w:r>
         <w:t xml:space="preserve">For additional support, contact </w:t>
       </w:r>
-      <w:hyperlink r:id="rId28">
+      <w:hyperlink r:id="rId30">
         <w:r>
           <w:rPr>
             <w:rStyle w:val="Hyperlink"/>
@@ -6027,12 +6076,12 @@
       </w:pPr>
     </w:p>
     <w:sectPr>
-      <w:headerReference w:type="even" r:id="rId29"/>
-      <w:headerReference w:type="default" r:id="rId30"/>
-      <w:footerReference w:type="even" r:id="rId31"/>
-      <w:footerReference w:type="default" r:id="rId32"/>
-      <w:headerReference w:type="first" r:id="rId33"/>
-      <w:footerReference w:type="first" r:id="rId34"/>
+      <w:headerReference w:type="even" r:id="rId31"/>
+      <w:headerReference w:type="default" r:id="rId32"/>
+      <w:footerReference w:type="even" r:id="rId33"/>
+      <w:footerReference w:type="default" r:id="rId34"/>
+      <w:headerReference w:type="first" r:id="rId35"/>
+      <w:footerReference w:type="first" r:id="rId36"/>
       <w:pgSz w:w="12240" w:h="15840"/>
       <w:pgMar w:top="1440" w:right="1800" w:bottom="1440" w:left="1800" w:header="720" w:footer="144" w:gutter="0"/>
       <w:pgNumType w:start="1"/>
@@ -6133,7 +6182,7 @@
         <w:sz w:val="18"/>
         <w:szCs w:val="18"/>
       </w:rPr>
-      <w:t>16</w:t>
+      <w:t>3</w:t>
     </w:r>
     <w:r>
       <w:rPr>
@@ -10458,6 +10507,18 @@
       <w:shd w:val="clear" w:color="auto" w:fill="E1DFDD"/>
     </w:rPr>
   </w:style>
+  <w:style w:type="character" w:customStyle="1" w:styleId="UnresolvedMention5">
+    <w:name w:val="Unresolved Mention5"/>
+    <w:basedOn w:val="DefaultParagraphFont"/>
+    <w:uiPriority w:val="99"/>
+    <w:semiHidden/>
+    <w:unhideWhenUsed/>
+    <w:rsid w:val="004C2282"/>
+    <w:rPr>
+      <w:color w:val="605E5C"/>
+      <w:shd w:val="clear" w:color="auto" w:fill="E1DFDD"/>
+    </w:rPr>
+  </w:style>
 </w:styles>
 </file>
 
@@ -10786,7 +10847,7 @@
 </file>
 
 <file path=customXml/itemProps1.xml><?xml version="1.0" encoding="utf-8"?>
-<ds:datastoreItem xmlns:ds="http://schemas.openxmlformats.org/officeDocument/2006/customXml" ds:itemID="{012D4C0B-5A2F-A942-A28E-8E32C8032491}">
+<ds:datastoreItem xmlns:ds="http://schemas.openxmlformats.org/officeDocument/2006/customXml" ds:itemID="{70237EF8-54E6-9742-8F12-6C633BDB0469}">
   <ds:schemaRefs>
     <ds:schemaRef ds:uri="http://schemas.openxmlformats.org/officeDocument/2006/bibliography"/>
   </ds:schemaRefs>

</xml_diff>

<commit_message>
INT-1014 updated documentation and readme
</commit_message>
<xml_diff>
--- a/fn_odbc_query/doc/Resilient Integrations ODBC Query Function Guide.docx
+++ b/fn_odbc_query/doc/Resilient Integrations ODBC Query Function Guide.docx
@@ -187,13 +187,19 @@
         <w:rPr>
           <w:rFonts w:ascii="Times New Roman" w:eastAsia="Times New Roman" w:hAnsi="Times New Roman" w:cs="Times New Roman"/>
         </w:rPr>
-        <w:t xml:space="preserve">December </w:t>
+        <w:t xml:space="preserve">February </w:t>
       </w:r>
       <w:r>
         <w:rPr>
           <w:rFonts w:ascii="Times New Roman" w:eastAsia="Times New Roman" w:hAnsi="Times New Roman" w:cs="Times New Roman"/>
         </w:rPr>
-        <w:t>2018</w:t>
+        <w:t>201</w:t>
+      </w:r>
+      <w:r>
+        <w:rPr>
+          <w:rFonts w:ascii="Times New Roman" w:eastAsia="Times New Roman" w:hAnsi="Times New Roman" w:cs="Times New Roman"/>
+        </w:rPr>
+        <w:t>9</w:t>
       </w:r>
     </w:p>
     <w:p>
@@ -540,36 +546,95 @@
     <w:p>
       <w:pPr>
         <w:pStyle w:val="ListBullet"/>
-      </w:pPr>
-      <w:r>
-        <w:rPr>
-          <w:rFonts w:eastAsia="Cambria"/>
-        </w:rPr>
-        <w:t>Because of dependencies on other libraries, including GCC, the system hosting the integration server must allow additional components to be installed. Therefore, it cannot be installed on the default Resilient appliance.</w:t>
+        <w:keepNext/>
+        <w:rPr>
+          <w:rFonts w:eastAsia="Cambria"/>
+        </w:rPr>
+      </w:pPr>
+      <w:r>
+        <w:rPr>
+          <w:rFonts w:ascii="Helvetica" w:eastAsia="Cambria" w:hAnsi="Helvetica" w:cs="Helvetica"/>
+        </w:rPr>
+        <w:lastRenderedPageBreak/>
+        <w:t xml:space="preserve">The ODBC function uses pyodbc, an open source Python module. </w:t>
       </w:r>
     </w:p>
     <w:p>
       <w:pPr>
         <w:pStyle w:val="ListBullet"/>
+        <w:keepNext/>
         <w:numPr>
-          <w:ilvl w:val="0"/>
-          <w:numId w:val="26"/>
+          <w:ilvl w:val="1"/>
+          <w:numId w:val="15"/>
         </w:numPr>
-      </w:pPr>
+        <w:ind w:left="720"/>
+        <w:rPr>
+          <w:rFonts w:eastAsia="Cambria"/>
+        </w:rPr>
+      </w:pPr>
+      <w:r>
+        <w:rPr>
+          <w:rFonts w:ascii="Helvetica" w:eastAsia="Cambria" w:hAnsi="Helvetica" w:cs="Helvetica"/>
+        </w:rPr>
+        <w:t xml:space="preserve">For an integration server on Linux, you need to install additional packages to support compiling pyodbc, before installing the function. </w:t>
+      </w:r>
+    </w:p>
+    <w:p>
+      <w:pPr>
+        <w:pStyle w:val="ListBullet"/>
+        <w:keepNext/>
+        <w:numPr>
+          <w:ilvl w:val="1"/>
+          <w:numId w:val="15"/>
+        </w:numPr>
+        <w:ind w:left="720"/>
+        <w:rPr>
+          <w:rFonts w:eastAsia="Cambria"/>
+        </w:rPr>
+      </w:pPr>
+      <w:r>
+        <w:rPr>
+          <w:rFonts w:ascii="Helvetica" w:eastAsia="Cambria" w:hAnsi="Helvetica" w:cs="Helvetica"/>
+        </w:rPr>
+        <w:t xml:space="preserve">For an integration server on RHEL that does not have GCC compiler, </w:t>
+      </w:r>
+      <w:r>
+        <w:rPr>
+          <w:rFonts w:eastAsia="Cambria"/>
+        </w:rPr>
+        <w:t xml:space="preserve">you can install a </w:t>
+      </w:r>
       <w:proofErr w:type="spellStart"/>
       <w:r>
         <w:rPr>
           <w:rFonts w:ascii="Helvetica" w:eastAsia="Cambria" w:hAnsi="Helvetica" w:cs="Helvetica"/>
         </w:rPr>
-        <w:lastRenderedPageBreak/>
-        <w:t>The</w:t>
+        <w:t>pyodbc</w:t>
       </w:r>
       <w:proofErr w:type="spellEnd"/>
       <w:r>
         <w:rPr>
           <w:rFonts w:ascii="Helvetica" w:eastAsia="Cambria" w:hAnsi="Helvetica" w:cs="Helvetica"/>
         </w:rPr>
-        <w:t xml:space="preserve"> ODBC function uses </w:t>
+        <w:t xml:space="preserve"> </w:t>
+      </w:r>
+      <w:r>
+        <w:rPr>
+          <w:rFonts w:eastAsia="Cambria"/>
+        </w:rPr>
+        <w:t>wheel file</w:t>
+      </w:r>
+      <w:r>
+        <w:rPr>
+          <w:rFonts w:eastAsia="Cambria"/>
+        </w:rPr>
+        <w:t>, a</w:t>
+      </w:r>
+      <w:r>
+        <w:rPr>
+          <w:rFonts w:ascii="Helvetica" w:eastAsia="Cambria" w:hAnsi="Helvetica" w:cs="Helvetica"/>
+        </w:rPr>
+        <w:t xml:space="preserve"> binary distribution for </w:t>
       </w:r>
       <w:proofErr w:type="spellStart"/>
       <w:r>
@@ -583,28 +648,71 @@
         <w:rPr>
           <w:rFonts w:ascii="Helvetica" w:eastAsia="Cambria" w:hAnsi="Helvetica" w:cs="Helvetica"/>
         </w:rPr>
-        <w:t xml:space="preserve">, an </w:t>
+        <w:t xml:space="preserve"> for RHEL platform,</w:t>
+      </w:r>
+      <w:r>
+        <w:rPr>
+          <w:rFonts w:eastAsia="Cambria"/>
+        </w:rPr>
+        <w:t xml:space="preserve"> included with the function package</w:t>
+      </w:r>
+      <w:r>
+        <w:rPr>
+          <w:rFonts w:eastAsia="Cambria"/>
+        </w:rPr>
+        <w:t>, located in lib folder</w:t>
+      </w:r>
+      <w:r>
+        <w:rPr>
+          <w:rFonts w:eastAsia="Cambria"/>
+        </w:rPr>
+        <w:t>.</w:t>
       </w:r>
       <w:r>
         <w:rPr>
           <w:rFonts w:ascii="Helvetica" w:eastAsia="Cambria" w:hAnsi="Helvetica" w:cs="Helvetica"/>
         </w:rPr>
-        <w:t>open source Python module</w:t>
-      </w:r>
+        <w:t xml:space="preserve"> The wheel installs the </w:t>
+      </w:r>
+      <w:proofErr w:type="spellStart"/>
       <w:r>
         <w:rPr>
           <w:rFonts w:ascii="Helvetica" w:eastAsia="Cambria" w:hAnsi="Helvetica" w:cs="Helvetica"/>
         </w:rPr>
+        <w:t>pyodbc</w:t>
+      </w:r>
+      <w:proofErr w:type="spellEnd"/>
+      <w:r>
+        <w:rPr>
+          <w:rFonts w:ascii="Helvetica" w:eastAsia="Cambria" w:hAnsi="Helvetica" w:cs="Helvetica"/>
+        </w:rPr>
+        <w:t xml:space="preserve"> library and negates the need for the GCC library</w:t>
+      </w:r>
+      <w:r>
+        <w:rPr>
+          <w:rFonts w:ascii="Helvetica" w:eastAsia="Cambria" w:hAnsi="Helvetica" w:cs="Helvetica"/>
+        </w:rPr>
         <w:t>.</w:t>
       </w:r>
-      <w:r>
-        <w:t xml:space="preserve"> </w:t>
-      </w:r>
+    </w:p>
+    <w:p>
+      <w:pPr>
+        <w:pStyle w:val="ListBullet"/>
+        <w:keepNext/>
+        <w:numPr>
+          <w:ilvl w:val="1"/>
+          <w:numId w:val="15"/>
+        </w:numPr>
+        <w:ind w:left="720"/>
+        <w:rPr>
+          <w:rFonts w:eastAsia="Cambria"/>
+        </w:rPr>
+      </w:pPr>
       <w:r>
         <w:rPr>
           <w:rFonts w:ascii="Helvetica" w:eastAsia="Cambria" w:hAnsi="Helvetica" w:cs="Helvetica"/>
         </w:rPr>
-        <w:t xml:space="preserve">For an integration server on Linux, you need to install additional packages to support compiling </w:t>
+        <w:t xml:space="preserve">When installing </w:t>
       </w:r>
       <w:proofErr w:type="spellStart"/>
       <w:r>
@@ -618,77 +726,7 @@
         <w:rPr>
           <w:rFonts w:ascii="Helvetica" w:eastAsia="Cambria" w:hAnsi="Helvetica" w:cs="Helvetica"/>
         </w:rPr>
-        <w:t>, before installing the function</w:t>
-      </w:r>
-      <w:r>
-        <w:rPr>
-          <w:rFonts w:ascii="Helvetica" w:eastAsia="Cambria" w:hAnsi="Helvetica" w:cs="Helvetica"/>
-        </w:rPr>
-        <w:t xml:space="preserve">. </w:t>
-      </w:r>
-      <w:r>
-        <w:rPr>
-          <w:rFonts w:ascii="Helvetica" w:eastAsia="Cambria" w:hAnsi="Helvetica" w:cs="Helvetica"/>
-        </w:rPr>
-        <w:t xml:space="preserve">When installing </w:t>
-      </w:r>
-      <w:proofErr w:type="spellStart"/>
-      <w:r>
-        <w:rPr>
-          <w:rFonts w:ascii="Helvetica" w:eastAsia="Cambria" w:hAnsi="Helvetica" w:cs="Helvetica"/>
-        </w:rPr>
-        <w:t>pyodbc</w:t>
-      </w:r>
-      <w:proofErr w:type="spellEnd"/>
-      <w:r>
-        <w:rPr>
-          <w:rFonts w:ascii="Helvetica" w:eastAsia="Cambria" w:hAnsi="Helvetica" w:cs="Helvetica"/>
-        </w:rPr>
-        <w:t xml:space="preserve"> on Linux, </w:t>
-      </w:r>
-      <w:r>
-        <w:rPr>
-          <w:rFonts w:ascii="Helvetica" w:eastAsia="Cambria" w:hAnsi="Helvetica" w:cs="Helvetica"/>
-        </w:rPr>
-        <w:t xml:space="preserve">the </w:t>
-      </w:r>
-      <w:r>
-        <w:rPr>
-          <w:rFonts w:ascii="Helvetica" w:eastAsia="Cambria" w:hAnsi="Helvetica" w:cs="Helvetica"/>
-        </w:rPr>
-        <w:t xml:space="preserve">pip </w:t>
-      </w:r>
-      <w:r>
-        <w:rPr>
-          <w:rFonts w:ascii="Helvetica" w:eastAsia="Cambria" w:hAnsi="Helvetica" w:cs="Helvetica"/>
-        </w:rPr>
-        <w:t xml:space="preserve">utility </w:t>
-      </w:r>
-      <w:r>
-        <w:rPr>
-          <w:rFonts w:ascii="Helvetica" w:eastAsia="Cambria" w:hAnsi="Helvetica" w:cs="Helvetica"/>
-        </w:rPr>
-        <w:t xml:space="preserve">downloads and compiles the </w:t>
-      </w:r>
-      <w:proofErr w:type="spellStart"/>
-      <w:r>
-        <w:rPr>
-          <w:rFonts w:ascii="Helvetica" w:eastAsia="Cambria" w:hAnsi="Helvetica" w:cs="Helvetica"/>
-        </w:rPr>
-        <w:t>pyodbc</w:t>
-      </w:r>
-      <w:proofErr w:type="spellEnd"/>
-      <w:r>
-        <w:rPr>
-          <w:rFonts w:ascii="Helvetica" w:eastAsia="Cambria" w:hAnsi="Helvetica" w:cs="Helvetica"/>
-        </w:rPr>
-        <w:t xml:space="preserve"> source code. This requires that related components and source files are available for the compile to succeed. </w:t>
-      </w:r>
-      <w:r>
-        <w:rPr>
-          <w:rFonts w:ascii="Helvetica" w:eastAsia="Cambria" w:hAnsi="Helvetica" w:cs="Helvetica"/>
-        </w:rPr>
-        <w:t xml:space="preserve">Got to </w:t>
+        <w:t xml:space="preserve"> on Linux, the pip utility downloads and compiles the pyodbc source code. This requires that other related components and libraries, including GCC, are available for the compile to succeed. </w:t>
       </w:r>
       <w:hyperlink r:id="rId11" w:history="1">
         <w:r>
@@ -696,7 +734,7 @@
             <w:rStyle w:val="Hyperlink"/>
             <w:rFonts w:ascii="Helvetica" w:eastAsia="Cambria" w:hAnsi="Helvetica" w:cs="Helvetica"/>
           </w:rPr>
-          <w:t xml:space="preserve">GitHub </w:t>
+          <w:t xml:space="preserve">Go to GitHub </w:t>
         </w:r>
         <w:proofErr w:type="spellStart"/>
         <w:r>
@@ -719,72 +757,101 @@
         <w:rPr>
           <w:rFonts w:ascii="Helvetica" w:eastAsia="Cambria" w:hAnsi="Helvetica" w:cs="Helvetica"/>
         </w:rPr>
-        <w:t xml:space="preserve"> f</w:t>
+        <w:t xml:space="preserve"> for the list of all needed packages and installation instructions.</w:t>
+      </w:r>
+    </w:p>
+    <w:p>
+      <w:pPr>
+        <w:pStyle w:val="ListBullet"/>
+        <w:numPr>
+          <w:ilvl w:val="0"/>
+          <w:numId w:val="0"/>
+        </w:numPr>
+        <w:ind w:left="720"/>
+      </w:pPr>
+      <w:r>
+        <w:rPr>
+          <w:rFonts w:eastAsia="Cambria"/>
+          <w:b/>
+        </w:rPr>
+        <w:t>NOTE</w:t>
+      </w:r>
+      <w:r>
+        <w:rPr>
+          <w:rFonts w:eastAsia="Cambria"/>
+        </w:rPr>
+        <w:t xml:space="preserve">: Downloading and compiling the pyodbc module yourself ensures </w:t>
       </w:r>
       <w:r>
         <w:rPr>
           <w:rFonts w:ascii="Helvetica" w:eastAsia="Cambria" w:hAnsi="Helvetica" w:cs="Helvetica"/>
         </w:rPr>
-        <w:t>or</w:t>
-      </w:r>
+        <w:t xml:space="preserve">that you have the latest version of pyodbc; however, the integration server must be </w:t>
+      </w:r>
+      <w:r>
+        <w:rPr>
+          <w:rFonts w:eastAsia="Cambria"/>
+        </w:rPr>
+        <w:t>on a system separate</w:t>
+      </w:r>
+      <w:bookmarkStart w:id="2" w:name="_GoBack"/>
+      <w:bookmarkEnd w:id="2"/>
+      <w:r>
+        <w:rPr>
+          <w:rFonts w:eastAsia="Cambria"/>
+        </w:rPr>
+        <w:t xml:space="preserve"> from the Resilient platform.</w:t>
+      </w:r>
+    </w:p>
+    <w:p>
+      <w:pPr>
+        <w:pStyle w:val="ListBullet"/>
+        <w:keepNext/>
+        <w:numPr>
+          <w:ilvl w:val="1"/>
+          <w:numId w:val="15"/>
+        </w:numPr>
+        <w:ind w:left="720"/>
+        <w:rPr>
+          <w:rFonts w:eastAsia="Cambria"/>
+        </w:rPr>
+      </w:pPr>
       <w:r>
         <w:rPr>
           <w:rFonts w:ascii="Helvetica" w:eastAsia="Cambria" w:hAnsi="Helvetica" w:cs="Helvetica"/>
         </w:rPr>
-        <w:t xml:space="preserve"> </w:t>
+        <w:t>For an integration server on Windows,</w:t>
       </w:r>
       <w:r>
         <w:rPr>
           <w:rFonts w:ascii="Helvetica" w:eastAsia="Cambria" w:hAnsi="Helvetica" w:cs="Helvetica"/>
         </w:rPr>
-        <w:t>the</w:t>
-      </w:r>
+        <w:t xml:space="preserve"> installing fn_odbc_query.tar.gz installs the </w:t>
+      </w:r>
+      <w:proofErr w:type="spellStart"/>
       <w:r>
         <w:rPr>
           <w:rFonts w:ascii="Helvetica" w:eastAsia="Cambria" w:hAnsi="Helvetica" w:cs="Helvetica"/>
         </w:rPr>
-        <w:t xml:space="preserve"> list of </w:t>
-      </w:r>
+        <w:t>pyodbc</w:t>
+      </w:r>
+      <w:proofErr w:type="spellEnd"/>
       <w:r>
         <w:rPr>
           <w:rFonts w:ascii="Helvetica" w:eastAsia="Cambria" w:hAnsi="Helvetica" w:cs="Helvetica"/>
         </w:rPr>
-        <w:t>all</w:t>
-      </w:r>
-      <w:r>
-        <w:rPr>
-          <w:rFonts w:ascii="Helvetica" w:eastAsia="Cambria" w:hAnsi="Helvetica" w:cs="Helvetica"/>
-        </w:rPr>
-        <w:t xml:space="preserve"> </w:t>
-      </w:r>
-      <w:r>
-        <w:rPr>
-          <w:rFonts w:ascii="Helvetica" w:eastAsia="Cambria" w:hAnsi="Helvetica" w:cs="Helvetica"/>
-        </w:rPr>
-        <w:t>needed packages</w:t>
-      </w:r>
-      <w:r>
-        <w:rPr>
-          <w:rFonts w:ascii="Helvetica" w:eastAsia="Cambria" w:hAnsi="Helvetica" w:cs="Helvetica"/>
-        </w:rPr>
-        <w:t xml:space="preserve"> and installation instructions</w:t>
-      </w:r>
-      <w:r>
-        <w:rPr>
-          <w:rFonts w:ascii="Helvetica" w:eastAsia="Cambria" w:hAnsi="Helvetica" w:cs="Helvetica"/>
-        </w:rPr>
-        <w:t>.</w:t>
+        <w:t xml:space="preserve"> module automatically.</w:t>
       </w:r>
     </w:p>
     <w:p>
       <w:pPr>
         <w:pStyle w:val="Heading20"/>
       </w:pPr>
-      <w:bookmarkStart w:id="2" w:name="_Toc509305886"/>
+      <w:bookmarkStart w:id="3" w:name="_Toc509305886"/>
       <w:r>
         <w:t>Install the Python components</w:t>
       </w:r>
-      <w:bookmarkEnd w:id="2"/>
+      <w:bookmarkEnd w:id="3"/>
     </w:p>
     <w:p>
       <w:pPr>
@@ -807,7 +874,10 @@
         <w:pStyle w:val="BodyText"/>
       </w:pPr>
       <w:r>
-        <w:t>Ensure that the environment is up to date,</w:t>
+        <w:t>Ensure that the environment is up to date</w:t>
+      </w:r>
+      <w:r>
+        <w:t>:</w:t>
       </w:r>
     </w:p>
     <w:p>
@@ -827,13 +897,8 @@
         <w:contextualSpacing/>
       </w:pPr>
       <w:r>
-        <w:t xml:space="preserve">sudo pip install --upgrade </w:t>
-      </w:r>
-      <w:proofErr w:type="spellStart"/>
-      <w:r>
-        <w:t>setuptools</w:t>
-      </w:r>
-      <w:proofErr w:type="spellEnd"/>
+        <w:t>sudo pip install --upgrade setuptools</w:t>
+      </w:r>
     </w:p>
     <w:p>
       <w:pPr>
@@ -859,6 +924,55 @@
         <w:pStyle w:val="BodyText"/>
       </w:pPr>
       <w:r>
+        <w:t xml:space="preserve">If using the wheel file, install </w:t>
+      </w:r>
+      <w:r>
+        <w:t xml:space="preserve">the appropriate file as follows: </w:t>
+      </w:r>
+    </w:p>
+    <w:p>
+      <w:pPr>
+        <w:pStyle w:val="ListBullet"/>
+      </w:pPr>
+      <w:r>
+        <w:t>If using Python 2.7:</w:t>
+      </w:r>
+    </w:p>
+    <w:p>
+      <w:pPr>
+        <w:pStyle w:val="Code0"/>
+      </w:pPr>
+      <w:r>
+        <w:t>pip install pyodbc-4.0.25-cp27-cp27m-linux_x86_64.whl</w:t>
+      </w:r>
+    </w:p>
+    <w:p>
+      <w:pPr>
+        <w:pStyle w:val="ListBullet"/>
+      </w:pPr>
+      <w:r>
+        <w:t>If using Python 3.6:</w:t>
+      </w:r>
+    </w:p>
+    <w:p>
+      <w:pPr>
+        <w:pStyle w:val="Code0"/>
+      </w:pPr>
+      <w:r>
+        <w:t>p</w:t>
+      </w:r>
+      <w:r>
+        <w:t xml:space="preserve">ip install </w:t>
+      </w:r>
+      <w:r>
+        <w:t>pyodbc-4.0.25-cp36-cp36m-linux_x86_64.whl</w:t>
+      </w:r>
+    </w:p>
+    <w:p>
+      <w:pPr>
+        <w:pStyle w:val="BodyText"/>
+      </w:pPr>
+      <w:r>
         <w:t>To install the package, you must first unzip it then install the package as follows:</w:t>
       </w:r>
     </w:p>
@@ -867,13 +981,8 @@
         <w:pStyle w:val="Code0"/>
       </w:pPr>
       <w:r>
-        <w:t xml:space="preserve">sudo pip install --upgrade </w:t>
-      </w:r>
-      <w:proofErr w:type="spellStart"/>
-      <w:r>
-        <w:t>fn_odbc_query</w:t>
-      </w:r>
-      <w:proofErr w:type="spellEnd"/>
+        <w:t>sudo pip install --upgrade fn_odbc_query</w:t>
+      </w:r>
       <w:r>
         <w:t>-&lt;</w:t>
       </w:r>
@@ -883,20 +992,19 @@
         </w:rPr>
         <w:t>version</w:t>
       </w:r>
-      <w:proofErr w:type="gramStart"/>
       <w:r>
         <w:t>&gt;</w:t>
       </w:r>
       <w:r>
         <w:t>.tar.gz</w:t>
       </w:r>
-      <w:proofErr w:type="gramEnd"/>
     </w:p>
     <w:p>
       <w:pPr>
         <w:pStyle w:val="Heading20"/>
       </w:pPr>
       <w:r>
+        <w:lastRenderedPageBreak/>
         <w:t>Configure the Python components</w:t>
       </w:r>
     </w:p>
@@ -989,21 +1097,8 @@
         <w:keepNext/>
         <w:ind w:left="720"/>
       </w:pPr>
-      <w:proofErr w:type="spellStart"/>
-      <w:r>
-        <w:t>sudo</w:t>
-      </w:r>
-      <w:proofErr w:type="spellEnd"/>
-      <w:r>
-        <w:t xml:space="preserve"> </w:t>
-      </w:r>
-      <w:proofErr w:type="spellStart"/>
-      <w:r>
-        <w:t>su</w:t>
-      </w:r>
-      <w:proofErr w:type="spellEnd"/>
-      <w:r>
-        <w:t xml:space="preserve"> - integration</w:t>
+      <w:r>
+        <w:t>sudo su - integration</w:t>
       </w:r>
     </w:p>
     <w:p>
@@ -1127,7 +1222,6 @@
         </w:rPr>
         <w:t>In the [</w:t>
       </w:r>
-      <w:proofErr w:type="spellStart"/>
       <w:r>
         <w:rPr>
           <w:rFonts w:cs="Arial"/>
@@ -1142,7 +1236,6 @@
         </w:rPr>
         <w:t>_odbc_query</w:t>
       </w:r>
-      <w:proofErr w:type="spellEnd"/>
       <w:r>
         <w:rPr>
           <w:rFonts w:cs="Arial"/>
@@ -1170,21 +1263,7 @@
         <w:rPr>
           <w:rFonts w:eastAsia="Cambria"/>
         </w:rPr>
-        <w:t>[</w:t>
-      </w:r>
-      <w:proofErr w:type="spellStart"/>
-      <w:r>
-        <w:rPr>
-          <w:rFonts w:eastAsia="Cambria"/>
-        </w:rPr>
-        <w:t>fn_odbc_query</w:t>
-      </w:r>
-      <w:proofErr w:type="spellEnd"/>
-      <w:r>
-        <w:rPr>
-          <w:rFonts w:eastAsia="Cambria"/>
-        </w:rPr>
-        <w:t>]</w:t>
+        <w:t>[fn_odbc_query]</w:t>
       </w:r>
     </w:p>
     <w:p>
@@ -1223,21 +1302,7 @@
         <w:rPr>
           <w:rFonts w:eastAsia="Cambria"/>
         </w:rPr>
-        <w:t>sql_connection_string=Driver={PostgreSQL</w:t>
-      </w:r>
-      <w:proofErr w:type="gramStart"/>
-      <w:r>
-        <w:rPr>
-          <w:rFonts w:eastAsia="Cambria"/>
-        </w:rPr>
-        <w:t>};Server</w:t>
-      </w:r>
-      <w:proofErr w:type="gramEnd"/>
-      <w:r>
-        <w:rPr>
-          <w:rFonts w:eastAsia="Cambria"/>
-        </w:rPr>
-        <w:t>=IPAddress;Port=5432;Database=myDataBase;Uid=myUserName;Pwd=myPassword;</w:t>
+        <w:t>sql_connection_string=Driver={PostgreSQL};Server=IPAddress;Port=5432;Database=myDataBase;Uid=myUserName;Pwd=myPassword;</w:t>
       </w:r>
     </w:p>
     <w:p>
@@ -1326,27 +1391,11 @@
           <w:rFonts w:eastAsia="Cambria"/>
         </w:rPr>
       </w:pPr>
-      <w:proofErr w:type="spellStart"/>
-      <w:r>
-        <w:rPr>
-          <w:rFonts w:eastAsia="Cambria"/>
-        </w:rPr>
-        <w:t>sql_restricted_sql_statements</w:t>
-      </w:r>
-      <w:proofErr w:type="spellEnd"/>
-      <w:proofErr w:type="gramStart"/>
-      <w:r>
-        <w:rPr>
-          <w:rFonts w:eastAsia="Cambria"/>
-        </w:rPr>
-        <w:t>=[</w:t>
-      </w:r>
-      <w:proofErr w:type="gramEnd"/>
-      <w:r>
-        <w:rPr>
-          <w:rFonts w:eastAsia="Cambria"/>
-        </w:rPr>
-        <w:t>"delete", "insert", "update"]</w:t>
+      <w:r>
+        <w:rPr>
+          <w:rFonts w:eastAsia="Cambria"/>
+        </w:rPr>
+        <w:t>sql_restricted_sql_statements=["delete", "insert", "update"]</w:t>
       </w:r>
     </w:p>
     <w:p>
@@ -1370,7 +1419,6 @@
         <w:rPr>
           <w:rFonts w:eastAsia="Cambria"/>
         </w:rPr>
-        <w:lastRenderedPageBreak/>
         <w:t># Define number of rows to fetch.</w:t>
       </w:r>
     </w:p>
@@ -1397,19 +1445,11 @@
           <w:rFonts w:eastAsia="Cambria"/>
         </w:rPr>
       </w:pPr>
-      <w:proofErr w:type="spellStart"/>
-      <w:r>
-        <w:rPr>
-          <w:rFonts w:eastAsia="Cambria"/>
-        </w:rPr>
-        <w:t>sql_number_of_records_returned</w:t>
-      </w:r>
-      <w:proofErr w:type="spellEnd"/>
-      <w:r>
-        <w:rPr>
-          <w:rFonts w:eastAsia="Cambria"/>
-        </w:rPr>
-        <w:t>=10</w:t>
+      <w:r>
+        <w:rPr>
+          <w:rFonts w:eastAsia="Cambria"/>
+        </w:rPr>
+        <w:t>sql_number_of_records_returned=10</w:t>
       </w:r>
     </w:p>
     <w:p>
@@ -1459,19 +1499,11 @@
           <w:rFonts w:eastAsia="Cambria"/>
         </w:rPr>
       </w:pPr>
-      <w:proofErr w:type="spellStart"/>
-      <w:r>
-        <w:rPr>
-          <w:rFonts w:eastAsia="Cambria"/>
-        </w:rPr>
-        <w:t>sql_autocommit</w:t>
-      </w:r>
-      <w:proofErr w:type="spellEnd"/>
-      <w:r>
-        <w:rPr>
-          <w:rFonts w:eastAsia="Cambria"/>
-        </w:rPr>
-        <w:t>=true</w:t>
+      <w:r>
+        <w:rPr>
+          <w:rFonts w:eastAsia="Cambria"/>
+        </w:rPr>
+        <w:t>sql_autocommit=true</w:t>
       </w:r>
     </w:p>
     <w:p>
@@ -1495,21 +1527,7 @@
         <w:rPr>
           <w:rFonts w:eastAsia="Cambria"/>
         </w:rPr>
-        <w:t xml:space="preserve"># Unicode </w:t>
-      </w:r>
-      <w:proofErr w:type="gramStart"/>
-      <w:r>
-        <w:rPr>
-          <w:rFonts w:eastAsia="Cambria"/>
-        </w:rPr>
-        <w:t>encoding</w:t>
-      </w:r>
-      <w:proofErr w:type="gramEnd"/>
-      <w:r>
-        <w:rPr>
-          <w:rFonts w:eastAsia="Cambria"/>
-        </w:rPr>
-        <w:t xml:space="preserve"> and decoding settings needed for your SQL database.</w:t>
+        <w:t># Unicode encoding and decoding settings needed for your SQL database.</w:t>
       </w:r>
     </w:p>
     <w:p>
@@ -1539,21 +1557,7 @@
         <w:rPr>
           <w:rFonts w:eastAsia="Cambria"/>
         </w:rPr>
-        <w:t xml:space="preserve"># Recent </w:t>
-      </w:r>
-      <w:proofErr w:type="spellStart"/>
-      <w:r>
-        <w:rPr>
-          <w:rFonts w:eastAsia="Cambria"/>
-        </w:rPr>
-        <w:t>SQLServer</w:t>
-      </w:r>
-      <w:proofErr w:type="spellEnd"/>
-      <w:r>
-        <w:rPr>
-          <w:rFonts w:eastAsia="Cambria"/>
-        </w:rPr>
-        <w:t xml:space="preserve"> drivers match the specification, no additional Unicode configuration is necessary.</w:t>
+        <w:t># Recent SQLServer drivers match the specification, no additional Unicode configuration is necessary.</w:t>
       </w:r>
     </w:p>
     <w:p>
@@ -1583,16 +1587,8 @@
         <w:rPr>
           <w:rFonts w:eastAsia="Cambria"/>
         </w:rPr>
-        <w:t xml:space="preserve"># MariaDB, PostgreSQL, MySQL, </w:t>
-      </w:r>
-      <w:proofErr w:type="spellStart"/>
-      <w:r>
-        <w:rPr>
-          <w:rFonts w:eastAsia="Cambria"/>
-        </w:rPr>
-        <w:t>SQLServer</w:t>
-      </w:r>
-      <w:proofErr w:type="spellEnd"/>
+        <w:t># MariaDB, PostgreSQL, MySQL, SQLServer</w:t>
+      </w:r>
     </w:p>
     <w:p>
       <w:pPr>
@@ -1617,19 +1613,11 @@
           <w:rFonts w:eastAsia="Cambria"/>
         </w:rPr>
       </w:pPr>
-      <w:proofErr w:type="spellStart"/>
-      <w:r>
-        <w:rPr>
-          <w:rFonts w:eastAsia="Cambria"/>
-        </w:rPr>
-        <w:t>sql_database_type</w:t>
-      </w:r>
-      <w:proofErr w:type="spellEnd"/>
-      <w:r>
-        <w:rPr>
-          <w:rFonts w:eastAsia="Cambria"/>
-        </w:rPr>
-        <w:t>=PostgreSQL</w:t>
+      <w:r>
+        <w:rPr>
+          <w:rFonts w:eastAsia="Cambria"/>
+        </w:rPr>
+        <w:t>sql_database_type=PostgreSQL</w:t>
       </w:r>
     </w:p>
     <w:p>
@@ -1683,23 +1671,7 @@
         <w:rPr>
           <w:rFonts w:eastAsia="Cambria"/>
         </w:rPr>
-        <w:t xml:space="preserve"># Some ODBC drivers do not implement the connection timeout and will throw </w:t>
-      </w:r>
-      <w:proofErr w:type="spellStart"/>
-      <w:proofErr w:type="gramStart"/>
-      <w:r>
-        <w:rPr>
-          <w:rFonts w:eastAsia="Cambria"/>
-        </w:rPr>
-        <w:t>pyodbc.Error</w:t>
-      </w:r>
-      <w:proofErr w:type="spellEnd"/>
-      <w:proofErr w:type="gramEnd"/>
-      <w:r>
-        <w:rPr>
-          <w:rFonts w:eastAsia="Cambria"/>
-        </w:rPr>
-        <w:t xml:space="preserve"> while trying to set it.</w:t>
+        <w:t># Some ODBC drivers do not implement the connection timeout and will throw pyodbc.Error while trying to set it.</w:t>
       </w:r>
     </w:p>
     <w:p>
@@ -1729,37 +1701,15 @@
         <w:rPr>
           <w:rFonts w:eastAsia="Cambria"/>
         </w:rPr>
-        <w:t>#</w:t>
-      </w:r>
-      <w:proofErr w:type="spellStart"/>
-      <w:r>
-        <w:rPr>
-          <w:rFonts w:eastAsia="Cambria"/>
-        </w:rPr>
-        <w:t>sql_query_timeout</w:t>
-      </w:r>
-      <w:proofErr w:type="spellEnd"/>
-      <w:r>
-        <w:rPr>
-          <w:rFonts w:eastAsia="Cambria"/>
-        </w:rPr>
-        <w:t>=10</w:t>
-      </w:r>
-    </w:p>
-    <w:p>
-      <w:pPr>
-        <w:pStyle w:val="code"/>
-        <w:spacing w:after="0"/>
-        <w:rPr>
-          <w:rFonts w:eastAsia="Cambria"/>
-        </w:rPr>
-      </w:pPr>
+        <w:t>#sql_query_timeout=10</w:t>
+      </w:r>
     </w:p>
     <w:p>
       <w:pPr>
         <w:pStyle w:val="Heading20"/>
       </w:pPr>
       <w:r>
+        <w:lastRenderedPageBreak/>
         <w:t xml:space="preserve">Connecting to </w:t>
       </w:r>
       <w:r>
@@ -1778,89 +1728,67 @@
         <w:rPr>
           <w:rFonts w:ascii="Helvetica" w:eastAsia="Cambria" w:hAnsi="Helvetica" w:cs="Helvetica"/>
         </w:rPr>
-        <w:t xml:space="preserve">In addition to </w:t>
-      </w:r>
-      <w:proofErr w:type="spellStart"/>
+        <w:t>In addition to pyodbc</w:t>
+      </w:r>
       <w:r>
         <w:rPr>
           <w:rFonts w:ascii="Helvetica" w:eastAsia="Cambria" w:hAnsi="Helvetica" w:cs="Helvetica"/>
         </w:rPr>
-        <w:t>pyodbc</w:t>
-      </w:r>
-      <w:proofErr w:type="spellEnd"/>
+        <w:t xml:space="preserve"> module</w:t>
+      </w:r>
       <w:r>
         <w:rPr>
           <w:rFonts w:ascii="Helvetica" w:eastAsia="Cambria" w:hAnsi="Helvetica" w:cs="Helvetica"/>
         </w:rPr>
-        <w:t xml:space="preserve"> module</w:t>
+        <w:t>, t</w:t>
       </w:r>
       <w:r>
         <w:rPr>
           <w:rFonts w:ascii="Helvetica" w:eastAsia="Cambria" w:hAnsi="Helvetica" w:cs="Helvetica"/>
         </w:rPr>
-        <w:t>, t</w:t>
+        <w:t xml:space="preserve">he </w:t>
       </w:r>
       <w:r>
         <w:rPr>
           <w:rFonts w:ascii="Helvetica" w:eastAsia="Cambria" w:hAnsi="Helvetica" w:cs="Helvetica"/>
         </w:rPr>
-        <w:t xml:space="preserve">he </w:t>
+        <w:t xml:space="preserve">ODBC function uses </w:t>
       </w:r>
       <w:r>
         <w:rPr>
           <w:rFonts w:ascii="Helvetica" w:eastAsia="Cambria" w:hAnsi="Helvetica" w:cs="Helvetica"/>
         </w:rPr>
-        <w:t xml:space="preserve">ODBC function uses </w:t>
+        <w:t xml:space="preserve">an ODBC driver </w:t>
       </w:r>
       <w:r>
         <w:rPr>
           <w:rFonts w:ascii="Helvetica" w:eastAsia="Cambria" w:hAnsi="Helvetica" w:cs="Helvetica"/>
         </w:rPr>
-        <w:t xml:space="preserve">an ODBC driver </w:t>
+        <w:t xml:space="preserve">to connect to </w:t>
       </w:r>
       <w:r>
         <w:rPr>
           <w:rFonts w:ascii="Helvetica" w:eastAsia="Cambria" w:hAnsi="Helvetica" w:cs="Helvetica"/>
         </w:rPr>
-        <w:t xml:space="preserve">to connect to </w:t>
+        <w:t>a data source</w:t>
       </w:r>
       <w:r>
         <w:rPr>
           <w:rFonts w:ascii="Helvetica" w:eastAsia="Cambria" w:hAnsi="Helvetica" w:cs="Helvetica"/>
         </w:rPr>
-        <w:t>a data source</w:t>
+        <w:t xml:space="preserve">. </w:t>
       </w:r>
       <w:r>
         <w:rPr>
           <w:rFonts w:ascii="Helvetica" w:eastAsia="Cambria" w:hAnsi="Helvetica" w:cs="Helvetica"/>
         </w:rPr>
-        <w:t xml:space="preserve">. </w:t>
+        <w:t>The p</w:t>
       </w:r>
       <w:r>
         <w:rPr>
           <w:rFonts w:ascii="Helvetica" w:eastAsia="Cambria" w:hAnsi="Helvetica" w:cs="Helvetica"/>
         </w:rPr>
-        <w:t xml:space="preserve">The </w:t>
-      </w:r>
-      <w:proofErr w:type="spellStart"/>
-      <w:r>
-        <w:rPr>
-          <w:rFonts w:ascii="Helvetica" w:eastAsia="Cambria" w:hAnsi="Helvetica" w:cs="Helvetica"/>
-        </w:rPr>
-        <w:t>p</w:t>
-      </w:r>
-      <w:r>
-        <w:rPr>
-          <w:rFonts w:ascii="Helvetica" w:eastAsia="Cambria" w:hAnsi="Helvetica" w:cs="Helvetica"/>
-        </w:rPr>
-        <w:t>yodbc</w:t>
-      </w:r>
-      <w:proofErr w:type="spellEnd"/>
-      <w:r>
-        <w:rPr>
-          <w:rFonts w:ascii="Helvetica" w:eastAsia="Cambria" w:hAnsi="Helvetica" w:cs="Helvetica"/>
-        </w:rPr>
-        <w:t xml:space="preserve"> package also communicates with a driver manager, which provides the API that conforms to the ODBC standard. </w:t>
+        <w:t xml:space="preserve">yodbc package also communicates with a driver manager, which provides the API that conforms to the ODBC standard. </w:t>
       </w:r>
     </w:p>
     <w:p>
@@ -1889,129 +1817,57 @@
         <w:rPr>
           <w:rFonts w:ascii="Helvetica" w:eastAsia="Cambria" w:hAnsi="Helvetica" w:cs="Helvetica"/>
         </w:rPr>
-        <w:t xml:space="preserve">The driver manager that </w:t>
-      </w:r>
-      <w:proofErr w:type="spellStart"/>
+        <w:t xml:space="preserve">The driver manager that pyodbc uses is determined when pyodbc is installed (through the setup.py script). Since version 3.0.8 (April 2015), pyodbc is precompiled </w:t>
+      </w:r>
       <w:r>
         <w:rPr>
           <w:rFonts w:ascii="Helvetica" w:eastAsia="Cambria" w:hAnsi="Helvetica" w:cs="Helvetica"/>
         </w:rPr>
-        <w:t>pyodbc</w:t>
-      </w:r>
-      <w:proofErr w:type="spellEnd"/>
+        <w:t>to use</w:t>
+      </w:r>
       <w:r>
         <w:rPr>
           <w:rFonts w:ascii="Helvetica" w:eastAsia="Cambria" w:hAnsi="Helvetica" w:cs="Helvetica"/>
         </w:rPr>
-        <w:t xml:space="preserve"> uses is determined when </w:t>
-      </w:r>
-      <w:proofErr w:type="spellStart"/>
+        <w:t xml:space="preserve"> </w:t>
+      </w:r>
       <w:r>
         <w:rPr>
           <w:rFonts w:ascii="Helvetica" w:eastAsia="Cambria" w:hAnsi="Helvetica" w:cs="Helvetica"/>
         </w:rPr>
-        <w:t>pyodbc</w:t>
-      </w:r>
-      <w:proofErr w:type="spellEnd"/>
+        <w:t xml:space="preserve">the </w:t>
+      </w:r>
       <w:r>
         <w:rPr>
           <w:rFonts w:ascii="Helvetica" w:eastAsia="Cambria" w:hAnsi="Helvetica" w:cs="Helvetica"/>
         </w:rPr>
-        <w:t xml:space="preserve"> is installed (through the setup.py script). Since version 3.0.8 (April 2015), </w:t>
-      </w:r>
-      <w:proofErr w:type="spellStart"/>
+        <w:t>unixODBC driver manager. If you need to change the driver manager, you have to re-install pyodbc.</w:t>
+      </w:r>
+    </w:p>
+    <w:p>
+      <w:pPr>
+        <w:pStyle w:val="BodyText"/>
+        <w:rPr>
+          <w:rFonts w:eastAsia="Cambria"/>
+        </w:rPr>
+      </w:pPr>
       <w:r>
         <w:rPr>
           <w:rFonts w:ascii="Helvetica" w:eastAsia="Cambria" w:hAnsi="Helvetica" w:cs="Helvetica"/>
         </w:rPr>
-        <w:t>pyodbc</w:t>
-      </w:r>
-      <w:proofErr w:type="spellEnd"/>
+        <w:t xml:space="preserve">More information on </w:t>
+      </w:r>
       <w:r>
         <w:rPr>
           <w:rFonts w:ascii="Helvetica" w:eastAsia="Cambria" w:hAnsi="Helvetica" w:cs="Helvetica"/>
         </w:rPr>
-        <w:t xml:space="preserve"> is precompiled </w:t>
+        <w:t xml:space="preserve">the </w:t>
       </w:r>
       <w:r>
         <w:rPr>
           <w:rFonts w:ascii="Helvetica" w:eastAsia="Cambria" w:hAnsi="Helvetica" w:cs="Helvetica"/>
         </w:rPr>
-        <w:t>to use</w:t>
-      </w:r>
-      <w:r>
-        <w:rPr>
-          <w:rFonts w:ascii="Helvetica" w:eastAsia="Cambria" w:hAnsi="Helvetica" w:cs="Helvetica"/>
-        </w:rPr>
-        <w:t xml:space="preserve"> </w:t>
-      </w:r>
-      <w:r>
-        <w:rPr>
-          <w:rFonts w:ascii="Helvetica" w:eastAsia="Cambria" w:hAnsi="Helvetica" w:cs="Helvetica"/>
-        </w:rPr>
-        <w:t xml:space="preserve">the </w:t>
-      </w:r>
-      <w:proofErr w:type="spellStart"/>
-      <w:r>
-        <w:rPr>
-          <w:rFonts w:ascii="Helvetica" w:eastAsia="Cambria" w:hAnsi="Helvetica" w:cs="Helvetica"/>
-        </w:rPr>
-        <w:t>unixODBC</w:t>
-      </w:r>
-      <w:proofErr w:type="spellEnd"/>
-      <w:r>
-        <w:rPr>
-          <w:rFonts w:ascii="Helvetica" w:eastAsia="Cambria" w:hAnsi="Helvetica" w:cs="Helvetica"/>
-        </w:rPr>
-        <w:t xml:space="preserve"> driver manager. If you need to change the driver manager, you have to re-install </w:t>
-      </w:r>
-      <w:proofErr w:type="spellStart"/>
-      <w:r>
-        <w:rPr>
-          <w:rFonts w:ascii="Helvetica" w:eastAsia="Cambria" w:hAnsi="Helvetica" w:cs="Helvetica"/>
-        </w:rPr>
-        <w:t>pyodbc</w:t>
-      </w:r>
-      <w:proofErr w:type="spellEnd"/>
-      <w:r>
-        <w:rPr>
-          <w:rFonts w:ascii="Helvetica" w:eastAsia="Cambria" w:hAnsi="Helvetica" w:cs="Helvetica"/>
-        </w:rPr>
-        <w:t>.</w:t>
-      </w:r>
-    </w:p>
-    <w:p>
-      <w:pPr>
-        <w:pStyle w:val="BodyText"/>
-        <w:rPr>
-          <w:rFonts w:eastAsia="Cambria"/>
-        </w:rPr>
-      </w:pPr>
-      <w:r>
-        <w:rPr>
-          <w:rFonts w:ascii="Helvetica" w:eastAsia="Cambria" w:hAnsi="Helvetica" w:cs="Helvetica"/>
-        </w:rPr>
-        <w:t xml:space="preserve">More information on </w:t>
-      </w:r>
-      <w:r>
-        <w:rPr>
-          <w:rFonts w:ascii="Helvetica" w:eastAsia="Cambria" w:hAnsi="Helvetica" w:cs="Helvetica"/>
-        </w:rPr>
-        <w:t xml:space="preserve">the </w:t>
-      </w:r>
-      <w:proofErr w:type="spellStart"/>
-      <w:r>
-        <w:rPr>
-          <w:rFonts w:ascii="Helvetica" w:eastAsia="Cambria" w:hAnsi="Helvetica" w:cs="Helvetica"/>
-        </w:rPr>
-        <w:t>pyodbc</w:t>
-      </w:r>
-      <w:proofErr w:type="spellEnd"/>
-      <w:r>
-        <w:rPr>
-          <w:rFonts w:ascii="Helvetica" w:eastAsia="Cambria" w:hAnsi="Helvetica" w:cs="Helvetica"/>
-        </w:rPr>
-        <w:t xml:space="preserve">, driver manager and ODBC drivers is available on the </w:t>
+        <w:t xml:space="preserve">pyodbc, driver manager and ODBC drivers is available on the </w:t>
       </w:r>
       <w:hyperlink r:id="rId12" w:history="1">
         <w:r>
@@ -2019,23 +1875,7 @@
             <w:rStyle w:val="Hyperlink"/>
             <w:rFonts w:ascii="Helvetica" w:eastAsia="Cambria" w:hAnsi="Helvetica" w:cs="Helvetica"/>
           </w:rPr>
-          <w:t xml:space="preserve">GitHub </w:t>
-        </w:r>
-        <w:proofErr w:type="spellStart"/>
-        <w:r>
-          <w:rPr>
-            <w:rStyle w:val="Hyperlink"/>
-            <w:rFonts w:ascii="Helvetica" w:eastAsia="Cambria" w:hAnsi="Helvetica" w:cs="Helvetica"/>
-          </w:rPr>
-          <w:t>Pyodbc</w:t>
-        </w:r>
-        <w:proofErr w:type="spellEnd"/>
-        <w:r>
-          <w:rPr>
-            <w:rStyle w:val="Hyperlink"/>
-            <w:rFonts w:ascii="Helvetica" w:eastAsia="Cambria" w:hAnsi="Helvetica" w:cs="Helvetica"/>
-          </w:rPr>
-          <w:t xml:space="preserve"> Wiki</w:t>
+          <w:t>GitHub Pyodbc Wiki</w:t>
         </w:r>
       </w:hyperlink>
       <w:r>
@@ -2135,40 +1975,12 @@
         <w:pStyle w:val="Code0"/>
       </w:pPr>
       <w:r>
-        <w:t>Driver={PostgreSQL</w:t>
-      </w:r>
-      <w:proofErr w:type="gramStart"/>
-      <w:r>
-        <w:t>};Server</w:t>
-      </w:r>
-      <w:proofErr w:type="gramEnd"/>
-      <w:r>
-        <w:t>=IPaddress;Port=5432;Database=myDataBase;</w:t>
+        <w:t>Driver={PostgreSQL};Server=IPaddress;Port=5432;Database=myDataBase;</w:t>
       </w:r>
       <w:r>
         <w:br/>
-      </w:r>
-      <w:proofErr w:type="spellStart"/>
-      <w:r>
-        <w:t>Uid</w:t>
-      </w:r>
-      <w:proofErr w:type="spellEnd"/>
-      <w:r>
-        <w:t>=</w:t>
-      </w:r>
-      <w:proofErr w:type="spellStart"/>
-      <w:r>
-        <w:t>myUsername;Pwd</w:t>
-      </w:r>
-      <w:proofErr w:type="spellEnd"/>
-      <w:r>
-        <w:t>=</w:t>
-      </w:r>
-      <w:proofErr w:type="spellStart"/>
-      <w:r>
-        <w:t>myPassword</w:t>
-      </w:r>
-      <w:proofErr w:type="spellEnd"/>
+        <w:t>Uid=myUsername;Pwd=myPassword</w:t>
+      </w:r>
       <w:r>
         <w:rPr>
           <w:rStyle w:val="value"/>
@@ -2199,9 +2011,8 @@
           <w:szCs w:val="20"/>
           <w:shd w:val="clear" w:color="auto" w:fill="auto"/>
         </w:rPr>
-        <w:t>Server=</w:t>
-      </w:r>
-      <w:proofErr w:type="gramStart"/>
+        <w:t>Server=myServerAddress;Port=</w:t>
+      </w:r>
       <w:r>
         <w:rPr>
           <w:rStyle w:val="codeChar"/>
@@ -2211,9 +2022,8 @@
           <w:szCs w:val="20"/>
           <w:shd w:val="clear" w:color="auto" w:fill="auto"/>
         </w:rPr>
-        <w:t>myServerAddress;Port</w:t>
-      </w:r>
-      <w:proofErr w:type="gramEnd"/>
+        <w:t>3306</w:t>
+      </w:r>
       <w:r>
         <w:rPr>
           <w:rStyle w:val="codeChar"/>
@@ -2223,7 +2033,7 @@
           <w:szCs w:val="20"/>
           <w:shd w:val="clear" w:color="auto" w:fill="auto"/>
         </w:rPr>
-        <w:t>=</w:t>
+        <w:t>;Database=myDataBase;Uid=myUsername;</w:t>
       </w:r>
       <w:r>
         <w:rPr>
@@ -2234,77 +2044,8 @@
           <w:szCs w:val="20"/>
           <w:shd w:val="clear" w:color="auto" w:fill="auto"/>
         </w:rPr>
-        <w:t>3306</w:t>
-      </w:r>
-      <w:r>
-        <w:rPr>
-          <w:rStyle w:val="codeChar"/>
-          <w:rFonts w:cs="Times New Roman"/>
-          <w:spacing w:val="0"/>
-          <w:kern w:val="0"/>
-          <w:szCs w:val="20"/>
-          <w:shd w:val="clear" w:color="auto" w:fill="auto"/>
-        </w:rPr>
-        <w:t>;Database=myDataBase;Uid=myUsername;</w:t>
-      </w:r>
-      <w:r>
-        <w:rPr>
-          <w:rStyle w:val="codeChar"/>
-          <w:rFonts w:cs="Times New Roman"/>
-          <w:spacing w:val="0"/>
-          <w:kern w:val="0"/>
-          <w:szCs w:val="20"/>
-          <w:shd w:val="clear" w:color="auto" w:fill="auto"/>
-        </w:rPr>
         <w:br/>
-      </w:r>
-      <w:proofErr w:type="spellStart"/>
-      <w:r>
-        <w:rPr>
-          <w:rStyle w:val="codeChar"/>
-          <w:rFonts w:cs="Times New Roman"/>
-          <w:spacing w:val="0"/>
-          <w:kern w:val="0"/>
-          <w:szCs w:val="20"/>
-          <w:shd w:val="clear" w:color="auto" w:fill="auto"/>
-        </w:rPr>
-        <w:t>Pwd</w:t>
-      </w:r>
-      <w:proofErr w:type="spellEnd"/>
-      <w:r>
-        <w:rPr>
-          <w:rStyle w:val="codeChar"/>
-          <w:rFonts w:cs="Times New Roman"/>
-          <w:spacing w:val="0"/>
-          <w:kern w:val="0"/>
-          <w:szCs w:val="20"/>
-          <w:shd w:val="clear" w:color="auto" w:fill="auto"/>
-        </w:rPr>
-        <w:t>=</w:t>
-      </w:r>
-      <w:proofErr w:type="spellStart"/>
-      <w:r>
-        <w:rPr>
-          <w:rStyle w:val="codeChar"/>
-          <w:rFonts w:cs="Times New Roman"/>
-          <w:spacing w:val="0"/>
-          <w:kern w:val="0"/>
-          <w:szCs w:val="20"/>
-          <w:shd w:val="clear" w:color="auto" w:fill="auto"/>
-        </w:rPr>
-        <w:t>myPassword</w:t>
-      </w:r>
-      <w:proofErr w:type="spellEnd"/>
-      <w:r>
-        <w:rPr>
-          <w:rStyle w:val="codeChar"/>
-          <w:rFonts w:cs="Times New Roman"/>
-          <w:spacing w:val="0"/>
-          <w:kern w:val="0"/>
-          <w:szCs w:val="20"/>
-          <w:shd w:val="clear" w:color="auto" w:fill="auto"/>
-        </w:rPr>
-        <w:t>;</w:t>
+        <w:t>Pwd=myPassword;</w:t>
       </w:r>
     </w:p>
     <w:p>
@@ -2349,19 +2090,11 @@
         </w:rPr>
         <w:t xml:space="preserve">MariaDB, PostgreSQL, MySQL, </w:t>
       </w:r>
-      <w:proofErr w:type="spellStart"/>
       <w:r>
         <w:rPr>
           <w:rFonts w:ascii="Helvetica" w:eastAsia="Cambria" w:hAnsi="Helvetica" w:cs="Helvetica"/>
         </w:rPr>
-        <w:t>SQLServer</w:t>
-      </w:r>
-      <w:proofErr w:type="spellEnd"/>
-      <w:r>
-        <w:rPr>
-          <w:rFonts w:ascii="Helvetica" w:eastAsia="Cambria" w:hAnsi="Helvetica" w:cs="Helvetica"/>
-        </w:rPr>
-        <w:t xml:space="preserve"> and Oracle database</w:t>
+        <w:t>SQLServer and Oracle database</w:t>
       </w:r>
       <w:r>
         <w:rPr>
@@ -2403,27 +2136,13 @@
         <w:rPr>
           <w:rFonts w:eastAsia="Cambria"/>
         </w:rPr>
-        <w:t xml:space="preserve">The </w:t>
-      </w:r>
-      <w:proofErr w:type="spellStart"/>
-      <w:r>
-        <w:rPr>
-          <w:rFonts w:eastAsia="Cambria"/>
-        </w:rPr>
-        <w:t>p</w:t>
-      </w:r>
-      <w:r>
-        <w:rPr>
-          <w:rFonts w:eastAsia="Cambria"/>
-        </w:rPr>
-        <w:t>yodbc</w:t>
-      </w:r>
-      <w:proofErr w:type="spellEnd"/>
-      <w:r>
-        <w:rPr>
-          <w:rFonts w:eastAsia="Cambria"/>
-        </w:rPr>
-        <w:t xml:space="preserve"> module recommends </w:t>
+        <w:t>The p</w:t>
+      </w:r>
+      <w:r>
+        <w:rPr>
+          <w:rFonts w:eastAsia="Cambria"/>
+        </w:rPr>
+        <w:t xml:space="preserve">yodbc module recommends </w:t>
       </w:r>
       <w:r>
         <w:rPr>
@@ -2570,35 +2289,13 @@
         <w:rPr>
           <w:rFonts w:ascii="Helvetica" w:eastAsia="Cambria" w:hAnsi="Helvetica" w:cs="Helvetica"/>
         </w:rPr>
-        <w:t xml:space="preserve">Recent </w:t>
-      </w:r>
-      <w:proofErr w:type="spellStart"/>
+        <w:t xml:space="preserve">Recent SQLServer drivers match the </w:t>
+      </w:r>
       <w:r>
         <w:rPr>
           <w:rFonts w:ascii="Helvetica" w:eastAsia="Cambria" w:hAnsi="Helvetica" w:cs="Helvetica"/>
         </w:rPr>
-        <w:t>SQLServer</w:t>
-      </w:r>
-      <w:proofErr w:type="spellEnd"/>
-      <w:r>
-        <w:rPr>
-          <w:rFonts w:ascii="Helvetica" w:eastAsia="Cambria" w:hAnsi="Helvetica" w:cs="Helvetica"/>
-        </w:rPr>
-        <w:t xml:space="preserve"> drivers match the </w:t>
-      </w:r>
-      <w:proofErr w:type="spellStart"/>
-      <w:r>
-        <w:rPr>
-          <w:rFonts w:ascii="Helvetica" w:eastAsia="Cambria" w:hAnsi="Helvetica" w:cs="Helvetica"/>
-        </w:rPr>
-        <w:t>pyodbc</w:t>
-      </w:r>
-      <w:proofErr w:type="spellEnd"/>
-      <w:r>
-        <w:rPr>
-          <w:rFonts w:ascii="Helvetica" w:eastAsia="Cambria" w:hAnsi="Helvetica" w:cs="Helvetica"/>
-        </w:rPr>
-        <w:t xml:space="preserve"> specification</w:t>
+        <w:t>pyodbc specification</w:t>
       </w:r>
       <w:r>
         <w:rPr>
@@ -2777,23 +2474,7 @@
             <w:rStyle w:val="Hyperlink"/>
             <w:rFonts w:ascii="Helvetica" w:eastAsia="Cambria" w:hAnsi="Helvetica" w:cs="Helvetica"/>
           </w:rPr>
-          <w:t xml:space="preserve">GitHub </w:t>
-        </w:r>
-        <w:proofErr w:type="spellStart"/>
-        <w:r>
-          <w:rPr>
-            <w:rStyle w:val="Hyperlink"/>
-            <w:rFonts w:ascii="Helvetica" w:eastAsia="Cambria" w:hAnsi="Helvetica" w:cs="Helvetica"/>
-          </w:rPr>
-          <w:t>Pyodbc</w:t>
-        </w:r>
-        <w:proofErr w:type="spellEnd"/>
-        <w:r>
-          <w:rPr>
-            <w:rStyle w:val="Hyperlink"/>
-            <w:rFonts w:ascii="Helvetica" w:eastAsia="Cambria" w:hAnsi="Helvetica" w:cs="Helvetica"/>
-          </w:rPr>
-          <w:t xml:space="preserve"> Wiki</w:t>
+          <w:t>GitHub Pyodbc Wiki</w:t>
         </w:r>
       </w:hyperlink>
       <w:r>
@@ -2950,16 +2631,20 @@
         <w:pStyle w:val="Heading20"/>
       </w:pPr>
       <w:r>
-        <w:t xml:space="preserve">Configuration of </w:t>
-      </w:r>
-      <w:r>
-        <w:t xml:space="preserve">resilient-circuits for </w:t>
-      </w:r>
-      <w:proofErr w:type="spellStart"/>
-      <w:r>
-        <w:t>restartability</w:t>
-      </w:r>
-      <w:proofErr w:type="spellEnd"/>
+        <w:t>Configur</w:t>
+      </w:r>
+      <w:r>
+        <w:t>e R</w:t>
+      </w:r>
+      <w:r>
+        <w:t>esilient</w:t>
+      </w:r>
+      <w:r>
+        <w:t xml:space="preserve"> C</w:t>
+      </w:r>
+      <w:r>
+        <w:t>ircuits for restart</w:t>
+      </w:r>
     </w:p>
     <w:p>
       <w:pPr>
@@ -3010,50 +2695,32 @@
           <w:rFonts w:cs="Arial"/>
           <w:color w:val="000000"/>
         </w:rPr>
-        <w:t xml:space="preserve">automatically run at startup. On a Red Hat appliance, this is done using a systemd unit file such as the one below. You may need to change the paths to your working directory and </w:t>
-      </w:r>
-      <w:proofErr w:type="spellStart"/>
-      <w:r>
+        <w:t>automatically run at startup. On a Red Hat appliance, this is done using a systemd unit file such as the one below. You may need to change the paths to your working directory and app.config.</w:t>
+      </w:r>
+    </w:p>
+    <w:p>
+      <w:pPr>
+        <w:pStyle w:val="BodyText"/>
         <w:rPr>
           <w:rFonts w:cs="Arial"/>
           <w:color w:val="000000"/>
         </w:rPr>
-        <w:t>app.config</w:t>
-      </w:r>
-      <w:proofErr w:type="spellEnd"/>
+      </w:pPr>
       <w:r>
         <w:rPr>
           <w:rFonts w:cs="Arial"/>
           <w:color w:val="000000"/>
         </w:rPr>
-        <w:t>.</w:t>
-      </w:r>
-    </w:p>
-    <w:p>
-      <w:pPr>
-        <w:pStyle w:val="BodyText"/>
+        <w:t>The unit file should be named ‘</w:t>
+      </w:r>
+      <w:r>
+        <w:t>resilient_circuits.service</w:t>
+      </w:r>
+      <w:r>
         <w:rPr>
           <w:rFonts w:cs="Arial"/>
           <w:color w:val="000000"/>
         </w:rPr>
-      </w:pPr>
-      <w:r>
-        <w:rPr>
-          <w:rFonts w:cs="Arial"/>
-          <w:color w:val="000000"/>
-        </w:rPr>
-        <w:t>The unit file should be named ‘</w:t>
-      </w:r>
-      <w:proofErr w:type="spellStart"/>
-      <w:r>
-        <w:t>resilient_circuits.service</w:t>
-      </w:r>
-      <w:proofErr w:type="spellEnd"/>
-      <w:r>
-        <w:rPr>
-          <w:rFonts w:cs="Arial"/>
-          <w:color w:val="000000"/>
-        </w:rPr>
         <w:t>’:</w:t>
       </w:r>
     </w:p>
@@ -3062,35 +2729,9 @@
         <w:pStyle w:val="Code0"/>
         <w:ind w:left="547"/>
       </w:pPr>
-      <w:proofErr w:type="spellStart"/>
-      <w:r>
-        <w:t>sudo</w:t>
-      </w:r>
-      <w:proofErr w:type="spellEnd"/>
-      <w:r>
-        <w:t xml:space="preserve"> vi /</w:t>
-      </w:r>
-      <w:proofErr w:type="spellStart"/>
-      <w:r>
-        <w:t>etc</w:t>
-      </w:r>
-      <w:proofErr w:type="spellEnd"/>
-      <w:r>
-        <w:t>/</w:t>
-      </w:r>
-      <w:proofErr w:type="spellStart"/>
-      <w:r>
-        <w:t>systemd</w:t>
-      </w:r>
-      <w:proofErr w:type="spellEnd"/>
-      <w:r>
-        <w:t>/system/</w:t>
-      </w:r>
-      <w:proofErr w:type="spellStart"/>
-      <w:r>
-        <w:t>resilient_circuits.service</w:t>
-      </w:r>
-      <w:proofErr w:type="spellEnd"/>
+      <w:r>
+        <w:t>sudo vi /etc/systemd/system/resilient_circuits.service</w:t>
+      </w:r>
     </w:p>
     <w:p>
       <w:pPr>
@@ -3130,24 +2771,14 @@
         <w:br/>
       </w:r>
       <w:r>
-        <w:t>After=</w:t>
-      </w:r>
-      <w:proofErr w:type="spellStart"/>
-      <w:r>
-        <w:t>resilient.service</w:t>
-      </w:r>
-      <w:proofErr w:type="spellEnd"/>
+        <w:t>After=resilient.service</w:t>
+      </w:r>
       <w:r>
         <w:br/>
       </w:r>
       <w:r>
-        <w:t>Requires=</w:t>
-      </w:r>
-      <w:proofErr w:type="spellStart"/>
-      <w:r>
-        <w:t>resilient.service</w:t>
-      </w:r>
-      <w:proofErr w:type="spellEnd"/>
+        <w:t>Requires=resilient.service</w:t>
+      </w:r>
     </w:p>
     <w:p>
       <w:pPr>
@@ -3172,32 +2803,14 @@
       <w:r>
         <w:br/>
       </w:r>
-      <w:proofErr w:type="spellStart"/>
-      <w:r>
-        <w:t>WorkingDirectory</w:t>
-      </w:r>
-      <w:proofErr w:type="spellEnd"/>
-      <w:r>
-        <w:t>=/home/integration</w:t>
+      <w:r>
+        <w:t>WorkingDirectory=/home/integration</w:t>
       </w:r>
       <w:r>
         <w:br/>
       </w:r>
-      <w:proofErr w:type="spellStart"/>
-      <w:r>
-        <w:t>ExecStart</w:t>
-      </w:r>
-      <w:proofErr w:type="spellEnd"/>
-      <w:r>
-        <w:t>=/</w:t>
-      </w:r>
-      <w:proofErr w:type="spellStart"/>
-      <w:r>
-        <w:t>usr</w:t>
-      </w:r>
-      <w:proofErr w:type="spellEnd"/>
-      <w:r>
-        <w:t>/local/bin/resilient-circuits run</w:t>
+      <w:r>
+        <w:t>ExecStart=/usr/local/bin/resilient-circuits run</w:t>
       </w:r>
       <w:r>
         <w:br/>
@@ -3208,13 +2821,8 @@
       <w:r>
         <w:br/>
       </w:r>
-      <w:proofErr w:type="spellStart"/>
-      <w:r>
-        <w:t>TimeoutSec</w:t>
-      </w:r>
-      <w:proofErr w:type="spellEnd"/>
-      <w:r>
-        <w:t>=10</w:t>
+      <w:r>
+        <w:t>TimeoutSec=10</w:t>
       </w:r>
       <w:r>
         <w:br/>
@@ -3243,19 +2851,9 @@
       <w:r>
         <w:br/>
       </w:r>
-      <w:proofErr w:type="spellStart"/>
-      <w:r>
-        <w:t>WantedBy</w:t>
-      </w:r>
-      <w:proofErr w:type="spellEnd"/>
-      <w:r>
-        <w:t>=multi-</w:t>
-      </w:r>
-      <w:proofErr w:type="spellStart"/>
-      <w:r>
-        <w:t>user.target</w:t>
-      </w:r>
-      <w:proofErr w:type="spellEnd"/>
+      <w:r>
+        <w:t>WantedBy=multi-user.target</w:t>
+      </w:r>
     </w:p>
     <w:p>
       <w:pPr>
@@ -3277,43 +2875,9 @@
       <w:pPr>
         <w:pStyle w:val="Code0"/>
       </w:pPr>
-      <w:proofErr w:type="spellStart"/>
-      <w:r>
-        <w:t>sudo</w:t>
-      </w:r>
-      <w:proofErr w:type="spellEnd"/>
-      <w:r>
-        <w:t xml:space="preserve"> </w:t>
-      </w:r>
-      <w:proofErr w:type="spellStart"/>
-      <w:r>
-        <w:t>chmod</w:t>
-      </w:r>
-      <w:proofErr w:type="spellEnd"/>
-      <w:r>
-        <w:t xml:space="preserve"> 664 /</w:t>
-      </w:r>
-      <w:proofErr w:type="spellStart"/>
-      <w:r>
-        <w:t>etc</w:t>
-      </w:r>
-      <w:proofErr w:type="spellEnd"/>
-      <w:r>
-        <w:t>/</w:t>
-      </w:r>
-      <w:proofErr w:type="spellStart"/>
-      <w:r>
-        <w:t>systemd</w:t>
-      </w:r>
-      <w:proofErr w:type="spellEnd"/>
-      <w:r>
-        <w:t>/system/</w:t>
-      </w:r>
-      <w:proofErr w:type="spellStart"/>
-      <w:r>
-        <w:t>resilient_circuits.service</w:t>
-      </w:r>
-      <w:proofErr w:type="spellEnd"/>
+      <w:r>
+        <w:t>sudo chmod 664 /etc/systemd/system/resilient_circuits.service</w:t>
+      </w:r>
     </w:p>
     <w:p>
       <w:pPr>
@@ -3323,7 +2887,7 @@
           <w:color w:val="000000"/>
         </w:rPr>
       </w:pPr>
-      <w:bookmarkStart w:id="3" w:name="_Toc510253268"/>
+      <w:bookmarkStart w:id="4" w:name="_Toc510253268"/>
       <w:r>
         <w:rPr>
           <w:rFonts w:cs="Arial"/>
@@ -3337,31 +2901,7 @@
         <w:pStyle w:val="Code0"/>
       </w:pPr>
       <w:r>
-        <w:t xml:space="preserve">sudo </w:t>
-      </w:r>
-      <w:proofErr w:type="spellStart"/>
-      <w:r>
-        <w:t>systemctl</w:t>
-      </w:r>
-      <w:proofErr w:type="spellEnd"/>
-      <w:r>
-        <w:t xml:space="preserve"> </w:t>
-      </w:r>
-      <w:proofErr w:type="spellStart"/>
-      <w:r>
-        <w:t>resilient_circuits</w:t>
-      </w:r>
-      <w:proofErr w:type="spellEnd"/>
-      <w:r>
-        <w:t xml:space="preserve"> [</w:t>
-      </w:r>
-      <w:proofErr w:type="spellStart"/>
-      <w:r>
-        <w:t>start|stop|restart|status</w:t>
-      </w:r>
-      <w:proofErr w:type="spellEnd"/>
-      <w:r>
-        <w:t>]</w:t>
+        <w:t>sudo systemctl resilient_circuits [start|stop|restart|status]</w:t>
       </w:r>
     </w:p>
     <w:p>
@@ -3403,8 +2943,8 @@
       <w:r>
         <w:t>o"</w:t>
       </w:r>
-      <w:bookmarkStart w:id="4" w:name="_Toc510253272"/>
-      <w:bookmarkEnd w:id="3"/>
+      <w:bookmarkStart w:id="5" w:name="_Toc510253272"/>
+      <w:bookmarkEnd w:id="4"/>
       <w:r>
         <w:br w:type="page"/>
       </w:r>
@@ -3571,11 +3111,9 @@
         <w:lastRenderedPageBreak/>
         <w:t xml:space="preserve">ODBC Query: </w:t>
       </w:r>
-      <w:proofErr w:type="spellStart"/>
       <w:r>
         <w:t>fn_odbc_query</w:t>
       </w:r>
-      <w:proofErr w:type="spellEnd"/>
     </w:p>
     <w:p>
       <w:pPr>
@@ -3627,14 +3165,12 @@
           <w:rFonts w:eastAsia="Arial"/>
         </w:rPr>
       </w:pPr>
-      <w:proofErr w:type="spellStart"/>
       <w:r>
         <w:rPr>
           <w:rFonts w:eastAsia="Arial"/>
         </w:rPr>
         <w:t>sql_query</w:t>
       </w:r>
-      <w:proofErr w:type="spellEnd"/>
       <w:r>
         <w:rPr>
           <w:rFonts w:eastAsia="Arial"/>
@@ -3919,21 +3455,7 @@
           <w:rFonts w:ascii="Helvetica" w:eastAsia="Cambria" w:hAnsi="Helvetica" w:cs="Helvetica"/>
         </w:rPr>
         <w:lastRenderedPageBreak/>
-        <w:t>This function implements three ‘</w:t>
-      </w:r>
-      <w:proofErr w:type="spellStart"/>
-      <w:r>
-        <w:rPr>
-          <w:rFonts w:ascii="Helvetica" w:eastAsia="Cambria" w:hAnsi="Helvetica" w:cs="Helvetica"/>
-        </w:rPr>
-        <w:t>sql_condition_value</w:t>
-      </w:r>
-      <w:proofErr w:type="spellEnd"/>
-      <w:r>
-        <w:rPr>
-          <w:rFonts w:ascii="Helvetica" w:eastAsia="Cambria" w:hAnsi="Helvetica" w:cs="Helvetica"/>
-        </w:rPr>
-        <w:t xml:space="preserve">’ input fields. You can implement additional input fields to set more than three values for the question marks by downloading this </w:t>
+        <w:t xml:space="preserve">This function implements three ‘sql_condition_value’ input fields. You can implement additional input fields to set more than three values for the question marks by downloading this </w:t>
       </w:r>
       <w:hyperlink r:id="rId19" w:history="1">
         <w:r>
@@ -4348,14 +3870,12 @@
       <w:r>
         <w:t>“</w:t>
       </w:r>
-      <w:proofErr w:type="spellStart"/>
       <w:r>
         <w:rPr>
           <w:rFonts w:eastAsia="Cambria"/>
         </w:rPr>
         <w:t>sql_query_results_dt</w:t>
       </w:r>
-      <w:proofErr w:type="spellEnd"/>
       <w:r>
         <w:rPr>
           <w:rFonts w:eastAsia="Cambria"/>
@@ -4438,21 +3958,7 @@
         <w:rPr>
           <w:rFonts w:eastAsia="Cambria"/>
         </w:rPr>
-        <w:t xml:space="preserve"> ‘</w:t>
-      </w:r>
-      <w:proofErr w:type="spellStart"/>
-      <w:r>
-        <w:rPr>
-          <w:rFonts w:eastAsia="Cambria"/>
-        </w:rPr>
-        <w:t>sql_artifact_value</w:t>
-      </w:r>
-      <w:proofErr w:type="spellEnd"/>
-      <w:r>
-        <w:rPr>
-          <w:rFonts w:eastAsia="Cambria"/>
-        </w:rPr>
-        <w:t>’</w:t>
+        <w:t xml:space="preserve"> ‘sql_artifact_value’</w:t>
       </w:r>
       <w:r>
         <w:rPr>
@@ -4490,14 +3996,12 @@
         </w:rPr>
         <w:t>‘</w:t>
       </w:r>
-      <w:proofErr w:type="spellStart"/>
       <w:r>
         <w:rPr>
           <w:rFonts w:eastAsia="Cambria"/>
         </w:rPr>
         <w:t>sql_timestamp</w:t>
       </w:r>
-      <w:proofErr w:type="spellEnd"/>
       <w:r>
         <w:rPr>
           <w:rFonts w:eastAsia="Cambria"/>
@@ -4636,14 +4140,12 @@
       <w:r>
         <w:t>“</w:t>
       </w:r>
-      <w:proofErr w:type="spellStart"/>
       <w:r>
         <w:rPr>
           <w:rFonts w:eastAsia="Cambria"/>
         </w:rPr>
         <w:t>sql_query_results_dt</w:t>
       </w:r>
-      <w:proofErr w:type="spellEnd"/>
       <w:r>
         <w:rPr>
           <w:rFonts w:eastAsia="Cambria"/>
@@ -4683,8 +4185,6 @@
         <w:pStyle w:val="BodyText"/>
         <w:keepNext/>
       </w:pPr>
-      <w:bookmarkStart w:id="5" w:name="_GoBack"/>
-      <w:bookmarkEnd w:id="5"/>
       <w:r>
         <w:rPr>
           <w:noProof/>
@@ -5466,7 +4966,7 @@
         </w:rPr>
       </w:pPr>
       <w:bookmarkStart w:id="6" w:name="_Toc510253273"/>
-      <w:bookmarkEnd w:id="4"/>
+      <w:bookmarkEnd w:id="5"/>
       <w:r>
         <w:br w:type="page"/>
       </w:r>
@@ -5957,16 +5457,8 @@
         <w:rPr>
           <w:rStyle w:val="codeChar"/>
         </w:rPr>
-        <w:t>.resilient/</w:t>
-      </w:r>
-      <w:proofErr w:type="spellStart"/>
-      <w:r>
-        <w:rPr>
-          <w:rStyle w:val="codeChar"/>
-        </w:rPr>
-        <w:t>app.config</w:t>
-      </w:r>
-      <w:proofErr w:type="spellEnd"/>
+        <w:t>.resilient/app.config</w:t>
+      </w:r>
       <w:r>
         <w:t xml:space="preserve"> file under the section </w:t>
       </w:r>
@@ -6182,7 +5674,7 @@
         <w:sz w:val="18"/>
         <w:szCs w:val="18"/>
       </w:rPr>
-      <w:t>3</w:t>
+      <w:t>17</w:t>
     </w:r>
     <w:r>
       <w:rPr>
@@ -6262,7 +5754,7 @@
         <w:sz w:val="16"/>
         <w:szCs w:val="16"/>
       </w:rPr>
-      <w:t>8</w:t>
+      <w:t>9</w:t>
     </w:r>
     <w:r>
       <w:rPr>
@@ -9446,6 +8938,7 @@
     <w:lsdException w:name="HTML Sample" w:semiHidden="1" w:unhideWhenUsed="1"/>
     <w:lsdException w:name="HTML Typewriter" w:semiHidden="1" w:unhideWhenUsed="1"/>
     <w:lsdException w:name="HTML Variable" w:semiHidden="1" w:unhideWhenUsed="1"/>
+    <w:lsdException w:name="Normal Table" w:semiHidden="1" w:unhideWhenUsed="1"/>
     <w:lsdException w:name="annotation subject" w:semiHidden="1" w:unhideWhenUsed="1"/>
     <w:lsdException w:name="No List" w:semiHidden="1" w:unhideWhenUsed="1"/>
     <w:lsdException w:name="Outline List 1" w:semiHidden="1" w:unhideWhenUsed="1"/>
@@ -9489,8 +8982,10 @@
     <w:lsdException w:name="Table Elegant" w:semiHidden="1" w:unhideWhenUsed="1"/>
     <w:lsdException w:name="Table Professional" w:semiHidden="1" w:unhideWhenUsed="1"/>
     <w:lsdException w:name="Table Subtle 1" w:semiHidden="1" w:unhideWhenUsed="1"/>
+    <w:lsdException w:name="Table Subtle 2" w:semiHidden="1" w:unhideWhenUsed="1"/>
     <w:lsdException w:name="Table Web 1" w:semiHidden="1" w:unhideWhenUsed="1"/>
     <w:lsdException w:name="Table Web 2" w:semiHidden="1" w:unhideWhenUsed="1"/>
+    <w:lsdException w:name="Table Web 3" w:semiHidden="1" w:unhideWhenUsed="1"/>
     <w:lsdException w:name="Balloon Text" w:semiHidden="1" w:unhideWhenUsed="1"/>
     <w:lsdException w:name="Table Grid" w:uiPriority="59"/>
     <w:lsdException w:name="Table Theme" w:semiHidden="1" w:unhideWhenUsed="1"/>
@@ -10519,6 +10014,18 @@
       <w:shd w:val="clear" w:color="auto" w:fill="E1DFDD"/>
     </w:rPr>
   </w:style>
+  <w:style w:type="character" w:customStyle="1" w:styleId="UnresolvedMention6">
+    <w:name w:val="Unresolved Mention6"/>
+    <w:basedOn w:val="DefaultParagraphFont"/>
+    <w:uiPriority w:val="99"/>
+    <w:semiHidden/>
+    <w:unhideWhenUsed/>
+    <w:rsid w:val="00917F7A"/>
+    <w:rPr>
+      <w:color w:val="605E5C"/>
+      <w:shd w:val="clear" w:color="auto" w:fill="E1DFDD"/>
+    </w:rPr>
+  </w:style>
 </w:styles>
 </file>
 
@@ -10847,7 +10354,7 @@
 </file>
 
 <file path=customXml/itemProps1.xml><?xml version="1.0" encoding="utf-8"?>
-<ds:datastoreItem xmlns:ds="http://schemas.openxmlformats.org/officeDocument/2006/customXml" ds:itemID="{70237EF8-54E6-9742-8F12-6C633BDB0469}">
+<ds:datastoreItem xmlns:ds="http://schemas.openxmlformats.org/officeDocument/2006/customXml" ds:itemID="{1238BFF4-995C-F147-83F9-8B4B8C725EA3}">
   <ds:schemaRefs>
     <ds:schemaRef ds:uri="http://schemas.openxmlformats.org/officeDocument/2006/bibliography"/>
   </ds:schemaRefs>

</xml_diff>

<commit_message>
INT-1014 updated release month to March in docx and pdf
</commit_message>
<xml_diff>
--- a/fn_odbc_query/doc/Resilient Integrations ODBC Query Function Guide.docx
+++ b/fn_odbc_query/doc/Resilient Integrations ODBC Query Function Guide.docx
@@ -183,11 +183,19 @@
         </w:rPr>
         <w:t xml:space="preserve">Release Date: </w:t>
       </w:r>
+      <w:bookmarkStart w:id="1" w:name="_GoBack"/>
+      <w:bookmarkEnd w:id="1"/>
       <w:r>
         <w:rPr>
           <w:rFonts w:ascii="Times New Roman" w:eastAsia="Times New Roman" w:hAnsi="Times New Roman" w:cs="Times New Roman"/>
         </w:rPr>
-        <w:t xml:space="preserve">February </w:t>
+        <w:t>March</w:t>
+      </w:r>
+      <w:r>
+        <w:rPr>
+          <w:rFonts w:ascii="Times New Roman" w:eastAsia="Times New Roman" w:hAnsi="Times New Roman" w:cs="Times New Roman"/>
+        </w:rPr>
+        <w:t xml:space="preserve"> </w:t>
       </w:r>
       <w:r>
         <w:rPr>
@@ -470,7 +478,7 @@
         <w:pStyle w:val="BodyText"/>
         <w:keepNext/>
       </w:pPr>
-      <w:bookmarkStart w:id="1" w:name="_Toc510253265"/>
+      <w:bookmarkStart w:id="2" w:name="_Toc510253265"/>
       <w:r>
         <w:rPr>
           <w:rFonts w:cs="Arial"/>
@@ -792,15 +800,7 @@
         <w:rPr>
           <w:rFonts w:eastAsia="Cambria"/>
         </w:rPr>
-        <w:t>on a system separate</w:t>
-      </w:r>
-      <w:bookmarkStart w:id="2" w:name="_GoBack"/>
-      <w:bookmarkEnd w:id="2"/>
-      <w:r>
-        <w:rPr>
-          <w:rFonts w:eastAsia="Cambria"/>
-        </w:rPr>
-        <w:t xml:space="preserve"> from the Resilient platform.</w:t>
+        <w:t>on a system separate from the Resilient platform.</w:t>
       </w:r>
     </w:p>
     <w:p>
@@ -2551,7 +2551,7 @@
         <w:t xml:space="preserve"> functions, message destinations, workflows and rules.</w:t>
       </w:r>
     </w:p>
-    <w:bookmarkEnd w:id="1"/>
+    <w:bookmarkEnd w:id="2"/>
     <w:p>
       <w:pPr>
         <w:pStyle w:val="Heading20"/>
@@ -10354,7 +10354,7 @@
 </file>
 
 <file path=customXml/itemProps1.xml><?xml version="1.0" encoding="utf-8"?>
-<ds:datastoreItem xmlns:ds="http://schemas.openxmlformats.org/officeDocument/2006/customXml" ds:itemID="{1238BFF4-995C-F147-83F9-8B4B8C725EA3}">
+<ds:datastoreItem xmlns:ds="http://schemas.openxmlformats.org/officeDocument/2006/customXml" ds:itemID="{D9DA8C47-68D7-E54B-95E6-5A63F682E60F}">
   <ds:schemaRefs>
     <ds:schemaRef ds:uri="http://schemas.openxmlformats.org/officeDocument/2006/bibliography"/>
   </ds:schemaRefs>

</xml_diff>

<commit_message>
INT-1014 updated version in the docx and pdf
</commit_message>
<xml_diff>
--- a/fn_odbc_query/doc/Resilient Integrations ODBC Query Function Guide.docx
+++ b/fn_odbc_query/doc/Resilient Integrations ODBC Query Function Guide.docx
@@ -169,7 +169,7 @@
         <w:rPr>
           <w:color w:val="FF8300"/>
         </w:rPr>
-        <w:t>1</w:t>
+        <w:t>2</w:t>
       </w:r>
     </w:p>
     <w:p>
@@ -189,7 +189,7 @@
         <w:rPr>
           <w:rFonts w:ascii="Times New Roman" w:eastAsia="Times New Roman" w:hAnsi="Times New Roman" w:cs="Times New Roman"/>
         </w:rPr>
-        <w:t>March</w:t>
+        <w:t>April</w:t>
       </w:r>
       <w:r>
         <w:rPr>
@@ -8832,7 +8832,7 @@
     </w:rPrDefault>
     <w:pPrDefault/>
   </w:docDefaults>
-  <w:latentStyles w:defLockedState="0" w:defUIPriority="99" w:defSemiHidden="0" w:defUnhideWhenUsed="0" w:defQFormat="0" w:count="375">
+  <w:latentStyles w:defLockedState="0" w:defUIPriority="99" w:defSemiHidden="0" w:defUnhideWhenUsed="0" w:defQFormat="0" w:count="376">
     <w:lsdException w:name="Normal" w:uiPriority="0" w:qFormat="1"/>
     <w:lsdException w:name="heading 1" w:uiPriority="0" w:qFormat="1"/>
     <w:lsdException w:name="heading 2" w:semiHidden="1" w:uiPriority="9" w:unhideWhenUsed="1" w:qFormat="1"/>
@@ -8938,7 +8938,6 @@
     <w:lsdException w:name="HTML Sample" w:semiHidden="1" w:unhideWhenUsed="1"/>
     <w:lsdException w:name="HTML Typewriter" w:semiHidden="1" w:unhideWhenUsed="1"/>
     <w:lsdException w:name="HTML Variable" w:semiHidden="1" w:unhideWhenUsed="1"/>
-    <w:lsdException w:name="Normal Table" w:semiHidden="1" w:unhideWhenUsed="1"/>
     <w:lsdException w:name="annotation subject" w:semiHidden="1" w:unhideWhenUsed="1"/>
     <w:lsdException w:name="No List" w:semiHidden="1" w:unhideWhenUsed="1"/>
     <w:lsdException w:name="Outline List 1" w:semiHidden="1" w:unhideWhenUsed="1"/>
@@ -8985,10 +8984,8 @@
     <w:lsdException w:name="Table Subtle 2" w:semiHidden="1" w:unhideWhenUsed="1"/>
     <w:lsdException w:name="Table Web 1" w:semiHidden="1" w:unhideWhenUsed="1"/>
     <w:lsdException w:name="Table Web 2" w:semiHidden="1" w:unhideWhenUsed="1"/>
-    <w:lsdException w:name="Table Web 3" w:semiHidden="1" w:unhideWhenUsed="1"/>
     <w:lsdException w:name="Balloon Text" w:semiHidden="1" w:unhideWhenUsed="1"/>
     <w:lsdException w:name="Table Grid" w:uiPriority="59"/>
-    <w:lsdException w:name="Table Theme" w:semiHidden="1" w:unhideWhenUsed="1"/>
     <w:lsdException w:name="Placeholder Text" w:semiHidden="1"/>
     <w:lsdException w:name="No Spacing" w:uiPriority="1" w:qFormat="1"/>
     <w:lsdException w:name="Light Shading" w:uiPriority="60"/>
@@ -9208,6 +9205,7 @@
     <w:lsdException w:name="Smart Hyperlink" w:semiHidden="1" w:unhideWhenUsed="1"/>
     <w:lsdException w:name="Hashtag" w:semiHidden="1" w:unhideWhenUsed="1"/>
     <w:lsdException w:name="Unresolved Mention" w:semiHidden="1" w:unhideWhenUsed="1"/>
+    <w:lsdException w:name="Smart Link" w:semiHidden="1" w:unhideWhenUsed="1"/>
   </w:latentStyles>
   <w:style w:type="paragraph" w:default="1" w:styleId="Normal">
     <w:name w:val="Normal"/>
@@ -10354,7 +10352,7 @@
 </file>
 
 <file path=customXml/itemProps1.xml><?xml version="1.0" encoding="utf-8"?>
-<ds:datastoreItem xmlns:ds="http://schemas.openxmlformats.org/officeDocument/2006/customXml" ds:itemID="{D9DA8C47-68D7-E54B-95E6-5A63F682E60F}">
+<ds:datastoreItem xmlns:ds="http://schemas.openxmlformats.org/officeDocument/2006/customXml" ds:itemID="{F50F1A00-23BA-DD45-9E74-2BF1D98516F7}">
   <ds:schemaRefs>
     <ds:schemaRef ds:uri="http://schemas.openxmlformats.org/officeDocument/2006/bibliography"/>
   </ds:schemaRefs>

</xml_diff>

<commit_message>
Latest updates to community apps.
</commit_message>
<xml_diff>
--- a/fn_odbc_query/doc/Resilient Integrations ODBC Query Function Guide.docx
+++ b/fn_odbc_query/doc/Resilient Integrations ODBC Query Function Guide.docx
@@ -169,7 +169,7 @@
         <w:rPr>
           <w:color w:val="FF8300"/>
         </w:rPr>
-        <w:t>1</w:t>
+        <w:t>2</w:t>
       </w:r>
     </w:p>
     <w:p>
@@ -183,17 +183,31 @@
         </w:rPr>
         <w:t xml:space="preserve">Release Date: </w:t>
       </w:r>
+      <w:bookmarkStart w:id="1" w:name="_GoBack"/>
+      <w:bookmarkEnd w:id="1"/>
       <w:r>
         <w:rPr>
           <w:rFonts w:ascii="Times New Roman" w:eastAsia="Times New Roman" w:hAnsi="Times New Roman" w:cs="Times New Roman"/>
         </w:rPr>
-        <w:t xml:space="preserve">December </w:t>
+        <w:t>April</w:t>
       </w:r>
       <w:r>
         <w:rPr>
           <w:rFonts w:ascii="Times New Roman" w:eastAsia="Times New Roman" w:hAnsi="Times New Roman" w:cs="Times New Roman"/>
         </w:rPr>
-        <w:t>2018</w:t>
+        <w:t xml:space="preserve"> </w:t>
+      </w:r>
+      <w:r>
+        <w:rPr>
+          <w:rFonts w:ascii="Times New Roman" w:eastAsia="Times New Roman" w:hAnsi="Times New Roman" w:cs="Times New Roman"/>
+        </w:rPr>
+        <w:t>201</w:t>
+      </w:r>
+      <w:r>
+        <w:rPr>
+          <w:rFonts w:ascii="Times New Roman" w:eastAsia="Times New Roman" w:hAnsi="Times New Roman" w:cs="Times New Roman"/>
+        </w:rPr>
+        <w:t>9</w:t>
       </w:r>
     </w:p>
     <w:p>
@@ -464,7 +478,7 @@
         <w:pStyle w:val="BodyText"/>
         <w:keepNext/>
       </w:pPr>
-      <w:bookmarkStart w:id="1" w:name="_Toc510253265"/>
+      <w:bookmarkStart w:id="2" w:name="_Toc510253265"/>
       <w:r>
         <w:rPr>
           <w:rFonts w:cs="Arial"/>
@@ -540,36 +554,95 @@
     <w:p>
       <w:pPr>
         <w:pStyle w:val="ListBullet"/>
-      </w:pPr>
-      <w:r>
-        <w:rPr>
-          <w:rFonts w:eastAsia="Cambria"/>
-        </w:rPr>
-        <w:t>Because of dependencies on other libraries, including GCC, the system hosting the integration server must allow additional components to be installed. Therefore, it cannot be installed on the default Resilient appliance.</w:t>
+        <w:keepNext/>
+        <w:rPr>
+          <w:rFonts w:eastAsia="Cambria"/>
+        </w:rPr>
+      </w:pPr>
+      <w:r>
+        <w:rPr>
+          <w:rFonts w:ascii="Helvetica" w:eastAsia="Cambria" w:hAnsi="Helvetica" w:cs="Helvetica"/>
+        </w:rPr>
+        <w:lastRenderedPageBreak/>
+        <w:t xml:space="preserve">The ODBC function uses pyodbc, an open source Python module. </w:t>
       </w:r>
     </w:p>
     <w:p>
       <w:pPr>
         <w:pStyle w:val="ListBullet"/>
+        <w:keepNext/>
         <w:numPr>
-          <w:ilvl w:val="0"/>
-          <w:numId w:val="26"/>
+          <w:ilvl w:val="1"/>
+          <w:numId w:val="15"/>
         </w:numPr>
-      </w:pPr>
+        <w:ind w:left="720"/>
+        <w:rPr>
+          <w:rFonts w:eastAsia="Cambria"/>
+        </w:rPr>
+      </w:pPr>
+      <w:r>
+        <w:rPr>
+          <w:rFonts w:ascii="Helvetica" w:eastAsia="Cambria" w:hAnsi="Helvetica" w:cs="Helvetica"/>
+        </w:rPr>
+        <w:t xml:space="preserve">For an integration server on Linux, you need to install additional packages to support compiling pyodbc, before installing the function. </w:t>
+      </w:r>
+    </w:p>
+    <w:p>
+      <w:pPr>
+        <w:pStyle w:val="ListBullet"/>
+        <w:keepNext/>
+        <w:numPr>
+          <w:ilvl w:val="1"/>
+          <w:numId w:val="15"/>
+        </w:numPr>
+        <w:ind w:left="720"/>
+        <w:rPr>
+          <w:rFonts w:eastAsia="Cambria"/>
+        </w:rPr>
+      </w:pPr>
+      <w:r>
+        <w:rPr>
+          <w:rFonts w:ascii="Helvetica" w:eastAsia="Cambria" w:hAnsi="Helvetica" w:cs="Helvetica"/>
+        </w:rPr>
+        <w:t xml:space="preserve">For an integration server on RHEL that does not have GCC compiler, </w:t>
+      </w:r>
+      <w:r>
+        <w:rPr>
+          <w:rFonts w:eastAsia="Cambria"/>
+        </w:rPr>
+        <w:t xml:space="preserve">you can install a </w:t>
+      </w:r>
       <w:proofErr w:type="spellStart"/>
       <w:r>
         <w:rPr>
           <w:rFonts w:ascii="Helvetica" w:eastAsia="Cambria" w:hAnsi="Helvetica" w:cs="Helvetica"/>
         </w:rPr>
-        <w:lastRenderedPageBreak/>
-        <w:t>The</w:t>
+        <w:t>pyodbc</w:t>
       </w:r>
       <w:proofErr w:type="spellEnd"/>
       <w:r>
         <w:rPr>
           <w:rFonts w:ascii="Helvetica" w:eastAsia="Cambria" w:hAnsi="Helvetica" w:cs="Helvetica"/>
         </w:rPr>
-        <w:t xml:space="preserve"> ODBC function uses </w:t>
+        <w:t xml:space="preserve"> </w:t>
+      </w:r>
+      <w:r>
+        <w:rPr>
+          <w:rFonts w:eastAsia="Cambria"/>
+        </w:rPr>
+        <w:t>wheel file</w:t>
+      </w:r>
+      <w:r>
+        <w:rPr>
+          <w:rFonts w:eastAsia="Cambria"/>
+        </w:rPr>
+        <w:t>, a</w:t>
+      </w:r>
+      <w:r>
+        <w:rPr>
+          <w:rFonts w:ascii="Helvetica" w:eastAsia="Cambria" w:hAnsi="Helvetica" w:cs="Helvetica"/>
+        </w:rPr>
+        <w:t xml:space="preserve"> binary distribution for </w:t>
       </w:r>
       <w:proofErr w:type="spellStart"/>
       <w:r>
@@ -583,28 +656,71 @@
         <w:rPr>
           <w:rFonts w:ascii="Helvetica" w:eastAsia="Cambria" w:hAnsi="Helvetica" w:cs="Helvetica"/>
         </w:rPr>
-        <w:t xml:space="preserve">, an </w:t>
+        <w:t xml:space="preserve"> for RHEL platform,</w:t>
+      </w:r>
+      <w:r>
+        <w:rPr>
+          <w:rFonts w:eastAsia="Cambria"/>
+        </w:rPr>
+        <w:t xml:space="preserve"> included with the function package</w:t>
+      </w:r>
+      <w:r>
+        <w:rPr>
+          <w:rFonts w:eastAsia="Cambria"/>
+        </w:rPr>
+        <w:t>, located in lib folder</w:t>
+      </w:r>
+      <w:r>
+        <w:rPr>
+          <w:rFonts w:eastAsia="Cambria"/>
+        </w:rPr>
+        <w:t>.</w:t>
       </w:r>
       <w:r>
         <w:rPr>
           <w:rFonts w:ascii="Helvetica" w:eastAsia="Cambria" w:hAnsi="Helvetica" w:cs="Helvetica"/>
         </w:rPr>
-        <w:t>open source Python module</w:t>
-      </w:r>
+        <w:t xml:space="preserve"> The wheel installs the </w:t>
+      </w:r>
+      <w:proofErr w:type="spellStart"/>
       <w:r>
         <w:rPr>
           <w:rFonts w:ascii="Helvetica" w:eastAsia="Cambria" w:hAnsi="Helvetica" w:cs="Helvetica"/>
         </w:rPr>
+        <w:t>pyodbc</w:t>
+      </w:r>
+      <w:proofErr w:type="spellEnd"/>
+      <w:r>
+        <w:rPr>
+          <w:rFonts w:ascii="Helvetica" w:eastAsia="Cambria" w:hAnsi="Helvetica" w:cs="Helvetica"/>
+        </w:rPr>
+        <w:t xml:space="preserve"> library and negates the need for the GCC library</w:t>
+      </w:r>
+      <w:r>
+        <w:rPr>
+          <w:rFonts w:ascii="Helvetica" w:eastAsia="Cambria" w:hAnsi="Helvetica" w:cs="Helvetica"/>
+        </w:rPr>
         <w:t>.</w:t>
       </w:r>
-      <w:r>
-        <w:t xml:space="preserve"> </w:t>
-      </w:r>
+    </w:p>
+    <w:p>
+      <w:pPr>
+        <w:pStyle w:val="ListBullet"/>
+        <w:keepNext/>
+        <w:numPr>
+          <w:ilvl w:val="1"/>
+          <w:numId w:val="15"/>
+        </w:numPr>
+        <w:ind w:left="720"/>
+        <w:rPr>
+          <w:rFonts w:eastAsia="Cambria"/>
+        </w:rPr>
+      </w:pPr>
       <w:r>
         <w:rPr>
           <w:rFonts w:ascii="Helvetica" w:eastAsia="Cambria" w:hAnsi="Helvetica" w:cs="Helvetica"/>
         </w:rPr>
-        <w:t xml:space="preserve">For an integration server on Linux, you need to install additional packages to support compiling </w:t>
+        <w:t xml:space="preserve">When installing </w:t>
       </w:r>
       <w:proofErr w:type="spellStart"/>
       <w:r>
@@ -618,77 +734,7 @@
         <w:rPr>
           <w:rFonts w:ascii="Helvetica" w:eastAsia="Cambria" w:hAnsi="Helvetica" w:cs="Helvetica"/>
         </w:rPr>
-        <w:t>, before installing the function</w:t>
-      </w:r>
-      <w:r>
-        <w:rPr>
-          <w:rFonts w:ascii="Helvetica" w:eastAsia="Cambria" w:hAnsi="Helvetica" w:cs="Helvetica"/>
-        </w:rPr>
-        <w:t xml:space="preserve">. </w:t>
-      </w:r>
-      <w:r>
-        <w:rPr>
-          <w:rFonts w:ascii="Helvetica" w:eastAsia="Cambria" w:hAnsi="Helvetica" w:cs="Helvetica"/>
-        </w:rPr>
-        <w:t xml:space="preserve">When installing </w:t>
-      </w:r>
-      <w:proofErr w:type="spellStart"/>
-      <w:r>
-        <w:rPr>
-          <w:rFonts w:ascii="Helvetica" w:eastAsia="Cambria" w:hAnsi="Helvetica" w:cs="Helvetica"/>
-        </w:rPr>
-        <w:t>pyodbc</w:t>
-      </w:r>
-      <w:proofErr w:type="spellEnd"/>
-      <w:r>
-        <w:rPr>
-          <w:rFonts w:ascii="Helvetica" w:eastAsia="Cambria" w:hAnsi="Helvetica" w:cs="Helvetica"/>
-        </w:rPr>
-        <w:t xml:space="preserve"> on Linux, </w:t>
-      </w:r>
-      <w:r>
-        <w:rPr>
-          <w:rFonts w:ascii="Helvetica" w:eastAsia="Cambria" w:hAnsi="Helvetica" w:cs="Helvetica"/>
-        </w:rPr>
-        <w:t xml:space="preserve">the </w:t>
-      </w:r>
-      <w:r>
-        <w:rPr>
-          <w:rFonts w:ascii="Helvetica" w:eastAsia="Cambria" w:hAnsi="Helvetica" w:cs="Helvetica"/>
-        </w:rPr>
-        <w:t xml:space="preserve">pip </w:t>
-      </w:r>
-      <w:r>
-        <w:rPr>
-          <w:rFonts w:ascii="Helvetica" w:eastAsia="Cambria" w:hAnsi="Helvetica" w:cs="Helvetica"/>
-        </w:rPr>
-        <w:t xml:space="preserve">utility </w:t>
-      </w:r>
-      <w:r>
-        <w:rPr>
-          <w:rFonts w:ascii="Helvetica" w:eastAsia="Cambria" w:hAnsi="Helvetica" w:cs="Helvetica"/>
-        </w:rPr>
-        <w:t xml:space="preserve">downloads and compiles the </w:t>
-      </w:r>
-      <w:proofErr w:type="spellStart"/>
-      <w:r>
-        <w:rPr>
-          <w:rFonts w:ascii="Helvetica" w:eastAsia="Cambria" w:hAnsi="Helvetica" w:cs="Helvetica"/>
-        </w:rPr>
-        <w:t>pyodbc</w:t>
-      </w:r>
-      <w:proofErr w:type="spellEnd"/>
-      <w:r>
-        <w:rPr>
-          <w:rFonts w:ascii="Helvetica" w:eastAsia="Cambria" w:hAnsi="Helvetica" w:cs="Helvetica"/>
-        </w:rPr>
-        <w:t xml:space="preserve"> source code. This requires that related components and source files are available for the compile to succeed. </w:t>
-      </w:r>
-      <w:r>
-        <w:rPr>
-          <w:rFonts w:ascii="Helvetica" w:eastAsia="Cambria" w:hAnsi="Helvetica" w:cs="Helvetica"/>
-        </w:rPr>
-        <w:t xml:space="preserve">Got to </w:t>
+        <w:t xml:space="preserve"> on Linux, the pip utility downloads and compiles the pyodbc source code. This requires that other related components and libraries, including GCC, are available for the compile to succeed. </w:t>
       </w:r>
       <w:hyperlink r:id="rId11" w:history="1">
         <w:r>
@@ -696,7 +742,7 @@
             <w:rStyle w:val="Hyperlink"/>
             <w:rFonts w:ascii="Helvetica" w:eastAsia="Cambria" w:hAnsi="Helvetica" w:cs="Helvetica"/>
           </w:rPr>
-          <w:t xml:space="preserve">GitHub </w:t>
+          <w:t xml:space="preserve">Go to GitHub </w:t>
         </w:r>
         <w:proofErr w:type="spellStart"/>
         <w:r>
@@ -719,72 +765,93 @@
         <w:rPr>
           <w:rFonts w:ascii="Helvetica" w:eastAsia="Cambria" w:hAnsi="Helvetica" w:cs="Helvetica"/>
         </w:rPr>
-        <w:t xml:space="preserve"> f</w:t>
+        <w:t xml:space="preserve"> for the list of all needed packages and installation instructions.</w:t>
+      </w:r>
+    </w:p>
+    <w:p>
+      <w:pPr>
+        <w:pStyle w:val="ListBullet"/>
+        <w:numPr>
+          <w:ilvl w:val="0"/>
+          <w:numId w:val="0"/>
+        </w:numPr>
+        <w:ind w:left="720"/>
+      </w:pPr>
+      <w:r>
+        <w:rPr>
+          <w:rFonts w:eastAsia="Cambria"/>
+          <w:b/>
+        </w:rPr>
+        <w:t>NOTE</w:t>
+      </w:r>
+      <w:r>
+        <w:rPr>
+          <w:rFonts w:eastAsia="Cambria"/>
+        </w:rPr>
+        <w:t xml:space="preserve">: Downloading and compiling the pyodbc module yourself ensures </w:t>
       </w:r>
       <w:r>
         <w:rPr>
           <w:rFonts w:ascii="Helvetica" w:eastAsia="Cambria" w:hAnsi="Helvetica" w:cs="Helvetica"/>
         </w:rPr>
-        <w:t>or</w:t>
-      </w:r>
+        <w:t xml:space="preserve">that you have the latest version of pyodbc; however, the integration server must be </w:t>
+      </w:r>
+      <w:r>
+        <w:rPr>
+          <w:rFonts w:eastAsia="Cambria"/>
+        </w:rPr>
+        <w:t>on a system separate from the Resilient platform.</w:t>
+      </w:r>
+    </w:p>
+    <w:p>
+      <w:pPr>
+        <w:pStyle w:val="ListBullet"/>
+        <w:keepNext/>
+        <w:numPr>
+          <w:ilvl w:val="1"/>
+          <w:numId w:val="15"/>
+        </w:numPr>
+        <w:ind w:left="720"/>
+        <w:rPr>
+          <w:rFonts w:eastAsia="Cambria"/>
+        </w:rPr>
+      </w:pPr>
       <w:r>
         <w:rPr>
           <w:rFonts w:ascii="Helvetica" w:eastAsia="Cambria" w:hAnsi="Helvetica" w:cs="Helvetica"/>
         </w:rPr>
-        <w:t xml:space="preserve"> </w:t>
+        <w:t>For an integration server on Windows,</w:t>
       </w:r>
       <w:r>
         <w:rPr>
           <w:rFonts w:ascii="Helvetica" w:eastAsia="Cambria" w:hAnsi="Helvetica" w:cs="Helvetica"/>
         </w:rPr>
-        <w:t>the</w:t>
-      </w:r>
+        <w:t xml:space="preserve"> installing fn_odbc_query.tar.gz installs the </w:t>
+      </w:r>
+      <w:proofErr w:type="spellStart"/>
       <w:r>
         <w:rPr>
           <w:rFonts w:ascii="Helvetica" w:eastAsia="Cambria" w:hAnsi="Helvetica" w:cs="Helvetica"/>
         </w:rPr>
-        <w:t xml:space="preserve"> list of </w:t>
-      </w:r>
+        <w:t>pyodbc</w:t>
+      </w:r>
+      <w:proofErr w:type="spellEnd"/>
       <w:r>
         <w:rPr>
           <w:rFonts w:ascii="Helvetica" w:eastAsia="Cambria" w:hAnsi="Helvetica" w:cs="Helvetica"/>
         </w:rPr>
-        <w:t>all</w:t>
-      </w:r>
-      <w:r>
-        <w:rPr>
-          <w:rFonts w:ascii="Helvetica" w:eastAsia="Cambria" w:hAnsi="Helvetica" w:cs="Helvetica"/>
-        </w:rPr>
-        <w:t xml:space="preserve"> </w:t>
-      </w:r>
-      <w:r>
-        <w:rPr>
-          <w:rFonts w:ascii="Helvetica" w:eastAsia="Cambria" w:hAnsi="Helvetica" w:cs="Helvetica"/>
-        </w:rPr>
-        <w:t>needed packages</w:t>
-      </w:r>
-      <w:r>
-        <w:rPr>
-          <w:rFonts w:ascii="Helvetica" w:eastAsia="Cambria" w:hAnsi="Helvetica" w:cs="Helvetica"/>
-        </w:rPr>
-        <w:t xml:space="preserve"> and installation instructions</w:t>
-      </w:r>
-      <w:r>
-        <w:rPr>
-          <w:rFonts w:ascii="Helvetica" w:eastAsia="Cambria" w:hAnsi="Helvetica" w:cs="Helvetica"/>
-        </w:rPr>
-        <w:t>.</w:t>
+        <w:t xml:space="preserve"> module automatically.</w:t>
       </w:r>
     </w:p>
     <w:p>
       <w:pPr>
         <w:pStyle w:val="Heading20"/>
       </w:pPr>
-      <w:bookmarkStart w:id="2" w:name="_Toc509305886"/>
+      <w:bookmarkStart w:id="3" w:name="_Toc509305886"/>
       <w:r>
         <w:t>Install the Python components</w:t>
       </w:r>
-      <w:bookmarkEnd w:id="2"/>
+      <w:bookmarkEnd w:id="3"/>
     </w:p>
     <w:p>
       <w:pPr>
@@ -807,7 +874,10 @@
         <w:pStyle w:val="BodyText"/>
       </w:pPr>
       <w:r>
-        <w:t>Ensure that the environment is up to date,</w:t>
+        <w:t>Ensure that the environment is up to date</w:t>
+      </w:r>
+      <w:r>
+        <w:t>:</w:t>
       </w:r>
     </w:p>
     <w:p>
@@ -827,13 +897,8 @@
         <w:contextualSpacing/>
       </w:pPr>
       <w:r>
-        <w:t xml:space="preserve">sudo pip install --upgrade </w:t>
-      </w:r>
-      <w:proofErr w:type="spellStart"/>
-      <w:r>
-        <w:t>setuptools</w:t>
-      </w:r>
-      <w:proofErr w:type="spellEnd"/>
+        <w:t>sudo pip install --upgrade setuptools</w:t>
+      </w:r>
     </w:p>
     <w:p>
       <w:pPr>
@@ -859,6 +924,55 @@
         <w:pStyle w:val="BodyText"/>
       </w:pPr>
       <w:r>
+        <w:t xml:space="preserve">If using the wheel file, install </w:t>
+      </w:r>
+      <w:r>
+        <w:t xml:space="preserve">the appropriate file as follows: </w:t>
+      </w:r>
+    </w:p>
+    <w:p>
+      <w:pPr>
+        <w:pStyle w:val="ListBullet"/>
+      </w:pPr>
+      <w:r>
+        <w:t>If using Python 2.7:</w:t>
+      </w:r>
+    </w:p>
+    <w:p>
+      <w:pPr>
+        <w:pStyle w:val="Code0"/>
+      </w:pPr>
+      <w:r>
+        <w:t>pip install pyodbc-4.0.25-cp27-cp27m-linux_x86_64.whl</w:t>
+      </w:r>
+    </w:p>
+    <w:p>
+      <w:pPr>
+        <w:pStyle w:val="ListBullet"/>
+      </w:pPr>
+      <w:r>
+        <w:t>If using Python 3.6:</w:t>
+      </w:r>
+    </w:p>
+    <w:p>
+      <w:pPr>
+        <w:pStyle w:val="Code0"/>
+      </w:pPr>
+      <w:r>
+        <w:t>p</w:t>
+      </w:r>
+      <w:r>
+        <w:t xml:space="preserve">ip install </w:t>
+      </w:r>
+      <w:r>
+        <w:t>pyodbc-4.0.25-cp36-cp36m-linux_x86_64.whl</w:t>
+      </w:r>
+    </w:p>
+    <w:p>
+      <w:pPr>
+        <w:pStyle w:val="BodyText"/>
+      </w:pPr>
+      <w:r>
         <w:t>To install the package, you must first unzip it then install the package as follows:</w:t>
       </w:r>
     </w:p>
@@ -867,13 +981,8 @@
         <w:pStyle w:val="Code0"/>
       </w:pPr>
       <w:r>
-        <w:t xml:space="preserve">sudo pip install --upgrade </w:t>
-      </w:r>
-      <w:proofErr w:type="spellStart"/>
-      <w:r>
-        <w:t>fn_odbc_query</w:t>
-      </w:r>
-      <w:proofErr w:type="spellEnd"/>
+        <w:t>sudo pip install --upgrade fn_odbc_query</w:t>
+      </w:r>
       <w:r>
         <w:t>-&lt;</w:t>
       </w:r>
@@ -883,20 +992,19 @@
         </w:rPr>
         <w:t>version</w:t>
       </w:r>
-      <w:proofErr w:type="gramStart"/>
       <w:r>
         <w:t>&gt;</w:t>
       </w:r>
       <w:r>
         <w:t>.tar.gz</w:t>
       </w:r>
-      <w:proofErr w:type="gramEnd"/>
     </w:p>
     <w:p>
       <w:pPr>
         <w:pStyle w:val="Heading20"/>
       </w:pPr>
       <w:r>
+        <w:lastRenderedPageBreak/>
         <w:t>Configure the Python components</w:t>
       </w:r>
     </w:p>
@@ -989,21 +1097,8 @@
         <w:keepNext/>
         <w:ind w:left="720"/>
       </w:pPr>
-      <w:proofErr w:type="spellStart"/>
-      <w:r>
-        <w:t>sudo</w:t>
-      </w:r>
-      <w:proofErr w:type="spellEnd"/>
-      <w:r>
-        <w:t xml:space="preserve"> </w:t>
-      </w:r>
-      <w:proofErr w:type="spellStart"/>
-      <w:r>
-        <w:t>su</w:t>
-      </w:r>
-      <w:proofErr w:type="spellEnd"/>
-      <w:r>
-        <w:t xml:space="preserve"> - integration</w:t>
+      <w:r>
+        <w:t>sudo su - integration</w:t>
       </w:r>
     </w:p>
     <w:p>
@@ -1127,7 +1222,6 @@
         </w:rPr>
         <w:t>In the [</w:t>
       </w:r>
-      <w:proofErr w:type="spellStart"/>
       <w:r>
         <w:rPr>
           <w:rFonts w:cs="Arial"/>
@@ -1142,7 +1236,6 @@
         </w:rPr>
         <w:t>_odbc_query</w:t>
       </w:r>
-      <w:proofErr w:type="spellEnd"/>
       <w:r>
         <w:rPr>
           <w:rFonts w:cs="Arial"/>
@@ -1170,21 +1263,7 @@
         <w:rPr>
           <w:rFonts w:eastAsia="Cambria"/>
         </w:rPr>
-        <w:t>[</w:t>
-      </w:r>
-      <w:proofErr w:type="spellStart"/>
-      <w:r>
-        <w:rPr>
-          <w:rFonts w:eastAsia="Cambria"/>
-        </w:rPr>
-        <w:t>fn_odbc_query</w:t>
-      </w:r>
-      <w:proofErr w:type="spellEnd"/>
-      <w:r>
-        <w:rPr>
-          <w:rFonts w:eastAsia="Cambria"/>
-        </w:rPr>
-        <w:t>]</w:t>
+        <w:t>[fn_odbc_query]</w:t>
       </w:r>
     </w:p>
     <w:p>
@@ -1223,21 +1302,7 @@
         <w:rPr>
           <w:rFonts w:eastAsia="Cambria"/>
         </w:rPr>
-        <w:t>sql_connection_string=Driver={PostgreSQL</w:t>
-      </w:r>
-      <w:proofErr w:type="gramStart"/>
-      <w:r>
-        <w:rPr>
-          <w:rFonts w:eastAsia="Cambria"/>
-        </w:rPr>
-        <w:t>};Server</w:t>
-      </w:r>
-      <w:proofErr w:type="gramEnd"/>
-      <w:r>
-        <w:rPr>
-          <w:rFonts w:eastAsia="Cambria"/>
-        </w:rPr>
-        <w:t>=IPAddress;Port=5432;Database=myDataBase;Uid=myUserName;Pwd=myPassword;</w:t>
+        <w:t>sql_connection_string=Driver={PostgreSQL};Server=IPAddress;Port=5432;Database=myDataBase;Uid=myUserName;Pwd=myPassword;</w:t>
       </w:r>
     </w:p>
     <w:p>
@@ -1326,27 +1391,11 @@
           <w:rFonts w:eastAsia="Cambria"/>
         </w:rPr>
       </w:pPr>
-      <w:proofErr w:type="spellStart"/>
-      <w:r>
-        <w:rPr>
-          <w:rFonts w:eastAsia="Cambria"/>
-        </w:rPr>
-        <w:t>sql_restricted_sql_statements</w:t>
-      </w:r>
-      <w:proofErr w:type="spellEnd"/>
-      <w:proofErr w:type="gramStart"/>
-      <w:r>
-        <w:rPr>
-          <w:rFonts w:eastAsia="Cambria"/>
-        </w:rPr>
-        <w:t>=[</w:t>
-      </w:r>
-      <w:proofErr w:type="gramEnd"/>
-      <w:r>
-        <w:rPr>
-          <w:rFonts w:eastAsia="Cambria"/>
-        </w:rPr>
-        <w:t>"delete", "insert", "update"]</w:t>
+      <w:r>
+        <w:rPr>
+          <w:rFonts w:eastAsia="Cambria"/>
+        </w:rPr>
+        <w:t>sql_restricted_sql_statements=["delete", "insert", "update"]</w:t>
       </w:r>
     </w:p>
     <w:p>
@@ -1370,7 +1419,6 @@
         <w:rPr>
           <w:rFonts w:eastAsia="Cambria"/>
         </w:rPr>
-        <w:lastRenderedPageBreak/>
         <w:t># Define number of rows to fetch.</w:t>
       </w:r>
     </w:p>
@@ -1397,19 +1445,11 @@
           <w:rFonts w:eastAsia="Cambria"/>
         </w:rPr>
       </w:pPr>
-      <w:proofErr w:type="spellStart"/>
-      <w:r>
-        <w:rPr>
-          <w:rFonts w:eastAsia="Cambria"/>
-        </w:rPr>
-        <w:t>sql_number_of_records_returned</w:t>
-      </w:r>
-      <w:proofErr w:type="spellEnd"/>
-      <w:r>
-        <w:rPr>
-          <w:rFonts w:eastAsia="Cambria"/>
-        </w:rPr>
-        <w:t>=10</w:t>
+      <w:r>
+        <w:rPr>
+          <w:rFonts w:eastAsia="Cambria"/>
+        </w:rPr>
+        <w:t>sql_number_of_records_returned=10</w:t>
       </w:r>
     </w:p>
     <w:p>
@@ -1459,19 +1499,11 @@
           <w:rFonts w:eastAsia="Cambria"/>
         </w:rPr>
       </w:pPr>
-      <w:proofErr w:type="spellStart"/>
-      <w:r>
-        <w:rPr>
-          <w:rFonts w:eastAsia="Cambria"/>
-        </w:rPr>
-        <w:t>sql_autocommit</w:t>
-      </w:r>
-      <w:proofErr w:type="spellEnd"/>
-      <w:r>
-        <w:rPr>
-          <w:rFonts w:eastAsia="Cambria"/>
-        </w:rPr>
-        <w:t>=true</w:t>
+      <w:r>
+        <w:rPr>
+          <w:rFonts w:eastAsia="Cambria"/>
+        </w:rPr>
+        <w:t>sql_autocommit=true</w:t>
       </w:r>
     </w:p>
     <w:p>
@@ -1495,21 +1527,7 @@
         <w:rPr>
           <w:rFonts w:eastAsia="Cambria"/>
         </w:rPr>
-        <w:t xml:space="preserve"># Unicode </w:t>
-      </w:r>
-      <w:proofErr w:type="gramStart"/>
-      <w:r>
-        <w:rPr>
-          <w:rFonts w:eastAsia="Cambria"/>
-        </w:rPr>
-        <w:t>encoding</w:t>
-      </w:r>
-      <w:proofErr w:type="gramEnd"/>
-      <w:r>
-        <w:rPr>
-          <w:rFonts w:eastAsia="Cambria"/>
-        </w:rPr>
-        <w:t xml:space="preserve"> and decoding settings needed for your SQL database.</w:t>
+        <w:t># Unicode encoding and decoding settings needed for your SQL database.</w:t>
       </w:r>
     </w:p>
     <w:p>
@@ -1539,21 +1557,7 @@
         <w:rPr>
           <w:rFonts w:eastAsia="Cambria"/>
         </w:rPr>
-        <w:t xml:space="preserve"># Recent </w:t>
-      </w:r>
-      <w:proofErr w:type="spellStart"/>
-      <w:r>
-        <w:rPr>
-          <w:rFonts w:eastAsia="Cambria"/>
-        </w:rPr>
-        <w:t>SQLServer</w:t>
-      </w:r>
-      <w:proofErr w:type="spellEnd"/>
-      <w:r>
-        <w:rPr>
-          <w:rFonts w:eastAsia="Cambria"/>
-        </w:rPr>
-        <w:t xml:space="preserve"> drivers match the specification, no additional Unicode configuration is necessary.</w:t>
+        <w:t># Recent SQLServer drivers match the specification, no additional Unicode configuration is necessary.</w:t>
       </w:r>
     </w:p>
     <w:p>
@@ -1583,16 +1587,8 @@
         <w:rPr>
           <w:rFonts w:eastAsia="Cambria"/>
         </w:rPr>
-        <w:t xml:space="preserve"># MariaDB, PostgreSQL, MySQL, </w:t>
-      </w:r>
-      <w:proofErr w:type="spellStart"/>
-      <w:r>
-        <w:rPr>
-          <w:rFonts w:eastAsia="Cambria"/>
-        </w:rPr>
-        <w:t>SQLServer</w:t>
-      </w:r>
-      <w:proofErr w:type="spellEnd"/>
+        <w:t># MariaDB, PostgreSQL, MySQL, SQLServer</w:t>
+      </w:r>
     </w:p>
     <w:p>
       <w:pPr>
@@ -1617,19 +1613,11 @@
           <w:rFonts w:eastAsia="Cambria"/>
         </w:rPr>
       </w:pPr>
-      <w:proofErr w:type="spellStart"/>
-      <w:r>
-        <w:rPr>
-          <w:rFonts w:eastAsia="Cambria"/>
-        </w:rPr>
-        <w:t>sql_database_type</w:t>
-      </w:r>
-      <w:proofErr w:type="spellEnd"/>
-      <w:r>
-        <w:rPr>
-          <w:rFonts w:eastAsia="Cambria"/>
-        </w:rPr>
-        <w:t>=PostgreSQL</w:t>
+      <w:r>
+        <w:rPr>
+          <w:rFonts w:eastAsia="Cambria"/>
+        </w:rPr>
+        <w:t>sql_database_type=PostgreSQL</w:t>
       </w:r>
     </w:p>
     <w:p>
@@ -1683,23 +1671,7 @@
         <w:rPr>
           <w:rFonts w:eastAsia="Cambria"/>
         </w:rPr>
-        <w:t xml:space="preserve"># Some ODBC drivers do not implement the connection timeout and will throw </w:t>
-      </w:r>
-      <w:proofErr w:type="spellStart"/>
-      <w:proofErr w:type="gramStart"/>
-      <w:r>
-        <w:rPr>
-          <w:rFonts w:eastAsia="Cambria"/>
-        </w:rPr>
-        <w:t>pyodbc.Error</w:t>
-      </w:r>
-      <w:proofErr w:type="spellEnd"/>
-      <w:proofErr w:type="gramEnd"/>
-      <w:r>
-        <w:rPr>
-          <w:rFonts w:eastAsia="Cambria"/>
-        </w:rPr>
-        <w:t xml:space="preserve"> while trying to set it.</w:t>
+        <w:t># Some ODBC drivers do not implement the connection timeout and will throw pyodbc.Error while trying to set it.</w:t>
       </w:r>
     </w:p>
     <w:p>
@@ -1729,37 +1701,15 @@
         <w:rPr>
           <w:rFonts w:eastAsia="Cambria"/>
         </w:rPr>
-        <w:t>#</w:t>
-      </w:r>
-      <w:proofErr w:type="spellStart"/>
-      <w:r>
-        <w:rPr>
-          <w:rFonts w:eastAsia="Cambria"/>
-        </w:rPr>
-        <w:t>sql_query_timeout</w:t>
-      </w:r>
-      <w:proofErr w:type="spellEnd"/>
-      <w:r>
-        <w:rPr>
-          <w:rFonts w:eastAsia="Cambria"/>
-        </w:rPr>
-        <w:t>=10</w:t>
-      </w:r>
-    </w:p>
-    <w:p>
-      <w:pPr>
-        <w:pStyle w:val="code"/>
-        <w:spacing w:after="0"/>
-        <w:rPr>
-          <w:rFonts w:eastAsia="Cambria"/>
-        </w:rPr>
-      </w:pPr>
+        <w:t>#sql_query_timeout=10</w:t>
+      </w:r>
     </w:p>
     <w:p>
       <w:pPr>
         <w:pStyle w:val="Heading20"/>
       </w:pPr>
       <w:r>
+        <w:lastRenderedPageBreak/>
         <w:t xml:space="preserve">Connecting to </w:t>
       </w:r>
       <w:r>
@@ -1778,89 +1728,67 @@
         <w:rPr>
           <w:rFonts w:ascii="Helvetica" w:eastAsia="Cambria" w:hAnsi="Helvetica" w:cs="Helvetica"/>
         </w:rPr>
-        <w:t xml:space="preserve">In addition to </w:t>
-      </w:r>
-      <w:proofErr w:type="spellStart"/>
+        <w:t>In addition to pyodbc</w:t>
+      </w:r>
       <w:r>
         <w:rPr>
           <w:rFonts w:ascii="Helvetica" w:eastAsia="Cambria" w:hAnsi="Helvetica" w:cs="Helvetica"/>
         </w:rPr>
-        <w:t>pyodbc</w:t>
-      </w:r>
-      <w:proofErr w:type="spellEnd"/>
+        <w:t xml:space="preserve"> module</w:t>
+      </w:r>
       <w:r>
         <w:rPr>
           <w:rFonts w:ascii="Helvetica" w:eastAsia="Cambria" w:hAnsi="Helvetica" w:cs="Helvetica"/>
         </w:rPr>
-        <w:t xml:space="preserve"> module</w:t>
+        <w:t>, t</w:t>
       </w:r>
       <w:r>
         <w:rPr>
           <w:rFonts w:ascii="Helvetica" w:eastAsia="Cambria" w:hAnsi="Helvetica" w:cs="Helvetica"/>
         </w:rPr>
-        <w:t>, t</w:t>
+        <w:t xml:space="preserve">he </w:t>
       </w:r>
       <w:r>
         <w:rPr>
           <w:rFonts w:ascii="Helvetica" w:eastAsia="Cambria" w:hAnsi="Helvetica" w:cs="Helvetica"/>
         </w:rPr>
-        <w:t xml:space="preserve">he </w:t>
+        <w:t xml:space="preserve">ODBC function uses </w:t>
       </w:r>
       <w:r>
         <w:rPr>
           <w:rFonts w:ascii="Helvetica" w:eastAsia="Cambria" w:hAnsi="Helvetica" w:cs="Helvetica"/>
         </w:rPr>
-        <w:t xml:space="preserve">ODBC function uses </w:t>
+        <w:t xml:space="preserve">an ODBC driver </w:t>
       </w:r>
       <w:r>
         <w:rPr>
           <w:rFonts w:ascii="Helvetica" w:eastAsia="Cambria" w:hAnsi="Helvetica" w:cs="Helvetica"/>
         </w:rPr>
-        <w:t xml:space="preserve">an ODBC driver </w:t>
+        <w:t xml:space="preserve">to connect to </w:t>
       </w:r>
       <w:r>
         <w:rPr>
           <w:rFonts w:ascii="Helvetica" w:eastAsia="Cambria" w:hAnsi="Helvetica" w:cs="Helvetica"/>
         </w:rPr>
-        <w:t xml:space="preserve">to connect to </w:t>
+        <w:t>a data source</w:t>
       </w:r>
       <w:r>
         <w:rPr>
           <w:rFonts w:ascii="Helvetica" w:eastAsia="Cambria" w:hAnsi="Helvetica" w:cs="Helvetica"/>
         </w:rPr>
-        <w:t>a data source</w:t>
+        <w:t xml:space="preserve">. </w:t>
       </w:r>
       <w:r>
         <w:rPr>
           <w:rFonts w:ascii="Helvetica" w:eastAsia="Cambria" w:hAnsi="Helvetica" w:cs="Helvetica"/>
         </w:rPr>
-        <w:t xml:space="preserve">. </w:t>
+        <w:t>The p</w:t>
       </w:r>
       <w:r>
         <w:rPr>
           <w:rFonts w:ascii="Helvetica" w:eastAsia="Cambria" w:hAnsi="Helvetica" w:cs="Helvetica"/>
         </w:rPr>
-        <w:t xml:space="preserve">The </w:t>
-      </w:r>
-      <w:proofErr w:type="spellStart"/>
-      <w:r>
-        <w:rPr>
-          <w:rFonts w:ascii="Helvetica" w:eastAsia="Cambria" w:hAnsi="Helvetica" w:cs="Helvetica"/>
-        </w:rPr>
-        <w:t>p</w:t>
-      </w:r>
-      <w:r>
-        <w:rPr>
-          <w:rFonts w:ascii="Helvetica" w:eastAsia="Cambria" w:hAnsi="Helvetica" w:cs="Helvetica"/>
-        </w:rPr>
-        <w:t>yodbc</w:t>
-      </w:r>
-      <w:proofErr w:type="spellEnd"/>
-      <w:r>
-        <w:rPr>
-          <w:rFonts w:ascii="Helvetica" w:eastAsia="Cambria" w:hAnsi="Helvetica" w:cs="Helvetica"/>
-        </w:rPr>
-        <w:t xml:space="preserve"> package also communicates with a driver manager, which provides the API that conforms to the ODBC standard. </w:t>
+        <w:t xml:space="preserve">yodbc package also communicates with a driver manager, which provides the API that conforms to the ODBC standard. </w:t>
       </w:r>
     </w:p>
     <w:p>
@@ -1889,129 +1817,57 @@
         <w:rPr>
           <w:rFonts w:ascii="Helvetica" w:eastAsia="Cambria" w:hAnsi="Helvetica" w:cs="Helvetica"/>
         </w:rPr>
-        <w:t xml:space="preserve">The driver manager that </w:t>
-      </w:r>
-      <w:proofErr w:type="spellStart"/>
+        <w:t xml:space="preserve">The driver manager that pyodbc uses is determined when pyodbc is installed (through the setup.py script). Since version 3.0.8 (April 2015), pyodbc is precompiled </w:t>
+      </w:r>
       <w:r>
         <w:rPr>
           <w:rFonts w:ascii="Helvetica" w:eastAsia="Cambria" w:hAnsi="Helvetica" w:cs="Helvetica"/>
         </w:rPr>
-        <w:t>pyodbc</w:t>
-      </w:r>
-      <w:proofErr w:type="spellEnd"/>
+        <w:t>to use</w:t>
+      </w:r>
       <w:r>
         <w:rPr>
           <w:rFonts w:ascii="Helvetica" w:eastAsia="Cambria" w:hAnsi="Helvetica" w:cs="Helvetica"/>
         </w:rPr>
-        <w:t xml:space="preserve"> uses is determined when </w:t>
-      </w:r>
-      <w:proofErr w:type="spellStart"/>
+        <w:t xml:space="preserve"> </w:t>
+      </w:r>
       <w:r>
         <w:rPr>
           <w:rFonts w:ascii="Helvetica" w:eastAsia="Cambria" w:hAnsi="Helvetica" w:cs="Helvetica"/>
         </w:rPr>
-        <w:t>pyodbc</w:t>
-      </w:r>
-      <w:proofErr w:type="spellEnd"/>
+        <w:t xml:space="preserve">the </w:t>
+      </w:r>
       <w:r>
         <w:rPr>
           <w:rFonts w:ascii="Helvetica" w:eastAsia="Cambria" w:hAnsi="Helvetica" w:cs="Helvetica"/>
         </w:rPr>
-        <w:t xml:space="preserve"> is installed (through the setup.py script). Since version 3.0.8 (April 2015), </w:t>
-      </w:r>
-      <w:proofErr w:type="spellStart"/>
+        <w:t>unixODBC driver manager. If you need to change the driver manager, you have to re-install pyodbc.</w:t>
+      </w:r>
+    </w:p>
+    <w:p>
+      <w:pPr>
+        <w:pStyle w:val="BodyText"/>
+        <w:rPr>
+          <w:rFonts w:eastAsia="Cambria"/>
+        </w:rPr>
+      </w:pPr>
       <w:r>
         <w:rPr>
           <w:rFonts w:ascii="Helvetica" w:eastAsia="Cambria" w:hAnsi="Helvetica" w:cs="Helvetica"/>
         </w:rPr>
-        <w:t>pyodbc</w:t>
-      </w:r>
-      <w:proofErr w:type="spellEnd"/>
+        <w:t xml:space="preserve">More information on </w:t>
+      </w:r>
       <w:r>
         <w:rPr>
           <w:rFonts w:ascii="Helvetica" w:eastAsia="Cambria" w:hAnsi="Helvetica" w:cs="Helvetica"/>
         </w:rPr>
-        <w:t xml:space="preserve"> is precompiled </w:t>
+        <w:t xml:space="preserve">the </w:t>
       </w:r>
       <w:r>
         <w:rPr>
           <w:rFonts w:ascii="Helvetica" w:eastAsia="Cambria" w:hAnsi="Helvetica" w:cs="Helvetica"/>
         </w:rPr>
-        <w:t>to use</w:t>
-      </w:r>
-      <w:r>
-        <w:rPr>
-          <w:rFonts w:ascii="Helvetica" w:eastAsia="Cambria" w:hAnsi="Helvetica" w:cs="Helvetica"/>
-        </w:rPr>
-        <w:t xml:space="preserve"> </w:t>
-      </w:r>
-      <w:r>
-        <w:rPr>
-          <w:rFonts w:ascii="Helvetica" w:eastAsia="Cambria" w:hAnsi="Helvetica" w:cs="Helvetica"/>
-        </w:rPr>
-        <w:t xml:space="preserve">the </w:t>
-      </w:r>
-      <w:proofErr w:type="spellStart"/>
-      <w:r>
-        <w:rPr>
-          <w:rFonts w:ascii="Helvetica" w:eastAsia="Cambria" w:hAnsi="Helvetica" w:cs="Helvetica"/>
-        </w:rPr>
-        <w:t>unixODBC</w:t>
-      </w:r>
-      <w:proofErr w:type="spellEnd"/>
-      <w:r>
-        <w:rPr>
-          <w:rFonts w:ascii="Helvetica" w:eastAsia="Cambria" w:hAnsi="Helvetica" w:cs="Helvetica"/>
-        </w:rPr>
-        <w:t xml:space="preserve"> driver manager. If you need to change the driver manager, you have to re-install </w:t>
-      </w:r>
-      <w:proofErr w:type="spellStart"/>
-      <w:r>
-        <w:rPr>
-          <w:rFonts w:ascii="Helvetica" w:eastAsia="Cambria" w:hAnsi="Helvetica" w:cs="Helvetica"/>
-        </w:rPr>
-        <w:t>pyodbc</w:t>
-      </w:r>
-      <w:proofErr w:type="spellEnd"/>
-      <w:r>
-        <w:rPr>
-          <w:rFonts w:ascii="Helvetica" w:eastAsia="Cambria" w:hAnsi="Helvetica" w:cs="Helvetica"/>
-        </w:rPr>
-        <w:t>.</w:t>
-      </w:r>
-    </w:p>
-    <w:p>
-      <w:pPr>
-        <w:pStyle w:val="BodyText"/>
-        <w:rPr>
-          <w:rFonts w:eastAsia="Cambria"/>
-        </w:rPr>
-      </w:pPr>
-      <w:r>
-        <w:rPr>
-          <w:rFonts w:ascii="Helvetica" w:eastAsia="Cambria" w:hAnsi="Helvetica" w:cs="Helvetica"/>
-        </w:rPr>
-        <w:t xml:space="preserve">More information on </w:t>
-      </w:r>
-      <w:r>
-        <w:rPr>
-          <w:rFonts w:ascii="Helvetica" w:eastAsia="Cambria" w:hAnsi="Helvetica" w:cs="Helvetica"/>
-        </w:rPr>
-        <w:t xml:space="preserve">the </w:t>
-      </w:r>
-      <w:proofErr w:type="spellStart"/>
-      <w:r>
-        <w:rPr>
-          <w:rFonts w:ascii="Helvetica" w:eastAsia="Cambria" w:hAnsi="Helvetica" w:cs="Helvetica"/>
-        </w:rPr>
-        <w:t>pyodbc</w:t>
-      </w:r>
-      <w:proofErr w:type="spellEnd"/>
-      <w:r>
-        <w:rPr>
-          <w:rFonts w:ascii="Helvetica" w:eastAsia="Cambria" w:hAnsi="Helvetica" w:cs="Helvetica"/>
-        </w:rPr>
-        <w:t xml:space="preserve">, driver manager and ODBC drivers is available on the </w:t>
+        <w:t xml:space="preserve">pyodbc, driver manager and ODBC drivers is available on the </w:t>
       </w:r>
       <w:hyperlink r:id="rId12" w:history="1">
         <w:r>
@@ -2019,23 +1875,7 @@
             <w:rStyle w:val="Hyperlink"/>
             <w:rFonts w:ascii="Helvetica" w:eastAsia="Cambria" w:hAnsi="Helvetica" w:cs="Helvetica"/>
           </w:rPr>
-          <w:t xml:space="preserve">GitHub </w:t>
-        </w:r>
-        <w:proofErr w:type="spellStart"/>
-        <w:r>
-          <w:rPr>
-            <w:rStyle w:val="Hyperlink"/>
-            <w:rFonts w:ascii="Helvetica" w:eastAsia="Cambria" w:hAnsi="Helvetica" w:cs="Helvetica"/>
-          </w:rPr>
-          <w:t>Pyodbc</w:t>
-        </w:r>
-        <w:proofErr w:type="spellEnd"/>
-        <w:r>
-          <w:rPr>
-            <w:rStyle w:val="Hyperlink"/>
-            <w:rFonts w:ascii="Helvetica" w:eastAsia="Cambria" w:hAnsi="Helvetica" w:cs="Helvetica"/>
-          </w:rPr>
-          <w:t xml:space="preserve"> Wiki</w:t>
+          <w:t>GitHub Pyodbc Wiki</w:t>
         </w:r>
       </w:hyperlink>
       <w:r>
@@ -2135,40 +1975,12 @@
         <w:pStyle w:val="Code0"/>
       </w:pPr>
       <w:r>
-        <w:t>Driver={PostgreSQL</w:t>
-      </w:r>
-      <w:proofErr w:type="gramStart"/>
-      <w:r>
-        <w:t>};Server</w:t>
-      </w:r>
-      <w:proofErr w:type="gramEnd"/>
-      <w:r>
-        <w:t>=IPaddress;Port=5432;Database=myDataBase;</w:t>
+        <w:t>Driver={PostgreSQL};Server=IPaddress;Port=5432;Database=myDataBase;</w:t>
       </w:r>
       <w:r>
         <w:br/>
-      </w:r>
-      <w:proofErr w:type="spellStart"/>
-      <w:r>
-        <w:t>Uid</w:t>
-      </w:r>
-      <w:proofErr w:type="spellEnd"/>
-      <w:r>
-        <w:t>=</w:t>
-      </w:r>
-      <w:proofErr w:type="spellStart"/>
-      <w:r>
-        <w:t>myUsername;Pwd</w:t>
-      </w:r>
-      <w:proofErr w:type="spellEnd"/>
-      <w:r>
-        <w:t>=</w:t>
-      </w:r>
-      <w:proofErr w:type="spellStart"/>
-      <w:r>
-        <w:t>myPassword</w:t>
-      </w:r>
-      <w:proofErr w:type="spellEnd"/>
+        <w:t>Uid=myUsername;Pwd=myPassword</w:t>
+      </w:r>
       <w:r>
         <w:rPr>
           <w:rStyle w:val="value"/>
@@ -2199,9 +2011,8 @@
           <w:szCs w:val="20"/>
           <w:shd w:val="clear" w:color="auto" w:fill="auto"/>
         </w:rPr>
-        <w:t>Server=</w:t>
-      </w:r>
-      <w:proofErr w:type="gramStart"/>
+        <w:t>Server=myServerAddress;Port=</w:t>
+      </w:r>
       <w:r>
         <w:rPr>
           <w:rStyle w:val="codeChar"/>
@@ -2211,9 +2022,8 @@
           <w:szCs w:val="20"/>
           <w:shd w:val="clear" w:color="auto" w:fill="auto"/>
         </w:rPr>
-        <w:t>myServerAddress;Port</w:t>
-      </w:r>
-      <w:proofErr w:type="gramEnd"/>
+        <w:t>3306</w:t>
+      </w:r>
       <w:r>
         <w:rPr>
           <w:rStyle w:val="codeChar"/>
@@ -2223,7 +2033,7 @@
           <w:szCs w:val="20"/>
           <w:shd w:val="clear" w:color="auto" w:fill="auto"/>
         </w:rPr>
-        <w:t>=</w:t>
+        <w:t>;Database=myDataBase;Uid=myUsername;</w:t>
       </w:r>
       <w:r>
         <w:rPr>
@@ -2234,77 +2044,8 @@
           <w:szCs w:val="20"/>
           <w:shd w:val="clear" w:color="auto" w:fill="auto"/>
         </w:rPr>
-        <w:t>3306</w:t>
-      </w:r>
-      <w:r>
-        <w:rPr>
-          <w:rStyle w:val="codeChar"/>
-          <w:rFonts w:cs="Times New Roman"/>
-          <w:spacing w:val="0"/>
-          <w:kern w:val="0"/>
-          <w:szCs w:val="20"/>
-          <w:shd w:val="clear" w:color="auto" w:fill="auto"/>
-        </w:rPr>
-        <w:t>;Database=myDataBase;Uid=myUsername;</w:t>
-      </w:r>
-      <w:r>
-        <w:rPr>
-          <w:rStyle w:val="codeChar"/>
-          <w:rFonts w:cs="Times New Roman"/>
-          <w:spacing w:val="0"/>
-          <w:kern w:val="0"/>
-          <w:szCs w:val="20"/>
-          <w:shd w:val="clear" w:color="auto" w:fill="auto"/>
-        </w:rPr>
         <w:br/>
-      </w:r>
-      <w:proofErr w:type="spellStart"/>
-      <w:r>
-        <w:rPr>
-          <w:rStyle w:val="codeChar"/>
-          <w:rFonts w:cs="Times New Roman"/>
-          <w:spacing w:val="0"/>
-          <w:kern w:val="0"/>
-          <w:szCs w:val="20"/>
-          <w:shd w:val="clear" w:color="auto" w:fill="auto"/>
-        </w:rPr>
-        <w:t>Pwd</w:t>
-      </w:r>
-      <w:proofErr w:type="spellEnd"/>
-      <w:r>
-        <w:rPr>
-          <w:rStyle w:val="codeChar"/>
-          <w:rFonts w:cs="Times New Roman"/>
-          <w:spacing w:val="0"/>
-          <w:kern w:val="0"/>
-          <w:szCs w:val="20"/>
-          <w:shd w:val="clear" w:color="auto" w:fill="auto"/>
-        </w:rPr>
-        <w:t>=</w:t>
-      </w:r>
-      <w:proofErr w:type="spellStart"/>
-      <w:r>
-        <w:rPr>
-          <w:rStyle w:val="codeChar"/>
-          <w:rFonts w:cs="Times New Roman"/>
-          <w:spacing w:val="0"/>
-          <w:kern w:val="0"/>
-          <w:szCs w:val="20"/>
-          <w:shd w:val="clear" w:color="auto" w:fill="auto"/>
-        </w:rPr>
-        <w:t>myPassword</w:t>
-      </w:r>
-      <w:proofErr w:type="spellEnd"/>
-      <w:r>
-        <w:rPr>
-          <w:rStyle w:val="codeChar"/>
-          <w:rFonts w:cs="Times New Roman"/>
-          <w:spacing w:val="0"/>
-          <w:kern w:val="0"/>
-          <w:szCs w:val="20"/>
-          <w:shd w:val="clear" w:color="auto" w:fill="auto"/>
-        </w:rPr>
-        <w:t>;</w:t>
+        <w:t>Pwd=myPassword;</w:t>
       </w:r>
     </w:p>
     <w:p>
@@ -2349,19 +2090,11 @@
         </w:rPr>
         <w:t xml:space="preserve">MariaDB, PostgreSQL, MySQL, </w:t>
       </w:r>
-      <w:proofErr w:type="spellStart"/>
       <w:r>
         <w:rPr>
           <w:rFonts w:ascii="Helvetica" w:eastAsia="Cambria" w:hAnsi="Helvetica" w:cs="Helvetica"/>
         </w:rPr>
-        <w:t>SQLServer</w:t>
-      </w:r>
-      <w:proofErr w:type="spellEnd"/>
-      <w:r>
-        <w:rPr>
-          <w:rFonts w:ascii="Helvetica" w:eastAsia="Cambria" w:hAnsi="Helvetica" w:cs="Helvetica"/>
-        </w:rPr>
-        <w:t xml:space="preserve"> and Oracle database</w:t>
+        <w:t>SQLServer and Oracle database</w:t>
       </w:r>
       <w:r>
         <w:rPr>
@@ -2403,27 +2136,13 @@
         <w:rPr>
           <w:rFonts w:eastAsia="Cambria"/>
         </w:rPr>
-        <w:t xml:space="preserve">The </w:t>
-      </w:r>
-      <w:proofErr w:type="spellStart"/>
-      <w:r>
-        <w:rPr>
-          <w:rFonts w:eastAsia="Cambria"/>
-        </w:rPr>
-        <w:t>p</w:t>
-      </w:r>
-      <w:r>
-        <w:rPr>
-          <w:rFonts w:eastAsia="Cambria"/>
-        </w:rPr>
-        <w:t>yodbc</w:t>
-      </w:r>
-      <w:proofErr w:type="spellEnd"/>
-      <w:r>
-        <w:rPr>
-          <w:rFonts w:eastAsia="Cambria"/>
-        </w:rPr>
-        <w:t xml:space="preserve"> module recommends </w:t>
+        <w:t>The p</w:t>
+      </w:r>
+      <w:r>
+        <w:rPr>
+          <w:rFonts w:eastAsia="Cambria"/>
+        </w:rPr>
+        <w:t xml:space="preserve">yodbc module recommends </w:t>
       </w:r>
       <w:r>
         <w:rPr>
@@ -2570,35 +2289,13 @@
         <w:rPr>
           <w:rFonts w:ascii="Helvetica" w:eastAsia="Cambria" w:hAnsi="Helvetica" w:cs="Helvetica"/>
         </w:rPr>
-        <w:t xml:space="preserve">Recent </w:t>
-      </w:r>
-      <w:proofErr w:type="spellStart"/>
+        <w:t xml:space="preserve">Recent SQLServer drivers match the </w:t>
+      </w:r>
       <w:r>
         <w:rPr>
           <w:rFonts w:ascii="Helvetica" w:eastAsia="Cambria" w:hAnsi="Helvetica" w:cs="Helvetica"/>
         </w:rPr>
-        <w:t>SQLServer</w:t>
-      </w:r>
-      <w:proofErr w:type="spellEnd"/>
-      <w:r>
-        <w:rPr>
-          <w:rFonts w:ascii="Helvetica" w:eastAsia="Cambria" w:hAnsi="Helvetica" w:cs="Helvetica"/>
-        </w:rPr>
-        <w:t xml:space="preserve"> drivers match the </w:t>
-      </w:r>
-      <w:proofErr w:type="spellStart"/>
-      <w:r>
-        <w:rPr>
-          <w:rFonts w:ascii="Helvetica" w:eastAsia="Cambria" w:hAnsi="Helvetica" w:cs="Helvetica"/>
-        </w:rPr>
-        <w:t>pyodbc</w:t>
-      </w:r>
-      <w:proofErr w:type="spellEnd"/>
-      <w:r>
-        <w:rPr>
-          <w:rFonts w:ascii="Helvetica" w:eastAsia="Cambria" w:hAnsi="Helvetica" w:cs="Helvetica"/>
-        </w:rPr>
-        <w:t xml:space="preserve"> specification</w:t>
+        <w:t>pyodbc specification</w:t>
       </w:r>
       <w:r>
         <w:rPr>
@@ -2777,23 +2474,7 @@
             <w:rStyle w:val="Hyperlink"/>
             <w:rFonts w:ascii="Helvetica" w:eastAsia="Cambria" w:hAnsi="Helvetica" w:cs="Helvetica"/>
           </w:rPr>
-          <w:t xml:space="preserve">GitHub </w:t>
-        </w:r>
-        <w:proofErr w:type="spellStart"/>
-        <w:r>
-          <w:rPr>
-            <w:rStyle w:val="Hyperlink"/>
-            <w:rFonts w:ascii="Helvetica" w:eastAsia="Cambria" w:hAnsi="Helvetica" w:cs="Helvetica"/>
-          </w:rPr>
-          <w:t>Pyodbc</w:t>
-        </w:r>
-        <w:proofErr w:type="spellEnd"/>
-        <w:r>
-          <w:rPr>
-            <w:rStyle w:val="Hyperlink"/>
-            <w:rFonts w:ascii="Helvetica" w:eastAsia="Cambria" w:hAnsi="Helvetica" w:cs="Helvetica"/>
-          </w:rPr>
-          <w:t xml:space="preserve"> Wiki</w:t>
+          <w:t>GitHub Pyodbc Wiki</w:t>
         </w:r>
       </w:hyperlink>
       <w:r>
@@ -2870,7 +2551,7 @@
         <w:t xml:space="preserve"> functions, message destinations, workflows and rules.</w:t>
       </w:r>
     </w:p>
-    <w:bookmarkEnd w:id="1"/>
+    <w:bookmarkEnd w:id="2"/>
     <w:p>
       <w:pPr>
         <w:pStyle w:val="Heading20"/>
@@ -2950,16 +2631,20 @@
         <w:pStyle w:val="Heading20"/>
       </w:pPr>
       <w:r>
-        <w:t xml:space="preserve">Configuration of </w:t>
-      </w:r>
-      <w:r>
-        <w:t xml:space="preserve">resilient-circuits for </w:t>
-      </w:r>
-      <w:proofErr w:type="spellStart"/>
-      <w:r>
-        <w:t>restartability</w:t>
-      </w:r>
-      <w:proofErr w:type="spellEnd"/>
+        <w:t>Configur</w:t>
+      </w:r>
+      <w:r>
+        <w:t>e R</w:t>
+      </w:r>
+      <w:r>
+        <w:t>esilient</w:t>
+      </w:r>
+      <w:r>
+        <w:t xml:space="preserve"> C</w:t>
+      </w:r>
+      <w:r>
+        <w:t>ircuits for restart</w:t>
+      </w:r>
     </w:p>
     <w:p>
       <w:pPr>
@@ -3010,50 +2695,32 @@
           <w:rFonts w:cs="Arial"/>
           <w:color w:val="000000"/>
         </w:rPr>
-        <w:t xml:space="preserve">automatically run at startup. On a Red Hat appliance, this is done using a systemd unit file such as the one below. You may need to change the paths to your working directory and </w:t>
-      </w:r>
-      <w:proofErr w:type="spellStart"/>
-      <w:r>
+        <w:t>automatically run at startup. On a Red Hat appliance, this is done using a systemd unit file such as the one below. You may need to change the paths to your working directory and app.config.</w:t>
+      </w:r>
+    </w:p>
+    <w:p>
+      <w:pPr>
+        <w:pStyle w:val="BodyText"/>
         <w:rPr>
           <w:rFonts w:cs="Arial"/>
           <w:color w:val="000000"/>
         </w:rPr>
-        <w:t>app.config</w:t>
-      </w:r>
-      <w:proofErr w:type="spellEnd"/>
+      </w:pPr>
       <w:r>
         <w:rPr>
           <w:rFonts w:cs="Arial"/>
           <w:color w:val="000000"/>
         </w:rPr>
-        <w:t>.</w:t>
-      </w:r>
-    </w:p>
-    <w:p>
-      <w:pPr>
-        <w:pStyle w:val="BodyText"/>
+        <w:t>The unit file should be named ‘</w:t>
+      </w:r>
+      <w:r>
+        <w:t>resilient_circuits.service</w:t>
+      </w:r>
+      <w:r>
         <w:rPr>
           <w:rFonts w:cs="Arial"/>
           <w:color w:val="000000"/>
         </w:rPr>
-      </w:pPr>
-      <w:r>
-        <w:rPr>
-          <w:rFonts w:cs="Arial"/>
-          <w:color w:val="000000"/>
-        </w:rPr>
-        <w:t>The unit file should be named ‘</w:t>
-      </w:r>
-      <w:proofErr w:type="spellStart"/>
-      <w:r>
-        <w:t>resilient_circuits.service</w:t>
-      </w:r>
-      <w:proofErr w:type="spellEnd"/>
-      <w:r>
-        <w:rPr>
-          <w:rFonts w:cs="Arial"/>
-          <w:color w:val="000000"/>
-        </w:rPr>
         <w:t>’:</w:t>
       </w:r>
     </w:p>
@@ -3062,35 +2729,9 @@
         <w:pStyle w:val="Code0"/>
         <w:ind w:left="547"/>
       </w:pPr>
-      <w:proofErr w:type="spellStart"/>
-      <w:r>
-        <w:t>sudo</w:t>
-      </w:r>
-      <w:proofErr w:type="spellEnd"/>
-      <w:r>
-        <w:t xml:space="preserve"> vi /</w:t>
-      </w:r>
-      <w:proofErr w:type="spellStart"/>
-      <w:r>
-        <w:t>etc</w:t>
-      </w:r>
-      <w:proofErr w:type="spellEnd"/>
-      <w:r>
-        <w:t>/</w:t>
-      </w:r>
-      <w:proofErr w:type="spellStart"/>
-      <w:r>
-        <w:t>systemd</w:t>
-      </w:r>
-      <w:proofErr w:type="spellEnd"/>
-      <w:r>
-        <w:t>/system/</w:t>
-      </w:r>
-      <w:proofErr w:type="spellStart"/>
-      <w:r>
-        <w:t>resilient_circuits.service</w:t>
-      </w:r>
-      <w:proofErr w:type="spellEnd"/>
+      <w:r>
+        <w:t>sudo vi /etc/systemd/system/resilient_circuits.service</w:t>
+      </w:r>
     </w:p>
     <w:p>
       <w:pPr>
@@ -3130,24 +2771,14 @@
         <w:br/>
       </w:r>
       <w:r>
-        <w:t>After=</w:t>
-      </w:r>
-      <w:proofErr w:type="spellStart"/>
-      <w:r>
-        <w:t>resilient.service</w:t>
-      </w:r>
-      <w:proofErr w:type="spellEnd"/>
+        <w:t>After=resilient.service</w:t>
+      </w:r>
       <w:r>
         <w:br/>
       </w:r>
       <w:r>
-        <w:t>Requires=</w:t>
-      </w:r>
-      <w:proofErr w:type="spellStart"/>
-      <w:r>
-        <w:t>resilient.service</w:t>
-      </w:r>
-      <w:proofErr w:type="spellEnd"/>
+        <w:t>Requires=resilient.service</w:t>
+      </w:r>
     </w:p>
     <w:p>
       <w:pPr>
@@ -3172,32 +2803,14 @@
       <w:r>
         <w:br/>
       </w:r>
-      <w:proofErr w:type="spellStart"/>
-      <w:r>
-        <w:t>WorkingDirectory</w:t>
-      </w:r>
-      <w:proofErr w:type="spellEnd"/>
-      <w:r>
-        <w:t>=/home/integration</w:t>
+      <w:r>
+        <w:t>WorkingDirectory=/home/integration</w:t>
       </w:r>
       <w:r>
         <w:br/>
       </w:r>
-      <w:proofErr w:type="spellStart"/>
-      <w:r>
-        <w:t>ExecStart</w:t>
-      </w:r>
-      <w:proofErr w:type="spellEnd"/>
-      <w:r>
-        <w:t>=/</w:t>
-      </w:r>
-      <w:proofErr w:type="spellStart"/>
-      <w:r>
-        <w:t>usr</w:t>
-      </w:r>
-      <w:proofErr w:type="spellEnd"/>
-      <w:r>
-        <w:t>/local/bin/resilient-circuits run</w:t>
+      <w:r>
+        <w:t>ExecStart=/usr/local/bin/resilient-circuits run</w:t>
       </w:r>
       <w:r>
         <w:br/>
@@ -3208,13 +2821,8 @@
       <w:r>
         <w:br/>
       </w:r>
-      <w:proofErr w:type="spellStart"/>
-      <w:r>
-        <w:t>TimeoutSec</w:t>
-      </w:r>
-      <w:proofErr w:type="spellEnd"/>
-      <w:r>
-        <w:t>=10</w:t>
+      <w:r>
+        <w:t>TimeoutSec=10</w:t>
       </w:r>
       <w:r>
         <w:br/>
@@ -3243,19 +2851,9 @@
       <w:r>
         <w:br/>
       </w:r>
-      <w:proofErr w:type="spellStart"/>
-      <w:r>
-        <w:t>WantedBy</w:t>
-      </w:r>
-      <w:proofErr w:type="spellEnd"/>
-      <w:r>
-        <w:t>=multi-</w:t>
-      </w:r>
-      <w:proofErr w:type="spellStart"/>
-      <w:r>
-        <w:t>user.target</w:t>
-      </w:r>
-      <w:proofErr w:type="spellEnd"/>
+      <w:r>
+        <w:t>WantedBy=multi-user.target</w:t>
+      </w:r>
     </w:p>
     <w:p>
       <w:pPr>
@@ -3277,43 +2875,9 @@
       <w:pPr>
         <w:pStyle w:val="Code0"/>
       </w:pPr>
-      <w:proofErr w:type="spellStart"/>
-      <w:r>
-        <w:t>sudo</w:t>
-      </w:r>
-      <w:proofErr w:type="spellEnd"/>
-      <w:r>
-        <w:t xml:space="preserve"> </w:t>
-      </w:r>
-      <w:proofErr w:type="spellStart"/>
-      <w:r>
-        <w:t>chmod</w:t>
-      </w:r>
-      <w:proofErr w:type="spellEnd"/>
-      <w:r>
-        <w:t xml:space="preserve"> 664 /</w:t>
-      </w:r>
-      <w:proofErr w:type="spellStart"/>
-      <w:r>
-        <w:t>etc</w:t>
-      </w:r>
-      <w:proofErr w:type="spellEnd"/>
-      <w:r>
-        <w:t>/</w:t>
-      </w:r>
-      <w:proofErr w:type="spellStart"/>
-      <w:r>
-        <w:t>systemd</w:t>
-      </w:r>
-      <w:proofErr w:type="spellEnd"/>
-      <w:r>
-        <w:t>/system/</w:t>
-      </w:r>
-      <w:proofErr w:type="spellStart"/>
-      <w:r>
-        <w:t>resilient_circuits.service</w:t>
-      </w:r>
-      <w:proofErr w:type="spellEnd"/>
+      <w:r>
+        <w:t>sudo chmod 664 /etc/systemd/system/resilient_circuits.service</w:t>
+      </w:r>
     </w:p>
     <w:p>
       <w:pPr>
@@ -3323,7 +2887,7 @@
           <w:color w:val="000000"/>
         </w:rPr>
       </w:pPr>
-      <w:bookmarkStart w:id="3" w:name="_Toc510253268"/>
+      <w:bookmarkStart w:id="4" w:name="_Toc510253268"/>
       <w:r>
         <w:rPr>
           <w:rFonts w:cs="Arial"/>
@@ -3337,31 +2901,7 @@
         <w:pStyle w:val="Code0"/>
       </w:pPr>
       <w:r>
-        <w:t xml:space="preserve">sudo </w:t>
-      </w:r>
-      <w:proofErr w:type="spellStart"/>
-      <w:r>
-        <w:t>systemctl</w:t>
-      </w:r>
-      <w:proofErr w:type="spellEnd"/>
-      <w:r>
-        <w:t xml:space="preserve"> </w:t>
-      </w:r>
-      <w:proofErr w:type="spellStart"/>
-      <w:r>
-        <w:t>resilient_circuits</w:t>
-      </w:r>
-      <w:proofErr w:type="spellEnd"/>
-      <w:r>
-        <w:t xml:space="preserve"> [</w:t>
-      </w:r>
-      <w:proofErr w:type="spellStart"/>
-      <w:r>
-        <w:t>start|stop|restart|status</w:t>
-      </w:r>
-      <w:proofErr w:type="spellEnd"/>
-      <w:r>
-        <w:t>]</w:t>
+        <w:t>sudo systemctl resilient_circuits [start|stop|restart|status]</w:t>
       </w:r>
     </w:p>
     <w:p>
@@ -3403,8 +2943,8 @@
       <w:r>
         <w:t>o"</w:t>
       </w:r>
-      <w:bookmarkStart w:id="4" w:name="_Toc510253272"/>
-      <w:bookmarkEnd w:id="3"/>
+      <w:bookmarkStart w:id="5" w:name="_Toc510253272"/>
+      <w:bookmarkEnd w:id="4"/>
       <w:r>
         <w:br w:type="page"/>
       </w:r>
@@ -3571,11 +3111,9 @@
         <w:lastRenderedPageBreak/>
         <w:t xml:space="preserve">ODBC Query: </w:t>
       </w:r>
-      <w:proofErr w:type="spellStart"/>
       <w:r>
         <w:t>fn_odbc_query</w:t>
       </w:r>
-      <w:proofErr w:type="spellEnd"/>
     </w:p>
     <w:p>
       <w:pPr>
@@ -3627,14 +3165,12 @@
           <w:rFonts w:eastAsia="Arial"/>
         </w:rPr>
       </w:pPr>
-      <w:proofErr w:type="spellStart"/>
       <w:r>
         <w:rPr>
           <w:rFonts w:eastAsia="Arial"/>
         </w:rPr>
         <w:t>sql_query</w:t>
       </w:r>
-      <w:proofErr w:type="spellEnd"/>
       <w:r>
         <w:rPr>
           <w:rFonts w:eastAsia="Arial"/>
@@ -3919,21 +3455,7 @@
           <w:rFonts w:ascii="Helvetica" w:eastAsia="Cambria" w:hAnsi="Helvetica" w:cs="Helvetica"/>
         </w:rPr>
         <w:lastRenderedPageBreak/>
-        <w:t>This function implements three ‘</w:t>
-      </w:r>
-      <w:proofErr w:type="spellStart"/>
-      <w:r>
-        <w:rPr>
-          <w:rFonts w:ascii="Helvetica" w:eastAsia="Cambria" w:hAnsi="Helvetica" w:cs="Helvetica"/>
-        </w:rPr>
-        <w:t>sql_condition_value</w:t>
-      </w:r>
-      <w:proofErr w:type="spellEnd"/>
-      <w:r>
-        <w:rPr>
-          <w:rFonts w:ascii="Helvetica" w:eastAsia="Cambria" w:hAnsi="Helvetica" w:cs="Helvetica"/>
-        </w:rPr>
-        <w:t xml:space="preserve">’ input fields. You can implement additional input fields to set more than three values for the question marks by downloading this </w:t>
+        <w:t xml:space="preserve">This function implements three ‘sql_condition_value’ input fields. You can implement additional input fields to set more than three values for the question marks by downloading this </w:t>
       </w:r>
       <w:hyperlink r:id="rId19" w:history="1">
         <w:r>
@@ -4348,14 +3870,12 @@
       <w:r>
         <w:t>“</w:t>
       </w:r>
-      <w:proofErr w:type="spellStart"/>
       <w:r>
         <w:rPr>
           <w:rFonts w:eastAsia="Cambria"/>
         </w:rPr>
         <w:t>sql_query_results_dt</w:t>
       </w:r>
-      <w:proofErr w:type="spellEnd"/>
       <w:r>
         <w:rPr>
           <w:rFonts w:eastAsia="Cambria"/>
@@ -4438,21 +3958,7 @@
         <w:rPr>
           <w:rFonts w:eastAsia="Cambria"/>
         </w:rPr>
-        <w:t xml:space="preserve"> ‘</w:t>
-      </w:r>
-      <w:proofErr w:type="spellStart"/>
-      <w:r>
-        <w:rPr>
-          <w:rFonts w:eastAsia="Cambria"/>
-        </w:rPr>
-        <w:t>sql_artifact_value</w:t>
-      </w:r>
-      <w:proofErr w:type="spellEnd"/>
-      <w:r>
-        <w:rPr>
-          <w:rFonts w:eastAsia="Cambria"/>
-        </w:rPr>
-        <w:t>’</w:t>
+        <w:t xml:space="preserve"> ‘sql_artifact_value’</w:t>
       </w:r>
       <w:r>
         <w:rPr>
@@ -4490,14 +3996,12 @@
         </w:rPr>
         <w:t>‘</w:t>
       </w:r>
-      <w:proofErr w:type="spellStart"/>
       <w:r>
         <w:rPr>
           <w:rFonts w:eastAsia="Cambria"/>
         </w:rPr>
         <w:t>sql_timestamp</w:t>
       </w:r>
-      <w:proofErr w:type="spellEnd"/>
       <w:r>
         <w:rPr>
           <w:rFonts w:eastAsia="Cambria"/>
@@ -4636,14 +4140,12 @@
       <w:r>
         <w:t>“</w:t>
       </w:r>
-      <w:proofErr w:type="spellStart"/>
       <w:r>
         <w:rPr>
           <w:rFonts w:eastAsia="Cambria"/>
         </w:rPr>
         <w:t>sql_query_results_dt</w:t>
       </w:r>
-      <w:proofErr w:type="spellEnd"/>
       <w:r>
         <w:rPr>
           <w:rFonts w:eastAsia="Cambria"/>
@@ -4683,8 +4185,6 @@
         <w:pStyle w:val="BodyText"/>
         <w:keepNext/>
       </w:pPr>
-      <w:bookmarkStart w:id="5" w:name="_GoBack"/>
-      <w:bookmarkEnd w:id="5"/>
       <w:r>
         <w:rPr>
           <w:noProof/>
@@ -5466,7 +4966,7 @@
         </w:rPr>
       </w:pPr>
       <w:bookmarkStart w:id="6" w:name="_Toc510253273"/>
-      <w:bookmarkEnd w:id="4"/>
+      <w:bookmarkEnd w:id="5"/>
       <w:r>
         <w:br w:type="page"/>
       </w:r>
@@ -5957,16 +5457,8 @@
         <w:rPr>
           <w:rStyle w:val="codeChar"/>
         </w:rPr>
-        <w:t>.resilient/</w:t>
-      </w:r>
-      <w:proofErr w:type="spellStart"/>
-      <w:r>
-        <w:rPr>
-          <w:rStyle w:val="codeChar"/>
-        </w:rPr>
-        <w:t>app.config</w:t>
-      </w:r>
-      <w:proofErr w:type="spellEnd"/>
+        <w:t>.resilient/app.config</w:t>
+      </w:r>
       <w:r>
         <w:t xml:space="preserve"> file under the section </w:t>
       </w:r>
@@ -6182,7 +5674,7 @@
         <w:sz w:val="18"/>
         <w:szCs w:val="18"/>
       </w:rPr>
-      <w:t>3</w:t>
+      <w:t>17</w:t>
     </w:r>
     <w:r>
       <w:rPr>
@@ -6262,7 +5754,7 @@
         <w:sz w:val="16"/>
         <w:szCs w:val="16"/>
       </w:rPr>
-      <w:t>8</w:t>
+      <w:t>9</w:t>
     </w:r>
     <w:r>
       <w:rPr>
@@ -9340,7 +8832,7 @@
     </w:rPrDefault>
     <w:pPrDefault/>
   </w:docDefaults>
-  <w:latentStyles w:defLockedState="0" w:defUIPriority="99" w:defSemiHidden="0" w:defUnhideWhenUsed="0" w:defQFormat="0" w:count="375">
+  <w:latentStyles w:defLockedState="0" w:defUIPriority="99" w:defSemiHidden="0" w:defUnhideWhenUsed="0" w:defQFormat="0" w:count="376">
     <w:lsdException w:name="Normal" w:uiPriority="0" w:qFormat="1"/>
     <w:lsdException w:name="heading 1" w:uiPriority="0" w:qFormat="1"/>
     <w:lsdException w:name="heading 2" w:semiHidden="1" w:uiPriority="9" w:unhideWhenUsed="1" w:qFormat="1"/>
@@ -9489,11 +8981,11 @@
     <w:lsdException w:name="Table Elegant" w:semiHidden="1" w:unhideWhenUsed="1"/>
     <w:lsdException w:name="Table Professional" w:semiHidden="1" w:unhideWhenUsed="1"/>
     <w:lsdException w:name="Table Subtle 1" w:semiHidden="1" w:unhideWhenUsed="1"/>
+    <w:lsdException w:name="Table Subtle 2" w:semiHidden="1" w:unhideWhenUsed="1"/>
     <w:lsdException w:name="Table Web 1" w:semiHidden="1" w:unhideWhenUsed="1"/>
     <w:lsdException w:name="Table Web 2" w:semiHidden="1" w:unhideWhenUsed="1"/>
     <w:lsdException w:name="Balloon Text" w:semiHidden="1" w:unhideWhenUsed="1"/>
     <w:lsdException w:name="Table Grid" w:uiPriority="59"/>
-    <w:lsdException w:name="Table Theme" w:semiHidden="1" w:unhideWhenUsed="1"/>
     <w:lsdException w:name="Placeholder Text" w:semiHidden="1"/>
     <w:lsdException w:name="No Spacing" w:uiPriority="1" w:qFormat="1"/>
     <w:lsdException w:name="Light Shading" w:uiPriority="60"/>
@@ -9713,6 +9205,7 @@
     <w:lsdException w:name="Smart Hyperlink" w:semiHidden="1" w:unhideWhenUsed="1"/>
     <w:lsdException w:name="Hashtag" w:semiHidden="1" w:unhideWhenUsed="1"/>
     <w:lsdException w:name="Unresolved Mention" w:semiHidden="1" w:unhideWhenUsed="1"/>
+    <w:lsdException w:name="Smart Link" w:semiHidden="1" w:unhideWhenUsed="1"/>
   </w:latentStyles>
   <w:style w:type="paragraph" w:default="1" w:styleId="Normal">
     <w:name w:val="Normal"/>
@@ -10519,6 +10012,18 @@
       <w:shd w:val="clear" w:color="auto" w:fill="E1DFDD"/>
     </w:rPr>
   </w:style>
+  <w:style w:type="character" w:customStyle="1" w:styleId="UnresolvedMention6">
+    <w:name w:val="Unresolved Mention6"/>
+    <w:basedOn w:val="DefaultParagraphFont"/>
+    <w:uiPriority w:val="99"/>
+    <w:semiHidden/>
+    <w:unhideWhenUsed/>
+    <w:rsid w:val="00917F7A"/>
+    <w:rPr>
+      <w:color w:val="605E5C"/>
+      <w:shd w:val="clear" w:color="auto" w:fill="E1DFDD"/>
+    </w:rPr>
+  </w:style>
 </w:styles>
 </file>
 
@@ -10847,7 +10352,7 @@
 </file>
 
 <file path=customXml/itemProps1.xml><?xml version="1.0" encoding="utf-8"?>
-<ds:datastoreItem xmlns:ds="http://schemas.openxmlformats.org/officeDocument/2006/customXml" ds:itemID="{70237EF8-54E6-9742-8F12-6C633BDB0469}">
+<ds:datastoreItem xmlns:ds="http://schemas.openxmlformats.org/officeDocument/2006/customXml" ds:itemID="{F50F1A00-23BA-DD45-9E74-2BF1D98516F7}">
   <ds:schemaRefs>
     <ds:schemaRef ds:uri="http://schemas.openxmlformats.org/officeDocument/2006/bibliography"/>
   </ds:schemaRefs>

</xml_diff>